<commit_message>
All screens in mock installer.
</commit_message>
<xml_diff>
--- a/doc/ApplicationInstaller.docx
+++ b/doc/ApplicationInstaller.docx
@@ -75,6 +75,7 @@
           <w:szCs w:val="40"/>
         </w:rPr>
       </w:pPr>
+      <w:proofErr w:type="gramStart"/>
       <w:r>
         <w:rPr>
           <w:b/>
@@ -93,6 +94,7 @@
         </w:rPr>
         <w:t>or</w:t>
       </w:r>
+      <w:proofErr w:type="gramEnd"/>
     </w:p>
     <w:p>
       <w:pPr>
@@ -209,14 +211,27 @@
         </w:rPr>
         <w:t xml:space="preserve"> </w:t>
       </w:r>
-      <w:fldSimple w:instr=" DOCPROPERTY &quot;Version&quot;  \* MERGEFORMAT ">
-        <w:r>
-          <w:rPr>
-            <w:b/>
-          </w:rPr>
-          <w:t>1.0</w:t>
-        </w:r>
-      </w:fldSimple>
+      <w:r>
+        <w:fldChar w:fldCharType="begin"/>
+      </w:r>
+      <w:r>
+        <w:instrText xml:space="preserve"> DOCPROPERTY "Version"  \* MERGEFORMAT </w:instrText>
+      </w:r>
+      <w:r>
+        <w:fldChar w:fldCharType="separate"/>
+      </w:r>
+      <w:r>
+        <w:rPr>
+          <w:b/>
+        </w:rPr>
+        <w:t>1.0</w:t>
+      </w:r>
+      <w:r>
+        <w:rPr>
+          <w:b/>
+        </w:rPr>
+        <w:fldChar w:fldCharType="end"/>
+      </w:r>
     </w:p>
     <w:p>
       <w:pPr>
@@ -1836,7 +1851,15 @@
         <w:t>ncillary compon</w:t>
       </w:r>
       <w:r>
-        <w:t>ents that may involve a variety of installation techniques. These may be confusing to the end user. Absense of these components may result in an incomplete or inconsistent installation.</w:t>
+        <w:t xml:space="preserve">ents that may involve a variety of installation techniques. These may be confusing to the end user. </w:t>
+      </w:r>
+      <w:proofErr w:type="spellStart"/>
+      <w:r>
+        <w:t>Absense</w:t>
+      </w:r>
+      <w:proofErr w:type="spellEnd"/>
+      <w:r>
+        <w:t xml:space="preserve"> of these components may result in an incomplete or inconsistent installation.</w:t>
       </w:r>
     </w:p>
     <w:p>
@@ -2413,8 +2436,51 @@
       <w:pPr>
         <w:pStyle w:val="Body"/>
       </w:pPr>
-      <w:r>
-        <w:t>The master builder project code is accompanied by an "Application Installer" Ignition module. This module is necessary for both installer-construction and end-user phases.</w:t>
+      <w:proofErr w:type="gramStart"/>
+      <w:r>
+        <w:t>The master builder project code is accompanied by an "Application Installer"</w:t>
+      </w:r>
+      <w:r>
+        <w:t>, an</w:t>
+      </w:r>
+      <w:r>
+        <w:t xml:space="preserve"> Ignition module</w:t>
+      </w:r>
+      <w:proofErr w:type="gramEnd"/>
+      <w:r>
+        <w:t xml:space="preserve">. This module is necessary for </w:t>
+      </w:r>
+      <w:r>
+        <w:t xml:space="preserve">installer </w:t>
+      </w:r>
+      <w:r>
+        <w:t>construction</w:t>
+      </w:r>
+      <w:r>
+        <w:t xml:space="preserve">. Its contents </w:t>
+      </w:r>
+      <w:proofErr w:type="gramStart"/>
+      <w:r>
+        <w:t xml:space="preserve">are </w:t>
+      </w:r>
+      <w:r>
+        <w:t xml:space="preserve"> </w:t>
+      </w:r>
+      <w:r>
+        <w:t>also</w:t>
+      </w:r>
+      <w:proofErr w:type="gramEnd"/>
+      <w:r>
+        <w:t xml:space="preserve"> incorporated into the</w:t>
+      </w:r>
+      <w:r>
+        <w:t xml:space="preserve"> end-user </w:t>
+      </w:r>
+      <w:r>
+        <w:t>install module</w:t>
+      </w:r>
+      <w:r>
+        <w:t>.</w:t>
       </w:r>
     </w:p>
     <w:bookmarkEnd w:id="17"/>
@@ -2442,9 +2508,22 @@
           <w:numId w:val="50"/>
         </w:numPr>
       </w:pPr>
+      <w:proofErr w:type="gramStart"/>
       <w:r>
         <w:lastRenderedPageBreak/>
-        <w:t>icons (.png files in a jar)</w:t>
+        <w:t>icons</w:t>
+      </w:r>
+      <w:proofErr w:type="gramEnd"/>
+      <w:r>
+        <w:t xml:space="preserve"> (.</w:t>
+      </w:r>
+      <w:proofErr w:type="spellStart"/>
+      <w:r>
+        <w:t>png</w:t>
+      </w:r>
+      <w:proofErr w:type="spellEnd"/>
+      <w:r>
+        <w:t xml:space="preserve"> files in a jar)</w:t>
       </w:r>
     </w:p>
     <w:p>
@@ -2467,8 +2546,21 @@
           <w:numId w:val="50"/>
         </w:numPr>
       </w:pPr>
-      <w:r>
-        <w:t>modules (signed .modl file)</w:t>
+      <w:proofErr w:type="gramStart"/>
+      <w:r>
+        <w:t>modules</w:t>
+      </w:r>
+      <w:proofErr w:type="gramEnd"/>
+      <w:r>
+        <w:t xml:space="preserve"> (signed .</w:t>
+      </w:r>
+      <w:proofErr w:type="spellStart"/>
+      <w:r>
+        <w:t>modl</w:t>
+      </w:r>
+      <w:proofErr w:type="spellEnd"/>
+      <w:r>
+        <w:t xml:space="preserve"> file)</w:t>
       </w:r>
     </w:p>
     <w:p>
@@ -2479,8 +2571,13 @@
           <w:numId w:val="50"/>
         </w:numPr>
       </w:pPr>
-      <w:r>
-        <w:t>partial projects (Vision resources to be merged)</w:t>
+      <w:proofErr w:type="gramStart"/>
+      <w:r>
+        <w:t>partial</w:t>
+      </w:r>
+      <w:proofErr w:type="gramEnd"/>
+      <w:r>
+        <w:t xml:space="preserve"> projects (Vision resources to be merged)</w:t>
       </w:r>
     </w:p>
     <w:p>
@@ -2491,16 +2588,8 @@
         <w:t>In addition to the above, a "starter jar" file is required. It is supplied</w:t>
       </w:r>
       <w:r>
-        <w:t xml:space="preserve"> by </w:t>
-      </w:r>
-      <w:r>
-        <w:t>ILS-Automation</w:t>
-      </w:r>
-      <w:r>
-        <w:t xml:space="preserve"> </w:t>
-      </w:r>
-      <w:bookmarkStart w:id="18" w:name="_GoBack"/>
-      <w:bookmarkEnd w:id="18"/>
+        <w:t xml:space="preserve"> by ILS-Automation </w:t>
+      </w:r>
       <w:r>
         <w:t>along with the master builder. It is a primordial version of the Ignition module that is ultimately constructed.</w:t>
       </w:r>
@@ -2587,7 +2676,12 @@
         <w:t>he panels refer to file-system locations of the various resources, but do not load t</w:t>
       </w:r>
       <w:r>
-        <w:t>hem until the ultimate insteller-project is created.</w:t>
+        <w:t>hem until the ultimate insta</w:t>
+      </w:r>
+      <w:bookmarkStart w:id="18" w:name="_GoBack"/>
+      <w:bookmarkEnd w:id="18"/>
+      <w:r>
+        <w:t>ller-project is created.</w:t>
       </w:r>
     </w:p>
     <w:p>
@@ -2634,7 +2728,15 @@
         <w:t xml:space="preserve"> builder project is complete and configured (</w:t>
       </w:r>
       <w:r>
-        <w:t>including a loonk to the starter jar</w:t>
+        <w:t xml:space="preserve">including a </w:t>
+      </w:r>
+      <w:proofErr w:type="spellStart"/>
+      <w:r>
+        <w:t>loonk</w:t>
+      </w:r>
+      <w:proofErr w:type="spellEnd"/>
+      <w:r>
+        <w:t xml:space="preserve"> to the starter jar</w:t>
       </w:r>
       <w:r>
         <w:t xml:space="preserve">), the engineer/developer selects a location in the file system and launches the build. On completion of the </w:t>
@@ -2663,7 +2765,13 @@
         <w:pStyle w:val="Body"/>
       </w:pPr>
       <w:r>
-        <w:t>The install wizard is an Ignition project that appears when the Gateway is re-started with the  Application Installer module in place. The wizard project disappears when the Application Installer module is removed.</w:t>
+        <w:t xml:space="preserve">The install wizard is an Ignition project that appears when the Gateway is </w:t>
+      </w:r>
+      <w:r>
+        <w:t xml:space="preserve">re-started with the </w:t>
+      </w:r>
+      <w:r>
+        <w:t>Application Installer module in place. The wizard project disappears when the Application Installer module is removed.</w:t>
       </w:r>
     </w:p>
     <w:p>
@@ -2683,13 +2791,21 @@
         <w:t xml:space="preserve">The </w:t>
       </w:r>
       <w:r>
-        <w:t>end-user loads the release-project into the target Gateway, starts the Designer and follows the installer instructions. The ILS “Application Installation” module must have been previously installed. On completion of the install, the user’s system is configured with a new project containing the subject product and version. Any existing user-data in the previous project is preserved. The newly-created</w:t>
+        <w:t xml:space="preserve">end-user loads the release-project into the target Gateway, starts the Designer and follows the installer instructions. The ILS “Application Installation” module must have been previously installed. On completion of the install, the user’s system is configured with a new project containing the subject product and version. Any existing user-data in the previous project is preserved. The </w:t>
+      </w:r>
+      <w:proofErr w:type="gramStart"/>
+      <w:r>
+        <w:t>newly-created</w:t>
       </w:r>
       <w:r>
         <w:t>-</w:t>
       </w:r>
       <w:r>
-        <w:t>project is placed in a disabled state to prevent it from interfering with the existing system.</w:t>
+        <w:t>project</w:t>
+      </w:r>
+      <w:proofErr w:type="gramEnd"/>
+      <w:r>
+        <w:t xml:space="preserve"> is placed in a disabled state to prevent it from interfering with the existing system.</w:t>
       </w:r>
     </w:p>
     <w:p>
@@ -2877,7 +2993,7 @@
       <w:rPr>
         <w:noProof/>
       </w:rPr>
-      <w:t>8</w:t>
+      <w:t>7</w:t>
     </w:r>
     <w:r>
       <w:rPr>
@@ -11774,7 +11890,7 @@
 </file>
 
 <file path=customXml/itemProps1.xml><?xml version="1.0" encoding="utf-8"?>
-<ds:datastoreItem xmlns:ds="http://schemas.openxmlformats.org/officeDocument/2006/customXml" ds:itemID="{D5C3515F-7970-C949-8E74-8A389916F674}">
+<ds:datastoreItem xmlns:ds="http://schemas.openxmlformats.org/officeDocument/2006/customXml" ds:itemID="{C65CC5F6-6070-394D-BF4C-25DCD7541FA8}">
   <ds:schemaRefs>
     <ds:schemaRef ds:uri="http://schemas.openxmlformats.org/officeDocument/2006/bibliography"/>
   </ds:schemaRefs>

</xml_diff>

<commit_message>
Added documentation and powerpoint.
</commit_message>
<xml_diff>
--- a/doc/ApplicationInstaller.docx
+++ b/doc/ApplicationInstaller.docx
@@ -211,27 +211,14 @@
         </w:rPr>
         <w:t xml:space="preserve"> </w:t>
       </w:r>
-      <w:r>
-        <w:fldChar w:fldCharType="begin"/>
-      </w:r>
-      <w:r>
-        <w:instrText xml:space="preserve"> DOCPROPERTY "Version"  \* MERGEFORMAT </w:instrText>
-      </w:r>
-      <w:r>
-        <w:fldChar w:fldCharType="separate"/>
-      </w:r>
-      <w:r>
-        <w:rPr>
-          <w:b/>
-        </w:rPr>
-        <w:t>1.0</w:t>
-      </w:r>
-      <w:r>
-        <w:rPr>
-          <w:b/>
-        </w:rPr>
-        <w:fldChar w:fldCharType="end"/>
-      </w:r>
+      <w:fldSimple w:instr=" DOCPROPERTY &quot;Version&quot;  \* MERGEFORMAT ">
+        <w:r>
+          <w:rPr>
+            <w:b/>
+          </w:rPr>
+          <w:t>1.0</w:t>
+        </w:r>
+      </w:fldSimple>
     </w:p>
     <w:p>
       <w:pPr>
@@ -2333,14 +2320,15 @@
       <w:pPr>
         <w:pStyle w:val="Body"/>
       </w:pPr>
+      <w:bookmarkStart w:id="17" w:name="_GoBack"/>
       <w:r>
         <w:rPr>
           <w:noProof/>
         </w:rPr>
         <w:drawing>
-          <wp:inline distT="0" distB="0" distL="0" distR="0" wp14:anchorId="5DBCFA8E" wp14:editId="78C281DB">
-            <wp:extent cx="5943600" cy="3543300"/>
-            <wp:effectExtent l="0" t="0" r="0" b="12700"/>
+          <wp:inline distT="0" distB="0" distL="0" distR="0" wp14:anchorId="5DBCFA8E" wp14:editId="464707A3">
+            <wp:extent cx="5905500" cy="3520587"/>
+            <wp:effectExtent l="0" t="0" r="0" b="10160"/>
             <wp:docPr id="2" name="Picture 2" descr="Macintosh HD:Users:chuckc:Development:diagrams:InstallerFlow.png"/>
             <wp:cNvGraphicFramePr>
               <a:graphicFrameLocks xmlns:a="http://schemas.openxmlformats.org/drawingml/2006/main" noChangeAspect="1"/>
@@ -2370,7 +2358,7 @@
                   <pic:spPr bwMode="auto">
                     <a:xfrm>
                       <a:off x="0" y="0"/>
-                      <a:ext cx="5943600" cy="3543300"/>
+                      <a:ext cx="5905500" cy="3520587"/>
                     </a:xfrm>
                     <a:prstGeom prst="rect">
                       <a:avLst/>
@@ -2386,6 +2374,7 @@
           </wp:inline>
         </w:drawing>
       </w:r>
+      <w:bookmarkEnd w:id="17"/>
     </w:p>
     <w:p>
       <w:pPr>
@@ -2419,7 +2408,7 @@
       <w:pPr>
         <w:pStyle w:val="Heading2"/>
       </w:pPr>
-      <w:bookmarkStart w:id="17" w:name="_Toc311385362"/>
+      <w:bookmarkStart w:id="18" w:name="_Toc311385362"/>
       <w:r>
         <w:t>Master Builder</w:t>
       </w:r>
@@ -2483,7 +2472,7 @@
         <w:t>.</w:t>
       </w:r>
     </w:p>
-    <w:bookmarkEnd w:id="17"/>
+    <w:bookmarkEnd w:id="18"/>
     <w:p>
       <w:pPr>
         <w:pStyle w:val="Heading2"/>
@@ -2678,8 +2667,6 @@
       <w:r>
         <w:t>hem until the ultimate insta</w:t>
       </w:r>
-      <w:bookmarkStart w:id="18" w:name="_GoBack"/>
-      <w:bookmarkEnd w:id="18"/>
       <w:r>
         <w:t>ller-project is created.</w:t>
       </w:r>
@@ -2993,7 +2980,7 @@
       <w:rPr>
         <w:noProof/>
       </w:rPr>
-      <w:t>7</w:t>
+      <w:t>5</w:t>
     </w:r>
     <w:r>
       <w:rPr>
@@ -11890,7 +11877,7 @@
 </file>
 
 <file path=customXml/itemProps1.xml><?xml version="1.0" encoding="utf-8"?>
-<ds:datastoreItem xmlns:ds="http://schemas.openxmlformats.org/officeDocument/2006/customXml" ds:itemID="{C65CC5F6-6070-394D-BF4C-25DCD7541FA8}">
+<ds:datastoreItem xmlns:ds="http://schemas.openxmlformats.org/officeDocument/2006/customXml" ds:itemID="{1DA87AD6-A77B-EB4D-BDD2-2C2CE1FFC66A}">
   <ds:schemaRefs>
     <ds:schemaRef ds:uri="http://schemas.openxmlformats.org/officeDocument/2006/bibliography"/>
   </ds:schemaRefs>

</xml_diff>

<commit_message>
Extract resource from project file.
</commit_message>
<xml_diff>
--- a/doc/ApplicationInstaller.docx
+++ b/doc/ApplicationInstaller.docx
@@ -2979,6 +2979,8 @@
       <w:r>
         <w:t>Setup: Ignition 7.8 is installed.</w:t>
       </w:r>
+      <w:bookmarkStart w:id="15" w:name="_GoBack"/>
+      <w:bookmarkEnd w:id="15"/>
     </w:p>
     <w:p>
       <w:pPr>
@@ -3246,23 +3248,7 @@
           <w:rFonts w:cs="Calibri"/>
           <w:sz w:val="24"/>
         </w:rPr>
-        <w:t xml:space="preserve">This is an Ignition module and must be signed at the Inductive Automation website before deliver to the </w:t>
-      </w:r>
-      <w:r>
-        <w:rPr>
-          <w:rFonts w:cs="Calibri"/>
-          <w:sz w:val="24"/>
-        </w:rPr>
-        <w:t>END-USER</w:t>
-      </w:r>
-      <w:bookmarkStart w:id="15" w:name="_GoBack"/>
-      <w:bookmarkEnd w:id="15"/>
-      <w:r>
-        <w:rPr>
-          <w:rFonts w:cs="Calibri"/>
-          <w:sz w:val="24"/>
-        </w:rPr>
-        <w:t>.</w:t>
+        <w:t>This is an Ignition module and must be signed at the Inductive Automation website before deliver to the END-USER.</w:t>
       </w:r>
     </w:p>
     <w:p>
@@ -4145,10 +4131,10 @@
           <w:noProof/>
         </w:rPr>
         <w:drawing>
-          <wp:inline distT="0" distB="0" distL="0" distR="0" wp14:anchorId="285FFAC9" wp14:editId="0DE9C238">
+          <wp:inline distT="0" distB="0" distL="0" distR="0" wp14:anchorId="7F965E9D" wp14:editId="7F3D8336">
             <wp:extent cx="5943600" cy="3040912"/>
             <wp:effectExtent l="0" t="0" r="0" b="7620"/>
-            <wp:docPr id="1" name="Picture 1"/>
+            <wp:docPr id="2" name="Picture 1"/>
             <wp:cNvGraphicFramePr>
               <a:graphicFrameLocks xmlns:a="http://schemas.openxmlformats.org/drawingml/2006/main" noChangeAspect="1"/>
             </wp:cNvGraphicFramePr>
@@ -4408,11 +4394,16 @@
         <w:pStyle w:val="Body"/>
       </w:pPr>
       <w:r>
-        <w:t xml:space="preserve">Note that the master builder module … </w:t>
+        <w:t xml:space="preserve">Note that the master builder </w:t>
+      </w:r>
+      <w:proofErr w:type="gramStart"/>
+      <w:r>
+        <w:t xml:space="preserve">module … </w:t>
       </w:r>
       <w:r>
         <w:t>.</w:t>
       </w:r>
+      <w:proofErr w:type="gramEnd"/>
     </w:p>
     <w:p/>
     <w:p>
@@ -4640,7 +4631,128 @@
         <w:pStyle w:val="Body"/>
       </w:pPr>
     </w:p>
+    <w:p>
+      <w:pPr>
+        <w:pStyle w:val="Heading1"/>
+        <w:rPr>
+          <w:rFonts w:cs="Arial"/>
+        </w:rPr>
+      </w:pPr>
+      <w:r>
+        <w:rPr>
+          <w:rFonts w:cs="Arial"/>
+        </w:rPr>
+        <w:lastRenderedPageBreak/>
+        <w:t>Configuration Sharing</w:t>
+      </w:r>
+    </w:p>
+    <w:p>
+      <w:pPr>
+        <w:pStyle w:val="Body"/>
+      </w:pPr>
+      <w:r>
+        <w:t>This section describes the flow and ownership of the various elements of configuration.</w:t>
+      </w:r>
+      <w:r>
+        <w:t xml:space="preserve"> In general the configuration information is stored in a project resource. If a downstream project pre-exists, then its values overwrite the upstream defaults. In this way, existing settings are preserved as the new installer or application is created.</w:t>
+      </w:r>
+    </w:p>
+    <w:p>
+      <w:pPr>
+        <w:pStyle w:val="Body"/>
+      </w:pPr>
+    </w:p>
+    <w:p>
+      <w:pPr>
+        <w:widowControl w:val="0"/>
+        <w:autoSpaceDE w:val="0"/>
+        <w:autoSpaceDN w:val="0"/>
+        <w:adjustRightInd w:val="0"/>
+        <w:rPr>
+          <w:rFonts w:ascii="Monaco" w:hAnsi="Monaco" w:cs="Monaco"/>
+          <w:sz w:val="22"/>
+          <w:szCs w:val="22"/>
+        </w:rPr>
+      </w:pPr>
+    </w:p>
+    <w:p>
+      <w:pPr>
+        <w:ind w:left="360"/>
+        <w:jc w:val="both"/>
+      </w:pPr>
+    </w:p>
+    <w:p>
+      <w:r>
+        <w:rPr>
+          <w:rFonts w:ascii="Helvetica" w:hAnsi="Helvetica" w:cs="Helvetica"/>
+          <w:noProof/>
+        </w:rPr>
+        <w:drawing>
+          <wp:inline distT="0" distB="0" distL="0" distR="0" wp14:anchorId="539EC2E7" wp14:editId="13739BC4">
+            <wp:extent cx="5943600" cy="2135474"/>
+            <wp:effectExtent l="0" t="0" r="0" b="0"/>
+            <wp:docPr id="5" name="Picture 5"/>
+            <wp:cNvGraphicFramePr>
+              <a:graphicFrameLocks xmlns:a="http://schemas.openxmlformats.org/drawingml/2006/main" noChangeAspect="1"/>
+            </wp:cNvGraphicFramePr>
+            <a:graphic xmlns:a="http://schemas.openxmlformats.org/drawingml/2006/main">
+              <a:graphicData uri="http://schemas.openxmlformats.org/drawingml/2006/picture">
+                <pic:pic xmlns:pic="http://schemas.openxmlformats.org/drawingml/2006/picture">
+                  <pic:nvPicPr>
+                    <pic:cNvPr id="0" name="Picture 5"/>
+                    <pic:cNvPicPr>
+                      <a:picLocks noChangeAspect="1" noChangeArrowheads="1"/>
+                    </pic:cNvPicPr>
+                  </pic:nvPicPr>
+                  <pic:blipFill>
+                    <a:blip r:embed="rId15">
+                      <a:extLst>
+                        <a:ext uri="{28A0092B-C50C-407E-A947-70E740481C1C}">
+                          <a14:useLocalDpi xmlns:a14="http://schemas.microsoft.com/office/drawing/2010/main" val="0"/>
+                        </a:ext>
+                      </a:extLst>
+                    </a:blip>
+                    <a:srcRect/>
+                    <a:stretch>
+                      <a:fillRect/>
+                    </a:stretch>
+                  </pic:blipFill>
+                  <pic:spPr bwMode="auto">
+                    <a:xfrm>
+                      <a:off x="0" y="0"/>
+                      <a:ext cx="5943600" cy="2135474"/>
+                    </a:xfrm>
+                    <a:prstGeom prst="rect">
+                      <a:avLst/>
+                    </a:prstGeom>
+                    <a:noFill/>
+                    <a:ln>
+                      <a:noFill/>
+                    </a:ln>
+                  </pic:spPr>
+                </pic:pic>
+              </a:graphicData>
+            </a:graphic>
+          </wp:inline>
+        </w:drawing>
+      </w:r>
+      <w:r>
+        <w:rPr>
+          <w:rFonts w:ascii="Helvetica" w:hAnsi="Helvetica" w:cs="Helvetica"/>
+          <w:noProof/>
+        </w:rPr>
+        <w:t xml:space="preserve"> </w:t>
+      </w:r>
+    </w:p>
     <w:p/>
+    <w:p>
+      <w:pPr>
+        <w:pStyle w:val="Body"/>
+      </w:pPr>
+      <w:r>
+        <w:t xml:space="preserve">The configurations are stored as a project resource of type “installer”. The format is JSON. </w:t>
+      </w:r>
+    </w:p>
     <w:p>
       <w:pPr>
         <w:pStyle w:val="Heading1"/>
@@ -4815,7 +4927,7 @@
       <w:rPr>
         <w:noProof/>
       </w:rPr>
-      <w:t>5</w:t>
+      <w:t>3</w:t>
     </w:r>
     <w:r>
       <w:rPr>
@@ -9165,7 +9277,7 @@
 </file>
 
 <file path=customXml/itemProps1.xml><?xml version="1.0" encoding="utf-8"?>
-<ds:datastoreItem xmlns:ds="http://schemas.openxmlformats.org/officeDocument/2006/customXml" ds:itemID="{B4130539-1665-C342-9FD8-DE4785AADADD}">
+<ds:datastoreItem xmlns:ds="http://schemas.openxmlformats.org/officeDocument/2006/customXml" ds:itemID="{C0CCE74F-6D89-8844-833F-740A81ED8979}">
   <ds:schemaRefs>
     <ds:schemaRef ds:uri="http://schemas.openxmlformats.org/officeDocument/2006/bibliography"/>
   </ds:schemaRefs>

</xml_diff>

<commit_message>
Fixed crash on project page.
</commit_message>
<xml_diff>
--- a/doc/ApplicationInstaller.docx
+++ b/doc/ApplicationInstaller.docx
@@ -425,6 +425,8 @@
           <w:r>
             <w:fldChar w:fldCharType="separate"/>
           </w:r>
+          <w:bookmarkStart w:id="0" w:name="_GoBack"/>
+          <w:bookmarkEnd w:id="0"/>
           <w:r>
             <w:rPr>
               <w:rFonts w:cs="Arial"/>
@@ -464,7 +466,7 @@
             <w:rPr>
               <w:noProof/>
             </w:rPr>
-            <w:instrText xml:space="preserve"> PAGEREF _Toc321396450 \h </w:instrText>
+            <w:instrText xml:space="preserve"> PAGEREF _Toc321505588 \h </w:instrText>
           </w:r>
           <w:r>
             <w:rPr>
@@ -539,7 +541,7 @@
             <w:rPr>
               <w:noProof/>
             </w:rPr>
-            <w:instrText xml:space="preserve"> PAGEREF _Toc321396451 \h </w:instrText>
+            <w:instrText xml:space="preserve"> PAGEREF _Toc321505589 \h </w:instrText>
           </w:r>
           <w:r>
             <w:rPr>
@@ -614,7 +616,7 @@
             <w:rPr>
               <w:noProof/>
             </w:rPr>
-            <w:instrText xml:space="preserve"> PAGEREF _Toc321396452 \h </w:instrText>
+            <w:instrText xml:space="preserve"> PAGEREF _Toc321505590 \h </w:instrText>
           </w:r>
           <w:r>
             <w:rPr>
@@ -689,7 +691,7 @@
             <w:rPr>
               <w:noProof/>
             </w:rPr>
-            <w:instrText xml:space="preserve"> PAGEREF _Toc321396453 \h </w:instrText>
+            <w:instrText xml:space="preserve"> PAGEREF _Toc321505591 \h </w:instrText>
           </w:r>
           <w:r>
             <w:rPr>
@@ -770,7 +772,7 @@
             <w:rPr>
               <w:noProof/>
             </w:rPr>
-            <w:instrText xml:space="preserve"> PAGEREF _Toc321396454 \h </w:instrText>
+            <w:instrText xml:space="preserve"> PAGEREF _Toc321505592 \h </w:instrText>
           </w:r>
           <w:r>
             <w:rPr>
@@ -851,7 +853,7 @@
             <w:rPr>
               <w:noProof/>
             </w:rPr>
-            <w:instrText xml:space="preserve"> PAGEREF _Toc321396455 \h </w:instrText>
+            <w:instrText xml:space="preserve"> PAGEREF _Toc321505593 \h </w:instrText>
           </w:r>
           <w:r>
             <w:rPr>
@@ -932,7 +934,7 @@
             <w:rPr>
               <w:noProof/>
             </w:rPr>
-            <w:instrText xml:space="preserve"> PAGEREF _Toc321396456 \h </w:instrText>
+            <w:instrText xml:space="preserve"> PAGEREF _Toc321505594 \h </w:instrText>
           </w:r>
           <w:r>
             <w:rPr>
@@ -1013,7 +1015,7 @@
             <w:rPr>
               <w:noProof/>
             </w:rPr>
-            <w:instrText xml:space="preserve"> PAGEREF _Toc321396457 \h </w:instrText>
+            <w:instrText xml:space="preserve"> PAGEREF _Toc321505595 \h </w:instrText>
           </w:r>
           <w:r>
             <w:rPr>
@@ -1076,7 +1078,7 @@
             <w:rPr>
               <w:noProof/>
             </w:rPr>
-            <w:t>Project Panel</w:t>
+            <w:t>Icon Panel</w:t>
           </w:r>
           <w:r>
             <w:rPr>
@@ -1094,7 +1096,7 @@
             <w:rPr>
               <w:noProof/>
             </w:rPr>
-            <w:instrText xml:space="preserve"> PAGEREF _Toc321396458 \h </w:instrText>
+            <w:instrText xml:space="preserve"> PAGEREF _Toc321505596 \h </w:instrText>
           </w:r>
           <w:r>
             <w:rPr>
@@ -1157,7 +1159,7 @@
             <w:rPr>
               <w:noProof/>
             </w:rPr>
-            <w:t>Icon Panel</w:t>
+            <w:t>External Panel</w:t>
           </w:r>
           <w:r>
             <w:rPr>
@@ -1175,7 +1177,7 @@
             <w:rPr>
               <w:noProof/>
             </w:rPr>
-            <w:instrText xml:space="preserve"> PAGEREF _Toc321396459 \h </w:instrText>
+            <w:instrText xml:space="preserve"> PAGEREF _Toc321505597 \h </w:instrText>
           </w:r>
           <w:r>
             <w:rPr>
@@ -1256,7 +1258,7 @@
             <w:rPr>
               <w:noProof/>
             </w:rPr>
-            <w:instrText xml:space="preserve"> PAGEREF _Toc321396460 \h </w:instrText>
+            <w:instrText xml:space="preserve"> PAGEREF _Toc321505598 \h </w:instrText>
           </w:r>
           <w:r>
             <w:rPr>
@@ -1273,7 +1275,7 @@
             <w:rPr>
               <w:noProof/>
             </w:rPr>
-            <w:t>11</w:t>
+            <w:t>12</w:t>
           </w:r>
           <w:r>
             <w:rPr>
@@ -1337,7 +1339,7 @@
             <w:rPr>
               <w:noProof/>
             </w:rPr>
-            <w:instrText xml:space="preserve"> PAGEREF _Toc321396461 \h </w:instrText>
+            <w:instrText xml:space="preserve"> PAGEREF _Toc321505599 \h </w:instrText>
           </w:r>
           <w:r>
             <w:rPr>
@@ -1354,7 +1356,7 @@
             <w:rPr>
               <w:noProof/>
             </w:rPr>
-            <w:t>11</w:t>
+            <w:t>13</w:t>
           </w:r>
           <w:r>
             <w:rPr>
@@ -1418,7 +1420,7 @@
             <w:rPr>
               <w:noProof/>
             </w:rPr>
-            <w:instrText xml:space="preserve"> PAGEREF _Toc321396462 \h </w:instrText>
+            <w:instrText xml:space="preserve"> PAGEREF _Toc321505600 \h </w:instrText>
           </w:r>
           <w:r>
             <w:rPr>
@@ -1435,7 +1437,7 @@
             <w:rPr>
               <w:noProof/>
             </w:rPr>
-            <w:t>12</w:t>
+            <w:t>14</w:t>
           </w:r>
           <w:r>
             <w:rPr>
@@ -1481,7 +1483,7 @@
             <w:rPr>
               <w:noProof/>
             </w:rPr>
-            <w:t>External Panel</w:t>
+            <w:t>Module Panel</w:t>
           </w:r>
           <w:r>
             <w:rPr>
@@ -1499,7 +1501,7 @@
             <w:rPr>
               <w:noProof/>
             </w:rPr>
-            <w:instrText xml:space="preserve"> PAGEREF _Toc321396463 \h </w:instrText>
+            <w:instrText xml:space="preserve"> PAGEREF _Toc321505601 \h </w:instrText>
           </w:r>
           <w:r>
             <w:rPr>
@@ -1516,7 +1518,7 @@
             <w:rPr>
               <w:noProof/>
             </w:rPr>
-            <w:t>13</w:t>
+            <w:t>15</w:t>
           </w:r>
           <w:r>
             <w:rPr>
@@ -1562,7 +1564,7 @@
             <w:rPr>
               <w:noProof/>
             </w:rPr>
-            <w:t>Module Panel</w:t>
+            <w:t>Toolkit Panel</w:t>
           </w:r>
           <w:r>
             <w:rPr>
@@ -1580,7 +1582,7 @@
             <w:rPr>
               <w:noProof/>
             </w:rPr>
-            <w:instrText xml:space="preserve"> PAGEREF _Toc321396464 \h </w:instrText>
+            <w:instrText xml:space="preserve"> PAGEREF _Toc321505602 \h </w:instrText>
           </w:r>
           <w:r>
             <w:rPr>
@@ -1597,7 +1599,7 @@
             <w:rPr>
               <w:noProof/>
             </w:rPr>
-            <w:t>14</w:t>
+            <w:t>16</w:t>
           </w:r>
           <w:r>
             <w:rPr>
@@ -1643,7 +1645,7 @@
             <w:rPr>
               <w:noProof/>
             </w:rPr>
-            <w:t>Toolkit Panel</w:t>
+            <w:t>Project Panel</w:t>
           </w:r>
           <w:r>
             <w:rPr>
@@ -1661,7 +1663,7 @@
             <w:rPr>
               <w:noProof/>
             </w:rPr>
-            <w:instrText xml:space="preserve"> PAGEREF _Toc321396465 \h </w:instrText>
+            <w:instrText xml:space="preserve"> PAGEREF _Toc321505603 \h </w:instrText>
           </w:r>
           <w:r>
             <w:rPr>
@@ -1678,7 +1680,7 @@
             <w:rPr>
               <w:noProof/>
             </w:rPr>
-            <w:t>15</w:t>
+            <w:t>16</w:t>
           </w:r>
           <w:r>
             <w:rPr>
@@ -1724,7 +1726,7 @@
             <w:rPr>
               <w:noProof/>
             </w:rPr>
-            <w:t>Documentation Panel</w:t>
+            <w:t>File Panel</w:t>
           </w:r>
           <w:r>
             <w:rPr>
@@ -1742,7 +1744,7 @@
             <w:rPr>
               <w:noProof/>
             </w:rPr>
-            <w:instrText xml:space="preserve"> PAGEREF _Toc321396466 \h </w:instrText>
+            <w:instrText xml:space="preserve"> PAGEREF _Toc321505604 \h </w:instrText>
           </w:r>
           <w:r>
             <w:rPr>
@@ -1759,7 +1761,7 @@
             <w:rPr>
               <w:noProof/>
             </w:rPr>
-            <w:t>15</w:t>
+            <w:t>18</w:t>
           </w:r>
           <w:r>
             <w:rPr>
@@ -1805,7 +1807,7 @@
             <w:rPr>
               <w:noProof/>
             </w:rPr>
-            <w:t>Source Panel</w:t>
+            <w:t>Documentation Panel</w:t>
           </w:r>
           <w:r>
             <w:rPr>
@@ -1823,7 +1825,7 @@
             <w:rPr>
               <w:noProof/>
             </w:rPr>
-            <w:instrText xml:space="preserve"> PAGEREF _Toc321396467 \h </w:instrText>
+            <w:instrText xml:space="preserve"> PAGEREF _Toc321505605 \h </w:instrText>
           </w:r>
           <w:r>
             <w:rPr>
@@ -1840,7 +1842,7 @@
             <w:rPr>
               <w:noProof/>
             </w:rPr>
-            <w:t>16</w:t>
+            <w:t>19</w:t>
           </w:r>
           <w:r>
             <w:rPr>
@@ -1886,7 +1888,7 @@
             <w:rPr>
               <w:noProof/>
             </w:rPr>
-            <w:t>Summary Panel</w:t>
+            <w:t>Source Panel</w:t>
           </w:r>
           <w:r>
             <w:rPr>
@@ -1904,7 +1906,7 @@
             <w:rPr>
               <w:noProof/>
             </w:rPr>
-            <w:instrText xml:space="preserve"> PAGEREF _Toc321396468 \h </w:instrText>
+            <w:instrText xml:space="preserve"> PAGEREF _Toc321505606 \h </w:instrText>
           </w:r>
           <w:r>
             <w:rPr>
@@ -1921,7 +1923,7 @@
             <w:rPr>
               <w:noProof/>
             </w:rPr>
-            <w:t>17</w:t>
+            <w:t>20</w:t>
           </w:r>
           <w:r>
             <w:rPr>
@@ -1967,6 +1969,87 @@
             <w:rPr>
               <w:noProof/>
             </w:rPr>
+            <w:t>Summary Panel</w:t>
+          </w:r>
+          <w:r>
+            <w:rPr>
+              <w:noProof/>
+            </w:rPr>
+            <w:tab/>
+          </w:r>
+          <w:r>
+            <w:rPr>
+              <w:noProof/>
+            </w:rPr>
+            <w:fldChar w:fldCharType="begin"/>
+          </w:r>
+          <w:r>
+            <w:rPr>
+              <w:noProof/>
+            </w:rPr>
+            <w:instrText xml:space="preserve"> PAGEREF _Toc321505607 \h </w:instrText>
+          </w:r>
+          <w:r>
+            <w:rPr>
+              <w:noProof/>
+            </w:rPr>
+          </w:r>
+          <w:r>
+            <w:rPr>
+              <w:noProof/>
+            </w:rPr>
+            <w:fldChar w:fldCharType="separate"/>
+          </w:r>
+          <w:r>
+            <w:rPr>
+              <w:noProof/>
+            </w:rPr>
+            <w:t>21</w:t>
+          </w:r>
+          <w:r>
+            <w:rPr>
+              <w:noProof/>
+            </w:rPr>
+            <w:fldChar w:fldCharType="end"/>
+          </w:r>
+        </w:p>
+        <w:p>
+          <w:pPr>
+            <w:pStyle w:val="TOC2"/>
+            <w:tabs>
+              <w:tab w:val="left" w:pos="882"/>
+              <w:tab w:val="right" w:leader="dot" w:pos="9350"/>
+            </w:tabs>
+            <w:rPr>
+              <w:rFonts w:eastAsiaTheme="minorEastAsia" w:cstheme="minorBidi"/>
+              <w:b w:val="0"/>
+              <w:noProof/>
+              <w:sz w:val="24"/>
+              <w:szCs w:val="24"/>
+              <w:lang w:eastAsia="ja-JP"/>
+            </w:rPr>
+          </w:pPr>
+          <w:r>
+            <w:rPr>
+              <w:noProof/>
+            </w:rPr>
+            <w:t>4.17</w:t>
+          </w:r>
+          <w:r>
+            <w:rPr>
+              <w:rFonts w:eastAsiaTheme="minorEastAsia" w:cstheme="minorBidi"/>
+              <w:b w:val="0"/>
+              <w:noProof/>
+              <w:sz w:val="24"/>
+              <w:szCs w:val="24"/>
+              <w:lang w:eastAsia="ja-JP"/>
+            </w:rPr>
+            <w:tab/>
+          </w:r>
+          <w:r>
+            <w:rPr>
+              <w:noProof/>
+            </w:rPr>
             <w:t>Epilog</w:t>
           </w:r>
           <w:r>
@@ -1985,7 +2068,7 @@
             <w:rPr>
               <w:noProof/>
             </w:rPr>
-            <w:instrText xml:space="preserve"> PAGEREF _Toc321396469 \h </w:instrText>
+            <w:instrText xml:space="preserve"> PAGEREF _Toc321505608 \h </w:instrText>
           </w:r>
           <w:r>
             <w:rPr>
@@ -2002,7 +2085,7 @@
             <w:rPr>
               <w:noProof/>
             </w:rPr>
-            <w:t>18</w:t>
+            <w:t>22</w:t>
           </w:r>
           <w:r>
             <w:rPr>
@@ -2034,9 +2117,9 @@
           <w:rFonts w:cs="Arial"/>
         </w:rPr>
       </w:pPr>
-      <w:bookmarkStart w:id="0" w:name="_Toc187814392"/>
-      <w:bookmarkStart w:id="1" w:name="_Toc239852941"/>
-      <w:bookmarkStart w:id="2" w:name="_Toc321396450"/>
+      <w:bookmarkStart w:id="1" w:name="_Toc187814392"/>
+      <w:bookmarkStart w:id="2" w:name="_Toc239852941"/>
+      <w:bookmarkStart w:id="3" w:name="_Toc321505588"/>
       <w:r>
         <w:rPr>
           <w:rFonts w:cs="Arial"/>
@@ -2044,15 +2127,15 @@
         <w:lastRenderedPageBreak/>
         <w:t>Introduction</w:t>
       </w:r>
-      <w:bookmarkEnd w:id="0"/>
       <w:bookmarkEnd w:id="1"/>
       <w:bookmarkEnd w:id="2"/>
+      <w:bookmarkEnd w:id="3"/>
     </w:p>
     <w:p>
       <w:pPr>
         <w:pStyle w:val="Body"/>
       </w:pPr>
-      <w:bookmarkStart w:id="3" w:name="_Toc493072928"/>
+      <w:bookmarkStart w:id="4" w:name="_Toc493072928"/>
       <w:r>
         <w:t xml:space="preserve">Ignition™ is an execution and development platform from Inductive Automation designed to support a wide-range of industrial </w:t>
       </w:r>
@@ -2371,7 +2454,7 @@
         <w:t>sample output.</w:t>
       </w:r>
     </w:p>
-    <w:bookmarkEnd w:id="3"/>
+    <w:bookmarkEnd w:id="4"/>
     <w:p>
       <w:pPr>
         <w:pStyle w:val="Body"/>
@@ -2389,7 +2472,7 @@
           <w:rFonts w:cs="Arial"/>
         </w:rPr>
       </w:pPr>
-      <w:bookmarkStart w:id="4" w:name="_Toc321396451"/>
+      <w:bookmarkStart w:id="5" w:name="_Toc321505589"/>
       <w:r>
         <w:rPr>
           <w:rFonts w:cs="Arial"/>
@@ -2397,7 +2480,7 @@
         <w:lastRenderedPageBreak/>
         <w:t>Loading</w:t>
       </w:r>
-      <w:bookmarkEnd w:id="4"/>
+      <w:bookmarkEnd w:id="5"/>
     </w:p>
     <w:p>
       <w:pPr>
@@ -2777,7 +2860,7 @@
           <w:rFonts w:cs="Arial"/>
         </w:rPr>
       </w:pPr>
-      <w:bookmarkStart w:id="5" w:name="_Toc321396452"/>
+      <w:bookmarkStart w:id="6" w:name="_Toc321505590"/>
       <w:r>
         <w:rPr>
           <w:rFonts w:cs="Arial"/>
@@ -2797,7 +2880,7 @@
         </w:rPr>
         <w:t>Module</w:t>
       </w:r>
-      <w:bookmarkEnd w:id="5"/>
+      <w:bookmarkEnd w:id="6"/>
     </w:p>
     <w:p>
       <w:pPr>
@@ -3508,7 +3591,7 @@
           <w:rFonts w:cs="Arial"/>
         </w:rPr>
       </w:pPr>
-      <w:bookmarkStart w:id="6" w:name="_Toc321396453"/>
+      <w:bookmarkStart w:id="7" w:name="_Toc321505591"/>
       <w:r>
         <w:rPr>
           <w:rFonts w:cs="Arial"/>
@@ -3516,7 +3599,7 @@
         <w:lastRenderedPageBreak/>
         <w:t>Panels</w:t>
       </w:r>
-      <w:bookmarkEnd w:id="6"/>
+      <w:bookmarkEnd w:id="7"/>
     </w:p>
     <w:p>
       <w:pPr>
@@ -3613,11 +3696,11 @@
       <w:pPr>
         <w:pStyle w:val="Heading2"/>
       </w:pPr>
-      <w:bookmarkStart w:id="7" w:name="_Toc321396454"/>
+      <w:bookmarkStart w:id="8" w:name="_Toc321505592"/>
       <w:r>
         <w:t>Welcome Panel</w:t>
       </w:r>
-      <w:bookmarkEnd w:id="7"/>
+      <w:bookmarkEnd w:id="8"/>
     </w:p>
     <w:p>
       <w:pPr>
@@ -5504,11 +5587,11 @@
       <w:pPr>
         <w:pStyle w:val="Heading2"/>
       </w:pPr>
-      <w:bookmarkStart w:id="8" w:name="_Toc321396455"/>
+      <w:bookmarkStart w:id="9" w:name="_Toc321505593"/>
       <w:r>
         <w:t>License Panel</w:t>
       </w:r>
-      <w:bookmarkEnd w:id="8"/>
+      <w:bookmarkEnd w:id="9"/>
     </w:p>
     <w:p>
       <w:pPr>
@@ -6318,11 +6401,11 @@
       <w:pPr>
         <w:pStyle w:val="Heading2"/>
       </w:pPr>
-      <w:bookmarkStart w:id="9" w:name="_Toc321396456"/>
+      <w:bookmarkStart w:id="10" w:name="_Toc321505594"/>
       <w:r>
         <w:t>Backup Panel</w:t>
       </w:r>
-      <w:bookmarkEnd w:id="9"/>
+      <w:bookmarkEnd w:id="10"/>
     </w:p>
     <w:p>
       <w:pPr>
@@ -6880,11 +6963,11 @@
       <w:pPr>
         <w:pStyle w:val="Heading2"/>
       </w:pPr>
-      <w:bookmarkStart w:id="10" w:name="_Toc321396457"/>
+      <w:bookmarkStart w:id="11" w:name="_Toc321505595"/>
       <w:r>
         <w:t>Interface Definition Panel</w:t>
       </w:r>
-      <w:bookmarkEnd w:id="10"/>
+      <w:bookmarkEnd w:id="11"/>
     </w:p>
     <w:p>
       <w:pPr>
@@ -7749,11 +7832,11 @@
       <w:pPr>
         <w:pStyle w:val="Heading2"/>
       </w:pPr>
-      <w:bookmarkStart w:id="11" w:name="_Toc321396459"/>
+      <w:bookmarkStart w:id="12" w:name="_Toc321505596"/>
       <w:r>
         <w:t>Icon Panel</w:t>
       </w:r>
-      <w:bookmarkEnd w:id="11"/>
+      <w:bookmarkEnd w:id="12"/>
     </w:p>
     <w:p>
       <w:pPr>
@@ -8537,8 +8620,7 @@
       <w:pPr>
         <w:pStyle w:val="Heading2"/>
       </w:pPr>
-      <w:bookmarkStart w:id="12" w:name="_Toc321396460"/>
-      <w:bookmarkStart w:id="13" w:name="_Toc321396463"/>
+      <w:bookmarkStart w:id="13" w:name="_Toc321505597"/>
       <w:r>
         <w:t>External Panel</w:t>
       </w:r>
@@ -8558,65 +8640,33 @@
           <w:sz w:val="28"/>
           <w:szCs w:val="28"/>
         </w:rPr>
-        <w:t>“external” refers to python and supporting Java .jar files, that are stored outside of an Ignition project. This code is universal to all projects and resides inside the Ignition installation directory.</w:t>
-      </w:r>
-      <w:r>
-        <w:rPr>
-          <w:rFonts w:ascii="Calibri" w:hAnsi="Calibri"/>
-          <w:sz w:val="28"/>
-          <w:szCs w:val="28"/>
-        </w:rPr>
-        <w:t xml:space="preserve"> It may be important that the external artifact precede tags and projects as these may be dependent on external python.</w:t>
-      </w:r>
-    </w:p>
-    <w:p>
-      <w:pPr>
-        <w:rPr>
-          <w:rFonts w:ascii="Calibri" w:hAnsi="Calibri"/>
-          <w:sz w:val="28"/>
-          <w:szCs w:val="28"/>
-        </w:rPr>
-      </w:pPr>
-    </w:p>
-    <w:p>
-      <w:pPr>
-        <w:rPr>
-          <w:rFonts w:ascii="Calibri" w:hAnsi="Calibri"/>
-          <w:sz w:val="28"/>
-          <w:szCs w:val="28"/>
-        </w:rPr>
-      </w:pPr>
-      <w:r>
-        <w:rPr>
-          <w:rFonts w:ascii="Calibri" w:hAnsi="Calibri"/>
-          <w:sz w:val="28"/>
-          <w:szCs w:val="28"/>
-        </w:rPr>
-        <w:t>Within the “external” XML fragment, a</w:t>
-      </w:r>
-      <w:r>
-        <w:rPr>
-          <w:rFonts w:ascii="Calibri" w:hAnsi="Calibri"/>
-          <w:sz w:val="28"/>
-          <w:szCs w:val="28"/>
-        </w:rPr>
-        <w:t xml:space="preserve">rtifact locations point to roots of directory trees. </w:t>
-      </w:r>
-      <w:r>
-        <w:rPr>
-          <w:rFonts w:ascii="Calibri" w:hAnsi="Calibri"/>
-          <w:sz w:val="28"/>
-          <w:szCs w:val="28"/>
-        </w:rPr>
-        <w:t xml:space="preserve"> </w:t>
-      </w:r>
-      <w:r>
-        <w:rPr>
-          <w:rFonts w:ascii="Calibri" w:hAnsi="Calibri"/>
-          <w:sz w:val="28"/>
-          <w:szCs w:val="28"/>
-        </w:rPr>
-        <w:t>An individual artifact may contain hundreds of files.</w:t>
+        <w:t>“external” refers to python and supporting Java .jar files, that are stored outside of an Ignition project. This code is universal to all projects and resides inside the Ignition installation directory. It may be important that the external artifact precede tags and projects as these may be dependent on external python.</w:t>
+      </w:r>
+    </w:p>
+    <w:p>
+      <w:pPr>
+        <w:rPr>
+          <w:rFonts w:ascii="Calibri" w:hAnsi="Calibri"/>
+          <w:sz w:val="28"/>
+          <w:szCs w:val="28"/>
+        </w:rPr>
+      </w:pPr>
+    </w:p>
+    <w:p>
+      <w:pPr>
+        <w:rPr>
+          <w:rFonts w:ascii="Calibri" w:hAnsi="Calibri"/>
+          <w:sz w:val="28"/>
+          <w:szCs w:val="28"/>
+        </w:rPr>
+      </w:pPr>
+      <w:r>
+        <w:rPr>
+          <w:rFonts w:ascii="Calibri" w:hAnsi="Calibri"/>
+          <w:sz w:val="28"/>
+          <w:szCs w:val="28"/>
+        </w:rPr>
+        <w:t>Within the “external” XML fragment, artifact locations point to roots of directory trees.  An individual artifact may contain hundreds of files.</w:t>
       </w:r>
     </w:p>
     <w:p>
@@ -9653,27 +9703,14 @@
       <w:r>
         <w:t xml:space="preserve">Figure </w:t>
       </w:r>
-      <w:r>
-        <w:fldChar w:fldCharType="begin"/>
-      </w:r>
-      <w:r>
-        <w:instrText xml:space="preserve"> SEQ Figure \* ARABIC </w:instrText>
-      </w:r>
-      <w:r>
-        <w:fldChar w:fldCharType="separate"/>
-      </w:r>
-      <w:r>
-        <w:rPr>
-          <w:noProof/>
-        </w:rPr>
-        <w:t>8</w:t>
-      </w:r>
-      <w:r>
-        <w:rPr>
-          <w:noProof/>
-        </w:rPr>
-        <w:fldChar w:fldCharType="end"/>
-      </w:r>
+      <w:fldSimple w:instr=" SEQ Figure \* ARABIC ">
+        <w:r>
+          <w:rPr>
+            <w:noProof/>
+          </w:rPr>
+          <w:t>8</w:t>
+        </w:r>
+      </w:fldSimple>
       <w:r>
         <w:t xml:space="preserve"> –External Python Panel</w:t>
       </w:r>
@@ -9691,10 +9728,11 @@
       <w:pPr>
         <w:pStyle w:val="Heading2"/>
       </w:pPr>
+      <w:bookmarkStart w:id="14" w:name="_Toc321505598"/>
       <w:r>
         <w:t>Tag Panel</w:t>
       </w:r>
-      <w:bookmarkEnd w:id="12"/>
+      <w:bookmarkEnd w:id="14"/>
     </w:p>
     <w:p>
       <w:pPr>
@@ -11024,11 +11062,11 @@
       <w:pPr>
         <w:pStyle w:val="Heading2"/>
       </w:pPr>
-      <w:bookmarkStart w:id="14" w:name="_Toc321396461"/>
+      <w:bookmarkStart w:id="15" w:name="_Toc321505599"/>
       <w:r>
         <w:t>ScanClass Panel</w:t>
       </w:r>
-      <w:bookmarkEnd w:id="14"/>
+      <w:bookmarkEnd w:id="15"/>
     </w:p>
     <w:p>
       <w:pPr>
@@ -11925,11 +11963,11 @@
       <w:pPr>
         <w:pStyle w:val="Heading2"/>
       </w:pPr>
-      <w:bookmarkStart w:id="15" w:name="_Toc321396462"/>
+      <w:bookmarkStart w:id="16" w:name="_Toc321505600"/>
       <w:r>
         <w:t>Database Panel</w:t>
       </w:r>
-      <w:bookmarkEnd w:id="15"/>
+      <w:bookmarkEnd w:id="16"/>
     </w:p>
     <w:p>
       <w:pPr>
@@ -12051,34 +12089,16 @@
       <w:r>
         <w:t xml:space="preserve">Figure </w:t>
       </w:r>
-      <w:bookmarkStart w:id="16" w:name="_GoBack"/>
-      <w:r>
-        <w:fldChar w:fldCharType="begin"/>
-      </w:r>
-      <w:r>
-        <w:instrText xml:space="preserve"> SEQ Figure \* ARABIC </w:instrText>
-      </w:r>
-      <w:r>
-        <w:fldChar w:fldCharType="separate"/>
-      </w:r>
-      <w:r>
-        <w:rPr>
-          <w:noProof/>
-        </w:rPr>
-        <w:t>12</w:t>
-      </w:r>
-      <w:r>
-        <w:rPr>
-          <w:noProof/>
-        </w:rPr>
-        <w:fldChar w:fldCharType="end"/>
-      </w:r>
-      <w:r>
-        <w:t xml:space="preserve"> </w:t>
-      </w:r>
-      <w:bookmarkEnd w:id="16"/>
-      <w:r>
-        <w:t>–Database (Test Instance) Panel</w:t>
+      <w:fldSimple w:instr=" SEQ Figure \* ARABIC ">
+        <w:r>
+          <w:rPr>
+            <w:noProof/>
+          </w:rPr>
+          <w:t>12</w:t>
+        </w:r>
+      </w:fldSimple>
+      <w:r>
+        <w:t xml:space="preserve"> –Database (Test Instance) Panel</w:t>
       </w:r>
     </w:p>
     <w:p>
@@ -12113,7 +12133,7 @@
       <w:pPr>
         <w:pStyle w:val="Heading2"/>
       </w:pPr>
-      <w:bookmarkStart w:id="17" w:name="_Toc321396464"/>
+      <w:bookmarkStart w:id="17" w:name="_Toc321505601"/>
       <w:r>
         <w:t>Module Panel</w:t>
       </w:r>
@@ -12167,7 +12187,23 @@
           <w:sz w:val="28"/>
           <w:szCs w:val="28"/>
         </w:rPr>
-        <w:t xml:space="preserve"> Multiple odules may be specified.</w:t>
+        <w:t xml:space="preserve"> Multiple </w:t>
+      </w:r>
+      <w:r>
+        <w:rPr>
+          <w:rFonts w:ascii="Calibri" w:hAnsi="Calibri"/>
+          <w:sz w:val="28"/>
+          <w:szCs w:val="28"/>
+        </w:rPr>
+        <w:t>m</w:t>
+      </w:r>
+      <w:r>
+        <w:rPr>
+          <w:rFonts w:ascii="Calibri" w:hAnsi="Calibri"/>
+          <w:sz w:val="28"/>
+          <w:szCs w:val="28"/>
+        </w:rPr>
+        <w:t>odules may be specified.</w:t>
       </w:r>
     </w:p>
     <w:p>
@@ -12891,7 +12927,7 @@
       <w:pPr>
         <w:pStyle w:val="Heading2"/>
       </w:pPr>
-      <w:bookmarkStart w:id="18" w:name="_Toc321396465"/>
+      <w:bookmarkStart w:id="18" w:name="_Toc321505602"/>
       <w:r>
         <w:lastRenderedPageBreak/>
         <w:t>Toolkit Panel</w:t>
@@ -13462,7 +13498,7 @@
       <w:pPr>
         <w:pStyle w:val="Heading2"/>
       </w:pPr>
-      <w:bookmarkStart w:id="19" w:name="_Toc321396458"/>
+      <w:bookmarkStart w:id="19" w:name="_Toc321505603"/>
       <w:r>
         <w:t>Project Panel</w:t>
       </w:r>
@@ -14541,9 +14577,12 @@
       <w:pPr>
         <w:pStyle w:val="Heading2"/>
       </w:pPr>
-      <w:bookmarkStart w:id="20" w:name="_Toc321396466"/>
-      <w:r>
-        <w:t>Documentation Panel</w:t>
+      <w:bookmarkStart w:id="20" w:name="_Toc321505604"/>
+      <w:r>
+        <w:t>File</w:t>
+      </w:r>
+      <w:r>
+        <w:t xml:space="preserve"> Panel</w:t>
       </w:r>
       <w:bookmarkEnd w:id="20"/>
     </w:p>
@@ -14561,59 +14600,141 @@
           <w:sz w:val="28"/>
           <w:szCs w:val="28"/>
         </w:rPr>
-        <w:t>Documentation is a non-essential panel.</w:t>
-      </w:r>
-      <w:r>
-        <w:rPr>
-          <w:rFonts w:ascii="Calibri" w:hAnsi="Calibri"/>
-          <w:sz w:val="28"/>
-          <w:szCs w:val="28"/>
-        </w:rPr>
-        <w:t xml:space="preserve"> The screen allows the user to select individual documents to download. The display compares the current version with that of the last-downloaded version of the document. This makes it clear which of the available documents have changes in this release.</w:t>
-      </w:r>
-    </w:p>
-    <w:p>
-      <w:pPr>
-        <w:rPr>
-          <w:rFonts w:ascii="Calibri" w:hAnsi="Calibri"/>
-          <w:sz w:val="28"/>
-          <w:szCs w:val="28"/>
-        </w:rPr>
-      </w:pPr>
-    </w:p>
-    <w:p>
-      <w:pPr>
-        <w:rPr>
-          <w:rFonts w:ascii="Calibri" w:hAnsi="Calibri"/>
-          <w:sz w:val="28"/>
-          <w:szCs w:val="28"/>
-        </w:rPr>
-      </w:pPr>
-      <w:r>
-        <w:rPr>
-          <w:rFonts w:ascii="Calibri" w:hAnsi="Calibri"/>
-          <w:sz w:val="28"/>
-          <w:szCs w:val="28"/>
-        </w:rPr>
-        <w:t>Note that each document artifact includes a release attribute.</w:t>
-      </w:r>
-      <w:r>
-        <w:rPr>
-          <w:rFonts w:ascii="Calibri" w:hAnsi="Calibri"/>
-          <w:sz w:val="28"/>
-          <w:szCs w:val="28"/>
-        </w:rPr>
-        <w:t xml:space="preserve"> Each artifact is downloaded separately.</w:t>
-      </w:r>
-    </w:p>
-    <w:p>
-      <w:pPr>
-        <w:rPr>
-          <w:rFonts w:ascii="Calibri" w:hAnsi="Calibri"/>
-          <w:sz w:val="28"/>
-          <w:szCs w:val="28"/>
-        </w:rPr>
-      </w:pPr>
+        <w:t>The file panel allow</w:t>
+      </w:r>
+      <w:r>
+        <w:rPr>
+          <w:rFonts w:ascii="Calibri" w:hAnsi="Calibri"/>
+          <w:sz w:val="28"/>
+          <w:szCs w:val="28"/>
+        </w:rPr>
+        <w:t>s</w:t>
+      </w:r>
+      <w:r>
+        <w:rPr>
+          <w:rFonts w:ascii="Calibri" w:hAnsi="Calibri"/>
+          <w:sz w:val="28"/>
+          <w:szCs w:val="28"/>
+        </w:rPr>
+        <w:t xml:space="preserve"> installation </w:t>
+      </w:r>
+      <w:r>
+        <w:rPr>
+          <w:rFonts w:ascii="Calibri" w:hAnsi="Calibri"/>
+          <w:sz w:val="28"/>
+          <w:szCs w:val="28"/>
+        </w:rPr>
+        <w:t>of files at specific locations in the target file system</w:t>
+      </w:r>
+      <w:r>
+        <w:rPr>
+          <w:rFonts w:ascii="Calibri" w:hAnsi="Calibri"/>
+          <w:sz w:val="28"/>
+          <w:szCs w:val="28"/>
+        </w:rPr>
+        <w:t>.</w:t>
+      </w:r>
+      <w:r>
+        <w:rPr>
+          <w:rFonts w:ascii="Calibri" w:hAnsi="Calibri"/>
+          <w:sz w:val="28"/>
+          <w:szCs w:val="28"/>
+        </w:rPr>
+        <w:t xml:space="preserve"> Specific destinations are rarely appropriate for production installation</w:t>
+      </w:r>
+      <w:r>
+        <w:rPr>
+          <w:rFonts w:ascii="Calibri" w:hAnsi="Calibri"/>
+          <w:sz w:val="28"/>
+          <w:szCs w:val="28"/>
+        </w:rPr>
+        <w:t>.</w:t>
+      </w:r>
+    </w:p>
+    <w:p>
+      <w:pPr>
+        <w:rPr>
+          <w:rFonts w:ascii="Calibri" w:hAnsi="Calibri"/>
+          <w:sz w:val="28"/>
+          <w:szCs w:val="28"/>
+        </w:rPr>
+      </w:pPr>
+    </w:p>
+    <w:p>
+      <w:pPr>
+        <w:rPr>
+          <w:rFonts w:ascii="Calibri" w:hAnsi="Calibri"/>
+          <w:sz w:val="28"/>
+          <w:szCs w:val="28"/>
+        </w:rPr>
+      </w:pPr>
+      <w:r>
+        <w:rPr>
+          <w:rFonts w:ascii="Calibri" w:hAnsi="Calibri"/>
+          <w:sz w:val="28"/>
+          <w:szCs w:val="28"/>
+        </w:rPr>
+        <w:t>Within the “</w:t>
+      </w:r>
+      <w:r>
+        <w:rPr>
+          <w:rFonts w:ascii="Calibri" w:hAnsi="Calibri"/>
+          <w:sz w:val="28"/>
+          <w:szCs w:val="28"/>
+        </w:rPr>
+        <w:t>file</w:t>
+      </w:r>
+      <w:r>
+        <w:rPr>
+          <w:rFonts w:ascii="Calibri" w:hAnsi="Calibri"/>
+          <w:sz w:val="28"/>
+          <w:szCs w:val="28"/>
+        </w:rPr>
+        <w:t>” XML fragment, artifact locations point to roots of directory trees.  An individual artifact may contain hundreds of files.</w:t>
+      </w:r>
+    </w:p>
+    <w:p>
+      <w:pPr>
+        <w:pStyle w:val="XML"/>
+      </w:pPr>
+      <w:r>
+        <w:t xml:space="preserve">&lt;!-- </w:t>
+      </w:r>
+      <w:r>
+        <w:rPr>
+          <w:u w:val="single"/>
+        </w:rPr>
+        <w:t>Python</w:t>
+      </w:r>
+      <w:r>
+        <w:t xml:space="preserve"> types are copied into the Ignition user-</w:t>
+      </w:r>
+      <w:r>
+        <w:t>lib/pylib</w:t>
+      </w:r>
+      <w:r>
+        <w:t xml:space="preserve"> area.</w:t>
+      </w:r>
+    </w:p>
+    <w:p>
+      <w:pPr>
+        <w:pStyle w:val="XML"/>
+        <w:rPr>
+          <w:rFonts w:ascii="Calibri" w:hAnsi="Calibri"/>
+          <w:sz w:val="28"/>
+          <w:szCs w:val="28"/>
+        </w:rPr>
+      </w:pPr>
+      <w:r>
+        <w:tab/>
+        <w:t xml:space="preserve">     Jar types are copied into </w:t>
+      </w:r>
+      <w:r>
+        <w:t>lib</w:t>
+      </w:r>
+      <w:r>
+        <w:t xml:space="preserve"> --&gt;</w:t>
+      </w:r>
     </w:p>
     <w:p>
       <w:pPr>
@@ -14628,17 +14749,12 @@
       <w:r>
         <w:rPr>
           <w:color w:val="3F7F7F"/>
+          <w:highlight w:val="lightGray"/>
         </w:rPr>
         <w:t>panel</w:t>
       </w:r>
       <w:r>
-        <w:t xml:space="preserve"> </w:t>
-      </w:r>
-      <w:r>
-        <w:rPr>
-          <w:color w:val="7F007F"/>
-        </w:rPr>
-        <w:t>type</w:t>
+        <w:t xml:space="preserve"> type</w:t>
       </w:r>
       <w:r>
         <w:rPr>
@@ -14650,17 +14766,12 @@
         <w:rPr>
           <w:i/>
           <w:iCs/>
-        </w:rPr>
-        <w:t>"documentation"</w:t>
-      </w:r>
-      <w:r>
-        <w:t xml:space="preserve"> </w:t>
-      </w:r>
-      <w:r>
-        <w:rPr>
-          <w:color w:val="7F007F"/>
-        </w:rPr>
-        <w:t>essential</w:t>
+          <w:color w:val="2A00FF"/>
+        </w:rPr>
+        <w:t>"external"</w:t>
+      </w:r>
+      <w:r>
+        <w:t xml:space="preserve"> essential</w:t>
       </w:r>
       <w:r>
         <w:rPr>
@@ -14672,215 +14783,12 @@
         <w:rPr>
           <w:i/>
           <w:iCs/>
-        </w:rPr>
-        <w:t>"false"</w:t>
-      </w:r>
-      <w:r>
-        <w:rPr>
-          <w:color w:val="008080"/>
-        </w:rPr>
-        <w:t>&gt;</w:t>
-      </w:r>
-    </w:p>
-    <w:p>
-      <w:pPr>
-        <w:pStyle w:val="XML"/>
-      </w:pPr>
-      <w:r>
-        <w:rPr>
-          <w:color w:val="000000"/>
-        </w:rPr>
-        <w:lastRenderedPageBreak/>
-        <w:tab/>
-      </w:r>
-      <w:r>
-        <w:rPr>
-          <w:color w:val="008080"/>
-        </w:rPr>
-        <w:t>&lt;</w:t>
-      </w:r>
-      <w:r>
-        <w:rPr>
-          <w:color w:val="3F7F7F"/>
-        </w:rPr>
-        <w:t>title</w:t>
-      </w:r>
-      <w:r>
-        <w:rPr>
-          <w:color w:val="008080"/>
-        </w:rPr>
-        <w:t>&gt;</w:t>
-      </w:r>
-      <w:r>
-        <w:rPr>
-          <w:color w:val="000000"/>
-        </w:rPr>
-        <w:t>Product Documentation</w:t>
-      </w:r>
-      <w:r>
-        <w:rPr>
-          <w:color w:val="008080"/>
-        </w:rPr>
-        <w:t>&lt;/</w:t>
-      </w:r>
-      <w:r>
-        <w:rPr>
-          <w:color w:val="3F7F7F"/>
-        </w:rPr>
-        <w:t>title</w:t>
-      </w:r>
-      <w:r>
-        <w:rPr>
-          <w:color w:val="008080"/>
-        </w:rPr>
-        <w:t>&gt;</w:t>
-      </w:r>
-    </w:p>
-    <w:p>
-      <w:pPr>
-        <w:pStyle w:val="XML"/>
-        <w:rPr>
-          <w:color w:val="000000"/>
-        </w:rPr>
-      </w:pPr>
-      <w:r>
-        <w:rPr>
-          <w:color w:val="000000"/>
-        </w:rPr>
-        <w:tab/>
-      </w:r>
-      <w:r>
-        <w:rPr>
-          <w:color w:val="008080"/>
-        </w:rPr>
-        <w:t>&lt;</w:t>
-      </w:r>
-      <w:r>
-        <w:rPr>
-          <w:color w:val="3F7F7F"/>
-        </w:rPr>
-        <w:t>preamble</w:t>
-      </w:r>
-      <w:r>
-        <w:rPr>
-          <w:color w:val="008080"/>
-        </w:rPr>
-        <w:t>&gt;</w:t>
-      </w:r>
-      <w:r>
-        <w:rPr>
-          <w:color w:val="000000"/>
-        </w:rPr>
-        <w:t>The list below contains both u</w:t>
-      </w:r>
-      <w:r>
-        <w:rPr>
-          <w:color w:val="000000"/>
-        </w:rPr>
-        <w:t>ser-level and design documents.</w:t>
-      </w:r>
-    </w:p>
-    <w:p>
-      <w:pPr>
-        <w:pStyle w:val="XML"/>
-      </w:pPr>
-      <w:r>
-        <w:rPr>
-          <w:color w:val="000000"/>
-        </w:rPr>
-        <w:tab/>
-      </w:r>
-      <w:r>
-        <w:rPr>
-          <w:color w:val="000000"/>
-        </w:rPr>
-        <w:tab/>
-      </w:r>
-      <w:r>
-        <w:rPr>
-          <w:color w:val="000000"/>
-        </w:rPr>
-        <w:tab/>
-        <w:t xml:space="preserve">    </w:t>
-      </w:r>
-      <w:r>
-        <w:rPr>
-          <w:color w:val="000000"/>
-        </w:rPr>
-        <w:t xml:space="preserve">They may be </w:t>
-      </w:r>
-      <w:r>
-        <w:rPr>
-          <w:color w:val="000000"/>
-        </w:rPr>
-        <w:t>downloaded</w:t>
-      </w:r>
-      <w:r>
-        <w:rPr>
-          <w:color w:val="000000"/>
-        </w:rPr>
-        <w:t xml:space="preserve"> individually.</w:t>
-      </w:r>
-    </w:p>
-    <w:p>
-      <w:pPr>
-        <w:pStyle w:val="XML"/>
-      </w:pPr>
-      <w:r>
-        <w:rPr>
-          <w:color w:val="000000"/>
-        </w:rPr>
-        <w:tab/>
-      </w:r>
-      <w:r>
-        <w:rPr>
-          <w:color w:val="008080"/>
-        </w:rPr>
-        <w:t>&lt;/</w:t>
-      </w:r>
-      <w:r>
-        <w:rPr>
-          <w:color w:val="3F7F7F"/>
-        </w:rPr>
-        <w:t>preamble</w:t>
-      </w:r>
-      <w:r>
-        <w:rPr>
-          <w:color w:val="008080"/>
-        </w:rPr>
-        <w:t>&gt;</w:t>
-      </w:r>
-    </w:p>
-    <w:p>
-      <w:pPr>
-        <w:pStyle w:val="XML"/>
-      </w:pPr>
-      <w:r>
-        <w:rPr>
-          <w:color w:val="000000"/>
-        </w:rPr>
-        <w:tab/>
-      </w:r>
-      <w:r>
-        <w:rPr>
-          <w:color w:val="008080"/>
-        </w:rPr>
-        <w:t>&lt;</w:t>
-      </w:r>
-      <w:r>
-        <w:rPr>
-          <w:color w:val="3F7F7F"/>
-        </w:rPr>
-        <w:t>artifact</w:t>
-      </w:r>
-      <w:r>
-        <w:t xml:space="preserve"> </w:t>
-      </w:r>
-      <w:r>
-        <w:rPr>
-          <w:color w:val="7F007F"/>
-        </w:rPr>
-        <w:t>name</w:t>
+          <w:color w:val="2A00FF"/>
+        </w:rPr>
+        <w:t>"true"</w:t>
+      </w:r>
+      <w:r>
+        <w:t xml:space="preserve"> version</w:t>
       </w:r>
       <w:r>
         <w:rPr>
@@ -14892,17 +14800,330 @@
         <w:rPr>
           <w:i/>
           <w:iCs/>
-        </w:rPr>
-        <w:t>"Installation Manual"</w:t>
-      </w:r>
-      <w:r>
-        <w:t xml:space="preserve"> </w:t>
-      </w:r>
-      <w:r>
-        <w:rPr>
-          <w:color w:val="7F007F"/>
-        </w:rPr>
-        <w:t>type</w:t>
+          <w:color w:val="2A00FF"/>
+        </w:rPr>
+        <w:t>"1"</w:t>
+      </w:r>
+      <w:r>
+        <w:rPr>
+          <w:color w:val="008080"/>
+        </w:rPr>
+        <w:t>&gt;</w:t>
+      </w:r>
+    </w:p>
+    <w:p>
+      <w:pPr>
+        <w:pStyle w:val="XML"/>
+      </w:pPr>
+      <w:r>
+        <w:rPr>
+          <w:color w:val="000000"/>
+        </w:rPr>
+        <w:tab/>
+      </w:r>
+      <w:r>
+        <w:rPr>
+          <w:color w:val="008080"/>
+        </w:rPr>
+        <w:t>&lt;</w:t>
+      </w:r>
+      <w:r>
+        <w:rPr>
+          <w:color w:val="3F7F7F"/>
+        </w:rPr>
+        <w:t>title</w:t>
+      </w:r>
+      <w:r>
+        <w:rPr>
+          <w:color w:val="008080"/>
+        </w:rPr>
+        <w:t>&gt;</w:t>
+      </w:r>
+      <w:r>
+        <w:rPr>
+          <w:color w:val="000000"/>
+        </w:rPr>
+        <w:t>Python</w:t>
+      </w:r>
+      <w:r>
+        <w:rPr>
+          <w:color w:val="000000"/>
+        </w:rPr>
+        <w:t xml:space="preserve"> Code for the ACE Application</w:t>
+      </w:r>
+      <w:r>
+        <w:rPr>
+          <w:color w:val="008080"/>
+        </w:rPr>
+        <w:t>&lt;/</w:t>
+      </w:r>
+      <w:r>
+        <w:rPr>
+          <w:color w:val="3F7F7F"/>
+        </w:rPr>
+        <w:t>title</w:t>
+      </w:r>
+      <w:r>
+        <w:rPr>
+          <w:color w:val="008080"/>
+        </w:rPr>
+        <w:t>&gt;</w:t>
+      </w:r>
+    </w:p>
+    <w:p>
+      <w:pPr>
+        <w:pStyle w:val="XML"/>
+      </w:pPr>
+      <w:r>
+        <w:rPr>
+          <w:color w:val="000000"/>
+        </w:rPr>
+        <w:tab/>
+      </w:r>
+      <w:r>
+        <w:rPr>
+          <w:color w:val="008080"/>
+        </w:rPr>
+        <w:t>&lt;</w:t>
+      </w:r>
+      <w:r>
+        <w:rPr>
+          <w:color w:val="3F7F7F"/>
+        </w:rPr>
+        <w:t>preamble</w:t>
+      </w:r>
+      <w:r>
+        <w:rPr>
+          <w:color w:val="008080"/>
+        </w:rPr>
+        <w:t>&gt;</w:t>
+      </w:r>
+      <w:r>
+        <w:rPr>
+          <w:color w:val="000000"/>
+        </w:rPr>
+        <w:t xml:space="preserve">This page loads </w:t>
+      </w:r>
+      <w:r>
+        <w:rPr>
+          <w:color w:val="000000"/>
+        </w:rPr>
+        <w:t>Python</w:t>
+      </w:r>
+      <w:r>
+        <w:rPr>
+          <w:color w:val="000000"/>
+        </w:rPr>
+        <w:t xml:space="preserve"> code that supports the ACE Application. </w:t>
+      </w:r>
+    </w:p>
+    <w:p>
+      <w:pPr>
+        <w:pStyle w:val="XML"/>
+        <w:rPr>
+          <w:color w:val="000000"/>
+        </w:rPr>
+      </w:pPr>
+      <w:r>
+        <w:rPr>
+          <w:color w:val="000000"/>
+        </w:rPr>
+        <w:lastRenderedPageBreak/>
+        <w:tab/>
+      </w:r>
+      <w:r>
+        <w:rPr>
+          <w:color w:val="000000"/>
+        </w:rPr>
+        <w:tab/>
+      </w:r>
+      <w:r>
+        <w:rPr>
+          <w:color w:val="000000"/>
+        </w:rPr>
+        <w:tab/>
+        <w:t xml:space="preserve">    The </w:t>
+      </w:r>
+      <w:r>
+        <w:rPr>
+          <w:color w:val="000000"/>
+        </w:rPr>
+        <w:t>Python</w:t>
+      </w:r>
+      <w:r>
+        <w:rPr>
+          <w:color w:val="000000"/>
+        </w:rPr>
+        <w:t xml:space="preserve"> is divided into two categories: code developed by </w:t>
+      </w:r>
+    </w:p>
+    <w:p>
+      <w:pPr>
+        <w:pStyle w:val="XML"/>
+        <w:rPr>
+          <w:color w:val="000000"/>
+        </w:rPr>
+      </w:pPr>
+      <w:r>
+        <w:rPr>
+          <w:color w:val="000000"/>
+        </w:rPr>
+        <w:tab/>
+      </w:r>
+      <w:r>
+        <w:rPr>
+          <w:color w:val="000000"/>
+        </w:rPr>
+        <w:tab/>
+      </w:r>
+      <w:r>
+        <w:rPr>
+          <w:color w:val="000000"/>
+        </w:rPr>
+        <w:tab/>
+        <w:t xml:space="preserve">    ILS Automation that is generic and used in multiple products, </w:t>
+      </w:r>
+    </w:p>
+    <w:p>
+      <w:pPr>
+        <w:pStyle w:val="XML"/>
+      </w:pPr>
+      <w:r>
+        <w:rPr>
+          <w:color w:val="000000"/>
+        </w:rPr>
+        <w:tab/>
+      </w:r>
+      <w:r>
+        <w:rPr>
+          <w:color w:val="000000"/>
+        </w:rPr>
+        <w:tab/>
+      </w:r>
+      <w:r>
+        <w:rPr>
+          <w:color w:val="000000"/>
+        </w:rPr>
+        <w:tab/>
+        <w:t xml:space="preserve">    and code modified specifically for this application.</w:t>
+      </w:r>
+    </w:p>
+    <w:p>
+      <w:pPr>
+        <w:pStyle w:val="XML"/>
+        <w:rPr>
+          <w:color w:val="000000"/>
+        </w:rPr>
+      </w:pPr>
+      <w:r>
+        <w:rPr>
+          <w:color w:val="000000"/>
+        </w:rPr>
+        <w:tab/>
+      </w:r>
+      <w:r>
+        <w:rPr>
+          <w:color w:val="000000"/>
+        </w:rPr>
+        <w:tab/>
+      </w:r>
+      <w:r>
+        <w:rPr>
+          <w:color w:val="000000"/>
+        </w:rPr>
+        <w:tab/>
+        <w:t xml:space="preserve">    A third category consists of Java jar files that are </w:t>
+      </w:r>
+    </w:p>
+    <w:p>
+      <w:pPr>
+        <w:pStyle w:val="XML"/>
+      </w:pPr>
+      <w:r>
+        <w:rPr>
+          <w:color w:val="000000"/>
+        </w:rPr>
+        <w:tab/>
+      </w:r>
+      <w:r>
+        <w:rPr>
+          <w:color w:val="000000"/>
+        </w:rPr>
+        <w:tab/>
+      </w:r>
+      <w:r>
+        <w:rPr>
+          <w:color w:val="000000"/>
+        </w:rPr>
+        <w:tab/>
+        <w:t xml:space="preserve">    referenced by the </w:t>
+      </w:r>
+      <w:r>
+        <w:rPr>
+          <w:color w:val="000000"/>
+        </w:rPr>
+        <w:t>Python</w:t>
+      </w:r>
+      <w:r>
+        <w:rPr>
+          <w:color w:val="000000"/>
+        </w:rPr>
+        <w:t>.</w:t>
+      </w:r>
+    </w:p>
+    <w:p>
+      <w:pPr>
+        <w:pStyle w:val="XML"/>
+      </w:pPr>
+      <w:r>
+        <w:rPr>
+          <w:color w:val="000000"/>
+        </w:rPr>
+        <w:tab/>
+      </w:r>
+      <w:r>
+        <w:rPr>
+          <w:color w:val="008080"/>
+        </w:rPr>
+        <w:t>&lt;/</w:t>
+      </w:r>
+      <w:r>
+        <w:rPr>
+          <w:color w:val="3F7F7F"/>
+        </w:rPr>
+        <w:t>preamble</w:t>
+      </w:r>
+      <w:r>
+        <w:rPr>
+          <w:color w:val="008080"/>
+        </w:rPr>
+        <w:t>&gt;</w:t>
+      </w:r>
+    </w:p>
+    <w:p>
+      <w:pPr>
+        <w:pStyle w:val="XML"/>
+      </w:pPr>
+      <w:r>
+        <w:rPr>
+          <w:color w:val="000000"/>
+        </w:rPr>
+        <w:tab/>
+      </w:r>
+      <w:r>
+        <w:rPr>
+          <w:color w:val="008080"/>
+        </w:rPr>
+        <w:t>&lt;</w:t>
+      </w:r>
+      <w:r>
+        <w:rPr>
+          <w:color w:val="3F7F7F"/>
+        </w:rPr>
+        <w:t>artifact</w:t>
+      </w:r>
+      <w:r>
+        <w:t xml:space="preserve"> name</w:t>
       </w:r>
       <w:r>
         <w:rPr>
@@ -14914,44 +15135,12 @@
         <w:rPr>
           <w:i/>
           <w:iCs/>
-        </w:rPr>
-        <w:t>"documentation"</w:t>
-      </w:r>
-      <w:r>
-        <w:t xml:space="preserve"> </w:t>
-      </w:r>
-    </w:p>
-    <w:p>
-      <w:pPr>
-        <w:pStyle w:val="XML"/>
-      </w:pPr>
-      <w:r>
-        <w:tab/>
-      </w:r>
-      <w:r>
-        <w:tab/>
-      </w:r>
-      <w:r>
-        <w:tab/>
-      </w:r>
-      <w:r>
-        <w:tab/>
-      </w:r>
-      <w:r>
-        <w:tab/>
-      </w:r>
-      <w:r>
-        <w:tab/>
-      </w:r>
-      <w:r>
-        <w:tab/>
-        <w:t xml:space="preserve">    </w:t>
-      </w:r>
-      <w:r>
-        <w:rPr>
-          <w:color w:val="7F007F"/>
-        </w:rPr>
-        <w:t>subtype</w:t>
+          <w:color w:val="2A00FF"/>
+        </w:rPr>
+        <w:t>"External Python - ILS"</w:t>
+      </w:r>
+      <w:r>
+        <w:t xml:space="preserve"> type</w:t>
       </w:r>
       <w:r>
         <w:rPr>
@@ -14963,17 +15152,12 @@
         <w:rPr>
           <w:i/>
           <w:iCs/>
-        </w:rPr>
-        <w:t>"docx"</w:t>
-      </w:r>
-      <w:r>
-        <w:t xml:space="preserve"> </w:t>
-      </w:r>
-      <w:r>
-        <w:rPr>
-          <w:color w:val="7F007F"/>
-        </w:rPr>
-        <w:t>release</w:t>
+          <w:color w:val="2A00FF"/>
+        </w:rPr>
+        <w:t>"python"</w:t>
+      </w:r>
+      <w:r>
+        <w:t xml:space="preserve"> subtype</w:t>
       </w:r>
       <w:r>
         <w:rPr>
@@ -14985,8 +15169,9 @@
         <w:rPr>
           <w:i/>
           <w:iCs/>
-        </w:rPr>
-        <w:t>"0.12"</w:t>
+          <w:color w:val="2A00FF"/>
+        </w:rPr>
+        <w:t>"py"</w:t>
       </w:r>
       <w:r>
         <w:rPr>
@@ -15033,7 +15218,13 @@
         <w:rPr>
           <w:color w:val="000000"/>
         </w:rPr>
-        <w:t>artifacts/doc/InstallationManual.docx</w:t>
+        <w:t>artifacts/external/</w:t>
+      </w:r>
+      <w:r>
+        <w:rPr>
+          <w:color w:val="000000"/>
+        </w:rPr>
+        <w:t>ils-python</w:t>
       </w:r>
       <w:r>
         <w:rPr>
@@ -15106,13 +15297,7 @@
         <w:t>artifact</w:t>
       </w:r>
       <w:r>
-        <w:t xml:space="preserve"> </w:t>
-      </w:r>
-      <w:r>
-        <w:rPr>
-          <w:color w:val="7F007F"/>
-        </w:rPr>
-        <w:t>name</w:t>
+        <w:t xml:space="preserve"> name</w:t>
       </w:r>
       <w:r>
         <w:rPr>
@@ -15124,17 +15309,12 @@
         <w:rPr>
           <w:i/>
           <w:iCs/>
-        </w:rPr>
-        <w:t>"Application Testing Framework"</w:t>
-      </w:r>
-      <w:r>
-        <w:t xml:space="preserve"> </w:t>
-      </w:r>
-      <w:r>
-        <w:rPr>
-          <w:color w:val="7F007F"/>
-        </w:rPr>
-        <w:t>type</w:t>
+          <w:color w:val="2A00FF"/>
+        </w:rPr>
+        <w:t>"External Python - ACE"</w:t>
+      </w:r>
+      <w:r>
+        <w:t xml:space="preserve"> type</w:t>
       </w:r>
       <w:r>
         <w:rPr>
@@ -15146,25 +15326,12 @@
         <w:rPr>
           <w:i/>
           <w:iCs/>
-        </w:rPr>
-        <w:t>"documentation"</w:t>
-      </w:r>
-      <w:r>
-        <w:t xml:space="preserve"> </w:t>
-      </w:r>
-    </w:p>
-    <w:p>
-      <w:pPr>
-        <w:pStyle w:val="XML"/>
-      </w:pPr>
-      <w:r>
-        <w:t xml:space="preserve">                                        </w:t>
-      </w:r>
-      <w:r>
-        <w:rPr>
-          <w:color w:val="7F007F"/>
-        </w:rPr>
-        <w:t>subtype</w:t>
+          <w:color w:val="2A00FF"/>
+        </w:rPr>
+        <w:t>"python"</w:t>
+      </w:r>
+      <w:r>
+        <w:t xml:space="preserve"> subtype</w:t>
       </w:r>
       <w:r>
         <w:rPr>
@@ -15176,30 +15343,249 @@
         <w:rPr>
           <w:i/>
           <w:iCs/>
-        </w:rPr>
-        <w:t>"docx"</w:t>
-      </w:r>
-      <w:r>
-        <w:t xml:space="preserve"> </w:t>
-      </w:r>
-      <w:r>
-        <w:rPr>
-          <w:color w:val="7F007F"/>
-        </w:rPr>
-        <w:t>release</w:t>
-      </w:r>
-      <w:r>
-        <w:rPr>
-          <w:color w:val="000000"/>
-        </w:rPr>
-        <w:t>=</w:t>
-      </w:r>
-      <w:r>
+          <w:color w:val="2A00FF"/>
+        </w:rPr>
+        <w:t>"py"</w:t>
+      </w:r>
+      <w:r>
+        <w:rPr>
+          <w:color w:val="008080"/>
+        </w:rPr>
+        <w:t>&gt;</w:t>
+      </w:r>
+    </w:p>
+    <w:p>
+      <w:pPr>
+        <w:pStyle w:val="XML"/>
+      </w:pPr>
+      <w:r>
+        <w:rPr>
+          <w:color w:val="000000"/>
+        </w:rPr>
+        <w:tab/>
+      </w:r>
+      <w:r>
+        <w:rPr>
+          <w:color w:val="000000"/>
+        </w:rPr>
+        <w:tab/>
+      </w:r>
+      <w:r>
+        <w:rPr>
+          <w:color w:val="008080"/>
+        </w:rPr>
+        <w:t>&lt;</w:t>
+      </w:r>
+      <w:r>
+        <w:rPr>
+          <w:color w:val="3F7F7F"/>
+        </w:rPr>
+        <w:t>location</w:t>
+      </w:r>
+      <w:r>
+        <w:rPr>
+          <w:color w:val="008080"/>
+        </w:rPr>
+        <w:t>&gt;</w:t>
+      </w:r>
+      <w:r>
+        <w:rPr>
+          <w:color w:val="000000"/>
+        </w:rPr>
+        <w:t>artifacts/external/</w:t>
+      </w:r>
+      <w:r>
+        <w:rPr>
+          <w:color w:val="000000"/>
+        </w:rPr>
+        <w:t>ace-python</w:t>
+      </w:r>
+      <w:r>
+        <w:rPr>
+          <w:color w:val="008080"/>
+        </w:rPr>
+        <w:t>&lt;/</w:t>
+      </w:r>
+      <w:r>
+        <w:rPr>
+          <w:color w:val="3F7F7F"/>
+        </w:rPr>
+        <w:t>location</w:t>
+      </w:r>
+      <w:r>
+        <w:rPr>
+          <w:color w:val="008080"/>
+        </w:rPr>
+        <w:t>&gt;</w:t>
+      </w:r>
+    </w:p>
+    <w:p>
+      <w:pPr>
+        <w:pStyle w:val="XML"/>
+      </w:pPr>
+      <w:r>
+        <w:rPr>
+          <w:color w:val="000000"/>
+        </w:rPr>
+        <w:tab/>
+      </w:r>
+      <w:r>
+        <w:rPr>
+          <w:color w:val="008080"/>
+        </w:rPr>
+        <w:t>&lt;/</w:t>
+      </w:r>
+      <w:r>
+        <w:rPr>
+          <w:color w:val="3F7F7F"/>
+        </w:rPr>
+        <w:t>artifact</w:t>
+      </w:r>
+      <w:r>
+        <w:rPr>
+          <w:color w:val="008080"/>
+        </w:rPr>
+        <w:t>&gt;</w:t>
+      </w:r>
+    </w:p>
+    <w:p>
+      <w:pPr>
+        <w:pStyle w:val="XML"/>
         <w:rPr>
           <w:i/>
           <w:iCs/>
-        </w:rPr>
-        <w:t>"1.0"</w:t>
+          <w:color w:val="2A00FF"/>
+        </w:rPr>
+      </w:pPr>
+      <w:r>
+        <w:rPr>
+          <w:color w:val="000000"/>
+        </w:rPr>
+        <w:tab/>
+      </w:r>
+      <w:r>
+        <w:rPr>
+          <w:color w:val="008080"/>
+        </w:rPr>
+        <w:t>&lt;</w:t>
+      </w:r>
+      <w:r>
+        <w:rPr>
+          <w:color w:val="3F7F7F"/>
+        </w:rPr>
+        <w:t>artifact</w:t>
+      </w:r>
+      <w:r>
+        <w:t xml:space="preserve"> name</w:t>
+      </w:r>
+      <w:r>
+        <w:rPr>
+          <w:color w:val="000000"/>
+        </w:rPr>
+        <w:t>=</w:t>
+      </w:r>
+      <w:r>
+        <w:rPr>
+          <w:i/>
+          <w:iCs/>
+          <w:color w:val="2A00FF"/>
+        </w:rPr>
+        <w:t>"Jar Files to Support External Python"</w:t>
+      </w:r>
+      <w:r>
+        <w:t xml:space="preserve"> type</w:t>
+      </w:r>
+      <w:r>
+        <w:rPr>
+          <w:color w:val="000000"/>
+        </w:rPr>
+        <w:t>=</w:t>
+      </w:r>
+      <w:r>
+        <w:rPr>
+          <w:i/>
+          <w:iCs/>
+          <w:color w:val="2A00FF"/>
+        </w:rPr>
+        <w:t>"java"</w:t>
+      </w:r>
+    </w:p>
+    <w:p>
+      <w:pPr>
+        <w:pStyle w:val="XML"/>
+      </w:pPr>
+      <w:r>
+        <w:rPr>
+          <w:i/>
+          <w:iCs/>
+          <w:color w:val="2A00FF"/>
+        </w:rPr>
+        <w:tab/>
+      </w:r>
+      <w:r>
+        <w:rPr>
+          <w:i/>
+          <w:iCs/>
+          <w:color w:val="2A00FF"/>
+        </w:rPr>
+        <w:tab/>
+      </w:r>
+      <w:r>
+        <w:rPr>
+          <w:i/>
+          <w:iCs/>
+          <w:color w:val="2A00FF"/>
+        </w:rPr>
+        <w:tab/>
+      </w:r>
+      <w:r>
+        <w:rPr>
+          <w:i/>
+          <w:iCs/>
+          <w:color w:val="2A00FF"/>
+        </w:rPr>
+        <w:tab/>
+      </w:r>
+      <w:r>
+        <w:rPr>
+          <w:i/>
+          <w:iCs/>
+          <w:color w:val="2A00FF"/>
+        </w:rPr>
+        <w:tab/>
+      </w:r>
+      <w:r>
+        <w:rPr>
+          <w:i/>
+          <w:iCs/>
+          <w:color w:val="2A00FF"/>
+        </w:rPr>
+        <w:tab/>
+      </w:r>
+      <w:r>
+        <w:rPr>
+          <w:i/>
+          <w:iCs/>
+          <w:color w:val="2A00FF"/>
+        </w:rPr>
+        <w:tab/>
+      </w:r>
+      <w:r>
+        <w:t xml:space="preserve"> subtype</w:t>
+      </w:r>
+      <w:r>
+        <w:rPr>
+          <w:color w:val="000000"/>
+        </w:rPr>
+        <w:t>=</w:t>
+      </w:r>
+      <w:r>
+        <w:rPr>
+          <w:i/>
+          <w:iCs/>
+          <w:color w:val="2A00FF"/>
+        </w:rPr>
+        <w:t>"jar"</w:t>
       </w:r>
       <w:r>
         <w:rPr>
@@ -15246,7 +15632,7 @@
         <w:rPr>
           <w:color w:val="000000"/>
         </w:rPr>
-        <w:t>artifacts/doc/ApplicationTestFramework.docx</w:t>
+        <w:t>artifacts/external/jars</w:t>
       </w:r>
       <w:r>
         <w:rPr>
@@ -15299,23 +15685,6 @@
     <w:p>
       <w:pPr>
         <w:pStyle w:val="XML"/>
-      </w:pPr>
-      <w:r>
-        <w:rPr>
-          <w:color w:val="000000"/>
-        </w:rPr>
-        <w:tab/>
-      </w:r>
-      <w:r>
-        <w:rPr>
-          <w:color w:val="008080"/>
-        </w:rPr>
-        <w:t xml:space="preserve">     . . .</w:t>
-      </w:r>
-    </w:p>
-    <w:p>
-      <w:pPr>
-        <w:pStyle w:val="XML"/>
         <w:rPr>
           <w:color w:val="008080"/>
         </w:rPr>
@@ -15329,6 +15698,7 @@
       <w:r>
         <w:rPr>
           <w:color w:val="3F7F7F"/>
+          <w:highlight w:val="lightGray"/>
         </w:rPr>
         <w:t>panel</w:t>
       </w:r>
@@ -15342,6 +15712,11 @@
     <w:p>
       <w:pPr>
         <w:pStyle w:val="XML"/>
+        <w:rPr>
+          <w:rFonts w:ascii="Calibri" w:hAnsi="Calibri"/>
+          <w:sz w:val="28"/>
+          <w:szCs w:val="28"/>
+        </w:rPr>
       </w:pPr>
     </w:p>
     <w:p>
@@ -15361,6 +15736,839 @@
         </w:r>
       </w:fldSimple>
       <w:r>
+        <w:t xml:space="preserve"> –</w:t>
+      </w:r>
+      <w:r>
+        <w:t>File</w:t>
+      </w:r>
+      <w:r>
+        <w:t xml:space="preserve"> Panel</w:t>
+      </w:r>
+    </w:p>
+    <w:p>
+      <w:pPr>
+        <w:pStyle w:val="Heading2"/>
+      </w:pPr>
+      <w:bookmarkStart w:id="21" w:name="_Toc321505605"/>
+      <w:r>
+        <w:t>Documentation Panel</w:t>
+      </w:r>
+      <w:bookmarkEnd w:id="21"/>
+    </w:p>
+    <w:p>
+      <w:pPr>
+        <w:rPr>
+          <w:rFonts w:ascii="Calibri" w:hAnsi="Calibri"/>
+          <w:sz w:val="28"/>
+          <w:szCs w:val="28"/>
+        </w:rPr>
+      </w:pPr>
+      <w:r>
+        <w:rPr>
+          <w:rFonts w:ascii="Calibri" w:hAnsi="Calibri"/>
+          <w:sz w:val="28"/>
+          <w:szCs w:val="28"/>
+        </w:rPr>
+        <w:t>Documentation is a non-essential panel.</w:t>
+      </w:r>
+      <w:r>
+        <w:rPr>
+          <w:rFonts w:ascii="Calibri" w:hAnsi="Calibri"/>
+          <w:sz w:val="28"/>
+          <w:szCs w:val="28"/>
+        </w:rPr>
+        <w:t xml:space="preserve"> The screen allows the user to select individual documents to download. The display compares the current version with that of the last-downloaded version of the document. This makes it clear which of the available documents have changes in this release.</w:t>
+      </w:r>
+    </w:p>
+    <w:p>
+      <w:pPr>
+        <w:rPr>
+          <w:rFonts w:ascii="Calibri" w:hAnsi="Calibri"/>
+          <w:sz w:val="28"/>
+          <w:szCs w:val="28"/>
+        </w:rPr>
+      </w:pPr>
+    </w:p>
+    <w:p>
+      <w:pPr>
+        <w:rPr>
+          <w:rFonts w:ascii="Calibri" w:hAnsi="Calibri"/>
+          <w:sz w:val="28"/>
+          <w:szCs w:val="28"/>
+        </w:rPr>
+      </w:pPr>
+      <w:r>
+        <w:rPr>
+          <w:rFonts w:ascii="Calibri" w:hAnsi="Calibri"/>
+          <w:sz w:val="28"/>
+          <w:szCs w:val="28"/>
+        </w:rPr>
+        <w:t>Note that each document artifact includes a release attribute.</w:t>
+      </w:r>
+      <w:r>
+        <w:rPr>
+          <w:rFonts w:ascii="Calibri" w:hAnsi="Calibri"/>
+          <w:sz w:val="28"/>
+          <w:szCs w:val="28"/>
+        </w:rPr>
+        <w:t xml:space="preserve"> Each artifact is downloaded separately.</w:t>
+      </w:r>
+    </w:p>
+    <w:p>
+      <w:pPr>
+        <w:rPr>
+          <w:rFonts w:ascii="Calibri" w:hAnsi="Calibri"/>
+          <w:sz w:val="28"/>
+          <w:szCs w:val="28"/>
+        </w:rPr>
+      </w:pPr>
+    </w:p>
+    <w:p>
+      <w:pPr>
+        <w:pStyle w:val="XML"/>
+      </w:pPr>
+      <w:r>
+        <w:rPr>
+          <w:color w:val="008080"/>
+        </w:rPr>
+        <w:t>&lt;</w:t>
+      </w:r>
+      <w:r>
+        <w:rPr>
+          <w:color w:val="3F7F7F"/>
+        </w:rPr>
+        <w:t>panel</w:t>
+      </w:r>
+      <w:r>
+        <w:t xml:space="preserve"> </w:t>
+      </w:r>
+      <w:r>
+        <w:rPr>
+          <w:color w:val="7F007F"/>
+        </w:rPr>
+        <w:t>type</w:t>
+      </w:r>
+      <w:r>
+        <w:rPr>
+          <w:color w:val="000000"/>
+        </w:rPr>
+        <w:t>=</w:t>
+      </w:r>
+      <w:r>
+        <w:rPr>
+          <w:i/>
+          <w:iCs/>
+        </w:rPr>
+        <w:t>"documentation"</w:t>
+      </w:r>
+      <w:r>
+        <w:t xml:space="preserve"> </w:t>
+      </w:r>
+      <w:r>
+        <w:rPr>
+          <w:color w:val="7F007F"/>
+        </w:rPr>
+        <w:t>essential</w:t>
+      </w:r>
+      <w:r>
+        <w:rPr>
+          <w:color w:val="000000"/>
+        </w:rPr>
+        <w:t>=</w:t>
+      </w:r>
+      <w:r>
+        <w:rPr>
+          <w:i/>
+          <w:iCs/>
+        </w:rPr>
+        <w:t>"false"</w:t>
+      </w:r>
+      <w:r>
+        <w:rPr>
+          <w:color w:val="008080"/>
+        </w:rPr>
+        <w:t>&gt;</w:t>
+      </w:r>
+    </w:p>
+    <w:p>
+      <w:pPr>
+        <w:pStyle w:val="XML"/>
+      </w:pPr>
+      <w:r>
+        <w:rPr>
+          <w:color w:val="000000"/>
+        </w:rPr>
+        <w:tab/>
+      </w:r>
+      <w:r>
+        <w:rPr>
+          <w:color w:val="008080"/>
+        </w:rPr>
+        <w:t>&lt;</w:t>
+      </w:r>
+      <w:r>
+        <w:rPr>
+          <w:color w:val="3F7F7F"/>
+        </w:rPr>
+        <w:t>title</w:t>
+      </w:r>
+      <w:r>
+        <w:rPr>
+          <w:color w:val="008080"/>
+        </w:rPr>
+        <w:t>&gt;</w:t>
+      </w:r>
+      <w:r>
+        <w:rPr>
+          <w:color w:val="000000"/>
+        </w:rPr>
+        <w:t>Product Documentation</w:t>
+      </w:r>
+      <w:r>
+        <w:rPr>
+          <w:color w:val="008080"/>
+        </w:rPr>
+        <w:t>&lt;/</w:t>
+      </w:r>
+      <w:r>
+        <w:rPr>
+          <w:color w:val="3F7F7F"/>
+        </w:rPr>
+        <w:t>title</w:t>
+      </w:r>
+      <w:r>
+        <w:rPr>
+          <w:color w:val="008080"/>
+        </w:rPr>
+        <w:t>&gt;</w:t>
+      </w:r>
+    </w:p>
+    <w:p>
+      <w:pPr>
+        <w:pStyle w:val="XML"/>
+        <w:rPr>
+          <w:color w:val="000000"/>
+        </w:rPr>
+      </w:pPr>
+      <w:r>
+        <w:rPr>
+          <w:color w:val="000000"/>
+        </w:rPr>
+        <w:tab/>
+      </w:r>
+      <w:r>
+        <w:rPr>
+          <w:color w:val="008080"/>
+        </w:rPr>
+        <w:t>&lt;</w:t>
+      </w:r>
+      <w:r>
+        <w:rPr>
+          <w:color w:val="3F7F7F"/>
+        </w:rPr>
+        <w:t>preamble</w:t>
+      </w:r>
+      <w:r>
+        <w:rPr>
+          <w:color w:val="008080"/>
+        </w:rPr>
+        <w:t>&gt;</w:t>
+      </w:r>
+      <w:r>
+        <w:rPr>
+          <w:color w:val="000000"/>
+        </w:rPr>
+        <w:t>The list below contains both u</w:t>
+      </w:r>
+      <w:r>
+        <w:rPr>
+          <w:color w:val="000000"/>
+        </w:rPr>
+        <w:t>ser-level and design documents.</w:t>
+      </w:r>
+    </w:p>
+    <w:p>
+      <w:pPr>
+        <w:pStyle w:val="XML"/>
+      </w:pPr>
+      <w:r>
+        <w:rPr>
+          <w:color w:val="000000"/>
+        </w:rPr>
+        <w:tab/>
+      </w:r>
+      <w:r>
+        <w:rPr>
+          <w:color w:val="000000"/>
+        </w:rPr>
+        <w:tab/>
+      </w:r>
+      <w:r>
+        <w:rPr>
+          <w:color w:val="000000"/>
+        </w:rPr>
+        <w:tab/>
+        <w:t xml:space="preserve">    </w:t>
+      </w:r>
+      <w:r>
+        <w:rPr>
+          <w:color w:val="000000"/>
+        </w:rPr>
+        <w:t xml:space="preserve">They may be </w:t>
+      </w:r>
+      <w:r>
+        <w:rPr>
+          <w:color w:val="000000"/>
+        </w:rPr>
+        <w:t>downloaded</w:t>
+      </w:r>
+      <w:r>
+        <w:rPr>
+          <w:color w:val="000000"/>
+        </w:rPr>
+        <w:t xml:space="preserve"> individually.</w:t>
+      </w:r>
+    </w:p>
+    <w:p>
+      <w:pPr>
+        <w:pStyle w:val="XML"/>
+      </w:pPr>
+      <w:r>
+        <w:rPr>
+          <w:color w:val="000000"/>
+        </w:rPr>
+        <w:tab/>
+      </w:r>
+      <w:r>
+        <w:rPr>
+          <w:color w:val="008080"/>
+        </w:rPr>
+        <w:t>&lt;/</w:t>
+      </w:r>
+      <w:r>
+        <w:rPr>
+          <w:color w:val="3F7F7F"/>
+        </w:rPr>
+        <w:t>preamble</w:t>
+      </w:r>
+      <w:r>
+        <w:rPr>
+          <w:color w:val="008080"/>
+        </w:rPr>
+        <w:t>&gt;</w:t>
+      </w:r>
+    </w:p>
+    <w:p>
+      <w:pPr>
+        <w:pStyle w:val="XML"/>
+      </w:pPr>
+      <w:r>
+        <w:rPr>
+          <w:color w:val="000000"/>
+        </w:rPr>
+        <w:tab/>
+      </w:r>
+      <w:r>
+        <w:rPr>
+          <w:color w:val="008080"/>
+        </w:rPr>
+        <w:t>&lt;</w:t>
+      </w:r>
+      <w:r>
+        <w:rPr>
+          <w:color w:val="3F7F7F"/>
+        </w:rPr>
+        <w:t>artifact</w:t>
+      </w:r>
+      <w:r>
+        <w:t xml:space="preserve"> </w:t>
+      </w:r>
+      <w:r>
+        <w:rPr>
+          <w:color w:val="7F007F"/>
+        </w:rPr>
+        <w:t>name</w:t>
+      </w:r>
+      <w:r>
+        <w:rPr>
+          <w:color w:val="000000"/>
+        </w:rPr>
+        <w:t>=</w:t>
+      </w:r>
+      <w:r>
+        <w:rPr>
+          <w:i/>
+          <w:iCs/>
+        </w:rPr>
+        <w:t>"Installation Manual"</w:t>
+      </w:r>
+      <w:r>
+        <w:t xml:space="preserve"> </w:t>
+      </w:r>
+      <w:r>
+        <w:rPr>
+          <w:color w:val="7F007F"/>
+        </w:rPr>
+        <w:t>type</w:t>
+      </w:r>
+      <w:r>
+        <w:rPr>
+          <w:color w:val="000000"/>
+        </w:rPr>
+        <w:t>=</w:t>
+      </w:r>
+      <w:r>
+        <w:rPr>
+          <w:i/>
+          <w:iCs/>
+        </w:rPr>
+        <w:t>"documentation"</w:t>
+      </w:r>
+      <w:r>
+        <w:t xml:space="preserve"> </w:t>
+      </w:r>
+    </w:p>
+    <w:p>
+      <w:pPr>
+        <w:pStyle w:val="XML"/>
+      </w:pPr>
+      <w:r>
+        <w:tab/>
+      </w:r>
+      <w:r>
+        <w:tab/>
+      </w:r>
+      <w:r>
+        <w:tab/>
+      </w:r>
+      <w:r>
+        <w:tab/>
+      </w:r>
+      <w:r>
+        <w:tab/>
+      </w:r>
+      <w:r>
+        <w:tab/>
+      </w:r>
+      <w:r>
+        <w:tab/>
+        <w:t xml:space="preserve">    </w:t>
+      </w:r>
+      <w:r>
+        <w:rPr>
+          <w:color w:val="7F007F"/>
+        </w:rPr>
+        <w:t>subtype</w:t>
+      </w:r>
+      <w:r>
+        <w:rPr>
+          <w:color w:val="000000"/>
+        </w:rPr>
+        <w:t>=</w:t>
+      </w:r>
+      <w:r>
+        <w:rPr>
+          <w:i/>
+          <w:iCs/>
+        </w:rPr>
+        <w:t>"docx"</w:t>
+      </w:r>
+      <w:r>
+        <w:t xml:space="preserve"> </w:t>
+      </w:r>
+      <w:r>
+        <w:rPr>
+          <w:color w:val="7F007F"/>
+        </w:rPr>
+        <w:t>release</w:t>
+      </w:r>
+      <w:r>
+        <w:rPr>
+          <w:color w:val="000000"/>
+        </w:rPr>
+        <w:t>=</w:t>
+      </w:r>
+      <w:r>
+        <w:rPr>
+          <w:i/>
+          <w:iCs/>
+        </w:rPr>
+        <w:t>"0.12"</w:t>
+      </w:r>
+      <w:r>
+        <w:rPr>
+          <w:color w:val="008080"/>
+        </w:rPr>
+        <w:t>&gt;</w:t>
+      </w:r>
+    </w:p>
+    <w:p>
+      <w:pPr>
+        <w:pStyle w:val="XML"/>
+      </w:pPr>
+      <w:r>
+        <w:rPr>
+          <w:color w:val="000000"/>
+        </w:rPr>
+        <w:tab/>
+      </w:r>
+      <w:r>
+        <w:rPr>
+          <w:color w:val="000000"/>
+        </w:rPr>
+        <w:tab/>
+      </w:r>
+      <w:r>
+        <w:rPr>
+          <w:color w:val="008080"/>
+        </w:rPr>
+        <w:t>&lt;</w:t>
+      </w:r>
+      <w:r>
+        <w:rPr>
+          <w:color w:val="3F7F7F"/>
+        </w:rPr>
+        <w:t>location</w:t>
+      </w:r>
+      <w:r>
+        <w:rPr>
+          <w:color w:val="008080"/>
+        </w:rPr>
+        <w:t>&gt;</w:t>
+      </w:r>
+      <w:r>
+        <w:rPr>
+          <w:color w:val="000000"/>
+        </w:rPr>
+        <w:t>artifacts/doc/InstallationManual.docx</w:t>
+      </w:r>
+      <w:r>
+        <w:rPr>
+          <w:color w:val="008080"/>
+        </w:rPr>
+        <w:t>&lt;/</w:t>
+      </w:r>
+      <w:r>
+        <w:rPr>
+          <w:color w:val="3F7F7F"/>
+        </w:rPr>
+        <w:t>location</w:t>
+      </w:r>
+      <w:r>
+        <w:rPr>
+          <w:color w:val="008080"/>
+        </w:rPr>
+        <w:t>&gt;</w:t>
+      </w:r>
+    </w:p>
+    <w:p>
+      <w:pPr>
+        <w:pStyle w:val="XML"/>
+      </w:pPr>
+      <w:r>
+        <w:rPr>
+          <w:color w:val="000000"/>
+        </w:rPr>
+        <w:tab/>
+      </w:r>
+      <w:r>
+        <w:rPr>
+          <w:color w:val="008080"/>
+        </w:rPr>
+        <w:t>&lt;/</w:t>
+      </w:r>
+      <w:r>
+        <w:rPr>
+          <w:color w:val="3F7F7F"/>
+        </w:rPr>
+        <w:t>artifact</w:t>
+      </w:r>
+      <w:r>
+        <w:rPr>
+          <w:color w:val="008080"/>
+        </w:rPr>
+        <w:t>&gt;</w:t>
+      </w:r>
+    </w:p>
+    <w:p>
+      <w:pPr>
+        <w:pStyle w:val="XML"/>
+      </w:pPr>
+      <w:r>
+        <w:rPr>
+          <w:color w:val="000000"/>
+        </w:rPr>
+        <w:tab/>
+      </w:r>
+      <w:r>
+        <w:rPr>
+          <w:color w:val="008080"/>
+        </w:rPr>
+        <w:t>&lt;</w:t>
+      </w:r>
+      <w:r>
+        <w:rPr>
+          <w:color w:val="3F7F7F"/>
+        </w:rPr>
+        <w:t>artifact</w:t>
+      </w:r>
+      <w:r>
+        <w:t xml:space="preserve"> </w:t>
+      </w:r>
+      <w:r>
+        <w:rPr>
+          <w:color w:val="7F007F"/>
+        </w:rPr>
+        <w:t>name</w:t>
+      </w:r>
+      <w:r>
+        <w:rPr>
+          <w:color w:val="000000"/>
+        </w:rPr>
+        <w:t>=</w:t>
+      </w:r>
+      <w:r>
+        <w:rPr>
+          <w:i/>
+          <w:iCs/>
+        </w:rPr>
+        <w:t>"Application Testing Framework"</w:t>
+      </w:r>
+      <w:r>
+        <w:t xml:space="preserve"> </w:t>
+      </w:r>
+      <w:r>
+        <w:rPr>
+          <w:color w:val="7F007F"/>
+        </w:rPr>
+        <w:t>type</w:t>
+      </w:r>
+      <w:r>
+        <w:rPr>
+          <w:color w:val="000000"/>
+        </w:rPr>
+        <w:t>=</w:t>
+      </w:r>
+      <w:r>
+        <w:rPr>
+          <w:i/>
+          <w:iCs/>
+        </w:rPr>
+        <w:t>"documentation"</w:t>
+      </w:r>
+      <w:r>
+        <w:t xml:space="preserve"> </w:t>
+      </w:r>
+    </w:p>
+    <w:p>
+      <w:pPr>
+        <w:pStyle w:val="XML"/>
+      </w:pPr>
+      <w:r>
+        <w:t xml:space="preserve">                                        </w:t>
+      </w:r>
+      <w:r>
+        <w:rPr>
+          <w:color w:val="7F007F"/>
+        </w:rPr>
+        <w:t>subtype</w:t>
+      </w:r>
+      <w:r>
+        <w:rPr>
+          <w:color w:val="000000"/>
+        </w:rPr>
+        <w:t>=</w:t>
+      </w:r>
+      <w:r>
+        <w:rPr>
+          <w:i/>
+          <w:iCs/>
+        </w:rPr>
+        <w:t>"docx"</w:t>
+      </w:r>
+      <w:r>
+        <w:t xml:space="preserve"> </w:t>
+      </w:r>
+      <w:r>
+        <w:rPr>
+          <w:color w:val="7F007F"/>
+        </w:rPr>
+        <w:t>release</w:t>
+      </w:r>
+      <w:r>
+        <w:rPr>
+          <w:color w:val="000000"/>
+        </w:rPr>
+        <w:t>=</w:t>
+      </w:r>
+      <w:r>
+        <w:rPr>
+          <w:i/>
+          <w:iCs/>
+        </w:rPr>
+        <w:t>"1.0"</w:t>
+      </w:r>
+      <w:r>
+        <w:rPr>
+          <w:color w:val="008080"/>
+        </w:rPr>
+        <w:t>&gt;</w:t>
+      </w:r>
+    </w:p>
+    <w:p>
+      <w:pPr>
+        <w:pStyle w:val="XML"/>
+      </w:pPr>
+      <w:r>
+        <w:rPr>
+          <w:color w:val="000000"/>
+        </w:rPr>
+        <w:tab/>
+      </w:r>
+      <w:r>
+        <w:rPr>
+          <w:color w:val="000000"/>
+        </w:rPr>
+        <w:tab/>
+      </w:r>
+      <w:r>
+        <w:rPr>
+          <w:color w:val="008080"/>
+        </w:rPr>
+        <w:t>&lt;</w:t>
+      </w:r>
+      <w:r>
+        <w:rPr>
+          <w:color w:val="3F7F7F"/>
+        </w:rPr>
+        <w:t>location</w:t>
+      </w:r>
+      <w:r>
+        <w:rPr>
+          <w:color w:val="008080"/>
+        </w:rPr>
+        <w:t>&gt;</w:t>
+      </w:r>
+      <w:r>
+        <w:rPr>
+          <w:color w:val="000000"/>
+        </w:rPr>
+        <w:t>artifacts/doc/ApplicationTestFramework.docx</w:t>
+      </w:r>
+      <w:r>
+        <w:rPr>
+          <w:color w:val="008080"/>
+        </w:rPr>
+        <w:t>&lt;/</w:t>
+      </w:r>
+      <w:r>
+        <w:rPr>
+          <w:color w:val="3F7F7F"/>
+        </w:rPr>
+        <w:t>location</w:t>
+      </w:r>
+      <w:r>
+        <w:rPr>
+          <w:color w:val="008080"/>
+        </w:rPr>
+        <w:t>&gt;</w:t>
+      </w:r>
+    </w:p>
+    <w:p>
+      <w:pPr>
+        <w:pStyle w:val="XML"/>
+      </w:pPr>
+      <w:r>
+        <w:rPr>
+          <w:color w:val="000000"/>
+        </w:rPr>
+        <w:tab/>
+      </w:r>
+      <w:r>
+        <w:rPr>
+          <w:color w:val="008080"/>
+        </w:rPr>
+        <w:t>&lt;/</w:t>
+      </w:r>
+      <w:r>
+        <w:rPr>
+          <w:color w:val="3F7F7F"/>
+        </w:rPr>
+        <w:t>artifact</w:t>
+      </w:r>
+      <w:r>
+        <w:rPr>
+          <w:color w:val="008080"/>
+        </w:rPr>
+        <w:t>&gt;</w:t>
+      </w:r>
+    </w:p>
+    <w:p>
+      <w:pPr>
+        <w:pStyle w:val="XML"/>
+      </w:pPr>
+      <w:r>
+        <w:rPr>
+          <w:color w:val="000000"/>
+        </w:rPr>
+        <w:tab/>
+      </w:r>
+      <w:r>
+        <w:rPr>
+          <w:color w:val="008080"/>
+        </w:rPr>
+        <w:t xml:space="preserve">     . . .</w:t>
+      </w:r>
+    </w:p>
+    <w:p>
+      <w:pPr>
+        <w:pStyle w:val="XML"/>
+        <w:rPr>
+          <w:color w:val="008080"/>
+        </w:rPr>
+      </w:pPr>
+      <w:r>
+        <w:rPr>
+          <w:color w:val="008080"/>
+        </w:rPr>
+        <w:t>&lt;/</w:t>
+      </w:r>
+      <w:r>
+        <w:rPr>
+          <w:color w:val="3F7F7F"/>
+        </w:rPr>
+        <w:t>panel</w:t>
+      </w:r>
+      <w:r>
+        <w:rPr>
+          <w:color w:val="008080"/>
+        </w:rPr>
+        <w:t>&gt;</w:t>
+      </w:r>
+    </w:p>
+    <w:p>
+      <w:pPr>
+        <w:pStyle w:val="XML"/>
+      </w:pPr>
+    </w:p>
+    <w:p>
+      <w:pPr>
+        <w:pStyle w:val="Caption"/>
+        <w:jc w:val="center"/>
+      </w:pPr>
+      <w:r>
+        <w:lastRenderedPageBreak/>
+        <w:t xml:space="preserve">Figure </w:t>
+      </w:r>
+      <w:fldSimple w:instr=" SEQ Figure \* ARABIC ">
+        <w:r>
+          <w:rPr>
+            <w:noProof/>
+          </w:rPr>
+          <w:t>19</w:t>
+        </w:r>
+      </w:fldSimple>
+      <w:r>
         <w:t xml:space="preserve"> –Documentation Panel</w:t>
       </w:r>
     </w:p>
@@ -15373,11 +16581,11 @@
       <w:pPr>
         <w:pStyle w:val="Heading2"/>
       </w:pPr>
-      <w:bookmarkStart w:id="21" w:name="_Toc321396467"/>
+      <w:bookmarkStart w:id="22" w:name="_Toc321505606"/>
       <w:r>
         <w:t>Source Panel</w:t>
       </w:r>
-      <w:bookmarkEnd w:id="21"/>
+      <w:bookmarkEnd w:id="22"/>
     </w:p>
     <w:p>
       <w:pPr>
@@ -16295,7 +17503,7 @@
           <w:rPr>
             <w:noProof/>
           </w:rPr>
-          <w:t>19</w:t>
+          <w:t>20</w:t>
         </w:r>
       </w:fldSimple>
       <w:r>
@@ -16328,11 +17536,11 @@
       <w:pPr>
         <w:pStyle w:val="Heading2"/>
       </w:pPr>
-      <w:bookmarkStart w:id="22" w:name="_Toc321396468"/>
+      <w:bookmarkStart w:id="23" w:name="_Toc321505607"/>
       <w:r>
         <w:t>Summary Panel</w:t>
       </w:r>
-      <w:bookmarkEnd w:id="22"/>
+      <w:bookmarkEnd w:id="23"/>
     </w:p>
     <w:p>
       <w:pPr>
@@ -16699,7 +17907,7 @@
           <w:rPr>
             <w:noProof/>
           </w:rPr>
-          <w:t>20</w:t>
+          <w:t>21</w:t>
         </w:r>
       </w:fldSimple>
       <w:r>
@@ -16719,12 +17927,12 @@
       <w:pPr>
         <w:pStyle w:val="Heading2"/>
       </w:pPr>
-      <w:bookmarkStart w:id="23" w:name="_Toc321396469"/>
+      <w:bookmarkStart w:id="24" w:name="_Toc321505608"/>
       <w:r>
         <w:lastRenderedPageBreak/>
         <w:t>Epilog</w:t>
       </w:r>
-      <w:bookmarkEnd w:id="23"/>
+      <w:bookmarkEnd w:id="24"/>
     </w:p>
     <w:p>
       <w:pPr>
@@ -17403,7 +18611,7 @@
           <w:rPr>
             <w:noProof/>
           </w:rPr>
-          <w:t>21</w:t>
+          <w:t>22</w:t>
         </w:r>
       </w:fldSimple>
       <w:r>
@@ -17507,7 +18715,7 @@
       <w:rPr>
         <w:noProof/>
       </w:rPr>
-      <w:t>17</w:t>
+      <w:t>5</w:t>
     </w:r>
     <w:r>
       <w:rPr>
@@ -22147,7 +23355,7 @@
 </file>
 
 <file path=customXml/itemProps1.xml><?xml version="1.0" encoding="utf-8"?>
-<ds:datastoreItem xmlns:ds="http://schemas.openxmlformats.org/officeDocument/2006/customXml" ds:itemID="{EF2364F2-9E32-7643-9BBB-9B10BCFE8425}">
+<ds:datastoreItem xmlns:ds="http://schemas.openxmlformats.org/officeDocument/2006/customXml" ds:itemID="{323BD64C-D42C-CE4D-8C07-7AE412BCFD23}">
   <ds:schemaRefs>
     <ds:schemaRef ds:uri="http://schemas.openxmlformats.org/officeDocument/2006/bibliography"/>
   </ds:schemaRefs>

</xml_diff>

<commit_message>
Progress toward writing to files.
</commit_message>
<xml_diff>
--- a/doc/ApplicationInstaller.docx
+++ b/doc/ApplicationInstaller.docx
@@ -75,7 +75,6 @@
           <w:szCs w:val="40"/>
         </w:rPr>
       </w:pPr>
-      <w:proofErr w:type="gramStart"/>
       <w:r>
         <w:rPr>
           <w:b/>
@@ -94,7 +93,6 @@
         </w:rPr>
         <w:t>or</w:t>
       </w:r>
-      <w:proofErr w:type="gramEnd"/>
     </w:p>
     <w:p>
       <w:pPr>
@@ -1040,8 +1038,6 @@
             </w:rPr>
             <w:fldChar w:fldCharType="end"/>
           </w:r>
-          <w:bookmarkStart w:id="0" w:name="_GoBack"/>
-          <w:bookmarkEnd w:id="0"/>
         </w:p>
         <w:p>
           <w:pPr>
@@ -2362,9 +2358,9 @@
           <w:rFonts w:cs="Arial"/>
         </w:rPr>
       </w:pPr>
-      <w:bookmarkStart w:id="1" w:name="_Toc187814392"/>
-      <w:bookmarkStart w:id="2" w:name="_Toc239852941"/>
-      <w:bookmarkStart w:id="3" w:name="_Toc322117801"/>
+      <w:bookmarkStart w:id="0" w:name="_Toc187814392"/>
+      <w:bookmarkStart w:id="1" w:name="_Toc239852941"/>
+      <w:bookmarkStart w:id="2" w:name="_Toc322117801"/>
       <w:r>
         <w:rPr>
           <w:rFonts w:cs="Arial"/>
@@ -2372,15 +2368,15 @@
         <w:lastRenderedPageBreak/>
         <w:t>Introduction</w:t>
       </w:r>
+      <w:bookmarkEnd w:id="0"/>
       <w:bookmarkEnd w:id="1"/>
       <w:bookmarkEnd w:id="2"/>
-      <w:bookmarkEnd w:id="3"/>
     </w:p>
     <w:p>
       <w:pPr>
         <w:pStyle w:val="Body"/>
       </w:pPr>
-      <w:bookmarkStart w:id="4" w:name="_Toc493072928"/>
+      <w:bookmarkStart w:id="3" w:name="_Toc493072928"/>
       <w:r>
         <w:t xml:space="preserve">Ignition™ is an execution and development platform from Inductive Automation designed to support a wide-range of industrial </w:t>
       </w:r>
@@ -2590,124 +2586,116 @@
         <w:t>This entry launches a wizard-style sequence of panels that allow the end-user to</w:t>
       </w:r>
       <w:r>
+        <w:t xml:space="preserve"> to </w:t>
+      </w:r>
+      <w:r>
+        <w:t>complete</w:t>
+      </w:r>
+      <w:r>
+        <w:t xml:space="preserve"> the installation</w:t>
+      </w:r>
+      <w:r>
+        <w:t>.</w:t>
+      </w:r>
+    </w:p>
+    <w:p>
+      <w:pPr>
+        <w:rPr>
+          <w:rFonts w:ascii="Calibri" w:hAnsi="Calibri"/>
+          <w:sz w:val="28"/>
+        </w:rPr>
+      </w:pPr>
+    </w:p>
+    <w:p>
+      <w:pPr>
+        <w:rPr>
+          <w:rFonts w:asciiTheme="majorHAnsi" w:hAnsiTheme="majorHAnsi"/>
+          <w:sz w:val="28"/>
+          <w:szCs w:val="28"/>
+        </w:rPr>
+      </w:pPr>
+      <w:r>
+        <w:rPr>
+          <w:rFonts w:asciiTheme="majorHAnsi" w:hAnsiTheme="majorHAnsi"/>
+          <w:sz w:val="28"/>
+          <w:szCs w:val="28"/>
+        </w:rPr>
+        <w:t>The screens with which the user interacts are completely configured via an XML file</w:t>
+      </w:r>
+      <w:r>
+        <w:rPr>
+          <w:rFonts w:asciiTheme="majorHAnsi" w:hAnsiTheme="majorHAnsi"/>
+          <w:sz w:val="28"/>
+          <w:szCs w:val="28"/>
+        </w:rPr>
+        <w:t xml:space="preserve">. This file describes the information on the screens as well as the locations of the actual resources </w:t>
+      </w:r>
+      <w:r>
+        <w:rPr>
+          <w:rFonts w:asciiTheme="majorHAnsi" w:hAnsiTheme="majorHAnsi"/>
+          <w:sz w:val="28"/>
+          <w:szCs w:val="28"/>
+        </w:rPr>
+        <w:t>within the bundle.  This</w:t>
+      </w:r>
+      <w:r>
+        <w:rPr>
+          <w:rFonts w:asciiTheme="majorHAnsi" w:hAnsiTheme="majorHAnsi"/>
+          <w:sz w:val="28"/>
+          <w:szCs w:val="28"/>
+        </w:rPr>
+        <w:t xml:space="preserve"> file </w:t>
+      </w:r>
+      <w:r>
+        <w:rPr>
+          <w:rFonts w:asciiTheme="majorHAnsi" w:hAnsiTheme="majorHAnsi"/>
+          <w:sz w:val="28"/>
+          <w:szCs w:val="28"/>
+        </w:rPr>
+        <w:t xml:space="preserve">is known as the bill-of-materials. </w:t>
+      </w:r>
+      <w:r>
+        <w:rPr>
+          <w:rFonts w:asciiTheme="majorHAnsi" w:hAnsiTheme="majorHAnsi"/>
+          <w:sz w:val="28"/>
+          <w:szCs w:val="28"/>
+        </w:rPr>
+        <w:t xml:space="preserve"> The bulk</w:t>
+      </w:r>
+      <w:r>
+        <w:rPr>
+          <w:rFonts w:asciiTheme="majorHAnsi" w:hAnsiTheme="majorHAnsi"/>
+          <w:sz w:val="28"/>
+          <w:szCs w:val="28"/>
+        </w:rPr>
+        <w:t xml:space="preserve"> of this document describes this file </w:t>
+      </w:r>
+      <w:r>
+        <w:rPr>
+          <w:rFonts w:asciiTheme="majorHAnsi" w:hAnsiTheme="majorHAnsi"/>
+          <w:sz w:val="28"/>
+          <w:szCs w:val="28"/>
+        </w:rPr>
+        <w:t>with</w:t>
+      </w:r>
+      <w:r>
+        <w:rPr>
+          <w:rFonts w:asciiTheme="majorHAnsi" w:hAnsiTheme="majorHAnsi"/>
+          <w:sz w:val="28"/>
+          <w:szCs w:val="28"/>
+        </w:rPr>
         <w:t xml:space="preserve"> </w:t>
       </w:r>
-      <w:proofErr w:type="spellStart"/>
-      <w:r>
-        <w:t>to</w:t>
-      </w:r>
-      <w:proofErr w:type="spellEnd"/>
-      <w:r>
-        <w:t xml:space="preserve"> </w:t>
-      </w:r>
-      <w:r>
-        <w:t>complete</w:t>
-      </w:r>
-      <w:r>
-        <w:t xml:space="preserve"> the installation</w:t>
-      </w:r>
-      <w:r>
-        <w:t>.</w:t>
-      </w:r>
-    </w:p>
-    <w:p>
-      <w:pPr>
-        <w:rPr>
-          <w:rFonts w:ascii="Calibri" w:hAnsi="Calibri"/>
-          <w:sz w:val="28"/>
-        </w:rPr>
-      </w:pPr>
-    </w:p>
-    <w:p>
-      <w:pPr>
+      <w:r>
         <w:rPr>
           <w:rFonts w:asciiTheme="majorHAnsi" w:hAnsiTheme="majorHAnsi"/>
           <w:sz w:val="28"/>
           <w:szCs w:val="28"/>
         </w:rPr>
-      </w:pPr>
-      <w:r>
-        <w:rPr>
-          <w:rFonts w:asciiTheme="majorHAnsi" w:hAnsiTheme="majorHAnsi"/>
-          <w:sz w:val="28"/>
-          <w:szCs w:val="28"/>
-        </w:rPr>
-        <w:t>The screens with which the user interacts are completely configured via an XML file</w:t>
-      </w:r>
-      <w:r>
-        <w:rPr>
-          <w:rFonts w:asciiTheme="majorHAnsi" w:hAnsiTheme="majorHAnsi"/>
-          <w:sz w:val="28"/>
-          <w:szCs w:val="28"/>
-        </w:rPr>
-        <w:t xml:space="preserve">. This file describes the information on the screens as well as the locations of the actual resources </w:t>
-      </w:r>
-      <w:r>
-        <w:rPr>
-          <w:rFonts w:asciiTheme="majorHAnsi" w:hAnsiTheme="majorHAnsi"/>
-          <w:sz w:val="28"/>
-          <w:szCs w:val="28"/>
-        </w:rPr>
-        <w:t>within the bundle.  This</w:t>
-      </w:r>
-      <w:r>
-        <w:rPr>
-          <w:rFonts w:asciiTheme="majorHAnsi" w:hAnsiTheme="majorHAnsi"/>
-          <w:sz w:val="28"/>
-          <w:szCs w:val="28"/>
-        </w:rPr>
-        <w:t xml:space="preserve"> file </w:t>
-      </w:r>
-      <w:r>
-        <w:rPr>
-          <w:rFonts w:asciiTheme="majorHAnsi" w:hAnsiTheme="majorHAnsi"/>
-          <w:sz w:val="28"/>
-          <w:szCs w:val="28"/>
-        </w:rPr>
-        <w:t xml:space="preserve">is known as the bill-of-materials. </w:t>
-      </w:r>
-      <w:r>
-        <w:rPr>
-          <w:rFonts w:asciiTheme="majorHAnsi" w:hAnsiTheme="majorHAnsi"/>
-          <w:sz w:val="28"/>
-          <w:szCs w:val="28"/>
-        </w:rPr>
-        <w:t xml:space="preserve"> The bulk</w:t>
-      </w:r>
-      <w:r>
-        <w:rPr>
-          <w:rFonts w:asciiTheme="majorHAnsi" w:hAnsiTheme="majorHAnsi"/>
-          <w:sz w:val="28"/>
-          <w:szCs w:val="28"/>
-        </w:rPr>
-        <w:t xml:space="preserve"> of this document describes this file </w:t>
-      </w:r>
-      <w:r>
-        <w:rPr>
-          <w:rFonts w:asciiTheme="majorHAnsi" w:hAnsiTheme="majorHAnsi"/>
-          <w:sz w:val="28"/>
-          <w:szCs w:val="28"/>
-        </w:rPr>
-        <w:t>with</w:t>
-      </w:r>
-      <w:r>
-        <w:rPr>
-          <w:rFonts w:asciiTheme="majorHAnsi" w:hAnsiTheme="majorHAnsi"/>
-          <w:sz w:val="28"/>
-          <w:szCs w:val="28"/>
-        </w:rPr>
-        <w:t xml:space="preserve"> </w:t>
-      </w:r>
-      <w:r>
-        <w:rPr>
-          <w:rFonts w:asciiTheme="majorHAnsi" w:hAnsiTheme="majorHAnsi"/>
-          <w:sz w:val="28"/>
-          <w:szCs w:val="28"/>
-        </w:rPr>
         <w:t>sample output.</w:t>
       </w:r>
     </w:p>
-    <w:bookmarkEnd w:id="4"/>
+    <w:bookmarkEnd w:id="3"/>
     <w:p>
       <w:pPr>
         <w:pStyle w:val="Body"/>
@@ -2725,7 +2713,7 @@
           <w:rFonts w:cs="Arial"/>
         </w:rPr>
       </w:pPr>
-      <w:bookmarkStart w:id="5" w:name="_Toc322117802"/>
+      <w:bookmarkStart w:id="4" w:name="_Toc322117802"/>
       <w:r>
         <w:rPr>
           <w:rFonts w:cs="Arial"/>
@@ -2733,7 +2721,7 @@
         <w:lastRenderedPageBreak/>
         <w:t>Loading</w:t>
       </w:r>
-      <w:bookmarkEnd w:id="5"/>
+      <w:bookmarkEnd w:id="4"/>
     </w:p>
     <w:p>
       <w:pPr>
@@ -2773,25 +2761,7 @@
           <w:sz w:val="28"/>
           <w:szCs w:val="28"/>
         </w:rPr>
-        <w:t xml:space="preserve"> It appears as “</w:t>
-      </w:r>
-      <w:proofErr w:type="spellStart"/>
-      <w:r>
-        <w:rPr>
-          <w:rFonts w:asciiTheme="majorHAnsi" w:hAnsiTheme="majorHAnsi"/>
-          <w:sz w:val="28"/>
-          <w:szCs w:val="28"/>
-        </w:rPr>
-        <w:t>ApplicationInstaller</w:t>
-      </w:r>
-      <w:proofErr w:type="spellEnd"/>
-      <w:r>
-        <w:rPr>
-          <w:rFonts w:asciiTheme="majorHAnsi" w:hAnsiTheme="majorHAnsi"/>
-          <w:sz w:val="28"/>
-          <w:szCs w:val="28"/>
-        </w:rPr>
-        <w:t>” in the module list.</w:t>
+        <w:t xml:space="preserve"> It appears as “ApplicationInstaller” in the module list.</w:t>
       </w:r>
       <w:r>
         <w:rPr>
@@ -3131,7 +3101,7 @@
           <w:rFonts w:cs="Arial"/>
         </w:rPr>
       </w:pPr>
-      <w:bookmarkStart w:id="6" w:name="_Toc322117803"/>
+      <w:bookmarkStart w:id="5" w:name="_Toc322117803"/>
       <w:r>
         <w:rPr>
           <w:rFonts w:cs="Arial"/>
@@ -3151,7 +3121,7 @@
         </w:rPr>
         <w:t>Module</w:t>
       </w:r>
-      <w:bookmarkEnd w:id="6"/>
+      <w:bookmarkEnd w:id="5"/>
     </w:p>
     <w:p>
       <w:pPr>
@@ -3215,7 +3185,6 @@
           <w:szCs w:val="28"/>
         </w:rPr>
       </w:pPr>
-      <w:proofErr w:type="gramStart"/>
       <w:r>
         <w:rPr>
           <w:sz w:val="28"/>
@@ -3223,7 +3192,6 @@
         </w:rPr>
         <w:t>manually</w:t>
       </w:r>
-      <w:proofErr w:type="gramEnd"/>
       <w:r>
         <w:rPr>
           <w:sz w:val="28"/>
@@ -3264,41 +3232,13 @@
           <w:szCs w:val="22"/>
         </w:rPr>
       </w:pPr>
-      <w:proofErr w:type="gramStart"/>
       <w:r>
         <w:rPr>
           <w:rFonts w:ascii="Courier" w:hAnsi="Courier"/>
           <w:sz w:val="22"/>
           <w:szCs w:val="22"/>
         </w:rPr>
-        <w:t>jar</w:t>
-      </w:r>
-      <w:proofErr w:type="gramEnd"/>
-      <w:r>
-        <w:rPr>
-          <w:rFonts w:ascii="Courier" w:hAnsi="Courier"/>
-          <w:sz w:val="22"/>
-          <w:szCs w:val="22"/>
-        </w:rPr>
-        <w:t xml:space="preserve"> –</w:t>
-      </w:r>
-      <w:proofErr w:type="spellStart"/>
-      <w:r>
-        <w:rPr>
-          <w:rFonts w:ascii="Courier" w:hAnsi="Courier"/>
-          <w:sz w:val="22"/>
-          <w:szCs w:val="22"/>
-        </w:rPr>
-        <w:t>cf</w:t>
-      </w:r>
-      <w:proofErr w:type="spellEnd"/>
-      <w:r>
-        <w:rPr>
-          <w:rFonts w:ascii="Courier" w:hAnsi="Courier"/>
-          <w:sz w:val="22"/>
-          <w:szCs w:val="22"/>
-        </w:rPr>
-        <w:t xml:space="preserve"> &lt;jar-file-name&gt; &lt;directory-to-be-jarred&gt;</w:t>
+        <w:t>jar –cf &lt;jar-file-name&gt; &lt;directory-to-be-jarred&gt;</w:t>
       </w:r>
     </w:p>
     <w:p>
@@ -3314,21 +3254,12 @@
           <w:szCs w:val="28"/>
         </w:rPr>
       </w:pPr>
-      <w:proofErr w:type="gramStart"/>
-      <w:r>
-        <w:rPr>
-          <w:sz w:val="28"/>
-          <w:szCs w:val="28"/>
-        </w:rPr>
-        <w:t>shell</w:t>
-      </w:r>
-      <w:proofErr w:type="gramEnd"/>
-      <w:r>
-        <w:rPr>
-          <w:sz w:val="28"/>
-          <w:szCs w:val="28"/>
-        </w:rPr>
-        <w:t xml:space="preserve"> script</w:t>
+      <w:r>
+        <w:rPr>
+          <w:sz w:val="28"/>
+          <w:szCs w:val="28"/>
+        </w:rPr>
+        <w:t>shell script</w:t>
       </w:r>
       <w:r>
         <w:rPr>
@@ -3373,7 +3304,6 @@
           <w:szCs w:val="28"/>
         </w:rPr>
       </w:pPr>
-      <w:proofErr w:type="gramStart"/>
       <w:r>
         <w:rPr>
           <w:i/>
@@ -3382,7 +3312,6 @@
         </w:rPr>
         <w:t>ant</w:t>
       </w:r>
-      <w:proofErr w:type="gramEnd"/>
       <w:r>
         <w:rPr>
           <w:sz w:val="28"/>
@@ -3518,7 +3447,6 @@
           <w:szCs w:val="28"/>
         </w:rPr>
       </w:pPr>
-      <w:proofErr w:type="gramStart"/>
       <w:r>
         <w:rPr>
           <w:sz w:val="28"/>
@@ -3531,15 +3459,7 @@
           <w:sz w:val="28"/>
           <w:szCs w:val="28"/>
         </w:rPr>
-        <w:t>i</w:t>
-      </w:r>
-      <w:proofErr w:type="gramEnd"/>
-      <w:r>
-        <w:rPr>
-          <w:sz w:val="28"/>
-          <w:szCs w:val="28"/>
-        </w:rPr>
-        <w:t>-gateway.jar</w:t>
+        <w:t>i-gateway.jar</w:t>
       </w:r>
       <w:r>
         <w:rPr>
@@ -3602,7 +3522,6 @@
           <w:szCs w:val="28"/>
         </w:rPr>
       </w:pPr>
-      <w:proofErr w:type="gramStart"/>
       <w:r>
         <w:rPr>
           <w:sz w:val="28"/>
@@ -3617,7 +3536,6 @@
         </w:rPr>
         <w:t>odule.xml</w:t>
       </w:r>
-      <w:proofErr w:type="gramEnd"/>
       <w:r>
         <w:rPr>
           <w:sz w:val="28"/>
@@ -3638,7 +3556,6 @@
           <w:szCs w:val="28"/>
         </w:rPr>
       </w:pPr>
-      <w:proofErr w:type="gramStart"/>
       <w:r>
         <w:rPr>
           <w:sz w:val="28"/>
@@ -3651,15 +3568,7 @@
           <w:sz w:val="28"/>
           <w:szCs w:val="28"/>
         </w:rPr>
-        <w:t>application</w:t>
-      </w:r>
-      <w:proofErr w:type="gramEnd"/>
-      <w:r>
-        <w:rPr>
-          <w:sz w:val="28"/>
-          <w:szCs w:val="28"/>
-        </w:rPr>
-        <w:t>-installer</w:t>
+        <w:t>application-installer</w:t>
       </w:r>
       <w:r>
         <w:rPr>
@@ -3740,33 +3649,55 @@
           <w:sz w:val="28"/>
           <w:szCs w:val="28"/>
         </w:rPr>
+        <w:t xml:space="preserve"> normal </w:t>
+      </w:r>
+      <w:r>
+        <w:rPr>
+          <w:rFonts w:ascii="Calibri" w:hAnsi="Calibri"/>
+          <w:sz w:val="28"/>
+          <w:szCs w:val="28"/>
+        </w:rPr>
+        <w:t xml:space="preserve"> in a module file is an “artifacts” directory. This contains</w:t>
+      </w:r>
+      <w:r>
+        <w:rPr>
+          <w:rFonts w:ascii="Calibri" w:hAnsi="Calibri"/>
+          <w:sz w:val="28"/>
+          <w:szCs w:val="28"/>
+        </w:rPr>
         <w:t xml:space="preserve"> </w:t>
       </w:r>
-      <w:proofErr w:type="gramStart"/>
-      <w:r>
-        <w:rPr>
-          <w:rFonts w:ascii="Calibri" w:hAnsi="Calibri"/>
-          <w:sz w:val="28"/>
-          <w:szCs w:val="28"/>
-        </w:rPr>
-        <w:t xml:space="preserve">normal </w:t>
-      </w:r>
-      <w:r>
-        <w:rPr>
-          <w:rFonts w:ascii="Calibri" w:hAnsi="Calibri"/>
-          <w:sz w:val="28"/>
-          <w:szCs w:val="28"/>
-        </w:rPr>
-        <w:t xml:space="preserve"> in</w:t>
-      </w:r>
-      <w:proofErr w:type="gramEnd"/>
-      <w:r>
-        <w:rPr>
-          <w:rFonts w:ascii="Calibri" w:hAnsi="Calibri"/>
-          <w:sz w:val="28"/>
-          <w:szCs w:val="28"/>
-        </w:rPr>
-        <w:t xml:space="preserve"> a module file is an “artifacts” directory. This contains</w:t>
+      <w:r>
+        <w:rPr>
+          <w:rFonts w:ascii="Calibri" w:hAnsi="Calibri"/>
+          <w:sz w:val="28"/>
+          <w:szCs w:val="28"/>
+        </w:rPr>
+        <w:t>a</w:t>
+      </w:r>
+      <w:r>
+        <w:rPr>
+          <w:rFonts w:ascii="Calibri" w:hAnsi="Calibri"/>
+          <w:sz w:val="28"/>
+          <w:szCs w:val="28"/>
+        </w:rPr>
+        <w:t xml:space="preserve"> bom.xml.</w:t>
+      </w:r>
+      <w:r>
+        <w:rPr>
+          <w:rFonts w:ascii="Calibri" w:hAnsi="Calibri"/>
+          <w:sz w:val="28"/>
+          <w:szCs w:val="28"/>
+        </w:rPr>
+        <w:t xml:space="preserve"> (bill-of-materials) file, plus all of the resources that comprise the product</w:t>
+      </w:r>
+      <w:r>
+        <w:rPr>
+          <w:rFonts w:ascii="Calibri" w:hAnsi="Calibri"/>
+          <w:sz w:val="28"/>
+          <w:szCs w:val="28"/>
+        </w:rPr>
+        <w:t>.</w:t>
       </w:r>
       <w:r>
         <w:rPr>
@@ -3776,64 +3707,6 @@
         </w:rPr>
         <w:t xml:space="preserve"> </w:t>
       </w:r>
-      <w:r>
-        <w:rPr>
-          <w:rFonts w:ascii="Calibri" w:hAnsi="Calibri"/>
-          <w:sz w:val="28"/>
-          <w:szCs w:val="28"/>
-        </w:rPr>
-        <w:t>a</w:t>
-      </w:r>
-      <w:r>
-        <w:rPr>
-          <w:rFonts w:ascii="Calibri" w:hAnsi="Calibri"/>
-          <w:sz w:val="28"/>
-          <w:szCs w:val="28"/>
-        </w:rPr>
-        <w:t xml:space="preserve"> bom.xml.</w:t>
-      </w:r>
-      <w:r>
-        <w:rPr>
-          <w:rFonts w:ascii="Calibri" w:hAnsi="Calibri"/>
-          <w:sz w:val="28"/>
-          <w:szCs w:val="28"/>
-        </w:rPr>
-        <w:t xml:space="preserve"> (</w:t>
-      </w:r>
-      <w:proofErr w:type="gramStart"/>
-      <w:r>
-        <w:rPr>
-          <w:rFonts w:ascii="Calibri" w:hAnsi="Calibri"/>
-          <w:sz w:val="28"/>
-          <w:szCs w:val="28"/>
-        </w:rPr>
-        <w:t>bill</w:t>
-      </w:r>
-      <w:proofErr w:type="gramEnd"/>
-      <w:r>
-        <w:rPr>
-          <w:rFonts w:ascii="Calibri" w:hAnsi="Calibri"/>
-          <w:sz w:val="28"/>
-          <w:szCs w:val="28"/>
-        </w:rPr>
-        <w:t>-of-materials) file, plus all of the resources that comprise the product</w:t>
-      </w:r>
-      <w:r>
-        <w:rPr>
-          <w:rFonts w:ascii="Calibri" w:hAnsi="Calibri"/>
-          <w:sz w:val="28"/>
-          <w:szCs w:val="28"/>
-        </w:rPr>
-        <w:t>.</w:t>
-      </w:r>
-      <w:r>
-        <w:rPr>
-          <w:rFonts w:ascii="Calibri" w:hAnsi="Calibri"/>
-          <w:sz w:val="28"/>
-          <w:szCs w:val="28"/>
-        </w:rPr>
-        <w:t xml:space="preserve"> </w:t>
-      </w:r>
     </w:p>
     <w:p>
       <w:pPr>
@@ -3906,25 +3779,7 @@
           <w:sz w:val="28"/>
           <w:szCs w:val="28"/>
         </w:rPr>
-        <w:t xml:space="preserve">any special </w:t>
-      </w:r>
-      <w:proofErr w:type="gramStart"/>
-      <w:r>
-        <w:rPr>
-          <w:rFonts w:ascii="Calibri" w:hAnsi="Calibri"/>
-          <w:sz w:val="28"/>
-          <w:szCs w:val="28"/>
-        </w:rPr>
-        <w:t>permissions</w:t>
-      </w:r>
-      <w:proofErr w:type="gramEnd"/>
-      <w:r>
-        <w:rPr>
-          <w:rFonts w:ascii="Calibri" w:hAnsi="Calibri"/>
-          <w:sz w:val="28"/>
-          <w:szCs w:val="28"/>
-        </w:rPr>
-        <w:t xml:space="preserve">, it must be signed. This is accomplished </w:t>
+        <w:t xml:space="preserve">any special permissions, it must be signed. This is accomplished </w:t>
       </w:r>
       <w:r>
         <w:rPr>
@@ -3983,21 +3838,20 @@
       <w:pPr>
         <w:pStyle w:val="Heading2"/>
       </w:pPr>
-      <w:bookmarkStart w:id="7" w:name="_Toc322117804"/>
+      <w:bookmarkStart w:id="6" w:name="_Toc322117804"/>
       <w:r>
         <w:t>File Path Handling</w:t>
       </w:r>
-      <w:bookmarkEnd w:id="7"/>
-    </w:p>
-    <w:p>
-      <w:pPr>
-        <w:rPr>
-          <w:rFonts w:ascii="Calibri" w:hAnsi="Calibri"/>
-          <w:sz w:val="28"/>
-          <w:szCs w:val="28"/>
-        </w:rPr>
-      </w:pPr>
-      <w:proofErr w:type="gramStart"/>
+      <w:bookmarkEnd w:id="6"/>
+    </w:p>
+    <w:p>
+      <w:pPr>
+        <w:rPr>
+          <w:rFonts w:ascii="Calibri" w:hAnsi="Calibri"/>
+          <w:sz w:val="28"/>
+          <w:szCs w:val="28"/>
+        </w:rPr>
+      </w:pPr>
       <w:r>
         <w:rPr>
           <w:rFonts w:ascii="Calibri" w:hAnsi="Calibri"/>
@@ -4012,15 +3866,31 @@
           <w:sz w:val="28"/>
           <w:szCs w:val="28"/>
         </w:rPr>
-        <w:t xml:space="preserve">he bill-of-materials .xml file, </w:t>
-      </w:r>
-      <w:r>
-        <w:rPr>
-          <w:rFonts w:ascii="Calibri" w:hAnsi="Calibri"/>
-          <w:sz w:val="28"/>
-          <w:szCs w:val="28"/>
-        </w:rPr>
-        <w:t>use the *</w:t>
+        <w:t xml:space="preserve">he bill-of-materials </w:t>
+      </w:r>
+      <w:r>
+        <w:rPr>
+          <w:rFonts w:ascii="Calibri" w:hAnsi="Calibri"/>
+          <w:sz w:val="28"/>
+          <w:szCs w:val="28"/>
+        </w:rPr>
+        <w:t xml:space="preserve">.xml </w:t>
+      </w:r>
+      <w:r>
+        <w:rPr>
+          <w:rFonts w:ascii="Calibri" w:hAnsi="Calibri"/>
+          <w:sz w:val="28"/>
+          <w:szCs w:val="28"/>
+        </w:rPr>
+        <w:t xml:space="preserve">file, </w:t>
+      </w:r>
+      <w:r>
+        <w:rPr>
+          <w:rFonts w:ascii="Calibri" w:hAnsi="Calibri"/>
+          <w:sz w:val="28"/>
+          <w:szCs w:val="28"/>
+        </w:rPr>
+        <w:t>the *</w:t>
       </w:r>
       <w:r>
         <w:rPr>
@@ -4036,24 +3906,47 @@
           <w:sz w:val="28"/>
           <w:szCs w:val="28"/>
         </w:rPr>
-        <w:t>separator when specifying art</w:t>
-      </w:r>
-      <w:r>
-        <w:rPr>
-          <w:rFonts w:ascii="Calibri" w:hAnsi="Calibri"/>
-          <w:sz w:val="28"/>
-          <w:szCs w:val="28"/>
-        </w:rPr>
-        <w:t>ifact locations.</w:t>
-      </w:r>
-      <w:proofErr w:type="gramEnd"/>
-      <w:r>
-        <w:rPr>
-          <w:rFonts w:ascii="Calibri" w:hAnsi="Calibri"/>
-          <w:sz w:val="28"/>
-          <w:szCs w:val="28"/>
-        </w:rPr>
-        <w:t xml:space="preserve">  This provides easier integration with </w:t>
+        <w:t xml:space="preserve">separator </w:t>
+      </w:r>
+      <w:r>
+        <w:rPr>
+          <w:rFonts w:ascii="Calibri" w:hAnsi="Calibri"/>
+          <w:sz w:val="28"/>
+          <w:szCs w:val="28"/>
+        </w:rPr>
+        <w:t xml:space="preserve">is used </w:t>
+      </w:r>
+      <w:r>
+        <w:rPr>
+          <w:rFonts w:ascii="Calibri" w:hAnsi="Calibri"/>
+          <w:sz w:val="28"/>
+          <w:szCs w:val="28"/>
+        </w:rPr>
+        <w:t>when specifying art</w:t>
+      </w:r>
+      <w:r>
+        <w:rPr>
+          <w:rFonts w:ascii="Calibri" w:hAnsi="Calibri"/>
+          <w:sz w:val="28"/>
+          <w:szCs w:val="28"/>
+        </w:rPr>
+        <w:t xml:space="preserve">ifact locations.  This </w:t>
+      </w:r>
+      <w:r>
+        <w:rPr>
+          <w:rFonts w:ascii="Calibri" w:hAnsi="Calibri"/>
+          <w:sz w:val="28"/>
+          <w:szCs w:val="28"/>
+        </w:rPr>
+        <w:t xml:space="preserve">convention </w:t>
+      </w:r>
+      <w:r>
+        <w:rPr>
+          <w:rFonts w:ascii="Calibri" w:hAnsi="Calibri"/>
+          <w:sz w:val="28"/>
+          <w:szCs w:val="28"/>
+        </w:rPr>
+        <w:t xml:space="preserve">provides easier integration with </w:t>
       </w:r>
       <w:r>
         <w:rPr>
@@ -4070,6 +3963,100 @@
           <w:sz w:val="28"/>
           <w:szCs w:val="28"/>
         </w:rPr>
+        <w:t xml:space="preserve"> and other tools.</w:t>
+      </w:r>
+    </w:p>
+    <w:p>
+      <w:pPr>
+        <w:pStyle w:val="Heading2"/>
+      </w:pPr>
+      <w:r>
+        <w:lastRenderedPageBreak/>
+        <w:t>File Copying</w:t>
+      </w:r>
+    </w:p>
+    <w:p>
+      <w:pPr>
+        <w:rPr>
+          <w:rFonts w:ascii="Calibri" w:hAnsi="Calibri"/>
+          <w:sz w:val="28"/>
+          <w:szCs w:val="28"/>
+        </w:rPr>
+      </w:pPr>
+      <w:r>
+        <w:rPr>
+          <w:rFonts w:ascii="Calibri" w:hAnsi="Calibri"/>
+          <w:sz w:val="28"/>
+          <w:szCs w:val="28"/>
+        </w:rPr>
+        <w:t xml:space="preserve">The </w:t>
+      </w:r>
+      <w:r>
+        <w:rPr>
+          <w:rFonts w:ascii="Calibri" w:hAnsi="Calibri"/>
+          <w:i/>
+          <w:sz w:val="28"/>
+          <w:szCs w:val="28"/>
+        </w:rPr>
+        <w:t>file</w:t>
+      </w:r>
+      <w:r>
+        <w:rPr>
+          <w:rFonts w:ascii="Calibri" w:hAnsi="Calibri"/>
+          <w:sz w:val="28"/>
+          <w:szCs w:val="28"/>
+        </w:rPr>
+        <w:t xml:space="preserve"> and </w:t>
+      </w:r>
+      <w:r>
+        <w:rPr>
+          <w:rFonts w:ascii="Calibri" w:hAnsi="Calibri"/>
+          <w:i/>
+          <w:sz w:val="28"/>
+          <w:szCs w:val="28"/>
+        </w:rPr>
+        <w:t>external</w:t>
+      </w:r>
+      <w:r>
+        <w:rPr>
+          <w:rFonts w:ascii="Calibri" w:hAnsi="Calibri"/>
+          <w:sz w:val="28"/>
+          <w:szCs w:val="28"/>
+        </w:rPr>
+        <w:t xml:space="preserve"> operations involve copying files or directories from the release bundle to the file system. These directives require two sub-elements inside the artifact – </w:t>
+      </w:r>
+      <w:r>
+        <w:rPr>
+          <w:rFonts w:ascii="Calibri" w:hAnsi="Calibri"/>
+          <w:i/>
+          <w:sz w:val="28"/>
+          <w:szCs w:val="28"/>
+        </w:rPr>
+        <w:t>location</w:t>
+      </w:r>
+      <w:r>
+        <w:rPr>
+          <w:rFonts w:ascii="Calibri" w:hAnsi="Calibri"/>
+          <w:sz w:val="28"/>
+          <w:szCs w:val="28"/>
+        </w:rPr>
+        <w:t xml:space="preserve"> and </w:t>
+      </w:r>
+      <w:r>
+        <w:rPr>
+          <w:rFonts w:ascii="Calibri" w:hAnsi="Calibri"/>
+          <w:i/>
+          <w:sz w:val="28"/>
+          <w:szCs w:val="28"/>
+        </w:rPr>
+        <w:t>destination</w:t>
+      </w:r>
+      <w:r>
+        <w:rPr>
+          <w:rFonts w:ascii="Calibri" w:hAnsi="Calibri"/>
+          <w:sz w:val="28"/>
+          <w:szCs w:val="28"/>
+        </w:rPr>
         <w:t>.</w:t>
       </w:r>
     </w:p>
@@ -4084,12 +4071,235 @@
     </w:p>
     <w:p>
       <w:pPr>
+        <w:rPr>
+          <w:rFonts w:ascii="Calibri" w:hAnsi="Calibri"/>
+          <w:sz w:val="28"/>
+          <w:szCs w:val="28"/>
+        </w:rPr>
+      </w:pPr>
+      <w:r>
+        <w:rPr>
+          <w:rFonts w:ascii="Calibri" w:hAnsi="Calibri"/>
+          <w:sz w:val="28"/>
+          <w:szCs w:val="28"/>
+        </w:rPr>
+        <w:t xml:space="preserve">The </w:t>
+      </w:r>
+      <w:r>
+        <w:rPr>
+          <w:rFonts w:ascii="Calibri" w:hAnsi="Calibri"/>
+          <w:i/>
+          <w:sz w:val="28"/>
+          <w:szCs w:val="28"/>
+        </w:rPr>
+        <w:t>location</w:t>
+      </w:r>
+      <w:r>
+        <w:rPr>
+          <w:rFonts w:ascii="Calibri" w:hAnsi="Calibri"/>
+          <w:sz w:val="28"/>
+          <w:szCs w:val="28"/>
+        </w:rPr>
+        <w:t xml:space="preserve"> element describes where to fine the artifact within the bundle. Permissible types </w:t>
+      </w:r>
+      <w:r>
+        <w:rPr>
+          <w:rFonts w:ascii="Calibri" w:hAnsi="Calibri"/>
+          <w:sz w:val="28"/>
+          <w:szCs w:val="28"/>
+        </w:rPr>
+        <w:t xml:space="preserve">(specified on the artifact) </w:t>
+      </w:r>
+      <w:r>
+        <w:rPr>
+          <w:rFonts w:ascii="Calibri" w:hAnsi="Calibri"/>
+          <w:sz w:val="28"/>
+          <w:szCs w:val="28"/>
+        </w:rPr>
+        <w:t>include “file” and “directory”. If “directory” is specified, then an entire tree of files will be copied from the bundle.</w:t>
+      </w:r>
+    </w:p>
+    <w:p>
+      <w:pPr>
+        <w:rPr>
+          <w:rFonts w:ascii="Calibri" w:hAnsi="Calibri"/>
+          <w:sz w:val="28"/>
+          <w:szCs w:val="28"/>
+        </w:rPr>
+      </w:pPr>
+    </w:p>
+    <w:p>
+      <w:pPr>
+        <w:rPr>
+          <w:rFonts w:ascii="Calibri" w:hAnsi="Calibri"/>
+          <w:sz w:val="28"/>
+          <w:szCs w:val="28"/>
+        </w:rPr>
+      </w:pPr>
+      <w:r>
+        <w:rPr>
+          <w:rFonts w:ascii="Calibri" w:hAnsi="Calibri"/>
+          <w:sz w:val="28"/>
+          <w:szCs w:val="28"/>
+        </w:rPr>
+        <w:t xml:space="preserve">The </w:t>
+      </w:r>
+      <w:r>
+        <w:rPr>
+          <w:rFonts w:ascii="Calibri" w:hAnsi="Calibri"/>
+          <w:i/>
+          <w:sz w:val="28"/>
+          <w:szCs w:val="28"/>
+        </w:rPr>
+        <w:t>destination</w:t>
+      </w:r>
+      <w:r>
+        <w:rPr>
+          <w:rFonts w:ascii="Calibri" w:hAnsi="Calibri"/>
+          <w:sz w:val="28"/>
+          <w:szCs w:val="28"/>
+        </w:rPr>
+        <w:t xml:space="preserve"> element describes where in the file system the artifact is to be copied. Three destination types are defined:</w:t>
+      </w:r>
+    </w:p>
+    <w:p>
+      <w:pPr>
+        <w:pStyle w:val="ListParagraph"/>
+        <w:numPr>
+          <w:ilvl w:val="0"/>
+          <w:numId w:val="15"/>
+        </w:numPr>
+        <w:rPr>
+          <w:sz w:val="28"/>
+          <w:szCs w:val="28"/>
+        </w:rPr>
+      </w:pPr>
+      <w:r>
+        <w:rPr>
+          <w:sz w:val="28"/>
+          <w:szCs w:val="28"/>
+        </w:rPr>
+        <w:t>lib – the destination is relative to the Ignition installation “lib” area.</w:t>
+      </w:r>
+    </w:p>
+    <w:p>
+      <w:pPr>
+        <w:pStyle w:val="ListParagraph"/>
+        <w:numPr>
+          <w:ilvl w:val="0"/>
+          <w:numId w:val="15"/>
+        </w:numPr>
+        <w:rPr>
+          <w:sz w:val="28"/>
+          <w:szCs w:val="28"/>
+        </w:rPr>
+      </w:pPr>
+      <w:r>
+        <w:rPr>
+          <w:sz w:val="28"/>
+          <w:szCs w:val="28"/>
+        </w:rPr>
+        <w:t>user-</w:t>
+      </w:r>
+      <w:r>
+        <w:rPr>
+          <w:sz w:val="28"/>
+          <w:szCs w:val="28"/>
+        </w:rPr>
+        <w:t>lib – the destination is relative to the Ignition installation “</w:t>
+      </w:r>
+      <w:r>
+        <w:rPr>
+          <w:sz w:val="28"/>
+          <w:szCs w:val="28"/>
+        </w:rPr>
+        <w:t>user-</w:t>
+      </w:r>
+      <w:r>
+        <w:rPr>
+          <w:sz w:val="28"/>
+          <w:szCs w:val="28"/>
+        </w:rPr>
+        <w:t>lib” area.</w:t>
+      </w:r>
+    </w:p>
+    <w:p>
+      <w:pPr>
+        <w:pStyle w:val="ListParagraph"/>
+        <w:numPr>
+          <w:ilvl w:val="0"/>
+          <w:numId w:val="15"/>
+        </w:numPr>
+        <w:rPr>
+          <w:sz w:val="28"/>
+          <w:szCs w:val="28"/>
+        </w:rPr>
+      </w:pPr>
+      <w:r>
+        <w:rPr>
+          <w:sz w:val="28"/>
+          <w:szCs w:val="28"/>
+        </w:rPr>
+        <w:t xml:space="preserve">home - </w:t>
+      </w:r>
+      <w:r>
+        <w:rPr>
+          <w:sz w:val="28"/>
+          <w:szCs w:val="28"/>
+        </w:rPr>
+        <w:t xml:space="preserve">the destination is relative to the </w:t>
+      </w:r>
+      <w:r>
+        <w:rPr>
+          <w:sz w:val="28"/>
+          <w:szCs w:val="28"/>
+        </w:rPr>
+        <w:t>user’s home directory</w:t>
+      </w:r>
+    </w:p>
+    <w:p>
+      <w:pPr>
+        <w:rPr>
+          <w:rFonts w:ascii="Calibri" w:hAnsi="Calibri"/>
+          <w:sz w:val="28"/>
+          <w:szCs w:val="28"/>
+        </w:rPr>
+      </w:pPr>
+    </w:p>
+    <w:p>
+      <w:pPr>
+        <w:rPr>
+          <w:rFonts w:ascii="Calibri" w:hAnsi="Calibri"/>
+          <w:sz w:val="28"/>
+          <w:szCs w:val="28"/>
+        </w:rPr>
+      </w:pPr>
+      <w:r>
+        <w:rPr>
+          <w:rFonts w:ascii="Calibri" w:hAnsi="Calibri"/>
+          <w:sz w:val="28"/>
+          <w:szCs w:val="28"/>
+        </w:rPr>
+        <w:t>Note that there is no facility for copying files to an arbitrary location within the target file system.</w:t>
+      </w:r>
+    </w:p>
+    <w:p>
+      <w:pPr>
+        <w:rPr>
+          <w:rFonts w:ascii="Calibri" w:hAnsi="Calibri"/>
+          <w:sz w:val="28"/>
+          <w:szCs w:val="28"/>
+        </w:rPr>
+      </w:pPr>
+    </w:p>
+    <w:p>
+      <w:pPr>
         <w:pStyle w:val="Heading1"/>
         <w:rPr>
           <w:rFonts w:cs="Arial"/>
         </w:rPr>
       </w:pPr>
-      <w:bookmarkStart w:id="8" w:name="_Toc322117805"/>
+      <w:bookmarkStart w:id="7" w:name="_Toc322117805"/>
       <w:r>
         <w:rPr>
           <w:rFonts w:cs="Arial"/>
@@ -4097,108 +4307,108 @@
         <w:lastRenderedPageBreak/>
         <w:t>Panels</w:t>
       </w:r>
+      <w:bookmarkEnd w:id="7"/>
+    </w:p>
+    <w:p>
+      <w:pPr>
+        <w:pStyle w:val="Body"/>
+      </w:pPr>
+      <w:r>
+        <w:t>This section describes each panel type in detail</w:t>
+      </w:r>
+      <w:r>
+        <w:t xml:space="preserve"> showing both the XML fragments used for configuration and the resulting screen displayed to the user</w:t>
+      </w:r>
+      <w:r>
+        <w:t>. Not every panel is applicable for every product. In some cases multiple versions of the same panel may be needed. This is all controlled by the makeup of the XML file, the product bill-of-materials.</w:t>
+      </w:r>
+    </w:p>
+    <w:p>
+      <w:pPr>
+        <w:pStyle w:val="Body"/>
+      </w:pPr>
+      <w:r>
+        <w:t xml:space="preserve">Panel </w:t>
+      </w:r>
+      <w:r>
+        <w:rPr>
+          <w:i/>
+        </w:rPr>
+        <w:t>type</w:t>
+      </w:r>
+      <w:r>
+        <w:t xml:space="preserve"> is </w:t>
+      </w:r>
+      <w:r>
+        <w:t>limited</w:t>
+      </w:r>
+      <w:r>
+        <w:t xml:space="preserve"> to a fixed vocabulary. Each type </w:t>
+      </w:r>
+      <w:r>
+        <w:t>corresponds</w:t>
+      </w:r>
+      <w:r>
+        <w:t xml:space="preserve"> to a </w:t>
+      </w:r>
+      <w:r>
+        <w:t xml:space="preserve">specific </w:t>
+      </w:r>
+      <w:r>
+        <w:t>Java class</w:t>
+      </w:r>
+      <w:r>
+        <w:t xml:space="preserve"> that </w:t>
+      </w:r>
+      <w:r>
+        <w:rPr>
+          <w:szCs w:val="28"/>
+        </w:rPr>
+        <w:t>renders</w:t>
+      </w:r>
+      <w:r>
+        <w:t xml:space="preserve"> the page</w:t>
+      </w:r>
+      <w:r>
+        <w:t xml:space="preserve">. Within a bill-of-materials, </w:t>
+      </w:r>
+      <w:r>
+        <w:t xml:space="preserve">a page is given an arbitrary </w:t>
+      </w:r>
+      <w:r>
+        <w:rPr>
+          <w:i/>
+        </w:rPr>
+        <w:t>subtype</w:t>
+      </w:r>
+      <w:r>
+        <w:t xml:space="preserve"> that, in combination with the </w:t>
+      </w:r>
+      <w:r>
+        <w:rPr>
+          <w:i/>
+        </w:rPr>
+        <w:t>type</w:t>
+      </w:r>
+      <w:r>
+        <w:rPr>
+          <w:i/>
+        </w:rPr>
+        <w:t>,</w:t>
+      </w:r>
+      <w:r>
+        <w:t xml:space="preserve"> uniquely identifies each page.</w:t>
+      </w:r>
+    </w:p>
+    <w:p>
+      <w:pPr>
+        <w:pStyle w:val="Heading2"/>
+      </w:pPr>
+      <w:bookmarkStart w:id="8" w:name="_Toc322117806"/>
+      <w:r>
+        <w:t>Welcome Panel</w:t>
+      </w:r>
       <w:bookmarkEnd w:id="8"/>
-    </w:p>
-    <w:p>
-      <w:pPr>
-        <w:pStyle w:val="Body"/>
-      </w:pPr>
-      <w:r>
-        <w:t>This section describes each panel type in detail</w:t>
-      </w:r>
-      <w:r>
-        <w:t xml:space="preserve"> showing both the XML fragments used for configuration and the resulting screen displayed to the user</w:t>
-      </w:r>
-      <w:r>
-        <w:t>. Not every panel is applicable for every product. In some cases multiple versions of the same panel may be needed. This is all controlled by the makeup of the XML file, the product bill-of-materials.</w:t>
-      </w:r>
-    </w:p>
-    <w:p>
-      <w:pPr>
-        <w:pStyle w:val="Body"/>
-      </w:pPr>
-      <w:r>
-        <w:t xml:space="preserve">Panel </w:t>
-      </w:r>
-      <w:r>
-        <w:rPr>
-          <w:i/>
-        </w:rPr>
-        <w:t>type</w:t>
-      </w:r>
-      <w:r>
-        <w:t xml:space="preserve"> is </w:t>
-      </w:r>
-      <w:r>
-        <w:t>limited</w:t>
-      </w:r>
-      <w:r>
-        <w:t xml:space="preserve"> to a fixed vocabulary. Each type </w:t>
-      </w:r>
-      <w:r>
-        <w:t>corresponds</w:t>
-      </w:r>
-      <w:r>
-        <w:t xml:space="preserve"> to a </w:t>
-      </w:r>
-      <w:r>
-        <w:t xml:space="preserve">specific </w:t>
-      </w:r>
-      <w:r>
-        <w:t>Java class</w:t>
-      </w:r>
-      <w:r>
-        <w:t xml:space="preserve"> that </w:t>
-      </w:r>
-      <w:r>
-        <w:rPr>
-          <w:szCs w:val="28"/>
-        </w:rPr>
-        <w:t>renders</w:t>
-      </w:r>
-      <w:r>
-        <w:t xml:space="preserve"> the page</w:t>
-      </w:r>
-      <w:r>
-        <w:t xml:space="preserve">. Within a bill-of-materials, </w:t>
-      </w:r>
-      <w:r>
-        <w:t xml:space="preserve">a page is given an arbitrary </w:t>
-      </w:r>
-      <w:r>
-        <w:rPr>
-          <w:i/>
-        </w:rPr>
-        <w:t>subtype</w:t>
-      </w:r>
-      <w:r>
-        <w:t xml:space="preserve"> that, in combination with the </w:t>
-      </w:r>
-      <w:r>
-        <w:rPr>
-          <w:i/>
-        </w:rPr>
-        <w:t>type</w:t>
-      </w:r>
-      <w:r>
-        <w:rPr>
-          <w:i/>
-        </w:rPr>
-        <w:t>,</w:t>
-      </w:r>
-      <w:r>
-        <w:t xml:space="preserve"> uniquely identifies each page.</w:t>
-      </w:r>
-    </w:p>
-    <w:p>
-      <w:pPr>
-        <w:pStyle w:val="Heading2"/>
-      </w:pPr>
-      <w:bookmarkStart w:id="9" w:name="_Toc322117806"/>
-      <w:r>
-        <w:t>Welcome Panel</w:t>
-      </w:r>
-      <w:bookmarkEnd w:id="9"/>
     </w:p>
     <w:p>
       <w:pPr>
@@ -4418,21 +4628,12 @@
           <w:szCs w:val="28"/>
         </w:rPr>
       </w:pPr>
-      <w:proofErr w:type="gramStart"/>
-      <w:r>
-        <w:rPr>
-          <w:sz w:val="28"/>
-          <w:szCs w:val="28"/>
-        </w:rPr>
-        <w:t>product</w:t>
-      </w:r>
-      <w:proofErr w:type="gramEnd"/>
-      <w:r>
-        <w:rPr>
-          <w:sz w:val="28"/>
-          <w:szCs w:val="28"/>
-        </w:rPr>
-        <w:t xml:space="preserve"> – the name of the product</w:t>
+      <w:r>
+        <w:rPr>
+          <w:sz w:val="28"/>
+          <w:szCs w:val="28"/>
+        </w:rPr>
+        <w:t>product – the name of the product</w:t>
       </w:r>
     </w:p>
     <w:p>
@@ -4448,21 +4649,12 @@
           <w:szCs w:val="28"/>
         </w:rPr>
       </w:pPr>
-      <w:proofErr w:type="gramStart"/>
-      <w:r>
-        <w:rPr>
-          <w:sz w:val="28"/>
-          <w:szCs w:val="28"/>
-        </w:rPr>
-        <w:t>release</w:t>
-      </w:r>
-      <w:proofErr w:type="gramEnd"/>
-      <w:r>
-        <w:rPr>
-          <w:sz w:val="28"/>
-          <w:szCs w:val="28"/>
-        </w:rPr>
-        <w:t xml:space="preserve"> – marketing name of this </w:t>
+      <w:r>
+        <w:rPr>
+          <w:sz w:val="28"/>
+          <w:szCs w:val="28"/>
+        </w:rPr>
+        <w:t xml:space="preserve">release – marketing name of this </w:t>
       </w:r>
       <w:r>
         <w:rPr>
@@ -4485,21 +4677,12 @@
           <w:szCs w:val="28"/>
         </w:rPr>
       </w:pPr>
-      <w:proofErr w:type="gramStart"/>
-      <w:r>
-        <w:rPr>
-          <w:sz w:val="28"/>
-          <w:szCs w:val="28"/>
-        </w:rPr>
-        <w:t>date</w:t>
-      </w:r>
-      <w:proofErr w:type="gramEnd"/>
-      <w:r>
-        <w:rPr>
-          <w:sz w:val="28"/>
-          <w:szCs w:val="28"/>
-        </w:rPr>
-        <w:t xml:space="preserve"> – release date</w:t>
+      <w:r>
+        <w:rPr>
+          <w:sz w:val="28"/>
+          <w:szCs w:val="28"/>
+        </w:rPr>
+        <w:t>date – release date</w:t>
       </w:r>
     </w:p>
     <w:p>
@@ -4515,21 +4698,12 @@
           <w:szCs w:val="28"/>
         </w:rPr>
       </w:pPr>
-      <w:proofErr w:type="gramStart"/>
-      <w:r>
-        <w:rPr>
-          <w:sz w:val="28"/>
-          <w:szCs w:val="28"/>
-        </w:rPr>
-        <w:t>version</w:t>
-      </w:r>
-      <w:proofErr w:type="gramEnd"/>
-      <w:r>
-        <w:rPr>
-          <w:sz w:val="28"/>
-          <w:szCs w:val="28"/>
-        </w:rPr>
-        <w:t xml:space="preserve"> – an integer release number that increments </w:t>
+      <w:r>
+        <w:rPr>
+          <w:sz w:val="28"/>
+          <w:szCs w:val="28"/>
+        </w:rPr>
+        <w:t xml:space="preserve">version – an integer release number that increments </w:t>
       </w:r>
       <w:r>
         <w:rPr>
@@ -6121,11 +6295,11 @@
       <w:pPr>
         <w:pStyle w:val="Heading2"/>
       </w:pPr>
-      <w:bookmarkStart w:id="10" w:name="_Toc322117807"/>
+      <w:bookmarkStart w:id="9" w:name="_Toc322117807"/>
       <w:r>
         <w:t>License Panel</w:t>
       </w:r>
-      <w:bookmarkEnd w:id="10"/>
+      <w:bookmarkEnd w:id="9"/>
     </w:p>
     <w:p>
       <w:pPr>
@@ -6935,11 +7109,11 @@
       <w:pPr>
         <w:pStyle w:val="Heading2"/>
       </w:pPr>
-      <w:bookmarkStart w:id="11" w:name="_Toc322117808"/>
+      <w:bookmarkStart w:id="10" w:name="_Toc322117808"/>
       <w:r>
         <w:t>Backup Panel</w:t>
       </w:r>
-      <w:bookmarkEnd w:id="11"/>
+      <w:bookmarkEnd w:id="10"/>
     </w:p>
     <w:p>
       <w:pPr>
@@ -7456,16 +7630,7 @@
           <w:sz w:val="28"/>
           <w:szCs w:val="28"/>
         </w:rPr>
-        <w:t xml:space="preserve">Once the user selects the button to “Perform Backup”, the browser will (depending on how it is configured) display a dialog that allows selection of the destination for the </w:t>
-      </w:r>
-      <w:proofErr w:type="gramStart"/>
-      <w:r>
-        <w:rPr>
-          <w:rFonts w:ascii="Calibri" w:hAnsi="Calibri"/>
-          <w:sz w:val="28"/>
-          <w:szCs w:val="28"/>
-        </w:rPr>
-        <w:t xml:space="preserve">resulting  </w:t>
+        <w:t xml:space="preserve">Once the user selects the button to “Perform Backup”, the browser will (depending on how it is configured) display a dialog that allows selection of the destination for the resulting  </w:t>
       </w:r>
       <w:r>
         <w:rPr>
@@ -7474,36 +7639,24 @@
           <w:sz w:val="28"/>
           <w:szCs w:val="28"/>
         </w:rPr>
+        <w:t>.gwbk</w:t>
+      </w:r>
+      <w:r>
+        <w:rPr>
+          <w:rFonts w:ascii="Calibri" w:hAnsi="Calibri"/>
+          <w:sz w:val="28"/>
+          <w:szCs w:val="28"/>
+        </w:rPr>
+        <w:t xml:space="preserve"> file</w:t>
+      </w:r>
+      <w:r>
+        <w:rPr>
+          <w:rFonts w:ascii="Calibri" w:hAnsi="Calibri"/>
+          <w:sz w:val="28"/>
+          <w:szCs w:val="28"/>
+        </w:rPr>
         <w:t>.</w:t>
       </w:r>
-      <w:proofErr w:type="spellStart"/>
-      <w:r>
-        <w:rPr>
-          <w:rFonts w:ascii="Calibri" w:hAnsi="Calibri"/>
-          <w:i/>
-          <w:sz w:val="28"/>
-          <w:szCs w:val="28"/>
-        </w:rPr>
-        <w:t>gwbk</w:t>
-      </w:r>
-      <w:proofErr w:type="spellEnd"/>
-      <w:proofErr w:type="gramEnd"/>
-      <w:r>
-        <w:rPr>
-          <w:rFonts w:ascii="Calibri" w:hAnsi="Calibri"/>
-          <w:sz w:val="28"/>
-          <w:szCs w:val="28"/>
-        </w:rPr>
-        <w:t xml:space="preserve"> file</w:t>
-      </w:r>
-      <w:r>
-        <w:rPr>
-          <w:rFonts w:ascii="Calibri" w:hAnsi="Calibri"/>
-          <w:sz w:val="28"/>
-          <w:szCs w:val="28"/>
-        </w:rPr>
-        <w:t>.</w:t>
-      </w:r>
     </w:p>
     <w:p>
       <w:pPr>
@@ -7518,11 +7671,11 @@
       <w:pPr>
         <w:pStyle w:val="Heading2"/>
       </w:pPr>
-      <w:bookmarkStart w:id="12" w:name="_Toc322117809"/>
+      <w:bookmarkStart w:id="11" w:name="_Toc322117809"/>
       <w:r>
         <w:t>Cleanup Panel</w:t>
       </w:r>
-      <w:bookmarkEnd w:id="12"/>
+      <w:bookmarkEnd w:id="11"/>
     </w:p>
     <w:p>
       <w:pPr>
@@ -7817,14 +7970,12 @@
       <w:r>
         <w:t xml:space="preserve">, </w:t>
       </w:r>
-      <w:proofErr w:type="spellStart"/>
       <w:r>
         <w:rPr>
           <w:u w:val="single"/>
         </w:rPr>
         <w:t>filesystem</w:t>
       </w:r>
-      <w:proofErr w:type="spellEnd"/>
       <w:r>
         <w:t xml:space="preserve"> --&gt;</w:t>
       </w:r>
@@ -8184,7 +8335,6 @@
         </w:rPr>
         <w:t>&gt;</w:t>
       </w:r>
-      <w:proofErr w:type="spellStart"/>
       <w:r>
         <w:rPr>
           <w:color w:val="000000"/>
@@ -8192,14 +8342,12 @@
         </w:rPr>
         <w:t>pylib</w:t>
       </w:r>
-      <w:proofErr w:type="spellEnd"/>
       <w:r>
         <w:rPr>
           <w:color w:val="000000"/>
         </w:rPr>
         <w:t>/</w:t>
       </w:r>
-      <w:proofErr w:type="spellStart"/>
       <w:r>
         <w:rPr>
           <w:color w:val="000000"/>
@@ -8207,7 +8355,6 @@
         </w:rPr>
         <w:t>xom</w:t>
       </w:r>
-      <w:proofErr w:type="spellEnd"/>
       <w:r>
         <w:rPr>
           <w:color w:val="008080"/>
@@ -8354,23 +8501,7 @@
           <w:i/>
           <w:iCs/>
         </w:rPr>
-        <w:t>"</w:t>
-      </w:r>
-      <w:proofErr w:type="spellStart"/>
-      <w:r>
-        <w:rPr>
-          <w:i/>
-          <w:iCs/>
-        </w:rPr>
-        <w:t>filesystem</w:t>
-      </w:r>
-      <w:proofErr w:type="spellEnd"/>
-      <w:r>
-        <w:rPr>
-          <w:i/>
-          <w:iCs/>
-        </w:rPr>
-        <w:t>"</w:t>
+        <w:t>"filesystem"</w:t>
       </w:r>
       <w:r>
         <w:rPr>
@@ -8618,11 +8749,11 @@
       <w:pPr>
         <w:pStyle w:val="Heading2"/>
       </w:pPr>
-      <w:bookmarkStart w:id="13" w:name="_Toc322117810"/>
+      <w:bookmarkStart w:id="12" w:name="_Toc322117810"/>
       <w:r>
         <w:t>Authentication Panel</w:t>
       </w:r>
-      <w:bookmarkEnd w:id="13"/>
+      <w:bookmarkEnd w:id="12"/>
     </w:p>
     <w:p>
       <w:pPr>
@@ -9337,89 +9468,53 @@
       <w:pPr>
         <w:pStyle w:val="Heading2"/>
       </w:pPr>
-      <w:bookmarkStart w:id="14" w:name="_Toc322117811"/>
+      <w:bookmarkStart w:id="13" w:name="_Toc322117811"/>
       <w:r>
         <w:t>Interface Definition Panel</w:t>
       </w:r>
-      <w:bookmarkEnd w:id="14"/>
-    </w:p>
-    <w:p>
-      <w:pPr>
-        <w:rPr>
-          <w:rFonts w:ascii="Calibri" w:hAnsi="Calibri"/>
-          <w:sz w:val="28"/>
-          <w:szCs w:val="28"/>
-        </w:rPr>
-      </w:pPr>
-      <w:r>
-        <w:rPr>
-          <w:rFonts w:ascii="Calibri" w:hAnsi="Calibri"/>
-          <w:sz w:val="28"/>
-          <w:szCs w:val="28"/>
-        </w:rPr>
-        <w:t xml:space="preserve">The purpose of this panel is to define the tag provider(s) and database connection(s) that will be used in subsequent project, database, </w:t>
-      </w:r>
-      <w:proofErr w:type="gramStart"/>
-      <w:r>
-        <w:rPr>
-          <w:rFonts w:ascii="Calibri" w:hAnsi="Calibri"/>
-          <w:sz w:val="28"/>
-          <w:szCs w:val="28"/>
-        </w:rPr>
-        <w:t>transaction</w:t>
-      </w:r>
-      <w:proofErr w:type="gramEnd"/>
-      <w:r>
-        <w:rPr>
-          <w:rFonts w:ascii="Calibri" w:hAnsi="Calibri"/>
-          <w:sz w:val="28"/>
-          <w:szCs w:val="28"/>
-        </w:rPr>
-        <w:t>-group or scan-class panels. If any of these are present, then this panel is required.</w:t>
-      </w:r>
-    </w:p>
-    <w:p>
-      <w:pPr>
-        <w:rPr>
-          <w:rFonts w:ascii="Calibri" w:hAnsi="Calibri"/>
-          <w:sz w:val="28"/>
-          <w:szCs w:val="28"/>
-        </w:rPr>
-      </w:pPr>
-    </w:p>
-    <w:p>
-      <w:pPr>
-        <w:rPr>
-          <w:rFonts w:ascii="Calibri" w:hAnsi="Calibri"/>
-          <w:sz w:val="28"/>
-          <w:szCs w:val="28"/>
-        </w:rPr>
-      </w:pPr>
-      <w:r>
-        <w:rPr>
-          <w:rFonts w:ascii="Calibri" w:hAnsi="Calibri"/>
-          <w:sz w:val="28"/>
-          <w:szCs w:val="28"/>
-        </w:rPr>
-        <w:t>The presence or absence of property elements determines the makeup of the resulting panel. “</w:t>
-      </w:r>
-      <w:proofErr w:type="gramStart"/>
-      <w:r>
-        <w:rPr>
-          <w:rFonts w:ascii="Calibri" w:hAnsi="Calibri"/>
-          <w:sz w:val="28"/>
-          <w:szCs w:val="28"/>
-        </w:rPr>
-        <w:t>isolation</w:t>
-      </w:r>
-      <w:proofErr w:type="gramEnd"/>
-      <w:r>
-        <w:rPr>
-          <w:rFonts w:ascii="Calibri" w:hAnsi="Calibri"/>
-          <w:sz w:val="28"/>
-          <w:szCs w:val="28"/>
-        </w:rPr>
-        <w:t>” notation refers to tag providers and database instances that are used in a test, not production, environment.</w:t>
+      <w:bookmarkEnd w:id="13"/>
+    </w:p>
+    <w:p>
+      <w:pPr>
+        <w:rPr>
+          <w:rFonts w:ascii="Calibri" w:hAnsi="Calibri"/>
+          <w:sz w:val="28"/>
+          <w:szCs w:val="28"/>
+        </w:rPr>
+      </w:pPr>
+      <w:r>
+        <w:rPr>
+          <w:rFonts w:ascii="Calibri" w:hAnsi="Calibri"/>
+          <w:sz w:val="28"/>
+          <w:szCs w:val="28"/>
+        </w:rPr>
+        <w:t>The purpose of this panel is to define the tag provider(s) and database connection(s) that will be used in subsequent project, database, transaction-group or scan-class panels. If any of these are present, then this panel is required.</w:t>
+      </w:r>
+    </w:p>
+    <w:p>
+      <w:pPr>
+        <w:rPr>
+          <w:rFonts w:ascii="Calibri" w:hAnsi="Calibri"/>
+          <w:sz w:val="28"/>
+          <w:szCs w:val="28"/>
+        </w:rPr>
+      </w:pPr>
+    </w:p>
+    <w:p>
+      <w:pPr>
+        <w:rPr>
+          <w:rFonts w:ascii="Calibri" w:hAnsi="Calibri"/>
+          <w:sz w:val="28"/>
+          <w:szCs w:val="28"/>
+        </w:rPr>
+      </w:pPr>
+      <w:r>
+        <w:rPr>
+          <w:rFonts w:ascii="Calibri" w:hAnsi="Calibri"/>
+          <w:sz w:val="28"/>
+          <w:szCs w:val="28"/>
+        </w:rPr>
+        <w:t>The presence or absence of property elements determines the makeup of the resulting panel. “isolation” notation refers to tag providers and database instances that are used in a test, not production, environment.</w:t>
       </w:r>
     </w:p>
     <w:p>
@@ -10242,11 +10337,11 @@
       <w:pPr>
         <w:pStyle w:val="Heading2"/>
       </w:pPr>
-      <w:bookmarkStart w:id="15" w:name="_Toc322117812"/>
+      <w:bookmarkStart w:id="14" w:name="_Toc322117812"/>
       <w:r>
         <w:t>Icon Panel</w:t>
       </w:r>
-      <w:bookmarkEnd w:id="15"/>
+      <w:bookmarkEnd w:id="14"/>
     </w:p>
     <w:p>
       <w:pPr>
@@ -11030,63 +11125,27 @@
       <w:pPr>
         <w:pStyle w:val="Heading2"/>
       </w:pPr>
-      <w:bookmarkStart w:id="16" w:name="_Toc322117813"/>
+      <w:bookmarkStart w:id="15" w:name="_Toc322117813"/>
       <w:r>
         <w:t>External Panel</w:t>
       </w:r>
-      <w:bookmarkEnd w:id="16"/>
-    </w:p>
-    <w:p>
-      <w:pPr>
-        <w:rPr>
-          <w:rFonts w:ascii="Calibri" w:hAnsi="Calibri"/>
-          <w:sz w:val="28"/>
-          <w:szCs w:val="28"/>
-        </w:rPr>
-      </w:pPr>
-      <w:r>
-        <w:rPr>
-          <w:rFonts w:ascii="Calibri" w:hAnsi="Calibri"/>
-          <w:sz w:val="28"/>
-          <w:szCs w:val="28"/>
-        </w:rPr>
-        <w:t>“</w:t>
-      </w:r>
-      <w:proofErr w:type="gramStart"/>
-      <w:r>
-        <w:rPr>
-          <w:rFonts w:ascii="Calibri" w:hAnsi="Calibri"/>
-          <w:sz w:val="28"/>
-          <w:szCs w:val="28"/>
-        </w:rPr>
-        <w:t>external</w:t>
-      </w:r>
-      <w:proofErr w:type="gramEnd"/>
-      <w:r>
-        <w:rPr>
-          <w:rFonts w:ascii="Calibri" w:hAnsi="Calibri"/>
-          <w:sz w:val="28"/>
-          <w:szCs w:val="28"/>
-        </w:rPr>
-        <w:t xml:space="preserve">” refers to python and supporting Java .jar files, that are stored outside of an Ignition project. This code is universal to all projects and resides inside the Ignition installation directory. It may be important that the external artifact precede tags and </w:t>
-      </w:r>
-      <w:proofErr w:type="gramStart"/>
-      <w:r>
-        <w:rPr>
-          <w:rFonts w:ascii="Calibri" w:hAnsi="Calibri"/>
-          <w:sz w:val="28"/>
-          <w:szCs w:val="28"/>
-        </w:rPr>
-        <w:t>projects</w:t>
-      </w:r>
-      <w:proofErr w:type="gramEnd"/>
-      <w:r>
-        <w:rPr>
-          <w:rFonts w:ascii="Calibri" w:hAnsi="Calibri"/>
-          <w:sz w:val="28"/>
-          <w:szCs w:val="28"/>
-        </w:rPr>
-        <w:t xml:space="preserve"> as these may be dependent on external python.</w:t>
+      <w:bookmarkEnd w:id="15"/>
+    </w:p>
+    <w:p>
+      <w:pPr>
+        <w:rPr>
+          <w:rFonts w:ascii="Calibri" w:hAnsi="Calibri"/>
+          <w:sz w:val="28"/>
+          <w:szCs w:val="28"/>
+        </w:rPr>
+      </w:pPr>
+      <w:r>
+        <w:rPr>
+          <w:rFonts w:ascii="Calibri" w:hAnsi="Calibri"/>
+          <w:sz w:val="28"/>
+          <w:szCs w:val="28"/>
+        </w:rPr>
+        <w:t>“external” refers to python and supporting Java .jar files, that are stored outside of an Ignition project. This code is universal to all projects and resides inside the Ignition installation directory. It may be important that the external artifact precede tags and projects as these may be dependent on external python.</w:t>
       </w:r>
     </w:p>
     <w:p>
@@ -12174,11 +12233,11 @@
       <w:pPr>
         <w:pStyle w:val="Heading2"/>
       </w:pPr>
-      <w:bookmarkStart w:id="17" w:name="_Toc322117814"/>
+      <w:bookmarkStart w:id="16" w:name="_Toc322117814"/>
       <w:r>
         <w:t>Database Panel</w:t>
       </w:r>
-      <w:bookmarkEnd w:id="17"/>
+      <w:bookmarkEnd w:id="16"/>
     </w:p>
     <w:p>
       <w:pPr>
@@ -12292,21 +12351,12 @@
           <w:szCs w:val="28"/>
         </w:rPr>
       </w:pPr>
-      <w:proofErr w:type="gramStart"/>
-      <w:r>
-        <w:rPr>
-          <w:sz w:val="28"/>
-          <w:szCs w:val="28"/>
-        </w:rPr>
-        <w:t>clear</w:t>
-      </w:r>
-      <w:proofErr w:type="gramEnd"/>
-      <w:r>
-        <w:rPr>
-          <w:sz w:val="28"/>
-          <w:szCs w:val="28"/>
-        </w:rPr>
-        <w:t xml:space="preserve"> </w:t>
+      <w:r>
+        <w:rPr>
+          <w:sz w:val="28"/>
+          <w:szCs w:val="28"/>
+        </w:rPr>
+        <w:t xml:space="preserve">clear </w:t>
       </w:r>
       <w:r>
         <w:rPr>
@@ -12350,7 +12400,6 @@
           <w:szCs w:val="28"/>
         </w:rPr>
       </w:pPr>
-      <w:proofErr w:type="gramStart"/>
       <w:r>
         <w:rPr>
           <w:sz w:val="28"/>
@@ -12358,7 +12407,6 @@
         </w:rPr>
         <w:t>create</w:t>
       </w:r>
-      <w:proofErr w:type="gramEnd"/>
       <w:r>
         <w:rPr>
           <w:sz w:val="28"/>
@@ -12387,7 +12435,6 @@
           <w:szCs w:val="28"/>
         </w:rPr>
       </w:pPr>
-      <w:proofErr w:type="gramStart"/>
       <w:r>
         <w:rPr>
           <w:sz w:val="28"/>
@@ -12395,7 +12442,6 @@
         </w:rPr>
         <w:t>alter</w:t>
       </w:r>
-      <w:proofErr w:type="gramEnd"/>
       <w:r>
         <w:rPr>
           <w:sz w:val="28"/>
@@ -12448,25 +12494,7 @@
           <w:sz w:val="28"/>
           <w:szCs w:val="28"/>
         </w:rPr>
-        <w:t xml:space="preserve">The example shown below contains a script to clear the database and a second script to populate. In the case of a new database instance, only the second </w:t>
-      </w:r>
-      <w:proofErr w:type="spellStart"/>
-      <w:r>
-        <w:rPr>
-          <w:rFonts w:ascii="Calibri" w:hAnsi="Calibri"/>
-          <w:sz w:val="28"/>
-          <w:szCs w:val="28"/>
-        </w:rPr>
-        <w:t>shpild</w:t>
-      </w:r>
-      <w:proofErr w:type="spellEnd"/>
-      <w:r>
-        <w:rPr>
-          <w:rFonts w:ascii="Calibri" w:hAnsi="Calibri"/>
-          <w:sz w:val="28"/>
-          <w:szCs w:val="28"/>
-        </w:rPr>
-        <w:t xml:space="preserve"> be run.</w:t>
+        <w:t>The example shown below contains a script to clear the database and a second script to populate. In the case of a new database instance, only the second shpild be run.</w:t>
       </w:r>
     </w:p>
     <w:p>
@@ -13579,12 +13607,12 @@
       <w:pPr>
         <w:pStyle w:val="Heading2"/>
       </w:pPr>
-      <w:bookmarkStart w:id="18" w:name="_Toc322117815"/>
+      <w:bookmarkStart w:id="17" w:name="_Toc322117815"/>
       <w:r>
         <w:lastRenderedPageBreak/>
         <w:t>Tag Panel</w:t>
       </w:r>
-      <w:bookmarkEnd w:id="18"/>
+      <w:bookmarkEnd w:id="17"/>
     </w:p>
     <w:p>
       <w:pPr>
@@ -14915,11 +14943,11 @@
       <w:pPr>
         <w:pStyle w:val="Heading2"/>
       </w:pPr>
-      <w:bookmarkStart w:id="19" w:name="_Toc322117816"/>
+      <w:bookmarkStart w:id="18" w:name="_Toc322117816"/>
       <w:r>
         <w:t>ScanClass Panel</w:t>
       </w:r>
-      <w:bookmarkEnd w:id="19"/>
+      <w:bookmarkEnd w:id="18"/>
     </w:p>
     <w:p>
       <w:pPr>
@@ -15706,19 +15734,8 @@
           <w:sz w:val="28"/>
           <w:szCs w:val="28"/>
         </w:rPr>
-        <w:t>.</w:t>
-      </w:r>
-      <w:proofErr w:type="spellStart"/>
-      <w:r>
-        <w:rPr>
-          <w:rFonts w:ascii="Calibri" w:hAnsi="Calibri"/>
-          <w:i/>
-          <w:sz w:val="28"/>
-          <w:szCs w:val="28"/>
-        </w:rPr>
-        <w:t>csv</w:t>
-      </w:r>
-      <w:proofErr w:type="spellEnd"/>
+        <w:t>.csv</w:t>
+      </w:r>
       <w:r>
         <w:rPr>
           <w:rFonts w:ascii="Calibri" w:hAnsi="Calibri"/>
@@ -15819,15 +15836,7 @@
         </w:r>
       </w:fldSimple>
       <w:r>
-        <w:t xml:space="preserve"> –</w:t>
-      </w:r>
-      <w:proofErr w:type="spellStart"/>
-      <w:r>
-        <w:t>ScanClass</w:t>
-      </w:r>
-      <w:proofErr w:type="spellEnd"/>
-      <w:r>
-        <w:t xml:space="preserve"> Panel</w:t>
+        <w:t xml:space="preserve"> –ScanClass Panel</w:t>
       </w:r>
     </w:p>
     <w:p/>
@@ -15835,11 +15844,11 @@
       <w:pPr>
         <w:pStyle w:val="Heading2"/>
       </w:pPr>
-      <w:bookmarkStart w:id="20" w:name="_Toc322117817"/>
+      <w:bookmarkStart w:id="19" w:name="_Toc322117817"/>
       <w:r>
         <w:t>Module Panel</w:t>
       </w:r>
-      <w:bookmarkEnd w:id="20"/>
+      <w:bookmarkEnd w:id="19"/>
     </w:p>
     <w:p>
       <w:pPr>
@@ -16630,11 +16639,11 @@
       <w:pPr>
         <w:pStyle w:val="Heading2"/>
       </w:pPr>
-      <w:bookmarkStart w:id="21" w:name="_Toc322117818"/>
+      <w:bookmarkStart w:id="20" w:name="_Toc322117818"/>
       <w:r>
         <w:t>Toolkit Panel</w:t>
       </w:r>
-      <w:bookmarkEnd w:id="21"/>
+      <w:bookmarkEnd w:id="20"/>
     </w:p>
     <w:p>
       <w:pPr>
@@ -17201,11 +17210,11 @@
       <w:pPr>
         <w:pStyle w:val="Heading2"/>
       </w:pPr>
-      <w:bookmarkStart w:id="22" w:name="_Toc322117819"/>
+      <w:bookmarkStart w:id="21" w:name="_Toc322117819"/>
       <w:r>
         <w:t>Project Panel</w:t>
       </w:r>
-      <w:bookmarkEnd w:id="22"/>
+      <w:bookmarkEnd w:id="21"/>
     </w:p>
     <w:p>
       <w:pPr>
@@ -17271,21 +17280,12 @@
           <w:szCs w:val="28"/>
         </w:rPr>
       </w:pPr>
-      <w:proofErr w:type="gramStart"/>
-      <w:r>
-        <w:rPr>
-          <w:sz w:val="28"/>
-          <w:szCs w:val="28"/>
-        </w:rPr>
-        <w:t>full</w:t>
-      </w:r>
-      <w:proofErr w:type="gramEnd"/>
-      <w:r>
-        <w:rPr>
-          <w:sz w:val="28"/>
-          <w:szCs w:val="28"/>
-        </w:rPr>
-        <w:t xml:space="preserve"> – the internal artifact is installed as a new project, completely replacing any existing project with the same name.</w:t>
+      <w:r>
+        <w:rPr>
+          <w:sz w:val="28"/>
+          <w:szCs w:val="28"/>
+        </w:rPr>
+        <w:t>full – the internal artifact is installed as a new project, completely replacing any existing project with the same name.</w:t>
       </w:r>
     </w:p>
     <w:p>
@@ -17301,21 +17301,12 @@
           <w:szCs w:val="28"/>
         </w:rPr>
       </w:pPr>
-      <w:proofErr w:type="gramStart"/>
-      <w:r>
-        <w:rPr>
-          <w:sz w:val="28"/>
-          <w:szCs w:val="28"/>
-        </w:rPr>
-        <w:t>global</w:t>
-      </w:r>
-      <w:proofErr w:type="gramEnd"/>
-      <w:r>
-        <w:rPr>
-          <w:sz w:val="28"/>
-          <w:szCs w:val="28"/>
-        </w:rPr>
-        <w:t xml:space="preserve"> – the internal artifact is a partial project which will be merged with the current global project.  The internal project’s resources will overwrite any resources that exist both projects</w:t>
+      <w:r>
+        <w:rPr>
+          <w:sz w:val="28"/>
+          <w:szCs w:val="28"/>
+        </w:rPr>
+        <w:t>global – the internal artifact is a partial project which will be merged with the current global project.  The internal project’s resources will overwrite any resources that exist both projects</w:t>
       </w:r>
     </w:p>
     <w:p>
@@ -17331,21 +17322,12 @@
           <w:szCs w:val="28"/>
         </w:rPr>
       </w:pPr>
-      <w:proofErr w:type="gramStart"/>
-      <w:r>
-        <w:rPr>
-          <w:sz w:val="28"/>
-          <w:szCs w:val="28"/>
-        </w:rPr>
-        <w:t>partial</w:t>
-      </w:r>
-      <w:proofErr w:type="gramEnd"/>
-      <w:r>
-        <w:rPr>
-          <w:sz w:val="28"/>
-          <w:szCs w:val="28"/>
-        </w:rPr>
-        <w:t xml:space="preserve"> – the internal artifact is a partial project which will be merged with the selected existing project.  The internal project’s resources will overwrite any resources that exist both projects. </w:t>
+      <w:r>
+        <w:rPr>
+          <w:sz w:val="28"/>
+          <w:szCs w:val="28"/>
+        </w:rPr>
+        <w:t xml:space="preserve">partial – the internal artifact is a partial project which will be merged with the selected existing project.  The internal project’s resources will overwrite any resources that exist both projects. </w:t>
       </w:r>
       <w:r>
         <w:rPr>
@@ -18343,120 +18325,170 @@
       <w:pPr>
         <w:pStyle w:val="Heading2"/>
       </w:pPr>
-      <w:bookmarkStart w:id="23" w:name="_Toc322117820"/>
+      <w:bookmarkStart w:id="22" w:name="_Toc322117820"/>
       <w:r>
         <w:t>File</w:t>
       </w:r>
       <w:r>
         <w:t xml:space="preserve"> Panel</w:t>
       </w:r>
+      <w:bookmarkEnd w:id="22"/>
+    </w:p>
+    <w:p>
+      <w:pPr>
+        <w:rPr>
+          <w:rFonts w:ascii="Calibri" w:hAnsi="Calibri"/>
+          <w:sz w:val="28"/>
+          <w:szCs w:val="28"/>
+        </w:rPr>
+      </w:pPr>
+      <w:r>
+        <w:rPr>
+          <w:rFonts w:ascii="Calibri" w:hAnsi="Calibri"/>
+          <w:sz w:val="28"/>
+          <w:szCs w:val="28"/>
+        </w:rPr>
+        <w:t>The file panel allow</w:t>
+      </w:r>
+      <w:r>
+        <w:rPr>
+          <w:rFonts w:ascii="Calibri" w:hAnsi="Calibri"/>
+          <w:sz w:val="28"/>
+          <w:szCs w:val="28"/>
+        </w:rPr>
+        <w:t>s</w:t>
+      </w:r>
+      <w:r>
+        <w:rPr>
+          <w:rFonts w:ascii="Calibri" w:hAnsi="Calibri"/>
+          <w:sz w:val="28"/>
+          <w:szCs w:val="28"/>
+        </w:rPr>
+        <w:t xml:space="preserve"> installation </w:t>
+      </w:r>
+      <w:r>
+        <w:rPr>
+          <w:rFonts w:ascii="Calibri" w:hAnsi="Calibri"/>
+          <w:sz w:val="28"/>
+          <w:szCs w:val="28"/>
+        </w:rPr>
+        <w:t>of files at specific locations in the target file system</w:t>
+      </w:r>
+      <w:r>
+        <w:rPr>
+          <w:rFonts w:ascii="Calibri" w:hAnsi="Calibri"/>
+          <w:sz w:val="28"/>
+          <w:szCs w:val="28"/>
+        </w:rPr>
+        <w:t>.</w:t>
+      </w:r>
+      <w:r>
+        <w:rPr>
+          <w:rFonts w:ascii="Calibri" w:hAnsi="Calibri"/>
+          <w:sz w:val="28"/>
+          <w:szCs w:val="28"/>
+        </w:rPr>
+        <w:t xml:space="preserve"> Specific destinations are rarely appropriate for production installation</w:t>
+      </w:r>
+      <w:r>
+        <w:rPr>
+          <w:rFonts w:ascii="Calibri" w:hAnsi="Calibri"/>
+          <w:sz w:val="28"/>
+          <w:szCs w:val="28"/>
+        </w:rPr>
+        <w:t>, but have been useful for setting up test systems.</w:t>
+      </w:r>
+    </w:p>
+    <w:p>
+      <w:pPr>
+        <w:rPr>
+          <w:rFonts w:ascii="Calibri" w:hAnsi="Calibri"/>
+          <w:sz w:val="28"/>
+          <w:szCs w:val="28"/>
+        </w:rPr>
+      </w:pPr>
+    </w:p>
+    <w:p>
+      <w:pPr>
+        <w:rPr>
+          <w:rFonts w:ascii="Calibri" w:hAnsi="Calibri"/>
+          <w:sz w:val="28"/>
+          <w:szCs w:val="28"/>
+        </w:rPr>
+      </w:pPr>
+      <w:r>
+        <w:rPr>
+          <w:rFonts w:ascii="Calibri" w:hAnsi="Calibri"/>
+          <w:sz w:val="28"/>
+          <w:szCs w:val="28"/>
+        </w:rPr>
+        <w:t>Within the “</w:t>
+      </w:r>
+      <w:r>
+        <w:rPr>
+          <w:rFonts w:ascii="Calibri" w:hAnsi="Calibri"/>
+          <w:sz w:val="28"/>
+          <w:szCs w:val="28"/>
+        </w:rPr>
+        <w:t>file</w:t>
+      </w:r>
+      <w:r>
+        <w:rPr>
+          <w:rFonts w:ascii="Calibri" w:hAnsi="Calibri"/>
+          <w:sz w:val="28"/>
+          <w:szCs w:val="28"/>
+        </w:rPr>
+        <w:t xml:space="preserve">” XML fragment, artifact locations </w:t>
+      </w:r>
+      <w:r>
+        <w:rPr>
+          <w:rFonts w:ascii="Calibri" w:hAnsi="Calibri"/>
+          <w:sz w:val="28"/>
+          <w:szCs w:val="28"/>
+        </w:rPr>
+        <w:t xml:space="preserve">may </w:t>
+      </w:r>
+      <w:r>
+        <w:rPr>
+          <w:rFonts w:ascii="Calibri" w:hAnsi="Calibri"/>
+          <w:sz w:val="28"/>
+          <w:szCs w:val="28"/>
+        </w:rPr>
+        <w:t>point</w:t>
+      </w:r>
+      <w:r>
+        <w:rPr>
+          <w:rFonts w:ascii="Calibri" w:hAnsi="Calibri"/>
+          <w:sz w:val="28"/>
+          <w:szCs w:val="28"/>
+        </w:rPr>
+        <w:t xml:space="preserve"> to roots of directory trees.  This allows a</w:t>
+      </w:r>
+      <w:r>
+        <w:rPr>
+          <w:rFonts w:ascii="Calibri" w:hAnsi="Calibri"/>
+          <w:sz w:val="28"/>
+          <w:szCs w:val="28"/>
+        </w:rPr>
+        <w:t xml:space="preserve">n individual artifact </w:t>
+      </w:r>
+      <w:r>
+        <w:rPr>
+          <w:rFonts w:ascii="Calibri" w:hAnsi="Calibri"/>
+          <w:sz w:val="28"/>
+          <w:szCs w:val="28"/>
+        </w:rPr>
+        <w:t>to</w:t>
+      </w:r>
+      <w:bookmarkStart w:id="23" w:name="_GoBack"/>
       <w:bookmarkEnd w:id="23"/>
-    </w:p>
-    <w:p>
-      <w:pPr>
-        <w:rPr>
-          <w:rFonts w:ascii="Calibri" w:hAnsi="Calibri"/>
-          <w:sz w:val="28"/>
-          <w:szCs w:val="28"/>
-        </w:rPr>
-      </w:pPr>
-      <w:r>
-        <w:rPr>
-          <w:rFonts w:ascii="Calibri" w:hAnsi="Calibri"/>
-          <w:sz w:val="28"/>
-          <w:szCs w:val="28"/>
-        </w:rPr>
-        <w:t>The file panel allow</w:t>
-      </w:r>
-      <w:r>
-        <w:rPr>
-          <w:rFonts w:ascii="Calibri" w:hAnsi="Calibri"/>
-          <w:sz w:val="28"/>
-          <w:szCs w:val="28"/>
-        </w:rPr>
-        <w:t>s</w:t>
-      </w:r>
-      <w:r>
-        <w:rPr>
-          <w:rFonts w:ascii="Calibri" w:hAnsi="Calibri"/>
-          <w:sz w:val="28"/>
-          <w:szCs w:val="28"/>
-        </w:rPr>
-        <w:t xml:space="preserve"> installation </w:t>
-      </w:r>
-      <w:r>
-        <w:rPr>
-          <w:rFonts w:ascii="Calibri" w:hAnsi="Calibri"/>
-          <w:sz w:val="28"/>
-          <w:szCs w:val="28"/>
-        </w:rPr>
-        <w:t>of files at specific locations in the target file system</w:t>
-      </w:r>
-      <w:r>
-        <w:rPr>
-          <w:rFonts w:ascii="Calibri" w:hAnsi="Calibri"/>
-          <w:sz w:val="28"/>
-          <w:szCs w:val="28"/>
-        </w:rPr>
-        <w:t>.</w:t>
-      </w:r>
-      <w:r>
-        <w:rPr>
-          <w:rFonts w:ascii="Calibri" w:hAnsi="Calibri"/>
-          <w:sz w:val="28"/>
-          <w:szCs w:val="28"/>
-        </w:rPr>
-        <w:t xml:space="preserve"> Specific destinations are rarely appropriate for production installation</w:t>
-      </w:r>
-      <w:r>
-        <w:rPr>
-          <w:rFonts w:ascii="Calibri" w:hAnsi="Calibri"/>
-          <w:sz w:val="28"/>
-          <w:szCs w:val="28"/>
-        </w:rPr>
-        <w:t>, but have been useful for setting up test systems.</w:t>
-      </w:r>
-    </w:p>
-    <w:p>
-      <w:pPr>
-        <w:rPr>
-          <w:rFonts w:ascii="Calibri" w:hAnsi="Calibri"/>
-          <w:sz w:val="28"/>
-          <w:szCs w:val="28"/>
-        </w:rPr>
-      </w:pPr>
-    </w:p>
-    <w:p>
-      <w:pPr>
-        <w:rPr>
-          <w:rFonts w:ascii="Calibri" w:hAnsi="Calibri"/>
-          <w:sz w:val="28"/>
-          <w:szCs w:val="28"/>
-        </w:rPr>
-      </w:pPr>
-      <w:r>
-        <w:rPr>
-          <w:rFonts w:ascii="Calibri" w:hAnsi="Calibri"/>
-          <w:sz w:val="28"/>
-          <w:szCs w:val="28"/>
-        </w:rPr>
-        <w:t>Within the “</w:t>
-      </w:r>
-      <w:r>
-        <w:rPr>
-          <w:rFonts w:ascii="Calibri" w:hAnsi="Calibri"/>
-          <w:sz w:val="28"/>
-          <w:szCs w:val="28"/>
-        </w:rPr>
-        <w:t>file</w:t>
-      </w:r>
-      <w:r>
-        <w:rPr>
-          <w:rFonts w:ascii="Calibri" w:hAnsi="Calibri"/>
-          <w:sz w:val="28"/>
-          <w:szCs w:val="28"/>
-        </w:rPr>
-        <w:t xml:space="preserve">” XML fragment, artifact locations point to roots of directory trees.  An individual artifact may contain </w:t>
+      <w:r>
+        <w:rPr>
+          <w:rFonts w:ascii="Calibri" w:hAnsi="Calibri"/>
+          <w:sz w:val="28"/>
+          <w:szCs w:val="28"/>
+        </w:rPr>
+        <w:t xml:space="preserve"> contain </w:t>
       </w:r>
       <w:r>
         <w:rPr>
@@ -18656,7 +18688,6 @@
         </w:rPr>
         <w:t xml:space="preserve">This step adds test scripts to the </w:t>
       </w:r>
-      <w:proofErr w:type="spellStart"/>
       <w:r>
         <w:rPr>
           <w:color w:val="000000"/>
@@ -18664,7 +18695,6 @@
         </w:rPr>
         <w:t>filesystem</w:t>
       </w:r>
-      <w:proofErr w:type="spellEnd"/>
       <w:r>
         <w:rPr>
           <w:color w:val="000000"/>
@@ -18873,7 +18903,6 @@
         </w:rPr>
         <w:t>regression/</w:t>
       </w:r>
-      <w:proofErr w:type="spellStart"/>
       <w:r>
         <w:rPr>
           <w:color w:val="000000"/>
@@ -18881,7 +18910,6 @@
         </w:rPr>
         <w:t>pylib</w:t>
       </w:r>
-      <w:proofErr w:type="spellEnd"/>
       <w:r>
         <w:rPr>
           <w:color w:val="008080"/>
@@ -19168,6 +19196,47 @@
           <w:color w:val="008080"/>
         </w:rPr>
         <w:t>&gt;</w:t>
+      </w:r>
+    </w:p>
+    <w:p>
+      <w:pPr>
+        <w:pStyle w:val="XML"/>
+        <w:rPr>
+          <w:color w:val="008080"/>
+        </w:rPr>
+      </w:pPr>
+    </w:p>
+    <w:p>
+      <w:pPr>
+        <w:rPr>
+          <w:rFonts w:ascii="Calibri" w:hAnsi="Calibri"/>
+          <w:sz w:val="28"/>
+          <w:szCs w:val="28"/>
+        </w:rPr>
+      </w:pPr>
+      <w:r>
+        <w:rPr>
+          <w:rFonts w:ascii="Calibri" w:hAnsi="Calibri"/>
+          <w:sz w:val="28"/>
+          <w:szCs w:val="28"/>
+        </w:rPr>
+        <w:t>Note the use of preferences that initialize file choosers in the installed application</w:t>
+      </w:r>
+      <w:r>
+        <w:rPr>
+          <w:rFonts w:ascii="Calibri" w:hAnsi="Calibri"/>
+          <w:sz w:val="28"/>
+          <w:szCs w:val="28"/>
+        </w:rPr>
+        <w:t>.</w:t>
+      </w:r>
+      <w:r>
+        <w:rPr>
+          <w:rFonts w:ascii="Calibri" w:hAnsi="Calibri"/>
+          <w:sz w:val="28"/>
+          <w:szCs w:val="28"/>
+        </w:rPr>
+        <w:t xml:space="preserve"> These preferences relate to the user running the install.</w:t>
       </w:r>
     </w:p>
     <w:p>
@@ -19947,6 +20016,7 @@
         <w:rPr>
           <w:color w:val="000000"/>
         </w:rPr>
+        <w:lastRenderedPageBreak/>
         <w:tab/>
       </w:r>
       <w:r>
@@ -20221,6 +20291,7 @@
         <w:rPr>
           <w:color w:val="008080"/>
         </w:rPr>
+        <w:lastRenderedPageBreak/>
         <w:t>&lt;</w:t>
       </w:r>
       <w:r>
@@ -20431,7 +20502,6 @@
         <w:rPr>
           <w:color w:val="000000"/>
         </w:rPr>
-        <w:lastRenderedPageBreak/>
         <w:tab/>
       </w:r>
       <w:r>
@@ -21178,6 +21248,7 @@
       </w:pPr>
       <w:bookmarkStart w:id="26" w:name="_Toc322117823"/>
       <w:r>
+        <w:lastRenderedPageBreak/>
         <w:t>Summary Panel</w:t>
       </w:r>
       <w:bookmarkEnd w:id="26"/>
@@ -21224,7 +21295,6 @@
         <w:rPr>
           <w:color w:val="008080"/>
         </w:rPr>
-        <w:lastRenderedPageBreak/>
         <w:t>&lt;</w:t>
       </w:r>
       <w:r>
@@ -21653,6 +21723,7 @@
       </w:pPr>
       <w:bookmarkStart w:id="27" w:name="_Toc322117824"/>
       <w:r>
+        <w:lastRenderedPageBreak/>
         <w:t>Epilog</w:t>
       </w:r>
       <w:bookmarkEnd w:id="27"/>
@@ -21696,7 +21767,6 @@
         <w:pStyle w:val="XML"/>
       </w:pPr>
       <w:r>
-        <w:lastRenderedPageBreak/>
         <w:t xml:space="preserve">&lt;!-- The completion page is displayed on finish. </w:t>
       </w:r>
     </w:p>
@@ -22379,7 +22449,7 @@
       <w:rPr>
         <w:noProof/>
       </w:rPr>
-      <w:t>1</w:t>
+      <w:t>24</w:t>
     </w:r>
     <w:r>
       <w:rPr>
@@ -24152,6 +24222,119 @@
       </w:pPr>
     </w:lvl>
   </w:abstractNum>
+  <w:abstractNum w:abstractNumId="15">
+    <w:nsid w:val="73640B13"/>
+    <w:multiLevelType w:val="hybridMultilevel"/>
+    <w:tmpl w:val="2D3CC9EA"/>
+    <w:lvl w:ilvl="0" w:tplc="04090001">
+      <w:start w:val="1"/>
+      <w:numFmt w:val="bullet"/>
+      <w:lvlText w:val=""/>
+      <w:lvlJc w:val="left"/>
+      <w:pPr>
+        <w:ind w:left="720" w:hanging="360"/>
+      </w:pPr>
+      <w:rPr>
+        <w:rFonts w:ascii="Symbol" w:hAnsi="Symbol" w:hint="default"/>
+      </w:rPr>
+    </w:lvl>
+    <w:lvl w:ilvl="1" w:tplc="04090003" w:tentative="1">
+      <w:start w:val="1"/>
+      <w:numFmt w:val="bullet"/>
+      <w:lvlText w:val="o"/>
+      <w:lvlJc w:val="left"/>
+      <w:pPr>
+        <w:ind w:left="1440" w:hanging="360"/>
+      </w:pPr>
+      <w:rPr>
+        <w:rFonts w:ascii="Courier New" w:hAnsi="Courier New" w:hint="default"/>
+      </w:rPr>
+    </w:lvl>
+    <w:lvl w:ilvl="2" w:tplc="04090005" w:tentative="1">
+      <w:start w:val="1"/>
+      <w:numFmt w:val="bullet"/>
+      <w:lvlText w:val=""/>
+      <w:lvlJc w:val="left"/>
+      <w:pPr>
+        <w:ind w:left="2160" w:hanging="360"/>
+      </w:pPr>
+      <w:rPr>
+        <w:rFonts w:ascii="Wingdings" w:hAnsi="Wingdings" w:hint="default"/>
+      </w:rPr>
+    </w:lvl>
+    <w:lvl w:ilvl="3" w:tplc="04090001" w:tentative="1">
+      <w:start w:val="1"/>
+      <w:numFmt w:val="bullet"/>
+      <w:lvlText w:val=""/>
+      <w:lvlJc w:val="left"/>
+      <w:pPr>
+        <w:ind w:left="2880" w:hanging="360"/>
+      </w:pPr>
+      <w:rPr>
+        <w:rFonts w:ascii="Symbol" w:hAnsi="Symbol" w:hint="default"/>
+      </w:rPr>
+    </w:lvl>
+    <w:lvl w:ilvl="4" w:tplc="04090003" w:tentative="1">
+      <w:start w:val="1"/>
+      <w:numFmt w:val="bullet"/>
+      <w:lvlText w:val="o"/>
+      <w:lvlJc w:val="left"/>
+      <w:pPr>
+        <w:ind w:left="3600" w:hanging="360"/>
+      </w:pPr>
+      <w:rPr>
+        <w:rFonts w:ascii="Courier New" w:hAnsi="Courier New" w:hint="default"/>
+      </w:rPr>
+    </w:lvl>
+    <w:lvl w:ilvl="5" w:tplc="04090005" w:tentative="1">
+      <w:start w:val="1"/>
+      <w:numFmt w:val="bullet"/>
+      <w:lvlText w:val=""/>
+      <w:lvlJc w:val="left"/>
+      <w:pPr>
+        <w:ind w:left="4320" w:hanging="360"/>
+      </w:pPr>
+      <w:rPr>
+        <w:rFonts w:ascii="Wingdings" w:hAnsi="Wingdings" w:hint="default"/>
+      </w:rPr>
+    </w:lvl>
+    <w:lvl w:ilvl="6" w:tplc="04090001" w:tentative="1">
+      <w:start w:val="1"/>
+      <w:numFmt w:val="bullet"/>
+      <w:lvlText w:val=""/>
+      <w:lvlJc w:val="left"/>
+      <w:pPr>
+        <w:ind w:left="5040" w:hanging="360"/>
+      </w:pPr>
+      <w:rPr>
+        <w:rFonts w:ascii="Symbol" w:hAnsi="Symbol" w:hint="default"/>
+      </w:rPr>
+    </w:lvl>
+    <w:lvl w:ilvl="7" w:tplc="04090003" w:tentative="1">
+      <w:start w:val="1"/>
+      <w:numFmt w:val="bullet"/>
+      <w:lvlText w:val="o"/>
+      <w:lvlJc w:val="left"/>
+      <w:pPr>
+        <w:ind w:left="5760" w:hanging="360"/>
+      </w:pPr>
+      <w:rPr>
+        <w:rFonts w:ascii="Courier New" w:hAnsi="Courier New" w:hint="default"/>
+      </w:rPr>
+    </w:lvl>
+    <w:lvl w:ilvl="8" w:tplc="04090005" w:tentative="1">
+      <w:start w:val="1"/>
+      <w:numFmt w:val="bullet"/>
+      <w:lvlText w:val=""/>
+      <w:lvlJc w:val="left"/>
+      <w:pPr>
+        <w:ind w:left="6480" w:hanging="360"/>
+      </w:pPr>
+      <w:rPr>
+        <w:rFonts w:ascii="Wingdings" w:hAnsi="Wingdings" w:hint="default"/>
+      </w:rPr>
+    </w:lvl>
+  </w:abstractNum>
   <w:num w:numId="1">
     <w:abstractNumId w:val="0"/>
   </w:num>
@@ -24193,6 +24376,9 @@
   </w:num>
   <w:num w:numId="14">
     <w:abstractNumId w:val="4"/>
+  </w:num>
+  <w:num w:numId="15">
+    <w:abstractNumId w:val="15"/>
   </w:num>
   <w:numIdMacAtCleanup w:val="5"/>
 </w:numbering>
@@ -27019,7 +27205,7 @@
 </file>
 
 <file path=customXml/itemProps1.xml><?xml version="1.0" encoding="utf-8"?>
-<ds:datastoreItem xmlns:ds="http://schemas.openxmlformats.org/officeDocument/2006/customXml" ds:itemID="{A211D027-1FDF-114A-8EE1-0D87E3ACA76C}">
+<ds:datastoreItem xmlns:ds="http://schemas.openxmlformats.org/officeDocument/2006/customXml" ds:itemID="{8D1C36B2-1DDB-A345-8F8A-AA530C02A3D4}">
   <ds:schemaRefs>
     <ds:schemaRef ds:uri="http://schemas.openxmlformats.org/officeDocument/2006/bibliography"/>
   </ds:schemaRefs>

</xml_diff>

<commit_message>
HOME is C: for windows systems.
</commit_message>
<xml_diff>
--- a/doc/ApplicationInstaller.docx
+++ b/doc/ApplicationInstaller.docx
@@ -75,7 +75,6 @@
           <w:szCs w:val="40"/>
         </w:rPr>
       </w:pPr>
-      <w:proofErr w:type="gramStart"/>
       <w:r>
         <w:rPr>
           <w:b/>
@@ -94,7 +93,6 @@
         </w:rPr>
         <w:t>or</w:t>
       </w:r>
-      <w:proofErr w:type="gramEnd"/>
     </w:p>
     <w:p>
       <w:pPr>
@@ -211,40 +209,27 @@
         </w:rPr>
         <w:t xml:space="preserve"> </w:t>
       </w:r>
-      <w:r>
-        <w:fldChar w:fldCharType="begin"/>
-      </w:r>
-      <w:r>
-        <w:instrText xml:space="preserve"> DOCPROPERTY "Version"  \* MERGEFORMAT </w:instrText>
-      </w:r>
-      <w:r>
-        <w:fldChar w:fldCharType="separate"/>
-      </w:r>
-      <w:r>
+      <w:fldSimple w:instr=" DOCPROPERTY &quot;Version&quot;  \* MERGEFORMAT ">
+        <w:r>
+          <w:rPr>
+            <w:b/>
+          </w:rPr>
+          <w:t>1.2</w:t>
+        </w:r>
+      </w:fldSimple>
+    </w:p>
+    <w:p>
+      <w:pPr>
+        <w:jc w:val="center"/>
         <w:rPr>
           <w:b/>
         </w:rPr>
-        <w:t>1.1</w:t>
-      </w:r>
+      </w:pPr>
       <w:r>
         <w:rPr>
           <w:b/>
         </w:rPr>
-        <w:fldChar w:fldCharType="end"/>
-      </w:r>
-    </w:p>
-    <w:p>
-      <w:pPr>
-        <w:jc w:val="center"/>
-        <w:rPr>
-          <w:b/>
-        </w:rPr>
-      </w:pPr>
-      <w:r>
-        <w:rPr>
-          <w:b/>
-        </w:rPr>
-        <w:t>Apr 15</w:t>
+        <w:t>Apr 28</w:t>
       </w:r>
       <w:r>
         <w:rPr>
@@ -2203,10 +2188,7 @@
         </w:rPr>
       </w:pPr>
     </w:p>
-    <w:p>
-      <w:bookmarkStart w:id="0" w:name="_GoBack"/>
-      <w:bookmarkEnd w:id="0"/>
-    </w:p>
+    <w:p/>
     <w:p>
       <w:pPr>
         <w:pStyle w:val="Heading1"/>
@@ -2214,9 +2196,9 @@
           <w:rFonts w:cs="Arial"/>
         </w:rPr>
       </w:pPr>
-      <w:bookmarkStart w:id="1" w:name="_Toc187814392"/>
-      <w:bookmarkStart w:id="2" w:name="_Toc239852941"/>
-      <w:bookmarkStart w:id="3" w:name="_Toc322705131"/>
+      <w:bookmarkStart w:id="0" w:name="_Toc187814392"/>
+      <w:bookmarkStart w:id="1" w:name="_Toc239852941"/>
+      <w:bookmarkStart w:id="2" w:name="_Toc322705131"/>
       <w:r>
         <w:rPr>
           <w:rFonts w:cs="Arial"/>
@@ -2224,15 +2206,15 @@
         <w:lastRenderedPageBreak/>
         <w:t>Introduction</w:t>
       </w:r>
+      <w:bookmarkEnd w:id="0"/>
       <w:bookmarkEnd w:id="1"/>
       <w:bookmarkEnd w:id="2"/>
-      <w:bookmarkEnd w:id="3"/>
     </w:p>
     <w:p>
       <w:pPr>
         <w:pStyle w:val="Body"/>
       </w:pPr>
-      <w:bookmarkStart w:id="4" w:name="_Toc493072928"/>
+      <w:bookmarkStart w:id="3" w:name="_Toc493072928"/>
       <w:r>
         <w:t xml:space="preserve">Ignition™ is an execution and development platform from Inductive Automation designed to support a wide-range of industrial </w:t>
       </w:r>
@@ -2442,124 +2424,116 @@
         <w:t>This entry launches a wizard-style sequence of panels that allow the end-user to</w:t>
       </w:r>
       <w:r>
+        <w:t xml:space="preserve"> to </w:t>
+      </w:r>
+      <w:r>
+        <w:t>complete</w:t>
+      </w:r>
+      <w:r>
+        <w:t xml:space="preserve"> the installation</w:t>
+      </w:r>
+      <w:r>
+        <w:t>.</w:t>
+      </w:r>
+    </w:p>
+    <w:p>
+      <w:pPr>
+        <w:rPr>
+          <w:rFonts w:ascii="Calibri" w:hAnsi="Calibri"/>
+          <w:sz w:val="28"/>
+        </w:rPr>
+      </w:pPr>
+    </w:p>
+    <w:p>
+      <w:pPr>
+        <w:rPr>
+          <w:rFonts w:asciiTheme="majorHAnsi" w:hAnsiTheme="majorHAnsi"/>
+          <w:sz w:val="28"/>
+          <w:szCs w:val="28"/>
+        </w:rPr>
+      </w:pPr>
+      <w:r>
+        <w:rPr>
+          <w:rFonts w:asciiTheme="majorHAnsi" w:hAnsiTheme="majorHAnsi"/>
+          <w:sz w:val="28"/>
+          <w:szCs w:val="28"/>
+        </w:rPr>
+        <w:t>The screens with which the user interacts are completely configured via an XML file</w:t>
+      </w:r>
+      <w:r>
+        <w:rPr>
+          <w:rFonts w:asciiTheme="majorHAnsi" w:hAnsiTheme="majorHAnsi"/>
+          <w:sz w:val="28"/>
+          <w:szCs w:val="28"/>
+        </w:rPr>
+        <w:t xml:space="preserve">. This file describes the information on the screens as well as the locations of the actual resources </w:t>
+      </w:r>
+      <w:r>
+        <w:rPr>
+          <w:rFonts w:asciiTheme="majorHAnsi" w:hAnsiTheme="majorHAnsi"/>
+          <w:sz w:val="28"/>
+          <w:szCs w:val="28"/>
+        </w:rPr>
+        <w:t>within the bundle.  This</w:t>
+      </w:r>
+      <w:r>
+        <w:rPr>
+          <w:rFonts w:asciiTheme="majorHAnsi" w:hAnsiTheme="majorHAnsi"/>
+          <w:sz w:val="28"/>
+          <w:szCs w:val="28"/>
+        </w:rPr>
+        <w:t xml:space="preserve"> file </w:t>
+      </w:r>
+      <w:r>
+        <w:rPr>
+          <w:rFonts w:asciiTheme="majorHAnsi" w:hAnsiTheme="majorHAnsi"/>
+          <w:sz w:val="28"/>
+          <w:szCs w:val="28"/>
+        </w:rPr>
+        <w:t xml:space="preserve">is known as the bill-of-materials. </w:t>
+      </w:r>
+      <w:r>
+        <w:rPr>
+          <w:rFonts w:asciiTheme="majorHAnsi" w:hAnsiTheme="majorHAnsi"/>
+          <w:sz w:val="28"/>
+          <w:szCs w:val="28"/>
+        </w:rPr>
+        <w:t xml:space="preserve"> The bulk</w:t>
+      </w:r>
+      <w:r>
+        <w:rPr>
+          <w:rFonts w:asciiTheme="majorHAnsi" w:hAnsiTheme="majorHAnsi"/>
+          <w:sz w:val="28"/>
+          <w:szCs w:val="28"/>
+        </w:rPr>
+        <w:t xml:space="preserve"> of this document describes this file </w:t>
+      </w:r>
+      <w:r>
+        <w:rPr>
+          <w:rFonts w:asciiTheme="majorHAnsi" w:hAnsiTheme="majorHAnsi"/>
+          <w:sz w:val="28"/>
+          <w:szCs w:val="28"/>
+        </w:rPr>
+        <w:t>with</w:t>
+      </w:r>
+      <w:r>
+        <w:rPr>
+          <w:rFonts w:asciiTheme="majorHAnsi" w:hAnsiTheme="majorHAnsi"/>
+          <w:sz w:val="28"/>
+          <w:szCs w:val="28"/>
+        </w:rPr>
         <w:t xml:space="preserve"> </w:t>
       </w:r>
-      <w:proofErr w:type="spellStart"/>
-      <w:r>
-        <w:t>to</w:t>
-      </w:r>
-      <w:proofErr w:type="spellEnd"/>
-      <w:r>
-        <w:t xml:space="preserve"> </w:t>
-      </w:r>
-      <w:r>
-        <w:t>complete</w:t>
-      </w:r>
-      <w:r>
-        <w:t xml:space="preserve"> the installation</w:t>
-      </w:r>
-      <w:r>
-        <w:t>.</w:t>
-      </w:r>
-    </w:p>
-    <w:p>
-      <w:pPr>
-        <w:rPr>
-          <w:rFonts w:ascii="Calibri" w:hAnsi="Calibri"/>
-          <w:sz w:val="28"/>
-        </w:rPr>
-      </w:pPr>
-    </w:p>
-    <w:p>
-      <w:pPr>
+      <w:r>
         <w:rPr>
           <w:rFonts w:asciiTheme="majorHAnsi" w:hAnsiTheme="majorHAnsi"/>
           <w:sz w:val="28"/>
           <w:szCs w:val="28"/>
         </w:rPr>
-      </w:pPr>
-      <w:r>
-        <w:rPr>
-          <w:rFonts w:asciiTheme="majorHAnsi" w:hAnsiTheme="majorHAnsi"/>
-          <w:sz w:val="28"/>
-          <w:szCs w:val="28"/>
-        </w:rPr>
-        <w:t>The screens with which the user interacts are completely configured via an XML file</w:t>
-      </w:r>
-      <w:r>
-        <w:rPr>
-          <w:rFonts w:asciiTheme="majorHAnsi" w:hAnsiTheme="majorHAnsi"/>
-          <w:sz w:val="28"/>
-          <w:szCs w:val="28"/>
-        </w:rPr>
-        <w:t xml:space="preserve">. This file describes the information on the screens as well as the locations of the actual resources </w:t>
-      </w:r>
-      <w:r>
-        <w:rPr>
-          <w:rFonts w:asciiTheme="majorHAnsi" w:hAnsiTheme="majorHAnsi"/>
-          <w:sz w:val="28"/>
-          <w:szCs w:val="28"/>
-        </w:rPr>
-        <w:t>within the bundle.  This</w:t>
-      </w:r>
-      <w:r>
-        <w:rPr>
-          <w:rFonts w:asciiTheme="majorHAnsi" w:hAnsiTheme="majorHAnsi"/>
-          <w:sz w:val="28"/>
-          <w:szCs w:val="28"/>
-        </w:rPr>
-        <w:t xml:space="preserve"> file </w:t>
-      </w:r>
-      <w:r>
-        <w:rPr>
-          <w:rFonts w:asciiTheme="majorHAnsi" w:hAnsiTheme="majorHAnsi"/>
-          <w:sz w:val="28"/>
-          <w:szCs w:val="28"/>
-        </w:rPr>
-        <w:t xml:space="preserve">is known as the bill-of-materials. </w:t>
-      </w:r>
-      <w:r>
-        <w:rPr>
-          <w:rFonts w:asciiTheme="majorHAnsi" w:hAnsiTheme="majorHAnsi"/>
-          <w:sz w:val="28"/>
-          <w:szCs w:val="28"/>
-        </w:rPr>
-        <w:t xml:space="preserve"> The bulk</w:t>
-      </w:r>
-      <w:r>
-        <w:rPr>
-          <w:rFonts w:asciiTheme="majorHAnsi" w:hAnsiTheme="majorHAnsi"/>
-          <w:sz w:val="28"/>
-          <w:szCs w:val="28"/>
-        </w:rPr>
-        <w:t xml:space="preserve"> of this document describes this file </w:t>
-      </w:r>
-      <w:r>
-        <w:rPr>
-          <w:rFonts w:asciiTheme="majorHAnsi" w:hAnsiTheme="majorHAnsi"/>
-          <w:sz w:val="28"/>
-          <w:szCs w:val="28"/>
-        </w:rPr>
-        <w:t>with</w:t>
-      </w:r>
-      <w:r>
-        <w:rPr>
-          <w:rFonts w:asciiTheme="majorHAnsi" w:hAnsiTheme="majorHAnsi"/>
-          <w:sz w:val="28"/>
-          <w:szCs w:val="28"/>
-        </w:rPr>
-        <w:t xml:space="preserve"> </w:t>
-      </w:r>
-      <w:r>
-        <w:rPr>
-          <w:rFonts w:asciiTheme="majorHAnsi" w:hAnsiTheme="majorHAnsi"/>
-          <w:sz w:val="28"/>
-          <w:szCs w:val="28"/>
-        </w:rPr>
         <w:t>sample output.</w:t>
       </w:r>
     </w:p>
-    <w:bookmarkEnd w:id="4"/>
+    <w:bookmarkEnd w:id="3"/>
     <w:p>
       <w:pPr>
         <w:pStyle w:val="Body"/>
@@ -2577,7 +2551,7 @@
           <w:rFonts w:cs="Arial"/>
         </w:rPr>
       </w:pPr>
-      <w:bookmarkStart w:id="5" w:name="_Toc322705132"/>
+      <w:bookmarkStart w:id="4" w:name="_Toc322705132"/>
       <w:r>
         <w:rPr>
           <w:rFonts w:cs="Arial"/>
@@ -2585,7 +2559,7 @@
         <w:lastRenderedPageBreak/>
         <w:t>Loading</w:t>
       </w:r>
-      <w:bookmarkEnd w:id="5"/>
+      <w:bookmarkEnd w:id="4"/>
     </w:p>
     <w:p>
       <w:pPr>
@@ -2625,25 +2599,7 @@
           <w:sz w:val="28"/>
           <w:szCs w:val="28"/>
         </w:rPr>
-        <w:t xml:space="preserve"> It appears as “</w:t>
-      </w:r>
-      <w:proofErr w:type="spellStart"/>
-      <w:r>
-        <w:rPr>
-          <w:rFonts w:asciiTheme="majorHAnsi" w:hAnsiTheme="majorHAnsi"/>
-          <w:sz w:val="28"/>
-          <w:szCs w:val="28"/>
-        </w:rPr>
-        <w:t>ApplicationInstaller</w:t>
-      </w:r>
-      <w:proofErr w:type="spellEnd"/>
-      <w:r>
-        <w:rPr>
-          <w:rFonts w:asciiTheme="majorHAnsi" w:hAnsiTheme="majorHAnsi"/>
-          <w:sz w:val="28"/>
-          <w:szCs w:val="28"/>
-        </w:rPr>
-        <w:t>” in the module list.</w:t>
+        <w:t xml:space="preserve"> It appears as “ApplicationInstaller” in the module list.</w:t>
       </w:r>
       <w:r>
         <w:rPr>
@@ -2780,27 +2736,14 @@
       <w:r>
         <w:t xml:space="preserve">Figure </w:t>
       </w:r>
-      <w:r>
-        <w:fldChar w:fldCharType="begin"/>
-      </w:r>
-      <w:r>
-        <w:instrText xml:space="preserve"> SEQ Figure \* ARABIC </w:instrText>
-      </w:r>
-      <w:r>
-        <w:fldChar w:fldCharType="separate"/>
-      </w:r>
-      <w:r>
-        <w:rPr>
-          <w:noProof/>
-        </w:rPr>
-        <w:t>1</w:t>
-      </w:r>
-      <w:r>
-        <w:rPr>
-          <w:noProof/>
-        </w:rPr>
-        <w:fldChar w:fldCharType="end"/>
-      </w:r>
+      <w:fldSimple w:instr=" SEQ Figure \* ARABIC ">
+        <w:r>
+          <w:rPr>
+            <w:noProof/>
+          </w:rPr>
+          <w:t>1</w:t>
+        </w:r>
+      </w:fldSimple>
       <w:r>
         <w:t xml:space="preserve"> – Gateway Modules View</w:t>
       </w:r>
@@ -2933,27 +2876,14 @@
       <w:r>
         <w:t xml:space="preserve">Figure </w:t>
       </w:r>
-      <w:r>
-        <w:fldChar w:fldCharType="begin"/>
-      </w:r>
-      <w:r>
-        <w:instrText xml:space="preserve"> SEQ Figure \* ARABIC </w:instrText>
-      </w:r>
-      <w:r>
-        <w:fldChar w:fldCharType="separate"/>
-      </w:r>
-      <w:r>
-        <w:rPr>
-          <w:noProof/>
-        </w:rPr>
-        <w:t>2</w:t>
-      </w:r>
-      <w:r>
-        <w:rPr>
-          <w:noProof/>
-        </w:rPr>
-        <w:fldChar w:fldCharType="end"/>
-      </w:r>
+      <w:fldSimple w:instr=" SEQ Figure \* ARABIC ">
+        <w:r>
+          <w:rPr>
+            <w:noProof/>
+          </w:rPr>
+          <w:t>2</w:t>
+        </w:r>
+      </w:fldSimple>
       <w:r>
         <w:t xml:space="preserve"> – Entry on Configuration Panel</w:t>
       </w:r>
@@ -3009,7 +2939,7 @@
           <w:rFonts w:cs="Arial"/>
         </w:rPr>
       </w:pPr>
-      <w:bookmarkStart w:id="6" w:name="_Toc322705133"/>
+      <w:bookmarkStart w:id="5" w:name="_Toc322705133"/>
       <w:r>
         <w:rPr>
           <w:rFonts w:cs="Arial"/>
@@ -3029,7 +2959,7 @@
         </w:rPr>
         <w:t>Module</w:t>
       </w:r>
-      <w:bookmarkEnd w:id="6"/>
+      <w:bookmarkEnd w:id="5"/>
     </w:p>
     <w:p>
       <w:pPr>
@@ -3093,7 +3023,6 @@
           <w:szCs w:val="28"/>
         </w:rPr>
       </w:pPr>
-      <w:proofErr w:type="gramStart"/>
       <w:r>
         <w:rPr>
           <w:sz w:val="28"/>
@@ -3101,7 +3030,6 @@
         </w:rPr>
         <w:t>manually</w:t>
       </w:r>
-      <w:proofErr w:type="gramEnd"/>
       <w:r>
         <w:rPr>
           <w:sz w:val="28"/>
@@ -3142,41 +3070,13 @@
           <w:szCs w:val="22"/>
         </w:rPr>
       </w:pPr>
-      <w:proofErr w:type="gramStart"/>
       <w:r>
         <w:rPr>
           <w:rFonts w:ascii="Courier" w:hAnsi="Courier"/>
           <w:sz w:val="22"/>
           <w:szCs w:val="22"/>
         </w:rPr>
-        <w:t>jar</w:t>
-      </w:r>
-      <w:proofErr w:type="gramEnd"/>
-      <w:r>
-        <w:rPr>
-          <w:rFonts w:ascii="Courier" w:hAnsi="Courier"/>
-          <w:sz w:val="22"/>
-          <w:szCs w:val="22"/>
-        </w:rPr>
-        <w:t xml:space="preserve"> –</w:t>
-      </w:r>
-      <w:proofErr w:type="spellStart"/>
-      <w:r>
-        <w:rPr>
-          <w:rFonts w:ascii="Courier" w:hAnsi="Courier"/>
-          <w:sz w:val="22"/>
-          <w:szCs w:val="22"/>
-        </w:rPr>
-        <w:t>cf</w:t>
-      </w:r>
-      <w:proofErr w:type="spellEnd"/>
-      <w:r>
-        <w:rPr>
-          <w:rFonts w:ascii="Courier" w:hAnsi="Courier"/>
-          <w:sz w:val="22"/>
-          <w:szCs w:val="22"/>
-        </w:rPr>
-        <w:t xml:space="preserve"> &lt;jar-file-name&gt; &lt;directory-to-be-jarred&gt;</w:t>
+        <w:t>jar –cf &lt;jar-file-name&gt; &lt;directory-to-be-jarred&gt;</w:t>
       </w:r>
     </w:p>
     <w:p>
@@ -3192,21 +3092,12 @@
           <w:szCs w:val="28"/>
         </w:rPr>
       </w:pPr>
-      <w:proofErr w:type="gramStart"/>
-      <w:r>
-        <w:rPr>
-          <w:sz w:val="28"/>
-          <w:szCs w:val="28"/>
-        </w:rPr>
-        <w:t>shell</w:t>
-      </w:r>
-      <w:proofErr w:type="gramEnd"/>
-      <w:r>
-        <w:rPr>
-          <w:sz w:val="28"/>
-          <w:szCs w:val="28"/>
-        </w:rPr>
-        <w:t xml:space="preserve"> script</w:t>
+      <w:r>
+        <w:rPr>
+          <w:sz w:val="28"/>
+          <w:szCs w:val="28"/>
+        </w:rPr>
+        <w:t>shell script</w:t>
       </w:r>
       <w:r>
         <w:rPr>
@@ -3251,7 +3142,6 @@
           <w:szCs w:val="28"/>
         </w:rPr>
       </w:pPr>
-      <w:proofErr w:type="gramStart"/>
       <w:r>
         <w:rPr>
           <w:i/>
@@ -3260,7 +3150,6 @@
         </w:rPr>
         <w:t>ant</w:t>
       </w:r>
-      <w:proofErr w:type="gramEnd"/>
       <w:r>
         <w:rPr>
           <w:sz w:val="28"/>
@@ -3396,7 +3285,6 @@
           <w:szCs w:val="28"/>
         </w:rPr>
       </w:pPr>
-      <w:proofErr w:type="gramStart"/>
       <w:r>
         <w:rPr>
           <w:sz w:val="28"/>
@@ -3409,15 +3297,7 @@
           <w:sz w:val="28"/>
           <w:szCs w:val="28"/>
         </w:rPr>
-        <w:t>i</w:t>
-      </w:r>
-      <w:proofErr w:type="gramEnd"/>
-      <w:r>
-        <w:rPr>
-          <w:sz w:val="28"/>
-          <w:szCs w:val="28"/>
-        </w:rPr>
-        <w:t>-gateway.jar</w:t>
+        <w:t>i-gateway.jar</w:t>
       </w:r>
       <w:r>
         <w:rPr>
@@ -3480,7 +3360,6 @@
           <w:szCs w:val="28"/>
         </w:rPr>
       </w:pPr>
-      <w:proofErr w:type="gramStart"/>
       <w:r>
         <w:rPr>
           <w:sz w:val="28"/>
@@ -3495,7 +3374,6 @@
         </w:rPr>
         <w:t>odule.xml</w:t>
       </w:r>
-      <w:proofErr w:type="gramEnd"/>
       <w:r>
         <w:rPr>
           <w:sz w:val="28"/>
@@ -3516,7 +3394,6 @@
           <w:szCs w:val="28"/>
         </w:rPr>
       </w:pPr>
-      <w:proofErr w:type="gramStart"/>
       <w:r>
         <w:rPr>
           <w:sz w:val="28"/>
@@ -3529,15 +3406,7 @@
           <w:sz w:val="28"/>
           <w:szCs w:val="28"/>
         </w:rPr>
-        <w:t>application</w:t>
-      </w:r>
-      <w:proofErr w:type="gramEnd"/>
-      <w:r>
-        <w:rPr>
-          <w:sz w:val="28"/>
-          <w:szCs w:val="28"/>
-        </w:rPr>
-        <w:t>-installer</w:t>
+        <w:t>application-installer</w:t>
       </w:r>
       <w:r>
         <w:rPr>
@@ -3618,33 +3487,55 @@
           <w:sz w:val="28"/>
           <w:szCs w:val="28"/>
         </w:rPr>
+        <w:t xml:space="preserve"> normal </w:t>
+      </w:r>
+      <w:r>
+        <w:rPr>
+          <w:rFonts w:ascii="Calibri" w:hAnsi="Calibri"/>
+          <w:sz w:val="28"/>
+          <w:szCs w:val="28"/>
+        </w:rPr>
+        <w:t xml:space="preserve"> in a module file is an “artifacts” directory. This contains</w:t>
+      </w:r>
+      <w:r>
+        <w:rPr>
+          <w:rFonts w:ascii="Calibri" w:hAnsi="Calibri"/>
+          <w:sz w:val="28"/>
+          <w:szCs w:val="28"/>
+        </w:rPr>
         <w:t xml:space="preserve"> </w:t>
       </w:r>
-      <w:proofErr w:type="gramStart"/>
-      <w:r>
-        <w:rPr>
-          <w:rFonts w:ascii="Calibri" w:hAnsi="Calibri"/>
-          <w:sz w:val="28"/>
-          <w:szCs w:val="28"/>
-        </w:rPr>
-        <w:t xml:space="preserve">normal </w:t>
-      </w:r>
-      <w:r>
-        <w:rPr>
-          <w:rFonts w:ascii="Calibri" w:hAnsi="Calibri"/>
-          <w:sz w:val="28"/>
-          <w:szCs w:val="28"/>
-        </w:rPr>
-        <w:t xml:space="preserve"> in</w:t>
-      </w:r>
-      <w:proofErr w:type="gramEnd"/>
-      <w:r>
-        <w:rPr>
-          <w:rFonts w:ascii="Calibri" w:hAnsi="Calibri"/>
-          <w:sz w:val="28"/>
-          <w:szCs w:val="28"/>
-        </w:rPr>
-        <w:t xml:space="preserve"> a module file is an “artifacts” directory. This contains</w:t>
+      <w:r>
+        <w:rPr>
+          <w:rFonts w:ascii="Calibri" w:hAnsi="Calibri"/>
+          <w:sz w:val="28"/>
+          <w:szCs w:val="28"/>
+        </w:rPr>
+        <w:t>a</w:t>
+      </w:r>
+      <w:r>
+        <w:rPr>
+          <w:rFonts w:ascii="Calibri" w:hAnsi="Calibri"/>
+          <w:sz w:val="28"/>
+          <w:szCs w:val="28"/>
+        </w:rPr>
+        <w:t xml:space="preserve"> bom.xml.</w:t>
+      </w:r>
+      <w:r>
+        <w:rPr>
+          <w:rFonts w:ascii="Calibri" w:hAnsi="Calibri"/>
+          <w:sz w:val="28"/>
+          <w:szCs w:val="28"/>
+        </w:rPr>
+        <w:t xml:space="preserve"> (bill-of-materials) file, plus all of the resources that comprise the product</w:t>
+      </w:r>
+      <w:r>
+        <w:rPr>
+          <w:rFonts w:ascii="Calibri" w:hAnsi="Calibri"/>
+          <w:sz w:val="28"/>
+          <w:szCs w:val="28"/>
+        </w:rPr>
+        <w:t>.</w:t>
       </w:r>
       <w:r>
         <w:rPr>
@@ -3654,64 +3545,6 @@
         </w:rPr>
         <w:t xml:space="preserve"> </w:t>
       </w:r>
-      <w:r>
-        <w:rPr>
-          <w:rFonts w:ascii="Calibri" w:hAnsi="Calibri"/>
-          <w:sz w:val="28"/>
-          <w:szCs w:val="28"/>
-        </w:rPr>
-        <w:t>a</w:t>
-      </w:r>
-      <w:r>
-        <w:rPr>
-          <w:rFonts w:ascii="Calibri" w:hAnsi="Calibri"/>
-          <w:sz w:val="28"/>
-          <w:szCs w:val="28"/>
-        </w:rPr>
-        <w:t xml:space="preserve"> bom.xml.</w:t>
-      </w:r>
-      <w:r>
-        <w:rPr>
-          <w:rFonts w:ascii="Calibri" w:hAnsi="Calibri"/>
-          <w:sz w:val="28"/>
-          <w:szCs w:val="28"/>
-        </w:rPr>
-        <w:t xml:space="preserve"> (</w:t>
-      </w:r>
-      <w:proofErr w:type="gramStart"/>
-      <w:r>
-        <w:rPr>
-          <w:rFonts w:ascii="Calibri" w:hAnsi="Calibri"/>
-          <w:sz w:val="28"/>
-          <w:szCs w:val="28"/>
-        </w:rPr>
-        <w:t>bill</w:t>
-      </w:r>
-      <w:proofErr w:type="gramEnd"/>
-      <w:r>
-        <w:rPr>
-          <w:rFonts w:ascii="Calibri" w:hAnsi="Calibri"/>
-          <w:sz w:val="28"/>
-          <w:szCs w:val="28"/>
-        </w:rPr>
-        <w:t>-of-materials) file, plus all of the resources that comprise the product</w:t>
-      </w:r>
-      <w:r>
-        <w:rPr>
-          <w:rFonts w:ascii="Calibri" w:hAnsi="Calibri"/>
-          <w:sz w:val="28"/>
-          <w:szCs w:val="28"/>
-        </w:rPr>
-        <w:t>.</w:t>
-      </w:r>
-      <w:r>
-        <w:rPr>
-          <w:rFonts w:ascii="Calibri" w:hAnsi="Calibri"/>
-          <w:sz w:val="28"/>
-          <w:szCs w:val="28"/>
-        </w:rPr>
-        <w:t xml:space="preserve"> </w:t>
-      </w:r>
     </w:p>
     <w:p>
       <w:pPr>
@@ -3784,25 +3617,7 @@
           <w:sz w:val="28"/>
           <w:szCs w:val="28"/>
         </w:rPr>
-        <w:t xml:space="preserve">any special </w:t>
-      </w:r>
-      <w:proofErr w:type="gramStart"/>
-      <w:r>
-        <w:rPr>
-          <w:rFonts w:ascii="Calibri" w:hAnsi="Calibri"/>
-          <w:sz w:val="28"/>
-          <w:szCs w:val="28"/>
-        </w:rPr>
-        <w:t>permissions</w:t>
-      </w:r>
-      <w:proofErr w:type="gramEnd"/>
-      <w:r>
-        <w:rPr>
-          <w:rFonts w:ascii="Calibri" w:hAnsi="Calibri"/>
-          <w:sz w:val="28"/>
-          <w:szCs w:val="28"/>
-        </w:rPr>
-        <w:t xml:space="preserve">, it must be signed. This is accomplished </w:t>
+        <w:t xml:space="preserve">any special permissions, it must be signed. This is accomplished </w:t>
       </w:r>
       <w:r>
         <w:rPr>
@@ -3855,7 +3670,7 @@
           <w:rFonts w:cs="Arial"/>
         </w:rPr>
       </w:pPr>
-      <w:bookmarkStart w:id="7" w:name="_Toc322705134"/>
+      <w:bookmarkStart w:id="6" w:name="_Toc322705134"/>
       <w:r>
         <w:rPr>
           <w:rFonts w:cs="Arial"/>
@@ -3863,108 +3678,108 @@
         <w:lastRenderedPageBreak/>
         <w:t>Panels</w:t>
       </w:r>
+      <w:bookmarkEnd w:id="6"/>
+    </w:p>
+    <w:p>
+      <w:pPr>
+        <w:pStyle w:val="Body"/>
+      </w:pPr>
+      <w:r>
+        <w:t>This section describes each panel type in detail</w:t>
+      </w:r>
+      <w:r>
+        <w:t xml:space="preserve"> showing both the XML fragments used for configuration and the resulting screen displayed to the user</w:t>
+      </w:r>
+      <w:r>
+        <w:t>. Not every panel is applicable for every product. In some cases multiple versions of the same panel may be needed. This is all controlled by the makeup of the XML file, the product bill-of-materials.</w:t>
+      </w:r>
+    </w:p>
+    <w:p>
+      <w:pPr>
+        <w:pStyle w:val="Body"/>
+      </w:pPr>
+      <w:r>
+        <w:t xml:space="preserve">Panel </w:t>
+      </w:r>
+      <w:r>
+        <w:rPr>
+          <w:i/>
+        </w:rPr>
+        <w:t>type</w:t>
+      </w:r>
+      <w:r>
+        <w:t xml:space="preserve"> is </w:t>
+      </w:r>
+      <w:r>
+        <w:t>limited</w:t>
+      </w:r>
+      <w:r>
+        <w:t xml:space="preserve"> to a fixed vocabulary. Each type </w:t>
+      </w:r>
+      <w:r>
+        <w:t>corresponds</w:t>
+      </w:r>
+      <w:r>
+        <w:t xml:space="preserve"> to a </w:t>
+      </w:r>
+      <w:r>
+        <w:t xml:space="preserve">specific </w:t>
+      </w:r>
+      <w:r>
+        <w:t>Java class</w:t>
+      </w:r>
+      <w:r>
+        <w:t xml:space="preserve"> that </w:t>
+      </w:r>
+      <w:r>
+        <w:rPr>
+          <w:szCs w:val="28"/>
+        </w:rPr>
+        <w:t>renders</w:t>
+      </w:r>
+      <w:r>
+        <w:t xml:space="preserve"> the page</w:t>
+      </w:r>
+      <w:r>
+        <w:t xml:space="preserve">. Within a bill-of-materials, </w:t>
+      </w:r>
+      <w:r>
+        <w:t xml:space="preserve">a page is given an arbitrary </w:t>
+      </w:r>
+      <w:r>
+        <w:rPr>
+          <w:i/>
+        </w:rPr>
+        <w:t>subtype</w:t>
+      </w:r>
+      <w:r>
+        <w:t xml:space="preserve"> that, in combination with the </w:t>
+      </w:r>
+      <w:r>
+        <w:rPr>
+          <w:i/>
+        </w:rPr>
+        <w:t>type</w:t>
+      </w:r>
+      <w:r>
+        <w:rPr>
+          <w:i/>
+        </w:rPr>
+        <w:t>,</w:t>
+      </w:r>
+      <w:r>
+        <w:t xml:space="preserve"> uniquely identifies each page.</w:t>
+      </w:r>
+    </w:p>
+    <w:p>
+      <w:pPr>
+        <w:pStyle w:val="Heading2"/>
+      </w:pPr>
+      <w:bookmarkStart w:id="7" w:name="_Toc322705135"/>
+      <w:r>
+        <w:t>Welcome Panel</w:t>
+      </w:r>
       <w:bookmarkEnd w:id="7"/>
-    </w:p>
-    <w:p>
-      <w:pPr>
-        <w:pStyle w:val="Body"/>
-      </w:pPr>
-      <w:r>
-        <w:t>This section describes each panel type in detail</w:t>
-      </w:r>
-      <w:r>
-        <w:t xml:space="preserve"> showing both the XML fragments used for configuration and the resulting screen displayed to the user</w:t>
-      </w:r>
-      <w:r>
-        <w:t>. Not every panel is applicable for every product. In some cases multiple versions of the same panel may be needed. This is all controlled by the makeup of the XML file, the product bill-of-materials.</w:t>
-      </w:r>
-    </w:p>
-    <w:p>
-      <w:pPr>
-        <w:pStyle w:val="Body"/>
-      </w:pPr>
-      <w:r>
-        <w:t xml:space="preserve">Panel </w:t>
-      </w:r>
-      <w:r>
-        <w:rPr>
-          <w:i/>
-        </w:rPr>
-        <w:t>type</w:t>
-      </w:r>
-      <w:r>
-        <w:t xml:space="preserve"> is </w:t>
-      </w:r>
-      <w:r>
-        <w:t>limited</w:t>
-      </w:r>
-      <w:r>
-        <w:t xml:space="preserve"> to a fixed vocabulary. Each type </w:t>
-      </w:r>
-      <w:r>
-        <w:t>corresponds</w:t>
-      </w:r>
-      <w:r>
-        <w:t xml:space="preserve"> to a </w:t>
-      </w:r>
-      <w:r>
-        <w:t xml:space="preserve">specific </w:t>
-      </w:r>
-      <w:r>
-        <w:t>Java class</w:t>
-      </w:r>
-      <w:r>
-        <w:t xml:space="preserve"> that </w:t>
-      </w:r>
-      <w:r>
-        <w:rPr>
-          <w:szCs w:val="28"/>
-        </w:rPr>
-        <w:t>renders</w:t>
-      </w:r>
-      <w:r>
-        <w:t xml:space="preserve"> the page</w:t>
-      </w:r>
-      <w:r>
-        <w:t xml:space="preserve">. Within a bill-of-materials, </w:t>
-      </w:r>
-      <w:r>
-        <w:t xml:space="preserve">a page is given an arbitrary </w:t>
-      </w:r>
-      <w:r>
-        <w:rPr>
-          <w:i/>
-        </w:rPr>
-        <w:t>subtype</w:t>
-      </w:r>
-      <w:r>
-        <w:t xml:space="preserve"> that, in combination with the </w:t>
-      </w:r>
-      <w:r>
-        <w:rPr>
-          <w:i/>
-        </w:rPr>
-        <w:t>type</w:t>
-      </w:r>
-      <w:r>
-        <w:rPr>
-          <w:i/>
-        </w:rPr>
-        <w:t>,</w:t>
-      </w:r>
-      <w:r>
-        <w:t xml:space="preserve"> uniquely identifies each page.</w:t>
-      </w:r>
-    </w:p>
-    <w:p>
-      <w:pPr>
-        <w:pStyle w:val="Heading2"/>
-      </w:pPr>
-      <w:bookmarkStart w:id="8" w:name="_Toc322705135"/>
-      <w:r>
-        <w:t>Welcome Panel</w:t>
-      </w:r>
-      <w:bookmarkEnd w:id="8"/>
     </w:p>
     <w:p>
       <w:pPr>
@@ -4184,21 +3999,12 @@
           <w:szCs w:val="28"/>
         </w:rPr>
       </w:pPr>
-      <w:proofErr w:type="gramStart"/>
-      <w:r>
-        <w:rPr>
-          <w:sz w:val="28"/>
-          <w:szCs w:val="28"/>
-        </w:rPr>
-        <w:t>product</w:t>
-      </w:r>
-      <w:proofErr w:type="gramEnd"/>
-      <w:r>
-        <w:rPr>
-          <w:sz w:val="28"/>
-          <w:szCs w:val="28"/>
-        </w:rPr>
-        <w:t xml:space="preserve"> – the name of the product</w:t>
+      <w:r>
+        <w:rPr>
+          <w:sz w:val="28"/>
+          <w:szCs w:val="28"/>
+        </w:rPr>
+        <w:t>product – the name of the product</w:t>
       </w:r>
     </w:p>
     <w:p>
@@ -4214,21 +4020,12 @@
           <w:szCs w:val="28"/>
         </w:rPr>
       </w:pPr>
-      <w:proofErr w:type="gramStart"/>
-      <w:r>
-        <w:rPr>
-          <w:sz w:val="28"/>
-          <w:szCs w:val="28"/>
-        </w:rPr>
-        <w:t>release</w:t>
-      </w:r>
-      <w:proofErr w:type="gramEnd"/>
-      <w:r>
-        <w:rPr>
-          <w:sz w:val="28"/>
-          <w:szCs w:val="28"/>
-        </w:rPr>
-        <w:t xml:space="preserve"> – marketing name of this </w:t>
+      <w:r>
+        <w:rPr>
+          <w:sz w:val="28"/>
+          <w:szCs w:val="28"/>
+        </w:rPr>
+        <w:t xml:space="preserve">release – marketing name of this </w:t>
       </w:r>
       <w:r>
         <w:rPr>
@@ -4251,21 +4048,12 @@
           <w:szCs w:val="28"/>
         </w:rPr>
       </w:pPr>
-      <w:proofErr w:type="gramStart"/>
-      <w:r>
-        <w:rPr>
-          <w:sz w:val="28"/>
-          <w:szCs w:val="28"/>
-        </w:rPr>
-        <w:t>date</w:t>
-      </w:r>
-      <w:proofErr w:type="gramEnd"/>
-      <w:r>
-        <w:rPr>
-          <w:sz w:val="28"/>
-          <w:szCs w:val="28"/>
-        </w:rPr>
-        <w:t xml:space="preserve"> – release date</w:t>
+      <w:r>
+        <w:rPr>
+          <w:sz w:val="28"/>
+          <w:szCs w:val="28"/>
+        </w:rPr>
+        <w:t>date – release date</w:t>
       </w:r>
     </w:p>
     <w:p>
@@ -4281,21 +4069,12 @@
           <w:szCs w:val="28"/>
         </w:rPr>
       </w:pPr>
-      <w:proofErr w:type="gramStart"/>
-      <w:r>
-        <w:rPr>
-          <w:sz w:val="28"/>
-          <w:szCs w:val="28"/>
-        </w:rPr>
-        <w:t>version</w:t>
-      </w:r>
-      <w:proofErr w:type="gramEnd"/>
-      <w:r>
-        <w:rPr>
-          <w:sz w:val="28"/>
-          <w:szCs w:val="28"/>
-        </w:rPr>
-        <w:t xml:space="preserve"> – an integer release number that increments </w:t>
+      <w:r>
+        <w:rPr>
+          <w:sz w:val="28"/>
+          <w:szCs w:val="28"/>
+        </w:rPr>
+        <w:t xml:space="preserve">version – an integer release number that increments </w:t>
       </w:r>
       <w:r>
         <w:rPr>
@@ -5700,27 +5479,14 @@
       <w:r>
         <w:t xml:space="preserve">Figure </w:t>
       </w:r>
-      <w:r>
-        <w:fldChar w:fldCharType="begin"/>
-      </w:r>
-      <w:r>
-        <w:instrText xml:space="preserve"> SEQ Figure \* ARABIC </w:instrText>
-      </w:r>
-      <w:r>
-        <w:fldChar w:fldCharType="separate"/>
-      </w:r>
-      <w:r>
-        <w:rPr>
-          <w:noProof/>
-        </w:rPr>
-        <w:t>3</w:t>
-      </w:r>
-      <w:r>
-        <w:rPr>
-          <w:noProof/>
-        </w:rPr>
-        <w:fldChar w:fldCharType="end"/>
-      </w:r>
+      <w:fldSimple w:instr=" SEQ Figure \* ARABIC ">
+        <w:r>
+          <w:rPr>
+            <w:noProof/>
+          </w:rPr>
+          <w:t>3</w:t>
+        </w:r>
+      </w:fldSimple>
       <w:r>
         <w:t xml:space="preserve"> – Welcome Panel</w:t>
       </w:r>
@@ -5942,11 +5708,11 @@
       <w:pPr>
         <w:pStyle w:val="Heading2"/>
       </w:pPr>
-      <w:bookmarkStart w:id="9" w:name="_Toc322705136"/>
+      <w:bookmarkStart w:id="8" w:name="_Toc322705136"/>
       <w:r>
         <w:t>License Panel</w:t>
       </w:r>
-      <w:bookmarkEnd w:id="9"/>
+      <w:bookmarkEnd w:id="8"/>
     </w:p>
     <w:p>
       <w:pPr>
@@ -6697,27 +6463,14 @@
       <w:r>
         <w:t xml:space="preserve">Figure </w:t>
       </w:r>
-      <w:r>
-        <w:fldChar w:fldCharType="begin"/>
-      </w:r>
-      <w:r>
-        <w:instrText xml:space="preserve"> SEQ Figure \* ARABIC </w:instrText>
-      </w:r>
-      <w:r>
-        <w:fldChar w:fldCharType="separate"/>
-      </w:r>
-      <w:r>
-        <w:rPr>
-          <w:noProof/>
-        </w:rPr>
-        <w:t>4</w:t>
-      </w:r>
-      <w:r>
-        <w:rPr>
-          <w:noProof/>
-        </w:rPr>
-        <w:fldChar w:fldCharType="end"/>
-      </w:r>
+      <w:fldSimple w:instr=" SEQ Figure \* ARABIC ">
+        <w:r>
+          <w:rPr>
+            <w:noProof/>
+          </w:rPr>
+          <w:t>4</w:t>
+        </w:r>
+      </w:fldSimple>
       <w:r>
         <w:t xml:space="preserve"> – License Panel</w:t>
       </w:r>
@@ -6769,11 +6522,11 @@
       <w:pPr>
         <w:pStyle w:val="Heading2"/>
       </w:pPr>
-      <w:bookmarkStart w:id="10" w:name="_Toc322705137"/>
+      <w:bookmarkStart w:id="9" w:name="_Toc322705137"/>
       <w:r>
         <w:t>Backup Panel</w:t>
       </w:r>
-      <w:bookmarkEnd w:id="10"/>
+      <w:bookmarkEnd w:id="9"/>
     </w:p>
     <w:p>
       <w:pPr>
@@ -7255,27 +7008,14 @@
       <w:r>
         <w:t xml:space="preserve">Figure </w:t>
       </w:r>
-      <w:r>
-        <w:fldChar w:fldCharType="begin"/>
-      </w:r>
-      <w:r>
-        <w:instrText xml:space="preserve"> SEQ Figure \* ARABIC </w:instrText>
-      </w:r>
-      <w:r>
-        <w:fldChar w:fldCharType="separate"/>
-      </w:r>
-      <w:r>
-        <w:rPr>
-          <w:noProof/>
-        </w:rPr>
-        <w:t>5</w:t>
-      </w:r>
-      <w:r>
-        <w:rPr>
-          <w:noProof/>
-        </w:rPr>
-        <w:fldChar w:fldCharType="end"/>
-      </w:r>
+      <w:fldSimple w:instr=" SEQ Figure \* ARABIC ">
+        <w:r>
+          <w:rPr>
+            <w:noProof/>
+          </w:rPr>
+          <w:t>5</w:t>
+        </w:r>
+      </w:fldSimple>
       <w:r>
         <w:t xml:space="preserve"> – Backup Panel</w:t>
       </w:r>
@@ -7303,16 +7043,7 @@
           <w:sz w:val="28"/>
           <w:szCs w:val="28"/>
         </w:rPr>
-        <w:t xml:space="preserve">Once the user selects the button to “Perform Backup”, the browser will (depending on how it is configured) display a dialog that allows selection of the destination for the </w:t>
-      </w:r>
-      <w:proofErr w:type="gramStart"/>
-      <w:r>
-        <w:rPr>
-          <w:rFonts w:ascii="Calibri" w:hAnsi="Calibri"/>
-          <w:sz w:val="28"/>
-          <w:szCs w:val="28"/>
-        </w:rPr>
-        <w:t xml:space="preserve">resulting  </w:t>
+        <w:t xml:space="preserve">Once the user selects the button to “Perform Backup”, the browser will (depending on how it is configured) display a dialog that allows selection of the destination for the resulting  </w:t>
       </w:r>
       <w:r>
         <w:rPr>
@@ -7321,36 +7052,24 @@
           <w:sz w:val="28"/>
           <w:szCs w:val="28"/>
         </w:rPr>
+        <w:t>.gwbk</w:t>
+      </w:r>
+      <w:r>
+        <w:rPr>
+          <w:rFonts w:ascii="Calibri" w:hAnsi="Calibri"/>
+          <w:sz w:val="28"/>
+          <w:szCs w:val="28"/>
+        </w:rPr>
+        <w:t xml:space="preserve"> file</w:t>
+      </w:r>
+      <w:r>
+        <w:rPr>
+          <w:rFonts w:ascii="Calibri" w:hAnsi="Calibri"/>
+          <w:sz w:val="28"/>
+          <w:szCs w:val="28"/>
+        </w:rPr>
         <w:t>.</w:t>
       </w:r>
-      <w:proofErr w:type="spellStart"/>
-      <w:r>
-        <w:rPr>
-          <w:rFonts w:ascii="Calibri" w:hAnsi="Calibri"/>
-          <w:i/>
-          <w:sz w:val="28"/>
-          <w:szCs w:val="28"/>
-        </w:rPr>
-        <w:t>gwbk</w:t>
-      </w:r>
-      <w:proofErr w:type="spellEnd"/>
-      <w:proofErr w:type="gramEnd"/>
-      <w:r>
-        <w:rPr>
-          <w:rFonts w:ascii="Calibri" w:hAnsi="Calibri"/>
-          <w:sz w:val="28"/>
-          <w:szCs w:val="28"/>
-        </w:rPr>
-        <w:t xml:space="preserve"> file</w:t>
-      </w:r>
-      <w:r>
-        <w:rPr>
-          <w:rFonts w:ascii="Calibri" w:hAnsi="Calibri"/>
-          <w:sz w:val="28"/>
-          <w:szCs w:val="28"/>
-        </w:rPr>
-        <w:t>.</w:t>
-      </w:r>
     </w:p>
     <w:p>
       <w:pPr>
@@ -7365,11 +7084,11 @@
       <w:pPr>
         <w:pStyle w:val="Heading2"/>
       </w:pPr>
-      <w:bookmarkStart w:id="11" w:name="_Toc322705138"/>
+      <w:bookmarkStart w:id="10" w:name="_Toc322705138"/>
       <w:r>
         <w:t>Cleanup Panel</w:t>
       </w:r>
-      <w:bookmarkEnd w:id="11"/>
+      <w:bookmarkEnd w:id="10"/>
     </w:p>
     <w:p>
       <w:pPr>
@@ -8418,27 +8137,14 @@
       <w:r>
         <w:t xml:space="preserve">Figure </w:t>
       </w:r>
-      <w:r>
-        <w:fldChar w:fldCharType="begin"/>
-      </w:r>
-      <w:r>
-        <w:instrText xml:space="preserve"> SEQ Figure \* ARABIC </w:instrText>
-      </w:r>
-      <w:r>
-        <w:fldChar w:fldCharType="separate"/>
-      </w:r>
-      <w:r>
-        <w:rPr>
-          <w:noProof/>
-        </w:rPr>
-        <w:t>6</w:t>
-      </w:r>
-      <w:r>
-        <w:rPr>
-          <w:noProof/>
-        </w:rPr>
-        <w:fldChar w:fldCharType="end"/>
-      </w:r>
+      <w:fldSimple w:instr=" SEQ Figure \* ARABIC ">
+        <w:r>
+          <w:rPr>
+            <w:noProof/>
+          </w:rPr>
+          <w:t>6</w:t>
+        </w:r>
+      </w:fldSimple>
       <w:r>
         <w:t xml:space="preserve"> – Cleanup Panel</w:t>
       </w:r>
@@ -8456,11 +8162,11 @@
       <w:pPr>
         <w:pStyle w:val="Heading2"/>
       </w:pPr>
-      <w:bookmarkStart w:id="12" w:name="_Toc322705139"/>
+      <w:bookmarkStart w:id="11" w:name="_Toc322705139"/>
       <w:r>
         <w:t>Authentication Panel</w:t>
       </w:r>
-      <w:bookmarkEnd w:id="12"/>
+      <w:bookmarkEnd w:id="11"/>
     </w:p>
     <w:p>
       <w:pPr>
@@ -9132,27 +8838,14 @@
       <w:r>
         <w:t xml:space="preserve">Figure </w:t>
       </w:r>
-      <w:r>
-        <w:fldChar w:fldCharType="begin"/>
-      </w:r>
-      <w:r>
-        <w:instrText xml:space="preserve"> SEQ Figure \* ARABIC </w:instrText>
-      </w:r>
-      <w:r>
-        <w:fldChar w:fldCharType="separate"/>
-      </w:r>
-      <w:r>
-        <w:rPr>
-          <w:noProof/>
-        </w:rPr>
-        <w:t>7</w:t>
-      </w:r>
-      <w:r>
-        <w:rPr>
-          <w:noProof/>
-        </w:rPr>
-        <w:fldChar w:fldCharType="end"/>
-      </w:r>
+      <w:fldSimple w:instr=" SEQ Figure \* ARABIC ">
+        <w:r>
+          <w:rPr>
+            <w:noProof/>
+          </w:rPr>
+          <w:t>7</w:t>
+        </w:r>
+      </w:fldSimple>
       <w:r>
         <w:t xml:space="preserve"> – Authorization Panel</w:t>
       </w:r>
@@ -9188,89 +8881,53 @@
       <w:pPr>
         <w:pStyle w:val="Heading2"/>
       </w:pPr>
-      <w:bookmarkStart w:id="13" w:name="_Toc322705140"/>
+      <w:bookmarkStart w:id="12" w:name="_Toc322705140"/>
       <w:r>
         <w:t>Interface Definition Panel</w:t>
       </w:r>
-      <w:bookmarkEnd w:id="13"/>
-    </w:p>
-    <w:p>
-      <w:pPr>
-        <w:rPr>
-          <w:rFonts w:ascii="Calibri" w:hAnsi="Calibri"/>
-          <w:sz w:val="28"/>
-          <w:szCs w:val="28"/>
-        </w:rPr>
-      </w:pPr>
-      <w:r>
-        <w:rPr>
-          <w:rFonts w:ascii="Calibri" w:hAnsi="Calibri"/>
-          <w:sz w:val="28"/>
-          <w:szCs w:val="28"/>
-        </w:rPr>
-        <w:t xml:space="preserve">The purpose of this panel is to define the tag provider(s) and database connection(s) that will be used in subsequent project, database, </w:t>
-      </w:r>
-      <w:proofErr w:type="gramStart"/>
-      <w:r>
-        <w:rPr>
-          <w:rFonts w:ascii="Calibri" w:hAnsi="Calibri"/>
-          <w:sz w:val="28"/>
-          <w:szCs w:val="28"/>
-        </w:rPr>
-        <w:t>transaction</w:t>
-      </w:r>
-      <w:proofErr w:type="gramEnd"/>
-      <w:r>
-        <w:rPr>
-          <w:rFonts w:ascii="Calibri" w:hAnsi="Calibri"/>
-          <w:sz w:val="28"/>
-          <w:szCs w:val="28"/>
-        </w:rPr>
-        <w:t>-group or scan-class panels. If any of these are present, then this panel is required.</w:t>
-      </w:r>
-    </w:p>
-    <w:p>
-      <w:pPr>
-        <w:rPr>
-          <w:rFonts w:ascii="Calibri" w:hAnsi="Calibri"/>
-          <w:sz w:val="28"/>
-          <w:szCs w:val="28"/>
-        </w:rPr>
-      </w:pPr>
-    </w:p>
-    <w:p>
-      <w:pPr>
-        <w:rPr>
-          <w:rFonts w:ascii="Calibri" w:hAnsi="Calibri"/>
-          <w:sz w:val="28"/>
-          <w:szCs w:val="28"/>
-        </w:rPr>
-      </w:pPr>
-      <w:r>
-        <w:rPr>
-          <w:rFonts w:ascii="Calibri" w:hAnsi="Calibri"/>
-          <w:sz w:val="28"/>
-          <w:szCs w:val="28"/>
-        </w:rPr>
-        <w:t>The presence or absence of property elements determines the makeup of the resulting panel. “</w:t>
-      </w:r>
-      <w:proofErr w:type="gramStart"/>
-      <w:r>
-        <w:rPr>
-          <w:rFonts w:ascii="Calibri" w:hAnsi="Calibri"/>
-          <w:sz w:val="28"/>
-          <w:szCs w:val="28"/>
-        </w:rPr>
-        <w:t>isolation</w:t>
-      </w:r>
-      <w:proofErr w:type="gramEnd"/>
-      <w:r>
-        <w:rPr>
-          <w:rFonts w:ascii="Calibri" w:hAnsi="Calibri"/>
-          <w:sz w:val="28"/>
-          <w:szCs w:val="28"/>
-        </w:rPr>
-        <w:t>” notation refers to tag providers and database instances that are used in a test, not production, environment.</w:t>
+      <w:bookmarkEnd w:id="12"/>
+    </w:p>
+    <w:p>
+      <w:pPr>
+        <w:rPr>
+          <w:rFonts w:ascii="Calibri" w:hAnsi="Calibri"/>
+          <w:sz w:val="28"/>
+          <w:szCs w:val="28"/>
+        </w:rPr>
+      </w:pPr>
+      <w:r>
+        <w:rPr>
+          <w:rFonts w:ascii="Calibri" w:hAnsi="Calibri"/>
+          <w:sz w:val="28"/>
+          <w:szCs w:val="28"/>
+        </w:rPr>
+        <w:t>The purpose of this panel is to define the tag provider(s) and database connection(s) that will be used in subsequent project, database, transaction-group or scan-class panels. If any of these are present, then this panel is required.</w:t>
+      </w:r>
+    </w:p>
+    <w:p>
+      <w:pPr>
+        <w:rPr>
+          <w:rFonts w:ascii="Calibri" w:hAnsi="Calibri"/>
+          <w:sz w:val="28"/>
+          <w:szCs w:val="28"/>
+        </w:rPr>
+      </w:pPr>
+    </w:p>
+    <w:p>
+      <w:pPr>
+        <w:rPr>
+          <w:rFonts w:ascii="Calibri" w:hAnsi="Calibri"/>
+          <w:sz w:val="28"/>
+          <w:szCs w:val="28"/>
+        </w:rPr>
+      </w:pPr>
+      <w:r>
+        <w:rPr>
+          <w:rFonts w:ascii="Calibri" w:hAnsi="Calibri"/>
+          <w:sz w:val="28"/>
+          <w:szCs w:val="28"/>
+        </w:rPr>
+        <w:t>The presence or absence of property elements determines the makeup of the resulting panel. “isolation” notation refers to tag providers and database instances that are used in a test, not production, environment.</w:t>
       </w:r>
     </w:p>
     <w:p>
@@ -10049,27 +9706,14 @@
       <w:r>
         <w:t xml:space="preserve">Figure </w:t>
       </w:r>
-      <w:r>
-        <w:fldChar w:fldCharType="begin"/>
-      </w:r>
-      <w:r>
-        <w:instrText xml:space="preserve"> SEQ Figure \* ARABIC </w:instrText>
-      </w:r>
-      <w:r>
-        <w:fldChar w:fldCharType="separate"/>
-      </w:r>
-      <w:r>
-        <w:rPr>
-          <w:noProof/>
-        </w:rPr>
-        <w:t>8</w:t>
-      </w:r>
-      <w:r>
-        <w:rPr>
-          <w:noProof/>
-        </w:rPr>
-        <w:fldChar w:fldCharType="end"/>
-      </w:r>
+      <w:fldSimple w:instr=" SEQ Figure \* ARABIC ">
+        <w:r>
+          <w:rPr>
+            <w:noProof/>
+          </w:rPr>
+          <w:t>8</w:t>
+        </w:r>
+      </w:fldSimple>
       <w:r>
         <w:t xml:space="preserve"> – Interface Definition Panel</w:t>
       </w:r>
@@ -10106,11 +9750,11 @@
       <w:pPr>
         <w:pStyle w:val="Heading2"/>
       </w:pPr>
-      <w:bookmarkStart w:id="14" w:name="_Toc322705141"/>
+      <w:bookmarkStart w:id="13" w:name="_Toc322705141"/>
       <w:r>
         <w:t>Icon Panel</w:t>
       </w:r>
-      <w:bookmarkEnd w:id="14"/>
+      <w:bookmarkEnd w:id="13"/>
     </w:p>
     <w:p>
       <w:pPr>
@@ -10860,27 +10504,14 @@
       <w:r>
         <w:t xml:space="preserve">Figure </w:t>
       </w:r>
-      <w:r>
-        <w:fldChar w:fldCharType="begin"/>
-      </w:r>
-      <w:r>
-        <w:instrText xml:space="preserve"> SEQ Figure \* ARABIC </w:instrText>
-      </w:r>
-      <w:r>
-        <w:fldChar w:fldCharType="separate"/>
-      </w:r>
-      <w:r>
-        <w:rPr>
-          <w:noProof/>
-        </w:rPr>
-        <w:t>9</w:t>
-      </w:r>
-      <w:r>
-        <w:rPr>
-          <w:noProof/>
-        </w:rPr>
-        <w:fldChar w:fldCharType="end"/>
-      </w:r>
+      <w:fldSimple w:instr=" SEQ Figure \* ARABIC ">
+        <w:r>
+          <w:rPr>
+            <w:noProof/>
+          </w:rPr>
+          <w:t>9</w:t>
+        </w:r>
+      </w:fldSimple>
       <w:r>
         <w:t xml:space="preserve"> – Icon Panel</w:t>
       </w:r>
@@ -10907,11 +10538,11 @@
       <w:pPr>
         <w:pStyle w:val="Heading2"/>
       </w:pPr>
-      <w:bookmarkStart w:id="15" w:name="_Toc322705142"/>
+      <w:bookmarkStart w:id="14" w:name="_Toc322705142"/>
       <w:r>
         <w:t>File Panel</w:t>
       </w:r>
-      <w:bookmarkEnd w:id="15"/>
+      <w:bookmarkEnd w:id="14"/>
     </w:p>
     <w:p>
       <w:pPr>
@@ -11162,21 +10793,12 @@
           <w:szCs w:val="28"/>
         </w:rPr>
       </w:pPr>
-      <w:proofErr w:type="gramStart"/>
-      <w:r>
-        <w:rPr>
-          <w:sz w:val="28"/>
-          <w:szCs w:val="28"/>
-        </w:rPr>
-        <w:t>lib</w:t>
-      </w:r>
-      <w:proofErr w:type="gramEnd"/>
-      <w:r>
-        <w:rPr>
-          <w:sz w:val="28"/>
-          <w:szCs w:val="28"/>
-        </w:rPr>
-        <w:t xml:space="preserve"> – the destination is relative to the Ignition installation “lib” area.</w:t>
+      <w:r>
+        <w:rPr>
+          <w:sz w:val="28"/>
+          <w:szCs w:val="28"/>
+        </w:rPr>
+        <w:t>lib – the destination is relative to the Ignition installation “lib” area.</w:t>
       </w:r>
     </w:p>
     <w:p>
@@ -11191,21 +10813,12 @@
           <w:szCs w:val="28"/>
         </w:rPr>
       </w:pPr>
-      <w:proofErr w:type="gramStart"/>
-      <w:r>
-        <w:rPr>
-          <w:sz w:val="28"/>
-          <w:szCs w:val="28"/>
-        </w:rPr>
-        <w:t>user</w:t>
-      </w:r>
-      <w:proofErr w:type="gramEnd"/>
-      <w:r>
-        <w:rPr>
-          <w:sz w:val="28"/>
-          <w:szCs w:val="28"/>
-        </w:rPr>
-        <w:t>-</w:t>
+      <w:r>
+        <w:rPr>
+          <w:sz w:val="28"/>
+          <w:szCs w:val="28"/>
+        </w:rPr>
+        <w:t>user-</w:t>
       </w:r>
       <w:r>
         <w:rPr>
@@ -11241,21 +10854,13 @@
           <w:szCs w:val="28"/>
         </w:rPr>
       </w:pPr>
-      <w:proofErr w:type="gramStart"/>
-      <w:r>
-        <w:rPr>
-          <w:sz w:val="28"/>
-          <w:szCs w:val="28"/>
-        </w:rPr>
-        <w:t>home</w:t>
-      </w:r>
-      <w:proofErr w:type="gramEnd"/>
-      <w:r>
-        <w:rPr>
-          <w:sz w:val="28"/>
-          <w:szCs w:val="28"/>
-        </w:rPr>
-        <w:t xml:space="preserve"> - </w:t>
+      <w:r>
+        <w:rPr>
+          <w:sz w:val="28"/>
+          <w:szCs w:val="28"/>
+        </w:rPr>
+        <w:lastRenderedPageBreak/>
+        <w:t xml:space="preserve">home - </w:t>
       </w:r>
       <w:r>
         <w:rPr>
@@ -11271,69 +10876,59 @@
         </w:rPr>
         <w:t>user’s home directory</w:t>
       </w:r>
-    </w:p>
-    <w:p>
-      <w:pPr>
-        <w:rPr>
-          <w:rFonts w:ascii="Calibri" w:hAnsi="Calibri"/>
-          <w:sz w:val="28"/>
-          <w:szCs w:val="28"/>
-        </w:rPr>
-      </w:pPr>
-    </w:p>
-    <w:p>
-      <w:pPr>
-        <w:rPr>
-          <w:rFonts w:ascii="Calibri" w:hAnsi="Calibri"/>
-          <w:sz w:val="28"/>
-          <w:szCs w:val="28"/>
-        </w:rPr>
-      </w:pPr>
-      <w:r>
-        <w:rPr>
-          <w:rFonts w:ascii="Calibri" w:hAnsi="Calibri"/>
-          <w:sz w:val="28"/>
-          <w:szCs w:val="28"/>
-        </w:rPr>
-        <w:t xml:space="preserve">Note that there is no facility for copying files to an arbitrary location within the target file system. It is important to execute this panel before tags or projects if either of these </w:t>
-      </w:r>
-      <w:proofErr w:type="gramStart"/>
-      <w:r>
-        <w:rPr>
-          <w:rFonts w:ascii="Calibri" w:hAnsi="Calibri"/>
-          <w:sz w:val="28"/>
-          <w:szCs w:val="28"/>
-        </w:rPr>
-        <w:t>refer</w:t>
-      </w:r>
-      <w:proofErr w:type="gramEnd"/>
-      <w:r>
-        <w:rPr>
-          <w:rFonts w:ascii="Calibri" w:hAnsi="Calibri"/>
-          <w:sz w:val="28"/>
-          <w:szCs w:val="28"/>
-        </w:rPr>
-        <w:t xml:space="preserve"> to external python.</w:t>
-      </w:r>
-    </w:p>
-    <w:p>
-      <w:pPr>
-        <w:rPr>
-          <w:rFonts w:ascii="Calibri" w:hAnsi="Calibri"/>
-          <w:sz w:val="28"/>
-          <w:szCs w:val="28"/>
-        </w:rPr>
-      </w:pPr>
-    </w:p>
-    <w:p>
-      <w:pPr>
-        <w:rPr>
-          <w:rFonts w:ascii="Calibri" w:hAnsi="Calibri"/>
-          <w:sz w:val="28"/>
-          <w:szCs w:val="28"/>
-        </w:rPr>
-      </w:pPr>
-      <w:proofErr w:type="gramStart"/>
+      <w:r>
+        <w:rPr>
+          <w:sz w:val="28"/>
+          <w:szCs w:val="28"/>
+        </w:rPr>
+        <w:t>. In the case of Mac or Linux systems, the user is the installer of Ignition itself. On Windows systems, the “home” directory is C:\.</w:t>
+      </w:r>
+      <w:bookmarkStart w:id="15" w:name="_GoBack"/>
+      <w:bookmarkEnd w:id="15"/>
+    </w:p>
+    <w:p>
+      <w:pPr>
+        <w:rPr>
+          <w:rFonts w:ascii="Calibri" w:hAnsi="Calibri"/>
+          <w:sz w:val="28"/>
+          <w:szCs w:val="28"/>
+        </w:rPr>
+      </w:pPr>
+    </w:p>
+    <w:p>
+      <w:pPr>
+        <w:rPr>
+          <w:rFonts w:ascii="Calibri" w:hAnsi="Calibri"/>
+          <w:sz w:val="28"/>
+          <w:szCs w:val="28"/>
+        </w:rPr>
+      </w:pPr>
+      <w:r>
+        <w:rPr>
+          <w:rFonts w:ascii="Calibri" w:hAnsi="Calibri"/>
+          <w:sz w:val="28"/>
+          <w:szCs w:val="28"/>
+        </w:rPr>
+        <w:t>Note that there is no facility for copying files to an arbitrary location within the target file system. It is important to execute this panel before tags or projects if either of these refer to external python.</w:t>
+      </w:r>
+    </w:p>
+    <w:p>
+      <w:pPr>
+        <w:rPr>
+          <w:rFonts w:ascii="Calibri" w:hAnsi="Calibri"/>
+          <w:sz w:val="28"/>
+          <w:szCs w:val="28"/>
+        </w:rPr>
+      </w:pPr>
+    </w:p>
+    <w:p>
+      <w:pPr>
+        <w:rPr>
+          <w:rFonts w:ascii="Calibri" w:hAnsi="Calibri"/>
+          <w:sz w:val="28"/>
+          <w:szCs w:val="28"/>
+        </w:rPr>
+      </w:pPr>
       <w:r>
         <w:rPr>
           <w:rFonts w:ascii="Calibri" w:hAnsi="Calibri"/>
@@ -11356,16 +10951,7 @@
           <w:sz w:val="28"/>
           <w:szCs w:val="28"/>
         </w:rPr>
-        <w:t xml:space="preserve"> a file-separator is used when specifying artifact locations.</w:t>
-      </w:r>
-      <w:proofErr w:type="gramEnd"/>
-      <w:r>
-        <w:rPr>
-          <w:rFonts w:ascii="Calibri" w:hAnsi="Calibri"/>
-          <w:sz w:val="28"/>
-          <w:szCs w:val="28"/>
-        </w:rPr>
-        <w:t xml:space="preserve">  This convention provides easier integration with </w:t>
+        <w:t xml:space="preserve"> a file-separator is used when specifying artifact locations.  This convention provides easier integration with </w:t>
       </w:r>
       <w:r>
         <w:rPr>
@@ -12674,27 +12260,14 @@
       <w:r>
         <w:t xml:space="preserve">Figure </w:t>
       </w:r>
-      <w:r>
-        <w:fldChar w:fldCharType="begin"/>
-      </w:r>
-      <w:r>
-        <w:instrText xml:space="preserve"> SEQ Figure \* ARABIC </w:instrText>
-      </w:r>
-      <w:r>
-        <w:fldChar w:fldCharType="separate"/>
-      </w:r>
-      <w:r>
-        <w:rPr>
-          <w:noProof/>
-        </w:rPr>
-        <w:t>10</w:t>
-      </w:r>
-      <w:r>
-        <w:rPr>
-          <w:noProof/>
-        </w:rPr>
-        <w:fldChar w:fldCharType="end"/>
-      </w:r>
+      <w:fldSimple w:instr=" SEQ Figure \* ARABIC ">
+        <w:r>
+          <w:rPr>
+            <w:noProof/>
+          </w:rPr>
+          <w:t>10</w:t>
+        </w:r>
+      </w:fldSimple>
       <w:r>
         <w:t xml:space="preserve"> –File Panel</w:t>
       </w:r>
@@ -12830,21 +12403,12 @@
           <w:szCs w:val="28"/>
         </w:rPr>
       </w:pPr>
-      <w:proofErr w:type="gramStart"/>
-      <w:r>
-        <w:rPr>
-          <w:sz w:val="28"/>
-          <w:szCs w:val="28"/>
-        </w:rPr>
-        <w:t>clear</w:t>
-      </w:r>
-      <w:proofErr w:type="gramEnd"/>
-      <w:r>
-        <w:rPr>
-          <w:sz w:val="28"/>
-          <w:szCs w:val="28"/>
-        </w:rPr>
-        <w:t xml:space="preserve"> </w:t>
+      <w:r>
+        <w:rPr>
+          <w:sz w:val="28"/>
+          <w:szCs w:val="28"/>
+        </w:rPr>
+        <w:t xml:space="preserve">clear </w:t>
       </w:r>
       <w:r>
         <w:rPr>
@@ -12888,7 +12452,6 @@
           <w:szCs w:val="28"/>
         </w:rPr>
       </w:pPr>
-      <w:proofErr w:type="gramStart"/>
       <w:r>
         <w:rPr>
           <w:sz w:val="28"/>
@@ -12896,7 +12459,6 @@
         </w:rPr>
         <w:t>create</w:t>
       </w:r>
-      <w:proofErr w:type="gramEnd"/>
       <w:r>
         <w:rPr>
           <w:sz w:val="28"/>
@@ -12925,7 +12487,6 @@
           <w:szCs w:val="28"/>
         </w:rPr>
       </w:pPr>
-      <w:proofErr w:type="gramStart"/>
       <w:r>
         <w:rPr>
           <w:sz w:val="28"/>
@@ -12933,7 +12494,6 @@
         </w:rPr>
         <w:t>alter</w:t>
       </w:r>
-      <w:proofErr w:type="gramEnd"/>
       <w:r>
         <w:rPr>
           <w:sz w:val="28"/>
@@ -12986,25 +12546,7 @@
           <w:sz w:val="28"/>
           <w:szCs w:val="28"/>
         </w:rPr>
-        <w:t xml:space="preserve">The example shown below contains a script to clear the database and a second script to populate. In the case of a new database instance, only the second </w:t>
-      </w:r>
-      <w:proofErr w:type="spellStart"/>
-      <w:r>
-        <w:rPr>
-          <w:rFonts w:ascii="Calibri" w:hAnsi="Calibri"/>
-          <w:sz w:val="28"/>
-          <w:szCs w:val="28"/>
-        </w:rPr>
-        <w:t>shpild</w:t>
-      </w:r>
-      <w:proofErr w:type="spellEnd"/>
-      <w:r>
-        <w:rPr>
-          <w:rFonts w:ascii="Calibri" w:hAnsi="Calibri"/>
-          <w:sz w:val="28"/>
-          <w:szCs w:val="28"/>
-        </w:rPr>
-        <w:t xml:space="preserve"> be run.</w:t>
+        <w:t>The example shown below contains a script to clear the database and a second script to populate. In the case of a new database instance, only the second shpild be run.</w:t>
       </w:r>
     </w:p>
     <w:p>
@@ -14014,27 +13556,14 @@
       <w:r>
         <w:t xml:space="preserve">Figure </w:t>
       </w:r>
-      <w:r>
-        <w:fldChar w:fldCharType="begin"/>
-      </w:r>
-      <w:r>
-        <w:instrText xml:space="preserve"> SEQ Figure \* ARABIC </w:instrText>
-      </w:r>
-      <w:r>
-        <w:fldChar w:fldCharType="separate"/>
-      </w:r>
-      <w:r>
-        <w:rPr>
-          <w:noProof/>
-        </w:rPr>
-        <w:t>11</w:t>
-      </w:r>
-      <w:r>
-        <w:rPr>
-          <w:noProof/>
-        </w:rPr>
-        <w:fldChar w:fldCharType="end"/>
-      </w:r>
+      <w:fldSimple w:instr=" SEQ Figure \* ARABIC ">
+        <w:r>
+          <w:rPr>
+            <w:noProof/>
+          </w:rPr>
+          <w:t>11</w:t>
+        </w:r>
+      </w:fldSimple>
       <w:r>
         <w:t xml:space="preserve"> –Database Panel</w:t>
       </w:r>
@@ -15419,27 +14948,14 @@
       <w:r>
         <w:t xml:space="preserve">Figure </w:t>
       </w:r>
-      <w:r>
-        <w:fldChar w:fldCharType="begin"/>
-      </w:r>
-      <w:r>
-        <w:instrText xml:space="preserve"> SEQ Figure \* ARABIC </w:instrText>
-      </w:r>
-      <w:r>
-        <w:fldChar w:fldCharType="separate"/>
-      </w:r>
-      <w:r>
-        <w:rPr>
-          <w:noProof/>
-        </w:rPr>
-        <w:t>12</w:t>
-      </w:r>
-      <w:r>
-        <w:rPr>
-          <w:noProof/>
-        </w:rPr>
-        <w:fldChar w:fldCharType="end"/>
-      </w:r>
+      <w:fldSimple w:instr=" SEQ Figure \* ARABIC ">
+        <w:r>
+          <w:rPr>
+            <w:noProof/>
+          </w:rPr>
+          <w:t>12</w:t>
+        </w:r>
+      </w:fldSimple>
       <w:r>
         <w:t xml:space="preserve"> – Tag Panel</w:t>
       </w:r>
@@ -16270,19 +15786,8 @@
           <w:sz w:val="28"/>
           <w:szCs w:val="28"/>
         </w:rPr>
-        <w:t>.</w:t>
-      </w:r>
-      <w:proofErr w:type="spellStart"/>
-      <w:r>
-        <w:rPr>
-          <w:rFonts w:ascii="Calibri" w:hAnsi="Calibri"/>
-          <w:i/>
-          <w:sz w:val="28"/>
-          <w:szCs w:val="28"/>
-        </w:rPr>
-        <w:t>csv</w:t>
-      </w:r>
-      <w:proofErr w:type="spellEnd"/>
+        <w:t>.csv</w:t>
+      </w:r>
       <w:r>
         <w:rPr>
           <w:rFonts w:ascii="Calibri" w:hAnsi="Calibri"/>
@@ -16374,37 +15879,16 @@
       <w:r>
         <w:t xml:space="preserve">Figure </w:t>
       </w:r>
-      <w:r>
-        <w:fldChar w:fldCharType="begin"/>
-      </w:r>
-      <w:r>
-        <w:instrText xml:space="preserve"> SEQ Figure \* ARABIC </w:instrText>
-      </w:r>
-      <w:r>
-        <w:fldChar w:fldCharType="separate"/>
-      </w:r>
-      <w:r>
-        <w:rPr>
-          <w:noProof/>
-        </w:rPr>
-        <w:t>13</w:t>
-      </w:r>
-      <w:r>
-        <w:rPr>
-          <w:noProof/>
-        </w:rPr>
-        <w:fldChar w:fldCharType="end"/>
-      </w:r>
-      <w:r>
-        <w:t xml:space="preserve"> –</w:t>
-      </w:r>
-      <w:proofErr w:type="spellStart"/>
-      <w:r>
-        <w:t>ScanClass</w:t>
-      </w:r>
-      <w:proofErr w:type="spellEnd"/>
-      <w:r>
-        <w:t xml:space="preserve"> Panel</w:t>
+      <w:fldSimple w:instr=" SEQ Figure \* ARABIC ">
+        <w:r>
+          <w:rPr>
+            <w:noProof/>
+          </w:rPr>
+          <w:t>13</w:t>
+        </w:r>
+      </w:fldSimple>
+      <w:r>
+        <w:t xml:space="preserve"> –ScanClass Panel</w:t>
       </w:r>
     </w:p>
     <w:p/>
@@ -17173,27 +16657,14 @@
       <w:r>
         <w:t xml:space="preserve">Figure </w:t>
       </w:r>
-      <w:r>
-        <w:fldChar w:fldCharType="begin"/>
-      </w:r>
-      <w:r>
-        <w:instrText xml:space="preserve"> SEQ Figure \* ARABIC </w:instrText>
-      </w:r>
-      <w:r>
-        <w:fldChar w:fldCharType="separate"/>
-      </w:r>
-      <w:r>
-        <w:rPr>
-          <w:noProof/>
-        </w:rPr>
-        <w:t>14</w:t>
-      </w:r>
-      <w:r>
-        <w:rPr>
-          <w:noProof/>
-        </w:rPr>
-        <w:fldChar w:fldCharType="end"/>
-      </w:r>
+      <w:fldSimple w:instr=" SEQ Figure \* ARABIC ">
+        <w:r>
+          <w:rPr>
+            <w:noProof/>
+          </w:rPr>
+          <w:t>14</w:t>
+        </w:r>
+      </w:fldSimple>
       <w:r>
         <w:t xml:space="preserve"> –Module Panel</w:t>
       </w:r>
@@ -17775,27 +17246,14 @@
       <w:r>
         <w:t xml:space="preserve">Figure </w:t>
       </w:r>
-      <w:r>
-        <w:fldChar w:fldCharType="begin"/>
-      </w:r>
-      <w:r>
-        <w:instrText xml:space="preserve"> SEQ Figure \* ARABIC </w:instrText>
-      </w:r>
-      <w:r>
-        <w:fldChar w:fldCharType="separate"/>
-      </w:r>
-      <w:r>
-        <w:rPr>
-          <w:noProof/>
-        </w:rPr>
-        <w:t>15</w:t>
-      </w:r>
-      <w:r>
-        <w:rPr>
-          <w:noProof/>
-        </w:rPr>
-        <w:fldChar w:fldCharType="end"/>
-      </w:r>
+      <w:fldSimple w:instr=" SEQ Figure \* ARABIC ">
+        <w:r>
+          <w:rPr>
+            <w:noProof/>
+          </w:rPr>
+          <w:t>15</w:t>
+        </w:r>
+      </w:fldSimple>
       <w:r>
         <w:t xml:space="preserve"> –Toolkit Panel</w:t>
       </w:r>
@@ -17874,21 +17332,12 @@
           <w:szCs w:val="28"/>
         </w:rPr>
       </w:pPr>
-      <w:proofErr w:type="gramStart"/>
-      <w:r>
-        <w:rPr>
-          <w:sz w:val="28"/>
-          <w:szCs w:val="28"/>
-        </w:rPr>
-        <w:t>full</w:t>
-      </w:r>
-      <w:proofErr w:type="gramEnd"/>
-      <w:r>
-        <w:rPr>
-          <w:sz w:val="28"/>
-          <w:szCs w:val="28"/>
-        </w:rPr>
-        <w:t xml:space="preserve"> – the internal artifact is installed as a new project, completely replacing any existing project with the same name.</w:t>
+      <w:r>
+        <w:rPr>
+          <w:sz w:val="28"/>
+          <w:szCs w:val="28"/>
+        </w:rPr>
+        <w:t>full – the internal artifact is installed as a new project, completely replacing any existing project with the same name.</w:t>
       </w:r>
     </w:p>
     <w:p>
@@ -17904,21 +17353,12 @@
           <w:szCs w:val="28"/>
         </w:rPr>
       </w:pPr>
-      <w:proofErr w:type="gramStart"/>
-      <w:r>
-        <w:rPr>
-          <w:sz w:val="28"/>
-          <w:szCs w:val="28"/>
-        </w:rPr>
-        <w:t>global</w:t>
-      </w:r>
-      <w:proofErr w:type="gramEnd"/>
-      <w:r>
-        <w:rPr>
-          <w:sz w:val="28"/>
-          <w:szCs w:val="28"/>
-        </w:rPr>
-        <w:t xml:space="preserve"> – the internal artifact is a partial project which will be merged with the current global project.  The internal project’s resources will overwrite any resources that exist both projects</w:t>
+      <w:r>
+        <w:rPr>
+          <w:sz w:val="28"/>
+          <w:szCs w:val="28"/>
+        </w:rPr>
+        <w:t>global – the internal artifact is a partial project which will be merged with the current global project.  The internal project’s resources will overwrite any resources that exist both projects</w:t>
       </w:r>
     </w:p>
     <w:p>
@@ -17934,21 +17374,12 @@
           <w:szCs w:val="28"/>
         </w:rPr>
       </w:pPr>
-      <w:proofErr w:type="gramStart"/>
-      <w:r>
-        <w:rPr>
-          <w:sz w:val="28"/>
-          <w:szCs w:val="28"/>
-        </w:rPr>
-        <w:t>partial</w:t>
-      </w:r>
-      <w:proofErr w:type="gramEnd"/>
-      <w:r>
-        <w:rPr>
-          <w:sz w:val="28"/>
-          <w:szCs w:val="28"/>
-        </w:rPr>
-        <w:t xml:space="preserve"> – the internal artifact is a partial project which will be merged with the selected existing project.  The internal project’s resources will overwrite any resources that exist both projects. </w:t>
+      <w:r>
+        <w:rPr>
+          <w:sz w:val="28"/>
+          <w:szCs w:val="28"/>
+        </w:rPr>
+        <w:t xml:space="preserve">partial – the internal artifact is a partial project which will be merged with the selected existing project.  The internal project’s resources will overwrite any resources that exist both projects. </w:t>
       </w:r>
       <w:r>
         <w:rPr>
@@ -18797,27 +18228,14 @@
       <w:r>
         <w:t xml:space="preserve">Figure </w:t>
       </w:r>
-      <w:r>
-        <w:fldChar w:fldCharType="begin"/>
-      </w:r>
-      <w:r>
-        <w:instrText xml:space="preserve"> SEQ Figure \* ARABIC </w:instrText>
-      </w:r>
-      <w:r>
-        <w:fldChar w:fldCharType="separate"/>
-      </w:r>
-      <w:r>
-        <w:rPr>
-          <w:noProof/>
-        </w:rPr>
-        <w:t>16</w:t>
-      </w:r>
-      <w:r>
-        <w:rPr>
-          <w:noProof/>
-        </w:rPr>
-        <w:fldChar w:fldCharType="end"/>
-      </w:r>
+      <w:fldSimple w:instr=" SEQ Figure \* ARABIC ">
+        <w:r>
+          <w:rPr>
+            <w:noProof/>
+          </w:rPr>
+          <w:t>16</w:t>
+        </w:r>
+      </w:fldSimple>
       <w:r>
         <w:t xml:space="preserve"> – Project Panel</w:t>
       </w:r>
@@ -18906,27 +18324,14 @@
       <w:r>
         <w:t xml:space="preserve">Figure </w:t>
       </w:r>
-      <w:r>
-        <w:fldChar w:fldCharType="begin"/>
-      </w:r>
-      <w:r>
-        <w:instrText xml:space="preserve"> SEQ Figure \* ARABIC </w:instrText>
-      </w:r>
-      <w:r>
-        <w:fldChar w:fldCharType="separate"/>
-      </w:r>
-      <w:r>
-        <w:rPr>
-          <w:noProof/>
-        </w:rPr>
-        <w:t>17</w:t>
-      </w:r>
-      <w:r>
-        <w:rPr>
-          <w:noProof/>
-        </w:rPr>
-        <w:fldChar w:fldCharType="end"/>
-      </w:r>
+      <w:fldSimple w:instr=" SEQ Figure \* ARABIC ">
+        <w:r>
+          <w:rPr>
+            <w:noProof/>
+          </w:rPr>
+          <w:t>17</w:t>
+        </w:r>
+      </w:fldSimple>
       <w:r>
         <w:t xml:space="preserve"> – Project Panel (Global)</w:t>
       </w:r>
@@ -19852,27 +19257,14 @@
       <w:r>
         <w:t xml:space="preserve">Figure </w:t>
       </w:r>
-      <w:r>
-        <w:fldChar w:fldCharType="begin"/>
-      </w:r>
-      <w:r>
-        <w:instrText xml:space="preserve"> SEQ Figure \* ARABIC </w:instrText>
-      </w:r>
-      <w:r>
-        <w:fldChar w:fldCharType="separate"/>
-      </w:r>
-      <w:r>
-        <w:rPr>
-          <w:noProof/>
-        </w:rPr>
-        <w:t>18</w:t>
-      </w:r>
-      <w:r>
-        <w:rPr>
-          <w:noProof/>
-        </w:rPr>
-        <w:fldChar w:fldCharType="end"/>
-      </w:r>
+      <w:fldSimple w:instr=" SEQ Figure \* ARABIC ">
+        <w:r>
+          <w:rPr>
+            <w:noProof/>
+          </w:rPr>
+          <w:t>18</w:t>
+        </w:r>
+      </w:fldSimple>
       <w:r>
         <w:t xml:space="preserve"> –Documentation Panel</w:t>
       </w:r>
@@ -20802,27 +20194,14 @@
       <w:r>
         <w:t xml:space="preserve">Figure </w:t>
       </w:r>
-      <w:r>
-        <w:fldChar w:fldCharType="begin"/>
-      </w:r>
-      <w:r>
-        <w:instrText xml:space="preserve"> SEQ Figure \* ARABIC </w:instrText>
-      </w:r>
-      <w:r>
-        <w:fldChar w:fldCharType="separate"/>
-      </w:r>
-      <w:r>
-        <w:rPr>
-          <w:noProof/>
-        </w:rPr>
-        <w:t>19</w:t>
-      </w:r>
-      <w:r>
-        <w:rPr>
-          <w:noProof/>
-        </w:rPr>
-        <w:fldChar w:fldCharType="end"/>
-      </w:r>
+      <w:fldSimple w:instr=" SEQ Figure \* ARABIC ">
+        <w:r>
+          <w:rPr>
+            <w:noProof/>
+          </w:rPr>
+          <w:t>19</w:t>
+        </w:r>
+      </w:fldSimple>
       <w:r>
         <w:t xml:space="preserve"> –Source Code Panel</w:t>
       </w:r>
@@ -21351,27 +20730,14 @@
       <w:r>
         <w:t xml:space="preserve">Figure </w:t>
       </w:r>
-      <w:r>
-        <w:fldChar w:fldCharType="begin"/>
-      </w:r>
-      <w:r>
-        <w:instrText xml:space="preserve"> SEQ Figure \* ARABIC </w:instrText>
-      </w:r>
-      <w:r>
-        <w:fldChar w:fldCharType="separate"/>
-      </w:r>
-      <w:r>
-        <w:rPr>
-          <w:noProof/>
-        </w:rPr>
-        <w:t>20</w:t>
-      </w:r>
-      <w:r>
-        <w:rPr>
-          <w:noProof/>
-        </w:rPr>
-        <w:fldChar w:fldCharType="end"/>
-      </w:r>
+      <w:fldSimple w:instr=" SEQ Figure \* ARABIC ">
+        <w:r>
+          <w:rPr>
+            <w:noProof/>
+          </w:rPr>
+          <w:t>20</w:t>
+        </w:r>
+      </w:fldSimple>
       <w:r>
         <w:t xml:space="preserve"> –Summary Panel</w:t>
       </w:r>
@@ -22008,27 +21374,14 @@
       <w:r>
         <w:t xml:space="preserve">Figure </w:t>
       </w:r>
-      <w:r>
-        <w:fldChar w:fldCharType="begin"/>
-      </w:r>
-      <w:r>
-        <w:instrText xml:space="preserve"> SEQ Figure \* ARABIC </w:instrText>
-      </w:r>
-      <w:r>
-        <w:fldChar w:fldCharType="separate"/>
-      </w:r>
-      <w:r>
-        <w:rPr>
-          <w:noProof/>
-        </w:rPr>
-        <w:t>21</w:t>
-      </w:r>
-      <w:r>
-        <w:rPr>
-          <w:noProof/>
-        </w:rPr>
-        <w:fldChar w:fldCharType="end"/>
-      </w:r>
+      <w:fldSimple w:instr=" SEQ Figure \* ARABIC ">
+        <w:r>
+          <w:rPr>
+            <w:noProof/>
+          </w:rPr>
+          <w:t>21</w:t>
+        </w:r>
+      </w:fldSimple>
       <w:r>
         <w:t xml:space="preserve"> –Epilog</w:t>
       </w:r>
@@ -22130,7 +21483,7 @@
       <w:rPr>
         <w:noProof/>
       </w:rPr>
-      <w:t>1</w:t>
+      <w:t>14</w:t>
     </w:r>
     <w:r>
       <w:rPr>
@@ -26886,7 +26239,7 @@
 </file>
 
 <file path=customXml/itemProps1.xml><?xml version="1.0" encoding="utf-8"?>
-<ds:datastoreItem xmlns:ds="http://schemas.openxmlformats.org/officeDocument/2006/customXml" ds:itemID="{BAF0A050-4E88-0E48-9AE6-A9BAD2A7735D}">
+<ds:datastoreItem xmlns:ds="http://schemas.openxmlformats.org/officeDocument/2006/customXml" ds:itemID="{AF3EEBDC-3921-AD4E-9FD3-E994C8DA3C8E}">
   <ds:schemaRefs>
     <ds:schemaRef ds:uri="http://schemas.openxmlformats.org/officeDocument/2006/bibliography"/>
   </ds:schemaRefs>

</xml_diff>

<commit_message>
Doc update for DBMS type.
</commit_message>
<xml_diff>
--- a/doc/ApplicationInstaller.docx
+++ b/doc/ApplicationInstaller.docx
@@ -11,7 +11,6 @@
           <w:szCs w:val="48"/>
         </w:rPr>
       </w:pPr>
-      <w:bookmarkStart w:id="0" w:name="_GoBack"/>
     </w:p>
     <w:p>
       <w:pPr>
@@ -2210,9 +2209,9 @@
           <w:rFonts w:cs="Arial"/>
         </w:rPr>
       </w:pPr>
-      <w:bookmarkStart w:id="1" w:name="_Toc187814392"/>
-      <w:bookmarkStart w:id="2" w:name="_Toc239852941"/>
-      <w:bookmarkStart w:id="3" w:name="_Toc322973221"/>
+      <w:bookmarkStart w:id="0" w:name="_Toc187814392"/>
+      <w:bookmarkStart w:id="1" w:name="_Toc239852941"/>
+      <w:bookmarkStart w:id="2" w:name="_Toc322973221"/>
       <w:r>
         <w:rPr>
           <w:rFonts w:cs="Arial"/>
@@ -2220,15 +2219,15 @@
         <w:lastRenderedPageBreak/>
         <w:t>Introduction</w:t>
       </w:r>
+      <w:bookmarkEnd w:id="0"/>
       <w:bookmarkEnd w:id="1"/>
       <w:bookmarkEnd w:id="2"/>
-      <w:bookmarkEnd w:id="3"/>
     </w:p>
     <w:p>
       <w:pPr>
         <w:pStyle w:val="Body"/>
       </w:pPr>
-      <w:bookmarkStart w:id="4" w:name="_Toc493072928"/>
+      <w:bookmarkStart w:id="3" w:name="_Toc493072928"/>
       <w:r>
         <w:t xml:space="preserve">Ignition™ is an execution and development platform from Inductive Automation designed to support a wide-range of industrial </w:t>
       </w:r>
@@ -2438,7 +2437,7 @@
         <w:t>This entry launches a wizard-style sequence of panels that allow the end-user to</w:t>
       </w:r>
       <w:r>
-        <w:t xml:space="preserve"> to </w:t>
+        <w:t xml:space="preserve"> </w:t>
       </w:r>
       <w:r>
         <w:t>complete</w:t>
@@ -2547,7 +2546,7 @@
         <w:t>sample output.</w:t>
       </w:r>
     </w:p>
-    <w:bookmarkEnd w:id="4"/>
+    <w:bookmarkEnd w:id="3"/>
     <w:p>
       <w:pPr>
         <w:pStyle w:val="Body"/>
@@ -2565,7 +2564,7 @@
           <w:rFonts w:cs="Arial"/>
         </w:rPr>
       </w:pPr>
-      <w:bookmarkStart w:id="5" w:name="_Toc322973222"/>
+      <w:bookmarkStart w:id="4" w:name="_Toc322973222"/>
       <w:r>
         <w:rPr>
           <w:rFonts w:cs="Arial"/>
@@ -2573,7 +2572,7 @@
         <w:lastRenderedPageBreak/>
         <w:t>Loading</w:t>
       </w:r>
-      <w:bookmarkEnd w:id="5"/>
+      <w:bookmarkEnd w:id="4"/>
     </w:p>
     <w:p>
       <w:pPr>
@@ -2979,7 +2978,7 @@
           <w:rFonts w:cs="Arial"/>
         </w:rPr>
       </w:pPr>
-      <w:bookmarkStart w:id="6" w:name="_Toc322973223"/>
+      <w:bookmarkStart w:id="5" w:name="_Toc322973223"/>
       <w:r>
         <w:rPr>
           <w:rFonts w:cs="Arial"/>
@@ -2999,7 +2998,7 @@
         </w:rPr>
         <w:t>Module</w:t>
       </w:r>
-      <w:bookmarkEnd w:id="6"/>
+      <w:bookmarkEnd w:id="5"/>
     </w:p>
     <w:p>
       <w:pPr>
@@ -3710,7 +3709,7 @@
           <w:rFonts w:cs="Arial"/>
         </w:rPr>
       </w:pPr>
-      <w:bookmarkStart w:id="7" w:name="_Toc322973224"/>
+      <w:bookmarkStart w:id="6" w:name="_Toc322973224"/>
       <w:r>
         <w:rPr>
           <w:rFonts w:cs="Arial"/>
@@ -3718,108 +3717,108 @@
         <w:lastRenderedPageBreak/>
         <w:t>Panels</w:t>
       </w:r>
+      <w:bookmarkEnd w:id="6"/>
+    </w:p>
+    <w:p>
+      <w:pPr>
+        <w:pStyle w:val="Body"/>
+      </w:pPr>
+      <w:r>
+        <w:t>This section describes each panel type in detail</w:t>
+      </w:r>
+      <w:r>
+        <w:t xml:space="preserve"> showing both the XML fragments used for configuration and the resulting screen displayed to the user</w:t>
+      </w:r>
+      <w:r>
+        <w:t>. Not every panel is applicable for every product. In some cases multiple versions of the same panel may be needed. This is all controlled by the makeup of the XML file, the product bill-of-materials.</w:t>
+      </w:r>
+    </w:p>
+    <w:p>
+      <w:pPr>
+        <w:pStyle w:val="Body"/>
+      </w:pPr>
+      <w:r>
+        <w:t xml:space="preserve">Panel </w:t>
+      </w:r>
+      <w:r>
+        <w:rPr>
+          <w:i/>
+        </w:rPr>
+        <w:t>type</w:t>
+      </w:r>
+      <w:r>
+        <w:t xml:space="preserve"> is </w:t>
+      </w:r>
+      <w:r>
+        <w:t>limited</w:t>
+      </w:r>
+      <w:r>
+        <w:t xml:space="preserve"> to a fixed vocabulary. Each type </w:t>
+      </w:r>
+      <w:r>
+        <w:t>corresponds</w:t>
+      </w:r>
+      <w:r>
+        <w:t xml:space="preserve"> to a </w:t>
+      </w:r>
+      <w:r>
+        <w:t xml:space="preserve">specific </w:t>
+      </w:r>
+      <w:r>
+        <w:t>Java class</w:t>
+      </w:r>
+      <w:r>
+        <w:t xml:space="preserve"> that </w:t>
+      </w:r>
+      <w:r>
+        <w:rPr>
+          <w:szCs w:val="28"/>
+        </w:rPr>
+        <w:t>renders</w:t>
+      </w:r>
+      <w:r>
+        <w:t xml:space="preserve"> the page</w:t>
+      </w:r>
+      <w:r>
+        <w:t xml:space="preserve">. Within a bill-of-materials, </w:t>
+      </w:r>
+      <w:r>
+        <w:t xml:space="preserve">a page is given an arbitrary </w:t>
+      </w:r>
+      <w:r>
+        <w:rPr>
+          <w:i/>
+        </w:rPr>
+        <w:t>subtype</w:t>
+      </w:r>
+      <w:r>
+        <w:t xml:space="preserve"> that, in combination with the </w:t>
+      </w:r>
+      <w:r>
+        <w:rPr>
+          <w:i/>
+        </w:rPr>
+        <w:t>type</w:t>
+      </w:r>
+      <w:r>
+        <w:rPr>
+          <w:i/>
+        </w:rPr>
+        <w:t>,</w:t>
+      </w:r>
+      <w:r>
+        <w:t xml:space="preserve"> uniquely identifies each page.</w:t>
+      </w:r>
+    </w:p>
+    <w:p>
+      <w:pPr>
+        <w:pStyle w:val="Heading2"/>
+      </w:pPr>
+      <w:bookmarkStart w:id="7" w:name="_Toc322973225"/>
+      <w:r>
+        <w:t>Welcome Panel</w:t>
+      </w:r>
       <w:bookmarkEnd w:id="7"/>
-    </w:p>
-    <w:p>
-      <w:pPr>
-        <w:pStyle w:val="Body"/>
-      </w:pPr>
-      <w:r>
-        <w:t>This section describes each panel type in detail</w:t>
-      </w:r>
-      <w:r>
-        <w:t xml:space="preserve"> showing both the XML fragments used for configuration and the resulting screen displayed to the user</w:t>
-      </w:r>
-      <w:r>
-        <w:t>. Not every panel is applicable for every product. In some cases multiple versions of the same panel may be needed. This is all controlled by the makeup of the XML file, the product bill-of-materials.</w:t>
-      </w:r>
-    </w:p>
-    <w:p>
-      <w:pPr>
-        <w:pStyle w:val="Body"/>
-      </w:pPr>
-      <w:r>
-        <w:t xml:space="preserve">Panel </w:t>
-      </w:r>
-      <w:r>
-        <w:rPr>
-          <w:i/>
-        </w:rPr>
-        <w:t>type</w:t>
-      </w:r>
-      <w:r>
-        <w:t xml:space="preserve"> is </w:t>
-      </w:r>
-      <w:r>
-        <w:t>limited</w:t>
-      </w:r>
-      <w:r>
-        <w:t xml:space="preserve"> to a fixed vocabulary. Each type </w:t>
-      </w:r>
-      <w:r>
-        <w:t>corresponds</w:t>
-      </w:r>
-      <w:r>
-        <w:t xml:space="preserve"> to a </w:t>
-      </w:r>
-      <w:r>
-        <w:t xml:space="preserve">specific </w:t>
-      </w:r>
-      <w:r>
-        <w:t>Java class</w:t>
-      </w:r>
-      <w:r>
-        <w:t xml:space="preserve"> that </w:t>
-      </w:r>
-      <w:r>
-        <w:rPr>
-          <w:szCs w:val="28"/>
-        </w:rPr>
-        <w:t>renders</w:t>
-      </w:r>
-      <w:r>
-        <w:t xml:space="preserve"> the page</w:t>
-      </w:r>
-      <w:r>
-        <w:t xml:space="preserve">. Within a bill-of-materials, </w:t>
-      </w:r>
-      <w:r>
-        <w:t xml:space="preserve">a page is given an arbitrary </w:t>
-      </w:r>
-      <w:r>
-        <w:rPr>
-          <w:i/>
-        </w:rPr>
-        <w:t>subtype</w:t>
-      </w:r>
-      <w:r>
-        <w:t xml:space="preserve"> that, in combination with the </w:t>
-      </w:r>
-      <w:r>
-        <w:rPr>
-          <w:i/>
-        </w:rPr>
-        <w:t>type</w:t>
-      </w:r>
-      <w:r>
-        <w:rPr>
-          <w:i/>
-        </w:rPr>
-        <w:t>,</w:t>
-      </w:r>
-      <w:r>
-        <w:t xml:space="preserve"> uniquely identifies each page.</w:t>
-      </w:r>
-    </w:p>
-    <w:p>
-      <w:pPr>
-        <w:pStyle w:val="Heading2"/>
-      </w:pPr>
-      <w:bookmarkStart w:id="8" w:name="_Toc322973225"/>
-      <w:r>
-        <w:t>Welcome Panel</w:t>
-      </w:r>
-      <w:bookmarkEnd w:id="8"/>
     </w:p>
     <w:p>
       <w:pPr>
@@ -5761,11 +5760,11 @@
       <w:pPr>
         <w:pStyle w:val="Heading2"/>
       </w:pPr>
-      <w:bookmarkStart w:id="9" w:name="_Toc322973226"/>
+      <w:bookmarkStart w:id="8" w:name="_Toc322973226"/>
       <w:r>
         <w:t>License Panel</w:t>
       </w:r>
-      <w:bookmarkEnd w:id="9"/>
+      <w:bookmarkEnd w:id="8"/>
     </w:p>
     <w:p>
       <w:pPr>
@@ -6588,11 +6587,11 @@
       <w:pPr>
         <w:pStyle w:val="Heading2"/>
       </w:pPr>
-      <w:bookmarkStart w:id="10" w:name="_Toc322973227"/>
+      <w:bookmarkStart w:id="9" w:name="_Toc322973227"/>
       <w:r>
         <w:t>Backup Panel</w:t>
       </w:r>
-      <w:bookmarkEnd w:id="10"/>
+      <w:bookmarkEnd w:id="9"/>
     </w:p>
     <w:p>
       <w:pPr>
@@ -7163,11 +7162,11 @@
       <w:pPr>
         <w:pStyle w:val="Heading2"/>
       </w:pPr>
-      <w:bookmarkStart w:id="11" w:name="_Toc322973228"/>
+      <w:bookmarkStart w:id="10" w:name="_Toc322973228"/>
       <w:r>
         <w:t>Cleanup Panel</w:t>
       </w:r>
-      <w:bookmarkEnd w:id="11"/>
+      <w:bookmarkEnd w:id="10"/>
     </w:p>
     <w:p>
       <w:pPr>
@@ -8254,11 +8253,11 @@
       <w:pPr>
         <w:pStyle w:val="Heading2"/>
       </w:pPr>
-      <w:bookmarkStart w:id="12" w:name="_Toc322973229"/>
+      <w:bookmarkStart w:id="11" w:name="_Toc322973229"/>
       <w:r>
         <w:t>Authentication Panel</w:t>
       </w:r>
-      <w:bookmarkEnd w:id="12"/>
+      <w:bookmarkEnd w:id="11"/>
     </w:p>
     <w:p>
       <w:pPr>
@@ -8986,11 +8985,11 @@
       <w:pPr>
         <w:pStyle w:val="Heading2"/>
       </w:pPr>
-      <w:bookmarkStart w:id="13" w:name="_Toc322973230"/>
+      <w:bookmarkStart w:id="12" w:name="_Toc322973230"/>
       <w:r>
         <w:t>Interface Definition Panel</w:t>
       </w:r>
-      <w:bookmarkEnd w:id="13"/>
+      <w:bookmarkEnd w:id="12"/>
     </w:p>
     <w:p>
       <w:pPr>
@@ -9868,11 +9867,11 @@
       <w:pPr>
         <w:pStyle w:val="Heading2"/>
       </w:pPr>
-      <w:bookmarkStart w:id="14" w:name="_Toc322973231"/>
+      <w:bookmarkStart w:id="13" w:name="_Toc322973231"/>
       <w:r>
         <w:t>Icon Panel</w:t>
       </w:r>
-      <w:bookmarkEnd w:id="14"/>
+      <w:bookmarkEnd w:id="13"/>
     </w:p>
     <w:p>
       <w:pPr>
@@ -10669,11 +10668,11 @@
       <w:pPr>
         <w:pStyle w:val="Heading2"/>
       </w:pPr>
-      <w:bookmarkStart w:id="15" w:name="_Toc322973232"/>
+      <w:bookmarkStart w:id="14" w:name="_Toc322973232"/>
       <w:r>
         <w:t>File Panel</w:t>
       </w:r>
-      <w:bookmarkEnd w:id="15"/>
+      <w:bookmarkEnd w:id="14"/>
     </w:p>
     <w:p>
       <w:pPr>
@@ -12459,11 +12458,11 @@
       <w:pPr>
         <w:pStyle w:val="Heading2"/>
       </w:pPr>
-      <w:bookmarkStart w:id="16" w:name="_Toc322973233"/>
+      <w:bookmarkStart w:id="15" w:name="_Toc322973233"/>
       <w:r>
         <w:t>Database Panel</w:t>
       </w:r>
-      <w:bookmarkEnd w:id="16"/>
+      <w:bookmarkEnd w:id="15"/>
     </w:p>
     <w:p>
       <w:pPr>
@@ -12740,15 +12739,43 @@
           <w:szCs w:val="28"/>
         </w:rPr>
       </w:pPr>
-    </w:p>
-    <w:p>
-      <w:pPr>
-        <w:pStyle w:val="XML"/>
-      </w:pPr>
-      <w:r>
-        <w:rPr>
-          <w:color w:val="000000"/>
-        </w:rPr>
+      <w:r>
+        <w:rPr>
+          <w:rFonts w:ascii="Calibri" w:hAnsi="Calibri"/>
+          <w:sz w:val="28"/>
+          <w:szCs w:val="28"/>
+        </w:rPr>
+        <w:t>The DBMS may be specified as a property if there are any constructs in the scripts that may be DBMS-spe</w:t>
+      </w:r>
+      <w:bookmarkStart w:id="16" w:name="_GoBack"/>
+      <w:bookmarkEnd w:id="16"/>
+      <w:r>
+        <w:rPr>
+          <w:rFonts w:ascii="Calibri" w:hAnsi="Calibri"/>
+          <w:sz w:val="28"/>
+          <w:szCs w:val="28"/>
+        </w:rPr>
+        <w:t>cific (and the installer knows about them).</w:t>
+      </w:r>
+    </w:p>
+    <w:p>
+      <w:pPr>
+        <w:rPr>
+          <w:rFonts w:ascii="Calibri" w:hAnsi="Calibri"/>
+          <w:sz w:val="28"/>
+          <w:szCs w:val="28"/>
+        </w:rPr>
+      </w:pPr>
+    </w:p>
+    <w:p>
+      <w:pPr>
+        <w:pStyle w:val="XML"/>
+      </w:pPr>
+      <w:r>
+        <w:rPr>
+          <w:color w:val="000000"/>
+        </w:rPr>
+        <w:lastRenderedPageBreak/>
         <w:tab/>
       </w:r>
       <w:r>
@@ -12948,7 +12975,6 @@
         <w:rPr>
           <w:color w:val="000000"/>
         </w:rPr>
-        <w:lastRenderedPageBreak/>
         <w:tab/>
       </w:r>
       <w:r>
@@ -13129,6 +13155,9 @@
     <w:p>
       <w:pPr>
         <w:pStyle w:val="XML"/>
+        <w:rPr>
+          <w:color w:val="008080"/>
+        </w:rPr>
       </w:pPr>
       <w:r>
         <w:rPr>
@@ -13187,6 +13216,119 @@
           <w:color w:val="2A00FF"/>
         </w:rPr>
         <w:t>"production"</w:t>
+      </w:r>
+      <w:r>
+        <w:rPr>
+          <w:color w:val="008080"/>
+        </w:rPr>
+        <w:t>&gt;&lt;/</w:t>
+      </w:r>
+      <w:r>
+        <w:rPr>
+          <w:color w:val="3F7F7F"/>
+        </w:rPr>
+        <w:t>property</w:t>
+      </w:r>
+      <w:r>
+        <w:rPr>
+          <w:color w:val="008080"/>
+        </w:rPr>
+        <w:t>&gt;</w:t>
+      </w:r>
+    </w:p>
+    <w:p>
+      <w:pPr>
+        <w:pStyle w:val="XML"/>
+      </w:pPr>
+      <w:r>
+        <w:rPr>
+          <w:color w:val="008080"/>
+        </w:rPr>
+        <w:tab/>
+      </w:r>
+      <w:r>
+        <w:rPr>
+          <w:color w:val="008080"/>
+        </w:rPr>
+        <w:tab/>
+      </w:r>
+      <w:r>
+        <w:rPr>
+          <w:color w:val="008080"/>
+        </w:rPr>
+        <w:t>&lt;</w:t>
+      </w:r>
+      <w:r>
+        <w:rPr>
+          <w:color w:val="3F7F7F"/>
+        </w:rPr>
+        <w:t>property</w:t>
+      </w:r>
+      <w:r>
+        <w:t xml:space="preserve"> name</w:t>
+      </w:r>
+      <w:r>
+        <w:rPr>
+          <w:color w:val="000000"/>
+        </w:rPr>
+        <w:t>=</w:t>
+      </w:r>
+      <w:r>
+        <w:rPr>
+          <w:i/>
+          <w:iCs/>
+          <w:color w:val="2A00FF"/>
+        </w:rPr>
+        <w:t>"</w:t>
+      </w:r>
+      <w:r>
+        <w:rPr>
+          <w:i/>
+          <w:iCs/>
+          <w:color w:val="2A00FF"/>
+        </w:rPr>
+        <w:t>dbms</w:t>
+      </w:r>
+      <w:r>
+        <w:rPr>
+          <w:i/>
+          <w:iCs/>
+          <w:color w:val="2A00FF"/>
+        </w:rPr>
+        <w:t>"</w:t>
+      </w:r>
+      <w:r>
+        <w:t xml:space="preserve"> type</w:t>
+      </w:r>
+      <w:r>
+        <w:rPr>
+          <w:color w:val="000000"/>
+        </w:rPr>
+        <w:t>=</w:t>
+      </w:r>
+      <w:r>
+        <w:rPr>
+          <w:i/>
+          <w:iCs/>
+          <w:color w:val="2A00FF"/>
+        </w:rPr>
+        <w:t>"</w:t>
+      </w:r>
+      <w:r>
+        <w:rPr>
+          <w:i/>
+          <w:iCs/>
+          <w:color w:val="2A00FF"/>
+        </w:rPr>
+        <w:t>ORACLE</w:t>
+      </w:r>
+      <w:r>
+        <w:rPr>
+          <w:i/>
+          <w:iCs/>
+          <w:color w:val="2A00FF"/>
+        </w:rPr>
+        <w:t>"</w:t>
       </w:r>
       <w:r>
         <w:rPr>
@@ -13847,7 +13989,6 @@
       </w:pPr>
       <w:bookmarkStart w:id="17" w:name="_Toc322973234"/>
       <w:r>
-        <w:lastRenderedPageBreak/>
         <w:t>Module Panel</w:t>
       </w:r>
       <w:bookmarkEnd w:id="17"/>
@@ -13866,15 +14007,7 @@
           <w:sz w:val="28"/>
           <w:szCs w:val="28"/>
         </w:rPr>
-        <w:t>If the installed product requires custom Ignition modules, use this panel to install them.</w:t>
-      </w:r>
-      <w:r>
-        <w:rPr>
-          <w:rFonts w:ascii="Calibri" w:hAnsi="Calibri"/>
-          <w:sz w:val="28"/>
-          <w:szCs w:val="28"/>
-        </w:rPr>
-        <w:t xml:space="preserve">  This panel should be executed before tag or project definitions in either of these reference module script functions.</w:t>
+        <w:t>If the installed product requires custom Ignition modules, use this panel to install them.  This panel should be executed before tag or project definitions in either of these reference module script functions.</w:t>
       </w:r>
     </w:p>
     <w:p>
@@ -14666,6 +14799,7 @@
           <w:sz w:val="28"/>
           <w:szCs w:val="28"/>
         </w:rPr>
+        <w:lastRenderedPageBreak/>
         <w:t>The tag artifacts are .xml files generated by exports in from the Ignition Designer. There may be multiple tag artifacts.</w:t>
       </w:r>
     </w:p>
@@ -14834,7 +14968,6 @@
         <w:rPr>
           <w:color w:val="000000"/>
         </w:rPr>
-        <w:lastRenderedPageBreak/>
         <w:tab/>
       </w:r>
       <w:r>
@@ -15906,6 +16039,7 @@
         </w:rPr>
       </w:pPr>
       <w:r>
+        <w:lastRenderedPageBreak/>
         <w:t xml:space="preserve">Figure </w:t>
       </w:r>
       <w:r>
@@ -17459,10 +17593,7 @@
         <w:fldChar w:fldCharType="begin"/>
       </w:r>
       <w:r>
-        <w:instrText xml:space="preserve"> SEQ</w:instrText>
-      </w:r>
-      <w:r>
-        <w:instrText xml:space="preserve"> Figure \* ARABIC </w:instrText>
+        <w:instrText xml:space="preserve"> SEQ Figure \* ARABIC </w:instrText>
       </w:r>
       <w:r>
         <w:fldChar w:fldCharType="separate"/>
@@ -21694,7 +21825,6 @@
         <w:jc w:val="both"/>
       </w:pPr>
     </w:p>
-    <w:bookmarkEnd w:id="0"/>
     <w:sectPr>
       <w:pgSz w:w="12240" w:h="15840" w:code="1"/>
       <w:pgMar w:top="1440" w:right="1440" w:bottom="1440" w:left="1440" w:header="720" w:footer="720" w:gutter="0"/>
@@ -26543,7 +26673,7 @@
 </file>
 
 <file path=customXml/itemProps1.xml><?xml version="1.0" encoding="utf-8"?>
-<ds:datastoreItem xmlns:ds="http://schemas.openxmlformats.org/officeDocument/2006/customXml" ds:itemID="{789B6F4C-D0C4-514A-ACDF-D523F57B9724}">
+<ds:datastoreItem xmlns:ds="http://schemas.openxmlformats.org/officeDocument/2006/customXml" ds:itemID="{1E6C0A27-7310-5E45-8429-619DC2EF570E}">
   <ds:schemaRefs>
     <ds:schemaRef ds:uri="http://schemas.openxmlformats.org/officeDocument/2006/bibliography"/>
   </ds:schemaRefs>

</xml_diff>

<commit_message>
Added panel to execute python scripts.
</commit_message>
<xml_diff>
--- a/doc/ApplicationInstaller.docx
+++ b/doc/ApplicationInstaller.docx
@@ -1,6 +1,6 @@
 
 <file path=word/document.xml><?xml version="1.0" encoding="utf-8"?>
-<w:document xmlns:wpc="http://schemas.microsoft.com/office/word/2010/wordprocessingCanvas" xmlns:mo="http://schemas.microsoft.com/office/mac/office/2008/main" xmlns:mc="http://schemas.openxmlformats.org/markup-compatibility/2006" xmlns:mv="urn:schemas-microsoft-com:mac:vml" xmlns:o="urn:schemas-microsoft-com:office:office" xmlns:r="http://schemas.openxmlformats.org/officeDocument/2006/relationships" xmlns:m="http://schemas.openxmlformats.org/officeDocument/2006/math" xmlns:v="urn:schemas-microsoft-com:vml" xmlns:wp14="http://schemas.microsoft.com/office/word/2010/wordprocessingDrawing" xmlns:wp="http://schemas.openxmlformats.org/drawingml/2006/wordprocessingDrawing" xmlns:w10="urn:schemas-microsoft-com:office:word" xmlns:w="http://schemas.openxmlformats.org/wordprocessingml/2006/main" xmlns:w14="http://schemas.microsoft.com/office/word/2010/wordml" xmlns:wpg="http://schemas.microsoft.com/office/word/2010/wordprocessingGroup" xmlns:wpi="http://schemas.microsoft.com/office/word/2010/wordprocessingInk" xmlns:wne="http://schemas.microsoft.com/office/word/2006/wordml" xmlns:wps="http://schemas.microsoft.com/office/word/2010/wordprocessingShape" mc:Ignorable="w14 wp14">
+<w:document xmlns:wpc="http://schemas.microsoft.com/office/word/2010/wordprocessingCanvas" xmlns:mo="http://schemas.microsoft.com/office/mac/office/2008/main" xmlns:mc="http://schemas.openxmlformats.org/markup-compatibility/2006" xmlns:mv="urn:schemas-microsoft-com:mac:vml" xmlns:o="urn:schemas-microsoft-com:office:office" xmlns:r="http://schemas.openxmlformats.org/officeDocument/2006/relationships" xmlns:m="http://schemas.openxmlformats.org/officeDocument/2006/math" xmlns:v="urn:schemas-microsoft-com:vml" xmlns:wp14="http://schemas.microsoft.com/office/word/2010/wordprocessingDrawing" xmlns:wp="http://schemas.openxmlformats.org/drawingml/2006/wordprocessingDrawing" xmlns:w10="urn:schemas-microsoft-com:office:word" xmlns:w="http://schemas.openxmlformats.org/wordprocessingml/2006/main" xmlns:w14="http://schemas.microsoft.com/office/word/2010/wordml" xmlns:w15="http://schemas.microsoft.com/office/word/2012/wordml" xmlns:wpg="http://schemas.microsoft.com/office/word/2010/wordprocessingGroup" xmlns:wpi="http://schemas.microsoft.com/office/word/2010/wordprocessingInk" xmlns:wne="http://schemas.microsoft.com/office/word/2006/wordml" xmlns:wps="http://schemas.microsoft.com/office/word/2010/wordprocessingShape" mc:Ignorable="w14 w15 wp14">
   <w:body>
     <w:p>
       <w:pPr>
@@ -352,11 +352,11 @@
           <w:sz w:val="28"/>
         </w:rPr>
         <w:sectPr>
-          <w:headerReference w:type="default" r:id="rId9"/>
-          <w:footerReference w:type="even" r:id="rId10"/>
-          <w:footerReference w:type="default" r:id="rId11"/>
-          <w:headerReference w:type="first" r:id="rId12"/>
-          <w:footerReference w:type="first" r:id="rId13"/>
+          <w:headerReference w:type="default" r:id="rId8"/>
+          <w:footerReference w:type="even" r:id="rId9"/>
+          <w:footerReference w:type="default" r:id="rId10"/>
+          <w:headerReference w:type="first" r:id="rId11"/>
+          <w:footerReference w:type="first" r:id="rId12"/>
           <w:pgSz w:w="12240" w:h="15840" w:code="1"/>
           <w:pgMar w:top="1440" w:right="1440" w:bottom="1440" w:left="1440" w:header="720" w:footer="720" w:gutter="0"/>
           <w:cols w:space="720"/>
@@ -2831,6 +2831,7 @@
           <w:noProof/>
           <w:sz w:val="28"/>
           <w:szCs w:val="28"/>
+          <w:lang w:eastAsia="zh-TW"/>
         </w:rPr>
         <w:drawing>
           <wp:inline distT="0" distB="0" distL="0" distR="0" wp14:anchorId="3E39B1A0" wp14:editId="57A75154">
@@ -2850,7 +2851,7 @@
                     </pic:cNvPicPr>
                   </pic:nvPicPr>
                   <pic:blipFill>
-                    <a:blip r:embed="rId14">
+                    <a:blip r:embed="rId13">
                       <a:extLst>
                         <a:ext uri="{28A0092B-C50C-407E-A947-70E740481C1C}">
                           <a14:useLocalDpi xmlns:a14="http://schemas.microsoft.com/office/drawing/2010/main" val="0"/>
@@ -2980,6 +2981,7 @@
           <w:noProof/>
           <w:sz w:val="28"/>
           <w:szCs w:val="28"/>
+          <w:lang w:eastAsia="zh-TW"/>
         </w:rPr>
         <w:drawing>
           <wp:inline distT="0" distB="0" distL="0" distR="0" wp14:anchorId="038ECAB3" wp14:editId="1FEE684E">
@@ -2999,7 +3001,7 @@
                     </pic:cNvPicPr>
                   </pic:nvPicPr>
                   <pic:blipFill>
-                    <a:blip r:embed="rId15">
+                    <a:blip r:embed="rId14">
                       <a:extLst>
                         <a:ext uri="{28A0092B-C50C-407E-A947-70E740481C1C}">
                           <a14:useLocalDpi xmlns:a14="http://schemas.microsoft.com/office/drawing/2010/main" val="0"/>
@@ -3811,7 +3813,7 @@
         </w:rPr>
         <w:t xml:space="preserve"> </w:t>
       </w:r>
-      <w:hyperlink r:id="rId16" w:history="1">
+      <w:hyperlink r:id="rId15" w:history="1">
         <w:r>
           <w:rPr>
             <w:rStyle w:val="Hyperlink"/>
@@ -5424,6 +5426,7 @@
           <w:noProof/>
           <w:sz w:val="28"/>
           <w:szCs w:val="28"/>
+          <w:lang w:eastAsia="zh-TW"/>
         </w:rPr>
         <w:drawing>
           <wp:inline distT="0" distB="0" distL="0" distR="0" wp14:anchorId="148E1450" wp14:editId="138D0FDD">
@@ -5443,7 +5446,7 @@
                     </pic:cNvPicPr>
                   </pic:nvPicPr>
                   <pic:blipFill>
-                    <a:blip r:embed="rId17">
+                    <a:blip r:embed="rId16">
                       <a:extLst>
                         <a:ext uri="{28A0092B-C50C-407E-A947-70E740481C1C}">
                           <a14:useLocalDpi xmlns:a14="http://schemas.microsoft.com/office/drawing/2010/main" val="0"/>
@@ -6365,6 +6368,7 @@
           <w:noProof/>
           <w:sz w:val="28"/>
           <w:szCs w:val="28"/>
+          <w:lang w:eastAsia="zh-TW"/>
         </w:rPr>
         <w:lastRenderedPageBreak/>
         <w:drawing>
@@ -6385,7 +6389,7 @@
                     </pic:cNvPicPr>
                   </pic:nvPicPr>
                   <pic:blipFill>
-                    <a:blip r:embed="rId18">
+                    <a:blip r:embed="rId17">
                       <a:extLst>
                         <a:ext uri="{28A0092B-C50C-407E-A947-70E740481C1C}">
                           <a14:useLocalDpi xmlns:a14="http://schemas.microsoft.com/office/drawing/2010/main" val="0"/>
@@ -6853,6 +6857,7 @@
           <w:noProof/>
           <w:sz w:val="28"/>
           <w:szCs w:val="28"/>
+          <w:lang w:eastAsia="zh-TW"/>
         </w:rPr>
         <w:lastRenderedPageBreak/>
         <w:drawing>
@@ -6873,7 +6878,7 @@
                     </pic:cNvPicPr>
                   </pic:nvPicPr>
                   <pic:blipFill>
-                    <a:blip r:embed="rId19">
+                    <a:blip r:embed="rId18">
                       <a:extLst>
                         <a:ext uri="{28A0092B-C50C-407E-A947-70E740481C1C}">
                           <a14:useLocalDpi xmlns:a14="http://schemas.microsoft.com/office/drawing/2010/main" val="0"/>
@@ -9481,6 +9486,9 @@
         <w:pStyle w:val="XML"/>
       </w:pPr>
       <w:r>
+        <w:rPr>
+          <w:lang w:eastAsia="zh-TW"/>
+        </w:rPr>
         <w:drawing>
           <wp:inline distT="0" distB="0" distL="0" distR="0" wp14:anchorId="01E4334B" wp14:editId="2A9075ED">
             <wp:extent cx="5943600" cy="3472665"/>
@@ -9499,7 +9507,7 @@
                     </pic:cNvPicPr>
                   </pic:nvPicPr>
                   <pic:blipFill>
-                    <a:blip r:embed="rId20">
+                    <a:blip r:embed="rId19">
                       <a:extLst>
                         <a:ext uri="{28A0092B-C50C-407E-A947-70E740481C1C}">
                           <a14:useLocalDpi xmlns:a14="http://schemas.microsoft.com/office/drawing/2010/main" val="0"/>
@@ -10851,6 +10859,7 @@
           <w:noProof/>
           <w:sz w:val="28"/>
           <w:szCs w:val="28"/>
+          <w:lang w:eastAsia="zh-TW"/>
         </w:rPr>
         <w:drawing>
           <wp:inline distT="0" distB="0" distL="0" distR="0" wp14:anchorId="072982C2" wp14:editId="742A0F0B">
@@ -10870,7 +10879,7 @@
                     </pic:cNvPicPr>
                   </pic:nvPicPr>
                   <pic:blipFill>
-                    <a:blip r:embed="rId21">
+                    <a:blip r:embed="rId20">
                       <a:extLst>
                         <a:ext uri="{28A0092B-C50C-407E-A947-70E740481C1C}">
                           <a14:useLocalDpi xmlns:a14="http://schemas.microsoft.com/office/drawing/2010/main" val="0"/>
@@ -11643,6 +11652,7 @@
           <w:noProof/>
           <w:sz w:val="28"/>
           <w:szCs w:val="28"/>
+          <w:lang w:eastAsia="zh-TW"/>
         </w:rPr>
         <w:lastRenderedPageBreak/>
         <w:drawing>
@@ -11663,7 +11673,7 @@
                     </pic:cNvPicPr>
                   </pic:nvPicPr>
                   <pic:blipFill>
-                    <a:blip r:embed="rId22">
+                    <a:blip r:embed="rId21">
                       <a:extLst>
                         <a:ext uri="{28A0092B-C50C-407E-A947-70E740481C1C}">
                           <a14:useLocalDpi xmlns:a14="http://schemas.microsoft.com/office/drawing/2010/main" val="0"/>
@@ -12656,6 +12666,7 @@
           <w:noProof/>
           <w:sz w:val="28"/>
           <w:szCs w:val="28"/>
+          <w:lang w:eastAsia="zh-TW"/>
         </w:rPr>
         <w:lastRenderedPageBreak/>
         <w:drawing>
@@ -12676,7 +12687,7 @@
                     </pic:cNvPicPr>
                   </pic:nvPicPr>
                   <pic:blipFill>
-                    <a:blip r:embed="rId23">
+                    <a:blip r:embed="rId22">
                       <a:extLst>
                         <a:ext uri="{28A0092B-C50C-407E-A947-70E740481C1C}">
                           <a14:useLocalDpi xmlns:a14="http://schemas.microsoft.com/office/drawing/2010/main" val="0"/>
@@ -14836,6 +14847,9 @@
         <w:pStyle w:val="XML"/>
       </w:pPr>
       <w:r>
+        <w:rPr>
+          <w:lang w:eastAsia="zh-TW"/>
+        </w:rPr>
         <w:lastRenderedPageBreak/>
         <w:drawing>
           <wp:inline distT="0" distB="0" distL="0" distR="0" wp14:anchorId="7A25DAB2" wp14:editId="1943DFFE">
@@ -14855,7 +14869,7 @@
                     </pic:cNvPicPr>
                   </pic:nvPicPr>
                   <pic:blipFill>
-                    <a:blip r:embed="rId24">
+                    <a:blip r:embed="rId23">
                       <a:extLst>
                         <a:ext uri="{28A0092B-C50C-407E-A947-70E740481C1C}">
                           <a14:useLocalDpi xmlns:a14="http://schemas.microsoft.com/office/drawing/2010/main" val="0"/>
@@ -16786,6 +16800,7 @@
           <w:noProof/>
           <w:sz w:val="28"/>
           <w:szCs w:val="28"/>
+          <w:lang w:eastAsia="zh-TW"/>
         </w:rPr>
         <w:drawing>
           <wp:inline distT="0" distB="0" distL="0" distR="0" wp14:anchorId="150A51AF" wp14:editId="3DFF4186">
@@ -16805,7 +16820,7 @@
                     </pic:cNvPicPr>
                   </pic:nvPicPr>
                   <pic:blipFill>
-                    <a:blip r:embed="rId25">
+                    <a:blip r:embed="rId24">
                       <a:extLst>
                         <a:ext uri="{28A0092B-C50C-407E-A947-70E740481C1C}">
                           <a14:useLocalDpi xmlns:a14="http://schemas.microsoft.com/office/drawing/2010/main" val="0"/>
@@ -17815,8 +17830,10 @@
       <w:pPr>
         <w:pStyle w:val="XML"/>
       </w:pPr>
-      <w:bookmarkStart w:id="18" w:name="_GoBack"/>
-      <w:r>
+      <w:r>
+        <w:rPr>
+          <w:lang w:eastAsia="zh-TW"/>
+        </w:rPr>
         <w:drawing>
           <wp:inline distT="0" distB="0" distL="0" distR="0" wp14:anchorId="1B2BA96D" wp14:editId="750F727E">
             <wp:extent cx="5943600" cy="2329802"/>
@@ -17835,7 +17852,7 @@
                     </pic:cNvPicPr>
                   </pic:nvPicPr>
                   <pic:blipFill>
-                    <a:blip r:embed="rId26">
+                    <a:blip r:embed="rId25">
                       <a:extLst>
                         <a:ext uri="{28A0092B-C50C-407E-A947-70E740481C1C}">
                           <a14:useLocalDpi xmlns:a14="http://schemas.microsoft.com/office/drawing/2010/main" val="0"/>
@@ -17892,11 +17909,11 @@
       <w:pPr>
         <w:pStyle w:val="Heading2"/>
       </w:pPr>
-      <w:bookmarkStart w:id="19" w:name="_Toc345933419"/>
+      <w:bookmarkStart w:id="18" w:name="_Toc345933419"/>
       <w:r>
         <w:t>Python Panel</w:t>
       </w:r>
-      <w:bookmarkEnd w:id="19"/>
+      <w:bookmarkEnd w:id="18"/>
     </w:p>
     <w:p>
       <w:pPr>
@@ -17953,42 +17970,57 @@
           <w:sz w:val="28"/>
           <w:szCs w:val="28"/>
         </w:rPr>
-        <w:t xml:space="preserve"> area of the Ignition installation. These scripts must exist before this panel </w:t>
-      </w:r>
-      <w:bookmarkEnd w:id="18"/>
-      <w:r>
-        <w:rPr>
-          <w:rFonts w:ascii="Calibri" w:hAnsi="Calibri"/>
-          <w:sz w:val="28"/>
-          <w:szCs w:val="28"/>
-        </w:rPr>
-        <w:t>can be executed, but it is possible to install them in a previous panel.</w:t>
-      </w:r>
-    </w:p>
-    <w:p>
-      <w:pPr>
-        <w:rPr>
-          <w:rFonts w:ascii="Calibri" w:hAnsi="Calibri"/>
-          <w:sz w:val="28"/>
-          <w:szCs w:val="28"/>
-        </w:rPr>
-      </w:pPr>
-    </w:p>
-    <w:p>
-      <w:pPr>
-        <w:rPr>
-          <w:rFonts w:ascii="Calibri" w:hAnsi="Calibri"/>
-          <w:sz w:val="28"/>
-          <w:szCs w:val="28"/>
-        </w:rPr>
-      </w:pPr>
-      <w:r>
-        <w:rPr>
-          <w:rFonts w:ascii="Calibri" w:hAnsi="Calibri"/>
-          <w:sz w:val="28"/>
-          <w:szCs w:val="28"/>
-        </w:rPr>
-        <w:t>Up to three artifacts may be specified and a panel is created for each. The following artifact properties define the sub-panels</w:t>
+        <w:t xml:space="preserve"> area of the Ignition installation. These scripts must exist before this panel can be executed, but it is possible to install them in a previous panel.</w:t>
+      </w:r>
+    </w:p>
+    <w:p>
+      <w:pPr>
+        <w:rPr>
+          <w:rFonts w:ascii="Calibri" w:hAnsi="Calibri"/>
+          <w:sz w:val="28"/>
+          <w:szCs w:val="28"/>
+        </w:rPr>
+      </w:pPr>
+    </w:p>
+    <w:p>
+      <w:pPr>
+        <w:rPr>
+          <w:rFonts w:ascii="Calibri" w:hAnsi="Calibri"/>
+          <w:sz w:val="28"/>
+          <w:szCs w:val="28"/>
+        </w:rPr>
+      </w:pPr>
+      <w:r>
+        <w:rPr>
+          <w:rFonts w:ascii="Calibri" w:hAnsi="Calibri"/>
+          <w:sz w:val="28"/>
+          <w:szCs w:val="28"/>
+        </w:rPr>
+        <w:t xml:space="preserve">A </w:t>
+      </w:r>
+      <w:r>
+        <w:rPr>
+          <w:rFonts w:ascii="Calibri" w:hAnsi="Calibri"/>
+          <w:sz w:val="28"/>
+          <w:szCs w:val="28"/>
+        </w:rPr>
+        <w:t xml:space="preserve"> panel is created for each</w:t>
+      </w:r>
+      <w:r>
+        <w:rPr>
+          <w:rFonts w:ascii="Calibri" w:hAnsi="Calibri"/>
+          <w:sz w:val="28"/>
+          <w:szCs w:val="28"/>
+        </w:rPr>
+        <w:t xml:space="preserve"> artifact listed</w:t>
+      </w:r>
+      <w:r>
+        <w:rPr>
+          <w:rFonts w:ascii="Calibri" w:hAnsi="Calibri"/>
+          <w:sz w:val="28"/>
+          <w:szCs w:val="28"/>
+        </w:rPr>
+        <w:t>. The following artifact properties define the sub-panels</w:t>
       </w:r>
       <w:r>
         <w:rPr>
@@ -18059,29 +18091,10 @@
           <w:sz w:val="28"/>
           <w:szCs w:val="28"/>
         </w:rPr>
-        <w:t>comment</w:t>
-      </w:r>
-      <w:r>
-        <w:rPr>
-          <w:sz w:val="28"/>
-          <w:szCs w:val="28"/>
-        </w:rPr>
-        <w:t xml:space="preserve"> – </w:t>
-      </w:r>
-      <w:r>
-        <w:rPr>
-          <w:sz w:val="28"/>
-          <w:szCs w:val="28"/>
-        </w:rPr>
-        <w:t>the contents of this nested element is used as the text below the "Execute" button</w:t>
-      </w:r>
-      <w:r>
-        <w:rPr>
-          <w:sz w:val="28"/>
-          <w:szCs w:val="28"/>
-        </w:rPr>
-        <w:t>.</w:t>
-      </w:r>
+        <w:t>type – the button label (title case)</w:t>
+      </w:r>
+      <w:bookmarkStart w:id="19" w:name="_GoBack"/>
+      <w:bookmarkEnd w:id="19"/>
     </w:p>
     <w:p>
       <w:pPr>
@@ -18101,6 +18114,62 @@
           <w:sz w:val="28"/>
           <w:szCs w:val="28"/>
         </w:rPr>
+        <w:t>comment</w:t>
+      </w:r>
+      <w:r>
+        <w:rPr>
+          <w:sz w:val="28"/>
+          <w:szCs w:val="28"/>
+        </w:rPr>
+        <w:t xml:space="preserve"> – </w:t>
+      </w:r>
+      <w:r>
+        <w:rPr>
+          <w:sz w:val="28"/>
+          <w:szCs w:val="28"/>
+        </w:rPr>
+        <w:t>the contents of this nested element is used</w:t>
+      </w:r>
+      <w:r>
+        <w:rPr>
+          <w:sz w:val="28"/>
+          <w:szCs w:val="28"/>
+        </w:rPr>
+        <w:t xml:space="preserve"> as the text below the </w:t>
+      </w:r>
+      <w:r>
+        <w:rPr>
+          <w:sz w:val="28"/>
+          <w:szCs w:val="28"/>
+        </w:rPr>
+        <w:t>button</w:t>
+      </w:r>
+      <w:r>
+        <w:rPr>
+          <w:sz w:val="28"/>
+          <w:szCs w:val="28"/>
+        </w:rPr>
+        <w:t>.</w:t>
+      </w:r>
+    </w:p>
+    <w:p>
+      <w:pPr>
+        <w:pStyle w:val="ListParagraph"/>
+        <w:numPr>
+          <w:ilvl w:val="0"/>
+          <w:numId w:val="13"/>
+        </w:numPr>
+        <w:spacing w:after="0"/>
+        <w:rPr>
+          <w:sz w:val="28"/>
+          <w:szCs w:val="28"/>
+        </w:rPr>
+      </w:pPr>
+      <w:r>
+        <w:rPr>
+          <w:sz w:val="28"/>
+          <w:szCs w:val="28"/>
+        </w:rPr>
         <w:t>destination</w:t>
       </w:r>
       <w:r>
@@ -19337,6 +19406,7 @@
           <w:noProof/>
           <w:sz w:val="28"/>
           <w:szCs w:val="28"/>
+          <w:lang w:eastAsia="zh-TW"/>
         </w:rPr>
         <w:lastRenderedPageBreak/>
         <w:drawing>
@@ -19357,7 +19427,7 @@
                     </pic:cNvPicPr>
                   </pic:nvPicPr>
                   <pic:blipFill>
-                    <a:blip r:embed="rId25">
+                    <a:blip r:embed="rId24">
                       <a:extLst>
                         <a:ext uri="{28A0092B-C50C-407E-A947-70E740481C1C}">
                           <a14:useLocalDpi xmlns:a14="http://schemas.microsoft.com/office/drawing/2010/main" val="0"/>
@@ -20361,6 +20431,7 @@
           <w:noProof/>
           <w:sz w:val="28"/>
           <w:szCs w:val="28"/>
+          <w:lang w:eastAsia="zh-TW"/>
         </w:rPr>
         <w:drawing>
           <wp:inline distT="0" distB="0" distL="0" distR="0" wp14:anchorId="312EF749" wp14:editId="71D16968">
@@ -20380,7 +20451,7 @@
                     </pic:cNvPicPr>
                   </pic:nvPicPr>
                   <pic:blipFill>
-                    <a:blip r:embed="rId27">
+                    <a:blip r:embed="rId26">
                       <a:extLst>
                         <a:ext uri="{28A0092B-C50C-407E-A947-70E740481C1C}">
                           <a14:useLocalDpi xmlns:a14="http://schemas.microsoft.com/office/drawing/2010/main" val="0"/>
@@ -22095,6 +22166,7 @@
           <w:noProof/>
           <w:sz w:val="28"/>
           <w:szCs w:val="28"/>
+          <w:lang w:eastAsia="zh-TW"/>
         </w:rPr>
         <w:drawing>
           <wp:inline distT="0" distB="0" distL="0" distR="0" wp14:anchorId="6A931844" wp14:editId="0B44EFA4">
@@ -22114,7 +22186,7 @@
                     </pic:cNvPicPr>
                   </pic:nvPicPr>
                   <pic:blipFill>
-                    <a:blip r:embed="rId28">
+                    <a:blip r:embed="rId27">
                       <a:extLst>
                         <a:ext uri="{28A0092B-C50C-407E-A947-70E740481C1C}">
                           <a14:useLocalDpi xmlns:a14="http://schemas.microsoft.com/office/drawing/2010/main" val="0"/>
@@ -22687,6 +22759,7 @@
           <w:noProof/>
           <w:sz w:val="28"/>
           <w:szCs w:val="28"/>
+          <w:lang w:eastAsia="zh-TW"/>
         </w:rPr>
         <w:drawing>
           <wp:inline distT="0" distB="0" distL="0" distR="0" wp14:anchorId="4A0C6FC8" wp14:editId="720A3ED5">
@@ -22706,7 +22779,7 @@
                     </pic:cNvPicPr>
                   </pic:nvPicPr>
                   <pic:blipFill>
-                    <a:blip r:embed="rId29">
+                    <a:blip r:embed="rId28">
                       <a:extLst>
                         <a:ext uri="{28A0092B-C50C-407E-A947-70E740481C1C}">
                           <a14:useLocalDpi xmlns:a14="http://schemas.microsoft.com/office/drawing/2010/main" val="0"/>
@@ -23919,6 +23992,7 @@
       <w:r>
         <w:rPr>
           <w:noProof/>
+          <w:lang w:eastAsia="zh-TW"/>
         </w:rPr>
         <w:lastRenderedPageBreak/>
         <w:drawing>
@@ -23939,7 +24013,7 @@
                     </pic:cNvPicPr>
                   </pic:nvPicPr>
                   <pic:blipFill>
-                    <a:blip r:embed="rId30">
+                    <a:blip r:embed="rId29">
                       <a:extLst>
                         <a:ext uri="{28A0092B-C50C-407E-A947-70E740481C1C}">
                           <a14:useLocalDpi xmlns:a14="http://schemas.microsoft.com/office/drawing/2010/main" val="0"/>
@@ -24015,6 +24089,7 @@
       <w:r>
         <w:rPr>
           <w:noProof/>
+          <w:lang w:eastAsia="zh-TW"/>
         </w:rPr>
         <w:drawing>
           <wp:inline distT="0" distB="0" distL="0" distR="0" wp14:anchorId="18C24352" wp14:editId="4A0486CB">
@@ -24034,7 +24109,7 @@
                     </pic:cNvPicPr>
                   </pic:nvPicPr>
                   <pic:blipFill>
-                    <a:blip r:embed="rId31">
+                    <a:blip r:embed="rId30">
                       <a:extLst>
                         <a:ext uri="{28A0092B-C50C-407E-A947-70E740481C1C}">
                           <a14:useLocalDpi xmlns:a14="http://schemas.microsoft.com/office/drawing/2010/main" val="0"/>
@@ -25209,6 +25284,9 @@
         <w:pStyle w:val="XML"/>
       </w:pPr>
       <w:r>
+        <w:rPr>
+          <w:lang w:eastAsia="zh-TW"/>
+        </w:rPr>
         <w:lastRenderedPageBreak/>
         <w:drawing>
           <wp:inline distT="0" distB="0" distL="0" distR="0" wp14:anchorId="16EC6099" wp14:editId="21C1BD6B">
@@ -25228,7 +25306,7 @@
                     </pic:cNvPicPr>
                   </pic:nvPicPr>
                   <pic:blipFill>
-                    <a:blip r:embed="rId32">
+                    <a:blip r:embed="rId31">
                       <a:extLst>
                         <a:ext uri="{28A0092B-C50C-407E-A947-70E740481C1C}">
                           <a14:useLocalDpi xmlns:a14="http://schemas.microsoft.com/office/drawing/2010/main" val="0"/>
@@ -26378,6 +26456,9 @@
         <w:pStyle w:val="XML"/>
       </w:pPr>
       <w:r>
+        <w:rPr>
+          <w:lang w:eastAsia="zh-TW"/>
+        </w:rPr>
         <w:drawing>
           <wp:inline distT="0" distB="0" distL="0" distR="0" wp14:anchorId="5849D736" wp14:editId="44AC771A">
             <wp:extent cx="5943600" cy="3611546"/>
@@ -26396,7 +26477,7 @@
                     </pic:cNvPicPr>
                   </pic:nvPicPr>
                   <pic:blipFill>
-                    <a:blip r:embed="rId33">
+                    <a:blip r:embed="rId32">
                       <a:extLst>
                         <a:ext uri="{28A0092B-C50C-407E-A947-70E740481C1C}">
                           <a14:useLocalDpi xmlns:a14="http://schemas.microsoft.com/office/drawing/2010/main" val="0"/>
@@ -27016,6 +27097,7 @@
           <w:noProof/>
           <w:sz w:val="28"/>
           <w:szCs w:val="28"/>
+          <w:lang w:eastAsia="zh-TW"/>
         </w:rPr>
         <w:drawing>
           <wp:inline distT="0" distB="0" distL="0" distR="0" wp14:anchorId="43FAD80F" wp14:editId="2448ECC7">
@@ -27035,7 +27117,7 @@
                     </pic:cNvPicPr>
                   </pic:nvPicPr>
                   <pic:blipFill>
-                    <a:blip r:embed="rId34">
+                    <a:blip r:embed="rId33">
                       <a:extLst>
                         <a:ext uri="{28A0092B-C50C-407E-A947-70E740481C1C}">
                           <a14:useLocalDpi xmlns:a14="http://schemas.microsoft.com/office/drawing/2010/main" val="0"/>
@@ -27830,6 +27912,7 @@
           <w:bCs w:val="0"/>
           <w:noProof/>
           <w:szCs w:val="24"/>
+          <w:lang w:eastAsia="zh-TW"/>
         </w:rPr>
         <w:drawing>
           <wp:inline distT="0" distB="0" distL="0" distR="0" wp14:anchorId="7B5F7CD9" wp14:editId="51E96BBF">
@@ -27849,7 +27932,7 @@
                     </pic:cNvPicPr>
                   </pic:nvPicPr>
                   <pic:blipFill>
-                    <a:blip r:embed="rId35">
+                    <a:blip r:embed="rId34">
                       <a:extLst>
                         <a:ext uri="{28A0092B-C50C-407E-A947-70E740481C1C}">
                           <a14:useLocalDpi xmlns:a14="http://schemas.microsoft.com/office/drawing/2010/main" val="0"/>
@@ -27912,7 +27995,7 @@
 </file>
 
 <file path=word/endnotes.xml><?xml version="1.0" encoding="utf-8"?>
-<w:endnotes xmlns:wpc="http://schemas.microsoft.com/office/word/2010/wordprocessingCanvas" xmlns:mo="http://schemas.microsoft.com/office/mac/office/2008/main" xmlns:mc="http://schemas.openxmlformats.org/markup-compatibility/2006" xmlns:mv="urn:schemas-microsoft-com:mac:vml" xmlns:o="urn:schemas-microsoft-com:office:office" xmlns:r="http://schemas.openxmlformats.org/officeDocument/2006/relationships" xmlns:m="http://schemas.openxmlformats.org/officeDocument/2006/math" xmlns:v="urn:schemas-microsoft-com:vml" xmlns:wp14="http://schemas.microsoft.com/office/word/2010/wordprocessingDrawing" xmlns:wp="http://schemas.openxmlformats.org/drawingml/2006/wordprocessingDrawing" xmlns:w10="urn:schemas-microsoft-com:office:word" xmlns:w="http://schemas.openxmlformats.org/wordprocessingml/2006/main" xmlns:w14="http://schemas.microsoft.com/office/word/2010/wordml" xmlns:wpg="http://schemas.microsoft.com/office/word/2010/wordprocessingGroup" xmlns:wpi="http://schemas.microsoft.com/office/word/2010/wordprocessingInk" xmlns:wne="http://schemas.microsoft.com/office/word/2006/wordml" xmlns:wps="http://schemas.microsoft.com/office/word/2010/wordprocessingShape" mc:Ignorable="w14 wp14">
+<w:endnotes xmlns:wpc="http://schemas.microsoft.com/office/word/2010/wordprocessingCanvas" xmlns:mo="http://schemas.microsoft.com/office/mac/office/2008/main" xmlns:mc="http://schemas.openxmlformats.org/markup-compatibility/2006" xmlns:mv="urn:schemas-microsoft-com:mac:vml" xmlns:o="urn:schemas-microsoft-com:office:office" xmlns:r="http://schemas.openxmlformats.org/officeDocument/2006/relationships" xmlns:m="http://schemas.openxmlformats.org/officeDocument/2006/math" xmlns:v="urn:schemas-microsoft-com:vml" xmlns:wp14="http://schemas.microsoft.com/office/word/2010/wordprocessingDrawing" xmlns:wp="http://schemas.openxmlformats.org/drawingml/2006/wordprocessingDrawing" xmlns:w10="urn:schemas-microsoft-com:office:word" xmlns:w="http://schemas.openxmlformats.org/wordprocessingml/2006/main" xmlns:w14="http://schemas.microsoft.com/office/word/2010/wordml" xmlns:w15="http://schemas.microsoft.com/office/word/2012/wordml" xmlns:wpg="http://schemas.microsoft.com/office/word/2010/wordprocessingGroup" xmlns:wpi="http://schemas.microsoft.com/office/word/2010/wordprocessingInk" xmlns:wne="http://schemas.microsoft.com/office/word/2006/wordml" xmlns:wps="http://schemas.microsoft.com/office/word/2010/wordprocessingShape" mc:Ignorable="w14 w15 wp14">
   <w:endnote w:type="separator" w:id="-1">
     <w:p>
       <w:r>
@@ -27931,7 +28014,7 @@
 </file>
 
 <file path=word/footer1.xml><?xml version="1.0" encoding="utf-8"?>
-<w:ftr xmlns:wpc="http://schemas.microsoft.com/office/word/2010/wordprocessingCanvas" xmlns:mo="http://schemas.microsoft.com/office/mac/office/2008/main" xmlns:mc="http://schemas.openxmlformats.org/markup-compatibility/2006" xmlns:mv="urn:schemas-microsoft-com:mac:vml" xmlns:o="urn:schemas-microsoft-com:office:office" xmlns:r="http://schemas.openxmlformats.org/officeDocument/2006/relationships" xmlns:m="http://schemas.openxmlformats.org/officeDocument/2006/math" xmlns:v="urn:schemas-microsoft-com:vml" xmlns:wp14="http://schemas.microsoft.com/office/word/2010/wordprocessingDrawing" xmlns:wp="http://schemas.openxmlformats.org/drawingml/2006/wordprocessingDrawing" xmlns:w10="urn:schemas-microsoft-com:office:word" xmlns:w="http://schemas.openxmlformats.org/wordprocessingml/2006/main" xmlns:w14="http://schemas.microsoft.com/office/word/2010/wordml" xmlns:wpg="http://schemas.microsoft.com/office/word/2010/wordprocessingGroup" xmlns:wpi="http://schemas.microsoft.com/office/word/2010/wordprocessingInk" xmlns:wne="http://schemas.microsoft.com/office/word/2006/wordml" xmlns:wps="http://schemas.microsoft.com/office/word/2010/wordprocessingShape" mc:Ignorable="w14 wp14">
+<w:ftr xmlns:wpc="http://schemas.microsoft.com/office/word/2010/wordprocessingCanvas" xmlns:mo="http://schemas.microsoft.com/office/mac/office/2008/main" xmlns:mc="http://schemas.openxmlformats.org/markup-compatibility/2006" xmlns:mv="urn:schemas-microsoft-com:mac:vml" xmlns:o="urn:schemas-microsoft-com:office:office" xmlns:r="http://schemas.openxmlformats.org/officeDocument/2006/relationships" xmlns:m="http://schemas.openxmlformats.org/officeDocument/2006/math" xmlns:v="urn:schemas-microsoft-com:vml" xmlns:wp14="http://schemas.microsoft.com/office/word/2010/wordprocessingDrawing" xmlns:wp="http://schemas.openxmlformats.org/drawingml/2006/wordprocessingDrawing" xmlns:w10="urn:schemas-microsoft-com:office:word" xmlns:w="http://schemas.openxmlformats.org/wordprocessingml/2006/main" xmlns:w14="http://schemas.microsoft.com/office/word/2010/wordml" xmlns:w15="http://schemas.microsoft.com/office/word/2012/wordml" xmlns:wpg="http://schemas.microsoft.com/office/word/2010/wordprocessingGroup" xmlns:wpi="http://schemas.microsoft.com/office/word/2010/wordprocessingInk" xmlns:wne="http://schemas.microsoft.com/office/word/2006/wordml" xmlns:wps="http://schemas.microsoft.com/office/word/2010/wordprocessingShape" mc:Ignorable="w14 w15 wp14">
   <w:p>
     <w:pPr>
       <w:pStyle w:val="Footer"/>
@@ -27967,7 +28050,7 @@
 </file>
 
 <file path=word/footer2.xml><?xml version="1.0" encoding="utf-8"?>
-<w:ftr xmlns:wpc="http://schemas.microsoft.com/office/word/2010/wordprocessingCanvas" xmlns:mo="http://schemas.microsoft.com/office/mac/office/2008/main" xmlns:mc="http://schemas.openxmlformats.org/markup-compatibility/2006" xmlns:mv="urn:schemas-microsoft-com:mac:vml" xmlns:o="urn:schemas-microsoft-com:office:office" xmlns:r="http://schemas.openxmlformats.org/officeDocument/2006/relationships" xmlns:m="http://schemas.openxmlformats.org/officeDocument/2006/math" xmlns:v="urn:schemas-microsoft-com:vml" xmlns:wp14="http://schemas.microsoft.com/office/word/2010/wordprocessingDrawing" xmlns:wp="http://schemas.openxmlformats.org/drawingml/2006/wordprocessingDrawing" xmlns:w10="urn:schemas-microsoft-com:office:word" xmlns:w="http://schemas.openxmlformats.org/wordprocessingml/2006/main" xmlns:w14="http://schemas.microsoft.com/office/word/2010/wordml" xmlns:wpg="http://schemas.microsoft.com/office/word/2010/wordprocessingGroup" xmlns:wpi="http://schemas.microsoft.com/office/word/2010/wordprocessingInk" xmlns:wne="http://schemas.microsoft.com/office/word/2006/wordml" xmlns:wps="http://schemas.microsoft.com/office/word/2010/wordprocessingShape" mc:Ignorable="w14 wp14">
+<w:ftr xmlns:wpc="http://schemas.microsoft.com/office/word/2010/wordprocessingCanvas" xmlns:mo="http://schemas.microsoft.com/office/mac/office/2008/main" xmlns:mc="http://schemas.openxmlformats.org/markup-compatibility/2006" xmlns:mv="urn:schemas-microsoft-com:mac:vml" xmlns:o="urn:schemas-microsoft-com:office:office" xmlns:r="http://schemas.openxmlformats.org/officeDocument/2006/relationships" xmlns:m="http://schemas.openxmlformats.org/officeDocument/2006/math" xmlns:v="urn:schemas-microsoft-com:vml" xmlns:wp14="http://schemas.microsoft.com/office/word/2010/wordprocessingDrawing" xmlns:wp="http://schemas.openxmlformats.org/drawingml/2006/wordprocessingDrawing" xmlns:w10="urn:schemas-microsoft-com:office:word" xmlns:w="http://schemas.openxmlformats.org/wordprocessingml/2006/main" xmlns:w14="http://schemas.microsoft.com/office/word/2010/wordml" xmlns:w15="http://schemas.microsoft.com/office/word/2012/wordml" xmlns:wpg="http://schemas.microsoft.com/office/word/2010/wordprocessingGroup" xmlns:wpi="http://schemas.microsoft.com/office/word/2010/wordprocessingInk" xmlns:wne="http://schemas.microsoft.com/office/word/2006/wordml" xmlns:wps="http://schemas.microsoft.com/office/word/2010/wordprocessingShape" mc:Ignorable="w14 w15 wp14">
   <w:p>
     <w:pPr>
       <w:pStyle w:val="Footer"/>
@@ -27992,7 +28075,7 @@
       <w:rPr>
         <w:noProof/>
       </w:rPr>
-      <w:t>20</w:t>
+      <w:t>18</w:t>
     </w:r>
     <w:r>
       <w:rPr>
@@ -28005,7 +28088,7 @@
 </file>
 
 <file path=word/footer3.xml><?xml version="1.0" encoding="utf-8"?>
-<w:ftr xmlns:wpc="http://schemas.microsoft.com/office/word/2010/wordprocessingCanvas" xmlns:mo="http://schemas.microsoft.com/office/mac/office/2008/main" xmlns:mc="http://schemas.openxmlformats.org/markup-compatibility/2006" xmlns:mv="urn:schemas-microsoft-com:mac:vml" xmlns:o="urn:schemas-microsoft-com:office:office" xmlns:r="http://schemas.openxmlformats.org/officeDocument/2006/relationships" xmlns:m="http://schemas.openxmlformats.org/officeDocument/2006/math" xmlns:v="urn:schemas-microsoft-com:vml" xmlns:wp14="http://schemas.microsoft.com/office/word/2010/wordprocessingDrawing" xmlns:wp="http://schemas.openxmlformats.org/drawingml/2006/wordprocessingDrawing" xmlns:w10="urn:schemas-microsoft-com:office:word" xmlns:w="http://schemas.openxmlformats.org/wordprocessingml/2006/main" xmlns:w14="http://schemas.microsoft.com/office/word/2010/wordml" xmlns:wpg="http://schemas.microsoft.com/office/word/2010/wordprocessingGroup" xmlns:wpi="http://schemas.microsoft.com/office/word/2010/wordprocessingInk" xmlns:wne="http://schemas.microsoft.com/office/word/2006/wordml" xmlns:wps="http://schemas.microsoft.com/office/word/2010/wordprocessingShape" mc:Ignorable="w14 wp14">
+<w:ftr xmlns:wpc="http://schemas.microsoft.com/office/word/2010/wordprocessingCanvas" xmlns:mo="http://schemas.microsoft.com/office/mac/office/2008/main" xmlns:mc="http://schemas.openxmlformats.org/markup-compatibility/2006" xmlns:mv="urn:schemas-microsoft-com:mac:vml" xmlns:o="urn:schemas-microsoft-com:office:office" xmlns:r="http://schemas.openxmlformats.org/officeDocument/2006/relationships" xmlns:m="http://schemas.openxmlformats.org/officeDocument/2006/math" xmlns:v="urn:schemas-microsoft-com:vml" xmlns:wp14="http://schemas.microsoft.com/office/word/2010/wordprocessingDrawing" xmlns:wp="http://schemas.openxmlformats.org/drawingml/2006/wordprocessingDrawing" xmlns:w10="urn:schemas-microsoft-com:office:word" xmlns:w="http://schemas.openxmlformats.org/wordprocessingml/2006/main" xmlns:w14="http://schemas.microsoft.com/office/word/2010/wordml" xmlns:w15="http://schemas.microsoft.com/office/word/2012/wordml" xmlns:wpg="http://schemas.microsoft.com/office/word/2010/wordprocessingGroup" xmlns:wpi="http://schemas.microsoft.com/office/word/2010/wordprocessingInk" xmlns:wne="http://schemas.microsoft.com/office/word/2006/wordml" xmlns:wps="http://schemas.microsoft.com/office/word/2010/wordprocessingShape" mc:Ignorable="w14 w15 wp14">
   <w:tbl>
     <w:tblPr>
       <w:tblW w:w="0" w:type="auto"/>
@@ -28107,7 +28190,7 @@
 </file>
 
 <file path=word/footnotes.xml><?xml version="1.0" encoding="utf-8"?>
-<w:footnotes xmlns:wpc="http://schemas.microsoft.com/office/word/2010/wordprocessingCanvas" xmlns:mo="http://schemas.microsoft.com/office/mac/office/2008/main" xmlns:mc="http://schemas.openxmlformats.org/markup-compatibility/2006" xmlns:mv="urn:schemas-microsoft-com:mac:vml" xmlns:o="urn:schemas-microsoft-com:office:office" xmlns:r="http://schemas.openxmlformats.org/officeDocument/2006/relationships" xmlns:m="http://schemas.openxmlformats.org/officeDocument/2006/math" xmlns:v="urn:schemas-microsoft-com:vml" xmlns:wp14="http://schemas.microsoft.com/office/word/2010/wordprocessingDrawing" xmlns:wp="http://schemas.openxmlformats.org/drawingml/2006/wordprocessingDrawing" xmlns:w10="urn:schemas-microsoft-com:office:word" xmlns:w="http://schemas.openxmlformats.org/wordprocessingml/2006/main" xmlns:w14="http://schemas.microsoft.com/office/word/2010/wordml" xmlns:wpg="http://schemas.microsoft.com/office/word/2010/wordprocessingGroup" xmlns:wpi="http://schemas.microsoft.com/office/word/2010/wordprocessingInk" xmlns:wne="http://schemas.microsoft.com/office/word/2006/wordml" xmlns:wps="http://schemas.microsoft.com/office/word/2010/wordprocessingShape" mc:Ignorable="w14 wp14">
+<w:footnotes xmlns:wpc="http://schemas.microsoft.com/office/word/2010/wordprocessingCanvas" xmlns:mo="http://schemas.microsoft.com/office/mac/office/2008/main" xmlns:mc="http://schemas.openxmlformats.org/markup-compatibility/2006" xmlns:mv="urn:schemas-microsoft-com:mac:vml" xmlns:o="urn:schemas-microsoft-com:office:office" xmlns:r="http://schemas.openxmlformats.org/officeDocument/2006/relationships" xmlns:m="http://schemas.openxmlformats.org/officeDocument/2006/math" xmlns:v="urn:schemas-microsoft-com:vml" xmlns:wp14="http://schemas.microsoft.com/office/word/2010/wordprocessingDrawing" xmlns:wp="http://schemas.openxmlformats.org/drawingml/2006/wordprocessingDrawing" xmlns:w10="urn:schemas-microsoft-com:office:word" xmlns:w="http://schemas.openxmlformats.org/wordprocessingml/2006/main" xmlns:w14="http://schemas.microsoft.com/office/word/2010/wordml" xmlns:w15="http://schemas.microsoft.com/office/word/2012/wordml" xmlns:wpg="http://schemas.microsoft.com/office/word/2010/wordprocessingGroup" xmlns:wpi="http://schemas.microsoft.com/office/word/2010/wordprocessingInk" xmlns:wne="http://schemas.microsoft.com/office/word/2006/wordml" xmlns:wps="http://schemas.microsoft.com/office/word/2010/wordprocessingShape" mc:Ignorable="w14 w15 wp14">
   <w:footnote w:type="separator" w:id="-1">
     <w:p>
       <w:r>
@@ -28126,7 +28209,7 @@
 </file>
 
 <file path=word/header1.xml><?xml version="1.0" encoding="utf-8"?>
-<w:hdr xmlns:wpc="http://schemas.microsoft.com/office/word/2010/wordprocessingCanvas" xmlns:mo="http://schemas.microsoft.com/office/mac/office/2008/main" xmlns:mc="http://schemas.openxmlformats.org/markup-compatibility/2006" xmlns:mv="urn:schemas-microsoft-com:mac:vml" xmlns:o="urn:schemas-microsoft-com:office:office" xmlns:r="http://schemas.openxmlformats.org/officeDocument/2006/relationships" xmlns:m="http://schemas.openxmlformats.org/officeDocument/2006/math" xmlns:v="urn:schemas-microsoft-com:vml" xmlns:wp14="http://schemas.microsoft.com/office/word/2010/wordprocessingDrawing" xmlns:wp="http://schemas.openxmlformats.org/drawingml/2006/wordprocessingDrawing" xmlns:w10="urn:schemas-microsoft-com:office:word" xmlns:w="http://schemas.openxmlformats.org/wordprocessingml/2006/main" xmlns:w14="http://schemas.microsoft.com/office/word/2010/wordml" xmlns:wpg="http://schemas.microsoft.com/office/word/2010/wordprocessingGroup" xmlns:wpi="http://schemas.microsoft.com/office/word/2010/wordprocessingInk" xmlns:wne="http://schemas.microsoft.com/office/word/2006/wordml" xmlns:wps="http://schemas.microsoft.com/office/word/2010/wordprocessingShape" mc:Ignorable="w14 wp14">
+<w:hdr xmlns:wpc="http://schemas.microsoft.com/office/word/2010/wordprocessingCanvas" xmlns:mo="http://schemas.microsoft.com/office/mac/office/2008/main" xmlns:mc="http://schemas.openxmlformats.org/markup-compatibility/2006" xmlns:mv="urn:schemas-microsoft-com:mac:vml" xmlns:o="urn:schemas-microsoft-com:office:office" xmlns:r="http://schemas.openxmlformats.org/officeDocument/2006/relationships" xmlns:m="http://schemas.openxmlformats.org/officeDocument/2006/math" xmlns:v="urn:schemas-microsoft-com:vml" xmlns:wp14="http://schemas.microsoft.com/office/word/2010/wordprocessingDrawing" xmlns:wp="http://schemas.openxmlformats.org/drawingml/2006/wordprocessingDrawing" xmlns:w10="urn:schemas-microsoft-com:office:word" xmlns:w="http://schemas.openxmlformats.org/wordprocessingml/2006/main" xmlns:w14="http://schemas.microsoft.com/office/word/2010/wordml" xmlns:w15="http://schemas.microsoft.com/office/word/2012/wordml" xmlns:wpg="http://schemas.microsoft.com/office/word/2010/wordprocessingGroup" xmlns:wpi="http://schemas.microsoft.com/office/word/2010/wordprocessingInk" xmlns:wne="http://schemas.microsoft.com/office/word/2006/wordml" xmlns:wps="http://schemas.microsoft.com/office/word/2010/wordprocessingShape" mc:Ignorable="w14 w15 wp14">
   <w:p>
     <w:pPr>
       <w:pStyle w:val="Header"/>
@@ -28150,7 +28233,7 @@
 </file>
 
 <file path=word/header2.xml><?xml version="1.0" encoding="utf-8"?>
-<w:hdr xmlns:wpc="http://schemas.microsoft.com/office/word/2010/wordprocessingCanvas" xmlns:mo="http://schemas.microsoft.com/office/mac/office/2008/main" xmlns:mc="http://schemas.openxmlformats.org/markup-compatibility/2006" xmlns:mv="urn:schemas-microsoft-com:mac:vml" xmlns:o="urn:schemas-microsoft-com:office:office" xmlns:r="http://schemas.openxmlformats.org/officeDocument/2006/relationships" xmlns:m="http://schemas.openxmlformats.org/officeDocument/2006/math" xmlns:v="urn:schemas-microsoft-com:vml" xmlns:wp14="http://schemas.microsoft.com/office/word/2010/wordprocessingDrawing" xmlns:wp="http://schemas.openxmlformats.org/drawingml/2006/wordprocessingDrawing" xmlns:w10="urn:schemas-microsoft-com:office:word" xmlns:w="http://schemas.openxmlformats.org/wordprocessingml/2006/main" xmlns:w14="http://schemas.microsoft.com/office/word/2010/wordml" xmlns:wpg="http://schemas.microsoft.com/office/word/2010/wordprocessingGroup" xmlns:wpi="http://schemas.microsoft.com/office/word/2010/wordprocessingInk" xmlns:wne="http://schemas.microsoft.com/office/word/2006/wordml" xmlns:wps="http://schemas.microsoft.com/office/word/2010/wordprocessingShape" mc:Ignorable="w14 wp14">
+<w:hdr xmlns:wpc="http://schemas.microsoft.com/office/word/2010/wordprocessingCanvas" xmlns:mo="http://schemas.microsoft.com/office/mac/office/2008/main" xmlns:mc="http://schemas.openxmlformats.org/markup-compatibility/2006" xmlns:mv="urn:schemas-microsoft-com:mac:vml" xmlns:o="urn:schemas-microsoft-com:office:office" xmlns:r="http://schemas.openxmlformats.org/officeDocument/2006/relationships" xmlns:m="http://schemas.openxmlformats.org/officeDocument/2006/math" xmlns:v="urn:schemas-microsoft-com:vml" xmlns:wp14="http://schemas.microsoft.com/office/word/2010/wordprocessingDrawing" xmlns:wp="http://schemas.openxmlformats.org/drawingml/2006/wordprocessingDrawing" xmlns:w10="urn:schemas-microsoft-com:office:word" xmlns:w="http://schemas.openxmlformats.org/wordprocessingml/2006/main" xmlns:w14="http://schemas.microsoft.com/office/word/2010/wordml" xmlns:w15="http://schemas.microsoft.com/office/word/2012/wordml" xmlns:wpg="http://schemas.microsoft.com/office/word/2010/wordprocessingGroup" xmlns:wpi="http://schemas.microsoft.com/office/word/2010/wordprocessingInk" xmlns:wne="http://schemas.microsoft.com/office/word/2006/wordml" xmlns:wps="http://schemas.microsoft.com/office/word/2010/wordprocessingShape" mc:Ignorable="w14 w15 wp14">
   <w:p>
     <w:pPr>
       <w:pStyle w:val="Header"/>
@@ -28170,7 +28253,7 @@
 </file>
 
 <file path=word/numbering.xml><?xml version="1.0" encoding="utf-8"?>
-<w:numbering xmlns:wpc="http://schemas.microsoft.com/office/word/2010/wordprocessingCanvas" xmlns:mo="http://schemas.microsoft.com/office/mac/office/2008/main" xmlns:mc="http://schemas.openxmlformats.org/markup-compatibility/2006" xmlns:mv="urn:schemas-microsoft-com:mac:vml" xmlns:o="urn:schemas-microsoft-com:office:office" xmlns:r="http://schemas.openxmlformats.org/officeDocument/2006/relationships" xmlns:m="http://schemas.openxmlformats.org/officeDocument/2006/math" xmlns:v="urn:schemas-microsoft-com:vml" xmlns:wp14="http://schemas.microsoft.com/office/word/2010/wordprocessingDrawing" xmlns:wp="http://schemas.openxmlformats.org/drawingml/2006/wordprocessingDrawing" xmlns:w10="urn:schemas-microsoft-com:office:word" xmlns:w="http://schemas.openxmlformats.org/wordprocessingml/2006/main" xmlns:w14="http://schemas.microsoft.com/office/word/2010/wordml" xmlns:wpg="http://schemas.microsoft.com/office/word/2010/wordprocessingGroup" xmlns:wpi="http://schemas.microsoft.com/office/word/2010/wordprocessingInk" xmlns:wne="http://schemas.microsoft.com/office/word/2006/wordml" xmlns:wps="http://schemas.microsoft.com/office/word/2010/wordprocessingShape" mc:Ignorable="w14 wp14">
+<w:numbering xmlns:wpc="http://schemas.microsoft.com/office/word/2010/wordprocessingCanvas" xmlns:mo="http://schemas.microsoft.com/office/mac/office/2008/main" xmlns:mc="http://schemas.openxmlformats.org/markup-compatibility/2006" xmlns:mv="urn:schemas-microsoft-com:mac:vml" xmlns:o="urn:schemas-microsoft-com:office:office" xmlns:r="http://schemas.openxmlformats.org/officeDocument/2006/relationships" xmlns:m="http://schemas.openxmlformats.org/officeDocument/2006/math" xmlns:v="urn:schemas-microsoft-com:vml" xmlns:wp14="http://schemas.microsoft.com/office/word/2010/wordprocessingDrawing" xmlns:wp="http://schemas.openxmlformats.org/drawingml/2006/wordprocessingDrawing" xmlns:w10="urn:schemas-microsoft-com:office:word" xmlns:w="http://schemas.openxmlformats.org/wordprocessingml/2006/main" xmlns:w14="http://schemas.microsoft.com/office/word/2010/wordml" xmlns:w15="http://schemas.microsoft.com/office/word/2012/wordml" xmlns:wpg="http://schemas.microsoft.com/office/word/2010/wordprocessingGroup" xmlns:wpi="http://schemas.microsoft.com/office/word/2010/wordprocessingInk" xmlns:wne="http://schemas.microsoft.com/office/word/2006/wordml" xmlns:wps="http://schemas.microsoft.com/office/word/2010/wordprocessingShape" mc:Ignorable="w14 w15 wp14">
   <w:abstractNum w:abstractNumId="0">
     <w:nsid w:val="FFFFFFFB"/>
     <w:multiLevelType w:val="multilevel"/>
@@ -30341,7 +30424,7 @@
 </file>
 
 <file path=word/styles.xml><?xml version="1.0" encoding="utf-8"?>
-<w:styles xmlns:mc="http://schemas.openxmlformats.org/markup-compatibility/2006" xmlns:r="http://schemas.openxmlformats.org/officeDocument/2006/relationships" xmlns:w="http://schemas.openxmlformats.org/wordprocessingml/2006/main" xmlns:w14="http://schemas.microsoft.com/office/word/2010/wordml" mc:Ignorable="w14">
+<w:styles xmlns:mc="http://schemas.openxmlformats.org/markup-compatibility/2006" xmlns:r="http://schemas.openxmlformats.org/officeDocument/2006/relationships" xmlns:w="http://schemas.openxmlformats.org/wordprocessingml/2006/main" xmlns:w14="http://schemas.microsoft.com/office/word/2010/wordml" xmlns:w15="http://schemas.microsoft.com/office/word/2012/wordml" mc:Ignorable="w14 w15">
   <w:docDefaults>
     <w:rPrDefault>
       <w:rPr>
@@ -30353,7 +30436,7 @@
     </w:rPrDefault>
     <w:pPrDefault/>
   </w:docDefaults>
-  <w:latentStyles w:defLockedState="0" w:defUIPriority="0" w:defSemiHidden="0" w:defUnhideWhenUsed="0" w:defQFormat="0" w:count="276">
+  <w:latentStyles w:defLockedState="0" w:defUIPriority="0" w:defSemiHidden="0" w:defUnhideWhenUsed="0" w:defQFormat="0" w:count="382">
     <w:lsdException w:name="heading 5" w:semiHidden="1" w:unhideWhenUsed="1"/>
     <w:lsdException w:name="heading 6" w:semiHidden="1" w:unhideWhenUsed="1"/>
     <w:lsdException w:name="heading 7" w:semiHidden="1" w:unhideWhenUsed="1"/>
@@ -30492,1387 +30575,208 @@
     <w:lsdException w:name="Note Level 5" w:semiHidden="1" w:unhideWhenUsed="1"/>
     <w:lsdException w:name="Note Level 6" w:semiHidden="1" w:unhideWhenUsed="1"/>
     <w:lsdException w:name="Note Level 7" w:semiHidden="1" w:unhideWhenUsed="1"/>
+    <w:lsdException w:name="Medium Shading 1"/>
+    <w:lsdException w:name="Medium Shading 2"/>
+    <w:lsdException w:name="Medium List 1"/>
+    <w:lsdException w:name="Medium List 2"/>
+    <w:lsdException w:name="Medium Grid 1"/>
+    <w:lsdException w:name="Medium Grid 2"/>
+    <w:lsdException w:name="Medium Grid 3"/>
+    <w:lsdException w:name="Dark List"/>
+    <w:lsdException w:name="Colorful Shading"/>
+    <w:lsdException w:name="Colorful List"/>
+    <w:lsdException w:name="Colorful Grid"/>
+    <w:lsdException w:name="Light Shading Accent 1"/>
+    <w:lsdException w:name="Light List Accent 1"/>
+    <w:lsdException w:name="Light Grid Accent 1"/>
+    <w:lsdException w:name="Medium Shading 1 Accent 1"/>
+    <w:lsdException w:name="Medium Shading 2 Accent 1"/>
+    <w:lsdException w:name="Medium List 1 Accent 1"/>
     <w:lsdException w:name="Revision" w:semiHidden="1"/>
-  </w:latentStyles>
-  <w:style w:type="paragraph" w:default="1" w:styleId="Normal">
-    <w:name w:val="Normal"/>
-    <w:qFormat/>
-    <w:rsid w:val="004F3E89"/>
-    <w:rPr>
-      <w:rFonts w:ascii="Arial" w:hAnsi="Arial"/>
-    </w:rPr>
-  </w:style>
-  <w:style w:type="paragraph" w:styleId="Heading1">
-    <w:name w:val="heading 1"/>
-    <w:basedOn w:val="Normal"/>
-    <w:next w:val="Normal"/>
-    <w:qFormat/>
-    <w:rsid w:val="00C6624A"/>
-    <w:pPr>
-      <w:pageBreakBefore/>
-      <w:numPr>
-        <w:numId w:val="1"/>
-      </w:numPr>
-      <w:pBdr>
-        <w:bottom w:val="single" w:sz="24" w:space="1" w:color="808080"/>
-      </w:pBdr>
-      <w:spacing w:after="240"/>
-      <w:outlineLvl w:val="0"/>
-    </w:pPr>
-    <w:rPr>
-      <w:b/>
-      <w:smallCaps/>
-      <w:noProof/>
-      <w:sz w:val="28"/>
-    </w:rPr>
-  </w:style>
-  <w:style w:type="paragraph" w:styleId="Heading2">
-    <w:name w:val="heading 2"/>
-    <w:basedOn w:val="Normal"/>
-    <w:next w:val="Normal"/>
-    <w:link w:val="Heading2Char"/>
-    <w:uiPriority w:val="9"/>
-    <w:qFormat/>
-    <w:rsid w:val="00E0565C"/>
-    <w:pPr>
-      <w:keepNext/>
-      <w:numPr>
-        <w:ilvl w:val="1"/>
-        <w:numId w:val="1"/>
-      </w:numPr>
-      <w:spacing w:before="360" w:after="40"/>
-      <w:outlineLvl w:val="1"/>
-    </w:pPr>
-    <w:rPr>
-      <w:b/>
-      <w:noProof/>
-    </w:rPr>
-  </w:style>
-  <w:style w:type="paragraph" w:styleId="Heading3">
-    <w:name w:val="heading 3"/>
-    <w:basedOn w:val="Normal"/>
-    <w:next w:val="Normal"/>
-    <w:link w:val="Heading3Char"/>
-    <w:qFormat/>
-    <w:rsid w:val="00C6624A"/>
-    <w:pPr>
-      <w:keepNext/>
-      <w:numPr>
-        <w:ilvl w:val="2"/>
-        <w:numId w:val="1"/>
-      </w:numPr>
-      <w:spacing w:before="120"/>
-      <w:outlineLvl w:val="2"/>
-    </w:pPr>
-    <w:rPr>
-      <w:b/>
-    </w:rPr>
-  </w:style>
-  <w:style w:type="paragraph" w:styleId="Heading4">
-    <w:name w:val="heading 4"/>
-    <w:basedOn w:val="Normal"/>
-    <w:next w:val="Normal"/>
-    <w:qFormat/>
-    <w:rsid w:val="00C6624A"/>
-    <w:pPr>
-      <w:keepNext/>
-      <w:numPr>
-        <w:ilvl w:val="3"/>
-        <w:numId w:val="1"/>
-      </w:numPr>
-      <w:spacing w:before="120"/>
-      <w:outlineLvl w:val="3"/>
-    </w:pPr>
-    <w:rPr>
-      <w:b/>
-      <w:noProof/>
-    </w:rPr>
-  </w:style>
-  <w:style w:type="paragraph" w:styleId="Heading5">
-    <w:name w:val="heading 5"/>
-    <w:basedOn w:val="Normal"/>
-    <w:next w:val="Normal"/>
-    <w:qFormat/>
-    <w:rsid w:val="00C6624A"/>
-    <w:pPr>
-      <w:keepNext/>
-      <w:numPr>
-        <w:ilvl w:val="4"/>
-        <w:numId w:val="1"/>
-      </w:numPr>
-      <w:spacing w:before="20"/>
-      <w:outlineLvl w:val="4"/>
-    </w:pPr>
-    <w:rPr>
-      <w:smallCaps/>
-      <w:noProof/>
-    </w:rPr>
-  </w:style>
-  <w:style w:type="paragraph" w:styleId="Heading6">
-    <w:name w:val="heading 6"/>
-    <w:basedOn w:val="Normal"/>
-    <w:next w:val="Normal"/>
-    <w:qFormat/>
-    <w:rsid w:val="00C6624A"/>
-    <w:pPr>
-      <w:numPr>
-        <w:ilvl w:val="5"/>
-        <w:numId w:val="1"/>
-      </w:numPr>
-      <w:spacing w:before="120" w:after="60"/>
-      <w:outlineLvl w:val="5"/>
-    </w:pPr>
-    <w:rPr>
-      <w:i/>
-    </w:rPr>
-  </w:style>
-  <w:style w:type="paragraph" w:styleId="Heading7">
-    <w:name w:val="heading 7"/>
-    <w:basedOn w:val="Normal"/>
-    <w:next w:val="Normal"/>
-    <w:qFormat/>
-    <w:rsid w:val="00C6624A"/>
-    <w:pPr>
-      <w:spacing w:before="240" w:after="60"/>
-      <w:outlineLvl w:val="6"/>
-    </w:pPr>
-  </w:style>
-  <w:style w:type="paragraph" w:styleId="Heading8">
-    <w:name w:val="heading 8"/>
-    <w:basedOn w:val="Normal"/>
-    <w:next w:val="Normal"/>
-    <w:qFormat/>
-    <w:rsid w:val="00C6624A"/>
-    <w:pPr>
-      <w:numPr>
-        <w:ilvl w:val="7"/>
-        <w:numId w:val="1"/>
-      </w:numPr>
-      <w:spacing w:before="240" w:after="60"/>
-      <w:outlineLvl w:val="7"/>
-    </w:pPr>
-    <w:rPr>
-      <w:i/>
-    </w:rPr>
-  </w:style>
-  <w:style w:type="paragraph" w:styleId="Heading9">
-    <w:name w:val="heading 9"/>
-    <w:basedOn w:val="Normal"/>
-    <w:next w:val="Normal"/>
-    <w:qFormat/>
-    <w:rsid w:val="00C6624A"/>
-    <w:pPr>
-      <w:numPr>
-        <w:ilvl w:val="8"/>
-        <w:numId w:val="1"/>
-      </w:numPr>
-      <w:spacing w:before="240" w:after="60"/>
-      <w:outlineLvl w:val="8"/>
-    </w:pPr>
-    <w:rPr>
-      <w:b/>
-      <w:i/>
-      <w:sz w:val="18"/>
-    </w:rPr>
-  </w:style>
-  <w:style w:type="character" w:default="1" w:styleId="DefaultParagraphFont">
-    <w:name w:val="Default Paragraph Font"/>
-    <w:uiPriority w:val="1"/>
-    <w:semiHidden/>
-    <w:unhideWhenUsed/>
-  </w:style>
-  <w:style w:type="table" w:default="1" w:styleId="TableNormal">
-    <w:name w:val="Normal Table"/>
-    <w:uiPriority w:val="99"/>
-    <w:semiHidden/>
-    <w:unhideWhenUsed/>
-    <w:tblPr>
-      <w:tblInd w:w="0" w:type="dxa"/>
-      <w:tblCellMar>
-        <w:top w:w="0" w:type="dxa"/>
-        <w:left w:w="108" w:type="dxa"/>
-        <w:bottom w:w="0" w:type="dxa"/>
-        <w:right w:w="108" w:type="dxa"/>
-      </w:tblCellMar>
-    </w:tblPr>
-  </w:style>
-  <w:style w:type="numbering" w:default="1" w:styleId="NoList">
-    <w:name w:val="No List"/>
-    <w:uiPriority w:val="99"/>
-    <w:semiHidden/>
-    <w:unhideWhenUsed/>
-  </w:style>
-  <w:style w:type="character" w:customStyle="1" w:styleId="Heading2Char">
-    <w:name w:val="Heading 2 Char"/>
-    <w:link w:val="Heading2"/>
-    <w:uiPriority w:val="9"/>
-    <w:rsid w:val="00543B9B"/>
-    <w:rPr>
-      <w:rFonts w:ascii="Arial" w:hAnsi="Arial"/>
-      <w:b/>
-      <w:noProof/>
-    </w:rPr>
-  </w:style>
-  <w:style w:type="character" w:customStyle="1" w:styleId="Heading3Char">
-    <w:name w:val="Heading 3 Char"/>
-    <w:link w:val="Heading3"/>
-    <w:rsid w:val="00543B9B"/>
-    <w:rPr>
-      <w:rFonts w:ascii="Arial" w:hAnsi="Arial"/>
-      <w:b/>
-    </w:rPr>
-  </w:style>
-  <w:style w:type="paragraph" w:customStyle="1" w:styleId="DocumentDate">
-    <w:name w:val="Document Date"/>
-    <w:basedOn w:val="Normal"/>
-    <w:next w:val="Normal"/>
-    <w:rsid w:val="004F3E89"/>
-    <w:rPr>
-      <w:rFonts w:cs="Arial"/>
-      <w:noProof/>
-      <w:sz w:val="28"/>
-    </w:rPr>
-  </w:style>
-  <w:style w:type="character" w:customStyle="1" w:styleId="Code">
-    <w:name w:val="Code"/>
-    <w:rsid w:val="004F3E89"/>
-    <w:rPr>
-      <w:rFonts w:ascii="Courier New" w:hAnsi="Courier New"/>
-    </w:rPr>
-  </w:style>
-  <w:style w:type="paragraph" w:customStyle="1" w:styleId="DocumentTypeTitle">
-    <w:name w:val="Document Type Title"/>
-    <w:basedOn w:val="Normal"/>
-    <w:rsid w:val="004F3E89"/>
-    <w:rPr>
-      <w:rFonts w:cs="Arial"/>
-      <w:b/>
-      <w:sz w:val="32"/>
-    </w:rPr>
-  </w:style>
-  <w:style w:type="paragraph" w:customStyle="1" w:styleId="DocumentTitle">
-    <w:name w:val="Document Title"/>
-    <w:basedOn w:val="Normal"/>
-    <w:autoRedefine/>
-    <w:rsid w:val="004F3E89"/>
-    <w:rPr>
-      <w:rFonts w:cs="Arial"/>
-      <w:b/>
-      <w:sz w:val="36"/>
-    </w:rPr>
-  </w:style>
-  <w:style w:type="paragraph" w:customStyle="1" w:styleId="DocumentVersion">
-    <w:name w:val="Document Version"/>
-    <w:basedOn w:val="Normal"/>
-    <w:rsid w:val="004F3E89"/>
-    <w:rPr>
-      <w:rFonts w:cs="Arial"/>
-      <w:i/>
-      <w:sz w:val="28"/>
-    </w:rPr>
-  </w:style>
-  <w:style w:type="paragraph" w:styleId="Header">
-    <w:name w:val="header"/>
-    <w:basedOn w:val="Normal"/>
-    <w:rsid w:val="004F3E89"/>
-    <w:pPr>
-      <w:tabs>
-        <w:tab w:val="center" w:pos="4320"/>
-        <w:tab w:val="right" w:pos="8640"/>
-      </w:tabs>
-    </w:pPr>
-  </w:style>
-  <w:style w:type="paragraph" w:styleId="Footer">
-    <w:name w:val="footer"/>
-    <w:basedOn w:val="Normal"/>
-    <w:link w:val="FooterChar"/>
-    <w:uiPriority w:val="99"/>
-    <w:rsid w:val="004F3E89"/>
-    <w:pPr>
-      <w:tabs>
-        <w:tab w:val="center" w:pos="4320"/>
-        <w:tab w:val="right" w:pos="8640"/>
-      </w:tabs>
-    </w:pPr>
-  </w:style>
-  <w:style w:type="character" w:customStyle="1" w:styleId="FooterChar">
-    <w:name w:val="Footer Char"/>
-    <w:link w:val="Footer"/>
-    <w:uiPriority w:val="99"/>
-    <w:rsid w:val="00721A7C"/>
-    <w:rPr>
-      <w:rFonts w:ascii="Arial" w:hAnsi="Arial"/>
-      <w:szCs w:val="24"/>
-    </w:rPr>
-  </w:style>
-  <w:style w:type="character" w:styleId="PageNumber">
-    <w:name w:val="page number"/>
-    <w:basedOn w:val="DefaultParagraphFont"/>
-    <w:rsid w:val="004F3E89"/>
-  </w:style>
-  <w:style w:type="paragraph" w:customStyle="1" w:styleId="Table-Text">
-    <w:name w:val="Table - Text"/>
-    <w:basedOn w:val="Normal"/>
-    <w:rsid w:val="004F3E89"/>
-    <w:rPr>
-      <w:sz w:val="18"/>
-    </w:rPr>
-  </w:style>
-  <w:style w:type="paragraph" w:customStyle="1" w:styleId="Note">
-    <w:name w:val="Note"/>
-    <w:basedOn w:val="Normal"/>
-    <w:rsid w:val="004F3E89"/>
-    <w:pPr>
-      <w:pBdr>
-        <w:top w:val="double" w:sz="6" w:space="3" w:color="FF0000"/>
-        <w:left w:val="double" w:sz="6" w:space="3" w:color="FF0000"/>
-        <w:bottom w:val="double" w:sz="6" w:space="3" w:color="FF0000"/>
-        <w:right w:val="double" w:sz="6" w:space="3" w:color="FF0000"/>
-      </w:pBdr>
-    </w:pPr>
-    <w:rPr>
-      <w:vanish/>
-      <w:color w:val="FF0000"/>
-    </w:rPr>
-  </w:style>
-  <w:style w:type="paragraph" w:customStyle="1" w:styleId="Table-ColHead">
-    <w:name w:val="Table - Col. Head"/>
-    <w:basedOn w:val="Normal"/>
-    <w:rsid w:val="004F3E89"/>
-    <w:rPr>
-      <w:b/>
-      <w:sz w:val="18"/>
-    </w:rPr>
-  </w:style>
-  <w:style w:type="paragraph" w:styleId="FootnoteText">
-    <w:name w:val="footnote text"/>
-    <w:basedOn w:val="Normal"/>
-    <w:semiHidden/>
-    <w:rsid w:val="004F3E89"/>
-    <w:rPr>
-      <w:sz w:val="18"/>
-    </w:rPr>
-  </w:style>
-  <w:style w:type="character" w:styleId="FootnoteReference">
-    <w:name w:val="footnote reference"/>
-    <w:semiHidden/>
-    <w:rsid w:val="004F3E89"/>
-    <w:rPr>
-      <w:position w:val="6"/>
-      <w:sz w:val="14"/>
-      <w:vertAlign w:val="superscript"/>
-    </w:rPr>
-  </w:style>
-  <w:style w:type="paragraph" w:styleId="TOC1">
-    <w:name w:val="toc 1"/>
-    <w:basedOn w:val="Normal"/>
-    <w:next w:val="Normal"/>
-    <w:autoRedefine/>
-    <w:uiPriority w:val="39"/>
-    <w:rsid w:val="00217491"/>
-    <w:pPr>
-      <w:tabs>
-        <w:tab w:val="left" w:pos="438"/>
-        <w:tab w:val="right" w:leader="dot" w:pos="9350"/>
-      </w:tabs>
-      <w:spacing w:before="120"/>
-    </w:pPr>
-    <w:rPr>
-      <w:rFonts w:asciiTheme="minorHAnsi" w:hAnsiTheme="minorHAnsi"/>
-      <w:b/>
-    </w:rPr>
-  </w:style>
-  <w:style w:type="paragraph" w:styleId="TOC2">
-    <w:name w:val="toc 2"/>
-    <w:basedOn w:val="Normal"/>
-    <w:next w:val="Normal"/>
-    <w:autoRedefine/>
-    <w:uiPriority w:val="39"/>
-    <w:rsid w:val="004F3E89"/>
-    <w:pPr>
-      <w:ind w:left="200"/>
-    </w:pPr>
-    <w:rPr>
-      <w:rFonts w:asciiTheme="minorHAnsi" w:hAnsiTheme="minorHAnsi"/>
-      <w:b/>
-      <w:sz w:val="22"/>
-      <w:szCs w:val="22"/>
-    </w:rPr>
-  </w:style>
-  <w:style w:type="paragraph" w:styleId="TOC3">
-    <w:name w:val="toc 3"/>
-    <w:basedOn w:val="Normal"/>
-    <w:next w:val="Normal"/>
-    <w:autoRedefine/>
-    <w:uiPriority w:val="39"/>
-    <w:rsid w:val="004F3E89"/>
-    <w:pPr>
-      <w:ind w:left="400"/>
-    </w:pPr>
-    <w:rPr>
-      <w:rFonts w:asciiTheme="minorHAnsi" w:hAnsiTheme="minorHAnsi"/>
-      <w:sz w:val="22"/>
-      <w:szCs w:val="22"/>
-    </w:rPr>
-  </w:style>
-  <w:style w:type="paragraph" w:styleId="TOC4">
-    <w:name w:val="toc 4"/>
-    <w:basedOn w:val="Normal"/>
-    <w:next w:val="Normal"/>
-    <w:autoRedefine/>
-    <w:uiPriority w:val="39"/>
-    <w:rsid w:val="004F3E89"/>
-    <w:pPr>
-      <w:ind w:left="600"/>
-    </w:pPr>
-    <w:rPr>
-      <w:rFonts w:asciiTheme="minorHAnsi" w:hAnsiTheme="minorHAnsi"/>
-      <w:szCs w:val="20"/>
-    </w:rPr>
-  </w:style>
-  <w:style w:type="paragraph" w:styleId="TOC5">
-    <w:name w:val="toc 5"/>
-    <w:basedOn w:val="Normal"/>
-    <w:next w:val="Normal"/>
-    <w:autoRedefine/>
-    <w:uiPriority w:val="39"/>
-    <w:rsid w:val="004F3E89"/>
-    <w:pPr>
-      <w:ind w:left="800"/>
-    </w:pPr>
-    <w:rPr>
-      <w:rFonts w:asciiTheme="minorHAnsi" w:hAnsiTheme="minorHAnsi"/>
-      <w:szCs w:val="20"/>
-    </w:rPr>
-  </w:style>
-  <w:style w:type="paragraph" w:styleId="TOC6">
-    <w:name w:val="toc 6"/>
-    <w:basedOn w:val="Normal"/>
-    <w:next w:val="Normal"/>
-    <w:autoRedefine/>
-    <w:uiPriority w:val="39"/>
-    <w:rsid w:val="004F3E89"/>
-    <w:pPr>
-      <w:ind w:left="1000"/>
-    </w:pPr>
-    <w:rPr>
-      <w:rFonts w:asciiTheme="minorHAnsi" w:hAnsiTheme="minorHAnsi"/>
-      <w:szCs w:val="20"/>
-    </w:rPr>
-  </w:style>
-  <w:style w:type="paragraph" w:styleId="TOC7">
-    <w:name w:val="toc 7"/>
-    <w:basedOn w:val="Normal"/>
-    <w:next w:val="Normal"/>
-    <w:autoRedefine/>
-    <w:uiPriority w:val="39"/>
-    <w:rsid w:val="004F3E89"/>
-    <w:pPr>
-      <w:ind w:left="1200"/>
-    </w:pPr>
-    <w:rPr>
-      <w:rFonts w:asciiTheme="minorHAnsi" w:hAnsiTheme="minorHAnsi"/>
-      <w:szCs w:val="20"/>
-    </w:rPr>
-  </w:style>
-  <w:style w:type="paragraph" w:styleId="TOC8">
-    <w:name w:val="toc 8"/>
-    <w:basedOn w:val="Normal"/>
-    <w:next w:val="Normal"/>
-    <w:autoRedefine/>
-    <w:uiPriority w:val="39"/>
-    <w:rsid w:val="004F3E89"/>
-    <w:pPr>
-      <w:ind w:left="1400"/>
-    </w:pPr>
-    <w:rPr>
-      <w:rFonts w:asciiTheme="minorHAnsi" w:hAnsiTheme="minorHAnsi"/>
-      <w:szCs w:val="20"/>
-    </w:rPr>
-  </w:style>
-  <w:style w:type="paragraph" w:styleId="TOC9">
-    <w:name w:val="toc 9"/>
-    <w:basedOn w:val="Normal"/>
-    <w:next w:val="Normal"/>
-    <w:autoRedefine/>
-    <w:uiPriority w:val="39"/>
-    <w:rsid w:val="004F3E89"/>
-    <w:pPr>
-      <w:ind w:left="1600"/>
-    </w:pPr>
-    <w:rPr>
-      <w:rFonts w:asciiTheme="minorHAnsi" w:hAnsiTheme="minorHAnsi"/>
-      <w:szCs w:val="20"/>
-    </w:rPr>
-  </w:style>
-  <w:style w:type="paragraph" w:customStyle="1" w:styleId="Contents">
-    <w:name w:val="Contents"/>
-    <w:basedOn w:val="Heading1"/>
-    <w:rsid w:val="004F3E89"/>
-    <w:pPr>
-      <w:numPr>
-        <w:numId w:val="0"/>
-      </w:numPr>
-      <w:outlineLvl w:val="9"/>
-    </w:pPr>
-  </w:style>
-  <w:style w:type="paragraph" w:customStyle="1" w:styleId="Heading1-FormatOnly">
-    <w:name w:val="Heading 1 - Format Only"/>
-    <w:basedOn w:val="Heading1"/>
-    <w:rsid w:val="004F3E89"/>
-    <w:pPr>
-      <w:outlineLvl w:val="9"/>
-    </w:pPr>
-  </w:style>
-  <w:style w:type="character" w:styleId="Hyperlink">
-    <w:name w:val="Hyperlink"/>
-    <w:uiPriority w:val="99"/>
-    <w:rsid w:val="004F3E89"/>
-    <w:rPr>
-      <w:color w:val="0000FF"/>
-      <w:u w:val="single"/>
-    </w:rPr>
-  </w:style>
-  <w:style w:type="paragraph" w:customStyle="1" w:styleId="NormalEmphasis">
-    <w:name w:val="Normal Emphasis"/>
-    <w:basedOn w:val="Normal"/>
-    <w:autoRedefine/>
-    <w:rsid w:val="004F3E89"/>
-    <w:rPr>
-      <w:i/>
-    </w:rPr>
-  </w:style>
-  <w:style w:type="paragraph" w:customStyle="1" w:styleId="Table-Text-Italics">
-    <w:name w:val="Table - Text - Italics"/>
-    <w:basedOn w:val="Table-Text"/>
-    <w:autoRedefine/>
-    <w:rsid w:val="004F3E89"/>
-    <w:rPr>
-      <w:i/>
-    </w:rPr>
-  </w:style>
-  <w:style w:type="paragraph" w:customStyle="1" w:styleId="Table-RowHead">
-    <w:name w:val="Table - Row Head"/>
-    <w:basedOn w:val="Table-ColHead"/>
-    <w:autoRedefine/>
-    <w:rsid w:val="004F3E89"/>
-    <w:rPr>
-      <w:rFonts w:cs="Arial"/>
-      <w:bCs/>
-    </w:rPr>
-  </w:style>
-  <w:style w:type="paragraph" w:customStyle="1" w:styleId="Table-Code">
-    <w:name w:val="Table - Code"/>
-    <w:basedOn w:val="Table-Text"/>
-    <w:autoRedefine/>
-    <w:rsid w:val="004F3E89"/>
-    <w:rPr>
-      <w:rFonts w:ascii="Courier New" w:hAnsi="Courier New"/>
-    </w:rPr>
-  </w:style>
-  <w:style w:type="paragraph" w:customStyle="1" w:styleId="ExternalDocumentReference">
-    <w:name w:val="External Document Reference"/>
-    <w:basedOn w:val="Normal"/>
-    <w:autoRedefine/>
-    <w:rsid w:val="004F3E89"/>
-    <w:rPr>
-      <w:i/>
-    </w:rPr>
-  </w:style>
-  <w:style w:type="character" w:styleId="FollowedHyperlink">
-    <w:name w:val="FollowedHyperlink"/>
-    <w:uiPriority w:val="99"/>
-    <w:rsid w:val="004F3E89"/>
-    <w:rPr>
-      <w:color w:val="800080"/>
-      <w:u w:val="single"/>
-    </w:rPr>
-  </w:style>
-  <w:style w:type="character" w:customStyle="1" w:styleId="FileName">
-    <w:name w:val="FileName"/>
-    <w:rsid w:val="004F3E89"/>
-    <w:rPr>
-      <w:rFonts w:ascii="Courier New" w:hAnsi="Courier New"/>
-    </w:rPr>
-  </w:style>
-  <w:style w:type="paragraph" w:customStyle="1" w:styleId="RevisionHistory">
-    <w:name w:val="Revision History"/>
-    <w:basedOn w:val="Normal"/>
-    <w:autoRedefine/>
-    <w:rsid w:val="004F3E89"/>
-    <w:rPr>
-      <w:b/>
-      <w:sz w:val="32"/>
-    </w:rPr>
-  </w:style>
-  <w:style w:type="paragraph" w:customStyle="1" w:styleId="RevisionHeading">
-    <w:name w:val="Revision Heading"/>
-    <w:basedOn w:val="Normal"/>
-    <w:autoRedefine/>
-    <w:rsid w:val="004F3E89"/>
-    <w:rPr>
-      <w:i/>
-      <w:sz w:val="32"/>
-    </w:rPr>
-  </w:style>
-  <w:style w:type="paragraph" w:styleId="NormalIndent">
-    <w:name w:val="Normal Indent"/>
-    <w:basedOn w:val="Normal"/>
-    <w:rsid w:val="004F3E89"/>
-    <w:pPr>
-      <w:ind w:left="720"/>
-    </w:pPr>
-  </w:style>
-  <w:style w:type="paragraph" w:customStyle="1" w:styleId="Table-Source">
-    <w:name w:val="Table - Source"/>
-    <w:basedOn w:val="Normal"/>
-    <w:next w:val="Normal"/>
-    <w:rsid w:val="004F3E89"/>
-    <w:pPr>
-      <w:pBdr>
-        <w:top w:val="single" w:sz="12" w:space="1" w:color="auto"/>
-      </w:pBdr>
-    </w:pPr>
-    <w:rPr>
-      <w:i/>
-      <w:sz w:val="18"/>
-    </w:rPr>
-  </w:style>
-  <w:style w:type="paragraph" w:styleId="BodyText">
-    <w:name w:val="Body Text"/>
-    <w:basedOn w:val="Normal"/>
-    <w:rsid w:val="004F3E89"/>
-    <w:pPr>
-      <w:spacing w:after="120"/>
-    </w:pPr>
-  </w:style>
-  <w:style w:type="paragraph" w:customStyle="1" w:styleId="Heading">
-    <w:name w:val="Heading"/>
-    <w:basedOn w:val="Normal"/>
-    <w:rsid w:val="004F3E89"/>
-  </w:style>
-  <w:style w:type="paragraph" w:customStyle="1" w:styleId="ArialBody">
-    <w:name w:val="Arial Body"/>
-    <w:basedOn w:val="Normal"/>
-    <w:next w:val="BodyText"/>
-    <w:rsid w:val="004F3E89"/>
-    <w:rPr>
-      <w:sz w:val="22"/>
-    </w:rPr>
-  </w:style>
-  <w:style w:type="paragraph" w:styleId="BlockText">
-    <w:name w:val="Block Text"/>
-    <w:basedOn w:val="Normal"/>
-    <w:rsid w:val="004F3E89"/>
-    <w:pPr>
-      <w:spacing w:after="120"/>
-      <w:ind w:left="1440" w:right="1440"/>
-    </w:pPr>
-  </w:style>
-  <w:style w:type="paragraph" w:styleId="ListBullet3">
-    <w:name w:val="List Bullet 3"/>
-    <w:aliases w:val="Arial List Bullet 3"/>
-    <w:basedOn w:val="Normal"/>
-    <w:autoRedefine/>
-    <w:rsid w:val="004F3E89"/>
-    <w:pPr>
-      <w:numPr>
-        <w:numId w:val="2"/>
-      </w:numPr>
-    </w:pPr>
-    <w:rPr>
-      <w:sz w:val="22"/>
-    </w:rPr>
-  </w:style>
-  <w:style w:type="paragraph" w:customStyle="1" w:styleId="ArialHeader">
-    <w:name w:val="Arial Header"/>
-    <w:basedOn w:val="Header"/>
-    <w:rsid w:val="004F3E89"/>
-  </w:style>
-  <w:style w:type="paragraph" w:styleId="BodyTextIndent">
-    <w:name w:val="Body Text Indent"/>
-    <w:basedOn w:val="Normal"/>
-    <w:rsid w:val="004F3E89"/>
-    <w:pPr>
-      <w:spacing w:line="360" w:lineRule="auto"/>
-      <w:ind w:left="720"/>
-    </w:pPr>
-    <w:rPr>
-      <w:szCs w:val="20"/>
-    </w:rPr>
-  </w:style>
-  <w:style w:type="paragraph" w:customStyle="1" w:styleId="mainheaders">
-    <w:name w:val="mainheaders"/>
-    <w:rsid w:val="004F3E89"/>
-    <w:pPr>
-      <w:shd w:val="clear" w:color="auto" w:fill="000000"/>
-    </w:pPr>
-    <w:rPr>
-      <w:rFonts w:ascii="Arial Black" w:hAnsi="Arial Black"/>
-      <w:noProof/>
-    </w:rPr>
-  </w:style>
-  <w:style w:type="paragraph" w:styleId="DocumentMap">
-    <w:name w:val="Document Map"/>
-    <w:basedOn w:val="Normal"/>
-    <w:semiHidden/>
-    <w:rsid w:val="004F3E89"/>
-    <w:pPr>
-      <w:shd w:val="clear" w:color="auto" w:fill="000080"/>
-    </w:pPr>
-    <w:rPr>
-      <w:rFonts w:ascii="Tahoma" w:hAnsi="Tahoma" w:cs="Tahoma"/>
-    </w:rPr>
-  </w:style>
-  <w:style w:type="paragraph" w:customStyle="1" w:styleId="Heading3-FormatOnly">
-    <w:name w:val="Heading 3 - Format Only"/>
-    <w:basedOn w:val="Heading3"/>
-    <w:rsid w:val="004F3E89"/>
-    <w:pPr>
-      <w:outlineLvl w:val="9"/>
-    </w:pPr>
-    <w:rPr>
-      <w:b w:val="0"/>
-    </w:rPr>
-  </w:style>
-  <w:style w:type="paragraph" w:customStyle="1" w:styleId="t">
-    <w:name w:val="t"/>
-    <w:basedOn w:val="Normal"/>
-    <w:rsid w:val="004F3E89"/>
-    <w:pPr>
-      <w:spacing w:before="100" w:beforeAutospacing="1" w:after="100" w:afterAutospacing="1"/>
-    </w:pPr>
-    <w:rPr>
-      <w:rFonts w:ascii="Times New Roman" w:hAnsi="Times New Roman"/>
-    </w:rPr>
-  </w:style>
-  <w:style w:type="paragraph" w:customStyle="1" w:styleId="Heading2-FormatOnly">
-    <w:name w:val="Heading 2 - Format Only"/>
-    <w:basedOn w:val="Heading2"/>
-    <w:rsid w:val="004F3E89"/>
-    <w:pPr>
-      <w:outlineLvl w:val="9"/>
-    </w:pPr>
-  </w:style>
-  <w:style w:type="paragraph" w:customStyle="1" w:styleId="DocumentProduct">
-    <w:name w:val="Document Product"/>
-    <w:basedOn w:val="DocumentTypeTitle"/>
-    <w:rsid w:val="004F3E89"/>
-  </w:style>
-  <w:style w:type="paragraph" w:customStyle="1" w:styleId="Heading3-FormatOnlyBold">
-    <w:name w:val="Heading 3 - Format Only Bold"/>
-    <w:basedOn w:val="Heading3-FormatOnly"/>
-    <w:rsid w:val="004F3E89"/>
-    <w:rPr>
-      <w:b/>
-    </w:rPr>
-  </w:style>
-  <w:style w:type="paragraph" w:customStyle="1" w:styleId="Heading1-NoPageBreak">
-    <w:name w:val="Heading 1 - No Page Break"/>
-    <w:basedOn w:val="Heading1"/>
-    <w:rsid w:val="004F3E89"/>
-    <w:pPr>
-      <w:pageBreakBefore w:val="0"/>
-    </w:pPr>
-  </w:style>
-  <w:style w:type="paragraph" w:styleId="BodyTextIndent2">
-    <w:name w:val="Body Text Indent 2"/>
-    <w:basedOn w:val="Normal"/>
-    <w:rsid w:val="004F3E89"/>
-    <w:pPr>
-      <w:ind w:left="360"/>
-    </w:pPr>
-  </w:style>
-  <w:style w:type="paragraph" w:styleId="Title">
-    <w:name w:val="Title"/>
-    <w:basedOn w:val="Normal"/>
-    <w:qFormat/>
-    <w:rsid w:val="004F3E89"/>
-    <w:pPr>
-      <w:jc w:val="center"/>
-    </w:pPr>
-    <w:rPr>
-      <w:b/>
-      <w:bCs/>
-      <w:sz w:val="18"/>
-      <w:u w:val="single"/>
-    </w:rPr>
-  </w:style>
-  <w:style w:type="paragraph" w:styleId="BodyText2">
-    <w:name w:val="Body Text 2"/>
-    <w:basedOn w:val="Normal"/>
-    <w:rsid w:val="004F3E89"/>
-    <w:rPr>
-      <w:color w:val="FF0000"/>
-    </w:rPr>
-  </w:style>
-  <w:style w:type="paragraph" w:styleId="Caption">
-    <w:name w:val="caption"/>
-    <w:basedOn w:val="Normal"/>
-    <w:next w:val="Normal"/>
-    <w:qFormat/>
-    <w:rsid w:val="004F3E89"/>
-    <w:pPr>
-      <w:spacing w:before="120" w:after="120"/>
-    </w:pPr>
-    <w:rPr>
-      <w:b/>
-      <w:bCs/>
-      <w:szCs w:val="20"/>
-    </w:rPr>
-  </w:style>
-  <w:style w:type="paragraph" w:styleId="BodyText3">
-    <w:name w:val="Body Text 3"/>
-    <w:basedOn w:val="Normal"/>
-    <w:rsid w:val="004F3E89"/>
-    <w:pPr>
-      <w:keepNext/>
-      <w:jc w:val="both"/>
-    </w:pPr>
-  </w:style>
-  <w:style w:type="table" w:styleId="TableGrid">
-    <w:name w:val="Table Grid"/>
-    <w:basedOn w:val="TableNormal"/>
-    <w:rsid w:val="003267FD"/>
-    <w:tblPr>
-      <w:tblInd w:w="0" w:type="dxa"/>
-      <w:tblBorders>
-        <w:top w:val="single" w:sz="4" w:space="0" w:color="auto"/>
-        <w:left w:val="single" w:sz="4" w:space="0" w:color="auto"/>
-        <w:bottom w:val="single" w:sz="4" w:space="0" w:color="auto"/>
-        <w:right w:val="single" w:sz="4" w:space="0" w:color="auto"/>
-        <w:insideH w:val="single" w:sz="4" w:space="0" w:color="auto"/>
-        <w:insideV w:val="single" w:sz="4" w:space="0" w:color="auto"/>
-      </w:tblBorders>
-      <w:tblCellMar>
-        <w:top w:w="0" w:type="dxa"/>
-        <w:left w:w="108" w:type="dxa"/>
-        <w:bottom w:w="0" w:type="dxa"/>
-        <w:right w:w="108" w:type="dxa"/>
-      </w:tblCellMar>
-    </w:tblPr>
-  </w:style>
-  <w:style w:type="paragraph" w:styleId="BalloonText">
-    <w:name w:val="Balloon Text"/>
-    <w:basedOn w:val="Normal"/>
-    <w:semiHidden/>
-    <w:rsid w:val="004747D1"/>
-    <w:rPr>
-      <w:rFonts w:ascii="Tahoma" w:hAnsi="Tahoma" w:cs="Tahoma"/>
-      <w:sz w:val="16"/>
-      <w:szCs w:val="16"/>
-    </w:rPr>
-  </w:style>
-  <w:style w:type="character" w:styleId="CommentReference">
-    <w:name w:val="annotation reference"/>
-    <w:semiHidden/>
-    <w:rsid w:val="00856E07"/>
-    <w:rPr>
-      <w:sz w:val="16"/>
-      <w:szCs w:val="16"/>
-    </w:rPr>
-  </w:style>
-  <w:style w:type="paragraph" w:styleId="CommentText">
-    <w:name w:val="annotation text"/>
-    <w:basedOn w:val="Normal"/>
-    <w:semiHidden/>
-    <w:rsid w:val="00856E07"/>
-    <w:rPr>
-      <w:szCs w:val="20"/>
-    </w:rPr>
-  </w:style>
-  <w:style w:type="paragraph" w:styleId="CommentSubject">
-    <w:name w:val="annotation subject"/>
-    <w:basedOn w:val="CommentText"/>
-    <w:next w:val="CommentText"/>
-    <w:semiHidden/>
-    <w:rsid w:val="00856E07"/>
-    <w:rPr>
-      <w:b/>
-      <w:bCs/>
-    </w:rPr>
-  </w:style>
-  <w:style w:type="paragraph" w:customStyle="1" w:styleId="SectionHeading">
-    <w:name w:val="Section Heading"/>
-    <w:basedOn w:val="Heading1"/>
-    <w:rsid w:val="00535598"/>
-    <w:pPr>
-      <w:keepNext/>
-      <w:keepLines/>
-      <w:framePr w:hSpace="187" w:vSpace="187" w:wrap="notBeside" w:vAnchor="text" w:hAnchor="text" w:y="1"/>
-      <w:pBdr>
-        <w:bottom w:val="single" w:sz="6" w:space="1" w:color="000000"/>
-      </w:pBdr>
-      <w:tabs>
-        <w:tab w:val="num" w:pos="432"/>
-      </w:tabs>
-      <w:spacing w:before="1440" w:after="360" w:line="240" w:lineRule="atLeast"/>
-      <w:ind w:left="432" w:hanging="432"/>
-      <w:jc w:val="right"/>
-      <w:outlineLvl w:val="9"/>
-    </w:pPr>
-    <w:rPr>
-      <w:rFonts w:ascii="Palatino" w:hAnsi="Palatino" w:cs="Palatino"/>
-      <w:b w:val="0"/>
-      <w:i/>
-      <w:iCs/>
-      <w:smallCaps w:val="0"/>
-      <w:noProof w:val="0"/>
-      <w:color w:val="000000"/>
-      <w:spacing w:val="-10"/>
-      <w:kern w:val="20"/>
-      <w:position w:val="8"/>
-      <w:sz w:val="36"/>
-      <w:szCs w:val="36"/>
-    </w:rPr>
-  </w:style>
-  <w:style w:type="character" w:customStyle="1" w:styleId="PeteHassler">
-    <w:name w:val="Pete Hassler"/>
-    <w:semiHidden/>
-    <w:rsid w:val="0006143D"/>
-    <w:rPr>
-      <w:rFonts w:ascii="Arial" w:hAnsi="Arial" w:cs="Arial"/>
-      <w:color w:val="auto"/>
-      <w:sz w:val="20"/>
-      <w:szCs w:val="20"/>
-    </w:rPr>
-  </w:style>
-  <w:style w:type="paragraph" w:customStyle="1" w:styleId="Pseudo-CodeStyle">
-    <w:name w:val="Pseudo-Code Style"/>
-    <w:basedOn w:val="Normal"/>
-    <w:rsid w:val="00E8178D"/>
-    <w:pPr>
-      <w:ind w:left="360"/>
-    </w:pPr>
-    <w:rPr>
-      <w:rFonts w:ascii="Courier New" w:hAnsi="Courier New" w:cs="Courier New"/>
-    </w:rPr>
-  </w:style>
-  <w:style w:type="paragraph" w:customStyle="1" w:styleId="StyleHeading714ptBoldCentered">
-    <w:name w:val="Style Heading 7 + 14 pt Bold Centered"/>
-    <w:basedOn w:val="Heading7"/>
-    <w:rsid w:val="00C6624A"/>
-    <w:pPr>
-      <w:jc w:val="center"/>
-    </w:pPr>
-    <w:rPr>
-      <w:b/>
-      <w:bCs/>
-      <w:sz w:val="28"/>
-      <w:szCs w:val="20"/>
-    </w:rPr>
-  </w:style>
-  <w:style w:type="paragraph" w:styleId="ListParagraph">
-    <w:name w:val="List Paragraph"/>
-    <w:basedOn w:val="Normal"/>
-    <w:uiPriority w:val="34"/>
-    <w:qFormat/>
-    <w:rsid w:val="0070580E"/>
-    <w:pPr>
-      <w:spacing w:after="200"/>
-      <w:ind w:left="720"/>
-      <w:contextualSpacing/>
-    </w:pPr>
-    <w:rPr>
-      <w:rFonts w:ascii="Calibri" w:eastAsia="Calibri" w:hAnsi="Calibri"/>
-    </w:rPr>
-  </w:style>
-  <w:style w:type="paragraph" w:customStyle="1" w:styleId="Body">
-    <w:name w:val="Body"/>
-    <w:basedOn w:val="Normal"/>
-    <w:qFormat/>
-    <w:rsid w:val="00F93203"/>
-    <w:pPr>
-      <w:spacing w:before="120"/>
-      <w:jc w:val="both"/>
-    </w:pPr>
-    <w:rPr>
-      <w:rFonts w:ascii="Calibri" w:hAnsi="Calibri"/>
-      <w:sz w:val="28"/>
-    </w:rPr>
-  </w:style>
-  <w:style w:type="paragraph" w:customStyle="1" w:styleId="Table">
-    <w:name w:val="Table"/>
-    <w:basedOn w:val="Normal"/>
-    <w:qFormat/>
-    <w:rsid w:val="00F74786"/>
-    <w:pPr>
-      <w:spacing w:before="60" w:after="60"/>
-    </w:pPr>
-    <w:rPr>
-      <w:color w:val="000000"/>
-    </w:rPr>
-  </w:style>
-  <w:style w:type="paragraph" w:customStyle="1" w:styleId="TableHeading">
-    <w:name w:val="Table Heading"/>
-    <w:basedOn w:val="Table"/>
-    <w:qFormat/>
-    <w:rsid w:val="00F74786"/>
-    <w:rPr>
-      <w:color w:val="FFFFFF"/>
-    </w:rPr>
-  </w:style>
-  <w:style w:type="paragraph" w:customStyle="1" w:styleId="functionannotation">
-    <w:name w:val="function annotation"/>
-    <w:basedOn w:val="Normal"/>
-    <w:qFormat/>
-    <w:rsid w:val="00543B9B"/>
-    <w:pPr>
-      <w:ind w:left="1350" w:hanging="702"/>
-    </w:pPr>
-    <w:rPr>
-      <w:szCs w:val="20"/>
-    </w:rPr>
-  </w:style>
-  <w:style w:type="paragraph" w:customStyle="1" w:styleId="function">
-    <w:name w:val="function"/>
-    <w:basedOn w:val="Normal"/>
-    <w:qFormat/>
-    <w:rsid w:val="00543B9B"/>
-    <w:pPr>
-      <w:autoSpaceDE w:val="0"/>
-      <w:autoSpaceDN w:val="0"/>
-      <w:adjustRightInd w:val="0"/>
-      <w:spacing w:before="120"/>
-      <w:ind w:left="648" w:hanging="360"/>
-    </w:pPr>
-    <w:rPr>
-      <w:rFonts w:ascii="Courier" w:hAnsi="Courier" w:cs="Courier New"/>
-      <w:szCs w:val="20"/>
-    </w:rPr>
-  </w:style>
-  <w:style w:type="paragraph" w:customStyle="1" w:styleId="Picture">
-    <w:name w:val="Picture"/>
-    <w:basedOn w:val="Normal"/>
-    <w:qFormat/>
-    <w:rsid w:val="00543B9B"/>
-    <w:pPr>
-      <w:spacing w:before="120" w:after="120"/>
-      <w:jc w:val="center"/>
-    </w:pPr>
-    <w:rPr>
-      <w:noProof/>
-    </w:rPr>
-  </w:style>
-  <w:style w:type="paragraph" w:styleId="TOCHeading">
-    <w:name w:val="TOC Heading"/>
-    <w:basedOn w:val="Heading1"/>
-    <w:next w:val="Normal"/>
-    <w:uiPriority w:val="39"/>
-    <w:unhideWhenUsed/>
-    <w:qFormat/>
-    <w:rsid w:val="000D5F84"/>
-    <w:pPr>
-      <w:keepNext/>
-      <w:keepLines/>
-      <w:pageBreakBefore w:val="0"/>
-      <w:numPr>
-        <w:numId w:val="0"/>
-      </w:numPr>
-      <w:pBdr>
-        <w:bottom w:val="none" w:sz="0" w:space="0" w:color="auto"/>
-      </w:pBdr>
-      <w:spacing w:before="480" w:after="0" w:line="276" w:lineRule="auto"/>
-      <w:outlineLvl w:val="9"/>
-    </w:pPr>
-    <w:rPr>
-      <w:rFonts w:asciiTheme="majorHAnsi" w:eastAsiaTheme="majorEastAsia" w:hAnsiTheme="majorHAnsi" w:cstheme="majorBidi"/>
-      <w:bCs/>
-      <w:smallCaps w:val="0"/>
-      <w:noProof w:val="0"/>
-      <w:color w:val="365F91" w:themeColor="accent1" w:themeShade="BF"/>
-      <w:szCs w:val="28"/>
-    </w:rPr>
-  </w:style>
-  <w:style w:type="paragraph" w:styleId="NormalWeb">
-    <w:name w:val="Normal (Web)"/>
-    <w:basedOn w:val="Normal"/>
-    <w:uiPriority w:val="99"/>
-    <w:rsid w:val="00CE1BA2"/>
-    <w:pPr>
-      <w:spacing w:beforeLines="1" w:afterLines="1"/>
-    </w:pPr>
-    <w:rPr>
-      <w:rFonts w:ascii="Times" w:hAnsi="Times"/>
-      <w:szCs w:val="20"/>
-    </w:rPr>
-  </w:style>
-  <w:style w:type="character" w:customStyle="1" w:styleId="z-TopofFormChar">
-    <w:name w:val="z-Top of Form Char"/>
-    <w:basedOn w:val="DefaultParagraphFont"/>
-    <w:link w:val="z-TopofForm"/>
-    <w:uiPriority w:val="99"/>
-    <w:rsid w:val="007F45F2"/>
-    <w:rPr>
-      <w:rFonts w:ascii="Arial" w:hAnsi="Arial"/>
-      <w:vanish/>
-      <w:sz w:val="16"/>
-      <w:szCs w:val="16"/>
-    </w:rPr>
-  </w:style>
-  <w:style w:type="paragraph" w:styleId="z-TopofForm">
-    <w:name w:val="HTML Top of Form"/>
-    <w:basedOn w:val="Normal"/>
-    <w:next w:val="Normal"/>
-    <w:link w:val="z-TopofFormChar"/>
-    <w:hidden/>
-    <w:uiPriority w:val="99"/>
-    <w:unhideWhenUsed/>
-    <w:rsid w:val="007F45F2"/>
-    <w:pPr>
-      <w:pBdr>
-        <w:bottom w:val="single" w:sz="6" w:space="1" w:color="auto"/>
-      </w:pBdr>
-      <w:spacing w:beforeLines="1" w:afterLines="1"/>
-      <w:jc w:val="center"/>
-    </w:pPr>
-    <w:rPr>
-      <w:vanish/>
-      <w:sz w:val="16"/>
-      <w:szCs w:val="16"/>
-    </w:rPr>
-  </w:style>
-  <w:style w:type="character" w:customStyle="1" w:styleId="z-BottomofFormChar">
-    <w:name w:val="z-Bottom of Form Char"/>
-    <w:basedOn w:val="DefaultParagraphFont"/>
-    <w:link w:val="z-BottomofForm"/>
-    <w:uiPriority w:val="99"/>
-    <w:rsid w:val="007F45F2"/>
-    <w:rPr>
-      <w:rFonts w:ascii="Arial" w:hAnsi="Arial"/>
-      <w:vanish/>
-      <w:sz w:val="16"/>
-      <w:szCs w:val="16"/>
-    </w:rPr>
-  </w:style>
-  <w:style w:type="paragraph" w:styleId="z-BottomofForm">
-    <w:name w:val="HTML Bottom of Form"/>
-    <w:basedOn w:val="Normal"/>
-    <w:next w:val="Normal"/>
-    <w:link w:val="z-BottomofFormChar"/>
-    <w:hidden/>
-    <w:uiPriority w:val="99"/>
-    <w:unhideWhenUsed/>
-    <w:rsid w:val="007F45F2"/>
-    <w:pPr>
-      <w:pBdr>
-        <w:top w:val="single" w:sz="6" w:space="1" w:color="auto"/>
-      </w:pBdr>
-      <w:spacing w:beforeLines="1" w:afterLines="1"/>
-      <w:jc w:val="center"/>
-    </w:pPr>
-    <w:rPr>
-      <w:vanish/>
-      <w:sz w:val="16"/>
-      <w:szCs w:val="16"/>
-    </w:rPr>
-  </w:style>
-  <w:style w:type="paragraph" w:customStyle="1" w:styleId="option">
-    <w:name w:val="option"/>
-    <w:basedOn w:val="Normal"/>
-    <w:rsid w:val="00715040"/>
-    <w:pPr>
-      <w:spacing w:beforeLines="1" w:afterLines="1"/>
-    </w:pPr>
-    <w:rPr>
-      <w:rFonts w:ascii="Times" w:hAnsi="Times"/>
-      <w:sz w:val="20"/>
-      <w:szCs w:val="20"/>
-    </w:rPr>
-  </w:style>
-  <w:style w:type="paragraph" w:styleId="List">
-    <w:name w:val="List"/>
-    <w:basedOn w:val="Normal"/>
-    <w:rsid w:val="00F93203"/>
-    <w:pPr>
-      <w:numPr>
-        <w:numId w:val="3"/>
-      </w:numPr>
-      <w:contextualSpacing/>
-    </w:pPr>
-  </w:style>
-  <w:style w:type="paragraph" w:customStyle="1" w:styleId="XML">
-    <w:name w:val="XML"/>
-    <w:basedOn w:val="Normal"/>
-    <w:autoRedefine/>
-    <w:qFormat/>
-    <w:rsid w:val="00DA75F7"/>
-    <w:pPr>
-      <w:widowControl w:val="0"/>
-      <w:tabs>
-        <w:tab w:val="left" w:pos="360"/>
-        <w:tab w:val="left" w:pos="720"/>
-        <w:tab w:val="left" w:pos="1080"/>
-      </w:tabs>
-      <w:autoSpaceDE w:val="0"/>
-      <w:autoSpaceDN w:val="0"/>
-      <w:adjustRightInd w:val="0"/>
-      <w:ind w:left="1080"/>
-    </w:pPr>
-    <w:rPr>
-      <w:rFonts w:ascii="Monaco" w:hAnsi="Monaco" w:cs="Monaco"/>
-      <w:noProof/>
-      <w:color w:val="3F5FBF"/>
-      <w:sz w:val="20"/>
-      <w:szCs w:val="20"/>
-    </w:rPr>
-  </w:style>
-</w:styles>
-</file>
-
-<file path=word/stylesWithEffects.xml><?xml version="1.0" encoding="utf-8"?>
-<w:styles xmlns:wpc="http://schemas.microsoft.com/office/word/2010/wordprocessingCanvas" xmlns:mo="http://schemas.microsoft.com/office/mac/office/2008/main" xmlns:mc="http://schemas.openxmlformats.org/markup-compatibility/2006" xmlns:mv="urn:schemas-microsoft-com:mac:vml" xmlns:o="urn:schemas-microsoft-com:office:office" xmlns:r="http://schemas.openxmlformats.org/officeDocument/2006/relationships" xmlns:m="http://schemas.openxmlformats.org/officeDocument/2006/math" xmlns:v="urn:schemas-microsoft-com:vml" xmlns:wp14="http://schemas.microsoft.com/office/word/2010/wordprocessingDrawing" xmlns:wp="http://schemas.openxmlformats.org/drawingml/2006/wordprocessingDrawing" xmlns:w10="urn:schemas-microsoft-com:office:word" xmlns:w="http://schemas.openxmlformats.org/wordprocessingml/2006/main" xmlns:w14="http://schemas.microsoft.com/office/word/2010/wordml" xmlns:wpg="http://schemas.microsoft.com/office/word/2010/wordprocessingGroup" xmlns:wpi="http://schemas.microsoft.com/office/word/2010/wordprocessingInk" xmlns:wne="http://schemas.microsoft.com/office/word/2006/wordml" xmlns:wps="http://schemas.microsoft.com/office/word/2010/wordprocessingShape" mc:Ignorable="w14 wp14">
-  <w:docDefaults>
-    <w:rPrDefault>
-      <w:rPr>
-        <w:rFonts w:ascii="Times New Roman" w:eastAsia="Times New Roman" w:hAnsi="Times New Roman" w:cs="Times New Roman"/>
-        <w:sz w:val="24"/>
-        <w:szCs w:val="24"/>
-        <w:lang w:val="en-US" w:eastAsia="en-US" w:bidi="ar-SA"/>
-      </w:rPr>
-    </w:rPrDefault>
-    <w:pPrDefault/>
-  </w:docDefaults>
-  <w:latentStyles w:defLockedState="0" w:defUIPriority="0" w:defSemiHidden="0" w:defUnhideWhenUsed="0" w:defQFormat="0" w:count="276">
-    <w:lsdException w:name="heading 5" w:semiHidden="1" w:unhideWhenUsed="1"/>
-    <w:lsdException w:name="heading 6" w:semiHidden="1" w:unhideWhenUsed="1"/>
-    <w:lsdException w:name="heading 7" w:semiHidden="1" w:unhideWhenUsed="1"/>
-    <w:lsdException w:name="heading 8" w:semiHidden="1" w:unhideWhenUsed="1"/>
-    <w:lsdException w:name="heading 9" w:semiHidden="1" w:unhideWhenUsed="1"/>
-    <w:lsdException w:name="index 1" w:semiHidden="1" w:unhideWhenUsed="1"/>
-    <w:lsdException w:name="index 2" w:semiHidden="1" w:unhideWhenUsed="1"/>
-    <w:lsdException w:name="index 3" w:semiHidden="1" w:unhideWhenUsed="1"/>
-    <w:lsdException w:name="index 4" w:semiHidden="1" w:unhideWhenUsed="1"/>
-    <w:lsdException w:name="index 5" w:semiHidden="1" w:unhideWhenUsed="1"/>
-    <w:lsdException w:name="index 6" w:semiHidden="1" w:unhideWhenUsed="1"/>
-    <w:lsdException w:name="index 7" w:semiHidden="1" w:unhideWhenUsed="1"/>
-    <w:lsdException w:name="index 8" w:semiHidden="1" w:unhideWhenUsed="1"/>
-    <w:lsdException w:name="index 9" w:semiHidden="1" w:unhideWhenUsed="1"/>
-    <w:lsdException w:name="toc 1" w:semiHidden="1" w:uiPriority="39" w:unhideWhenUsed="1"/>
-    <w:lsdException w:name="toc 2" w:semiHidden="1" w:uiPriority="39" w:unhideWhenUsed="1"/>
-    <w:lsdException w:name="toc 3" w:semiHidden="1" w:unhideWhenUsed="1"/>
-    <w:lsdException w:name="toc 4" w:semiHidden="1" w:unhideWhenUsed="1"/>
-    <w:lsdException w:name="toc 5" w:semiHidden="1" w:unhideWhenUsed="1"/>
-    <w:lsdException w:name="toc 6" w:semiHidden="1" w:unhideWhenUsed="1"/>
-    <w:lsdException w:name="toc 7" w:semiHidden="1" w:unhideWhenUsed="1"/>
-    <w:lsdException w:name="toc 8" w:semiHidden="1" w:unhideWhenUsed="1"/>
-    <w:lsdException w:name="toc 9" w:semiHidden="1" w:unhideWhenUsed="1"/>
-    <w:lsdException w:name="Normal Indent" w:semiHidden="1" w:unhideWhenUsed="1"/>
-    <w:lsdException w:name="footnote text" w:semiHidden="1" w:unhideWhenUsed="1"/>
-    <w:lsdException w:name="annotation text" w:semiHidden="1" w:unhideWhenUsed="1"/>
-    <w:lsdException w:name="header" w:semiHidden="1" w:unhideWhenUsed="1"/>
-    <w:lsdException w:name="footer" w:semiHidden="1" w:unhideWhenUsed="1"/>
-    <w:lsdException w:name="index heading" w:semiHidden="1" w:unhideWhenUsed="1"/>
-    <w:lsdException w:name="caption" w:semiHidden="1" w:unhideWhenUsed="1"/>
-    <w:lsdException w:name="table of figures" w:semiHidden="1" w:unhideWhenUsed="1"/>
-    <w:lsdException w:name="envelope address" w:semiHidden="1" w:unhideWhenUsed="1"/>
-    <w:lsdException w:name="envelope return" w:semiHidden="1" w:unhideWhenUsed="1"/>
-    <w:lsdException w:name="footnote reference" w:semiHidden="1" w:unhideWhenUsed="1"/>
-    <w:lsdException w:name="annotation reference" w:semiHidden="1" w:unhideWhenUsed="1"/>
-    <w:lsdException w:name="line number" w:semiHidden="1" w:unhideWhenUsed="1"/>
-    <w:lsdException w:name="page number" w:semiHidden="1" w:unhideWhenUsed="1"/>
-    <w:lsdException w:name="endnote reference" w:semiHidden="1" w:unhideWhenUsed="1"/>
-    <w:lsdException w:name="endnote text" w:semiHidden="1" w:unhideWhenUsed="1"/>
-    <w:lsdException w:name="table of authorities" w:semiHidden="1" w:unhideWhenUsed="1"/>
-    <w:lsdException w:name="macro" w:semiHidden="1" w:unhideWhenUsed="1"/>
-    <w:lsdException w:name="toa heading" w:semiHidden="1" w:unhideWhenUsed="1"/>
-    <w:lsdException w:name="List Bullet" w:semiHidden="1" w:unhideWhenUsed="1"/>
-    <w:lsdException w:name="List Number" w:semiHidden="1" w:unhideWhenUsed="1"/>
-    <w:lsdException w:name="List Number 5" w:semiHidden="1" w:unhideWhenUsed="1"/>
-    <w:lsdException w:name="Closing" w:semiHidden="1" w:unhideWhenUsed="1"/>
-    <w:lsdException w:name="Signature" w:semiHidden="1" w:unhideWhenUsed="1"/>
-    <w:lsdException w:name="Default Paragraph Font" w:semiHidden="1" w:unhideWhenUsed="1"/>
-    <w:lsdException w:name="Body Text" w:semiHidden="1" w:unhideWhenUsed="1"/>
-    <w:lsdException w:name="Body Text Indent" w:semiHidden="1" w:unhideWhenUsed="1"/>
-    <w:lsdException w:name="List Continue" w:semiHidden="1" w:unhideWhenUsed="1"/>
-    <w:lsdException w:name="List Continue 2" w:semiHidden="1" w:unhideWhenUsed="1"/>
-    <w:lsdException w:name="List Continue 3" w:semiHidden="1" w:unhideWhenUsed="1"/>
-    <w:lsdException w:name="List Continue 4" w:semiHidden="1" w:unhideWhenUsed="1"/>
-    <w:lsdException w:name="List Continue 5" w:semiHidden="1" w:unhideWhenUsed="1"/>
-    <w:lsdException w:name="Message Header" w:semiHidden="1" w:unhideWhenUsed="1"/>
-    <w:lsdException w:name="Salutation" w:semiHidden="1" w:unhideWhenUsed="1"/>
-    <w:lsdException w:name="Date" w:semiHidden="1" w:unhideWhenUsed="1"/>
-    <w:lsdException w:name="Body Text First Indent" w:semiHidden="1" w:unhideWhenUsed="1"/>
-    <w:lsdException w:name="Body Text First Indent 2" w:semiHidden="1" w:unhideWhenUsed="1"/>
-    <w:lsdException w:name="Note Heading" w:semiHidden="1" w:unhideWhenUsed="1"/>
-    <w:lsdException w:name="Body Text 2" w:semiHidden="1" w:unhideWhenUsed="1"/>
-    <w:lsdException w:name="Hyperlink" w:semiHidden="1" w:uiPriority="99" w:unhideWhenUsed="1"/>
-    <w:lsdException w:name="FollowedHyperlink" w:semiHidden="1" w:uiPriority="99" w:unhideWhenUsed="1"/>
-    <w:lsdException w:name="Strong" w:uiPriority="22" w:qFormat="1"/>
-    <w:lsdException w:name="Document Map" w:semiHidden="1" w:unhideWhenUsed="1"/>
-    <w:lsdException w:name="Plain Text" w:semiHidden="1" w:unhideWhenUsed="1"/>
-    <w:lsdException w:name="E-mail Signature" w:semiHidden="1" w:unhideWhenUsed="1"/>
-    <w:lsdException w:name="HTML Top of Form" w:semiHidden="1" w:uiPriority="99" w:unhideWhenUsed="1"/>
-    <w:lsdException w:name="HTML Bottom of Form" w:semiHidden="1" w:uiPriority="99" w:unhideWhenUsed="1"/>
-    <w:lsdException w:name="Normal (Web)" w:semiHidden="1" w:uiPriority="99" w:unhideWhenUsed="1"/>
-    <w:lsdException w:name="HTML Acronym" w:semiHidden="1" w:unhideWhenUsed="1"/>
-    <w:lsdException w:name="HTML Address" w:semiHidden="1" w:unhideWhenUsed="1"/>
-    <w:lsdException w:name="HTML Cite" w:semiHidden="1" w:unhideWhenUsed="1"/>
-    <w:lsdException w:name="HTML Code" w:semiHidden="1" w:unhideWhenUsed="1"/>
-    <w:lsdException w:name="HTML Definition" w:semiHidden="1" w:unhideWhenUsed="1"/>
-    <w:lsdException w:name="HTML Keyboard" w:semiHidden="1" w:unhideWhenUsed="1"/>
-    <w:lsdException w:name="HTML Preformatted" w:semiHidden="1" w:unhideWhenUsed="1"/>
-    <w:lsdException w:name="HTML Sample" w:semiHidden="1" w:unhideWhenUsed="1"/>
-    <w:lsdException w:name="HTML Typewriter" w:semiHidden="1" w:unhideWhenUsed="1"/>
-    <w:lsdException w:name="HTML Variable" w:semiHidden="1" w:unhideWhenUsed="1"/>
-    <w:lsdException w:name="Normal Table" w:semiHidden="1" w:unhideWhenUsed="1"/>
-    <w:lsdException w:name="annotation subject" w:semiHidden="1" w:unhideWhenUsed="1"/>
-    <w:lsdException w:name="No List" w:semiHidden="1" w:uiPriority="99" w:unhideWhenUsed="1"/>
-    <w:lsdException w:name="Outline List 1" w:semiHidden="1" w:unhideWhenUsed="1"/>
-    <w:lsdException w:name="Outline List 2" w:semiHidden="1" w:unhideWhenUsed="1"/>
-    <w:lsdException w:name="Outline List 3" w:semiHidden="1" w:unhideWhenUsed="1"/>
-    <w:lsdException w:name="Table Simple 1" w:semiHidden="1" w:unhideWhenUsed="1"/>
-    <w:lsdException w:name="Table Simple 2" w:semiHidden="1" w:unhideWhenUsed="1"/>
-    <w:lsdException w:name="Table Simple 3" w:semiHidden="1" w:unhideWhenUsed="1"/>
-    <w:lsdException w:name="Table Classic 1" w:semiHidden="1" w:unhideWhenUsed="1"/>
-    <w:lsdException w:name="Table Classic 2" w:semiHidden="1" w:unhideWhenUsed="1"/>
-    <w:lsdException w:name="Table Classic 3" w:semiHidden="1" w:unhideWhenUsed="1"/>
-    <w:lsdException w:name="Table Classic 4" w:semiHidden="1" w:unhideWhenUsed="1"/>
-    <w:lsdException w:name="Table Colorful 1" w:semiHidden="1" w:unhideWhenUsed="1"/>
-    <w:lsdException w:name="Table Colorful 2" w:semiHidden="1" w:unhideWhenUsed="1"/>
-    <w:lsdException w:name="Table Colorful 3" w:semiHidden="1" w:unhideWhenUsed="1"/>
-    <w:lsdException w:name="Table Columns 1" w:semiHidden="1" w:unhideWhenUsed="1"/>
-    <w:lsdException w:name="Table Columns 2" w:semiHidden="1" w:unhideWhenUsed="1"/>
-    <w:lsdException w:name="Table Columns 3" w:semiHidden="1" w:unhideWhenUsed="1"/>
-    <w:lsdException w:name="Table Columns 4" w:semiHidden="1" w:unhideWhenUsed="1"/>
-    <w:lsdException w:name="Table Columns 5" w:semiHidden="1" w:unhideWhenUsed="1"/>
-    <w:lsdException w:name="Table Grid 1" w:semiHidden="1" w:unhideWhenUsed="1"/>
-    <w:lsdException w:name="Table Grid 2" w:semiHidden="1" w:unhideWhenUsed="1"/>
-    <w:lsdException w:name="Table Grid 3" w:semiHidden="1" w:unhideWhenUsed="1"/>
-    <w:lsdException w:name="Table Grid 4" w:semiHidden="1" w:unhideWhenUsed="1"/>
-    <w:lsdException w:name="Table Grid 5" w:semiHidden="1" w:unhideWhenUsed="1"/>
-    <w:lsdException w:name="Table Grid 6" w:semiHidden="1" w:unhideWhenUsed="1"/>
-    <w:lsdException w:name="Table Grid 7" w:semiHidden="1" w:unhideWhenUsed="1"/>
-    <w:lsdException w:name="Table Grid 8" w:semiHidden="1" w:unhideWhenUsed="1"/>
-    <w:lsdException w:name="Table List 1" w:semiHidden="1" w:unhideWhenUsed="1"/>
-    <w:lsdException w:name="Table List 2" w:semiHidden="1" w:unhideWhenUsed="1"/>
-    <w:lsdException w:name="Table List 3" w:semiHidden="1" w:unhideWhenUsed="1"/>
-    <w:lsdException w:name="Table List 4" w:semiHidden="1" w:unhideWhenUsed="1"/>
-    <w:lsdException w:name="Table List 5" w:semiHidden="1" w:unhideWhenUsed="1"/>
-    <w:lsdException w:name="Table List 6" w:semiHidden="1" w:unhideWhenUsed="1"/>
-    <w:lsdException w:name="Table List 7" w:semiHidden="1" w:unhideWhenUsed="1"/>
-    <w:lsdException w:name="Table List 8" w:semiHidden="1" w:unhideWhenUsed="1"/>
-    <w:lsdException w:name="Table 3D effects 1" w:semiHidden="1" w:unhideWhenUsed="1"/>
-    <w:lsdException w:name="Table 3D effects 2" w:semiHidden="1" w:unhideWhenUsed="1"/>
-    <w:lsdException w:name="Table 3D effects 3" w:semiHidden="1" w:unhideWhenUsed="1"/>
-    <w:lsdException w:name="Table Contemporary" w:semiHidden="1" w:unhideWhenUsed="1"/>
-    <w:lsdException w:name="Table Elegant" w:semiHidden="1" w:unhideWhenUsed="1"/>
-    <w:lsdException w:name="Table Professional" w:semiHidden="1" w:unhideWhenUsed="1"/>
-    <w:lsdException w:name="Table Subtle 1" w:semiHidden="1" w:unhideWhenUsed="1"/>
-    <w:lsdException w:name="Table Subtle 2" w:semiHidden="1" w:unhideWhenUsed="1"/>
-    <w:lsdException w:name="Table Web 1" w:semiHidden="1" w:unhideWhenUsed="1"/>
-    <w:lsdException w:name="Table Web 2" w:semiHidden="1" w:unhideWhenUsed="1"/>
-    <w:lsdException w:name="Table Web 3" w:semiHidden="1" w:unhideWhenUsed="1"/>
-    <w:lsdException w:name="Balloon Text" w:semiHidden="1" w:unhideWhenUsed="1"/>
-    <w:lsdException w:name="Table Theme" w:semiHidden="1" w:unhideWhenUsed="1"/>
-    <w:lsdException w:name="Note Level 1" w:semiHidden="1" w:unhideWhenUsed="1"/>
-    <w:lsdException w:name="Note Level 2" w:semiHidden="1" w:unhideWhenUsed="1"/>
-    <w:lsdException w:name="Note Level 3" w:semiHidden="1" w:unhideWhenUsed="1"/>
-    <w:lsdException w:name="Note Level 4" w:semiHidden="1" w:unhideWhenUsed="1"/>
-    <w:lsdException w:name="Note Level 5" w:semiHidden="1" w:unhideWhenUsed="1"/>
-    <w:lsdException w:name="Note Level 6" w:semiHidden="1" w:unhideWhenUsed="1"/>
-    <w:lsdException w:name="Note Level 7" w:semiHidden="1" w:unhideWhenUsed="1"/>
-    <w:lsdException w:name="Revision" w:semiHidden="1"/>
+    <w:lsdException w:name="Medium List 2 Accent 1"/>
+    <w:lsdException w:name="Medium Grid 1 Accent 1"/>
+    <w:lsdException w:name="Medium Grid 2 Accent 1"/>
+    <w:lsdException w:name="Medium Grid 3 Accent 1"/>
+    <w:lsdException w:name="Dark List Accent 1"/>
+    <w:lsdException w:name="Colorful Shading Accent 1"/>
+    <w:lsdException w:name="Colorful List Accent 1"/>
+    <w:lsdException w:name="Colorful Grid Accent 1"/>
+    <w:lsdException w:name="Light Shading Accent 2"/>
+    <w:lsdException w:name="Light List Accent 2"/>
+    <w:lsdException w:name="Light Grid Accent 2"/>
+    <w:lsdException w:name="Medium Shading 1 Accent 2"/>
+    <w:lsdException w:name="Medium Shading 2 Accent 2"/>
+    <w:lsdException w:name="Medium List 1 Accent 2"/>
+    <w:lsdException w:name="Medium List 2 Accent 2"/>
+    <w:lsdException w:name="Medium Grid 1 Accent 2"/>
+    <w:lsdException w:name="Medium Grid 2 Accent 2"/>
+    <w:lsdException w:name="Medium Grid 3 Accent 2"/>
+    <w:lsdException w:name="Dark List Accent 2"/>
+    <w:lsdException w:name="Colorful Shading Accent 2"/>
+    <w:lsdException w:name="Colorful List Accent 2"/>
+    <w:lsdException w:name="Colorful Grid Accent 2"/>
+    <w:lsdException w:name="Light Shading Accent 3"/>
+    <w:lsdException w:name="Light List Accent 3"/>
+    <w:lsdException w:name="Light Grid Accent 3"/>
+    <w:lsdException w:name="Medium Shading 1 Accent 3"/>
+    <w:lsdException w:name="Medium Shading 2 Accent 3"/>
+    <w:lsdException w:name="Medium List 1 Accent 3"/>
+    <w:lsdException w:name="Medium List 2 Accent 3"/>
+    <w:lsdException w:name="Medium Grid 1 Accent 3"/>
+    <w:lsdException w:name="Medium Grid 2 Accent 3"/>
+    <w:lsdException w:name="Medium Grid 3 Accent 3"/>
+    <w:lsdException w:name="Dark List Accent 3"/>
+    <w:lsdException w:name="Colorful Shading Accent 3"/>
+    <w:lsdException w:name="Colorful List Accent 3"/>
+    <w:lsdException w:name="Colorful Grid Accent 3"/>
+    <w:lsdException w:name="Light Shading Accent 4"/>
+    <w:lsdException w:name="Light List Accent 4"/>
+    <w:lsdException w:name="Light Grid Accent 4"/>
+    <w:lsdException w:name="Medium Shading 1 Accent 4"/>
+    <w:lsdException w:name="Medium Shading 2 Accent 4"/>
+    <w:lsdException w:name="Medium List 1 Accent 4"/>
+    <w:lsdException w:name="Medium List 2 Accent 4"/>
+    <w:lsdException w:name="Medium Grid 1 Accent 4"/>
+    <w:lsdException w:name="Medium Grid 2 Accent 4"/>
+    <w:lsdException w:name="Medium Grid 3 Accent 4"/>
+    <w:lsdException w:name="Dark List Accent 4"/>
+    <w:lsdException w:name="Colorful Shading Accent 4"/>
+    <w:lsdException w:name="Colorful List Accent 4"/>
+    <w:lsdException w:name="Colorful Grid Accent 4"/>
+    <w:lsdException w:name="Light Shading Accent 5"/>
+    <w:lsdException w:name="Light List Accent 5"/>
+    <w:lsdException w:name="Light Grid Accent 5"/>
+    <w:lsdException w:name="Medium Shading 1 Accent 5"/>
+    <w:lsdException w:name="Medium Shading 2 Accent 5"/>
+    <w:lsdException w:name="Medium List 1 Accent 5"/>
+    <w:lsdException w:name="Medium List 2 Accent 5"/>
+    <w:lsdException w:name="Medium Grid 1 Accent 5"/>
+    <w:lsdException w:name="Medium Grid 2 Accent 5"/>
+    <w:lsdException w:name="Medium Grid 3 Accent 5"/>
+    <w:lsdException w:name="Dark List Accent 5"/>
+    <w:lsdException w:name="Colorful Shading Accent 5"/>
+    <w:lsdException w:name="Colorful List Accent 5"/>
+    <w:lsdException w:name="Colorful Grid Accent 5"/>
+    <w:lsdException w:name="Light Shading Accent 6"/>
+    <w:lsdException w:name="Light List Accent 6"/>
+    <w:lsdException w:name="Light Grid Accent 6"/>
+    <w:lsdException w:name="Medium Shading 1 Accent 6"/>
+    <w:lsdException w:name="Medium Shading 2 Accent 6"/>
+    <w:lsdException w:name="Medium List 1 Accent 6"/>
+    <w:lsdException w:name="Medium List 2 Accent 6"/>
+    <w:lsdException w:name="Medium Grid 1 Accent 6"/>
+    <w:lsdException w:name="Medium Grid 2 Accent 6"/>
+    <w:lsdException w:name="Medium Grid 3 Accent 6"/>
+    <w:lsdException w:name="Dark List Accent 6"/>
+    <w:lsdException w:name="Colorful Shading Accent 6"/>
+    <w:lsdException w:name="Colorful List Accent 6"/>
+    <w:lsdException w:name="Colorful Grid Accent 6"/>
+    <w:lsdException w:name="Plain Table 1" w:uiPriority="41"/>
+    <w:lsdException w:name="Plain Table 2" w:uiPriority="42"/>
+    <w:lsdException w:name="Plain Table 3" w:uiPriority="43"/>
+    <w:lsdException w:name="Plain Table 4" w:uiPriority="44"/>
+    <w:lsdException w:name="Plain Table 5" w:uiPriority="45"/>
+    <w:lsdException w:name="Grid Table Light" w:uiPriority="40"/>
+    <w:lsdException w:name="Grid Table 1 Light" w:uiPriority="46"/>
+    <w:lsdException w:name="Grid Table 2" w:uiPriority="47"/>
+    <w:lsdException w:name="Grid Table 3" w:uiPriority="48"/>
+    <w:lsdException w:name="Grid Table 4" w:uiPriority="49"/>
+    <w:lsdException w:name="Grid Table 5 Dark" w:uiPriority="50"/>
+    <w:lsdException w:name="Grid Table 6 Colorful" w:uiPriority="51"/>
+    <w:lsdException w:name="Grid Table 7 Colorful" w:uiPriority="52"/>
+    <w:lsdException w:name="Grid Table 1 Light Accent 1" w:uiPriority="46"/>
+    <w:lsdException w:name="Grid Table 2 Accent 1" w:uiPriority="47"/>
+    <w:lsdException w:name="Grid Table 3 Accent 1" w:uiPriority="48"/>
+    <w:lsdException w:name="Grid Table 4 Accent 1" w:uiPriority="49"/>
+    <w:lsdException w:name="Grid Table 5 Dark Accent 1" w:uiPriority="50"/>
+    <w:lsdException w:name="Grid Table 6 Colorful Accent 1" w:uiPriority="51"/>
+    <w:lsdException w:name="Grid Table 7 Colorful Accent 1" w:uiPriority="52"/>
+    <w:lsdException w:name="Grid Table 1 Light Accent 2" w:uiPriority="46"/>
+    <w:lsdException w:name="Grid Table 2 Accent 2" w:uiPriority="47"/>
+    <w:lsdException w:name="Grid Table 3 Accent 2" w:uiPriority="48"/>
+    <w:lsdException w:name="Grid Table 4 Accent 2" w:uiPriority="49"/>
+    <w:lsdException w:name="Grid Table 5 Dark Accent 2" w:uiPriority="50"/>
+    <w:lsdException w:name="Grid Table 6 Colorful Accent 2" w:uiPriority="51"/>
+    <w:lsdException w:name="Grid Table 7 Colorful Accent 2" w:uiPriority="52"/>
+    <w:lsdException w:name="Grid Table 1 Light Accent 3" w:uiPriority="46"/>
+    <w:lsdException w:name="Grid Table 2 Accent 3" w:uiPriority="47"/>
+    <w:lsdException w:name="Grid Table 3 Accent 3" w:uiPriority="48"/>
+    <w:lsdException w:name="Grid Table 4 Accent 3" w:uiPriority="49"/>
+    <w:lsdException w:name="Grid Table 5 Dark Accent 3" w:uiPriority="50"/>
+    <w:lsdException w:name="Grid Table 6 Colorful Accent 3" w:uiPriority="51"/>
+    <w:lsdException w:name="Grid Table 7 Colorful Accent 3" w:uiPriority="52"/>
+    <w:lsdException w:name="Grid Table 1 Light Accent 4" w:uiPriority="46"/>
+    <w:lsdException w:name="Grid Table 2 Accent 4" w:uiPriority="47"/>
+    <w:lsdException w:name="Grid Table 3 Accent 4" w:uiPriority="48"/>
+    <w:lsdException w:name="Grid Table 4 Accent 4" w:uiPriority="49"/>
+    <w:lsdException w:name="Grid Table 5 Dark Accent 4" w:uiPriority="50"/>
+    <w:lsdException w:name="Grid Table 6 Colorful Accent 4" w:uiPriority="51"/>
+    <w:lsdException w:name="Grid Table 7 Colorful Accent 4" w:uiPriority="52"/>
+    <w:lsdException w:name="Grid Table 1 Light Accent 5" w:uiPriority="46"/>
+    <w:lsdException w:name="Grid Table 2 Accent 5" w:uiPriority="47"/>
+    <w:lsdException w:name="Grid Table 3 Accent 5" w:uiPriority="48"/>
+    <w:lsdException w:name="Grid Table 4 Accent 5" w:uiPriority="49"/>
+    <w:lsdException w:name="Grid Table 5 Dark Accent 5" w:uiPriority="50"/>
+    <w:lsdException w:name="Grid Table 6 Colorful Accent 5" w:uiPriority="51"/>
+    <w:lsdException w:name="Grid Table 7 Colorful Accent 5" w:uiPriority="52"/>
+    <w:lsdException w:name="Grid Table 1 Light Accent 6" w:uiPriority="46"/>
+    <w:lsdException w:name="Grid Table 2 Accent 6" w:uiPriority="47"/>
+    <w:lsdException w:name="Grid Table 3 Accent 6" w:uiPriority="48"/>
+    <w:lsdException w:name="Grid Table 4 Accent 6" w:uiPriority="49"/>
+    <w:lsdException w:name="Grid Table 5 Dark Accent 6" w:uiPriority="50"/>
+    <w:lsdException w:name="Grid Table 6 Colorful Accent 6" w:uiPriority="51"/>
+    <w:lsdException w:name="Grid Table 7 Colorful Accent 6" w:uiPriority="52"/>
+    <w:lsdException w:name="List Table 1 Light" w:uiPriority="46"/>
+    <w:lsdException w:name="List Table 2" w:uiPriority="47"/>
+    <w:lsdException w:name="List Table 3" w:uiPriority="48"/>
+    <w:lsdException w:name="List Table 4" w:uiPriority="49"/>
+    <w:lsdException w:name="List Table 5 Dark" w:uiPriority="50"/>
+    <w:lsdException w:name="List Table 6 Colorful" w:uiPriority="51"/>
+    <w:lsdException w:name="List Table 7 Colorful" w:uiPriority="52"/>
+    <w:lsdException w:name="List Table 1 Light Accent 1" w:uiPriority="46"/>
+    <w:lsdException w:name="List Table 2 Accent 1" w:uiPriority="47"/>
+    <w:lsdException w:name="List Table 3 Accent 1" w:uiPriority="48"/>
+    <w:lsdException w:name="List Table 4 Accent 1" w:uiPriority="49"/>
+    <w:lsdException w:name="List Table 5 Dark Accent 1" w:uiPriority="50"/>
+    <w:lsdException w:name="List Table 6 Colorful Accent 1" w:uiPriority="51"/>
+    <w:lsdException w:name="List Table 7 Colorful Accent 1" w:uiPriority="52"/>
+    <w:lsdException w:name="List Table 1 Light Accent 2" w:uiPriority="46"/>
+    <w:lsdException w:name="List Table 2 Accent 2" w:uiPriority="47"/>
+    <w:lsdException w:name="List Table 3 Accent 2" w:uiPriority="48"/>
+    <w:lsdException w:name="List Table 4 Accent 2" w:uiPriority="49"/>
+    <w:lsdException w:name="List Table 5 Dark Accent 2" w:uiPriority="50"/>
+    <w:lsdException w:name="List Table 6 Colorful Accent 2" w:uiPriority="51"/>
+    <w:lsdException w:name="List Table 7 Colorful Accent 2" w:uiPriority="52"/>
+    <w:lsdException w:name="List Table 1 Light Accent 3" w:uiPriority="46"/>
+    <w:lsdException w:name="List Table 2 Accent 3" w:uiPriority="47"/>
+    <w:lsdException w:name="List Table 3 Accent 3" w:uiPriority="48"/>
+    <w:lsdException w:name="List Table 4 Accent 3" w:uiPriority="49"/>
+    <w:lsdException w:name="List Table 5 Dark Accent 3" w:uiPriority="50"/>
+    <w:lsdException w:name="List Table 6 Colorful Accent 3" w:uiPriority="51"/>
+    <w:lsdException w:name="List Table 7 Colorful Accent 3" w:uiPriority="52"/>
+    <w:lsdException w:name="List Table 1 Light Accent 4" w:uiPriority="46"/>
+    <w:lsdException w:name="List Table 2 Accent 4" w:uiPriority="47"/>
+    <w:lsdException w:name="List Table 3 Accent 4" w:uiPriority="48"/>
+    <w:lsdException w:name="List Table 4 Accent 4" w:uiPriority="49"/>
+    <w:lsdException w:name="List Table 5 Dark Accent 4" w:uiPriority="50"/>
+    <w:lsdException w:name="List Table 6 Colorful Accent 4" w:uiPriority="51"/>
+    <w:lsdException w:name="List Table 7 Colorful Accent 4" w:uiPriority="52"/>
+    <w:lsdException w:name="List Table 1 Light Accent 5" w:uiPriority="46"/>
+    <w:lsdException w:name="List Table 2 Accent 5" w:uiPriority="47"/>
+    <w:lsdException w:name="List Table 3 Accent 5" w:uiPriority="48"/>
+    <w:lsdException w:name="List Table 4 Accent 5" w:uiPriority="49"/>
+    <w:lsdException w:name="List Table 5 Dark Accent 5" w:uiPriority="50"/>
+    <w:lsdException w:name="List Table 6 Colorful Accent 5" w:uiPriority="51"/>
+    <w:lsdException w:name="List Table 7 Colorful Accent 5" w:uiPriority="52"/>
+    <w:lsdException w:name="List Table 1 Light Accent 6" w:uiPriority="46"/>
+    <w:lsdException w:name="List Table 2 Accent 6" w:uiPriority="47"/>
+    <w:lsdException w:name="List Table 3 Accent 6" w:uiPriority="48"/>
+    <w:lsdException w:name="List Table 4 Accent 6" w:uiPriority="49"/>
+    <w:lsdException w:name="List Table 5 Dark Accent 6" w:uiPriority="50"/>
+    <w:lsdException w:name="List Table 6 Colorful Accent 6" w:uiPriority="51"/>
+    <w:lsdException w:name="List Table 7 Colorful Accent 6" w:uiPriority="52"/>
+    <w:lsdException w:name="Mention" w:semiHidden="1" w:uiPriority="99" w:unhideWhenUsed="1"/>
+    <w:lsdException w:name="Smart Hyperlink" w:semiHidden="1" w:uiPriority="99" w:unhideWhenUsed="1"/>
   </w:latentStyles>
   <w:style w:type="paragraph" w:default="1" w:styleId="Normal">
     <w:name w:val="Normal"/>
@@ -33423,7 +32327,7 @@
 </file>
 
 <file path=customXml/itemProps1.xml><?xml version="1.0" encoding="utf-8"?>
-<ds:datastoreItem xmlns:ds="http://schemas.openxmlformats.org/officeDocument/2006/customXml" ds:itemID="{B050E0F9-3DD3-DE40-8B3D-C2AD87220210}">
+<ds:datastoreItem xmlns:ds="http://schemas.openxmlformats.org/officeDocument/2006/customXml" ds:itemID="{215D7A07-8265-5246-96C0-D81A18C11B85}">
   <ds:schemaRefs>
     <ds:schemaRef ds:uri="http://schemas.openxmlformats.org/officeDocument/2006/bibliography"/>
   </ds:schemaRefs>

</xml_diff>

<commit_message>
iDoc update for features
</commit_message>
<xml_diff>
--- a/doc/ApplicationInstaller.docx
+++ b/doc/ApplicationInstaller.docx
@@ -235,7 +235,7 @@
         <w:rPr>
           <w:b/>
         </w:rPr>
-        <w:t>13</w:t>
+        <w:t>24</w:t>
       </w:r>
       <w:r>
         <w:rPr>
@@ -7179,7 +7179,7 @@
           <w:sz w:val="28"/>
           <w:szCs w:val="28"/>
         </w:rPr>
-        <w:t xml:space="preserve">panels are necessarily applicable to all </w:t>
+        <w:t>panels necessaril</w:t>
       </w:r>
       <w:r>
         <w:rPr>
@@ -7187,6 +7187,22 @@
           <w:sz w:val="28"/>
           <w:szCs w:val="28"/>
         </w:rPr>
+        <w:t xml:space="preserve">y apply </w:t>
+      </w:r>
+      <w:r>
+        <w:rPr>
+          <w:rFonts w:asciiTheme="majorHAnsi" w:hAnsiTheme="majorHAnsi"/>
+          <w:sz w:val="28"/>
+          <w:szCs w:val="28"/>
+        </w:rPr>
+        <w:t xml:space="preserve">to all </w:t>
+      </w:r>
+      <w:r>
+        <w:rPr>
+          <w:rFonts w:asciiTheme="majorHAnsi" w:hAnsiTheme="majorHAnsi"/>
+          <w:sz w:val="28"/>
+          <w:szCs w:val="28"/>
+        </w:rPr>
         <w:t>sites</w:t>
       </w:r>
       <w:r>
@@ -7227,7 +7243,15 @@
           <w:sz w:val="28"/>
           <w:szCs w:val="28"/>
         </w:rPr>
-        <w:t>n may be used to restrict panel the panel</w:t>
+        <w:t>n may be used to restrict</w:t>
+      </w:r>
+      <w:r>
+        <w:rPr>
+          <w:rFonts w:asciiTheme="majorHAnsi" w:hAnsiTheme="majorHAnsi"/>
+          <w:sz w:val="28"/>
+          <w:szCs w:val="28"/>
+        </w:rPr>
+        <w:t xml:space="preserve"> the panel</w:t>
       </w:r>
       <w:r>
         <w:rPr>
@@ -8503,6 +8527,14 @@
           <w:szCs w:val="28"/>
         </w:rPr>
         <w:t>are configured with</w:t>
+      </w:r>
+      <w:r>
+        <w:rPr>
+          <w:rFonts w:ascii="Calibri" w:hAnsi="Calibri"/>
+          <w:sz w:val="28"/>
+          <w:szCs w:val="28"/>
+        </w:rPr>
+        <w:t>out</w:t>
       </w:r>
       <w:r>
         <w:rPr>
@@ -8626,13 +8658,482 @@
     </w:p>
     <w:p>
       <w:pPr>
+        <w:rPr>
+          <w:rFonts w:ascii="Calibri" w:hAnsi="Calibri"/>
+          <w:sz w:val="28"/>
+          <w:szCs w:val="28"/>
+        </w:rPr>
+      </w:pPr>
+    </w:p>
+    <w:p>
+      <w:pPr>
         <w:pStyle w:val="Heading2"/>
       </w:pPr>
-      <w:bookmarkStart w:id="11" w:name="_Toc345933412"/>
-      <w:r>
+      <w:r>
+        <w:t>Feature Panel</w:t>
+      </w:r>
+    </w:p>
+    <w:p>
+      <w:pPr>
+        <w:rPr>
+          <w:rFonts w:ascii="Calibri" w:hAnsi="Calibri"/>
+          <w:sz w:val="28"/>
+          <w:szCs w:val="28"/>
+        </w:rPr>
+      </w:pPr>
+      <w:r>
+        <w:rPr>
+          <w:rFonts w:ascii="Calibri" w:hAnsi="Calibri"/>
+          <w:sz w:val="28"/>
+          <w:szCs w:val="28"/>
+        </w:rPr>
+        <w:t xml:space="preserve">The </w:t>
+      </w:r>
+      <w:r>
+        <w:rPr>
+          <w:rFonts w:ascii="Calibri" w:hAnsi="Calibri"/>
+          <w:sz w:val="28"/>
+          <w:szCs w:val="28"/>
+        </w:rPr>
+        <w:t>feature</w:t>
+      </w:r>
+      <w:r>
+        <w:rPr>
+          <w:rFonts w:ascii="Calibri" w:hAnsi="Calibri"/>
+          <w:sz w:val="28"/>
+          <w:szCs w:val="28"/>
+        </w:rPr>
+        <w:t xml:space="preserve"> panel </w:t>
+      </w:r>
+      <w:r>
+        <w:rPr>
+          <w:rFonts w:ascii="Calibri" w:hAnsi="Calibri"/>
+          <w:sz w:val="28"/>
+          <w:szCs w:val="28"/>
+        </w:rPr>
+        <w:t>allows the following panels of the installer to be dependent on whether or not a specified feature should be installed.  The page contains of a list of check-boxes, one for each feature. The features correspond to a artifact elements in the bill of materials. The following artifact properties define the sub-panels</w:t>
+      </w:r>
+      <w:r>
+        <w:rPr>
+          <w:rFonts w:ascii="Calibri" w:hAnsi="Calibri"/>
+          <w:sz w:val="28"/>
+          <w:szCs w:val="28"/>
+        </w:rPr>
+        <w:t>:</w:t>
+      </w:r>
+    </w:p>
+    <w:p>
+      <w:pPr>
+        <w:pStyle w:val="ListParagraph"/>
+        <w:numPr>
+          <w:ilvl w:val="0"/>
+          <w:numId w:val="13"/>
+        </w:numPr>
+        <w:spacing w:after="0"/>
+        <w:rPr>
+          <w:sz w:val="28"/>
+          <w:szCs w:val="28"/>
+        </w:rPr>
+      </w:pPr>
+      <w:r>
+        <w:rPr>
+          <w:sz w:val="28"/>
+          <w:szCs w:val="28"/>
+        </w:rPr>
+        <w:t xml:space="preserve">name </w:t>
+      </w:r>
+      <w:r>
+        <w:rPr>
+          <w:sz w:val="28"/>
+          <w:szCs w:val="28"/>
+        </w:rPr>
+        <w:t xml:space="preserve">– the </w:t>
+      </w:r>
+      <w:r>
+        <w:rPr>
+          <w:sz w:val="28"/>
+          <w:szCs w:val="28"/>
+        </w:rPr>
+        <w:t>name of the artifact is displayed as the sub-panel title. It is the name of the feature.</w:t>
+      </w:r>
+    </w:p>
+    <w:p>
+      <w:pPr>
+        <w:pStyle w:val="ListParagraph"/>
+        <w:numPr>
+          <w:ilvl w:val="0"/>
+          <w:numId w:val="13"/>
+        </w:numPr>
+        <w:spacing w:after="0"/>
+        <w:rPr>
+          <w:sz w:val="28"/>
+          <w:szCs w:val="28"/>
+        </w:rPr>
+      </w:pPr>
+      <w:r>
+        <w:rPr>
+          <w:sz w:val="28"/>
+          <w:szCs w:val="28"/>
+        </w:rPr>
+        <w:t>comment</w:t>
+      </w:r>
+      <w:r>
+        <w:rPr>
+          <w:sz w:val="28"/>
+          <w:szCs w:val="28"/>
+        </w:rPr>
+        <w:t xml:space="preserve"> – </w:t>
+      </w:r>
+      <w:r>
+        <w:rPr>
+          <w:sz w:val="28"/>
+          <w:szCs w:val="28"/>
+        </w:rPr>
+        <w:t>the contents of this nested element is displayed as the text next to the checkbox.</w:t>
+      </w:r>
+    </w:p>
+    <w:p>
+      <w:pPr>
+        <w:pStyle w:val="ListParagraph"/>
+        <w:numPr>
+          <w:ilvl w:val="0"/>
+          <w:numId w:val="13"/>
+        </w:numPr>
+        <w:spacing w:after="0"/>
+        <w:rPr>
+          <w:sz w:val="28"/>
+          <w:szCs w:val="28"/>
+        </w:rPr>
+      </w:pPr>
+      <w:r>
+        <w:rPr>
+          <w:sz w:val="28"/>
+          <w:szCs w:val="28"/>
+        </w:rPr>
+        <w:t>destination</w:t>
+      </w:r>
+      <w:r>
+        <w:rPr>
+          <w:sz w:val="28"/>
+          <w:szCs w:val="28"/>
+        </w:rPr>
+        <w:t xml:space="preserve"> – </w:t>
+      </w:r>
+      <w:r>
+        <w:rPr>
+          <w:sz w:val="28"/>
+          <w:szCs w:val="28"/>
+        </w:rPr>
+        <w:t>an optional nested element with a complete python path/module name</w:t>
+      </w:r>
+      <w:r>
+        <w:rPr>
+          <w:sz w:val="28"/>
+          <w:szCs w:val="28"/>
+        </w:rPr>
+        <w:t>.</w:t>
+      </w:r>
+      <w:r>
+        <w:rPr>
+          <w:sz w:val="28"/>
+          <w:szCs w:val="28"/>
+        </w:rPr>
+        <w:t xml:space="preserve">  The module is expected </w:t>
+      </w:r>
+      <w:r>
+        <w:rPr>
+          <w:sz w:val="28"/>
+          <w:szCs w:val="28"/>
+        </w:rPr>
+        <w:t xml:space="preserve"> </w:t>
+      </w:r>
+      <w:r>
+        <w:rPr>
+          <w:sz w:val="28"/>
+          <w:szCs w:val="28"/>
+        </w:rPr>
+        <w:t>to accept two arguments, the first is the feature name, the second is a boolean flag describing whether or not the feature is present. The intent of this entry is to allow the application logic to react to the presence or absence of a feature.</w:t>
+      </w:r>
+    </w:p>
+    <w:p>
+      <w:pPr>
+        <w:rPr>
+          <w:rFonts w:asciiTheme="majorHAnsi" w:hAnsiTheme="majorHAnsi"/>
+          <w:sz w:val="28"/>
+          <w:szCs w:val="28"/>
+        </w:rPr>
+      </w:pPr>
+    </w:p>
+    <w:p>
+      <w:pPr>
+        <w:rPr>
+          <w:rFonts w:asciiTheme="majorHAnsi" w:hAnsiTheme="majorHAnsi"/>
+          <w:sz w:val="28"/>
+          <w:szCs w:val="28"/>
+        </w:rPr>
+      </w:pPr>
+      <w:r>
+        <w:rPr>
+          <w:rFonts w:asciiTheme="majorHAnsi" w:hAnsiTheme="majorHAnsi"/>
+          <w:sz w:val="28"/>
+          <w:szCs w:val="28"/>
+        </w:rPr>
+        <w:t xml:space="preserve">Not all panels are necessarily applicable to all </w:t>
+      </w:r>
+      <w:r>
+        <w:rPr>
+          <w:rFonts w:asciiTheme="majorHAnsi" w:hAnsiTheme="majorHAnsi"/>
+          <w:sz w:val="28"/>
+          <w:szCs w:val="28"/>
+        </w:rPr>
+        <w:t>features</w:t>
+      </w:r>
+      <w:r>
+        <w:rPr>
+          <w:rFonts w:asciiTheme="majorHAnsi" w:hAnsiTheme="majorHAnsi"/>
+          <w:sz w:val="28"/>
+          <w:szCs w:val="28"/>
+        </w:rPr>
+        <w:t>.  A “</w:t>
+      </w:r>
+      <w:r>
+        <w:rPr>
+          <w:rFonts w:asciiTheme="majorHAnsi" w:hAnsiTheme="majorHAnsi"/>
+          <w:sz w:val="28"/>
+          <w:szCs w:val="28"/>
+        </w:rPr>
+        <w:t>feature</w:t>
+      </w:r>
+      <w:r>
+        <w:rPr>
+          <w:rFonts w:asciiTheme="majorHAnsi" w:hAnsiTheme="majorHAnsi"/>
+          <w:sz w:val="28"/>
+          <w:szCs w:val="28"/>
+        </w:rPr>
+        <w:t xml:space="preserve">” property specified on </w:t>
+      </w:r>
+      <w:r>
+        <w:rPr>
+          <w:rFonts w:asciiTheme="majorHAnsi" w:hAnsiTheme="majorHAnsi"/>
+          <w:sz w:val="28"/>
+          <w:szCs w:val="28"/>
+        </w:rPr>
+        <w:t>a</w:t>
+      </w:r>
+      <w:r>
+        <w:rPr>
+          <w:rFonts w:asciiTheme="majorHAnsi" w:hAnsiTheme="majorHAnsi"/>
+          <w:sz w:val="28"/>
+          <w:szCs w:val="28"/>
+        </w:rPr>
+        <w:t xml:space="preserve"> panel definitio</w:t>
+      </w:r>
+      <w:r>
+        <w:rPr>
+          <w:rFonts w:asciiTheme="majorHAnsi" w:hAnsiTheme="majorHAnsi"/>
+          <w:sz w:val="28"/>
+          <w:szCs w:val="28"/>
+        </w:rPr>
+        <w:t>n may be used to restrict the panel</w:t>
+      </w:r>
+      <w:r>
+        <w:rPr>
+          <w:rFonts w:asciiTheme="majorHAnsi" w:hAnsiTheme="majorHAnsi"/>
+          <w:sz w:val="28"/>
+          <w:szCs w:val="28"/>
+        </w:rPr>
+        <w:t xml:space="preserve"> to</w:t>
+      </w:r>
+      <w:r>
+        <w:rPr>
+          <w:rFonts w:asciiTheme="majorHAnsi" w:hAnsiTheme="majorHAnsi"/>
+          <w:sz w:val="28"/>
+          <w:szCs w:val="28"/>
+        </w:rPr>
+        <w:t xml:space="preserve"> a</w:t>
+      </w:r>
+      <w:r>
+        <w:rPr>
+          <w:rFonts w:asciiTheme="majorHAnsi" w:hAnsiTheme="majorHAnsi"/>
+          <w:sz w:val="28"/>
+          <w:szCs w:val="28"/>
+        </w:rPr>
+        <w:t xml:space="preserve"> specific </w:t>
+      </w:r>
+      <w:r>
+        <w:rPr>
+          <w:rFonts w:asciiTheme="majorHAnsi" w:hAnsiTheme="majorHAnsi"/>
+          <w:sz w:val="28"/>
+          <w:szCs w:val="28"/>
+        </w:rPr>
+        <w:t>feature</w:t>
+      </w:r>
+      <w:r>
+        <w:rPr>
+          <w:rFonts w:asciiTheme="majorHAnsi" w:hAnsiTheme="majorHAnsi"/>
+          <w:sz w:val="28"/>
+          <w:szCs w:val="28"/>
+        </w:rPr>
+        <w:t>. If no “</w:t>
+      </w:r>
+      <w:r>
+        <w:rPr>
+          <w:rFonts w:asciiTheme="majorHAnsi" w:hAnsiTheme="majorHAnsi"/>
+          <w:sz w:val="28"/>
+          <w:szCs w:val="28"/>
+        </w:rPr>
+        <w:t>feature</w:t>
+      </w:r>
+      <w:r>
+        <w:rPr>
+          <w:rFonts w:asciiTheme="majorHAnsi" w:hAnsiTheme="majorHAnsi"/>
+          <w:sz w:val="28"/>
+          <w:szCs w:val="28"/>
+        </w:rPr>
+        <w:t xml:space="preserve">” property is present, then the panel will be used for all </w:t>
+      </w:r>
+      <w:r>
+        <w:rPr>
+          <w:rFonts w:asciiTheme="majorHAnsi" w:hAnsiTheme="majorHAnsi"/>
+          <w:sz w:val="28"/>
+          <w:szCs w:val="28"/>
+        </w:rPr>
+        <w:t>features</w:t>
+      </w:r>
+      <w:r>
+        <w:rPr>
+          <w:rFonts w:asciiTheme="majorHAnsi" w:hAnsiTheme="majorHAnsi"/>
+          <w:sz w:val="28"/>
+          <w:szCs w:val="28"/>
+        </w:rPr>
+        <w:t>.</w:t>
+      </w:r>
+      <w:r>
+        <w:rPr>
+          <w:rFonts w:asciiTheme="majorHAnsi" w:hAnsiTheme="majorHAnsi"/>
+          <w:sz w:val="28"/>
+          <w:szCs w:val="28"/>
+        </w:rPr>
+        <w:t xml:space="preserve">  Multiple “feature” property definitions are allowed.</w:t>
+      </w:r>
+      <w:r>
+        <w:rPr>
+          <w:rFonts w:asciiTheme="majorHAnsi" w:hAnsiTheme="majorHAnsi"/>
+          <w:sz w:val="28"/>
+          <w:szCs w:val="28"/>
+        </w:rPr>
+        <w:t xml:space="preserve"> The value of the property is a string TRUE or FALSE signifying whether the panel should be applied in the presence or absence of the feature, respectively</w:t>
+      </w:r>
+      <w:bookmarkStart w:id="11" w:name="_GoBack"/>
+      <w:bookmarkEnd w:id="11"/>
+      <w:r>
+        <w:rPr>
+          <w:rFonts w:asciiTheme="majorHAnsi" w:hAnsiTheme="majorHAnsi"/>
+          <w:sz w:val="28"/>
+          <w:szCs w:val="28"/>
+        </w:rPr>
+        <w:t>.</w:t>
+      </w:r>
+    </w:p>
+    <w:p>
+      <w:pPr>
+        <w:rPr>
+          <w:rFonts w:ascii="Calibri" w:hAnsi="Calibri"/>
+          <w:sz w:val="28"/>
+          <w:szCs w:val="28"/>
+        </w:rPr>
+      </w:pPr>
+    </w:p>
+    <w:p>
+      <w:pPr>
+        <w:rPr>
+          <w:rFonts w:ascii="Calibri" w:hAnsi="Calibri"/>
+          <w:sz w:val="28"/>
+          <w:szCs w:val="28"/>
+        </w:rPr>
+      </w:pPr>
+      <w:r>
+        <w:rPr>
+          <w:rFonts w:ascii="Calibri" w:hAnsi="Calibri"/>
+          <w:sz w:val="28"/>
+          <w:szCs w:val="28"/>
+        </w:rPr>
+        <w:t xml:space="preserve">In general, panels that are configured without a </w:t>
+      </w:r>
+      <w:r>
+        <w:rPr>
+          <w:rFonts w:ascii="Calibri" w:hAnsi="Calibri"/>
+          <w:i/>
+          <w:sz w:val="28"/>
+          <w:szCs w:val="28"/>
+        </w:rPr>
+        <w:t>feature</w:t>
+      </w:r>
+      <w:r>
+        <w:rPr>
+          <w:rFonts w:ascii="Calibri" w:hAnsi="Calibri"/>
+          <w:sz w:val="28"/>
+          <w:szCs w:val="28"/>
+        </w:rPr>
+        <w:t xml:space="preserve"> property will be applied generically.</w:t>
+      </w:r>
+    </w:p>
+    <w:p>
+      <w:pPr>
+        <w:rPr>
+          <w:rFonts w:ascii="Calibri" w:hAnsi="Calibri"/>
+          <w:sz w:val="28"/>
+          <w:szCs w:val="28"/>
+        </w:rPr>
+      </w:pPr>
+    </w:p>
+    <w:p>
+      <w:pPr>
+        <w:rPr>
+          <w:rFonts w:ascii="Calibri" w:hAnsi="Calibri"/>
+          <w:sz w:val="28"/>
+          <w:szCs w:val="28"/>
+        </w:rPr>
+      </w:pPr>
+    </w:p>
+    <w:p>
+      <w:pPr>
+        <w:pStyle w:val="Caption"/>
+        <w:jc w:val="center"/>
+        <w:rPr>
+          <w:rFonts w:asciiTheme="majorHAnsi" w:hAnsiTheme="majorHAnsi"/>
+          <w:sz w:val="28"/>
+          <w:szCs w:val="28"/>
+        </w:rPr>
+      </w:pPr>
+      <w:r>
+        <w:t xml:space="preserve"> </w:t>
+      </w:r>
+      <w:r>
+        <w:t xml:space="preserve">Figure </w:t>
+      </w:r>
+      <w:fldSimple w:instr=" SEQ Figure \* ARABIC ">
+        <w:r>
+          <w:rPr>
+            <w:noProof/>
+          </w:rPr>
+          <w:t>7</w:t>
+        </w:r>
+      </w:fldSimple>
+      <w:r>
+        <w:t xml:space="preserve"> –Feature Panel</w:t>
+      </w:r>
+    </w:p>
+    <w:p>
+      <w:pPr>
+        <w:pStyle w:val="Heading2"/>
+      </w:pPr>
+      <w:bookmarkStart w:id="12" w:name="_Toc345933412"/>
+      <w:r>
+        <w:lastRenderedPageBreak/>
         <w:t>Interface Definition Panel</w:t>
       </w:r>
-      <w:bookmarkEnd w:id="11"/>
+      <w:bookmarkEnd w:id="12"/>
     </w:p>
     <w:p>
       <w:pPr>
@@ -9451,36 +9952,36 @@
           <w:sz w:val="28"/>
           <w:szCs w:val="28"/>
         </w:rPr>
+        <w:t>The form above uses and stores the selections as user preferences</w:t>
+      </w:r>
+      <w:r>
+        <w:rPr>
+          <w:rFonts w:ascii="Calibri" w:hAnsi="Calibri"/>
+          <w:sz w:val="28"/>
+          <w:szCs w:val="28"/>
+        </w:rPr>
+        <w:t xml:space="preserve"> as well as storing into the </w:t>
+      </w:r>
+      <w:r>
+        <w:rPr>
+          <w:rFonts w:ascii="Calibri" w:hAnsi="Calibri"/>
+          <w:sz w:val="28"/>
+          <w:szCs w:val="28"/>
+        </w:rPr>
+        <w:t>internal Gateway database.</w:t>
+      </w:r>
+    </w:p>
+    <w:p>
+      <w:pPr>
+        <w:pStyle w:val="XML"/>
+      </w:pPr>
+    </w:p>
+    <w:p>
+      <w:pPr>
+        <w:pStyle w:val="XML"/>
+      </w:pPr>
+      <w:r>
         <w:lastRenderedPageBreak/>
-        <w:t>The form above uses and stores the selections as user preferences</w:t>
-      </w:r>
-      <w:r>
-        <w:rPr>
-          <w:rFonts w:ascii="Calibri" w:hAnsi="Calibri"/>
-          <w:sz w:val="28"/>
-          <w:szCs w:val="28"/>
-        </w:rPr>
-        <w:t xml:space="preserve"> as well as storing into the </w:t>
-      </w:r>
-      <w:r>
-        <w:rPr>
-          <w:rFonts w:ascii="Calibri" w:hAnsi="Calibri"/>
-          <w:sz w:val="28"/>
-          <w:szCs w:val="28"/>
-        </w:rPr>
-        <w:t>internal Gateway database.</w:t>
-      </w:r>
-    </w:p>
-    <w:p>
-      <w:pPr>
-        <w:pStyle w:val="XML"/>
-      </w:pPr>
-    </w:p>
-    <w:p>
-      <w:pPr>
-        <w:pStyle w:val="XML"/>
-      </w:pPr>
-      <w:r>
         <w:drawing>
           <wp:inline distT="0" distB="0" distL="0" distR="0" wp14:anchorId="01E4334B" wp14:editId="2A9075ED">
             <wp:extent cx="5943600" cy="3472665"/>
@@ -9586,11 +10087,11 @@
       <w:pPr>
         <w:pStyle w:val="Heading2"/>
       </w:pPr>
-      <w:bookmarkStart w:id="12" w:name="_Toc345933413"/>
+      <w:bookmarkStart w:id="13" w:name="_Toc345933413"/>
       <w:r>
         <w:t>Cleanup Panel</w:t>
       </w:r>
-      <w:bookmarkEnd w:id="12"/>
+      <w:bookmarkEnd w:id="13"/>
     </w:p>
     <w:p>
       <w:pPr>
@@ -10431,7 +10932,6 @@
           <w:sz w:val="18"/>
           <w:szCs w:val="18"/>
         </w:rPr>
-        <w:lastRenderedPageBreak/>
         <w:tab/>
       </w:r>
       <w:r>
@@ -10696,6 +11196,7 @@
           <w:sz w:val="18"/>
           <w:szCs w:val="18"/>
         </w:rPr>
+        <w:lastRenderedPageBreak/>
         <w:tab/>
       </w:r>
       <w:r>
@@ -10940,11 +11441,11 @@
       <w:pPr>
         <w:pStyle w:val="Heading2"/>
       </w:pPr>
-      <w:bookmarkStart w:id="13" w:name="_Toc345933414"/>
+      <w:bookmarkStart w:id="14" w:name="_Toc345933414"/>
       <w:r>
         <w:t>Authentication Panel</w:t>
       </w:r>
-      <w:bookmarkEnd w:id="13"/>
+      <w:bookmarkEnd w:id="14"/>
     </w:p>
     <w:p>
       <w:pPr>
@@ -11768,11 +12269,11 @@
       <w:pPr>
         <w:pStyle w:val="Heading2"/>
       </w:pPr>
-      <w:bookmarkStart w:id="14" w:name="_Toc345933415"/>
+      <w:bookmarkStart w:id="15" w:name="_Toc345933415"/>
       <w:r>
         <w:t>Icon Panel</w:t>
       </w:r>
-      <w:bookmarkEnd w:id="14"/>
+      <w:bookmarkEnd w:id="15"/>
     </w:p>
     <w:p>
       <w:pPr>
@@ -12756,11 +13257,11 @@
       <w:pPr>
         <w:pStyle w:val="Heading2"/>
       </w:pPr>
-      <w:bookmarkStart w:id="15" w:name="_Toc345933416"/>
+      <w:bookmarkStart w:id="16" w:name="_Toc345933416"/>
       <w:r>
         <w:t>File Panel</w:t>
       </w:r>
-      <w:bookmarkEnd w:id="15"/>
+      <w:bookmarkEnd w:id="16"/>
     </w:p>
     <w:p>
       <w:pPr>
@@ -14920,11 +15421,11 @@
       <w:pPr>
         <w:pStyle w:val="Heading2"/>
       </w:pPr>
-      <w:bookmarkStart w:id="16" w:name="_Toc345933417"/>
+      <w:bookmarkStart w:id="17" w:name="_Toc345933417"/>
       <w:r>
         <w:t>Database Panel</w:t>
       </w:r>
-      <w:bookmarkEnd w:id="16"/>
+      <w:bookmarkEnd w:id="17"/>
     </w:p>
     <w:p>
       <w:pPr>
@@ -16936,11 +17437,11 @@
       <w:pPr>
         <w:pStyle w:val="Heading2"/>
       </w:pPr>
-      <w:bookmarkStart w:id="17" w:name="_Toc345933418"/>
+      <w:bookmarkStart w:id="18" w:name="_Toc345933418"/>
       <w:r>
         <w:t>Module Panel</w:t>
       </w:r>
-      <w:bookmarkEnd w:id="17"/>
+      <w:bookmarkEnd w:id="18"/>
     </w:p>
     <w:p>
       <w:pPr>
@@ -17815,7 +18316,6 @@
       <w:pPr>
         <w:pStyle w:val="XML"/>
       </w:pPr>
-      <w:bookmarkStart w:id="18" w:name="_GoBack"/>
       <w:r>
         <w:drawing>
           <wp:inline distT="0" distB="0" distL="0" distR="0" wp14:anchorId="1B2BA96D" wp14:editId="750F727E">
@@ -17953,16 +18453,7 @@
           <w:sz w:val="28"/>
           <w:szCs w:val="28"/>
         </w:rPr>
-        <w:t xml:space="preserve"> area of the Ignition installation. These scripts must exist before this panel </w:t>
-      </w:r>
-      <w:bookmarkEnd w:id="18"/>
-      <w:r>
-        <w:rPr>
-          <w:rFonts w:ascii="Calibri" w:hAnsi="Calibri"/>
-          <w:sz w:val="28"/>
-          <w:szCs w:val="28"/>
-        </w:rPr>
-        <w:t>can be executed, but it is possible to install them in a previous panel.</w:t>
+        <w:t xml:space="preserve"> area of the Ignition installation. These scripts must exist before this panel can be executed, but it is possible to install them in a previous panel.</w:t>
       </w:r>
     </w:p>
     <w:p>
@@ -27992,7 +28483,7 @@
       <w:rPr>
         <w:noProof/>
       </w:rPr>
-      <w:t>20</w:t>
+      <w:t>10</w:t>
     </w:r>
     <w:r>
       <w:rPr>
@@ -33423,7 +33914,7 @@
 </file>
 
 <file path=customXml/itemProps1.xml><?xml version="1.0" encoding="utf-8"?>
-<ds:datastoreItem xmlns:ds="http://schemas.openxmlformats.org/officeDocument/2006/customXml" ds:itemID="{B050E0F9-3DD3-DE40-8B3D-C2AD87220210}">
+<ds:datastoreItem xmlns:ds="http://schemas.openxmlformats.org/officeDocument/2006/customXml" ds:itemID="{43727B06-3158-E347-A5DB-BDA05675BCBC}">
   <ds:schemaRefs>
     <ds:schemaRef ds:uri="http://schemas.openxmlformats.org/officeDocument/2006/bibliography"/>
   </ds:schemaRefs>

</xml_diff>

<commit_message>
Progress on feature step.
</commit_message>
<xml_diff>
--- a/doc/ApplicationInstaller.docx
+++ b/doc/ApplicationInstaller.docx
@@ -1,6 +1,6 @@
 
 <file path=word/document.xml><?xml version="1.0" encoding="utf-8"?>
-<w:document xmlns:wpc="http://schemas.microsoft.com/office/word/2010/wordprocessingCanvas" xmlns:mo="http://schemas.microsoft.com/office/mac/office/2008/main" xmlns:mc="http://schemas.openxmlformats.org/markup-compatibility/2006" xmlns:mv="urn:schemas-microsoft-com:mac:vml" xmlns:o="urn:schemas-microsoft-com:office:office" xmlns:r="http://schemas.openxmlformats.org/officeDocument/2006/relationships" xmlns:m="http://schemas.openxmlformats.org/officeDocument/2006/math" xmlns:v="urn:schemas-microsoft-com:vml" xmlns:wp14="http://schemas.microsoft.com/office/word/2010/wordprocessingDrawing" xmlns:wp="http://schemas.openxmlformats.org/drawingml/2006/wordprocessingDrawing" xmlns:w10="urn:schemas-microsoft-com:office:word" xmlns:w="http://schemas.openxmlformats.org/wordprocessingml/2006/main" xmlns:w14="http://schemas.microsoft.com/office/word/2010/wordml" xmlns:wpg="http://schemas.microsoft.com/office/word/2010/wordprocessingGroup" xmlns:wpi="http://schemas.microsoft.com/office/word/2010/wordprocessingInk" xmlns:wne="http://schemas.microsoft.com/office/word/2006/wordml" xmlns:wps="http://schemas.microsoft.com/office/word/2010/wordprocessingShape" mc:Ignorable="w14 wp14">
+<w:document xmlns:wpc="http://schemas.microsoft.com/office/word/2010/wordprocessingCanvas" xmlns:mo="http://schemas.microsoft.com/office/mac/office/2008/main" xmlns:mc="http://schemas.openxmlformats.org/markup-compatibility/2006" xmlns:mv="urn:schemas-microsoft-com:mac:vml" xmlns:o="urn:schemas-microsoft-com:office:office" xmlns:r="http://schemas.openxmlformats.org/officeDocument/2006/relationships" xmlns:m="http://schemas.openxmlformats.org/officeDocument/2006/math" xmlns:v="urn:schemas-microsoft-com:vml" xmlns:wp14="http://schemas.microsoft.com/office/word/2010/wordprocessingDrawing" xmlns:wp="http://schemas.openxmlformats.org/drawingml/2006/wordprocessingDrawing" xmlns:w10="urn:schemas-microsoft-com:office:word" xmlns:w="http://schemas.openxmlformats.org/wordprocessingml/2006/main" xmlns:w14="http://schemas.microsoft.com/office/word/2010/wordml" xmlns:w15="http://schemas.microsoft.com/office/word/2012/wordml" xmlns:wpg="http://schemas.microsoft.com/office/word/2010/wordprocessingGroup" xmlns:wpi="http://schemas.microsoft.com/office/word/2010/wordprocessingInk" xmlns:wne="http://schemas.microsoft.com/office/word/2006/wordml" xmlns:wps="http://schemas.microsoft.com/office/word/2010/wordprocessingShape" mc:Ignorable="w14 w15 wp14">
   <w:body>
     <w:p>
       <w:pPr>
@@ -352,11 +352,11 @@
           <w:sz w:val="28"/>
         </w:rPr>
         <w:sectPr>
-          <w:headerReference w:type="default" r:id="rId9"/>
-          <w:footerReference w:type="even" r:id="rId10"/>
-          <w:footerReference w:type="default" r:id="rId11"/>
-          <w:headerReference w:type="first" r:id="rId12"/>
-          <w:footerReference w:type="first" r:id="rId13"/>
+          <w:headerReference w:type="default" r:id="rId8"/>
+          <w:footerReference w:type="even" r:id="rId9"/>
+          <w:footerReference w:type="default" r:id="rId10"/>
+          <w:headerReference w:type="first" r:id="rId11"/>
+          <w:footerReference w:type="first" r:id="rId12"/>
           <w:pgSz w:w="12240" w:h="15840" w:code="1"/>
           <w:pgMar w:top="1440" w:right="1440" w:bottom="1440" w:left="1440" w:header="720" w:footer="720" w:gutter="0"/>
           <w:cols w:space="720"/>
@@ -431,8 +431,6 @@
           <w:r>
             <w:fldChar w:fldCharType="separate"/>
           </w:r>
-          <w:bookmarkStart w:id="0" w:name="_GoBack"/>
-          <w:bookmarkEnd w:id="0"/>
           <w:r>
             <w:rPr>
               <w:rFonts w:cs="Arial"/>
@@ -2447,9 +2445,9 @@
           <w:rFonts w:cs="Arial"/>
         </w:rPr>
       </w:pPr>
-      <w:bookmarkStart w:id="1" w:name="_Toc187814392"/>
-      <w:bookmarkStart w:id="2" w:name="_Toc239852941"/>
-      <w:bookmarkStart w:id="3" w:name="_Toc346899914"/>
+      <w:bookmarkStart w:id="0" w:name="_Toc187814392"/>
+      <w:bookmarkStart w:id="1" w:name="_Toc239852941"/>
+      <w:bookmarkStart w:id="2" w:name="_Toc346899914"/>
       <w:r>
         <w:rPr>
           <w:rFonts w:cs="Arial"/>
@@ -2457,15 +2455,15 @@
         <w:lastRenderedPageBreak/>
         <w:t>Introduction</w:t>
       </w:r>
+      <w:bookmarkEnd w:id="0"/>
       <w:bookmarkEnd w:id="1"/>
       <w:bookmarkEnd w:id="2"/>
-      <w:bookmarkEnd w:id="3"/>
     </w:p>
     <w:p>
       <w:pPr>
         <w:pStyle w:val="Body"/>
       </w:pPr>
-      <w:bookmarkStart w:id="4" w:name="_Toc493072928"/>
+      <w:bookmarkStart w:id="3" w:name="_Toc493072928"/>
       <w:r>
         <w:t xml:space="preserve">Ignition™ is an execution and development platform from Inductive Automation designed to support a wide-range of industrial </w:t>
       </w:r>
@@ -2784,7 +2782,7 @@
         <w:t>sample output.</w:t>
       </w:r>
     </w:p>
-    <w:bookmarkEnd w:id="4"/>
+    <w:bookmarkEnd w:id="3"/>
     <w:p>
       <w:pPr>
         <w:pStyle w:val="Body"/>
@@ -2802,7 +2800,7 @@
           <w:rFonts w:cs="Arial"/>
         </w:rPr>
       </w:pPr>
-      <w:bookmarkStart w:id="5" w:name="_Toc346899915"/>
+      <w:bookmarkStart w:id="4" w:name="_Toc346899915"/>
       <w:r>
         <w:rPr>
           <w:rFonts w:cs="Arial"/>
@@ -2810,7 +2808,7 @@
         <w:lastRenderedPageBreak/>
         <w:t>Loading</w:t>
       </w:r>
-      <w:bookmarkEnd w:id="5"/>
+      <w:bookmarkEnd w:id="4"/>
     </w:p>
     <w:p>
       <w:pPr>
@@ -2850,7 +2848,25 @@
           <w:sz w:val="28"/>
           <w:szCs w:val="28"/>
         </w:rPr>
-        <w:t xml:space="preserve"> It appears as “ApplicationInstaller” in the module list.</w:t>
+        <w:t xml:space="preserve"> It appears as “</w:t>
+      </w:r>
+      <w:proofErr w:type="spellStart"/>
+      <w:r>
+        <w:rPr>
+          <w:rFonts w:asciiTheme="majorHAnsi" w:hAnsiTheme="majorHAnsi"/>
+          <w:sz w:val="28"/>
+          <w:szCs w:val="28"/>
+        </w:rPr>
+        <w:t>ApplicationInstaller</w:t>
+      </w:r>
+      <w:proofErr w:type="spellEnd"/>
+      <w:r>
+        <w:rPr>
+          <w:rFonts w:asciiTheme="majorHAnsi" w:hAnsiTheme="majorHAnsi"/>
+          <w:sz w:val="28"/>
+          <w:szCs w:val="28"/>
+        </w:rPr>
+        <w:t>” in the module list.</w:t>
       </w:r>
       <w:r>
         <w:rPr>
@@ -2914,6 +2930,7 @@
           <w:noProof/>
           <w:sz w:val="28"/>
           <w:szCs w:val="28"/>
+          <w:lang w:eastAsia="zh-TW"/>
         </w:rPr>
         <w:drawing>
           <wp:inline distT="0" distB="0" distL="0" distR="0" wp14:anchorId="3E39B1A0" wp14:editId="57A75154">
@@ -2933,7 +2950,7 @@
                     </pic:cNvPicPr>
                   </pic:nvPicPr>
                   <pic:blipFill>
-                    <a:blip r:embed="rId14">
+                    <a:blip r:embed="rId13">
                       <a:extLst>
                         <a:ext uri="{28A0092B-C50C-407E-A947-70E740481C1C}">
                           <a14:useLocalDpi xmlns:a14="http://schemas.microsoft.com/office/drawing/2010/main" val="0"/>
@@ -3063,6 +3080,7 @@
           <w:noProof/>
           <w:sz w:val="28"/>
           <w:szCs w:val="28"/>
+          <w:lang w:eastAsia="zh-TW"/>
         </w:rPr>
         <w:drawing>
           <wp:inline distT="0" distB="0" distL="0" distR="0" wp14:anchorId="038ECAB3" wp14:editId="1FEE684E">
@@ -3082,7 +3100,7 @@
                     </pic:cNvPicPr>
                   </pic:nvPicPr>
                   <pic:blipFill>
-                    <a:blip r:embed="rId15">
+                    <a:blip r:embed="rId14">
                       <a:extLst>
                         <a:ext uri="{28A0092B-C50C-407E-A947-70E740481C1C}">
                           <a14:useLocalDpi xmlns:a14="http://schemas.microsoft.com/office/drawing/2010/main" val="0"/>
@@ -3190,7 +3208,7 @@
           <w:rFonts w:cs="Arial"/>
         </w:rPr>
       </w:pPr>
-      <w:bookmarkStart w:id="6" w:name="_Toc346899916"/>
+      <w:bookmarkStart w:id="5" w:name="_Toc346899916"/>
       <w:r>
         <w:rPr>
           <w:rFonts w:cs="Arial"/>
@@ -3210,7 +3228,7 @@
         </w:rPr>
         <w:t>Module</w:t>
       </w:r>
-      <w:bookmarkEnd w:id="6"/>
+      <w:bookmarkEnd w:id="5"/>
     </w:p>
     <w:p>
       <w:pPr>
@@ -3327,7 +3345,25 @@
           <w:sz w:val="22"/>
           <w:szCs w:val="22"/>
         </w:rPr>
-        <w:t>jar –cf &lt;jar-file-name&gt; &lt;directory-to-be-jarred&gt;</w:t>
+        <w:t>jar –</w:t>
+      </w:r>
+      <w:proofErr w:type="spellStart"/>
+      <w:r>
+        <w:rPr>
+          <w:rFonts w:ascii="Courier" w:hAnsi="Courier"/>
+          <w:sz w:val="22"/>
+          <w:szCs w:val="22"/>
+        </w:rPr>
+        <w:t>cf</w:t>
+      </w:r>
+      <w:proofErr w:type="spellEnd"/>
+      <w:r>
+        <w:rPr>
+          <w:rFonts w:ascii="Courier" w:hAnsi="Courier"/>
+          <w:sz w:val="22"/>
+          <w:szCs w:val="22"/>
+        </w:rPr>
+        <w:t xml:space="preserve"> &lt;jar-file-name&gt; &lt;directory-to-be-jarred&gt;</w:t>
       </w:r>
     </w:p>
     <w:p>
@@ -3894,7 +3930,7 @@
         </w:rPr>
         <w:t xml:space="preserve"> </w:t>
       </w:r>
-      <w:hyperlink r:id="rId16" w:history="1">
+      <w:hyperlink r:id="rId15" w:history="1">
         <w:r>
           <w:rPr>
             <w:rStyle w:val="Hyperlink"/>
@@ -3945,7 +3981,7 @@
           <w:rFonts w:cs="Arial"/>
         </w:rPr>
       </w:pPr>
-      <w:bookmarkStart w:id="7" w:name="_Toc346899917"/>
+      <w:bookmarkStart w:id="6" w:name="_Toc346899917"/>
       <w:r>
         <w:rPr>
           <w:rFonts w:cs="Arial"/>
@@ -3953,108 +3989,116 @@
         <w:lastRenderedPageBreak/>
         <w:t>Panels</w:t>
       </w:r>
+      <w:bookmarkEnd w:id="6"/>
+    </w:p>
+    <w:p>
+      <w:pPr>
+        <w:pStyle w:val="Body"/>
+      </w:pPr>
+      <w:r>
+        <w:t>This section describes each panel type in detail</w:t>
+      </w:r>
+      <w:r>
+        <w:t xml:space="preserve"> showing both the XML fragments used for configuration and the resulting screen displayed to the user</w:t>
+      </w:r>
+      <w:r>
+        <w:t xml:space="preserve">. Not every panel is applicable for every product. In some </w:t>
+      </w:r>
+      <w:proofErr w:type="gramStart"/>
+      <w:r>
+        <w:t>cases</w:t>
+      </w:r>
+      <w:proofErr w:type="gramEnd"/>
+      <w:r>
+        <w:t xml:space="preserve"> multiple versions of the same panel may be needed. This is all controlled by the makeup of the XML file, the product bill-of-materials.</w:t>
+      </w:r>
+    </w:p>
+    <w:p>
+      <w:pPr>
+        <w:pStyle w:val="Body"/>
+      </w:pPr>
+      <w:r>
+        <w:t xml:space="preserve">Panel </w:t>
+      </w:r>
+      <w:r>
+        <w:rPr>
+          <w:i/>
+        </w:rPr>
+        <w:t>type</w:t>
+      </w:r>
+      <w:r>
+        <w:t xml:space="preserve"> is </w:t>
+      </w:r>
+      <w:r>
+        <w:t>limited</w:t>
+      </w:r>
+      <w:r>
+        <w:t xml:space="preserve"> to a fixed vocabulary. Each type </w:t>
+      </w:r>
+      <w:r>
+        <w:t>corresponds</w:t>
+      </w:r>
+      <w:r>
+        <w:t xml:space="preserve"> to a </w:t>
+      </w:r>
+      <w:r>
+        <w:t xml:space="preserve">specific </w:t>
+      </w:r>
+      <w:r>
+        <w:t>Java class</w:t>
+      </w:r>
+      <w:r>
+        <w:t xml:space="preserve"> that </w:t>
+      </w:r>
+      <w:r>
+        <w:rPr>
+          <w:szCs w:val="28"/>
+        </w:rPr>
+        <w:t>renders</w:t>
+      </w:r>
+      <w:r>
+        <w:t xml:space="preserve"> the page</w:t>
+      </w:r>
+      <w:r>
+        <w:t xml:space="preserve">. Within a bill-of-materials, </w:t>
+      </w:r>
+      <w:r>
+        <w:t xml:space="preserve">a page is given an arbitrary </w:t>
+      </w:r>
+      <w:r>
+        <w:rPr>
+          <w:i/>
+        </w:rPr>
+        <w:t>subtype</w:t>
+      </w:r>
+      <w:r>
+        <w:t xml:space="preserve"> that, in combination with the </w:t>
+      </w:r>
+      <w:r>
+        <w:rPr>
+          <w:i/>
+        </w:rPr>
+        <w:t>type</w:t>
+      </w:r>
+      <w:r>
+        <w:rPr>
+          <w:i/>
+        </w:rPr>
+        <w:t>,</w:t>
+      </w:r>
+      <w:r>
+        <w:t xml:space="preserve"> uniquely identifies each page.</w:t>
+      </w:r>
+    </w:p>
+    <w:p>
+      <w:pPr>
+        <w:pStyle w:val="Heading2"/>
+      </w:pPr>
+      <w:bookmarkStart w:id="7" w:name="_Toc346899918"/>
+      <w:r>
+        <w:t>Welcome Panel</w:t>
+      </w:r>
       <w:bookmarkEnd w:id="7"/>
-    </w:p>
-    <w:p>
-      <w:pPr>
-        <w:pStyle w:val="Body"/>
-      </w:pPr>
-      <w:r>
-        <w:t>This section describes each panel type in detail</w:t>
-      </w:r>
-      <w:r>
-        <w:t xml:space="preserve"> showing both the XML fragments used for configuration and the resulting screen displayed to the user</w:t>
-      </w:r>
-      <w:r>
-        <w:t>. Not every panel is applicable for every product. In some cases multiple versions of the same panel may be needed. This is all controlled by the makeup of the XML file, the product bill-of-materials.</w:t>
-      </w:r>
-    </w:p>
-    <w:p>
-      <w:pPr>
-        <w:pStyle w:val="Body"/>
-      </w:pPr>
-      <w:r>
-        <w:t xml:space="preserve">Panel </w:t>
-      </w:r>
-      <w:r>
-        <w:rPr>
-          <w:i/>
-        </w:rPr>
-        <w:t>type</w:t>
-      </w:r>
-      <w:r>
-        <w:t xml:space="preserve"> is </w:t>
-      </w:r>
-      <w:r>
-        <w:t>limited</w:t>
-      </w:r>
-      <w:r>
-        <w:t xml:space="preserve"> to a fixed vocabulary. Each type </w:t>
-      </w:r>
-      <w:r>
-        <w:t>corresponds</w:t>
-      </w:r>
-      <w:r>
-        <w:t xml:space="preserve"> to a </w:t>
-      </w:r>
-      <w:r>
-        <w:t xml:space="preserve">specific </w:t>
-      </w:r>
-      <w:r>
-        <w:t>Java class</w:t>
-      </w:r>
-      <w:r>
-        <w:t xml:space="preserve"> that </w:t>
-      </w:r>
-      <w:r>
-        <w:rPr>
-          <w:szCs w:val="28"/>
-        </w:rPr>
-        <w:t>renders</w:t>
-      </w:r>
-      <w:r>
-        <w:t xml:space="preserve"> the page</w:t>
-      </w:r>
-      <w:r>
-        <w:t xml:space="preserve">. Within a bill-of-materials, </w:t>
-      </w:r>
-      <w:r>
-        <w:t xml:space="preserve">a page is given an arbitrary </w:t>
-      </w:r>
-      <w:r>
-        <w:rPr>
-          <w:i/>
-        </w:rPr>
-        <w:t>subtype</w:t>
-      </w:r>
-      <w:r>
-        <w:t xml:space="preserve"> that, in combination with the </w:t>
-      </w:r>
-      <w:r>
-        <w:rPr>
-          <w:i/>
-        </w:rPr>
-        <w:t>type</w:t>
-      </w:r>
-      <w:r>
-        <w:rPr>
-          <w:i/>
-        </w:rPr>
-        <w:t>,</w:t>
-      </w:r>
-      <w:r>
-        <w:t xml:space="preserve"> uniquely identifies each page.</w:t>
-      </w:r>
-    </w:p>
-    <w:p>
-      <w:pPr>
-        <w:pStyle w:val="Heading2"/>
-      </w:pPr>
-      <w:bookmarkStart w:id="8" w:name="_Toc346899918"/>
-      <w:r>
-        <w:t>Welcome Panel</w:t>
-      </w:r>
-      <w:bookmarkEnd w:id="8"/>
     </w:p>
     <w:p>
       <w:pPr>
@@ -5507,6 +5551,7 @@
           <w:noProof/>
           <w:sz w:val="28"/>
           <w:szCs w:val="28"/>
+          <w:lang w:eastAsia="zh-TW"/>
         </w:rPr>
         <w:drawing>
           <wp:inline distT="0" distB="0" distL="0" distR="0" wp14:anchorId="148E1450" wp14:editId="138D0FDD">
@@ -5526,7 +5571,7 @@
                     </pic:cNvPicPr>
                   </pic:nvPicPr>
                   <pic:blipFill>
-                    <a:blip r:embed="rId17">
+                    <a:blip r:embed="rId16">
                       <a:extLst>
                         <a:ext uri="{28A0092B-C50C-407E-A947-70E740481C1C}">
                           <a14:useLocalDpi xmlns:a14="http://schemas.microsoft.com/office/drawing/2010/main" val="0"/>
@@ -5800,11 +5845,11 @@
       <w:pPr>
         <w:pStyle w:val="Heading2"/>
       </w:pPr>
-      <w:bookmarkStart w:id="9" w:name="_Toc346899919"/>
+      <w:bookmarkStart w:id="8" w:name="_Toc346899919"/>
       <w:r>
         <w:t>License Panel</w:t>
       </w:r>
-      <w:bookmarkEnd w:id="9"/>
+      <w:bookmarkEnd w:id="8"/>
     </w:p>
     <w:p>
       <w:pPr>
@@ -6448,6 +6493,7 @@
           <w:noProof/>
           <w:sz w:val="28"/>
           <w:szCs w:val="28"/>
+          <w:lang w:eastAsia="zh-TW"/>
         </w:rPr>
         <w:lastRenderedPageBreak/>
         <w:drawing>
@@ -6468,7 +6514,7 @@
                     </pic:cNvPicPr>
                   </pic:nvPicPr>
                   <pic:blipFill>
-                    <a:blip r:embed="rId18">
+                    <a:blip r:embed="rId17">
                       <a:extLst>
                         <a:ext uri="{28A0092B-C50C-407E-A947-70E740481C1C}">
                           <a14:useLocalDpi xmlns:a14="http://schemas.microsoft.com/office/drawing/2010/main" val="0"/>
@@ -6564,11 +6610,11 @@
       <w:pPr>
         <w:pStyle w:val="Heading2"/>
       </w:pPr>
-      <w:bookmarkStart w:id="10" w:name="_Toc346899920"/>
+      <w:bookmarkStart w:id="9" w:name="_Toc346899920"/>
       <w:r>
         <w:t>Backup Panel</w:t>
       </w:r>
-      <w:bookmarkEnd w:id="10"/>
+      <w:bookmarkEnd w:id="9"/>
     </w:p>
     <w:p>
       <w:pPr>
@@ -6936,6 +6982,7 @@
           <w:noProof/>
           <w:sz w:val="28"/>
           <w:szCs w:val="28"/>
+          <w:lang w:eastAsia="zh-TW"/>
         </w:rPr>
         <w:lastRenderedPageBreak/>
         <w:drawing>
@@ -6956,7 +7003,7 @@
                     </pic:cNvPicPr>
                   </pic:nvPicPr>
                   <pic:blipFill>
-                    <a:blip r:embed="rId19">
+                    <a:blip r:embed="rId18">
                       <a:extLst>
                         <a:ext uri="{28A0092B-C50C-407E-A947-70E740481C1C}">
                           <a14:useLocalDpi xmlns:a14="http://schemas.microsoft.com/office/drawing/2010/main" val="0"/>
@@ -7028,7 +7075,16 @@
           <w:sz w:val="28"/>
           <w:szCs w:val="28"/>
         </w:rPr>
-        <w:t xml:space="preserve">Once the user selects the button to “Perform Backup”, the browser will (depending on how it is configured) display a dialog that allows selection of the destination for the resulting  </w:t>
+        <w:t xml:space="preserve">Once the user selects the button to “Perform Backup”, the browser will (depending on how it is configured) display a dialog that allows selection of the destination for the </w:t>
+      </w:r>
+      <w:proofErr w:type="gramStart"/>
+      <w:r>
+        <w:rPr>
+          <w:rFonts w:ascii="Calibri" w:hAnsi="Calibri"/>
+          <w:sz w:val="28"/>
+          <w:szCs w:val="28"/>
+        </w:rPr>
+        <w:t xml:space="preserve">resulting  </w:t>
       </w:r>
       <w:r>
         <w:rPr>
@@ -7037,8 +7093,20 @@
           <w:sz w:val="28"/>
           <w:szCs w:val="28"/>
         </w:rPr>
-        <w:t>.gwbk</w:t>
-      </w:r>
+        <w:t>.</w:t>
+      </w:r>
+      <w:proofErr w:type="spellStart"/>
+      <w:proofErr w:type="gramEnd"/>
+      <w:r>
+        <w:rPr>
+          <w:rFonts w:ascii="Calibri" w:hAnsi="Calibri"/>
+          <w:i/>
+          <w:sz w:val="28"/>
+          <w:szCs w:val="28"/>
+        </w:rPr>
+        <w:t>gwbk</w:t>
+      </w:r>
+      <w:proofErr w:type="spellEnd"/>
       <w:r>
         <w:rPr>
           <w:rFonts w:ascii="Calibri" w:hAnsi="Calibri"/>
@@ -7052,14 +7120,14 @@
       <w:pPr>
         <w:pStyle w:val="Heading2"/>
       </w:pPr>
-      <w:bookmarkStart w:id="11" w:name="_Toc346899921"/>
+      <w:bookmarkStart w:id="10" w:name="_Toc346899921"/>
       <w:r>
         <w:t>Site</w:t>
       </w:r>
       <w:r>
         <w:t xml:space="preserve"> Panel</w:t>
       </w:r>
-      <w:bookmarkEnd w:id="11"/>
+      <w:bookmarkEnd w:id="10"/>
     </w:p>
     <w:p>
       <w:pPr>
@@ -7840,12 +7908,21 @@
         </w:rPr>
         <w:t xml:space="preserve"> – the name of a </w:t>
       </w:r>
-      <w:r>
-        <w:rPr>
-          <w:sz w:val="28"/>
-          <w:szCs w:val="28"/>
-        </w:rPr>
-        <w:t xml:space="preserve">datasource to be assigned </w:t>
+      <w:proofErr w:type="spellStart"/>
+      <w:r>
+        <w:rPr>
+          <w:sz w:val="28"/>
+          <w:szCs w:val="28"/>
+        </w:rPr>
+        <w:t>datasource</w:t>
+      </w:r>
+      <w:proofErr w:type="spellEnd"/>
+      <w:r>
+        <w:rPr>
+          <w:sz w:val="28"/>
+          <w:szCs w:val="28"/>
+        </w:rPr>
+        <w:t xml:space="preserve"> to be assigned </w:t>
       </w:r>
       <w:r>
         <w:rPr>
@@ -7894,14 +7971,46 @@
           <w:sz w:val="28"/>
           <w:szCs w:val="28"/>
         </w:rPr>
-        <w:t xml:space="preserve"> the default production or test datasource. </w:t>
-      </w:r>
-      <w:r>
-        <w:rPr>
-          <w:sz w:val="28"/>
-          <w:szCs w:val="28"/>
-        </w:rPr>
-        <w:t xml:space="preserve">The set of datasources required at any particular site must be pre-defined in </w:t>
+        <w:t xml:space="preserve"> the default production or test </w:t>
+      </w:r>
+      <w:proofErr w:type="spellStart"/>
+      <w:r>
+        <w:rPr>
+          <w:sz w:val="28"/>
+          <w:szCs w:val="28"/>
+        </w:rPr>
+        <w:t>datasource</w:t>
+      </w:r>
+      <w:proofErr w:type="spellEnd"/>
+      <w:r>
+        <w:rPr>
+          <w:sz w:val="28"/>
+          <w:szCs w:val="28"/>
+        </w:rPr>
+        <w:t xml:space="preserve">. </w:t>
+      </w:r>
+      <w:r>
+        <w:rPr>
+          <w:sz w:val="28"/>
+          <w:szCs w:val="28"/>
+        </w:rPr>
+        <w:t xml:space="preserve">The set of </w:t>
+      </w:r>
+      <w:proofErr w:type="spellStart"/>
+      <w:r>
+        <w:rPr>
+          <w:sz w:val="28"/>
+          <w:szCs w:val="28"/>
+        </w:rPr>
+        <w:t>datasources</w:t>
+      </w:r>
+      <w:proofErr w:type="spellEnd"/>
+      <w:r>
+        <w:rPr>
+          <w:sz w:val="28"/>
+          <w:szCs w:val="28"/>
+        </w:rPr>
+        <w:t xml:space="preserve"> required at any particular site must be pre-defined in </w:t>
       </w:r>
       <w:r>
         <w:rPr>
@@ -7922,7 +8031,23 @@
           <w:sz w:val="28"/>
           <w:szCs w:val="28"/>
         </w:rPr>
-        <w:t xml:space="preserve"> Unlike with a single-site installation, the datasource names are pre-set in the installer.</w:t>
+        <w:t xml:space="preserve"> Unlike with a single-site installation, the </w:t>
+      </w:r>
+      <w:proofErr w:type="spellStart"/>
+      <w:r>
+        <w:rPr>
+          <w:sz w:val="28"/>
+          <w:szCs w:val="28"/>
+        </w:rPr>
+        <w:t>datasource</w:t>
+      </w:r>
+      <w:proofErr w:type="spellEnd"/>
+      <w:r>
+        <w:rPr>
+          <w:sz w:val="28"/>
+          <w:szCs w:val="28"/>
+        </w:rPr>
+        <w:t xml:space="preserve"> names are pre-set in the installer.</w:t>
       </w:r>
     </w:p>
     <w:p>
@@ -8752,51 +8877,69 @@
       <w:pPr>
         <w:pStyle w:val="Heading2"/>
       </w:pPr>
-      <w:bookmarkStart w:id="12" w:name="_Toc346899922"/>
+      <w:bookmarkStart w:id="11" w:name="_Toc346899922"/>
       <w:r>
         <w:t>Feature Panel</w:t>
       </w:r>
+      <w:bookmarkEnd w:id="11"/>
+    </w:p>
+    <w:p>
+      <w:pPr>
+        <w:rPr>
+          <w:rFonts w:ascii="Calibri" w:hAnsi="Calibri"/>
+          <w:sz w:val="28"/>
+          <w:szCs w:val="28"/>
+        </w:rPr>
+      </w:pPr>
+      <w:r>
+        <w:rPr>
+          <w:rFonts w:ascii="Calibri" w:hAnsi="Calibri"/>
+          <w:sz w:val="28"/>
+          <w:szCs w:val="28"/>
+        </w:rPr>
+        <w:t xml:space="preserve">The </w:t>
+      </w:r>
+      <w:r>
+        <w:rPr>
+          <w:rFonts w:ascii="Calibri" w:hAnsi="Calibri"/>
+          <w:sz w:val="28"/>
+          <w:szCs w:val="28"/>
+        </w:rPr>
+        <w:t>feature</w:t>
+      </w:r>
+      <w:r>
+        <w:rPr>
+          <w:rFonts w:ascii="Calibri" w:hAnsi="Calibri"/>
+          <w:sz w:val="28"/>
+          <w:szCs w:val="28"/>
+        </w:rPr>
+        <w:t xml:space="preserve"> panel </w:t>
+      </w:r>
+      <w:r>
+        <w:rPr>
+          <w:rFonts w:ascii="Calibri" w:hAnsi="Calibri"/>
+          <w:sz w:val="28"/>
+          <w:szCs w:val="28"/>
+        </w:rPr>
+        <w:t>allows the following panels of the installer to be dependent on whether or not a specified feature should be installed.  The page contains of a list of check-boxes, one for each feature. Th</w:t>
+      </w:r>
+      <w:r>
+        <w:rPr>
+          <w:rFonts w:ascii="Calibri" w:hAnsi="Calibri"/>
+          <w:sz w:val="28"/>
+          <w:szCs w:val="28"/>
+        </w:rPr>
+        <w:t>e features correspond to</w:t>
+      </w:r>
+      <w:bookmarkStart w:id="12" w:name="_GoBack"/>
       <w:bookmarkEnd w:id="12"/>
-    </w:p>
-    <w:p>
-      <w:pPr>
-        <w:rPr>
-          <w:rFonts w:ascii="Calibri" w:hAnsi="Calibri"/>
-          <w:sz w:val="28"/>
-          <w:szCs w:val="28"/>
-        </w:rPr>
-      </w:pPr>
-      <w:r>
-        <w:rPr>
-          <w:rFonts w:ascii="Calibri" w:hAnsi="Calibri"/>
-          <w:sz w:val="28"/>
-          <w:szCs w:val="28"/>
-        </w:rPr>
-        <w:t xml:space="preserve">The </w:t>
-      </w:r>
-      <w:r>
-        <w:rPr>
-          <w:rFonts w:ascii="Calibri" w:hAnsi="Calibri"/>
-          <w:sz w:val="28"/>
-          <w:szCs w:val="28"/>
-        </w:rPr>
-        <w:t>feature</w:t>
-      </w:r>
-      <w:r>
-        <w:rPr>
-          <w:rFonts w:ascii="Calibri" w:hAnsi="Calibri"/>
-          <w:sz w:val="28"/>
-          <w:szCs w:val="28"/>
-        </w:rPr>
-        <w:t xml:space="preserve"> panel </w:t>
-      </w:r>
-      <w:r>
-        <w:rPr>
-          <w:rFonts w:ascii="Calibri" w:hAnsi="Calibri"/>
-          <w:sz w:val="28"/>
-          <w:szCs w:val="28"/>
-        </w:rPr>
-        <w:t>allows the following panels of the installer to be dependent on whether or not a specified feature should be installed.  The page contains of a list of check-boxes, one for each feature. The features correspond to a artifact elements in the bill of materials. The following artifact properties define the sub-panels</w:t>
+      <w:r>
+        <w:rPr>
+          <w:rFonts w:ascii="Calibri" w:hAnsi="Calibri"/>
+          <w:sz w:val="28"/>
+          <w:szCs w:val="28"/>
+        </w:rPr>
+        <w:t xml:space="preserve"> artifact elements in the bill of materials. The following artifact properties define the sub-panels</w:t>
       </w:r>
       <w:r>
         <w:rPr>
@@ -8923,21 +9066,23 @@
           <w:sz w:val="28"/>
           <w:szCs w:val="28"/>
         </w:rPr>
-        <w:t xml:space="preserve">  The module is expected </w:t>
-      </w:r>
-      <w:r>
-        <w:rPr>
-          <w:sz w:val="28"/>
-          <w:szCs w:val="28"/>
-        </w:rPr>
-        <w:t xml:space="preserve"> </w:t>
-      </w:r>
-      <w:r>
-        <w:rPr>
-          <w:sz w:val="28"/>
-          <w:szCs w:val="28"/>
-        </w:rPr>
-        <w:t>to accept two arguments, the first is the feature name, the second is a boolean flag describing whether or not the feature is present. The intent of this entry is to allow the application logic to react to the presence or absence of a feature.</w:t>
+        <w:t xml:space="preserve">  The module is expected to accept two arguments, the first is the feature name, the second is a </w:t>
+      </w:r>
+      <w:proofErr w:type="spellStart"/>
+      <w:r>
+        <w:rPr>
+          <w:sz w:val="28"/>
+          <w:szCs w:val="28"/>
+        </w:rPr>
+        <w:t>boolean</w:t>
+      </w:r>
+      <w:proofErr w:type="spellEnd"/>
+      <w:r>
+        <w:rPr>
+          <w:sz w:val="28"/>
+          <w:szCs w:val="28"/>
+        </w:rPr>
+        <w:t xml:space="preserve"> flag describing whether or not the feature is present. The intent of this entry is to allow the application logic to react to the presence or absence of a feature.</w:t>
       </w:r>
     </w:p>
     <w:p>
@@ -9985,6 +10130,7 @@
           <w:szCs w:val="28"/>
         </w:rPr>
       </w:pPr>
+      <w:proofErr w:type="spellStart"/>
       <w:r>
         <w:rPr>
           <w:sz w:val="28"/>
@@ -9992,6 +10138,7 @@
         </w:rPr>
         <w:t>batchexpert</w:t>
       </w:r>
+      <w:proofErr w:type="spellEnd"/>
     </w:p>
     <w:p>
       <w:pPr>
@@ -10005,6 +10152,7 @@
           <w:szCs w:val="28"/>
         </w:rPr>
       </w:pPr>
+      <w:proofErr w:type="spellStart"/>
       <w:r>
         <w:rPr>
           <w:sz w:val="28"/>
@@ -10012,6 +10160,7 @@
         </w:rPr>
         <w:t>pysfc</w:t>
       </w:r>
+      <w:proofErr w:type="spellEnd"/>
     </w:p>
     <w:p>
       <w:pPr>
@@ -10056,6 +10205,9 @@
         <w:pStyle w:val="XML"/>
       </w:pPr>
       <w:r>
+        <w:rPr>
+          <w:lang w:eastAsia="zh-TW"/>
+        </w:rPr>
         <w:lastRenderedPageBreak/>
         <w:drawing>
           <wp:inline distT="0" distB="0" distL="0" distR="0" wp14:anchorId="01E4334B" wp14:editId="2A9075ED">
@@ -10075,7 +10227,7 @@
                     </pic:cNvPicPr>
                   </pic:nvPicPr>
                   <pic:blipFill>
-                    <a:blip r:embed="rId20">
+                    <a:blip r:embed="rId19">
                       <a:extLst>
                         <a:ext uri="{28A0092B-C50C-407E-A947-70E740481C1C}">
                           <a14:useLocalDpi xmlns:a14="http://schemas.microsoft.com/office/drawing/2010/main" val="0"/>
@@ -11427,6 +11579,7 @@
           <w:noProof/>
           <w:sz w:val="28"/>
           <w:szCs w:val="28"/>
+          <w:lang w:eastAsia="zh-TW"/>
         </w:rPr>
         <w:drawing>
           <wp:inline distT="0" distB="0" distL="0" distR="0" wp14:anchorId="072982C2" wp14:editId="742A0F0B">
@@ -11446,7 +11599,7 @@
                     </pic:cNvPicPr>
                   </pic:nvPicPr>
                   <pic:blipFill>
-                    <a:blip r:embed="rId21">
+                    <a:blip r:embed="rId20">
                       <a:extLst>
                         <a:ext uri="{28A0092B-C50C-407E-A947-70E740481C1C}">
                           <a14:useLocalDpi xmlns:a14="http://schemas.microsoft.com/office/drawing/2010/main" val="0"/>
@@ -12219,6 +12372,7 @@
           <w:noProof/>
           <w:sz w:val="28"/>
           <w:szCs w:val="28"/>
+          <w:lang w:eastAsia="zh-TW"/>
         </w:rPr>
         <w:lastRenderedPageBreak/>
         <w:drawing>
@@ -12239,7 +12393,7 @@
                     </pic:cNvPicPr>
                   </pic:nvPicPr>
                   <pic:blipFill>
-                    <a:blip r:embed="rId22">
+                    <a:blip r:embed="rId21">
                       <a:extLst>
                         <a:ext uri="{28A0092B-C50C-407E-A947-70E740481C1C}">
                           <a14:useLocalDpi xmlns:a14="http://schemas.microsoft.com/office/drawing/2010/main" val="0"/>
@@ -13232,6 +13386,7 @@
           <w:noProof/>
           <w:sz w:val="28"/>
           <w:szCs w:val="28"/>
+          <w:lang w:eastAsia="zh-TW"/>
         </w:rPr>
         <w:lastRenderedPageBreak/>
         <w:drawing>
@@ -13252,7 +13407,7 @@
                     </pic:cNvPicPr>
                   </pic:nvPicPr>
                   <pic:blipFill>
-                    <a:blip r:embed="rId23">
+                    <a:blip r:embed="rId22">
                       <a:extLst>
                         <a:ext uri="{28A0092B-C50C-407E-A947-70E740481C1C}">
                           <a14:useLocalDpi xmlns:a14="http://schemas.microsoft.com/office/drawing/2010/main" val="0"/>
@@ -15412,6 +15567,9 @@
         <w:pStyle w:val="XML"/>
       </w:pPr>
       <w:r>
+        <w:rPr>
+          <w:lang w:eastAsia="zh-TW"/>
+        </w:rPr>
         <w:lastRenderedPageBreak/>
         <w:drawing>
           <wp:inline distT="0" distB="0" distL="0" distR="0" wp14:anchorId="7A25DAB2" wp14:editId="1943DFFE">
@@ -15431,7 +15589,7 @@
                     </pic:cNvPicPr>
                   </pic:nvPicPr>
                   <pic:blipFill>
-                    <a:blip r:embed="rId24">
+                    <a:blip r:embed="rId23">
                       <a:extLst>
                         <a:ext uri="{28A0092B-C50C-407E-A947-70E740481C1C}">
                           <a14:useLocalDpi xmlns:a14="http://schemas.microsoft.com/office/drawing/2010/main" val="0"/>
@@ -17362,6 +17520,7 @@
           <w:noProof/>
           <w:sz w:val="28"/>
           <w:szCs w:val="28"/>
+          <w:lang w:eastAsia="zh-TW"/>
         </w:rPr>
         <w:drawing>
           <wp:inline distT="0" distB="0" distL="0" distR="0" wp14:anchorId="150A51AF" wp14:editId="3DFF4186">
@@ -17381,7 +17540,7 @@
                     </pic:cNvPicPr>
                   </pic:nvPicPr>
                   <pic:blipFill>
-                    <a:blip r:embed="rId25">
+                    <a:blip r:embed="rId24">
                       <a:extLst>
                         <a:ext uri="{28A0092B-C50C-407E-A947-70E740481C1C}">
                           <a14:useLocalDpi xmlns:a14="http://schemas.microsoft.com/office/drawing/2010/main" val="0"/>
@@ -18392,6 +18551,9 @@
         <w:pStyle w:val="XML"/>
       </w:pPr>
       <w:r>
+        <w:rPr>
+          <w:lang w:eastAsia="zh-TW"/>
+        </w:rPr>
         <w:drawing>
           <wp:inline distT="0" distB="0" distL="0" distR="0" wp14:anchorId="1B2BA96D" wp14:editId="750F727E">
             <wp:extent cx="5943600" cy="2329802"/>
@@ -18410,7 +18572,7 @@
                     </pic:cNvPicPr>
                   </pic:nvPicPr>
                   <pic:blipFill>
-                    <a:blip r:embed="rId26">
+                    <a:blip r:embed="rId25">
                       <a:extLst>
                         <a:ext uri="{28A0092B-C50C-407E-A947-70E740481C1C}">
                           <a14:useLocalDpi xmlns:a14="http://schemas.microsoft.com/office/drawing/2010/main" val="0"/>
@@ -18520,8 +18682,19 @@
           <w:sz w:val="28"/>
           <w:szCs w:val="28"/>
         </w:rPr>
-        <w:t>user-lib/pylib</w:t>
-      </w:r>
+        <w:t>user-lib/</w:t>
+      </w:r>
+      <w:proofErr w:type="spellStart"/>
+      <w:r>
+        <w:rPr>
+          <w:rFonts w:ascii="Calibri" w:hAnsi="Calibri"/>
+          <w:i/>
+          <w:sz w:val="28"/>
+          <w:szCs w:val="28"/>
+        </w:rPr>
+        <w:t>pylib</w:t>
+      </w:r>
+      <w:proofErr w:type="spellEnd"/>
       <w:r>
         <w:rPr>
           <w:rFonts w:ascii="Calibri" w:hAnsi="Calibri"/>
@@ -18625,28 +18798,7 @@
           <w:sz w:val="28"/>
           <w:szCs w:val="28"/>
         </w:rPr>
-        <w:t>comment</w:t>
-      </w:r>
-      <w:r>
-        <w:rPr>
-          <w:sz w:val="28"/>
-          <w:szCs w:val="28"/>
-        </w:rPr>
-        <w:t xml:space="preserve"> – </w:t>
-      </w:r>
-      <w:r>
-        <w:rPr>
-          <w:sz w:val="28"/>
-          <w:szCs w:val="28"/>
-        </w:rPr>
-        <w:t>the contents of this nested element is used as the text below the "Execute" button</w:t>
-      </w:r>
-      <w:r>
-        <w:rPr>
-          <w:sz w:val="28"/>
-          <w:szCs w:val="28"/>
-        </w:rPr>
-        <w:t>.</w:t>
+        <w:t>type – the button label (title case)</w:t>
       </w:r>
     </w:p>
     <w:p>
@@ -18667,6 +18819,48 @@
           <w:sz w:val="28"/>
           <w:szCs w:val="28"/>
         </w:rPr>
+        <w:t>comment</w:t>
+      </w:r>
+      <w:r>
+        <w:rPr>
+          <w:sz w:val="28"/>
+          <w:szCs w:val="28"/>
+        </w:rPr>
+        <w:t xml:space="preserve"> – </w:t>
+      </w:r>
+      <w:r>
+        <w:rPr>
+          <w:sz w:val="28"/>
+          <w:szCs w:val="28"/>
+        </w:rPr>
+        <w:t>the contents of this nested element is used as the text below the "Execute" button</w:t>
+      </w:r>
+      <w:r>
+        <w:rPr>
+          <w:sz w:val="28"/>
+          <w:szCs w:val="28"/>
+        </w:rPr>
+        <w:t>.</w:t>
+      </w:r>
+    </w:p>
+    <w:p>
+      <w:pPr>
+        <w:pStyle w:val="ListParagraph"/>
+        <w:numPr>
+          <w:ilvl w:val="0"/>
+          <w:numId w:val="13"/>
+        </w:numPr>
+        <w:spacing w:after="0"/>
+        <w:rPr>
+          <w:sz w:val="28"/>
+          <w:szCs w:val="28"/>
+        </w:rPr>
+      </w:pPr>
+      <w:r>
+        <w:rPr>
+          <w:sz w:val="28"/>
+          <w:szCs w:val="28"/>
+        </w:rPr>
         <w:t>destination</w:t>
       </w:r>
       <w:r>
@@ -19903,6 +20097,7 @@
           <w:noProof/>
           <w:sz w:val="28"/>
           <w:szCs w:val="28"/>
+          <w:lang w:eastAsia="zh-TW"/>
         </w:rPr>
         <w:lastRenderedPageBreak/>
         <w:drawing>
@@ -19923,7 +20118,7 @@
                     </pic:cNvPicPr>
                   </pic:nvPicPr>
                   <pic:blipFill>
-                    <a:blip r:embed="rId25">
+                    <a:blip r:embed="rId24">
                       <a:extLst>
                         <a:ext uri="{28A0092B-C50C-407E-A947-70E740481C1C}">
                           <a14:useLocalDpi xmlns:a14="http://schemas.microsoft.com/office/drawing/2010/main" val="0"/>
@@ -20927,6 +21122,7 @@
           <w:noProof/>
           <w:sz w:val="28"/>
           <w:szCs w:val="28"/>
+          <w:lang w:eastAsia="zh-TW"/>
         </w:rPr>
         <w:drawing>
           <wp:inline distT="0" distB="0" distL="0" distR="0" wp14:anchorId="312EF749" wp14:editId="71D16968">
@@ -20946,7 +21142,7 @@
                     </pic:cNvPicPr>
                   </pic:nvPicPr>
                   <pic:blipFill>
-                    <a:blip r:embed="rId27">
+                    <a:blip r:embed="rId26">
                       <a:extLst>
                         <a:ext uri="{28A0092B-C50C-407E-A947-70E740481C1C}">
                           <a14:useLocalDpi xmlns:a14="http://schemas.microsoft.com/office/drawing/2010/main" val="0"/>
@@ -20995,7 +21191,15 @@
         </w:r>
       </w:fldSimple>
       <w:r>
-        <w:t xml:space="preserve"> –ScanClass Panel</w:t>
+        <w:t xml:space="preserve"> –</w:t>
+      </w:r>
+      <w:proofErr w:type="spellStart"/>
+      <w:r>
+        <w:t>ScanClass</w:t>
+      </w:r>
+      <w:proofErr w:type="spellEnd"/>
+      <w:r>
+        <w:t xml:space="preserve"> Panel</w:t>
       </w:r>
     </w:p>
     <w:p/>
@@ -22661,6 +22865,7 @@
           <w:noProof/>
           <w:sz w:val="28"/>
           <w:szCs w:val="28"/>
+          <w:lang w:eastAsia="zh-TW"/>
         </w:rPr>
         <w:drawing>
           <wp:inline distT="0" distB="0" distL="0" distR="0" wp14:anchorId="6A931844" wp14:editId="0B44EFA4">
@@ -22680,7 +22885,7 @@
                     </pic:cNvPicPr>
                   </pic:nvPicPr>
                   <pic:blipFill>
-                    <a:blip r:embed="rId28">
+                    <a:blip r:embed="rId27">
                       <a:extLst>
                         <a:ext uri="{28A0092B-C50C-407E-A947-70E740481C1C}">
                           <a14:useLocalDpi xmlns:a14="http://schemas.microsoft.com/office/drawing/2010/main" val="0"/>
@@ -23253,6 +23458,7 @@
           <w:noProof/>
           <w:sz w:val="28"/>
           <w:szCs w:val="28"/>
+          <w:lang w:eastAsia="zh-TW"/>
         </w:rPr>
         <w:drawing>
           <wp:inline distT="0" distB="0" distL="0" distR="0" wp14:anchorId="4A0C6FC8" wp14:editId="720A3ED5">
@@ -23272,7 +23478,7 @@
                     </pic:cNvPicPr>
                   </pic:nvPicPr>
                   <pic:blipFill>
-                    <a:blip r:embed="rId29">
+                    <a:blip r:embed="rId28">
                       <a:extLst>
                         <a:ext uri="{28A0092B-C50C-407E-A947-70E740481C1C}">
                           <a14:useLocalDpi xmlns:a14="http://schemas.microsoft.com/office/drawing/2010/main" val="0"/>
@@ -24485,6 +24691,7 @@
       <w:r>
         <w:rPr>
           <w:noProof/>
+          <w:lang w:eastAsia="zh-TW"/>
         </w:rPr>
         <w:lastRenderedPageBreak/>
         <w:drawing>
@@ -24505,7 +24712,7 @@
                     </pic:cNvPicPr>
                   </pic:nvPicPr>
                   <pic:blipFill>
-                    <a:blip r:embed="rId30">
+                    <a:blip r:embed="rId29">
                       <a:extLst>
                         <a:ext uri="{28A0092B-C50C-407E-A947-70E740481C1C}">
                           <a14:useLocalDpi xmlns:a14="http://schemas.microsoft.com/office/drawing/2010/main" val="0"/>
@@ -24581,6 +24788,7 @@
       <w:r>
         <w:rPr>
           <w:noProof/>
+          <w:lang w:eastAsia="zh-TW"/>
         </w:rPr>
         <w:drawing>
           <wp:inline distT="0" distB="0" distL="0" distR="0" wp14:anchorId="18C24352" wp14:editId="4A0486CB">
@@ -24600,7 +24808,7 @@
                     </pic:cNvPicPr>
                   </pic:nvPicPr>
                   <pic:blipFill>
-                    <a:blip r:embed="rId31">
+                    <a:blip r:embed="rId30">
                       <a:extLst>
                         <a:ext uri="{28A0092B-C50C-407E-A947-70E740481C1C}">
                           <a14:useLocalDpi xmlns:a14="http://schemas.microsoft.com/office/drawing/2010/main" val="0"/>
@@ -25775,6 +25983,9 @@
         <w:pStyle w:val="XML"/>
       </w:pPr>
       <w:r>
+        <w:rPr>
+          <w:lang w:eastAsia="zh-TW"/>
+        </w:rPr>
         <w:lastRenderedPageBreak/>
         <w:drawing>
           <wp:inline distT="0" distB="0" distL="0" distR="0" wp14:anchorId="16EC6099" wp14:editId="21C1BD6B">
@@ -25794,7 +26005,7 @@
                     </pic:cNvPicPr>
                   </pic:nvPicPr>
                   <pic:blipFill>
-                    <a:blip r:embed="rId32">
+                    <a:blip r:embed="rId31">
                       <a:extLst>
                         <a:ext uri="{28A0092B-C50C-407E-A947-70E740481C1C}">
                           <a14:useLocalDpi xmlns:a14="http://schemas.microsoft.com/office/drawing/2010/main" val="0"/>
@@ -26944,6 +27155,9 @@
         <w:pStyle w:val="XML"/>
       </w:pPr>
       <w:r>
+        <w:rPr>
+          <w:lang w:eastAsia="zh-TW"/>
+        </w:rPr>
         <w:drawing>
           <wp:inline distT="0" distB="0" distL="0" distR="0" wp14:anchorId="5849D736" wp14:editId="44AC771A">
             <wp:extent cx="5943600" cy="3611546"/>
@@ -26962,7 +27176,7 @@
                     </pic:cNvPicPr>
                   </pic:nvPicPr>
                   <pic:blipFill>
-                    <a:blip r:embed="rId33">
+                    <a:blip r:embed="rId32">
                       <a:extLst>
                         <a:ext uri="{28A0092B-C50C-407E-A947-70E740481C1C}">
                           <a14:useLocalDpi xmlns:a14="http://schemas.microsoft.com/office/drawing/2010/main" val="0"/>
@@ -27582,6 +27796,7 @@
           <w:noProof/>
           <w:sz w:val="28"/>
           <w:szCs w:val="28"/>
+          <w:lang w:eastAsia="zh-TW"/>
         </w:rPr>
         <w:drawing>
           <wp:inline distT="0" distB="0" distL="0" distR="0" wp14:anchorId="43FAD80F" wp14:editId="2448ECC7">
@@ -27601,7 +27816,7 @@
                     </pic:cNvPicPr>
                   </pic:nvPicPr>
                   <pic:blipFill>
-                    <a:blip r:embed="rId34">
+                    <a:blip r:embed="rId33">
                       <a:extLst>
                         <a:ext uri="{28A0092B-C50C-407E-A947-70E740481C1C}">
                           <a14:useLocalDpi xmlns:a14="http://schemas.microsoft.com/office/drawing/2010/main" val="0"/>
@@ -28396,6 +28611,7 @@
           <w:bCs w:val="0"/>
           <w:noProof/>
           <w:szCs w:val="24"/>
+          <w:lang w:eastAsia="zh-TW"/>
         </w:rPr>
         <w:drawing>
           <wp:inline distT="0" distB="0" distL="0" distR="0" wp14:anchorId="7B5F7CD9" wp14:editId="51E96BBF">
@@ -28415,7 +28631,7 @@
                     </pic:cNvPicPr>
                   </pic:nvPicPr>
                   <pic:blipFill>
-                    <a:blip r:embed="rId35">
+                    <a:blip r:embed="rId34">
                       <a:extLst>
                         <a:ext uri="{28A0092B-C50C-407E-A947-70E740481C1C}">
                           <a14:useLocalDpi xmlns:a14="http://schemas.microsoft.com/office/drawing/2010/main" val="0"/>
@@ -28478,7 +28694,7 @@
 </file>
 
 <file path=word/endnotes.xml><?xml version="1.0" encoding="utf-8"?>
-<w:endnotes xmlns:wpc="http://schemas.microsoft.com/office/word/2010/wordprocessingCanvas" xmlns:mo="http://schemas.microsoft.com/office/mac/office/2008/main" xmlns:mc="http://schemas.openxmlformats.org/markup-compatibility/2006" xmlns:mv="urn:schemas-microsoft-com:mac:vml" xmlns:o="urn:schemas-microsoft-com:office:office" xmlns:r="http://schemas.openxmlformats.org/officeDocument/2006/relationships" xmlns:m="http://schemas.openxmlformats.org/officeDocument/2006/math" xmlns:v="urn:schemas-microsoft-com:vml" xmlns:wp14="http://schemas.microsoft.com/office/word/2010/wordprocessingDrawing" xmlns:wp="http://schemas.openxmlformats.org/drawingml/2006/wordprocessingDrawing" xmlns:w10="urn:schemas-microsoft-com:office:word" xmlns:w="http://schemas.openxmlformats.org/wordprocessingml/2006/main" xmlns:w14="http://schemas.microsoft.com/office/word/2010/wordml" xmlns:wpg="http://schemas.microsoft.com/office/word/2010/wordprocessingGroup" xmlns:wpi="http://schemas.microsoft.com/office/word/2010/wordprocessingInk" xmlns:wne="http://schemas.microsoft.com/office/word/2006/wordml" xmlns:wps="http://schemas.microsoft.com/office/word/2010/wordprocessingShape" mc:Ignorable="w14 wp14">
+<w:endnotes xmlns:wpc="http://schemas.microsoft.com/office/word/2010/wordprocessingCanvas" xmlns:mo="http://schemas.microsoft.com/office/mac/office/2008/main" xmlns:mc="http://schemas.openxmlformats.org/markup-compatibility/2006" xmlns:mv="urn:schemas-microsoft-com:mac:vml" xmlns:o="urn:schemas-microsoft-com:office:office" xmlns:r="http://schemas.openxmlformats.org/officeDocument/2006/relationships" xmlns:m="http://schemas.openxmlformats.org/officeDocument/2006/math" xmlns:v="urn:schemas-microsoft-com:vml" xmlns:wp14="http://schemas.microsoft.com/office/word/2010/wordprocessingDrawing" xmlns:wp="http://schemas.openxmlformats.org/drawingml/2006/wordprocessingDrawing" xmlns:w10="urn:schemas-microsoft-com:office:word" xmlns:w="http://schemas.openxmlformats.org/wordprocessingml/2006/main" xmlns:w14="http://schemas.microsoft.com/office/word/2010/wordml" xmlns:w15="http://schemas.microsoft.com/office/word/2012/wordml" xmlns:wpg="http://schemas.microsoft.com/office/word/2010/wordprocessingGroup" xmlns:wpi="http://schemas.microsoft.com/office/word/2010/wordprocessingInk" xmlns:wne="http://schemas.microsoft.com/office/word/2006/wordml" xmlns:wps="http://schemas.microsoft.com/office/word/2010/wordprocessingShape" mc:Ignorable="w14 w15 wp14">
   <w:endnote w:type="separator" w:id="-1">
     <w:p>
       <w:r>
@@ -28497,7 +28713,7 @@
 </file>
 
 <file path=word/footer1.xml><?xml version="1.0" encoding="utf-8"?>
-<w:ftr xmlns:wpc="http://schemas.microsoft.com/office/word/2010/wordprocessingCanvas" xmlns:mo="http://schemas.microsoft.com/office/mac/office/2008/main" xmlns:mc="http://schemas.openxmlformats.org/markup-compatibility/2006" xmlns:mv="urn:schemas-microsoft-com:mac:vml" xmlns:o="urn:schemas-microsoft-com:office:office" xmlns:r="http://schemas.openxmlformats.org/officeDocument/2006/relationships" xmlns:m="http://schemas.openxmlformats.org/officeDocument/2006/math" xmlns:v="urn:schemas-microsoft-com:vml" xmlns:wp14="http://schemas.microsoft.com/office/word/2010/wordprocessingDrawing" xmlns:wp="http://schemas.openxmlformats.org/drawingml/2006/wordprocessingDrawing" xmlns:w10="urn:schemas-microsoft-com:office:word" xmlns:w="http://schemas.openxmlformats.org/wordprocessingml/2006/main" xmlns:w14="http://schemas.microsoft.com/office/word/2010/wordml" xmlns:wpg="http://schemas.microsoft.com/office/word/2010/wordprocessingGroup" xmlns:wpi="http://schemas.microsoft.com/office/word/2010/wordprocessingInk" xmlns:wne="http://schemas.microsoft.com/office/word/2006/wordml" xmlns:wps="http://schemas.microsoft.com/office/word/2010/wordprocessingShape" mc:Ignorable="w14 wp14">
+<w:ftr xmlns:wpc="http://schemas.microsoft.com/office/word/2010/wordprocessingCanvas" xmlns:mo="http://schemas.microsoft.com/office/mac/office/2008/main" xmlns:mc="http://schemas.openxmlformats.org/markup-compatibility/2006" xmlns:mv="urn:schemas-microsoft-com:mac:vml" xmlns:o="urn:schemas-microsoft-com:office:office" xmlns:r="http://schemas.openxmlformats.org/officeDocument/2006/relationships" xmlns:m="http://schemas.openxmlformats.org/officeDocument/2006/math" xmlns:v="urn:schemas-microsoft-com:vml" xmlns:wp14="http://schemas.microsoft.com/office/word/2010/wordprocessingDrawing" xmlns:wp="http://schemas.openxmlformats.org/drawingml/2006/wordprocessingDrawing" xmlns:w10="urn:schemas-microsoft-com:office:word" xmlns:w="http://schemas.openxmlformats.org/wordprocessingml/2006/main" xmlns:w14="http://schemas.microsoft.com/office/word/2010/wordml" xmlns:w15="http://schemas.microsoft.com/office/word/2012/wordml" xmlns:wpg="http://schemas.microsoft.com/office/word/2010/wordprocessingGroup" xmlns:wpi="http://schemas.microsoft.com/office/word/2010/wordprocessingInk" xmlns:wne="http://schemas.microsoft.com/office/word/2006/wordml" xmlns:wps="http://schemas.microsoft.com/office/word/2010/wordprocessingShape" mc:Ignorable="w14 w15 wp14">
   <w:p>
     <w:pPr>
       <w:pStyle w:val="Footer"/>
@@ -28533,7 +28749,7 @@
 </file>
 
 <file path=word/footer2.xml><?xml version="1.0" encoding="utf-8"?>
-<w:ftr xmlns:wpc="http://schemas.microsoft.com/office/word/2010/wordprocessingCanvas" xmlns:mo="http://schemas.microsoft.com/office/mac/office/2008/main" xmlns:mc="http://schemas.openxmlformats.org/markup-compatibility/2006" xmlns:mv="urn:schemas-microsoft-com:mac:vml" xmlns:o="urn:schemas-microsoft-com:office:office" xmlns:r="http://schemas.openxmlformats.org/officeDocument/2006/relationships" xmlns:m="http://schemas.openxmlformats.org/officeDocument/2006/math" xmlns:v="urn:schemas-microsoft-com:vml" xmlns:wp14="http://schemas.microsoft.com/office/word/2010/wordprocessingDrawing" xmlns:wp="http://schemas.openxmlformats.org/drawingml/2006/wordprocessingDrawing" xmlns:w10="urn:schemas-microsoft-com:office:word" xmlns:w="http://schemas.openxmlformats.org/wordprocessingml/2006/main" xmlns:w14="http://schemas.microsoft.com/office/word/2010/wordml" xmlns:wpg="http://schemas.microsoft.com/office/word/2010/wordprocessingGroup" xmlns:wpi="http://schemas.microsoft.com/office/word/2010/wordprocessingInk" xmlns:wne="http://schemas.microsoft.com/office/word/2006/wordml" xmlns:wps="http://schemas.microsoft.com/office/word/2010/wordprocessingShape" mc:Ignorable="w14 wp14">
+<w:ftr xmlns:wpc="http://schemas.microsoft.com/office/word/2010/wordprocessingCanvas" xmlns:mo="http://schemas.microsoft.com/office/mac/office/2008/main" xmlns:mc="http://schemas.openxmlformats.org/markup-compatibility/2006" xmlns:mv="urn:schemas-microsoft-com:mac:vml" xmlns:o="urn:schemas-microsoft-com:office:office" xmlns:r="http://schemas.openxmlformats.org/officeDocument/2006/relationships" xmlns:m="http://schemas.openxmlformats.org/officeDocument/2006/math" xmlns:v="urn:schemas-microsoft-com:vml" xmlns:wp14="http://schemas.microsoft.com/office/word/2010/wordprocessingDrawing" xmlns:wp="http://schemas.openxmlformats.org/drawingml/2006/wordprocessingDrawing" xmlns:w10="urn:schemas-microsoft-com:office:word" xmlns:w="http://schemas.openxmlformats.org/wordprocessingml/2006/main" xmlns:w14="http://schemas.microsoft.com/office/word/2010/wordml" xmlns:w15="http://schemas.microsoft.com/office/word/2012/wordml" xmlns:wpg="http://schemas.microsoft.com/office/word/2010/wordprocessingGroup" xmlns:wpi="http://schemas.microsoft.com/office/word/2010/wordprocessingInk" xmlns:wne="http://schemas.microsoft.com/office/word/2006/wordml" xmlns:wps="http://schemas.microsoft.com/office/word/2010/wordprocessingShape" mc:Ignorable="w14 w15 wp14">
   <w:p>
     <w:pPr>
       <w:pStyle w:val="Footer"/>
@@ -28558,7 +28774,7 @@
       <w:rPr>
         <w:noProof/>
       </w:rPr>
-      <w:t>1</w:t>
+      <w:t>13</w:t>
     </w:r>
     <w:r>
       <w:rPr>
@@ -28571,7 +28787,7 @@
 </file>
 
 <file path=word/footer3.xml><?xml version="1.0" encoding="utf-8"?>
-<w:ftr xmlns:wpc="http://schemas.microsoft.com/office/word/2010/wordprocessingCanvas" xmlns:mo="http://schemas.microsoft.com/office/mac/office/2008/main" xmlns:mc="http://schemas.openxmlformats.org/markup-compatibility/2006" xmlns:mv="urn:schemas-microsoft-com:mac:vml" xmlns:o="urn:schemas-microsoft-com:office:office" xmlns:r="http://schemas.openxmlformats.org/officeDocument/2006/relationships" xmlns:m="http://schemas.openxmlformats.org/officeDocument/2006/math" xmlns:v="urn:schemas-microsoft-com:vml" xmlns:wp14="http://schemas.microsoft.com/office/word/2010/wordprocessingDrawing" xmlns:wp="http://schemas.openxmlformats.org/drawingml/2006/wordprocessingDrawing" xmlns:w10="urn:schemas-microsoft-com:office:word" xmlns:w="http://schemas.openxmlformats.org/wordprocessingml/2006/main" xmlns:w14="http://schemas.microsoft.com/office/word/2010/wordml" xmlns:wpg="http://schemas.microsoft.com/office/word/2010/wordprocessingGroup" xmlns:wpi="http://schemas.microsoft.com/office/word/2010/wordprocessingInk" xmlns:wne="http://schemas.microsoft.com/office/word/2006/wordml" xmlns:wps="http://schemas.microsoft.com/office/word/2010/wordprocessingShape" mc:Ignorable="w14 wp14">
+<w:ftr xmlns:wpc="http://schemas.microsoft.com/office/word/2010/wordprocessingCanvas" xmlns:mo="http://schemas.microsoft.com/office/mac/office/2008/main" xmlns:mc="http://schemas.openxmlformats.org/markup-compatibility/2006" xmlns:mv="urn:schemas-microsoft-com:mac:vml" xmlns:o="urn:schemas-microsoft-com:office:office" xmlns:r="http://schemas.openxmlformats.org/officeDocument/2006/relationships" xmlns:m="http://schemas.openxmlformats.org/officeDocument/2006/math" xmlns:v="urn:schemas-microsoft-com:vml" xmlns:wp14="http://schemas.microsoft.com/office/word/2010/wordprocessingDrawing" xmlns:wp="http://schemas.openxmlformats.org/drawingml/2006/wordprocessingDrawing" xmlns:w10="urn:schemas-microsoft-com:office:word" xmlns:w="http://schemas.openxmlformats.org/wordprocessingml/2006/main" xmlns:w14="http://schemas.microsoft.com/office/word/2010/wordml" xmlns:w15="http://schemas.microsoft.com/office/word/2012/wordml" xmlns:wpg="http://schemas.microsoft.com/office/word/2010/wordprocessingGroup" xmlns:wpi="http://schemas.microsoft.com/office/word/2010/wordprocessingInk" xmlns:wne="http://schemas.microsoft.com/office/word/2006/wordml" xmlns:wps="http://schemas.microsoft.com/office/word/2010/wordprocessingShape" mc:Ignorable="w14 w15 wp14">
   <w:tbl>
     <w:tblPr>
       <w:tblW w:w="0" w:type="auto"/>
@@ -28673,7 +28889,7 @@
 </file>
 
 <file path=word/footnotes.xml><?xml version="1.0" encoding="utf-8"?>
-<w:footnotes xmlns:wpc="http://schemas.microsoft.com/office/word/2010/wordprocessingCanvas" xmlns:mo="http://schemas.microsoft.com/office/mac/office/2008/main" xmlns:mc="http://schemas.openxmlformats.org/markup-compatibility/2006" xmlns:mv="urn:schemas-microsoft-com:mac:vml" xmlns:o="urn:schemas-microsoft-com:office:office" xmlns:r="http://schemas.openxmlformats.org/officeDocument/2006/relationships" xmlns:m="http://schemas.openxmlformats.org/officeDocument/2006/math" xmlns:v="urn:schemas-microsoft-com:vml" xmlns:wp14="http://schemas.microsoft.com/office/word/2010/wordprocessingDrawing" xmlns:wp="http://schemas.openxmlformats.org/drawingml/2006/wordprocessingDrawing" xmlns:w10="urn:schemas-microsoft-com:office:word" xmlns:w="http://schemas.openxmlformats.org/wordprocessingml/2006/main" xmlns:w14="http://schemas.microsoft.com/office/word/2010/wordml" xmlns:wpg="http://schemas.microsoft.com/office/word/2010/wordprocessingGroup" xmlns:wpi="http://schemas.microsoft.com/office/word/2010/wordprocessingInk" xmlns:wne="http://schemas.microsoft.com/office/word/2006/wordml" xmlns:wps="http://schemas.microsoft.com/office/word/2010/wordprocessingShape" mc:Ignorable="w14 wp14">
+<w:footnotes xmlns:wpc="http://schemas.microsoft.com/office/word/2010/wordprocessingCanvas" xmlns:mo="http://schemas.microsoft.com/office/mac/office/2008/main" xmlns:mc="http://schemas.openxmlformats.org/markup-compatibility/2006" xmlns:mv="urn:schemas-microsoft-com:mac:vml" xmlns:o="urn:schemas-microsoft-com:office:office" xmlns:r="http://schemas.openxmlformats.org/officeDocument/2006/relationships" xmlns:m="http://schemas.openxmlformats.org/officeDocument/2006/math" xmlns:v="urn:schemas-microsoft-com:vml" xmlns:wp14="http://schemas.microsoft.com/office/word/2010/wordprocessingDrawing" xmlns:wp="http://schemas.openxmlformats.org/drawingml/2006/wordprocessingDrawing" xmlns:w10="urn:schemas-microsoft-com:office:word" xmlns:w="http://schemas.openxmlformats.org/wordprocessingml/2006/main" xmlns:w14="http://schemas.microsoft.com/office/word/2010/wordml" xmlns:w15="http://schemas.microsoft.com/office/word/2012/wordml" xmlns:wpg="http://schemas.microsoft.com/office/word/2010/wordprocessingGroup" xmlns:wpi="http://schemas.microsoft.com/office/word/2010/wordprocessingInk" xmlns:wne="http://schemas.microsoft.com/office/word/2006/wordml" xmlns:wps="http://schemas.microsoft.com/office/word/2010/wordprocessingShape" mc:Ignorable="w14 w15 wp14">
   <w:footnote w:type="separator" w:id="-1">
     <w:p>
       <w:r>
@@ -28692,7 +28908,7 @@
 </file>
 
 <file path=word/header1.xml><?xml version="1.0" encoding="utf-8"?>
-<w:hdr xmlns:wpc="http://schemas.microsoft.com/office/word/2010/wordprocessingCanvas" xmlns:mo="http://schemas.microsoft.com/office/mac/office/2008/main" xmlns:mc="http://schemas.openxmlformats.org/markup-compatibility/2006" xmlns:mv="urn:schemas-microsoft-com:mac:vml" xmlns:o="urn:schemas-microsoft-com:office:office" xmlns:r="http://schemas.openxmlformats.org/officeDocument/2006/relationships" xmlns:m="http://schemas.openxmlformats.org/officeDocument/2006/math" xmlns:v="urn:schemas-microsoft-com:vml" xmlns:wp14="http://schemas.microsoft.com/office/word/2010/wordprocessingDrawing" xmlns:wp="http://schemas.openxmlformats.org/drawingml/2006/wordprocessingDrawing" xmlns:w10="urn:schemas-microsoft-com:office:word" xmlns:w="http://schemas.openxmlformats.org/wordprocessingml/2006/main" xmlns:w14="http://schemas.microsoft.com/office/word/2010/wordml" xmlns:wpg="http://schemas.microsoft.com/office/word/2010/wordprocessingGroup" xmlns:wpi="http://schemas.microsoft.com/office/word/2010/wordprocessingInk" xmlns:wne="http://schemas.microsoft.com/office/word/2006/wordml" xmlns:wps="http://schemas.microsoft.com/office/word/2010/wordprocessingShape" mc:Ignorable="w14 wp14">
+<w:hdr xmlns:wpc="http://schemas.microsoft.com/office/word/2010/wordprocessingCanvas" xmlns:mo="http://schemas.microsoft.com/office/mac/office/2008/main" xmlns:mc="http://schemas.openxmlformats.org/markup-compatibility/2006" xmlns:mv="urn:schemas-microsoft-com:mac:vml" xmlns:o="urn:schemas-microsoft-com:office:office" xmlns:r="http://schemas.openxmlformats.org/officeDocument/2006/relationships" xmlns:m="http://schemas.openxmlformats.org/officeDocument/2006/math" xmlns:v="urn:schemas-microsoft-com:vml" xmlns:wp14="http://schemas.microsoft.com/office/word/2010/wordprocessingDrawing" xmlns:wp="http://schemas.openxmlformats.org/drawingml/2006/wordprocessingDrawing" xmlns:w10="urn:schemas-microsoft-com:office:word" xmlns:w="http://schemas.openxmlformats.org/wordprocessingml/2006/main" xmlns:w14="http://schemas.microsoft.com/office/word/2010/wordml" xmlns:w15="http://schemas.microsoft.com/office/word/2012/wordml" xmlns:wpg="http://schemas.microsoft.com/office/word/2010/wordprocessingGroup" xmlns:wpi="http://schemas.microsoft.com/office/word/2010/wordprocessingInk" xmlns:wne="http://schemas.microsoft.com/office/word/2006/wordml" xmlns:wps="http://schemas.microsoft.com/office/word/2010/wordprocessingShape" mc:Ignorable="w14 w15 wp14">
   <w:p>
     <w:pPr>
       <w:pStyle w:val="Header"/>
@@ -28716,7 +28932,7 @@
 </file>
 
 <file path=word/header2.xml><?xml version="1.0" encoding="utf-8"?>
-<w:hdr xmlns:wpc="http://schemas.microsoft.com/office/word/2010/wordprocessingCanvas" xmlns:mo="http://schemas.microsoft.com/office/mac/office/2008/main" xmlns:mc="http://schemas.openxmlformats.org/markup-compatibility/2006" xmlns:mv="urn:schemas-microsoft-com:mac:vml" xmlns:o="urn:schemas-microsoft-com:office:office" xmlns:r="http://schemas.openxmlformats.org/officeDocument/2006/relationships" xmlns:m="http://schemas.openxmlformats.org/officeDocument/2006/math" xmlns:v="urn:schemas-microsoft-com:vml" xmlns:wp14="http://schemas.microsoft.com/office/word/2010/wordprocessingDrawing" xmlns:wp="http://schemas.openxmlformats.org/drawingml/2006/wordprocessingDrawing" xmlns:w10="urn:schemas-microsoft-com:office:word" xmlns:w="http://schemas.openxmlformats.org/wordprocessingml/2006/main" xmlns:w14="http://schemas.microsoft.com/office/word/2010/wordml" xmlns:wpg="http://schemas.microsoft.com/office/word/2010/wordprocessingGroup" xmlns:wpi="http://schemas.microsoft.com/office/word/2010/wordprocessingInk" xmlns:wne="http://schemas.microsoft.com/office/word/2006/wordml" xmlns:wps="http://schemas.microsoft.com/office/word/2010/wordprocessingShape" mc:Ignorable="w14 wp14">
+<w:hdr xmlns:wpc="http://schemas.microsoft.com/office/word/2010/wordprocessingCanvas" xmlns:mo="http://schemas.microsoft.com/office/mac/office/2008/main" xmlns:mc="http://schemas.openxmlformats.org/markup-compatibility/2006" xmlns:mv="urn:schemas-microsoft-com:mac:vml" xmlns:o="urn:schemas-microsoft-com:office:office" xmlns:r="http://schemas.openxmlformats.org/officeDocument/2006/relationships" xmlns:m="http://schemas.openxmlformats.org/officeDocument/2006/math" xmlns:v="urn:schemas-microsoft-com:vml" xmlns:wp14="http://schemas.microsoft.com/office/word/2010/wordprocessingDrawing" xmlns:wp="http://schemas.openxmlformats.org/drawingml/2006/wordprocessingDrawing" xmlns:w10="urn:schemas-microsoft-com:office:word" xmlns:w="http://schemas.openxmlformats.org/wordprocessingml/2006/main" xmlns:w14="http://schemas.microsoft.com/office/word/2010/wordml" xmlns:w15="http://schemas.microsoft.com/office/word/2012/wordml" xmlns:wpg="http://schemas.microsoft.com/office/word/2010/wordprocessingGroup" xmlns:wpi="http://schemas.microsoft.com/office/word/2010/wordprocessingInk" xmlns:wne="http://schemas.microsoft.com/office/word/2006/wordml" xmlns:wps="http://schemas.microsoft.com/office/word/2010/wordprocessingShape" mc:Ignorable="w14 w15 wp14">
   <w:p>
     <w:pPr>
       <w:pStyle w:val="Header"/>
@@ -28736,7 +28952,7 @@
 </file>
 
 <file path=word/numbering.xml><?xml version="1.0" encoding="utf-8"?>
-<w:numbering xmlns:wpc="http://schemas.microsoft.com/office/word/2010/wordprocessingCanvas" xmlns:mo="http://schemas.microsoft.com/office/mac/office/2008/main" xmlns:mc="http://schemas.openxmlformats.org/markup-compatibility/2006" xmlns:mv="urn:schemas-microsoft-com:mac:vml" xmlns:o="urn:schemas-microsoft-com:office:office" xmlns:r="http://schemas.openxmlformats.org/officeDocument/2006/relationships" xmlns:m="http://schemas.openxmlformats.org/officeDocument/2006/math" xmlns:v="urn:schemas-microsoft-com:vml" xmlns:wp14="http://schemas.microsoft.com/office/word/2010/wordprocessingDrawing" xmlns:wp="http://schemas.openxmlformats.org/drawingml/2006/wordprocessingDrawing" xmlns:w10="urn:schemas-microsoft-com:office:word" xmlns:w="http://schemas.openxmlformats.org/wordprocessingml/2006/main" xmlns:w14="http://schemas.microsoft.com/office/word/2010/wordml" xmlns:wpg="http://schemas.microsoft.com/office/word/2010/wordprocessingGroup" xmlns:wpi="http://schemas.microsoft.com/office/word/2010/wordprocessingInk" xmlns:wne="http://schemas.microsoft.com/office/word/2006/wordml" xmlns:wps="http://schemas.microsoft.com/office/word/2010/wordprocessingShape" mc:Ignorable="w14 wp14">
+<w:numbering xmlns:wpc="http://schemas.microsoft.com/office/word/2010/wordprocessingCanvas" xmlns:mo="http://schemas.microsoft.com/office/mac/office/2008/main" xmlns:mc="http://schemas.openxmlformats.org/markup-compatibility/2006" xmlns:mv="urn:schemas-microsoft-com:mac:vml" xmlns:o="urn:schemas-microsoft-com:office:office" xmlns:r="http://schemas.openxmlformats.org/officeDocument/2006/relationships" xmlns:m="http://schemas.openxmlformats.org/officeDocument/2006/math" xmlns:v="urn:schemas-microsoft-com:vml" xmlns:wp14="http://schemas.microsoft.com/office/word/2010/wordprocessingDrawing" xmlns:wp="http://schemas.openxmlformats.org/drawingml/2006/wordprocessingDrawing" xmlns:w10="urn:schemas-microsoft-com:office:word" xmlns:w="http://schemas.openxmlformats.org/wordprocessingml/2006/main" xmlns:w14="http://schemas.microsoft.com/office/word/2010/wordml" xmlns:w15="http://schemas.microsoft.com/office/word/2012/wordml" xmlns:wpg="http://schemas.microsoft.com/office/word/2010/wordprocessingGroup" xmlns:wpi="http://schemas.microsoft.com/office/word/2010/wordprocessingInk" xmlns:wne="http://schemas.microsoft.com/office/word/2006/wordml" xmlns:wps="http://schemas.microsoft.com/office/word/2010/wordprocessingShape" mc:Ignorable="w14 w15 wp14">
   <w:abstractNum w:abstractNumId="0">
     <w:nsid w:val="FFFFFFFB"/>
     <w:multiLevelType w:val="multilevel"/>
@@ -30907,7 +31123,7 @@
 </file>
 
 <file path=word/styles.xml><?xml version="1.0" encoding="utf-8"?>
-<w:styles xmlns:mc="http://schemas.openxmlformats.org/markup-compatibility/2006" xmlns:r="http://schemas.openxmlformats.org/officeDocument/2006/relationships" xmlns:w="http://schemas.openxmlformats.org/wordprocessingml/2006/main" xmlns:w14="http://schemas.microsoft.com/office/word/2010/wordml" mc:Ignorable="w14">
+<w:styles xmlns:mc="http://schemas.openxmlformats.org/markup-compatibility/2006" xmlns:r="http://schemas.openxmlformats.org/officeDocument/2006/relationships" xmlns:w="http://schemas.openxmlformats.org/wordprocessingml/2006/main" xmlns:w14="http://schemas.microsoft.com/office/word/2010/wordml" xmlns:w15="http://schemas.microsoft.com/office/word/2012/wordml" mc:Ignorable="w14 w15">
   <w:docDefaults>
     <w:rPrDefault>
       <w:rPr>
@@ -30919,7 +31135,7 @@
     </w:rPrDefault>
     <w:pPrDefault/>
   </w:docDefaults>
-  <w:latentStyles w:defLockedState="0" w:defUIPriority="0" w:defSemiHidden="0" w:defUnhideWhenUsed="0" w:defQFormat="0" w:count="276">
+  <w:latentStyles w:defLockedState="0" w:defUIPriority="0" w:defSemiHidden="0" w:defUnhideWhenUsed="0" w:defQFormat="0" w:count="382">
     <w:lsdException w:name="heading 5" w:semiHidden="1" w:unhideWhenUsed="1"/>
     <w:lsdException w:name="heading 6" w:semiHidden="1" w:unhideWhenUsed="1"/>
     <w:lsdException w:name="heading 7" w:semiHidden="1" w:unhideWhenUsed="1"/>
@@ -31058,1387 +31274,211 @@
     <w:lsdException w:name="Note Level 5" w:semiHidden="1" w:unhideWhenUsed="1"/>
     <w:lsdException w:name="Note Level 6" w:semiHidden="1" w:unhideWhenUsed="1"/>
     <w:lsdException w:name="Note Level 7" w:semiHidden="1" w:unhideWhenUsed="1"/>
+    <w:lsdException w:name="Light Shading"/>
+    <w:lsdException w:name="Light List"/>
+    <w:lsdException w:name="Light Grid"/>
+    <w:lsdException w:name="Medium Shading 1"/>
+    <w:lsdException w:name="Medium Shading 2"/>
+    <w:lsdException w:name="Medium List 1"/>
+    <w:lsdException w:name="Medium List 2"/>
+    <w:lsdException w:name="Medium Grid 1"/>
+    <w:lsdException w:name="Medium Grid 2"/>
+    <w:lsdException w:name="Medium Grid 3"/>
+    <w:lsdException w:name="Dark List"/>
+    <w:lsdException w:name="Colorful Shading"/>
+    <w:lsdException w:name="Colorful List"/>
+    <w:lsdException w:name="Colorful Grid"/>
+    <w:lsdException w:name="Light Shading Accent 1"/>
+    <w:lsdException w:name="Light List Accent 1"/>
+    <w:lsdException w:name="Light Grid Accent 1"/>
+    <w:lsdException w:name="Medium Shading 1 Accent 1"/>
+    <w:lsdException w:name="Medium Shading 2 Accent 1"/>
+    <w:lsdException w:name="Medium List 1 Accent 1"/>
     <w:lsdException w:name="Revision" w:semiHidden="1"/>
-  </w:latentStyles>
-  <w:style w:type="paragraph" w:default="1" w:styleId="Normal">
-    <w:name w:val="Normal"/>
-    <w:qFormat/>
-    <w:rsid w:val="004F3E89"/>
-    <w:rPr>
-      <w:rFonts w:ascii="Arial" w:hAnsi="Arial"/>
-    </w:rPr>
-  </w:style>
-  <w:style w:type="paragraph" w:styleId="Heading1">
-    <w:name w:val="heading 1"/>
-    <w:basedOn w:val="Normal"/>
-    <w:next w:val="Normal"/>
-    <w:qFormat/>
-    <w:rsid w:val="00C6624A"/>
-    <w:pPr>
-      <w:pageBreakBefore/>
-      <w:numPr>
-        <w:numId w:val="1"/>
-      </w:numPr>
-      <w:pBdr>
-        <w:bottom w:val="single" w:sz="24" w:space="1" w:color="808080"/>
-      </w:pBdr>
-      <w:spacing w:after="240"/>
-      <w:outlineLvl w:val="0"/>
-    </w:pPr>
-    <w:rPr>
-      <w:b/>
-      <w:smallCaps/>
-      <w:noProof/>
-      <w:sz w:val="28"/>
-    </w:rPr>
-  </w:style>
-  <w:style w:type="paragraph" w:styleId="Heading2">
-    <w:name w:val="heading 2"/>
-    <w:basedOn w:val="Normal"/>
-    <w:next w:val="Normal"/>
-    <w:link w:val="Heading2Char"/>
-    <w:uiPriority w:val="9"/>
-    <w:qFormat/>
-    <w:rsid w:val="00E0565C"/>
-    <w:pPr>
-      <w:keepNext/>
-      <w:numPr>
-        <w:ilvl w:val="1"/>
-        <w:numId w:val="1"/>
-      </w:numPr>
-      <w:spacing w:before="360" w:after="40"/>
-      <w:outlineLvl w:val="1"/>
-    </w:pPr>
-    <w:rPr>
-      <w:b/>
-      <w:noProof/>
-    </w:rPr>
-  </w:style>
-  <w:style w:type="paragraph" w:styleId="Heading3">
-    <w:name w:val="heading 3"/>
-    <w:basedOn w:val="Normal"/>
-    <w:next w:val="Normal"/>
-    <w:link w:val="Heading3Char"/>
-    <w:qFormat/>
-    <w:rsid w:val="00C6624A"/>
-    <w:pPr>
-      <w:keepNext/>
-      <w:numPr>
-        <w:ilvl w:val="2"/>
-        <w:numId w:val="1"/>
-      </w:numPr>
-      <w:spacing w:before="120"/>
-      <w:outlineLvl w:val="2"/>
-    </w:pPr>
-    <w:rPr>
-      <w:b/>
-    </w:rPr>
-  </w:style>
-  <w:style w:type="paragraph" w:styleId="Heading4">
-    <w:name w:val="heading 4"/>
-    <w:basedOn w:val="Normal"/>
-    <w:next w:val="Normal"/>
-    <w:qFormat/>
-    <w:rsid w:val="00C6624A"/>
-    <w:pPr>
-      <w:keepNext/>
-      <w:numPr>
-        <w:ilvl w:val="3"/>
-        <w:numId w:val="1"/>
-      </w:numPr>
-      <w:spacing w:before="120"/>
-      <w:outlineLvl w:val="3"/>
-    </w:pPr>
-    <w:rPr>
-      <w:b/>
-      <w:noProof/>
-    </w:rPr>
-  </w:style>
-  <w:style w:type="paragraph" w:styleId="Heading5">
-    <w:name w:val="heading 5"/>
-    <w:basedOn w:val="Normal"/>
-    <w:next w:val="Normal"/>
-    <w:qFormat/>
-    <w:rsid w:val="00C6624A"/>
-    <w:pPr>
-      <w:keepNext/>
-      <w:numPr>
-        <w:ilvl w:val="4"/>
-        <w:numId w:val="1"/>
-      </w:numPr>
-      <w:spacing w:before="20"/>
-      <w:outlineLvl w:val="4"/>
-    </w:pPr>
-    <w:rPr>
-      <w:smallCaps/>
-      <w:noProof/>
-    </w:rPr>
-  </w:style>
-  <w:style w:type="paragraph" w:styleId="Heading6">
-    <w:name w:val="heading 6"/>
-    <w:basedOn w:val="Normal"/>
-    <w:next w:val="Normal"/>
-    <w:qFormat/>
-    <w:rsid w:val="00C6624A"/>
-    <w:pPr>
-      <w:numPr>
-        <w:ilvl w:val="5"/>
-        <w:numId w:val="1"/>
-      </w:numPr>
-      <w:spacing w:before="120" w:after="60"/>
-      <w:outlineLvl w:val="5"/>
-    </w:pPr>
-    <w:rPr>
-      <w:i/>
-    </w:rPr>
-  </w:style>
-  <w:style w:type="paragraph" w:styleId="Heading7">
-    <w:name w:val="heading 7"/>
-    <w:basedOn w:val="Normal"/>
-    <w:next w:val="Normal"/>
-    <w:qFormat/>
-    <w:rsid w:val="00C6624A"/>
-    <w:pPr>
-      <w:spacing w:before="240" w:after="60"/>
-      <w:outlineLvl w:val="6"/>
-    </w:pPr>
-  </w:style>
-  <w:style w:type="paragraph" w:styleId="Heading8">
-    <w:name w:val="heading 8"/>
-    <w:basedOn w:val="Normal"/>
-    <w:next w:val="Normal"/>
-    <w:qFormat/>
-    <w:rsid w:val="00C6624A"/>
-    <w:pPr>
-      <w:numPr>
-        <w:ilvl w:val="7"/>
-        <w:numId w:val="1"/>
-      </w:numPr>
-      <w:spacing w:before="240" w:after="60"/>
-      <w:outlineLvl w:val="7"/>
-    </w:pPr>
-    <w:rPr>
-      <w:i/>
-    </w:rPr>
-  </w:style>
-  <w:style w:type="paragraph" w:styleId="Heading9">
-    <w:name w:val="heading 9"/>
-    <w:basedOn w:val="Normal"/>
-    <w:next w:val="Normal"/>
-    <w:qFormat/>
-    <w:rsid w:val="00C6624A"/>
-    <w:pPr>
-      <w:numPr>
-        <w:ilvl w:val="8"/>
-        <w:numId w:val="1"/>
-      </w:numPr>
-      <w:spacing w:before="240" w:after="60"/>
-      <w:outlineLvl w:val="8"/>
-    </w:pPr>
-    <w:rPr>
-      <w:b/>
-      <w:i/>
-      <w:sz w:val="18"/>
-    </w:rPr>
-  </w:style>
-  <w:style w:type="character" w:default="1" w:styleId="DefaultParagraphFont">
-    <w:name w:val="Default Paragraph Font"/>
-    <w:uiPriority w:val="1"/>
-    <w:semiHidden/>
-    <w:unhideWhenUsed/>
-  </w:style>
-  <w:style w:type="table" w:default="1" w:styleId="TableNormal">
-    <w:name w:val="Normal Table"/>
-    <w:uiPriority w:val="99"/>
-    <w:semiHidden/>
-    <w:unhideWhenUsed/>
-    <w:tblPr>
-      <w:tblInd w:w="0" w:type="dxa"/>
-      <w:tblCellMar>
-        <w:top w:w="0" w:type="dxa"/>
-        <w:left w:w="108" w:type="dxa"/>
-        <w:bottom w:w="0" w:type="dxa"/>
-        <w:right w:w="108" w:type="dxa"/>
-      </w:tblCellMar>
-    </w:tblPr>
-  </w:style>
-  <w:style w:type="numbering" w:default="1" w:styleId="NoList">
-    <w:name w:val="No List"/>
-    <w:uiPriority w:val="99"/>
-    <w:semiHidden/>
-    <w:unhideWhenUsed/>
-  </w:style>
-  <w:style w:type="character" w:customStyle="1" w:styleId="Heading2Char">
-    <w:name w:val="Heading 2 Char"/>
-    <w:link w:val="Heading2"/>
-    <w:uiPriority w:val="9"/>
-    <w:rsid w:val="00543B9B"/>
-    <w:rPr>
-      <w:rFonts w:ascii="Arial" w:hAnsi="Arial"/>
-      <w:b/>
-      <w:noProof/>
-    </w:rPr>
-  </w:style>
-  <w:style w:type="character" w:customStyle="1" w:styleId="Heading3Char">
-    <w:name w:val="Heading 3 Char"/>
-    <w:link w:val="Heading3"/>
-    <w:rsid w:val="00543B9B"/>
-    <w:rPr>
-      <w:rFonts w:ascii="Arial" w:hAnsi="Arial"/>
-      <w:b/>
-    </w:rPr>
-  </w:style>
-  <w:style w:type="paragraph" w:customStyle="1" w:styleId="DocumentDate">
-    <w:name w:val="Document Date"/>
-    <w:basedOn w:val="Normal"/>
-    <w:next w:val="Normal"/>
-    <w:rsid w:val="004F3E89"/>
-    <w:rPr>
-      <w:rFonts w:cs="Arial"/>
-      <w:noProof/>
-      <w:sz w:val="28"/>
-    </w:rPr>
-  </w:style>
-  <w:style w:type="character" w:customStyle="1" w:styleId="Code">
-    <w:name w:val="Code"/>
-    <w:rsid w:val="004F3E89"/>
-    <w:rPr>
-      <w:rFonts w:ascii="Courier New" w:hAnsi="Courier New"/>
-    </w:rPr>
-  </w:style>
-  <w:style w:type="paragraph" w:customStyle="1" w:styleId="DocumentTypeTitle">
-    <w:name w:val="Document Type Title"/>
-    <w:basedOn w:val="Normal"/>
-    <w:rsid w:val="004F3E89"/>
-    <w:rPr>
-      <w:rFonts w:cs="Arial"/>
-      <w:b/>
-      <w:sz w:val="32"/>
-    </w:rPr>
-  </w:style>
-  <w:style w:type="paragraph" w:customStyle="1" w:styleId="DocumentTitle">
-    <w:name w:val="Document Title"/>
-    <w:basedOn w:val="Normal"/>
-    <w:autoRedefine/>
-    <w:rsid w:val="004F3E89"/>
-    <w:rPr>
-      <w:rFonts w:cs="Arial"/>
-      <w:b/>
-      <w:sz w:val="36"/>
-    </w:rPr>
-  </w:style>
-  <w:style w:type="paragraph" w:customStyle="1" w:styleId="DocumentVersion">
-    <w:name w:val="Document Version"/>
-    <w:basedOn w:val="Normal"/>
-    <w:rsid w:val="004F3E89"/>
-    <w:rPr>
-      <w:rFonts w:cs="Arial"/>
-      <w:i/>
-      <w:sz w:val="28"/>
-    </w:rPr>
-  </w:style>
-  <w:style w:type="paragraph" w:styleId="Header">
-    <w:name w:val="header"/>
-    <w:basedOn w:val="Normal"/>
-    <w:rsid w:val="004F3E89"/>
-    <w:pPr>
-      <w:tabs>
-        <w:tab w:val="center" w:pos="4320"/>
-        <w:tab w:val="right" w:pos="8640"/>
-      </w:tabs>
-    </w:pPr>
-  </w:style>
-  <w:style w:type="paragraph" w:styleId="Footer">
-    <w:name w:val="footer"/>
-    <w:basedOn w:val="Normal"/>
-    <w:link w:val="FooterChar"/>
-    <w:uiPriority w:val="99"/>
-    <w:rsid w:val="004F3E89"/>
-    <w:pPr>
-      <w:tabs>
-        <w:tab w:val="center" w:pos="4320"/>
-        <w:tab w:val="right" w:pos="8640"/>
-      </w:tabs>
-    </w:pPr>
-  </w:style>
-  <w:style w:type="character" w:customStyle="1" w:styleId="FooterChar">
-    <w:name w:val="Footer Char"/>
-    <w:link w:val="Footer"/>
-    <w:uiPriority w:val="99"/>
-    <w:rsid w:val="00721A7C"/>
-    <w:rPr>
-      <w:rFonts w:ascii="Arial" w:hAnsi="Arial"/>
-      <w:szCs w:val="24"/>
-    </w:rPr>
-  </w:style>
-  <w:style w:type="character" w:styleId="PageNumber">
-    <w:name w:val="page number"/>
-    <w:basedOn w:val="DefaultParagraphFont"/>
-    <w:rsid w:val="004F3E89"/>
-  </w:style>
-  <w:style w:type="paragraph" w:customStyle="1" w:styleId="Table-Text">
-    <w:name w:val="Table - Text"/>
-    <w:basedOn w:val="Normal"/>
-    <w:rsid w:val="004F3E89"/>
-    <w:rPr>
-      <w:sz w:val="18"/>
-    </w:rPr>
-  </w:style>
-  <w:style w:type="paragraph" w:customStyle="1" w:styleId="Note">
-    <w:name w:val="Note"/>
-    <w:basedOn w:val="Normal"/>
-    <w:rsid w:val="004F3E89"/>
-    <w:pPr>
-      <w:pBdr>
-        <w:top w:val="double" w:sz="6" w:space="3" w:color="FF0000"/>
-        <w:left w:val="double" w:sz="6" w:space="3" w:color="FF0000"/>
-        <w:bottom w:val="double" w:sz="6" w:space="3" w:color="FF0000"/>
-        <w:right w:val="double" w:sz="6" w:space="3" w:color="FF0000"/>
-      </w:pBdr>
-    </w:pPr>
-    <w:rPr>
-      <w:vanish/>
-      <w:color w:val="FF0000"/>
-    </w:rPr>
-  </w:style>
-  <w:style w:type="paragraph" w:customStyle="1" w:styleId="Table-ColHead">
-    <w:name w:val="Table - Col. Head"/>
-    <w:basedOn w:val="Normal"/>
-    <w:rsid w:val="004F3E89"/>
-    <w:rPr>
-      <w:b/>
-      <w:sz w:val="18"/>
-    </w:rPr>
-  </w:style>
-  <w:style w:type="paragraph" w:styleId="FootnoteText">
-    <w:name w:val="footnote text"/>
-    <w:basedOn w:val="Normal"/>
-    <w:semiHidden/>
-    <w:rsid w:val="004F3E89"/>
-    <w:rPr>
-      <w:sz w:val="18"/>
-    </w:rPr>
-  </w:style>
-  <w:style w:type="character" w:styleId="FootnoteReference">
-    <w:name w:val="footnote reference"/>
-    <w:semiHidden/>
-    <w:rsid w:val="004F3E89"/>
-    <w:rPr>
-      <w:position w:val="6"/>
-      <w:sz w:val="14"/>
-      <w:vertAlign w:val="superscript"/>
-    </w:rPr>
-  </w:style>
-  <w:style w:type="paragraph" w:styleId="TOC1">
-    <w:name w:val="toc 1"/>
-    <w:basedOn w:val="Normal"/>
-    <w:next w:val="Normal"/>
-    <w:autoRedefine/>
-    <w:uiPriority w:val="39"/>
-    <w:rsid w:val="00217491"/>
-    <w:pPr>
-      <w:tabs>
-        <w:tab w:val="left" w:pos="438"/>
-        <w:tab w:val="right" w:leader="dot" w:pos="9350"/>
-      </w:tabs>
-      <w:spacing w:before="120"/>
-    </w:pPr>
-    <w:rPr>
-      <w:rFonts w:asciiTheme="minorHAnsi" w:hAnsiTheme="minorHAnsi"/>
-      <w:b/>
-    </w:rPr>
-  </w:style>
-  <w:style w:type="paragraph" w:styleId="TOC2">
-    <w:name w:val="toc 2"/>
-    <w:basedOn w:val="Normal"/>
-    <w:next w:val="Normal"/>
-    <w:autoRedefine/>
-    <w:uiPriority w:val="39"/>
-    <w:rsid w:val="004F3E89"/>
-    <w:pPr>
-      <w:ind w:left="200"/>
-    </w:pPr>
-    <w:rPr>
-      <w:rFonts w:asciiTheme="minorHAnsi" w:hAnsiTheme="minorHAnsi"/>
-      <w:b/>
-      <w:sz w:val="22"/>
-      <w:szCs w:val="22"/>
-    </w:rPr>
-  </w:style>
-  <w:style w:type="paragraph" w:styleId="TOC3">
-    <w:name w:val="toc 3"/>
-    <w:basedOn w:val="Normal"/>
-    <w:next w:val="Normal"/>
-    <w:autoRedefine/>
-    <w:uiPriority w:val="39"/>
-    <w:rsid w:val="004F3E89"/>
-    <w:pPr>
-      <w:ind w:left="400"/>
-    </w:pPr>
-    <w:rPr>
-      <w:rFonts w:asciiTheme="minorHAnsi" w:hAnsiTheme="minorHAnsi"/>
-      <w:sz w:val="22"/>
-      <w:szCs w:val="22"/>
-    </w:rPr>
-  </w:style>
-  <w:style w:type="paragraph" w:styleId="TOC4">
-    <w:name w:val="toc 4"/>
-    <w:basedOn w:val="Normal"/>
-    <w:next w:val="Normal"/>
-    <w:autoRedefine/>
-    <w:uiPriority w:val="39"/>
-    <w:rsid w:val="004F3E89"/>
-    <w:pPr>
-      <w:ind w:left="600"/>
-    </w:pPr>
-    <w:rPr>
-      <w:rFonts w:asciiTheme="minorHAnsi" w:hAnsiTheme="minorHAnsi"/>
-      <w:szCs w:val="20"/>
-    </w:rPr>
-  </w:style>
-  <w:style w:type="paragraph" w:styleId="TOC5">
-    <w:name w:val="toc 5"/>
-    <w:basedOn w:val="Normal"/>
-    <w:next w:val="Normal"/>
-    <w:autoRedefine/>
-    <w:uiPriority w:val="39"/>
-    <w:rsid w:val="004F3E89"/>
-    <w:pPr>
-      <w:ind w:left="800"/>
-    </w:pPr>
-    <w:rPr>
-      <w:rFonts w:asciiTheme="minorHAnsi" w:hAnsiTheme="minorHAnsi"/>
-      <w:szCs w:val="20"/>
-    </w:rPr>
-  </w:style>
-  <w:style w:type="paragraph" w:styleId="TOC6">
-    <w:name w:val="toc 6"/>
-    <w:basedOn w:val="Normal"/>
-    <w:next w:val="Normal"/>
-    <w:autoRedefine/>
-    <w:uiPriority w:val="39"/>
-    <w:rsid w:val="004F3E89"/>
-    <w:pPr>
-      <w:ind w:left="1000"/>
-    </w:pPr>
-    <w:rPr>
-      <w:rFonts w:asciiTheme="minorHAnsi" w:hAnsiTheme="minorHAnsi"/>
-      <w:szCs w:val="20"/>
-    </w:rPr>
-  </w:style>
-  <w:style w:type="paragraph" w:styleId="TOC7">
-    <w:name w:val="toc 7"/>
-    <w:basedOn w:val="Normal"/>
-    <w:next w:val="Normal"/>
-    <w:autoRedefine/>
-    <w:uiPriority w:val="39"/>
-    <w:rsid w:val="004F3E89"/>
-    <w:pPr>
-      <w:ind w:left="1200"/>
-    </w:pPr>
-    <w:rPr>
-      <w:rFonts w:asciiTheme="minorHAnsi" w:hAnsiTheme="minorHAnsi"/>
-      <w:szCs w:val="20"/>
-    </w:rPr>
-  </w:style>
-  <w:style w:type="paragraph" w:styleId="TOC8">
-    <w:name w:val="toc 8"/>
-    <w:basedOn w:val="Normal"/>
-    <w:next w:val="Normal"/>
-    <w:autoRedefine/>
-    <w:uiPriority w:val="39"/>
-    <w:rsid w:val="004F3E89"/>
-    <w:pPr>
-      <w:ind w:left="1400"/>
-    </w:pPr>
-    <w:rPr>
-      <w:rFonts w:asciiTheme="minorHAnsi" w:hAnsiTheme="minorHAnsi"/>
-      <w:szCs w:val="20"/>
-    </w:rPr>
-  </w:style>
-  <w:style w:type="paragraph" w:styleId="TOC9">
-    <w:name w:val="toc 9"/>
-    <w:basedOn w:val="Normal"/>
-    <w:next w:val="Normal"/>
-    <w:autoRedefine/>
-    <w:uiPriority w:val="39"/>
-    <w:rsid w:val="004F3E89"/>
-    <w:pPr>
-      <w:ind w:left="1600"/>
-    </w:pPr>
-    <w:rPr>
-      <w:rFonts w:asciiTheme="minorHAnsi" w:hAnsiTheme="minorHAnsi"/>
-      <w:szCs w:val="20"/>
-    </w:rPr>
-  </w:style>
-  <w:style w:type="paragraph" w:customStyle="1" w:styleId="Contents">
-    <w:name w:val="Contents"/>
-    <w:basedOn w:val="Heading1"/>
-    <w:rsid w:val="004F3E89"/>
-    <w:pPr>
-      <w:numPr>
-        <w:numId w:val="0"/>
-      </w:numPr>
-      <w:outlineLvl w:val="9"/>
-    </w:pPr>
-  </w:style>
-  <w:style w:type="paragraph" w:customStyle="1" w:styleId="Heading1-FormatOnly">
-    <w:name w:val="Heading 1 - Format Only"/>
-    <w:basedOn w:val="Heading1"/>
-    <w:rsid w:val="004F3E89"/>
-    <w:pPr>
-      <w:outlineLvl w:val="9"/>
-    </w:pPr>
-  </w:style>
-  <w:style w:type="character" w:styleId="Hyperlink">
-    <w:name w:val="Hyperlink"/>
-    <w:uiPriority w:val="99"/>
-    <w:rsid w:val="004F3E89"/>
-    <w:rPr>
-      <w:color w:val="0000FF"/>
-      <w:u w:val="single"/>
-    </w:rPr>
-  </w:style>
-  <w:style w:type="paragraph" w:customStyle="1" w:styleId="NormalEmphasis">
-    <w:name w:val="Normal Emphasis"/>
-    <w:basedOn w:val="Normal"/>
-    <w:autoRedefine/>
-    <w:rsid w:val="004F3E89"/>
-    <w:rPr>
-      <w:i/>
-    </w:rPr>
-  </w:style>
-  <w:style w:type="paragraph" w:customStyle="1" w:styleId="Table-Text-Italics">
-    <w:name w:val="Table - Text - Italics"/>
-    <w:basedOn w:val="Table-Text"/>
-    <w:autoRedefine/>
-    <w:rsid w:val="004F3E89"/>
-    <w:rPr>
-      <w:i/>
-    </w:rPr>
-  </w:style>
-  <w:style w:type="paragraph" w:customStyle="1" w:styleId="Table-RowHead">
-    <w:name w:val="Table - Row Head"/>
-    <w:basedOn w:val="Table-ColHead"/>
-    <w:autoRedefine/>
-    <w:rsid w:val="004F3E89"/>
-    <w:rPr>
-      <w:rFonts w:cs="Arial"/>
-      <w:bCs/>
-    </w:rPr>
-  </w:style>
-  <w:style w:type="paragraph" w:customStyle="1" w:styleId="Table-Code">
-    <w:name w:val="Table - Code"/>
-    <w:basedOn w:val="Table-Text"/>
-    <w:autoRedefine/>
-    <w:rsid w:val="004F3E89"/>
-    <w:rPr>
-      <w:rFonts w:ascii="Courier New" w:hAnsi="Courier New"/>
-    </w:rPr>
-  </w:style>
-  <w:style w:type="paragraph" w:customStyle="1" w:styleId="ExternalDocumentReference">
-    <w:name w:val="External Document Reference"/>
-    <w:basedOn w:val="Normal"/>
-    <w:autoRedefine/>
-    <w:rsid w:val="004F3E89"/>
-    <w:rPr>
-      <w:i/>
-    </w:rPr>
-  </w:style>
-  <w:style w:type="character" w:styleId="FollowedHyperlink">
-    <w:name w:val="FollowedHyperlink"/>
-    <w:uiPriority w:val="99"/>
-    <w:rsid w:val="004F3E89"/>
-    <w:rPr>
-      <w:color w:val="800080"/>
-      <w:u w:val="single"/>
-    </w:rPr>
-  </w:style>
-  <w:style w:type="character" w:customStyle="1" w:styleId="FileName">
-    <w:name w:val="FileName"/>
-    <w:rsid w:val="004F3E89"/>
-    <w:rPr>
-      <w:rFonts w:ascii="Courier New" w:hAnsi="Courier New"/>
-    </w:rPr>
-  </w:style>
-  <w:style w:type="paragraph" w:customStyle="1" w:styleId="RevisionHistory">
-    <w:name w:val="Revision History"/>
-    <w:basedOn w:val="Normal"/>
-    <w:autoRedefine/>
-    <w:rsid w:val="004F3E89"/>
-    <w:rPr>
-      <w:b/>
-      <w:sz w:val="32"/>
-    </w:rPr>
-  </w:style>
-  <w:style w:type="paragraph" w:customStyle="1" w:styleId="RevisionHeading">
-    <w:name w:val="Revision Heading"/>
-    <w:basedOn w:val="Normal"/>
-    <w:autoRedefine/>
-    <w:rsid w:val="004F3E89"/>
-    <w:rPr>
-      <w:i/>
-      <w:sz w:val="32"/>
-    </w:rPr>
-  </w:style>
-  <w:style w:type="paragraph" w:styleId="NormalIndent">
-    <w:name w:val="Normal Indent"/>
-    <w:basedOn w:val="Normal"/>
-    <w:rsid w:val="004F3E89"/>
-    <w:pPr>
-      <w:ind w:left="720"/>
-    </w:pPr>
-  </w:style>
-  <w:style w:type="paragraph" w:customStyle="1" w:styleId="Table-Source">
-    <w:name w:val="Table - Source"/>
-    <w:basedOn w:val="Normal"/>
-    <w:next w:val="Normal"/>
-    <w:rsid w:val="004F3E89"/>
-    <w:pPr>
-      <w:pBdr>
-        <w:top w:val="single" w:sz="12" w:space="1" w:color="auto"/>
-      </w:pBdr>
-    </w:pPr>
-    <w:rPr>
-      <w:i/>
-      <w:sz w:val="18"/>
-    </w:rPr>
-  </w:style>
-  <w:style w:type="paragraph" w:styleId="BodyText">
-    <w:name w:val="Body Text"/>
-    <w:basedOn w:val="Normal"/>
-    <w:rsid w:val="004F3E89"/>
-    <w:pPr>
-      <w:spacing w:after="120"/>
-    </w:pPr>
-  </w:style>
-  <w:style w:type="paragraph" w:customStyle="1" w:styleId="Heading">
-    <w:name w:val="Heading"/>
-    <w:basedOn w:val="Normal"/>
-    <w:rsid w:val="004F3E89"/>
-  </w:style>
-  <w:style w:type="paragraph" w:customStyle="1" w:styleId="ArialBody">
-    <w:name w:val="Arial Body"/>
-    <w:basedOn w:val="Normal"/>
-    <w:next w:val="BodyText"/>
-    <w:rsid w:val="004F3E89"/>
-    <w:rPr>
-      <w:sz w:val="22"/>
-    </w:rPr>
-  </w:style>
-  <w:style w:type="paragraph" w:styleId="BlockText">
-    <w:name w:val="Block Text"/>
-    <w:basedOn w:val="Normal"/>
-    <w:rsid w:val="004F3E89"/>
-    <w:pPr>
-      <w:spacing w:after="120"/>
-      <w:ind w:left="1440" w:right="1440"/>
-    </w:pPr>
-  </w:style>
-  <w:style w:type="paragraph" w:styleId="ListBullet3">
-    <w:name w:val="List Bullet 3"/>
-    <w:aliases w:val="Arial List Bullet 3"/>
-    <w:basedOn w:val="Normal"/>
-    <w:autoRedefine/>
-    <w:rsid w:val="004F3E89"/>
-    <w:pPr>
-      <w:numPr>
-        <w:numId w:val="2"/>
-      </w:numPr>
-    </w:pPr>
-    <w:rPr>
-      <w:sz w:val="22"/>
-    </w:rPr>
-  </w:style>
-  <w:style w:type="paragraph" w:customStyle="1" w:styleId="ArialHeader">
-    <w:name w:val="Arial Header"/>
-    <w:basedOn w:val="Header"/>
-    <w:rsid w:val="004F3E89"/>
-  </w:style>
-  <w:style w:type="paragraph" w:styleId="BodyTextIndent">
-    <w:name w:val="Body Text Indent"/>
-    <w:basedOn w:val="Normal"/>
-    <w:rsid w:val="004F3E89"/>
-    <w:pPr>
-      <w:spacing w:line="360" w:lineRule="auto"/>
-      <w:ind w:left="720"/>
-    </w:pPr>
-    <w:rPr>
-      <w:szCs w:val="20"/>
-    </w:rPr>
-  </w:style>
-  <w:style w:type="paragraph" w:customStyle="1" w:styleId="mainheaders">
-    <w:name w:val="mainheaders"/>
-    <w:rsid w:val="004F3E89"/>
-    <w:pPr>
-      <w:shd w:val="clear" w:color="auto" w:fill="000000"/>
-    </w:pPr>
-    <w:rPr>
-      <w:rFonts w:ascii="Arial Black" w:hAnsi="Arial Black"/>
-      <w:noProof/>
-    </w:rPr>
-  </w:style>
-  <w:style w:type="paragraph" w:styleId="DocumentMap">
-    <w:name w:val="Document Map"/>
-    <w:basedOn w:val="Normal"/>
-    <w:semiHidden/>
-    <w:rsid w:val="004F3E89"/>
-    <w:pPr>
-      <w:shd w:val="clear" w:color="auto" w:fill="000080"/>
-    </w:pPr>
-    <w:rPr>
-      <w:rFonts w:ascii="Tahoma" w:hAnsi="Tahoma" w:cs="Tahoma"/>
-    </w:rPr>
-  </w:style>
-  <w:style w:type="paragraph" w:customStyle="1" w:styleId="Heading3-FormatOnly">
-    <w:name w:val="Heading 3 - Format Only"/>
-    <w:basedOn w:val="Heading3"/>
-    <w:rsid w:val="004F3E89"/>
-    <w:pPr>
-      <w:outlineLvl w:val="9"/>
-    </w:pPr>
-    <w:rPr>
-      <w:b w:val="0"/>
-    </w:rPr>
-  </w:style>
-  <w:style w:type="paragraph" w:customStyle="1" w:styleId="t">
-    <w:name w:val="t"/>
-    <w:basedOn w:val="Normal"/>
-    <w:rsid w:val="004F3E89"/>
-    <w:pPr>
-      <w:spacing w:before="100" w:beforeAutospacing="1" w:after="100" w:afterAutospacing="1"/>
-    </w:pPr>
-    <w:rPr>
-      <w:rFonts w:ascii="Times New Roman" w:hAnsi="Times New Roman"/>
-    </w:rPr>
-  </w:style>
-  <w:style w:type="paragraph" w:customStyle="1" w:styleId="Heading2-FormatOnly">
-    <w:name w:val="Heading 2 - Format Only"/>
-    <w:basedOn w:val="Heading2"/>
-    <w:rsid w:val="004F3E89"/>
-    <w:pPr>
-      <w:outlineLvl w:val="9"/>
-    </w:pPr>
-  </w:style>
-  <w:style w:type="paragraph" w:customStyle="1" w:styleId="DocumentProduct">
-    <w:name w:val="Document Product"/>
-    <w:basedOn w:val="DocumentTypeTitle"/>
-    <w:rsid w:val="004F3E89"/>
-  </w:style>
-  <w:style w:type="paragraph" w:customStyle="1" w:styleId="Heading3-FormatOnlyBold">
-    <w:name w:val="Heading 3 - Format Only Bold"/>
-    <w:basedOn w:val="Heading3-FormatOnly"/>
-    <w:rsid w:val="004F3E89"/>
-    <w:rPr>
-      <w:b/>
-    </w:rPr>
-  </w:style>
-  <w:style w:type="paragraph" w:customStyle="1" w:styleId="Heading1-NoPageBreak">
-    <w:name w:val="Heading 1 - No Page Break"/>
-    <w:basedOn w:val="Heading1"/>
-    <w:rsid w:val="004F3E89"/>
-    <w:pPr>
-      <w:pageBreakBefore w:val="0"/>
-    </w:pPr>
-  </w:style>
-  <w:style w:type="paragraph" w:styleId="BodyTextIndent2">
-    <w:name w:val="Body Text Indent 2"/>
-    <w:basedOn w:val="Normal"/>
-    <w:rsid w:val="004F3E89"/>
-    <w:pPr>
-      <w:ind w:left="360"/>
-    </w:pPr>
-  </w:style>
-  <w:style w:type="paragraph" w:styleId="Title">
-    <w:name w:val="Title"/>
-    <w:basedOn w:val="Normal"/>
-    <w:qFormat/>
-    <w:rsid w:val="004F3E89"/>
-    <w:pPr>
-      <w:jc w:val="center"/>
-    </w:pPr>
-    <w:rPr>
-      <w:b/>
-      <w:bCs/>
-      <w:sz w:val="18"/>
-      <w:u w:val="single"/>
-    </w:rPr>
-  </w:style>
-  <w:style w:type="paragraph" w:styleId="BodyText2">
-    <w:name w:val="Body Text 2"/>
-    <w:basedOn w:val="Normal"/>
-    <w:rsid w:val="004F3E89"/>
-    <w:rPr>
-      <w:color w:val="FF0000"/>
-    </w:rPr>
-  </w:style>
-  <w:style w:type="paragraph" w:styleId="Caption">
-    <w:name w:val="caption"/>
-    <w:basedOn w:val="Normal"/>
-    <w:next w:val="Normal"/>
-    <w:qFormat/>
-    <w:rsid w:val="004F3E89"/>
-    <w:pPr>
-      <w:spacing w:before="120" w:after="120"/>
-    </w:pPr>
-    <w:rPr>
-      <w:b/>
-      <w:bCs/>
-      <w:szCs w:val="20"/>
-    </w:rPr>
-  </w:style>
-  <w:style w:type="paragraph" w:styleId="BodyText3">
-    <w:name w:val="Body Text 3"/>
-    <w:basedOn w:val="Normal"/>
-    <w:rsid w:val="004F3E89"/>
-    <w:pPr>
-      <w:keepNext/>
-      <w:jc w:val="both"/>
-    </w:pPr>
-  </w:style>
-  <w:style w:type="table" w:styleId="TableGrid">
-    <w:name w:val="Table Grid"/>
-    <w:basedOn w:val="TableNormal"/>
-    <w:rsid w:val="003267FD"/>
-    <w:tblPr>
-      <w:tblInd w:w="0" w:type="dxa"/>
-      <w:tblBorders>
-        <w:top w:val="single" w:sz="4" w:space="0" w:color="auto"/>
-        <w:left w:val="single" w:sz="4" w:space="0" w:color="auto"/>
-        <w:bottom w:val="single" w:sz="4" w:space="0" w:color="auto"/>
-        <w:right w:val="single" w:sz="4" w:space="0" w:color="auto"/>
-        <w:insideH w:val="single" w:sz="4" w:space="0" w:color="auto"/>
-        <w:insideV w:val="single" w:sz="4" w:space="0" w:color="auto"/>
-      </w:tblBorders>
-      <w:tblCellMar>
-        <w:top w:w="0" w:type="dxa"/>
-        <w:left w:w="108" w:type="dxa"/>
-        <w:bottom w:w="0" w:type="dxa"/>
-        <w:right w:w="108" w:type="dxa"/>
-      </w:tblCellMar>
-    </w:tblPr>
-  </w:style>
-  <w:style w:type="paragraph" w:styleId="BalloonText">
-    <w:name w:val="Balloon Text"/>
-    <w:basedOn w:val="Normal"/>
-    <w:semiHidden/>
-    <w:rsid w:val="004747D1"/>
-    <w:rPr>
-      <w:rFonts w:ascii="Tahoma" w:hAnsi="Tahoma" w:cs="Tahoma"/>
-      <w:sz w:val="16"/>
-      <w:szCs w:val="16"/>
-    </w:rPr>
-  </w:style>
-  <w:style w:type="character" w:styleId="CommentReference">
-    <w:name w:val="annotation reference"/>
-    <w:semiHidden/>
-    <w:rsid w:val="00856E07"/>
-    <w:rPr>
-      <w:sz w:val="16"/>
-      <w:szCs w:val="16"/>
-    </w:rPr>
-  </w:style>
-  <w:style w:type="paragraph" w:styleId="CommentText">
-    <w:name w:val="annotation text"/>
-    <w:basedOn w:val="Normal"/>
-    <w:semiHidden/>
-    <w:rsid w:val="00856E07"/>
-    <w:rPr>
-      <w:szCs w:val="20"/>
-    </w:rPr>
-  </w:style>
-  <w:style w:type="paragraph" w:styleId="CommentSubject">
-    <w:name w:val="annotation subject"/>
-    <w:basedOn w:val="CommentText"/>
-    <w:next w:val="CommentText"/>
-    <w:semiHidden/>
-    <w:rsid w:val="00856E07"/>
-    <w:rPr>
-      <w:b/>
-      <w:bCs/>
-    </w:rPr>
-  </w:style>
-  <w:style w:type="paragraph" w:customStyle="1" w:styleId="SectionHeading">
-    <w:name w:val="Section Heading"/>
-    <w:basedOn w:val="Heading1"/>
-    <w:rsid w:val="00535598"/>
-    <w:pPr>
-      <w:keepNext/>
-      <w:keepLines/>
-      <w:framePr w:hSpace="187" w:vSpace="187" w:wrap="notBeside" w:vAnchor="text" w:hAnchor="text" w:y="1"/>
-      <w:pBdr>
-        <w:bottom w:val="single" w:sz="6" w:space="1" w:color="000000"/>
-      </w:pBdr>
-      <w:tabs>
-        <w:tab w:val="num" w:pos="432"/>
-      </w:tabs>
-      <w:spacing w:before="1440" w:after="360" w:line="240" w:lineRule="atLeast"/>
-      <w:ind w:left="432" w:hanging="432"/>
-      <w:jc w:val="right"/>
-      <w:outlineLvl w:val="9"/>
-    </w:pPr>
-    <w:rPr>
-      <w:rFonts w:ascii="Palatino" w:hAnsi="Palatino" w:cs="Palatino"/>
-      <w:b w:val="0"/>
-      <w:i/>
-      <w:iCs/>
-      <w:smallCaps w:val="0"/>
-      <w:noProof w:val="0"/>
-      <w:color w:val="000000"/>
-      <w:spacing w:val="-10"/>
-      <w:kern w:val="20"/>
-      <w:position w:val="8"/>
-      <w:sz w:val="36"/>
-      <w:szCs w:val="36"/>
-    </w:rPr>
-  </w:style>
-  <w:style w:type="character" w:customStyle="1" w:styleId="PeteHassler">
-    <w:name w:val="Pete Hassler"/>
-    <w:semiHidden/>
-    <w:rsid w:val="0006143D"/>
-    <w:rPr>
-      <w:rFonts w:ascii="Arial" w:hAnsi="Arial" w:cs="Arial"/>
-      <w:color w:val="auto"/>
-      <w:sz w:val="20"/>
-      <w:szCs w:val="20"/>
-    </w:rPr>
-  </w:style>
-  <w:style w:type="paragraph" w:customStyle="1" w:styleId="Pseudo-CodeStyle">
-    <w:name w:val="Pseudo-Code Style"/>
-    <w:basedOn w:val="Normal"/>
-    <w:rsid w:val="00E8178D"/>
-    <w:pPr>
-      <w:ind w:left="360"/>
-    </w:pPr>
-    <w:rPr>
-      <w:rFonts w:ascii="Courier New" w:hAnsi="Courier New" w:cs="Courier New"/>
-    </w:rPr>
-  </w:style>
-  <w:style w:type="paragraph" w:customStyle="1" w:styleId="StyleHeading714ptBoldCentered">
-    <w:name w:val="Style Heading 7 + 14 pt Bold Centered"/>
-    <w:basedOn w:val="Heading7"/>
-    <w:rsid w:val="00C6624A"/>
-    <w:pPr>
-      <w:jc w:val="center"/>
-    </w:pPr>
-    <w:rPr>
-      <w:b/>
-      <w:bCs/>
-      <w:sz w:val="28"/>
-      <w:szCs w:val="20"/>
-    </w:rPr>
-  </w:style>
-  <w:style w:type="paragraph" w:styleId="ListParagraph">
-    <w:name w:val="List Paragraph"/>
-    <w:basedOn w:val="Normal"/>
-    <w:uiPriority w:val="34"/>
-    <w:qFormat/>
-    <w:rsid w:val="0070580E"/>
-    <w:pPr>
-      <w:spacing w:after="200"/>
-      <w:ind w:left="720"/>
-      <w:contextualSpacing/>
-    </w:pPr>
-    <w:rPr>
-      <w:rFonts w:ascii="Calibri" w:eastAsia="Calibri" w:hAnsi="Calibri"/>
-    </w:rPr>
-  </w:style>
-  <w:style w:type="paragraph" w:customStyle="1" w:styleId="Body">
-    <w:name w:val="Body"/>
-    <w:basedOn w:val="Normal"/>
-    <w:qFormat/>
-    <w:rsid w:val="00F93203"/>
-    <w:pPr>
-      <w:spacing w:before="120"/>
-      <w:jc w:val="both"/>
-    </w:pPr>
-    <w:rPr>
-      <w:rFonts w:ascii="Calibri" w:hAnsi="Calibri"/>
-      <w:sz w:val="28"/>
-    </w:rPr>
-  </w:style>
-  <w:style w:type="paragraph" w:customStyle="1" w:styleId="Table">
-    <w:name w:val="Table"/>
-    <w:basedOn w:val="Normal"/>
-    <w:qFormat/>
-    <w:rsid w:val="00F74786"/>
-    <w:pPr>
-      <w:spacing w:before="60" w:after="60"/>
-    </w:pPr>
-    <w:rPr>
-      <w:color w:val="000000"/>
-    </w:rPr>
-  </w:style>
-  <w:style w:type="paragraph" w:customStyle="1" w:styleId="TableHeading">
-    <w:name w:val="Table Heading"/>
-    <w:basedOn w:val="Table"/>
-    <w:qFormat/>
-    <w:rsid w:val="00F74786"/>
-    <w:rPr>
-      <w:color w:val="FFFFFF"/>
-    </w:rPr>
-  </w:style>
-  <w:style w:type="paragraph" w:customStyle="1" w:styleId="functionannotation">
-    <w:name w:val="function annotation"/>
-    <w:basedOn w:val="Normal"/>
-    <w:qFormat/>
-    <w:rsid w:val="00543B9B"/>
-    <w:pPr>
-      <w:ind w:left="1350" w:hanging="702"/>
-    </w:pPr>
-    <w:rPr>
-      <w:szCs w:val="20"/>
-    </w:rPr>
-  </w:style>
-  <w:style w:type="paragraph" w:customStyle="1" w:styleId="function">
-    <w:name w:val="function"/>
-    <w:basedOn w:val="Normal"/>
-    <w:qFormat/>
-    <w:rsid w:val="00543B9B"/>
-    <w:pPr>
-      <w:autoSpaceDE w:val="0"/>
-      <w:autoSpaceDN w:val="0"/>
-      <w:adjustRightInd w:val="0"/>
-      <w:spacing w:before="120"/>
-      <w:ind w:left="648" w:hanging="360"/>
-    </w:pPr>
-    <w:rPr>
-      <w:rFonts w:ascii="Courier" w:hAnsi="Courier" w:cs="Courier New"/>
-      <w:szCs w:val="20"/>
-    </w:rPr>
-  </w:style>
-  <w:style w:type="paragraph" w:customStyle="1" w:styleId="Picture">
-    <w:name w:val="Picture"/>
-    <w:basedOn w:val="Normal"/>
-    <w:qFormat/>
-    <w:rsid w:val="00543B9B"/>
-    <w:pPr>
-      <w:spacing w:before="120" w:after="120"/>
-      <w:jc w:val="center"/>
-    </w:pPr>
-    <w:rPr>
-      <w:noProof/>
-    </w:rPr>
-  </w:style>
-  <w:style w:type="paragraph" w:styleId="TOCHeading">
-    <w:name w:val="TOC Heading"/>
-    <w:basedOn w:val="Heading1"/>
-    <w:next w:val="Normal"/>
-    <w:uiPriority w:val="39"/>
-    <w:unhideWhenUsed/>
-    <w:qFormat/>
-    <w:rsid w:val="000D5F84"/>
-    <w:pPr>
-      <w:keepNext/>
-      <w:keepLines/>
-      <w:pageBreakBefore w:val="0"/>
-      <w:numPr>
-        <w:numId w:val="0"/>
-      </w:numPr>
-      <w:pBdr>
-        <w:bottom w:val="none" w:sz="0" w:space="0" w:color="auto"/>
-      </w:pBdr>
-      <w:spacing w:before="480" w:after="0" w:line="276" w:lineRule="auto"/>
-      <w:outlineLvl w:val="9"/>
-    </w:pPr>
-    <w:rPr>
-      <w:rFonts w:asciiTheme="majorHAnsi" w:eastAsiaTheme="majorEastAsia" w:hAnsiTheme="majorHAnsi" w:cstheme="majorBidi"/>
-      <w:bCs/>
-      <w:smallCaps w:val="0"/>
-      <w:noProof w:val="0"/>
-      <w:color w:val="365F91" w:themeColor="accent1" w:themeShade="BF"/>
-      <w:szCs w:val="28"/>
-    </w:rPr>
-  </w:style>
-  <w:style w:type="paragraph" w:styleId="NormalWeb">
-    <w:name w:val="Normal (Web)"/>
-    <w:basedOn w:val="Normal"/>
-    <w:uiPriority w:val="99"/>
-    <w:rsid w:val="00CE1BA2"/>
-    <w:pPr>
-      <w:spacing w:beforeLines="1" w:afterLines="1"/>
-    </w:pPr>
-    <w:rPr>
-      <w:rFonts w:ascii="Times" w:hAnsi="Times"/>
-      <w:szCs w:val="20"/>
-    </w:rPr>
-  </w:style>
-  <w:style w:type="character" w:customStyle="1" w:styleId="z-TopofFormChar">
-    <w:name w:val="z-Top of Form Char"/>
-    <w:basedOn w:val="DefaultParagraphFont"/>
-    <w:link w:val="z-TopofForm"/>
-    <w:uiPriority w:val="99"/>
-    <w:rsid w:val="007F45F2"/>
-    <w:rPr>
-      <w:rFonts w:ascii="Arial" w:hAnsi="Arial"/>
-      <w:vanish/>
-      <w:sz w:val="16"/>
-      <w:szCs w:val="16"/>
-    </w:rPr>
-  </w:style>
-  <w:style w:type="paragraph" w:styleId="z-TopofForm">
-    <w:name w:val="HTML Top of Form"/>
-    <w:basedOn w:val="Normal"/>
-    <w:next w:val="Normal"/>
-    <w:link w:val="z-TopofFormChar"/>
-    <w:hidden/>
-    <w:uiPriority w:val="99"/>
-    <w:unhideWhenUsed/>
-    <w:rsid w:val="007F45F2"/>
-    <w:pPr>
-      <w:pBdr>
-        <w:bottom w:val="single" w:sz="6" w:space="1" w:color="auto"/>
-      </w:pBdr>
-      <w:spacing w:beforeLines="1" w:afterLines="1"/>
-      <w:jc w:val="center"/>
-    </w:pPr>
-    <w:rPr>
-      <w:vanish/>
-      <w:sz w:val="16"/>
-      <w:szCs w:val="16"/>
-    </w:rPr>
-  </w:style>
-  <w:style w:type="character" w:customStyle="1" w:styleId="z-BottomofFormChar">
-    <w:name w:val="z-Bottom of Form Char"/>
-    <w:basedOn w:val="DefaultParagraphFont"/>
-    <w:link w:val="z-BottomofForm"/>
-    <w:uiPriority w:val="99"/>
-    <w:rsid w:val="007F45F2"/>
-    <w:rPr>
-      <w:rFonts w:ascii="Arial" w:hAnsi="Arial"/>
-      <w:vanish/>
-      <w:sz w:val="16"/>
-      <w:szCs w:val="16"/>
-    </w:rPr>
-  </w:style>
-  <w:style w:type="paragraph" w:styleId="z-BottomofForm">
-    <w:name w:val="HTML Bottom of Form"/>
-    <w:basedOn w:val="Normal"/>
-    <w:next w:val="Normal"/>
-    <w:link w:val="z-BottomofFormChar"/>
-    <w:hidden/>
-    <w:uiPriority w:val="99"/>
-    <w:unhideWhenUsed/>
-    <w:rsid w:val="007F45F2"/>
-    <w:pPr>
-      <w:pBdr>
-        <w:top w:val="single" w:sz="6" w:space="1" w:color="auto"/>
-      </w:pBdr>
-      <w:spacing w:beforeLines="1" w:afterLines="1"/>
-      <w:jc w:val="center"/>
-    </w:pPr>
-    <w:rPr>
-      <w:vanish/>
-      <w:sz w:val="16"/>
-      <w:szCs w:val="16"/>
-    </w:rPr>
-  </w:style>
-  <w:style w:type="paragraph" w:customStyle="1" w:styleId="option">
-    <w:name w:val="option"/>
-    <w:basedOn w:val="Normal"/>
-    <w:rsid w:val="00715040"/>
-    <w:pPr>
-      <w:spacing w:beforeLines="1" w:afterLines="1"/>
-    </w:pPr>
-    <w:rPr>
-      <w:rFonts w:ascii="Times" w:hAnsi="Times"/>
-      <w:sz w:val="20"/>
-      <w:szCs w:val="20"/>
-    </w:rPr>
-  </w:style>
-  <w:style w:type="paragraph" w:styleId="List">
-    <w:name w:val="List"/>
-    <w:basedOn w:val="Normal"/>
-    <w:rsid w:val="00F93203"/>
-    <w:pPr>
-      <w:numPr>
-        <w:numId w:val="3"/>
-      </w:numPr>
-      <w:contextualSpacing/>
-    </w:pPr>
-  </w:style>
-  <w:style w:type="paragraph" w:customStyle="1" w:styleId="XML">
-    <w:name w:val="XML"/>
-    <w:basedOn w:val="Normal"/>
-    <w:autoRedefine/>
-    <w:qFormat/>
-    <w:rsid w:val="00DA75F7"/>
-    <w:pPr>
-      <w:widowControl w:val="0"/>
-      <w:tabs>
-        <w:tab w:val="left" w:pos="360"/>
-        <w:tab w:val="left" w:pos="720"/>
-        <w:tab w:val="left" w:pos="1080"/>
-      </w:tabs>
-      <w:autoSpaceDE w:val="0"/>
-      <w:autoSpaceDN w:val="0"/>
-      <w:adjustRightInd w:val="0"/>
-      <w:ind w:left="1080"/>
-    </w:pPr>
-    <w:rPr>
-      <w:rFonts w:ascii="Monaco" w:hAnsi="Monaco" w:cs="Monaco"/>
-      <w:noProof/>
-      <w:color w:val="3F5FBF"/>
-      <w:sz w:val="20"/>
-      <w:szCs w:val="20"/>
-    </w:rPr>
-  </w:style>
-</w:styles>
-</file>
-
-<file path=word/stylesWithEffects.xml><?xml version="1.0" encoding="utf-8"?>
-<w:styles xmlns:wpc="http://schemas.microsoft.com/office/word/2010/wordprocessingCanvas" xmlns:mo="http://schemas.microsoft.com/office/mac/office/2008/main" xmlns:mc="http://schemas.openxmlformats.org/markup-compatibility/2006" xmlns:mv="urn:schemas-microsoft-com:mac:vml" xmlns:o="urn:schemas-microsoft-com:office:office" xmlns:r="http://schemas.openxmlformats.org/officeDocument/2006/relationships" xmlns:m="http://schemas.openxmlformats.org/officeDocument/2006/math" xmlns:v="urn:schemas-microsoft-com:vml" xmlns:wp14="http://schemas.microsoft.com/office/word/2010/wordprocessingDrawing" xmlns:wp="http://schemas.openxmlformats.org/drawingml/2006/wordprocessingDrawing" xmlns:w10="urn:schemas-microsoft-com:office:word" xmlns:w="http://schemas.openxmlformats.org/wordprocessingml/2006/main" xmlns:w14="http://schemas.microsoft.com/office/word/2010/wordml" xmlns:wpg="http://schemas.microsoft.com/office/word/2010/wordprocessingGroup" xmlns:wpi="http://schemas.microsoft.com/office/word/2010/wordprocessingInk" xmlns:wne="http://schemas.microsoft.com/office/word/2006/wordml" xmlns:wps="http://schemas.microsoft.com/office/word/2010/wordprocessingShape" mc:Ignorable="w14 wp14">
-  <w:docDefaults>
-    <w:rPrDefault>
-      <w:rPr>
-        <w:rFonts w:ascii="Times New Roman" w:eastAsia="Times New Roman" w:hAnsi="Times New Roman" w:cs="Times New Roman"/>
-        <w:sz w:val="24"/>
-        <w:szCs w:val="24"/>
-        <w:lang w:val="en-US" w:eastAsia="en-US" w:bidi="ar-SA"/>
-      </w:rPr>
-    </w:rPrDefault>
-    <w:pPrDefault/>
-  </w:docDefaults>
-  <w:latentStyles w:defLockedState="0" w:defUIPriority="0" w:defSemiHidden="0" w:defUnhideWhenUsed="0" w:defQFormat="0" w:count="276">
-    <w:lsdException w:name="heading 5" w:semiHidden="1" w:unhideWhenUsed="1"/>
-    <w:lsdException w:name="heading 6" w:semiHidden="1" w:unhideWhenUsed="1"/>
-    <w:lsdException w:name="heading 7" w:semiHidden="1" w:unhideWhenUsed="1"/>
-    <w:lsdException w:name="heading 8" w:semiHidden="1" w:unhideWhenUsed="1"/>
-    <w:lsdException w:name="heading 9" w:semiHidden="1" w:unhideWhenUsed="1"/>
-    <w:lsdException w:name="index 1" w:semiHidden="1" w:unhideWhenUsed="1"/>
-    <w:lsdException w:name="index 2" w:semiHidden="1" w:unhideWhenUsed="1"/>
-    <w:lsdException w:name="index 3" w:semiHidden="1" w:unhideWhenUsed="1"/>
-    <w:lsdException w:name="index 4" w:semiHidden="1" w:unhideWhenUsed="1"/>
-    <w:lsdException w:name="index 5" w:semiHidden="1" w:unhideWhenUsed="1"/>
-    <w:lsdException w:name="index 6" w:semiHidden="1" w:unhideWhenUsed="1"/>
-    <w:lsdException w:name="index 7" w:semiHidden="1" w:unhideWhenUsed="1"/>
-    <w:lsdException w:name="index 8" w:semiHidden="1" w:unhideWhenUsed="1"/>
-    <w:lsdException w:name="index 9" w:semiHidden="1" w:unhideWhenUsed="1"/>
-    <w:lsdException w:name="toc 1" w:semiHidden="1" w:uiPriority="39" w:unhideWhenUsed="1"/>
-    <w:lsdException w:name="toc 2" w:semiHidden="1" w:uiPriority="39" w:unhideWhenUsed="1"/>
-    <w:lsdException w:name="toc 3" w:semiHidden="1" w:unhideWhenUsed="1"/>
-    <w:lsdException w:name="toc 4" w:semiHidden="1" w:unhideWhenUsed="1"/>
-    <w:lsdException w:name="toc 5" w:semiHidden="1" w:unhideWhenUsed="1"/>
-    <w:lsdException w:name="toc 6" w:semiHidden="1" w:unhideWhenUsed="1"/>
-    <w:lsdException w:name="toc 7" w:semiHidden="1" w:unhideWhenUsed="1"/>
-    <w:lsdException w:name="toc 8" w:semiHidden="1" w:unhideWhenUsed="1"/>
-    <w:lsdException w:name="toc 9" w:semiHidden="1" w:unhideWhenUsed="1"/>
-    <w:lsdException w:name="Normal Indent" w:semiHidden="1" w:unhideWhenUsed="1"/>
-    <w:lsdException w:name="footnote text" w:semiHidden="1" w:unhideWhenUsed="1"/>
-    <w:lsdException w:name="annotation text" w:semiHidden="1" w:unhideWhenUsed="1"/>
-    <w:lsdException w:name="header" w:semiHidden="1" w:unhideWhenUsed="1"/>
-    <w:lsdException w:name="footer" w:semiHidden="1" w:unhideWhenUsed="1"/>
-    <w:lsdException w:name="index heading" w:semiHidden="1" w:unhideWhenUsed="1"/>
-    <w:lsdException w:name="caption" w:semiHidden="1" w:unhideWhenUsed="1"/>
-    <w:lsdException w:name="table of figures" w:semiHidden="1" w:unhideWhenUsed="1"/>
-    <w:lsdException w:name="envelope address" w:semiHidden="1" w:unhideWhenUsed="1"/>
-    <w:lsdException w:name="envelope return" w:semiHidden="1" w:unhideWhenUsed="1"/>
-    <w:lsdException w:name="footnote reference" w:semiHidden="1" w:unhideWhenUsed="1"/>
-    <w:lsdException w:name="annotation reference" w:semiHidden="1" w:unhideWhenUsed="1"/>
-    <w:lsdException w:name="line number" w:semiHidden="1" w:unhideWhenUsed="1"/>
-    <w:lsdException w:name="page number" w:semiHidden="1" w:unhideWhenUsed="1"/>
-    <w:lsdException w:name="endnote reference" w:semiHidden="1" w:unhideWhenUsed="1"/>
-    <w:lsdException w:name="endnote text" w:semiHidden="1" w:unhideWhenUsed="1"/>
-    <w:lsdException w:name="table of authorities" w:semiHidden="1" w:unhideWhenUsed="1"/>
-    <w:lsdException w:name="macro" w:semiHidden="1" w:unhideWhenUsed="1"/>
-    <w:lsdException w:name="toa heading" w:semiHidden="1" w:unhideWhenUsed="1"/>
-    <w:lsdException w:name="List Bullet" w:semiHidden="1" w:unhideWhenUsed="1"/>
-    <w:lsdException w:name="List Number" w:semiHidden="1" w:unhideWhenUsed="1"/>
-    <w:lsdException w:name="List Number 5" w:semiHidden="1" w:unhideWhenUsed="1"/>
-    <w:lsdException w:name="Closing" w:semiHidden="1" w:unhideWhenUsed="1"/>
-    <w:lsdException w:name="Signature" w:semiHidden="1" w:unhideWhenUsed="1"/>
-    <w:lsdException w:name="Default Paragraph Font" w:semiHidden="1" w:unhideWhenUsed="1"/>
-    <w:lsdException w:name="Body Text" w:semiHidden="1" w:unhideWhenUsed="1"/>
-    <w:lsdException w:name="Body Text Indent" w:semiHidden="1" w:unhideWhenUsed="1"/>
-    <w:lsdException w:name="List Continue" w:semiHidden="1" w:unhideWhenUsed="1"/>
-    <w:lsdException w:name="List Continue 2" w:semiHidden="1" w:unhideWhenUsed="1"/>
-    <w:lsdException w:name="List Continue 3" w:semiHidden="1" w:unhideWhenUsed="1"/>
-    <w:lsdException w:name="List Continue 4" w:semiHidden="1" w:unhideWhenUsed="1"/>
-    <w:lsdException w:name="List Continue 5" w:semiHidden="1" w:unhideWhenUsed="1"/>
-    <w:lsdException w:name="Message Header" w:semiHidden="1" w:unhideWhenUsed="1"/>
-    <w:lsdException w:name="Salutation" w:semiHidden="1" w:unhideWhenUsed="1"/>
-    <w:lsdException w:name="Date" w:semiHidden="1" w:unhideWhenUsed="1"/>
-    <w:lsdException w:name="Body Text First Indent" w:semiHidden="1" w:unhideWhenUsed="1"/>
-    <w:lsdException w:name="Body Text First Indent 2" w:semiHidden="1" w:unhideWhenUsed="1"/>
-    <w:lsdException w:name="Note Heading" w:semiHidden="1" w:unhideWhenUsed="1"/>
-    <w:lsdException w:name="Body Text 2" w:semiHidden="1" w:unhideWhenUsed="1"/>
-    <w:lsdException w:name="Hyperlink" w:semiHidden="1" w:uiPriority="99" w:unhideWhenUsed="1"/>
-    <w:lsdException w:name="FollowedHyperlink" w:semiHidden="1" w:uiPriority="99" w:unhideWhenUsed="1"/>
-    <w:lsdException w:name="Strong" w:uiPriority="22" w:qFormat="1"/>
-    <w:lsdException w:name="Document Map" w:semiHidden="1" w:unhideWhenUsed="1"/>
-    <w:lsdException w:name="Plain Text" w:semiHidden="1" w:unhideWhenUsed="1"/>
-    <w:lsdException w:name="E-mail Signature" w:semiHidden="1" w:unhideWhenUsed="1"/>
-    <w:lsdException w:name="HTML Top of Form" w:semiHidden="1" w:uiPriority="99" w:unhideWhenUsed="1"/>
-    <w:lsdException w:name="HTML Bottom of Form" w:semiHidden="1" w:uiPriority="99" w:unhideWhenUsed="1"/>
-    <w:lsdException w:name="Normal (Web)" w:semiHidden="1" w:uiPriority="99" w:unhideWhenUsed="1"/>
-    <w:lsdException w:name="HTML Acronym" w:semiHidden="1" w:unhideWhenUsed="1"/>
-    <w:lsdException w:name="HTML Address" w:semiHidden="1" w:unhideWhenUsed="1"/>
-    <w:lsdException w:name="HTML Cite" w:semiHidden="1" w:unhideWhenUsed="1"/>
-    <w:lsdException w:name="HTML Code" w:semiHidden="1" w:unhideWhenUsed="1"/>
-    <w:lsdException w:name="HTML Definition" w:semiHidden="1" w:unhideWhenUsed="1"/>
-    <w:lsdException w:name="HTML Keyboard" w:semiHidden="1" w:unhideWhenUsed="1"/>
-    <w:lsdException w:name="HTML Preformatted" w:semiHidden="1" w:unhideWhenUsed="1"/>
-    <w:lsdException w:name="HTML Sample" w:semiHidden="1" w:unhideWhenUsed="1"/>
-    <w:lsdException w:name="HTML Typewriter" w:semiHidden="1" w:unhideWhenUsed="1"/>
-    <w:lsdException w:name="HTML Variable" w:semiHidden="1" w:unhideWhenUsed="1"/>
-    <w:lsdException w:name="Normal Table" w:semiHidden="1" w:unhideWhenUsed="1"/>
-    <w:lsdException w:name="annotation subject" w:semiHidden="1" w:unhideWhenUsed="1"/>
-    <w:lsdException w:name="No List" w:semiHidden="1" w:uiPriority="99" w:unhideWhenUsed="1"/>
-    <w:lsdException w:name="Outline List 1" w:semiHidden="1" w:unhideWhenUsed="1"/>
-    <w:lsdException w:name="Outline List 2" w:semiHidden="1" w:unhideWhenUsed="1"/>
-    <w:lsdException w:name="Outline List 3" w:semiHidden="1" w:unhideWhenUsed="1"/>
-    <w:lsdException w:name="Table Simple 1" w:semiHidden="1" w:unhideWhenUsed="1"/>
-    <w:lsdException w:name="Table Simple 2" w:semiHidden="1" w:unhideWhenUsed="1"/>
-    <w:lsdException w:name="Table Simple 3" w:semiHidden="1" w:unhideWhenUsed="1"/>
-    <w:lsdException w:name="Table Classic 1" w:semiHidden="1" w:unhideWhenUsed="1"/>
-    <w:lsdException w:name="Table Classic 2" w:semiHidden="1" w:unhideWhenUsed="1"/>
-    <w:lsdException w:name="Table Classic 3" w:semiHidden="1" w:unhideWhenUsed="1"/>
-    <w:lsdException w:name="Table Classic 4" w:semiHidden="1" w:unhideWhenUsed="1"/>
-    <w:lsdException w:name="Table Colorful 1" w:semiHidden="1" w:unhideWhenUsed="1"/>
-    <w:lsdException w:name="Table Colorful 2" w:semiHidden="1" w:unhideWhenUsed="1"/>
-    <w:lsdException w:name="Table Colorful 3" w:semiHidden="1" w:unhideWhenUsed="1"/>
-    <w:lsdException w:name="Table Columns 1" w:semiHidden="1" w:unhideWhenUsed="1"/>
-    <w:lsdException w:name="Table Columns 2" w:semiHidden="1" w:unhideWhenUsed="1"/>
-    <w:lsdException w:name="Table Columns 3" w:semiHidden="1" w:unhideWhenUsed="1"/>
-    <w:lsdException w:name="Table Columns 4" w:semiHidden="1" w:unhideWhenUsed="1"/>
-    <w:lsdException w:name="Table Columns 5" w:semiHidden="1" w:unhideWhenUsed="1"/>
-    <w:lsdException w:name="Table Grid 1" w:semiHidden="1" w:unhideWhenUsed="1"/>
-    <w:lsdException w:name="Table Grid 2" w:semiHidden="1" w:unhideWhenUsed="1"/>
-    <w:lsdException w:name="Table Grid 3" w:semiHidden="1" w:unhideWhenUsed="1"/>
-    <w:lsdException w:name="Table Grid 4" w:semiHidden="1" w:unhideWhenUsed="1"/>
-    <w:lsdException w:name="Table Grid 5" w:semiHidden="1" w:unhideWhenUsed="1"/>
-    <w:lsdException w:name="Table Grid 6" w:semiHidden="1" w:unhideWhenUsed="1"/>
-    <w:lsdException w:name="Table Grid 7" w:semiHidden="1" w:unhideWhenUsed="1"/>
-    <w:lsdException w:name="Table Grid 8" w:semiHidden="1" w:unhideWhenUsed="1"/>
-    <w:lsdException w:name="Table List 1" w:semiHidden="1" w:unhideWhenUsed="1"/>
-    <w:lsdException w:name="Table List 2" w:semiHidden="1" w:unhideWhenUsed="1"/>
-    <w:lsdException w:name="Table List 3" w:semiHidden="1" w:unhideWhenUsed="1"/>
-    <w:lsdException w:name="Table List 4" w:semiHidden="1" w:unhideWhenUsed="1"/>
-    <w:lsdException w:name="Table List 5" w:semiHidden="1" w:unhideWhenUsed="1"/>
-    <w:lsdException w:name="Table List 6" w:semiHidden="1" w:unhideWhenUsed="1"/>
-    <w:lsdException w:name="Table List 7" w:semiHidden="1" w:unhideWhenUsed="1"/>
-    <w:lsdException w:name="Table List 8" w:semiHidden="1" w:unhideWhenUsed="1"/>
-    <w:lsdException w:name="Table 3D effects 1" w:semiHidden="1" w:unhideWhenUsed="1"/>
-    <w:lsdException w:name="Table 3D effects 2" w:semiHidden="1" w:unhideWhenUsed="1"/>
-    <w:lsdException w:name="Table 3D effects 3" w:semiHidden="1" w:unhideWhenUsed="1"/>
-    <w:lsdException w:name="Table Contemporary" w:semiHidden="1" w:unhideWhenUsed="1"/>
-    <w:lsdException w:name="Table Elegant" w:semiHidden="1" w:unhideWhenUsed="1"/>
-    <w:lsdException w:name="Table Professional" w:semiHidden="1" w:unhideWhenUsed="1"/>
-    <w:lsdException w:name="Table Subtle 1" w:semiHidden="1" w:unhideWhenUsed="1"/>
-    <w:lsdException w:name="Table Subtle 2" w:semiHidden="1" w:unhideWhenUsed="1"/>
-    <w:lsdException w:name="Table Web 1" w:semiHidden="1" w:unhideWhenUsed="1"/>
-    <w:lsdException w:name="Table Web 2" w:semiHidden="1" w:unhideWhenUsed="1"/>
-    <w:lsdException w:name="Table Web 3" w:semiHidden="1" w:unhideWhenUsed="1"/>
-    <w:lsdException w:name="Balloon Text" w:semiHidden="1" w:unhideWhenUsed="1"/>
-    <w:lsdException w:name="Table Theme" w:semiHidden="1" w:unhideWhenUsed="1"/>
-    <w:lsdException w:name="Note Level 1" w:semiHidden="1" w:unhideWhenUsed="1"/>
-    <w:lsdException w:name="Note Level 2" w:semiHidden="1" w:unhideWhenUsed="1"/>
-    <w:lsdException w:name="Note Level 3" w:semiHidden="1" w:unhideWhenUsed="1"/>
-    <w:lsdException w:name="Note Level 4" w:semiHidden="1" w:unhideWhenUsed="1"/>
-    <w:lsdException w:name="Note Level 5" w:semiHidden="1" w:unhideWhenUsed="1"/>
-    <w:lsdException w:name="Note Level 6" w:semiHidden="1" w:unhideWhenUsed="1"/>
-    <w:lsdException w:name="Note Level 7" w:semiHidden="1" w:unhideWhenUsed="1"/>
-    <w:lsdException w:name="Revision" w:semiHidden="1"/>
+    <w:lsdException w:name="Medium List 2 Accent 1"/>
+    <w:lsdException w:name="Medium Grid 1 Accent 1"/>
+    <w:lsdException w:name="Medium Grid 2 Accent 1"/>
+    <w:lsdException w:name="Medium Grid 3 Accent 1"/>
+    <w:lsdException w:name="Dark List Accent 1"/>
+    <w:lsdException w:name="Colorful Shading Accent 1"/>
+    <w:lsdException w:name="Colorful List Accent 1"/>
+    <w:lsdException w:name="Colorful Grid Accent 1"/>
+    <w:lsdException w:name="Light Shading Accent 2"/>
+    <w:lsdException w:name="Light List Accent 2"/>
+    <w:lsdException w:name="Light Grid Accent 2"/>
+    <w:lsdException w:name="Medium Shading 1 Accent 2"/>
+    <w:lsdException w:name="Medium Shading 2 Accent 2"/>
+    <w:lsdException w:name="Medium List 1 Accent 2"/>
+    <w:lsdException w:name="Medium List 2 Accent 2"/>
+    <w:lsdException w:name="Medium Grid 1 Accent 2"/>
+    <w:lsdException w:name="Medium Grid 2 Accent 2"/>
+    <w:lsdException w:name="Medium Grid 3 Accent 2"/>
+    <w:lsdException w:name="Dark List Accent 2"/>
+    <w:lsdException w:name="Colorful Shading Accent 2"/>
+    <w:lsdException w:name="Colorful List Accent 2"/>
+    <w:lsdException w:name="Colorful Grid Accent 2"/>
+    <w:lsdException w:name="Light Shading Accent 3"/>
+    <w:lsdException w:name="Light List Accent 3"/>
+    <w:lsdException w:name="Light Grid Accent 3"/>
+    <w:lsdException w:name="Medium Shading 1 Accent 3"/>
+    <w:lsdException w:name="Medium Shading 2 Accent 3"/>
+    <w:lsdException w:name="Medium List 1 Accent 3"/>
+    <w:lsdException w:name="Medium List 2 Accent 3"/>
+    <w:lsdException w:name="Medium Grid 1 Accent 3"/>
+    <w:lsdException w:name="Medium Grid 2 Accent 3"/>
+    <w:lsdException w:name="Medium Grid 3 Accent 3"/>
+    <w:lsdException w:name="Dark List Accent 3"/>
+    <w:lsdException w:name="Colorful Shading Accent 3"/>
+    <w:lsdException w:name="Colorful List Accent 3"/>
+    <w:lsdException w:name="Colorful Grid Accent 3"/>
+    <w:lsdException w:name="Light Shading Accent 4"/>
+    <w:lsdException w:name="Light List Accent 4"/>
+    <w:lsdException w:name="Light Grid Accent 4"/>
+    <w:lsdException w:name="Medium Shading 1 Accent 4"/>
+    <w:lsdException w:name="Medium Shading 2 Accent 4"/>
+    <w:lsdException w:name="Medium List 1 Accent 4"/>
+    <w:lsdException w:name="Medium List 2 Accent 4"/>
+    <w:lsdException w:name="Medium Grid 1 Accent 4"/>
+    <w:lsdException w:name="Medium Grid 2 Accent 4"/>
+    <w:lsdException w:name="Medium Grid 3 Accent 4"/>
+    <w:lsdException w:name="Dark List Accent 4"/>
+    <w:lsdException w:name="Colorful Shading Accent 4"/>
+    <w:lsdException w:name="Colorful List Accent 4"/>
+    <w:lsdException w:name="Colorful Grid Accent 4"/>
+    <w:lsdException w:name="Light Shading Accent 5"/>
+    <w:lsdException w:name="Light List Accent 5"/>
+    <w:lsdException w:name="Light Grid Accent 5"/>
+    <w:lsdException w:name="Medium Shading 1 Accent 5"/>
+    <w:lsdException w:name="Medium Shading 2 Accent 5"/>
+    <w:lsdException w:name="Medium List 1 Accent 5"/>
+    <w:lsdException w:name="Medium List 2 Accent 5"/>
+    <w:lsdException w:name="Medium Grid 1 Accent 5"/>
+    <w:lsdException w:name="Medium Grid 2 Accent 5"/>
+    <w:lsdException w:name="Medium Grid 3 Accent 5"/>
+    <w:lsdException w:name="Dark List Accent 5"/>
+    <w:lsdException w:name="Colorful Shading Accent 5"/>
+    <w:lsdException w:name="Colorful List Accent 5"/>
+    <w:lsdException w:name="Colorful Grid Accent 5"/>
+    <w:lsdException w:name="Light Shading Accent 6"/>
+    <w:lsdException w:name="Light List Accent 6"/>
+    <w:lsdException w:name="Light Grid Accent 6"/>
+    <w:lsdException w:name="Medium Shading 1 Accent 6"/>
+    <w:lsdException w:name="Medium Shading 2 Accent 6"/>
+    <w:lsdException w:name="Medium List 1 Accent 6"/>
+    <w:lsdException w:name="Medium List 2 Accent 6"/>
+    <w:lsdException w:name="Medium Grid 1 Accent 6"/>
+    <w:lsdException w:name="Medium Grid 2 Accent 6"/>
+    <w:lsdException w:name="Medium Grid 3 Accent 6"/>
+    <w:lsdException w:name="Dark List Accent 6"/>
+    <w:lsdException w:name="Colorful Shading Accent 6"/>
+    <w:lsdException w:name="Colorful List Accent 6"/>
+    <w:lsdException w:name="Colorful Grid Accent 6"/>
+    <w:lsdException w:name="Plain Table 1" w:uiPriority="41"/>
+    <w:lsdException w:name="Plain Table 2" w:uiPriority="42"/>
+    <w:lsdException w:name="Plain Table 3" w:uiPriority="43"/>
+    <w:lsdException w:name="Plain Table 4" w:uiPriority="44"/>
+    <w:lsdException w:name="Plain Table 5" w:uiPriority="45"/>
+    <w:lsdException w:name="Grid Table Light" w:uiPriority="40"/>
+    <w:lsdException w:name="Grid Table 1 Light" w:uiPriority="46"/>
+    <w:lsdException w:name="Grid Table 2" w:uiPriority="47"/>
+    <w:lsdException w:name="Grid Table 3" w:uiPriority="48"/>
+    <w:lsdException w:name="Grid Table 4" w:uiPriority="49"/>
+    <w:lsdException w:name="Grid Table 5 Dark" w:uiPriority="50"/>
+    <w:lsdException w:name="Grid Table 6 Colorful" w:uiPriority="51"/>
+    <w:lsdException w:name="Grid Table 7 Colorful" w:uiPriority="52"/>
+    <w:lsdException w:name="Grid Table 1 Light Accent 1" w:uiPriority="46"/>
+    <w:lsdException w:name="Grid Table 2 Accent 1" w:uiPriority="47"/>
+    <w:lsdException w:name="Grid Table 3 Accent 1" w:uiPriority="48"/>
+    <w:lsdException w:name="Grid Table 4 Accent 1" w:uiPriority="49"/>
+    <w:lsdException w:name="Grid Table 5 Dark Accent 1" w:uiPriority="50"/>
+    <w:lsdException w:name="Grid Table 6 Colorful Accent 1" w:uiPriority="51"/>
+    <w:lsdException w:name="Grid Table 7 Colorful Accent 1" w:uiPriority="52"/>
+    <w:lsdException w:name="Grid Table 1 Light Accent 2" w:uiPriority="46"/>
+    <w:lsdException w:name="Grid Table 2 Accent 2" w:uiPriority="47"/>
+    <w:lsdException w:name="Grid Table 3 Accent 2" w:uiPriority="48"/>
+    <w:lsdException w:name="Grid Table 4 Accent 2" w:uiPriority="49"/>
+    <w:lsdException w:name="Grid Table 5 Dark Accent 2" w:uiPriority="50"/>
+    <w:lsdException w:name="Grid Table 6 Colorful Accent 2" w:uiPriority="51"/>
+    <w:lsdException w:name="Grid Table 7 Colorful Accent 2" w:uiPriority="52"/>
+    <w:lsdException w:name="Grid Table 1 Light Accent 3" w:uiPriority="46"/>
+    <w:lsdException w:name="Grid Table 2 Accent 3" w:uiPriority="47"/>
+    <w:lsdException w:name="Grid Table 3 Accent 3" w:uiPriority="48"/>
+    <w:lsdException w:name="Grid Table 4 Accent 3" w:uiPriority="49"/>
+    <w:lsdException w:name="Grid Table 5 Dark Accent 3" w:uiPriority="50"/>
+    <w:lsdException w:name="Grid Table 6 Colorful Accent 3" w:uiPriority="51"/>
+    <w:lsdException w:name="Grid Table 7 Colorful Accent 3" w:uiPriority="52"/>
+    <w:lsdException w:name="Grid Table 1 Light Accent 4" w:uiPriority="46"/>
+    <w:lsdException w:name="Grid Table 2 Accent 4" w:uiPriority="47"/>
+    <w:lsdException w:name="Grid Table 3 Accent 4" w:uiPriority="48"/>
+    <w:lsdException w:name="Grid Table 4 Accent 4" w:uiPriority="49"/>
+    <w:lsdException w:name="Grid Table 5 Dark Accent 4" w:uiPriority="50"/>
+    <w:lsdException w:name="Grid Table 6 Colorful Accent 4" w:uiPriority="51"/>
+    <w:lsdException w:name="Grid Table 7 Colorful Accent 4" w:uiPriority="52"/>
+    <w:lsdException w:name="Grid Table 1 Light Accent 5" w:uiPriority="46"/>
+    <w:lsdException w:name="Grid Table 2 Accent 5" w:uiPriority="47"/>
+    <w:lsdException w:name="Grid Table 3 Accent 5" w:uiPriority="48"/>
+    <w:lsdException w:name="Grid Table 4 Accent 5" w:uiPriority="49"/>
+    <w:lsdException w:name="Grid Table 5 Dark Accent 5" w:uiPriority="50"/>
+    <w:lsdException w:name="Grid Table 6 Colorful Accent 5" w:uiPriority="51"/>
+    <w:lsdException w:name="Grid Table 7 Colorful Accent 5" w:uiPriority="52"/>
+    <w:lsdException w:name="Grid Table 1 Light Accent 6" w:uiPriority="46"/>
+    <w:lsdException w:name="Grid Table 2 Accent 6" w:uiPriority="47"/>
+    <w:lsdException w:name="Grid Table 3 Accent 6" w:uiPriority="48"/>
+    <w:lsdException w:name="Grid Table 4 Accent 6" w:uiPriority="49"/>
+    <w:lsdException w:name="Grid Table 5 Dark Accent 6" w:uiPriority="50"/>
+    <w:lsdException w:name="Grid Table 6 Colorful Accent 6" w:uiPriority="51"/>
+    <w:lsdException w:name="Grid Table 7 Colorful Accent 6" w:uiPriority="52"/>
+    <w:lsdException w:name="List Table 1 Light" w:uiPriority="46"/>
+    <w:lsdException w:name="List Table 2" w:uiPriority="47"/>
+    <w:lsdException w:name="List Table 3" w:uiPriority="48"/>
+    <w:lsdException w:name="List Table 4" w:uiPriority="49"/>
+    <w:lsdException w:name="List Table 5 Dark" w:uiPriority="50"/>
+    <w:lsdException w:name="List Table 6 Colorful" w:uiPriority="51"/>
+    <w:lsdException w:name="List Table 7 Colorful" w:uiPriority="52"/>
+    <w:lsdException w:name="List Table 1 Light Accent 1" w:uiPriority="46"/>
+    <w:lsdException w:name="List Table 2 Accent 1" w:uiPriority="47"/>
+    <w:lsdException w:name="List Table 3 Accent 1" w:uiPriority="48"/>
+    <w:lsdException w:name="List Table 4 Accent 1" w:uiPriority="49"/>
+    <w:lsdException w:name="List Table 5 Dark Accent 1" w:uiPriority="50"/>
+    <w:lsdException w:name="List Table 6 Colorful Accent 1" w:uiPriority="51"/>
+    <w:lsdException w:name="List Table 7 Colorful Accent 1" w:uiPriority="52"/>
+    <w:lsdException w:name="List Table 1 Light Accent 2" w:uiPriority="46"/>
+    <w:lsdException w:name="List Table 2 Accent 2" w:uiPriority="47"/>
+    <w:lsdException w:name="List Table 3 Accent 2" w:uiPriority="48"/>
+    <w:lsdException w:name="List Table 4 Accent 2" w:uiPriority="49"/>
+    <w:lsdException w:name="List Table 5 Dark Accent 2" w:uiPriority="50"/>
+    <w:lsdException w:name="List Table 6 Colorful Accent 2" w:uiPriority="51"/>
+    <w:lsdException w:name="List Table 7 Colorful Accent 2" w:uiPriority="52"/>
+    <w:lsdException w:name="List Table 1 Light Accent 3" w:uiPriority="46"/>
+    <w:lsdException w:name="List Table 2 Accent 3" w:uiPriority="47"/>
+    <w:lsdException w:name="List Table 3 Accent 3" w:uiPriority="48"/>
+    <w:lsdException w:name="List Table 4 Accent 3" w:uiPriority="49"/>
+    <w:lsdException w:name="List Table 5 Dark Accent 3" w:uiPriority="50"/>
+    <w:lsdException w:name="List Table 6 Colorful Accent 3" w:uiPriority="51"/>
+    <w:lsdException w:name="List Table 7 Colorful Accent 3" w:uiPriority="52"/>
+    <w:lsdException w:name="List Table 1 Light Accent 4" w:uiPriority="46"/>
+    <w:lsdException w:name="List Table 2 Accent 4" w:uiPriority="47"/>
+    <w:lsdException w:name="List Table 3 Accent 4" w:uiPriority="48"/>
+    <w:lsdException w:name="List Table 4 Accent 4" w:uiPriority="49"/>
+    <w:lsdException w:name="List Table 5 Dark Accent 4" w:uiPriority="50"/>
+    <w:lsdException w:name="List Table 6 Colorful Accent 4" w:uiPriority="51"/>
+    <w:lsdException w:name="List Table 7 Colorful Accent 4" w:uiPriority="52"/>
+    <w:lsdException w:name="List Table 1 Light Accent 5" w:uiPriority="46"/>
+    <w:lsdException w:name="List Table 2 Accent 5" w:uiPriority="47"/>
+    <w:lsdException w:name="List Table 3 Accent 5" w:uiPriority="48"/>
+    <w:lsdException w:name="List Table 4 Accent 5" w:uiPriority="49"/>
+    <w:lsdException w:name="List Table 5 Dark Accent 5" w:uiPriority="50"/>
+    <w:lsdException w:name="List Table 6 Colorful Accent 5" w:uiPriority="51"/>
+    <w:lsdException w:name="List Table 7 Colorful Accent 5" w:uiPriority="52"/>
+    <w:lsdException w:name="List Table 1 Light Accent 6" w:uiPriority="46"/>
+    <w:lsdException w:name="List Table 2 Accent 6" w:uiPriority="47"/>
+    <w:lsdException w:name="List Table 3 Accent 6" w:uiPriority="48"/>
+    <w:lsdException w:name="List Table 4 Accent 6" w:uiPriority="49"/>
+    <w:lsdException w:name="List Table 5 Dark Accent 6" w:uiPriority="50"/>
+    <w:lsdException w:name="List Table 6 Colorful Accent 6" w:uiPriority="51"/>
+    <w:lsdException w:name="List Table 7 Colorful Accent 6" w:uiPriority="52"/>
+    <w:lsdException w:name="Mention" w:semiHidden="1" w:uiPriority="99" w:unhideWhenUsed="1"/>
+    <w:lsdException w:name="Smart Hyperlink" w:semiHidden="1" w:uiPriority="99" w:unhideWhenUsed="1"/>
   </w:latentStyles>
   <w:style w:type="paragraph" w:default="1" w:styleId="Normal">
     <w:name w:val="Normal"/>
@@ -33989,7 +33029,7 @@
 </file>
 
 <file path=customXml/itemProps1.xml><?xml version="1.0" encoding="utf-8"?>
-<ds:datastoreItem xmlns:ds="http://schemas.openxmlformats.org/officeDocument/2006/customXml" ds:itemID="{438A6823-816B-9246-A1C5-025CCD962399}">
+<ds:datastoreItem xmlns:ds="http://schemas.openxmlformats.org/officeDocument/2006/customXml" ds:itemID="{138B0BFC-E24D-7B46-81ED-A2304BF13E3C}">
   <ds:schemaRefs>
     <ds:schemaRef ds:uri="http://schemas.openxmlformats.org/officeDocument/2006/bibliography"/>
   </ds:schemaRefs>

</xml_diff>

<commit_message>
Work on python script execution.
</commit_message>
<xml_diff>
--- a/doc/ApplicationInstaller.docx
+++ b/doc/ApplicationInstaller.docx
@@ -1,6 +1,6 @@
 
 <file path=word/document.xml><?xml version="1.0" encoding="utf-8"?>
-<w:document xmlns:wpc="http://schemas.microsoft.com/office/word/2010/wordprocessingCanvas" xmlns:mo="http://schemas.microsoft.com/office/mac/office/2008/main" xmlns:mc="http://schemas.openxmlformats.org/markup-compatibility/2006" xmlns:mv="urn:schemas-microsoft-com:mac:vml" xmlns:o="urn:schemas-microsoft-com:office:office" xmlns:r="http://schemas.openxmlformats.org/officeDocument/2006/relationships" xmlns:m="http://schemas.openxmlformats.org/officeDocument/2006/math" xmlns:v="urn:schemas-microsoft-com:vml" xmlns:wp14="http://schemas.microsoft.com/office/word/2010/wordprocessingDrawing" xmlns:wp="http://schemas.openxmlformats.org/drawingml/2006/wordprocessingDrawing" xmlns:w10="urn:schemas-microsoft-com:office:word" xmlns:w="http://schemas.openxmlformats.org/wordprocessingml/2006/main" xmlns:w14="http://schemas.microsoft.com/office/word/2010/wordml" xmlns:w15="http://schemas.microsoft.com/office/word/2012/wordml" xmlns:wpg="http://schemas.microsoft.com/office/word/2010/wordprocessingGroup" xmlns:wpi="http://schemas.microsoft.com/office/word/2010/wordprocessingInk" xmlns:wne="http://schemas.microsoft.com/office/word/2006/wordml" xmlns:wps="http://schemas.microsoft.com/office/word/2010/wordprocessingShape" mc:Ignorable="w14 w15 wp14">
+<w:document xmlns:wpc="http://schemas.microsoft.com/office/word/2010/wordprocessingCanvas" xmlns:mo="http://schemas.microsoft.com/office/mac/office/2008/main" xmlns:mc="http://schemas.openxmlformats.org/markup-compatibility/2006" xmlns:mv="urn:schemas-microsoft-com:mac:vml" xmlns:o="urn:schemas-microsoft-com:office:office" xmlns:r="http://schemas.openxmlformats.org/officeDocument/2006/relationships" xmlns:m="http://schemas.openxmlformats.org/officeDocument/2006/math" xmlns:v="urn:schemas-microsoft-com:vml" xmlns:wp14="http://schemas.microsoft.com/office/word/2010/wordprocessingDrawing" xmlns:wp="http://schemas.openxmlformats.org/drawingml/2006/wordprocessingDrawing" xmlns:w10="urn:schemas-microsoft-com:office:word" xmlns:w="http://schemas.openxmlformats.org/wordprocessingml/2006/main" xmlns:w14="http://schemas.microsoft.com/office/word/2010/wordml" xmlns:wpg="http://schemas.microsoft.com/office/word/2010/wordprocessingGroup" xmlns:wpi="http://schemas.microsoft.com/office/word/2010/wordprocessingInk" xmlns:wne="http://schemas.microsoft.com/office/word/2006/wordml" xmlns:wps="http://schemas.microsoft.com/office/word/2010/wordprocessingShape" mc:Ignorable="w14 wp14">
   <w:body>
     <w:p>
       <w:pPr>
@@ -209,14 +209,27 @@
         </w:rPr>
         <w:t xml:space="preserve"> </w:t>
       </w:r>
-      <w:fldSimple w:instr=" DOCPROPERTY &quot;Version&quot;  \* MERGEFORMAT ">
-        <w:r>
-          <w:rPr>
-            <w:b/>
-          </w:rPr>
-          <w:t>1.7</w:t>
-        </w:r>
-      </w:fldSimple>
+      <w:r>
+        <w:fldChar w:fldCharType="begin"/>
+      </w:r>
+      <w:r>
+        <w:instrText xml:space="preserve"> DOCPROPERTY "Version"  \* MERGEFORMAT </w:instrText>
+      </w:r>
+      <w:r>
+        <w:fldChar w:fldCharType="separate"/>
+      </w:r>
+      <w:r>
+        <w:rPr>
+          <w:b/>
+        </w:rPr>
+        <w:t>1.7</w:t>
+      </w:r>
+      <w:r>
+        <w:rPr>
+          <w:b/>
+        </w:rPr>
+        <w:fldChar w:fldCharType="end"/>
+      </w:r>
     </w:p>
     <w:p>
       <w:pPr>
@@ -346,11 +359,11 @@
           <w:sz w:val="28"/>
         </w:rPr>
         <w:sectPr>
-          <w:headerReference w:type="default" r:id="rId8"/>
-          <w:footerReference w:type="even" r:id="rId9"/>
-          <w:footerReference w:type="default" r:id="rId10"/>
-          <w:headerReference w:type="first" r:id="rId11"/>
-          <w:footerReference w:type="first" r:id="rId12"/>
+          <w:headerReference w:type="default" r:id="rId9"/>
+          <w:footerReference w:type="even" r:id="rId10"/>
+          <w:footerReference w:type="default" r:id="rId11"/>
+          <w:headerReference w:type="first" r:id="rId12"/>
+          <w:footerReference w:type="first" r:id="rId13"/>
           <w:pgSz w:w="12240" w:h="15840" w:code="1"/>
           <w:pgMar w:top="1440" w:right="1440" w:bottom="1440" w:left="1440" w:header="720" w:footer="720" w:gutter="0"/>
           <w:cols w:space="720"/>
@@ -2842,25 +2855,7 @@
           <w:sz w:val="28"/>
           <w:szCs w:val="28"/>
         </w:rPr>
-        <w:t xml:space="preserve"> It appears as “</w:t>
-      </w:r>
-      <w:proofErr w:type="spellStart"/>
-      <w:r>
-        <w:rPr>
-          <w:rFonts w:asciiTheme="majorHAnsi" w:hAnsiTheme="majorHAnsi"/>
-          <w:sz w:val="28"/>
-          <w:szCs w:val="28"/>
-        </w:rPr>
-        <w:t>ApplicationInstaller</w:t>
-      </w:r>
-      <w:proofErr w:type="spellEnd"/>
-      <w:r>
-        <w:rPr>
-          <w:rFonts w:asciiTheme="majorHAnsi" w:hAnsiTheme="majorHAnsi"/>
-          <w:sz w:val="28"/>
-          <w:szCs w:val="28"/>
-        </w:rPr>
-        <w:t>” in the module list.</w:t>
+        <w:t xml:space="preserve"> It appears as “ApplicationInstaller” in the module list.</w:t>
       </w:r>
       <w:r>
         <w:rPr>
@@ -2924,7 +2919,6 @@
           <w:noProof/>
           <w:sz w:val="28"/>
           <w:szCs w:val="28"/>
-          <w:lang w:eastAsia="zh-TW"/>
         </w:rPr>
         <w:drawing>
           <wp:inline distT="0" distB="0" distL="0" distR="0" wp14:anchorId="3E39B1A0" wp14:editId="57A75154">
@@ -2944,7 +2938,7 @@
                     </pic:cNvPicPr>
                   </pic:nvPicPr>
                   <pic:blipFill>
-                    <a:blip r:embed="rId13">
+                    <a:blip r:embed="rId14">
                       <a:extLst>
                         <a:ext uri="{28A0092B-C50C-407E-A947-70E740481C1C}">
                           <a14:useLocalDpi xmlns:a14="http://schemas.microsoft.com/office/drawing/2010/main" val="0"/>
@@ -2998,14 +2992,27 @@
       <w:r>
         <w:t xml:space="preserve">Figure </w:t>
       </w:r>
-      <w:fldSimple w:instr=" SEQ Figure \* ARABIC ">
-        <w:r>
-          <w:rPr>
-            <w:noProof/>
-          </w:rPr>
-          <w:t>1</w:t>
-        </w:r>
-      </w:fldSimple>
+      <w:r>
+        <w:fldChar w:fldCharType="begin"/>
+      </w:r>
+      <w:r>
+        <w:instrText xml:space="preserve"> SEQ Figure \* ARABIC </w:instrText>
+      </w:r>
+      <w:r>
+        <w:fldChar w:fldCharType="separate"/>
+      </w:r>
+      <w:r>
+        <w:rPr>
+          <w:noProof/>
+        </w:rPr>
+        <w:t>1</w:t>
+      </w:r>
+      <w:r>
+        <w:rPr>
+          <w:noProof/>
+        </w:rPr>
+        <w:fldChar w:fldCharType="end"/>
+      </w:r>
       <w:r>
         <w:t xml:space="preserve"> – Gateway Modules View</w:t>
       </w:r>
@@ -3074,7 +3081,6 @@
           <w:noProof/>
           <w:sz w:val="28"/>
           <w:szCs w:val="28"/>
-          <w:lang w:eastAsia="zh-TW"/>
         </w:rPr>
         <w:drawing>
           <wp:inline distT="0" distB="0" distL="0" distR="0" wp14:anchorId="038ECAB3" wp14:editId="1FEE684E">
@@ -3094,7 +3100,7 @@
                     </pic:cNvPicPr>
                   </pic:nvPicPr>
                   <pic:blipFill>
-                    <a:blip r:embed="rId14">
+                    <a:blip r:embed="rId15">
                       <a:extLst>
                         <a:ext uri="{28A0092B-C50C-407E-A947-70E740481C1C}">
                           <a14:useLocalDpi xmlns:a14="http://schemas.microsoft.com/office/drawing/2010/main" val="0"/>
@@ -3139,14 +3145,27 @@
       <w:r>
         <w:t xml:space="preserve">Figure </w:t>
       </w:r>
-      <w:fldSimple w:instr=" SEQ Figure \* ARABIC ">
-        <w:r>
-          <w:rPr>
-            <w:noProof/>
-          </w:rPr>
-          <w:t>2</w:t>
-        </w:r>
-      </w:fldSimple>
+      <w:r>
+        <w:fldChar w:fldCharType="begin"/>
+      </w:r>
+      <w:r>
+        <w:instrText xml:space="preserve"> SEQ Figure \* ARABIC </w:instrText>
+      </w:r>
+      <w:r>
+        <w:fldChar w:fldCharType="separate"/>
+      </w:r>
+      <w:r>
+        <w:rPr>
+          <w:noProof/>
+        </w:rPr>
+        <w:t>2</w:t>
+      </w:r>
+      <w:r>
+        <w:rPr>
+          <w:noProof/>
+        </w:rPr>
+        <w:fldChar w:fldCharType="end"/>
+      </w:r>
       <w:r>
         <w:t xml:space="preserve"> – Entry on Configuration Panel</w:t>
       </w:r>
@@ -3339,25 +3358,7 @@
           <w:sz w:val="22"/>
           <w:szCs w:val="22"/>
         </w:rPr>
-        <w:t>jar –</w:t>
-      </w:r>
-      <w:proofErr w:type="spellStart"/>
-      <w:r>
-        <w:rPr>
-          <w:rFonts w:ascii="Courier" w:hAnsi="Courier"/>
-          <w:sz w:val="22"/>
-          <w:szCs w:val="22"/>
-        </w:rPr>
-        <w:t>cf</w:t>
-      </w:r>
-      <w:proofErr w:type="spellEnd"/>
-      <w:r>
-        <w:rPr>
-          <w:rFonts w:ascii="Courier" w:hAnsi="Courier"/>
-          <w:sz w:val="22"/>
-          <w:szCs w:val="22"/>
-        </w:rPr>
-        <w:t xml:space="preserve"> &lt;jar-file-name&gt; &lt;directory-to-be-jarred&gt;</w:t>
+        <w:t>jar –cf &lt;jar-file-name&gt; &lt;directory-to-be-jarred&gt;</w:t>
       </w:r>
     </w:p>
     <w:p>
@@ -3924,7 +3925,7 @@
         </w:rPr>
         <w:t xml:space="preserve"> </w:t>
       </w:r>
-      <w:hyperlink r:id="rId15" w:history="1">
+      <w:hyperlink r:id="rId16" w:history="1">
         <w:r>
           <w:rPr>
             <w:rStyle w:val="Hyperlink"/>
@@ -3996,15 +3997,7 @@
         <w:t xml:space="preserve"> showing both the XML fragments used for configuration and the resulting screen displayed to the user</w:t>
       </w:r>
       <w:r>
-        <w:t xml:space="preserve">. Not every panel is applicable for every product. In some </w:t>
-      </w:r>
-      <w:proofErr w:type="gramStart"/>
-      <w:r>
-        <w:t>cases</w:t>
-      </w:r>
-      <w:proofErr w:type="gramEnd"/>
-      <w:r>
-        <w:t xml:space="preserve"> multiple versions of the same panel may be needed. This is all controlled by the makeup of the XML file, the product bill-of-materials.</w:t>
+        <w:t>. Not every panel is applicable for every product. In some cases multiple versions of the same panel may be needed. This is all controlled by the makeup of the XML file, the product bill-of-materials.</w:t>
       </w:r>
     </w:p>
     <w:p>
@@ -5545,7 +5538,6 @@
           <w:noProof/>
           <w:sz w:val="28"/>
           <w:szCs w:val="28"/>
-          <w:lang w:eastAsia="zh-TW"/>
         </w:rPr>
         <w:drawing>
           <wp:inline distT="0" distB="0" distL="0" distR="0" wp14:anchorId="148E1450" wp14:editId="138D0FDD">
@@ -5565,7 +5557,7 @@
                     </pic:cNvPicPr>
                   </pic:nvPicPr>
                   <pic:blipFill>
-                    <a:blip r:embed="rId16">
+                    <a:blip r:embed="rId17">
                       <a:extLst>
                         <a:ext uri="{28A0092B-C50C-407E-A947-70E740481C1C}">
                           <a14:useLocalDpi xmlns:a14="http://schemas.microsoft.com/office/drawing/2010/main" val="0"/>
@@ -5610,14 +5602,27 @@
       <w:r>
         <w:t xml:space="preserve">Figure </w:t>
       </w:r>
-      <w:fldSimple w:instr=" SEQ Figure \* ARABIC ">
-        <w:r>
-          <w:rPr>
-            <w:noProof/>
-          </w:rPr>
-          <w:t>3</w:t>
-        </w:r>
-      </w:fldSimple>
+      <w:r>
+        <w:fldChar w:fldCharType="begin"/>
+      </w:r>
+      <w:r>
+        <w:instrText xml:space="preserve"> SEQ Figure \* ARABIC </w:instrText>
+      </w:r>
+      <w:r>
+        <w:fldChar w:fldCharType="separate"/>
+      </w:r>
+      <w:r>
+        <w:rPr>
+          <w:noProof/>
+        </w:rPr>
+        <w:t>3</w:t>
+      </w:r>
+      <w:r>
+        <w:rPr>
+          <w:noProof/>
+        </w:rPr>
+        <w:fldChar w:fldCharType="end"/>
+      </w:r>
       <w:r>
         <w:t xml:space="preserve"> – Welcome Panel</w:t>
       </w:r>
@@ -6487,7 +6492,6 @@
           <w:noProof/>
           <w:sz w:val="28"/>
           <w:szCs w:val="28"/>
-          <w:lang w:eastAsia="zh-TW"/>
         </w:rPr>
         <w:lastRenderedPageBreak/>
         <w:drawing>
@@ -6508,7 +6512,7 @@
                     </pic:cNvPicPr>
                   </pic:nvPicPr>
                   <pic:blipFill>
-                    <a:blip r:embed="rId17">
+                    <a:blip r:embed="rId18">
                       <a:extLst>
                         <a:ext uri="{28A0092B-C50C-407E-A947-70E740481C1C}">
                           <a14:useLocalDpi xmlns:a14="http://schemas.microsoft.com/office/drawing/2010/main" val="0"/>
@@ -6545,14 +6549,27 @@
       <w:r>
         <w:t xml:space="preserve">Figure </w:t>
       </w:r>
-      <w:fldSimple w:instr=" SEQ Figure \* ARABIC ">
-        <w:r>
-          <w:rPr>
-            <w:noProof/>
-          </w:rPr>
-          <w:t>4</w:t>
-        </w:r>
-      </w:fldSimple>
+      <w:r>
+        <w:fldChar w:fldCharType="begin"/>
+      </w:r>
+      <w:r>
+        <w:instrText xml:space="preserve"> SEQ Figure \* ARABIC </w:instrText>
+      </w:r>
+      <w:r>
+        <w:fldChar w:fldCharType="separate"/>
+      </w:r>
+      <w:r>
+        <w:rPr>
+          <w:noProof/>
+        </w:rPr>
+        <w:t>4</w:t>
+      </w:r>
+      <w:r>
+        <w:rPr>
+          <w:noProof/>
+        </w:rPr>
+        <w:fldChar w:fldCharType="end"/>
+      </w:r>
       <w:r>
         <w:t xml:space="preserve"> – License Panel</w:t>
       </w:r>
@@ -6976,7 +6993,6 @@
           <w:noProof/>
           <w:sz w:val="28"/>
           <w:szCs w:val="28"/>
-          <w:lang w:eastAsia="zh-TW"/>
         </w:rPr>
         <w:lastRenderedPageBreak/>
         <w:drawing>
@@ -6997,7 +7013,7 @@
                     </pic:cNvPicPr>
                   </pic:nvPicPr>
                   <pic:blipFill>
-                    <a:blip r:embed="rId18">
+                    <a:blip r:embed="rId19">
                       <a:extLst>
                         <a:ext uri="{28A0092B-C50C-407E-A947-70E740481C1C}">
                           <a14:useLocalDpi xmlns:a14="http://schemas.microsoft.com/office/drawing/2010/main" val="0"/>
@@ -7034,14 +7050,27 @@
       <w:r>
         <w:t xml:space="preserve">Figure </w:t>
       </w:r>
-      <w:fldSimple w:instr=" SEQ Figure \* ARABIC ">
-        <w:r>
-          <w:rPr>
-            <w:noProof/>
-          </w:rPr>
-          <w:t>5</w:t>
-        </w:r>
-      </w:fldSimple>
+      <w:r>
+        <w:fldChar w:fldCharType="begin"/>
+      </w:r>
+      <w:r>
+        <w:instrText xml:space="preserve"> SEQ Figure \* ARABIC </w:instrText>
+      </w:r>
+      <w:r>
+        <w:fldChar w:fldCharType="separate"/>
+      </w:r>
+      <w:r>
+        <w:rPr>
+          <w:noProof/>
+        </w:rPr>
+        <w:t>5</w:t>
+      </w:r>
+      <w:r>
+        <w:rPr>
+          <w:noProof/>
+        </w:rPr>
+        <w:fldChar w:fldCharType="end"/>
+      </w:r>
       <w:r>
         <w:t xml:space="preserve"> – Backup Panel</w:t>
       </w:r>
@@ -7069,16 +7098,7 @@
           <w:sz w:val="28"/>
           <w:szCs w:val="28"/>
         </w:rPr>
-        <w:t xml:space="preserve">Once the user selects the button to “Perform Backup”, the browser will (depending on how it is configured) display a dialog that allows selection of the destination for the </w:t>
-      </w:r>
-      <w:proofErr w:type="gramStart"/>
-      <w:r>
-        <w:rPr>
-          <w:rFonts w:ascii="Calibri" w:hAnsi="Calibri"/>
-          <w:sz w:val="28"/>
-          <w:szCs w:val="28"/>
-        </w:rPr>
-        <w:t xml:space="preserve">resulting  </w:t>
+        <w:t xml:space="preserve">Once the user selects the button to “Perform Backup”, the browser will (depending on how it is configured) display a dialog that allows selection of the destination for the resulting  </w:t>
       </w:r>
       <w:r>
         <w:rPr>
@@ -7087,20 +7107,8 @@
           <w:sz w:val="28"/>
           <w:szCs w:val="28"/>
         </w:rPr>
-        <w:t>.</w:t>
-      </w:r>
-      <w:proofErr w:type="spellStart"/>
-      <w:proofErr w:type="gramEnd"/>
-      <w:r>
-        <w:rPr>
-          <w:rFonts w:ascii="Calibri" w:hAnsi="Calibri"/>
-          <w:i/>
-          <w:sz w:val="28"/>
-          <w:szCs w:val="28"/>
-        </w:rPr>
-        <w:t>gwbk</w:t>
-      </w:r>
-      <w:proofErr w:type="spellEnd"/>
+        <w:t>.gwbk</w:t>
+      </w:r>
       <w:r>
         <w:rPr>
           <w:rFonts w:ascii="Calibri" w:hAnsi="Calibri"/>
@@ -7902,21 +7910,12 @@
         </w:rPr>
         <w:t xml:space="preserve"> – the name of a </w:t>
       </w:r>
-      <w:proofErr w:type="spellStart"/>
-      <w:r>
-        <w:rPr>
-          <w:sz w:val="28"/>
-          <w:szCs w:val="28"/>
-        </w:rPr>
-        <w:t>datasource</w:t>
-      </w:r>
-      <w:proofErr w:type="spellEnd"/>
-      <w:r>
-        <w:rPr>
-          <w:sz w:val="28"/>
-          <w:szCs w:val="28"/>
-        </w:rPr>
-        <w:t xml:space="preserve"> to be assigned </w:t>
+      <w:r>
+        <w:rPr>
+          <w:sz w:val="28"/>
+          <w:szCs w:val="28"/>
+        </w:rPr>
+        <w:t xml:space="preserve">datasource to be assigned </w:t>
       </w:r>
       <w:r>
         <w:rPr>
@@ -7965,46 +7964,14 @@
           <w:sz w:val="28"/>
           <w:szCs w:val="28"/>
         </w:rPr>
-        <w:t xml:space="preserve"> the default production or test </w:t>
-      </w:r>
-      <w:proofErr w:type="spellStart"/>
-      <w:r>
-        <w:rPr>
-          <w:sz w:val="28"/>
-          <w:szCs w:val="28"/>
-        </w:rPr>
-        <w:t>datasource</w:t>
-      </w:r>
-      <w:proofErr w:type="spellEnd"/>
-      <w:r>
-        <w:rPr>
-          <w:sz w:val="28"/>
-          <w:szCs w:val="28"/>
-        </w:rPr>
-        <w:t xml:space="preserve">. </w:t>
-      </w:r>
-      <w:r>
-        <w:rPr>
-          <w:sz w:val="28"/>
-          <w:szCs w:val="28"/>
-        </w:rPr>
-        <w:t xml:space="preserve">The set of </w:t>
-      </w:r>
-      <w:proofErr w:type="spellStart"/>
-      <w:r>
-        <w:rPr>
-          <w:sz w:val="28"/>
-          <w:szCs w:val="28"/>
-        </w:rPr>
-        <w:t>datasources</w:t>
-      </w:r>
-      <w:proofErr w:type="spellEnd"/>
-      <w:r>
-        <w:rPr>
-          <w:sz w:val="28"/>
-          <w:szCs w:val="28"/>
-        </w:rPr>
-        <w:t xml:space="preserve"> required at any particular site must be pre-defined in </w:t>
+        <w:t xml:space="preserve"> the default production or test datasource. </w:t>
+      </w:r>
+      <w:r>
+        <w:rPr>
+          <w:sz w:val="28"/>
+          <w:szCs w:val="28"/>
+        </w:rPr>
+        <w:t xml:space="preserve">The set of datasources required at any particular site must be pre-defined in </w:t>
       </w:r>
       <w:r>
         <w:rPr>
@@ -8025,23 +7992,7 @@
           <w:sz w:val="28"/>
           <w:szCs w:val="28"/>
         </w:rPr>
-        <w:t xml:space="preserve"> Unlike with a single-site installation, the </w:t>
-      </w:r>
-      <w:proofErr w:type="spellStart"/>
-      <w:r>
-        <w:rPr>
-          <w:sz w:val="28"/>
-          <w:szCs w:val="28"/>
-        </w:rPr>
-        <w:t>datasource</w:t>
-      </w:r>
-      <w:proofErr w:type="spellEnd"/>
-      <w:r>
-        <w:rPr>
-          <w:sz w:val="28"/>
-          <w:szCs w:val="28"/>
-        </w:rPr>
-        <w:t xml:space="preserve"> names are pre-set in the installer.</w:t>
+        <w:t xml:space="preserve"> Unlike with a single-site installation, the datasource names are pre-set in the installer.</w:t>
       </w:r>
     </w:p>
     <w:p>
@@ -8798,14 +8749,27 @@
       <w:r>
         <w:t xml:space="preserve">Figure </w:t>
       </w:r>
-      <w:fldSimple w:instr=" SEQ Figure \* ARABIC ">
-        <w:r>
-          <w:rPr>
-            <w:noProof/>
-          </w:rPr>
-          <w:t>6</w:t>
-        </w:r>
-      </w:fldSimple>
+      <w:r>
+        <w:fldChar w:fldCharType="begin"/>
+      </w:r>
+      <w:r>
+        <w:instrText xml:space="preserve"> SEQ Figure \* ARABIC </w:instrText>
+      </w:r>
+      <w:r>
+        <w:fldChar w:fldCharType="separate"/>
+      </w:r>
+      <w:r>
+        <w:rPr>
+          <w:noProof/>
+        </w:rPr>
+        <w:t>6</w:t>
+      </w:r>
+      <w:r>
+        <w:rPr>
+          <w:noProof/>
+        </w:rPr>
+        <w:fldChar w:fldCharType="end"/>
+      </w:r>
       <w:r>
         <w:t xml:space="preserve"> – </w:t>
       </w:r>
@@ -9333,6 +9297,65 @@
           <w:szCs w:val="28"/>
         </w:rPr>
       </w:pPr>
+      <w:bookmarkStart w:id="12" w:name="_GoBack"/>
+      <w:r>
+        <w:rPr>
+          <w:rFonts w:ascii="Calibri" w:hAnsi="Calibri"/>
+          <w:noProof/>
+          <w:sz w:val="28"/>
+          <w:szCs w:val="28"/>
+        </w:rPr>
+        <w:lastRenderedPageBreak/>
+        <w:drawing>
+          <wp:inline distT="0" distB="0" distL="0" distR="0" wp14:anchorId="63E1F08E" wp14:editId="1D656C17">
+            <wp:extent cx="5943600" cy="3097152"/>
+            <wp:effectExtent l="0" t="0" r="0" b="1905"/>
+            <wp:docPr id="23" name="Picture 1"/>
+            <wp:cNvGraphicFramePr>
+              <a:graphicFrameLocks xmlns:a="http://schemas.openxmlformats.org/drawingml/2006/main" noChangeAspect="1"/>
+            </wp:cNvGraphicFramePr>
+            <a:graphic xmlns:a="http://schemas.openxmlformats.org/drawingml/2006/main">
+              <a:graphicData uri="http://schemas.openxmlformats.org/drawingml/2006/picture">
+                <pic:pic xmlns:pic="http://schemas.openxmlformats.org/drawingml/2006/picture">
+                  <pic:nvPicPr>
+                    <pic:cNvPr id="0" name="Picture 1"/>
+                    <pic:cNvPicPr>
+                      <a:picLocks noChangeAspect="1" noChangeArrowheads="1"/>
+                    </pic:cNvPicPr>
+                  </pic:nvPicPr>
+                  <pic:blipFill>
+                    <a:blip r:embed="rId20">
+                      <a:extLst>
+                        <a:ext uri="{28A0092B-C50C-407E-A947-70E740481C1C}">
+                          <a14:useLocalDpi xmlns:a14="http://schemas.microsoft.com/office/drawing/2010/main" val="0"/>
+                        </a:ext>
+                      </a:extLst>
+                    </a:blip>
+                    <a:srcRect/>
+                    <a:stretch>
+                      <a:fillRect/>
+                    </a:stretch>
+                  </pic:blipFill>
+                  <pic:spPr bwMode="auto">
+                    <a:xfrm>
+                      <a:off x="0" y="0"/>
+                      <a:ext cx="5943600" cy="3097152"/>
+                    </a:xfrm>
+                    <a:prstGeom prst="rect">
+                      <a:avLst/>
+                    </a:prstGeom>
+                    <a:noFill/>
+                    <a:ln>
+                      <a:noFill/>
+                    </a:ln>
+                  </pic:spPr>
+                </pic:pic>
+              </a:graphicData>
+            </a:graphic>
+          </wp:inline>
+        </w:drawing>
+      </w:r>
+      <w:bookmarkEnd w:id="12"/>
     </w:p>
     <w:p>
       <w:pPr>
@@ -9350,14 +9373,27 @@
       <w:r>
         <w:t xml:space="preserve">Figure </w:t>
       </w:r>
-      <w:fldSimple w:instr=" SEQ Figure \* ARABIC ">
-        <w:r>
-          <w:rPr>
-            <w:noProof/>
-          </w:rPr>
-          <w:t>7</w:t>
-        </w:r>
-      </w:fldSimple>
+      <w:r>
+        <w:fldChar w:fldCharType="begin"/>
+      </w:r>
+      <w:r>
+        <w:instrText xml:space="preserve"> SEQ Figure \* ARABIC </w:instrText>
+      </w:r>
+      <w:r>
+        <w:fldChar w:fldCharType="separate"/>
+      </w:r>
+      <w:r>
+        <w:rPr>
+          <w:noProof/>
+        </w:rPr>
+        <w:t>7</w:t>
+      </w:r>
+      <w:r>
+        <w:rPr>
+          <w:noProof/>
+        </w:rPr>
+        <w:fldChar w:fldCharType="end"/>
+      </w:r>
       <w:r>
         <w:t xml:space="preserve"> –Feature Panel</w:t>
       </w:r>
@@ -9366,12 +9402,11 @@
       <w:pPr>
         <w:pStyle w:val="Heading2"/>
       </w:pPr>
-      <w:bookmarkStart w:id="12" w:name="_Toc346899923"/>
-      <w:r>
-        <w:lastRenderedPageBreak/>
+      <w:bookmarkStart w:id="13" w:name="_Toc346899923"/>
+      <w:r>
         <w:t>Interface Definition Panel</w:t>
       </w:r>
-      <w:bookmarkEnd w:id="12"/>
+      <w:bookmarkEnd w:id="13"/>
     </w:p>
     <w:p>
       <w:pPr>
@@ -10073,6 +10108,7 @@
           <w:sz w:val="28"/>
           <w:szCs w:val="28"/>
         </w:rPr>
+        <w:lastRenderedPageBreak/>
         <w:t>Allowable types for the properties are:</w:t>
       </w:r>
     </w:p>
@@ -10148,7 +10184,6 @@
           <w:szCs w:val="28"/>
         </w:rPr>
       </w:pPr>
-      <w:proofErr w:type="spellStart"/>
       <w:r>
         <w:rPr>
           <w:sz w:val="28"/>
@@ -10156,7 +10191,6 @@
         </w:rPr>
         <w:t>batchexpert</w:t>
       </w:r>
-      <w:proofErr w:type="spellEnd"/>
     </w:p>
     <w:p>
       <w:pPr>
@@ -10170,7 +10204,6 @@
           <w:szCs w:val="28"/>
         </w:rPr>
       </w:pPr>
-      <w:proofErr w:type="spellStart"/>
       <w:r>
         <w:rPr>
           <w:sz w:val="28"/>
@@ -10178,7 +10211,6 @@
         </w:rPr>
         <w:t>pysfc</w:t>
       </w:r>
-      <w:proofErr w:type="spellEnd"/>
     </w:p>
     <w:p>
       <w:pPr>
@@ -10396,9 +10428,6 @@
         <w:pStyle w:val="XML"/>
       </w:pPr>
       <w:r>
-        <w:rPr>
-          <w:lang w:eastAsia="zh-TW"/>
-        </w:rPr>
         <w:drawing>
           <wp:inline distT="0" distB="0" distL="0" distR="0" wp14:anchorId="01E4334B" wp14:editId="2A9075ED">
             <wp:extent cx="5943600" cy="3472665"/>
@@ -10417,7 +10446,7 @@
                     </pic:cNvPicPr>
                   </pic:nvPicPr>
                   <pic:blipFill>
-                    <a:blip r:embed="rId19">
+                    <a:blip r:embed="rId21">
                       <a:extLst>
                         <a:ext uri="{28A0092B-C50C-407E-A947-70E740481C1C}">
                           <a14:useLocalDpi xmlns:a14="http://schemas.microsoft.com/office/drawing/2010/main" val="0"/>
@@ -10462,14 +10491,27 @@
       <w:r>
         <w:t xml:space="preserve">Figure </w:t>
       </w:r>
-      <w:fldSimple w:instr=" SEQ Figure \* ARABIC ">
-        <w:r>
-          <w:rPr>
-            <w:noProof/>
-          </w:rPr>
-          <w:t>7</w:t>
-        </w:r>
-      </w:fldSimple>
+      <w:r>
+        <w:fldChar w:fldCharType="begin"/>
+      </w:r>
+      <w:r>
+        <w:instrText xml:space="preserve"> SEQ Figure \* ARABIC </w:instrText>
+      </w:r>
+      <w:r>
+        <w:fldChar w:fldCharType="separate"/>
+      </w:r>
+      <w:r>
+        <w:rPr>
+          <w:noProof/>
+        </w:rPr>
+        <w:t>7</w:t>
+      </w:r>
+      <w:r>
+        <w:rPr>
+          <w:noProof/>
+        </w:rPr>
+        <w:fldChar w:fldCharType="end"/>
+      </w:r>
       <w:r>
         <w:t xml:space="preserve"> – Interface Definition Panel</w:t>
       </w:r>
@@ -10488,6 +10530,7 @@
           <w:sz w:val="28"/>
           <w:szCs w:val="28"/>
         </w:rPr>
+        <w:lastRenderedPageBreak/>
         <w:t>It is important to note that the tag providers and database instances must be pre-defined before reaching this page. The pull-down selectors are populated with existing interfaces.</w:t>
       </w:r>
     </w:p>
@@ -10504,11 +10547,11 @@
       <w:pPr>
         <w:pStyle w:val="Heading2"/>
       </w:pPr>
-      <w:bookmarkStart w:id="13" w:name="_Toc346899924"/>
+      <w:bookmarkStart w:id="14" w:name="_Toc346899924"/>
       <w:r>
         <w:t>Cleanup Panel</w:t>
       </w:r>
-      <w:bookmarkEnd w:id="13"/>
+      <w:bookmarkEnd w:id="14"/>
     </w:p>
     <w:p>
       <w:pPr>
@@ -11573,7 +11616,6 @@
           <w:sz w:val="18"/>
           <w:szCs w:val="18"/>
         </w:rPr>
-        <w:lastRenderedPageBreak/>
         <w:t>subtype</w:t>
       </w:r>
       <w:r>
@@ -11769,7 +11811,6 @@
           <w:noProof/>
           <w:sz w:val="28"/>
           <w:szCs w:val="28"/>
-          <w:lang w:eastAsia="zh-TW"/>
         </w:rPr>
         <w:drawing>
           <wp:inline distT="0" distB="0" distL="0" distR="0" wp14:anchorId="072982C2" wp14:editId="742A0F0B">
@@ -11789,7 +11830,7 @@
                     </pic:cNvPicPr>
                   </pic:nvPicPr>
                   <pic:blipFill>
-                    <a:blip r:embed="rId20">
+                    <a:blip r:embed="rId22">
                       <a:extLst>
                         <a:ext uri="{28A0092B-C50C-407E-A947-70E740481C1C}">
                           <a14:useLocalDpi xmlns:a14="http://schemas.microsoft.com/office/drawing/2010/main" val="0"/>
@@ -11834,14 +11875,27 @@
       <w:r>
         <w:t xml:space="preserve">Figure </w:t>
       </w:r>
-      <w:fldSimple w:instr=" SEQ Figure \* ARABIC ">
-        <w:r>
-          <w:rPr>
-            <w:noProof/>
-          </w:rPr>
-          <w:t>7</w:t>
-        </w:r>
-      </w:fldSimple>
+      <w:r>
+        <w:fldChar w:fldCharType="begin"/>
+      </w:r>
+      <w:r>
+        <w:instrText xml:space="preserve"> SEQ Figure \* ARABIC </w:instrText>
+      </w:r>
+      <w:r>
+        <w:fldChar w:fldCharType="separate"/>
+      </w:r>
+      <w:r>
+        <w:rPr>
+          <w:noProof/>
+        </w:rPr>
+        <w:t>7</w:t>
+      </w:r>
+      <w:r>
+        <w:rPr>
+          <w:noProof/>
+        </w:rPr>
+        <w:fldChar w:fldCharType="end"/>
+      </w:r>
       <w:r>
         <w:t xml:space="preserve"> – Cleanup Panel</w:t>
       </w:r>
@@ -11859,11 +11913,12 @@
       <w:pPr>
         <w:pStyle w:val="Heading2"/>
       </w:pPr>
-      <w:bookmarkStart w:id="14" w:name="_Toc346899925"/>
-      <w:r>
+      <w:bookmarkStart w:id="15" w:name="_Toc346899925"/>
+      <w:r>
+        <w:lastRenderedPageBreak/>
         <w:t>Authentication Panel</w:t>
       </w:r>
-      <w:bookmarkEnd w:id="14"/>
+      <w:bookmarkEnd w:id="15"/>
     </w:p>
     <w:p>
       <w:pPr>
@@ -12562,9 +12617,7 @@
           <w:noProof/>
           <w:sz w:val="28"/>
           <w:szCs w:val="28"/>
-          <w:lang w:eastAsia="zh-TW"/>
-        </w:rPr>
-        <w:lastRenderedPageBreak/>
+        </w:rPr>
         <w:drawing>
           <wp:inline distT="0" distB="0" distL="0" distR="0" wp14:anchorId="31D4EE91" wp14:editId="08705AC4">
             <wp:extent cx="5943600" cy="3231970"/>
@@ -12583,7 +12636,7 @@
                     </pic:cNvPicPr>
                   </pic:nvPicPr>
                   <pic:blipFill>
-                    <a:blip r:embed="rId21">
+                    <a:blip r:embed="rId23">
                       <a:extLst>
                         <a:ext uri="{28A0092B-C50C-407E-A947-70E740481C1C}">
                           <a14:useLocalDpi xmlns:a14="http://schemas.microsoft.com/office/drawing/2010/main" val="0"/>
@@ -12628,14 +12681,27 @@
       <w:r>
         <w:t xml:space="preserve">Figure </w:t>
       </w:r>
-      <w:fldSimple w:instr=" SEQ Figure \* ARABIC ">
-        <w:r>
-          <w:rPr>
-            <w:noProof/>
-          </w:rPr>
-          <w:t>8</w:t>
-        </w:r>
-      </w:fldSimple>
+      <w:r>
+        <w:fldChar w:fldCharType="begin"/>
+      </w:r>
+      <w:r>
+        <w:instrText xml:space="preserve"> SEQ Figure \* ARABIC </w:instrText>
+      </w:r>
+      <w:r>
+        <w:fldChar w:fldCharType="separate"/>
+      </w:r>
+      <w:r>
+        <w:rPr>
+          <w:noProof/>
+        </w:rPr>
+        <w:t>8</w:t>
+      </w:r>
+      <w:r>
+        <w:rPr>
+          <w:noProof/>
+        </w:rPr>
+        <w:fldChar w:fldCharType="end"/>
+      </w:r>
       <w:r>
         <w:t xml:space="preserve"> – </w:t>
       </w:r>
@@ -12688,11 +12754,11 @@
       <w:pPr>
         <w:pStyle w:val="Heading2"/>
       </w:pPr>
-      <w:bookmarkStart w:id="15" w:name="_Toc346899926"/>
+      <w:bookmarkStart w:id="16" w:name="_Toc346899926"/>
       <w:r>
         <w:t>Icon Panel</w:t>
       </w:r>
-      <w:bookmarkEnd w:id="15"/>
+      <w:bookmarkEnd w:id="16"/>
     </w:p>
     <w:p>
       <w:pPr>
@@ -13576,9 +13642,7 @@
           <w:noProof/>
           <w:sz w:val="28"/>
           <w:szCs w:val="28"/>
-          <w:lang w:eastAsia="zh-TW"/>
-        </w:rPr>
-        <w:lastRenderedPageBreak/>
+        </w:rPr>
         <w:drawing>
           <wp:inline distT="0" distB="0" distL="0" distR="0" wp14:anchorId="40776B18" wp14:editId="78C5E7E0">
             <wp:extent cx="5943600" cy="2816170"/>
@@ -13597,7 +13661,7 @@
                     </pic:cNvPicPr>
                   </pic:nvPicPr>
                   <pic:blipFill>
-                    <a:blip r:embed="rId22">
+                    <a:blip r:embed="rId24">
                       <a:extLst>
                         <a:ext uri="{28A0092B-C50C-407E-A947-70E740481C1C}">
                           <a14:useLocalDpi xmlns:a14="http://schemas.microsoft.com/office/drawing/2010/main" val="0"/>
@@ -13643,14 +13707,27 @@
       <w:r>
         <w:t xml:space="preserve">Figure </w:t>
       </w:r>
-      <w:fldSimple w:instr=" SEQ Figure \* ARABIC ">
-        <w:r>
-          <w:rPr>
-            <w:noProof/>
-          </w:rPr>
-          <w:t>10</w:t>
-        </w:r>
-      </w:fldSimple>
+      <w:r>
+        <w:fldChar w:fldCharType="begin"/>
+      </w:r>
+      <w:r>
+        <w:instrText xml:space="preserve"> SEQ Figure \* ARABIC </w:instrText>
+      </w:r>
+      <w:r>
+        <w:fldChar w:fldCharType="separate"/>
+      </w:r>
+      <w:r>
+        <w:rPr>
+          <w:noProof/>
+        </w:rPr>
+        <w:t>10</w:t>
+      </w:r>
+      <w:r>
+        <w:rPr>
+          <w:noProof/>
+        </w:rPr>
+        <w:fldChar w:fldCharType="end"/>
+      </w:r>
       <w:r>
         <w:t xml:space="preserve"> – Icon Panel</w:t>
       </w:r>
@@ -13677,11 +13754,11 @@
       <w:pPr>
         <w:pStyle w:val="Heading2"/>
       </w:pPr>
-      <w:bookmarkStart w:id="16" w:name="_Toc346899927"/>
+      <w:bookmarkStart w:id="17" w:name="_Toc346899927"/>
       <w:r>
         <w:t>File Panel</w:t>
       </w:r>
-      <w:bookmarkEnd w:id="16"/>
+      <w:bookmarkEnd w:id="17"/>
     </w:p>
     <w:p>
       <w:pPr>
@@ -13874,7 +13951,16 @@
           <w:sz w:val="28"/>
           <w:szCs w:val="28"/>
         </w:rPr>
-        <w:t>, contents are copied exactly. Otherwise an attempt is made to modify the files for system-specific line terminations.</w:t>
+        <w:t xml:space="preserve">, contents are copied exactly. </w:t>
+      </w:r>
+      <w:r>
+        <w:rPr>
+          <w:rFonts w:ascii="Calibri" w:hAnsi="Calibri"/>
+          <w:sz w:val="28"/>
+          <w:szCs w:val="28"/>
+        </w:rPr>
+        <w:lastRenderedPageBreak/>
+        <w:t>Otherwise an attempt is made to modify the files for system-specific line terminations.</w:t>
       </w:r>
     </w:p>
     <w:p>
@@ -15757,10 +15843,6 @@
         <w:pStyle w:val="XML"/>
       </w:pPr>
       <w:r>
-        <w:rPr>
-          <w:lang w:eastAsia="zh-TW"/>
-        </w:rPr>
-        <w:lastRenderedPageBreak/>
         <w:drawing>
           <wp:inline distT="0" distB="0" distL="0" distR="0" wp14:anchorId="7A25DAB2" wp14:editId="1943DFFE">
             <wp:extent cx="5943600" cy="2526484"/>
@@ -15779,7 +15861,7 @@
                     </pic:cNvPicPr>
                   </pic:nvPicPr>
                   <pic:blipFill>
-                    <a:blip r:embed="rId23">
+                    <a:blip r:embed="rId25">
                       <a:extLst>
                         <a:ext uri="{28A0092B-C50C-407E-A947-70E740481C1C}">
                           <a14:useLocalDpi xmlns:a14="http://schemas.microsoft.com/office/drawing/2010/main" val="0"/>
@@ -15819,14 +15901,27 @@
       <w:r>
         <w:t xml:space="preserve">Figure </w:t>
       </w:r>
-      <w:fldSimple w:instr=" SEQ Figure \* ARABIC ">
-        <w:r>
-          <w:rPr>
-            <w:noProof/>
-          </w:rPr>
-          <w:t>11</w:t>
-        </w:r>
-      </w:fldSimple>
+      <w:r>
+        <w:fldChar w:fldCharType="begin"/>
+      </w:r>
+      <w:r>
+        <w:instrText xml:space="preserve"> SEQ Figure \* ARABIC </w:instrText>
+      </w:r>
+      <w:r>
+        <w:fldChar w:fldCharType="separate"/>
+      </w:r>
+      <w:r>
+        <w:rPr>
+          <w:noProof/>
+        </w:rPr>
+        <w:t>11</w:t>
+      </w:r>
+      <w:r>
+        <w:rPr>
+          <w:noProof/>
+        </w:rPr>
+        <w:fldChar w:fldCharType="end"/>
+      </w:r>
       <w:r>
         <w:t xml:space="preserve"> –File Panel</w:t>
       </w:r>
@@ -15844,11 +15939,11 @@
       <w:pPr>
         <w:pStyle w:val="Heading2"/>
       </w:pPr>
-      <w:bookmarkStart w:id="17" w:name="_Toc346899928"/>
+      <w:bookmarkStart w:id="18" w:name="_Toc346899928"/>
       <w:r>
         <w:t>Database Panel</w:t>
       </w:r>
-      <w:bookmarkEnd w:id="17"/>
+      <w:bookmarkEnd w:id="18"/>
     </w:p>
     <w:p>
       <w:pPr>
@@ -16195,6 +16290,7 @@
           <w:sz w:val="28"/>
           <w:szCs w:val="28"/>
         </w:rPr>
+        <w:lastRenderedPageBreak/>
         <w:t>The DBMS</w:t>
       </w:r>
       <w:r>
@@ -16227,16 +16323,7 @@
           <w:sz w:val="28"/>
           <w:szCs w:val="28"/>
         </w:rPr>
-        <w:t xml:space="preserve"> DBMS-specific (and the installer knows about </w:t>
-      </w:r>
-      <w:r>
-        <w:rPr>
-          <w:rFonts w:ascii="Calibri" w:hAnsi="Calibri"/>
-          <w:sz w:val="28"/>
-          <w:szCs w:val="28"/>
-        </w:rPr>
-        <w:lastRenderedPageBreak/>
-        <w:t>them).</w:t>
+        <w:t xml:space="preserve"> DBMS-specific (and the installer knows about them).</w:t>
       </w:r>
       <w:r>
         <w:rPr>
@@ -17710,7 +17797,6 @@
           <w:noProof/>
           <w:sz w:val="28"/>
           <w:szCs w:val="28"/>
-          <w:lang w:eastAsia="zh-TW"/>
         </w:rPr>
         <w:drawing>
           <wp:inline distT="0" distB="0" distL="0" distR="0" wp14:anchorId="150A51AF" wp14:editId="3DFF4186">
@@ -17730,7 +17816,7 @@
                     </pic:cNvPicPr>
                   </pic:nvPicPr>
                   <pic:blipFill>
-                    <a:blip r:embed="rId24">
+                    <a:blip r:embed="rId26">
                       <a:extLst>
                         <a:ext uri="{28A0092B-C50C-407E-A947-70E740481C1C}">
                           <a14:useLocalDpi xmlns:a14="http://schemas.microsoft.com/office/drawing/2010/main" val="0"/>
@@ -17776,14 +17862,27 @@
       <w:r>
         <w:t xml:space="preserve">Figure </w:t>
       </w:r>
-      <w:fldSimple w:instr=" SEQ Figure \* ARABIC ">
-        <w:r>
-          <w:rPr>
-            <w:noProof/>
-          </w:rPr>
-          <w:t>12</w:t>
-        </w:r>
-      </w:fldSimple>
+      <w:r>
+        <w:fldChar w:fldCharType="begin"/>
+      </w:r>
+      <w:r>
+        <w:instrText xml:space="preserve"> SEQ Figure \* ARABIC </w:instrText>
+      </w:r>
+      <w:r>
+        <w:fldChar w:fldCharType="separate"/>
+      </w:r>
+      <w:r>
+        <w:rPr>
+          <w:noProof/>
+        </w:rPr>
+        <w:t>12</w:t>
+      </w:r>
+      <w:r>
+        <w:rPr>
+          <w:noProof/>
+        </w:rPr>
+        <w:fldChar w:fldCharType="end"/>
+      </w:r>
       <w:r>
         <w:t xml:space="preserve"> –Database Panel</w:t>
       </w:r>
@@ -17802,6 +17901,7 @@
           <w:sz w:val="28"/>
           <w:szCs w:val="28"/>
         </w:rPr>
+        <w:lastRenderedPageBreak/>
         <w:t>A second scenario, not shown, features a database alter script that is designed to make table structure adjustments without destroying existing table contents.</w:t>
       </w:r>
     </w:p>
@@ -17836,7 +17936,6 @@
           <w:sz w:val="28"/>
           <w:szCs w:val="28"/>
         </w:rPr>
-        <w:lastRenderedPageBreak/>
         <w:t>It is perfectly reasonable to expect a second database instance that is used for testing purposes. The XML is very similar to that found above.</w:t>
       </w:r>
       <w:r>
@@ -17861,11 +17960,11 @@
       <w:pPr>
         <w:pStyle w:val="Heading2"/>
       </w:pPr>
-      <w:bookmarkStart w:id="18" w:name="_Toc346899929"/>
+      <w:bookmarkStart w:id="19" w:name="_Toc346899929"/>
       <w:r>
         <w:t>Module Panel</w:t>
       </w:r>
-      <w:bookmarkEnd w:id="18"/>
+      <w:bookmarkEnd w:id="19"/>
     </w:p>
     <w:p>
       <w:pPr>
@@ -18741,9 +18840,6 @@
         <w:pStyle w:val="XML"/>
       </w:pPr>
       <w:r>
-        <w:rPr>
-          <w:lang w:eastAsia="zh-TW"/>
-        </w:rPr>
         <w:drawing>
           <wp:inline distT="0" distB="0" distL="0" distR="0" wp14:anchorId="1B2BA96D" wp14:editId="750F727E">
             <wp:extent cx="5943600" cy="2329802"/>
@@ -18762,7 +18858,7 @@
                     </pic:cNvPicPr>
                   </pic:nvPicPr>
                   <pic:blipFill>
-                    <a:blip r:embed="rId25">
+                    <a:blip r:embed="rId27">
                       <a:extLst>
                         <a:ext uri="{28A0092B-C50C-407E-A947-70E740481C1C}">
                           <a14:useLocalDpi xmlns:a14="http://schemas.microsoft.com/office/drawing/2010/main" val="0"/>
@@ -18802,14 +18898,27 @@
       <w:r>
         <w:t xml:space="preserve">Figure </w:t>
       </w:r>
-      <w:fldSimple w:instr=" SEQ Figure \* ARABIC ">
-        <w:r>
-          <w:rPr>
-            <w:noProof/>
-          </w:rPr>
-          <w:t>13</w:t>
-        </w:r>
-      </w:fldSimple>
+      <w:r>
+        <w:fldChar w:fldCharType="begin"/>
+      </w:r>
+      <w:r>
+        <w:instrText xml:space="preserve"> SEQ Figure \* ARABIC </w:instrText>
+      </w:r>
+      <w:r>
+        <w:fldChar w:fldCharType="separate"/>
+      </w:r>
+      <w:r>
+        <w:rPr>
+          <w:noProof/>
+        </w:rPr>
+        <w:t>13</w:t>
+      </w:r>
+      <w:r>
+        <w:rPr>
+          <w:noProof/>
+        </w:rPr>
+        <w:fldChar w:fldCharType="end"/>
+      </w:r>
       <w:r>
         <w:t xml:space="preserve"> –Module Panel</w:t>
       </w:r>
@@ -18819,11 +18928,12 @@
       <w:pPr>
         <w:pStyle w:val="Heading2"/>
       </w:pPr>
-      <w:bookmarkStart w:id="19" w:name="_Toc346899930"/>
-      <w:r>
+      <w:bookmarkStart w:id="20" w:name="_Toc346899930"/>
+      <w:r>
+        <w:lastRenderedPageBreak/>
         <w:t>Python Panel</w:t>
       </w:r>
-      <w:bookmarkEnd w:id="19"/>
+      <w:bookmarkEnd w:id="20"/>
     </w:p>
     <w:p>
       <w:pPr>
@@ -18872,19 +18982,8 @@
           <w:sz w:val="28"/>
           <w:szCs w:val="28"/>
         </w:rPr>
-        <w:t>user-lib/</w:t>
-      </w:r>
-      <w:proofErr w:type="spellStart"/>
-      <w:r>
-        <w:rPr>
-          <w:rFonts w:ascii="Calibri" w:hAnsi="Calibri"/>
-          <w:i/>
-          <w:sz w:val="28"/>
-          <w:szCs w:val="28"/>
-        </w:rPr>
-        <w:t>pylib</w:t>
-      </w:r>
-      <w:proofErr w:type="spellEnd"/>
+        <w:t>user-lib/pylib</w:t>
+      </w:r>
       <w:r>
         <w:rPr>
           <w:rFonts w:ascii="Calibri" w:hAnsi="Calibri"/>
@@ -19965,15 +20064,7 @@
           <w:sz w:val="18"/>
           <w:szCs w:val="18"/>
         </w:rPr>
-        <w:t xml:space="preserve"> </w:t>
-      </w:r>
-      <w:r>
-        <w:rPr>
-          <w:color w:val="008080"/>
-          <w:sz w:val="18"/>
-          <w:szCs w:val="18"/>
-        </w:rPr>
-        <w:t>&gt;</w:t>
+        <w:t xml:space="preserve"> &gt;</w:t>
       </w:r>
     </w:p>
     <w:p>
@@ -20311,8 +20402,6 @@
         </w:rPr>
         <w:t>Create tables that support the application</w:t>
       </w:r>
-      <w:bookmarkStart w:id="20" w:name="_GoBack"/>
-      <w:bookmarkEnd w:id="20"/>
       <w:r>
         <w:rPr>
           <w:color w:val="008080"/>
@@ -20335,15 +20424,7 @@
           <w:sz w:val="18"/>
           <w:szCs w:val="18"/>
         </w:rPr>
-        <w:t xml:space="preserve"> </w:t>
-      </w:r>
-      <w:r>
-        <w:rPr>
-          <w:color w:val="008080"/>
-          <w:sz w:val="18"/>
-          <w:szCs w:val="18"/>
-        </w:rPr>
-        <w:t>&gt;</w:t>
+        <w:t xml:space="preserve"> &gt;</w:t>
       </w:r>
     </w:p>
     <w:p>
@@ -20538,7 +20619,6 @@
           <w:noProof/>
           <w:sz w:val="28"/>
           <w:szCs w:val="28"/>
-          <w:lang w:eastAsia="zh-TW"/>
         </w:rPr>
         <w:lastRenderedPageBreak/>
         <w:drawing>
@@ -20559,7 +20639,7 @@
                     </pic:cNvPicPr>
                   </pic:nvPicPr>
                   <pic:blipFill>
-                    <a:blip r:embed="rId24">
+                    <a:blip r:embed="rId26">
                       <a:extLst>
                         <a:ext uri="{28A0092B-C50C-407E-A947-70E740481C1C}">
                           <a14:useLocalDpi xmlns:a14="http://schemas.microsoft.com/office/drawing/2010/main" val="0"/>
@@ -20605,14 +20685,27 @@
       <w:r>
         <w:t xml:space="preserve">Figure </w:t>
       </w:r>
-      <w:fldSimple w:instr=" SEQ Figure \* ARABIC ">
-        <w:r>
-          <w:rPr>
-            <w:noProof/>
-          </w:rPr>
-          <w:t>14</w:t>
-        </w:r>
-      </w:fldSimple>
+      <w:r>
+        <w:fldChar w:fldCharType="begin"/>
+      </w:r>
+      <w:r>
+        <w:instrText xml:space="preserve"> SEQ Figure \* ARABIC </w:instrText>
+      </w:r>
+      <w:r>
+        <w:fldChar w:fldCharType="separate"/>
+      </w:r>
+      <w:r>
+        <w:rPr>
+          <w:noProof/>
+        </w:rPr>
+        <w:t>14</w:t>
+      </w:r>
+      <w:r>
+        <w:rPr>
+          <w:noProof/>
+        </w:rPr>
+        <w:fldChar w:fldCharType="end"/>
+      </w:r>
       <w:r>
         <w:t xml:space="preserve"> –Python Panel</w:t>
       </w:r>
@@ -21546,7 +21639,6 @@
           <w:noProof/>
           <w:sz w:val="28"/>
           <w:szCs w:val="28"/>
-          <w:lang w:eastAsia="zh-TW"/>
         </w:rPr>
         <w:drawing>
           <wp:inline distT="0" distB="0" distL="0" distR="0" wp14:anchorId="312EF749" wp14:editId="71D16968">
@@ -21566,7 +21658,7 @@
                     </pic:cNvPicPr>
                   </pic:nvPicPr>
                   <pic:blipFill>
-                    <a:blip r:embed="rId26">
+                    <a:blip r:embed="rId28">
                       <a:extLst>
                         <a:ext uri="{28A0092B-C50C-407E-A947-70E740481C1C}">
                           <a14:useLocalDpi xmlns:a14="http://schemas.microsoft.com/office/drawing/2010/main" val="0"/>
@@ -21606,24 +21698,29 @@
       <w:r>
         <w:t xml:space="preserve">Figure </w:t>
       </w:r>
-      <w:fldSimple w:instr=" SEQ Figure \* ARABIC ">
-        <w:r>
-          <w:rPr>
-            <w:noProof/>
-          </w:rPr>
-          <w:t>14</w:t>
-        </w:r>
-      </w:fldSimple>
-      <w:r>
-        <w:t xml:space="preserve"> –</w:t>
-      </w:r>
-      <w:proofErr w:type="spellStart"/>
-      <w:r>
-        <w:t>ScanClass</w:t>
-      </w:r>
-      <w:proofErr w:type="spellEnd"/>
-      <w:r>
-        <w:t xml:space="preserve"> Panel</w:t>
+      <w:r>
+        <w:fldChar w:fldCharType="begin"/>
+      </w:r>
+      <w:r>
+        <w:instrText xml:space="preserve"> SEQ Figure \* ARABIC </w:instrText>
+      </w:r>
+      <w:r>
+        <w:fldChar w:fldCharType="separate"/>
+      </w:r>
+      <w:r>
+        <w:rPr>
+          <w:noProof/>
+        </w:rPr>
+        <w:t>14</w:t>
+      </w:r>
+      <w:r>
+        <w:rPr>
+          <w:noProof/>
+        </w:rPr>
+        <w:fldChar w:fldCharType="end"/>
+      </w:r>
+      <w:r>
+        <w:t xml:space="preserve"> –ScanClass Panel</w:t>
       </w:r>
     </w:p>
     <w:p/>
@@ -23289,7 +23386,6 @@
           <w:noProof/>
           <w:sz w:val="28"/>
           <w:szCs w:val="28"/>
-          <w:lang w:eastAsia="zh-TW"/>
         </w:rPr>
         <w:drawing>
           <wp:inline distT="0" distB="0" distL="0" distR="0" wp14:anchorId="6A931844" wp14:editId="0B44EFA4">
@@ -23309,7 +23405,7 @@
                     </pic:cNvPicPr>
                   </pic:nvPicPr>
                   <pic:blipFill>
-                    <a:blip r:embed="rId27">
+                    <a:blip r:embed="rId29">
                       <a:extLst>
                         <a:ext uri="{28A0092B-C50C-407E-A947-70E740481C1C}">
                           <a14:useLocalDpi xmlns:a14="http://schemas.microsoft.com/office/drawing/2010/main" val="0"/>
@@ -23355,14 +23451,27 @@
       <w:r>
         <w:t xml:space="preserve">Figure </w:t>
       </w:r>
-      <w:fldSimple w:instr=" SEQ Figure \* ARABIC ">
-        <w:r>
-          <w:rPr>
-            <w:noProof/>
-          </w:rPr>
-          <w:t>15</w:t>
-        </w:r>
-      </w:fldSimple>
+      <w:r>
+        <w:fldChar w:fldCharType="begin"/>
+      </w:r>
+      <w:r>
+        <w:instrText xml:space="preserve"> SEQ Figure \* ARABIC </w:instrText>
+      </w:r>
+      <w:r>
+        <w:fldChar w:fldCharType="separate"/>
+      </w:r>
+      <w:r>
+        <w:rPr>
+          <w:noProof/>
+        </w:rPr>
+        <w:t>15</w:t>
+      </w:r>
+      <w:r>
+        <w:rPr>
+          <w:noProof/>
+        </w:rPr>
+        <w:fldChar w:fldCharType="end"/>
+      </w:r>
       <w:r>
         <w:t xml:space="preserve"> – Tag Panel</w:t>
       </w:r>
@@ -23874,7 +23983,6 @@
           <w:noProof/>
           <w:sz w:val="28"/>
           <w:szCs w:val="28"/>
-          <w:lang w:eastAsia="zh-TW"/>
         </w:rPr>
         <w:drawing>
           <wp:inline distT="0" distB="0" distL="0" distR="0" wp14:anchorId="4A0C6FC8" wp14:editId="720A3ED5">
@@ -23894,7 +24002,7 @@
                     </pic:cNvPicPr>
                   </pic:nvPicPr>
                   <pic:blipFill>
-                    <a:blip r:embed="rId28">
+                    <a:blip r:embed="rId30">
                       <a:extLst>
                         <a:ext uri="{28A0092B-C50C-407E-A947-70E740481C1C}">
                           <a14:useLocalDpi xmlns:a14="http://schemas.microsoft.com/office/drawing/2010/main" val="0"/>
@@ -23934,14 +24042,27 @@
       <w:r>
         <w:t xml:space="preserve">Figure </w:t>
       </w:r>
-      <w:fldSimple w:instr=" SEQ Figure \* ARABIC ">
-        <w:r>
-          <w:rPr>
-            <w:noProof/>
-          </w:rPr>
-          <w:t>16</w:t>
-        </w:r>
-      </w:fldSimple>
+      <w:r>
+        <w:fldChar w:fldCharType="begin"/>
+      </w:r>
+      <w:r>
+        <w:instrText xml:space="preserve"> SEQ Figure \* ARABIC </w:instrText>
+      </w:r>
+      <w:r>
+        <w:fldChar w:fldCharType="separate"/>
+      </w:r>
+      <w:r>
+        <w:rPr>
+          <w:noProof/>
+        </w:rPr>
+        <w:t>16</w:t>
+      </w:r>
+      <w:r>
+        <w:rPr>
+          <w:noProof/>
+        </w:rPr>
+        <w:fldChar w:fldCharType="end"/>
+      </w:r>
       <w:r>
         <w:t xml:space="preserve"> –Toolkit Panel</w:t>
       </w:r>
@@ -25107,7 +25228,6 @@
       <w:r>
         <w:rPr>
           <w:noProof/>
-          <w:lang w:eastAsia="zh-TW"/>
         </w:rPr>
         <w:drawing>
           <wp:inline distT="0" distB="0" distL="0" distR="0" wp14:anchorId="2FA90124" wp14:editId="019D9840">
@@ -25127,7 +25247,7 @@
                     </pic:cNvPicPr>
                   </pic:nvPicPr>
                   <pic:blipFill>
-                    <a:blip r:embed="rId29">
+                    <a:blip r:embed="rId31">
                       <a:extLst>
                         <a:ext uri="{28A0092B-C50C-407E-A947-70E740481C1C}">
                           <a14:useLocalDpi xmlns:a14="http://schemas.microsoft.com/office/drawing/2010/main" val="0"/>
@@ -25181,14 +25301,27 @@
         <w:lastRenderedPageBreak/>
         <w:t xml:space="preserve">Figure </w:t>
       </w:r>
-      <w:fldSimple w:instr=" SEQ Figure \* ARABIC ">
-        <w:r>
-          <w:rPr>
-            <w:noProof/>
-          </w:rPr>
-          <w:t>17</w:t>
-        </w:r>
-      </w:fldSimple>
+      <w:r>
+        <w:fldChar w:fldCharType="begin"/>
+      </w:r>
+      <w:r>
+        <w:instrText xml:space="preserve"> SEQ Figure \* ARABIC </w:instrText>
+      </w:r>
+      <w:r>
+        <w:fldChar w:fldCharType="separate"/>
+      </w:r>
+      <w:r>
+        <w:rPr>
+          <w:noProof/>
+        </w:rPr>
+        <w:t>17</w:t>
+      </w:r>
+      <w:r>
+        <w:rPr>
+          <w:noProof/>
+        </w:rPr>
+        <w:fldChar w:fldCharType="end"/>
+      </w:r>
       <w:r>
         <w:t xml:space="preserve"> – Project Panel</w:t>
       </w:r>
@@ -25204,7 +25337,6 @@
       <w:r>
         <w:rPr>
           <w:noProof/>
-          <w:lang w:eastAsia="zh-TW"/>
         </w:rPr>
         <w:drawing>
           <wp:inline distT="0" distB="0" distL="0" distR="0" wp14:anchorId="18C24352" wp14:editId="4A0486CB">
@@ -25224,7 +25356,7 @@
                     </pic:cNvPicPr>
                   </pic:nvPicPr>
                   <pic:blipFill>
-                    <a:blip r:embed="rId30">
+                    <a:blip r:embed="rId32">
                       <a:extLst>
                         <a:ext uri="{28A0092B-C50C-407E-A947-70E740481C1C}">
                           <a14:useLocalDpi xmlns:a14="http://schemas.microsoft.com/office/drawing/2010/main" val="0"/>
@@ -25277,14 +25409,27 @@
       <w:r>
         <w:t xml:space="preserve">Figure </w:t>
       </w:r>
-      <w:fldSimple w:instr=" SEQ Figure \* ARABIC ">
-        <w:r>
-          <w:rPr>
-            <w:noProof/>
-          </w:rPr>
-          <w:t>18</w:t>
-        </w:r>
-      </w:fldSimple>
+      <w:r>
+        <w:fldChar w:fldCharType="begin"/>
+      </w:r>
+      <w:r>
+        <w:instrText xml:space="preserve"> SEQ Figure \* ARABIC </w:instrText>
+      </w:r>
+      <w:r>
+        <w:fldChar w:fldCharType="separate"/>
+      </w:r>
+      <w:r>
+        <w:rPr>
+          <w:noProof/>
+        </w:rPr>
+        <w:t>18</w:t>
+      </w:r>
+      <w:r>
+        <w:rPr>
+          <w:noProof/>
+        </w:rPr>
+        <w:fldChar w:fldCharType="end"/>
+      </w:r>
       <w:r>
         <w:t xml:space="preserve"> – Project Panel (Global)</w:t>
       </w:r>
@@ -26399,9 +26544,6 @@
         <w:pStyle w:val="XML"/>
       </w:pPr>
       <w:r>
-        <w:rPr>
-          <w:lang w:eastAsia="zh-TW"/>
-        </w:rPr>
         <w:drawing>
           <wp:inline distT="0" distB="0" distL="0" distR="0" wp14:anchorId="16EC6099" wp14:editId="21C1BD6B">
             <wp:extent cx="5943600" cy="5102429"/>
@@ -26420,7 +26562,7 @@
                     </pic:cNvPicPr>
                   </pic:nvPicPr>
                   <pic:blipFill>
-                    <a:blip r:embed="rId31">
+                    <a:blip r:embed="rId33">
                       <a:extLst>
                         <a:ext uri="{28A0092B-C50C-407E-A947-70E740481C1C}">
                           <a14:useLocalDpi xmlns:a14="http://schemas.microsoft.com/office/drawing/2010/main" val="0"/>
@@ -26465,14 +26607,27 @@
       <w:r>
         <w:t xml:space="preserve">Figure </w:t>
       </w:r>
-      <w:fldSimple w:instr=" SEQ Figure \* ARABIC ">
-        <w:r>
-          <w:rPr>
-            <w:noProof/>
-          </w:rPr>
-          <w:t>19</w:t>
-        </w:r>
-      </w:fldSimple>
+      <w:r>
+        <w:fldChar w:fldCharType="begin"/>
+      </w:r>
+      <w:r>
+        <w:instrText xml:space="preserve"> SEQ Figure \* ARABIC </w:instrText>
+      </w:r>
+      <w:r>
+        <w:fldChar w:fldCharType="separate"/>
+      </w:r>
+      <w:r>
+        <w:rPr>
+          <w:noProof/>
+        </w:rPr>
+        <w:t>19</w:t>
+      </w:r>
+      <w:r>
+        <w:rPr>
+          <w:noProof/>
+        </w:rPr>
+        <w:fldChar w:fldCharType="end"/>
+      </w:r>
       <w:r>
         <w:t xml:space="preserve"> –Documentation Panel</w:t>
       </w:r>
@@ -27578,9 +27733,6 @@
         <w:pStyle w:val="XML"/>
       </w:pPr>
       <w:r>
-        <w:rPr>
-          <w:lang w:eastAsia="zh-TW"/>
-        </w:rPr>
         <w:drawing>
           <wp:inline distT="0" distB="0" distL="0" distR="0" wp14:anchorId="5849D736" wp14:editId="44AC771A">
             <wp:extent cx="5943600" cy="3611546"/>
@@ -27599,7 +27751,7 @@
                     </pic:cNvPicPr>
                   </pic:nvPicPr>
                   <pic:blipFill>
-                    <a:blip r:embed="rId32">
+                    <a:blip r:embed="rId34">
                       <a:extLst>
                         <a:ext uri="{28A0092B-C50C-407E-A947-70E740481C1C}">
                           <a14:useLocalDpi xmlns:a14="http://schemas.microsoft.com/office/drawing/2010/main" val="0"/>
@@ -27639,14 +27791,27 @@
       <w:r>
         <w:t xml:space="preserve">Figure </w:t>
       </w:r>
-      <w:fldSimple w:instr=" SEQ Figure \* ARABIC ">
-        <w:r>
-          <w:rPr>
-            <w:noProof/>
-          </w:rPr>
-          <w:t>20</w:t>
-        </w:r>
-      </w:fldSimple>
+      <w:r>
+        <w:fldChar w:fldCharType="begin"/>
+      </w:r>
+      <w:r>
+        <w:instrText xml:space="preserve"> SEQ Figure \* ARABIC </w:instrText>
+      </w:r>
+      <w:r>
+        <w:fldChar w:fldCharType="separate"/>
+      </w:r>
+      <w:r>
+        <w:rPr>
+          <w:noProof/>
+        </w:rPr>
+        <w:t>20</w:t>
+      </w:r>
+      <w:r>
+        <w:rPr>
+          <w:noProof/>
+        </w:rPr>
+        <w:fldChar w:fldCharType="end"/>
+      </w:r>
       <w:r>
         <w:t xml:space="preserve"> –Source Code Panel</w:t>
       </w:r>
@@ -28219,7 +28384,6 @@
           <w:noProof/>
           <w:sz w:val="28"/>
           <w:szCs w:val="28"/>
-          <w:lang w:eastAsia="zh-TW"/>
         </w:rPr>
         <w:drawing>
           <wp:inline distT="0" distB="0" distL="0" distR="0" wp14:anchorId="43FAD80F" wp14:editId="2448ECC7">
@@ -28239,7 +28403,7 @@
                     </pic:cNvPicPr>
                   </pic:nvPicPr>
                   <pic:blipFill>
-                    <a:blip r:embed="rId33">
+                    <a:blip r:embed="rId35">
                       <a:extLst>
                         <a:ext uri="{28A0092B-C50C-407E-A947-70E740481C1C}">
                           <a14:useLocalDpi xmlns:a14="http://schemas.microsoft.com/office/drawing/2010/main" val="0"/>
@@ -28288,14 +28452,27 @@
       <w:r>
         <w:t xml:space="preserve">Figure </w:t>
       </w:r>
-      <w:fldSimple w:instr=" SEQ Figure \* ARABIC ">
-        <w:r>
-          <w:rPr>
-            <w:noProof/>
-          </w:rPr>
-          <w:t>21</w:t>
-        </w:r>
-      </w:fldSimple>
+      <w:r>
+        <w:fldChar w:fldCharType="begin"/>
+      </w:r>
+      <w:r>
+        <w:instrText xml:space="preserve"> SEQ Figure \* ARABIC </w:instrText>
+      </w:r>
+      <w:r>
+        <w:fldChar w:fldCharType="separate"/>
+      </w:r>
+      <w:r>
+        <w:rPr>
+          <w:noProof/>
+        </w:rPr>
+        <w:t>21</w:t>
+      </w:r>
+      <w:r>
+        <w:rPr>
+          <w:noProof/>
+        </w:rPr>
+        <w:fldChar w:fldCharType="end"/>
+      </w:r>
       <w:r>
         <w:t xml:space="preserve"> –Summary Panel</w:t>
       </w:r>
@@ -29034,7 +29211,6 @@
           <w:bCs w:val="0"/>
           <w:noProof/>
           <w:szCs w:val="24"/>
-          <w:lang w:eastAsia="zh-TW"/>
         </w:rPr>
         <w:drawing>
           <wp:inline distT="0" distB="0" distL="0" distR="0" wp14:anchorId="7B5F7CD9" wp14:editId="51E96BBF">
@@ -29054,7 +29230,7 @@
                     </pic:cNvPicPr>
                   </pic:nvPicPr>
                   <pic:blipFill>
-                    <a:blip r:embed="rId34">
+                    <a:blip r:embed="rId36">
                       <a:extLst>
                         <a:ext uri="{28A0092B-C50C-407E-A947-70E740481C1C}">
                           <a14:useLocalDpi xmlns:a14="http://schemas.microsoft.com/office/drawing/2010/main" val="0"/>
@@ -29088,14 +29264,27 @@
       <w:r>
         <w:t xml:space="preserve">Figure </w:t>
       </w:r>
-      <w:fldSimple w:instr=" SEQ Figure \* ARABIC ">
-        <w:r>
-          <w:rPr>
-            <w:noProof/>
-          </w:rPr>
-          <w:t>22</w:t>
-        </w:r>
-      </w:fldSimple>
+      <w:r>
+        <w:fldChar w:fldCharType="begin"/>
+      </w:r>
+      <w:r>
+        <w:instrText xml:space="preserve"> SEQ Figure \* ARABIC </w:instrText>
+      </w:r>
+      <w:r>
+        <w:fldChar w:fldCharType="separate"/>
+      </w:r>
+      <w:r>
+        <w:rPr>
+          <w:noProof/>
+        </w:rPr>
+        <w:t>22</w:t>
+      </w:r>
+      <w:r>
+        <w:rPr>
+          <w:noProof/>
+        </w:rPr>
+        <w:fldChar w:fldCharType="end"/>
+      </w:r>
       <w:r>
         <w:t xml:space="preserve"> –Epilog</w:t>
       </w:r>
@@ -29117,7 +29306,7 @@
 </file>
 
 <file path=word/endnotes.xml><?xml version="1.0" encoding="utf-8"?>
-<w:endnotes xmlns:wpc="http://schemas.microsoft.com/office/word/2010/wordprocessingCanvas" xmlns:mo="http://schemas.microsoft.com/office/mac/office/2008/main" xmlns:mc="http://schemas.openxmlformats.org/markup-compatibility/2006" xmlns:mv="urn:schemas-microsoft-com:mac:vml" xmlns:o="urn:schemas-microsoft-com:office:office" xmlns:r="http://schemas.openxmlformats.org/officeDocument/2006/relationships" xmlns:m="http://schemas.openxmlformats.org/officeDocument/2006/math" xmlns:v="urn:schemas-microsoft-com:vml" xmlns:wp14="http://schemas.microsoft.com/office/word/2010/wordprocessingDrawing" xmlns:wp="http://schemas.openxmlformats.org/drawingml/2006/wordprocessingDrawing" xmlns:w10="urn:schemas-microsoft-com:office:word" xmlns:w="http://schemas.openxmlformats.org/wordprocessingml/2006/main" xmlns:w14="http://schemas.microsoft.com/office/word/2010/wordml" xmlns:w15="http://schemas.microsoft.com/office/word/2012/wordml" xmlns:wpg="http://schemas.microsoft.com/office/word/2010/wordprocessingGroup" xmlns:wpi="http://schemas.microsoft.com/office/word/2010/wordprocessingInk" xmlns:wne="http://schemas.microsoft.com/office/word/2006/wordml" xmlns:wps="http://schemas.microsoft.com/office/word/2010/wordprocessingShape" mc:Ignorable="w14 w15 wp14">
+<w:endnotes xmlns:wpc="http://schemas.microsoft.com/office/word/2010/wordprocessingCanvas" xmlns:mo="http://schemas.microsoft.com/office/mac/office/2008/main" xmlns:mc="http://schemas.openxmlformats.org/markup-compatibility/2006" xmlns:mv="urn:schemas-microsoft-com:mac:vml" xmlns:o="urn:schemas-microsoft-com:office:office" xmlns:r="http://schemas.openxmlformats.org/officeDocument/2006/relationships" xmlns:m="http://schemas.openxmlformats.org/officeDocument/2006/math" xmlns:v="urn:schemas-microsoft-com:vml" xmlns:wp14="http://schemas.microsoft.com/office/word/2010/wordprocessingDrawing" xmlns:wp="http://schemas.openxmlformats.org/drawingml/2006/wordprocessingDrawing" xmlns:w10="urn:schemas-microsoft-com:office:word" xmlns:w="http://schemas.openxmlformats.org/wordprocessingml/2006/main" xmlns:w14="http://schemas.microsoft.com/office/word/2010/wordml" xmlns:wpg="http://schemas.microsoft.com/office/word/2010/wordprocessingGroup" xmlns:wpi="http://schemas.microsoft.com/office/word/2010/wordprocessingInk" xmlns:wne="http://schemas.microsoft.com/office/word/2006/wordml" xmlns:wps="http://schemas.microsoft.com/office/word/2010/wordprocessingShape" mc:Ignorable="w14 wp14">
   <w:endnote w:type="separator" w:id="-1">
     <w:p>
       <w:r>
@@ -29136,7 +29325,7 @@
 </file>
 
 <file path=word/footer1.xml><?xml version="1.0" encoding="utf-8"?>
-<w:ftr xmlns:wpc="http://schemas.microsoft.com/office/word/2010/wordprocessingCanvas" xmlns:mo="http://schemas.microsoft.com/office/mac/office/2008/main" xmlns:mc="http://schemas.openxmlformats.org/markup-compatibility/2006" xmlns:mv="urn:schemas-microsoft-com:mac:vml" xmlns:o="urn:schemas-microsoft-com:office:office" xmlns:r="http://schemas.openxmlformats.org/officeDocument/2006/relationships" xmlns:m="http://schemas.openxmlformats.org/officeDocument/2006/math" xmlns:v="urn:schemas-microsoft-com:vml" xmlns:wp14="http://schemas.microsoft.com/office/word/2010/wordprocessingDrawing" xmlns:wp="http://schemas.openxmlformats.org/drawingml/2006/wordprocessingDrawing" xmlns:w10="urn:schemas-microsoft-com:office:word" xmlns:w="http://schemas.openxmlformats.org/wordprocessingml/2006/main" xmlns:w14="http://schemas.microsoft.com/office/word/2010/wordml" xmlns:w15="http://schemas.microsoft.com/office/word/2012/wordml" xmlns:wpg="http://schemas.microsoft.com/office/word/2010/wordprocessingGroup" xmlns:wpi="http://schemas.microsoft.com/office/word/2010/wordprocessingInk" xmlns:wne="http://schemas.microsoft.com/office/word/2006/wordml" xmlns:wps="http://schemas.microsoft.com/office/word/2010/wordprocessingShape" mc:Ignorable="w14 w15 wp14">
+<w:ftr xmlns:wpc="http://schemas.microsoft.com/office/word/2010/wordprocessingCanvas" xmlns:mo="http://schemas.microsoft.com/office/mac/office/2008/main" xmlns:mc="http://schemas.openxmlformats.org/markup-compatibility/2006" xmlns:mv="urn:schemas-microsoft-com:mac:vml" xmlns:o="urn:schemas-microsoft-com:office:office" xmlns:r="http://schemas.openxmlformats.org/officeDocument/2006/relationships" xmlns:m="http://schemas.openxmlformats.org/officeDocument/2006/math" xmlns:v="urn:schemas-microsoft-com:vml" xmlns:wp14="http://schemas.microsoft.com/office/word/2010/wordprocessingDrawing" xmlns:wp="http://schemas.openxmlformats.org/drawingml/2006/wordprocessingDrawing" xmlns:w10="urn:schemas-microsoft-com:office:word" xmlns:w="http://schemas.openxmlformats.org/wordprocessingml/2006/main" xmlns:w14="http://schemas.microsoft.com/office/word/2010/wordml" xmlns:wpg="http://schemas.microsoft.com/office/word/2010/wordprocessingGroup" xmlns:wpi="http://schemas.microsoft.com/office/word/2010/wordprocessingInk" xmlns:wne="http://schemas.microsoft.com/office/word/2006/wordml" xmlns:wps="http://schemas.microsoft.com/office/word/2010/wordprocessingShape" mc:Ignorable="w14 wp14">
   <w:p>
     <w:pPr>
       <w:pStyle w:val="Footer"/>
@@ -29172,7 +29361,7 @@
 </file>
 
 <file path=word/footer2.xml><?xml version="1.0" encoding="utf-8"?>
-<w:ftr xmlns:wpc="http://schemas.microsoft.com/office/word/2010/wordprocessingCanvas" xmlns:mo="http://schemas.microsoft.com/office/mac/office/2008/main" xmlns:mc="http://schemas.openxmlformats.org/markup-compatibility/2006" xmlns:mv="urn:schemas-microsoft-com:mac:vml" xmlns:o="urn:schemas-microsoft-com:office:office" xmlns:r="http://schemas.openxmlformats.org/officeDocument/2006/relationships" xmlns:m="http://schemas.openxmlformats.org/officeDocument/2006/math" xmlns:v="urn:schemas-microsoft-com:vml" xmlns:wp14="http://schemas.microsoft.com/office/word/2010/wordprocessingDrawing" xmlns:wp="http://schemas.openxmlformats.org/drawingml/2006/wordprocessingDrawing" xmlns:w10="urn:schemas-microsoft-com:office:word" xmlns:w="http://schemas.openxmlformats.org/wordprocessingml/2006/main" xmlns:w14="http://schemas.microsoft.com/office/word/2010/wordml" xmlns:w15="http://schemas.microsoft.com/office/word/2012/wordml" xmlns:wpg="http://schemas.microsoft.com/office/word/2010/wordprocessingGroup" xmlns:wpi="http://schemas.microsoft.com/office/word/2010/wordprocessingInk" xmlns:wne="http://schemas.microsoft.com/office/word/2006/wordml" xmlns:wps="http://schemas.microsoft.com/office/word/2010/wordprocessingShape" mc:Ignorable="w14 w15 wp14">
+<w:ftr xmlns:wpc="http://schemas.microsoft.com/office/word/2010/wordprocessingCanvas" xmlns:mo="http://schemas.microsoft.com/office/mac/office/2008/main" xmlns:mc="http://schemas.openxmlformats.org/markup-compatibility/2006" xmlns:mv="urn:schemas-microsoft-com:mac:vml" xmlns:o="urn:schemas-microsoft-com:office:office" xmlns:r="http://schemas.openxmlformats.org/officeDocument/2006/relationships" xmlns:m="http://schemas.openxmlformats.org/officeDocument/2006/math" xmlns:v="urn:schemas-microsoft-com:vml" xmlns:wp14="http://schemas.microsoft.com/office/word/2010/wordprocessingDrawing" xmlns:wp="http://schemas.openxmlformats.org/drawingml/2006/wordprocessingDrawing" xmlns:w10="urn:schemas-microsoft-com:office:word" xmlns:w="http://schemas.openxmlformats.org/wordprocessingml/2006/main" xmlns:w14="http://schemas.microsoft.com/office/word/2010/wordml" xmlns:wpg="http://schemas.microsoft.com/office/word/2010/wordprocessingGroup" xmlns:wpi="http://schemas.microsoft.com/office/word/2010/wordprocessingInk" xmlns:wne="http://schemas.microsoft.com/office/word/2006/wordml" xmlns:wps="http://schemas.microsoft.com/office/word/2010/wordprocessingShape" mc:Ignorable="w14 wp14">
   <w:p>
     <w:pPr>
       <w:pStyle w:val="Footer"/>
@@ -29197,7 +29386,7 @@
       <w:rPr>
         <w:noProof/>
       </w:rPr>
-      <w:t>13</w:t>
+      <w:t>12</w:t>
     </w:r>
     <w:r>
       <w:rPr>
@@ -29210,7 +29399,7 @@
 </file>
 
 <file path=word/footer3.xml><?xml version="1.0" encoding="utf-8"?>
-<w:ftr xmlns:wpc="http://schemas.microsoft.com/office/word/2010/wordprocessingCanvas" xmlns:mo="http://schemas.microsoft.com/office/mac/office/2008/main" xmlns:mc="http://schemas.openxmlformats.org/markup-compatibility/2006" xmlns:mv="urn:schemas-microsoft-com:mac:vml" xmlns:o="urn:schemas-microsoft-com:office:office" xmlns:r="http://schemas.openxmlformats.org/officeDocument/2006/relationships" xmlns:m="http://schemas.openxmlformats.org/officeDocument/2006/math" xmlns:v="urn:schemas-microsoft-com:vml" xmlns:wp14="http://schemas.microsoft.com/office/word/2010/wordprocessingDrawing" xmlns:wp="http://schemas.openxmlformats.org/drawingml/2006/wordprocessingDrawing" xmlns:w10="urn:schemas-microsoft-com:office:word" xmlns:w="http://schemas.openxmlformats.org/wordprocessingml/2006/main" xmlns:w14="http://schemas.microsoft.com/office/word/2010/wordml" xmlns:w15="http://schemas.microsoft.com/office/word/2012/wordml" xmlns:wpg="http://schemas.microsoft.com/office/word/2010/wordprocessingGroup" xmlns:wpi="http://schemas.microsoft.com/office/word/2010/wordprocessingInk" xmlns:wne="http://schemas.microsoft.com/office/word/2006/wordml" xmlns:wps="http://schemas.microsoft.com/office/word/2010/wordprocessingShape" mc:Ignorable="w14 w15 wp14">
+<w:ftr xmlns:wpc="http://schemas.microsoft.com/office/word/2010/wordprocessingCanvas" xmlns:mo="http://schemas.microsoft.com/office/mac/office/2008/main" xmlns:mc="http://schemas.openxmlformats.org/markup-compatibility/2006" xmlns:mv="urn:schemas-microsoft-com:mac:vml" xmlns:o="urn:schemas-microsoft-com:office:office" xmlns:r="http://schemas.openxmlformats.org/officeDocument/2006/relationships" xmlns:m="http://schemas.openxmlformats.org/officeDocument/2006/math" xmlns:v="urn:schemas-microsoft-com:vml" xmlns:wp14="http://schemas.microsoft.com/office/word/2010/wordprocessingDrawing" xmlns:wp="http://schemas.openxmlformats.org/drawingml/2006/wordprocessingDrawing" xmlns:w10="urn:schemas-microsoft-com:office:word" xmlns:w="http://schemas.openxmlformats.org/wordprocessingml/2006/main" xmlns:w14="http://schemas.microsoft.com/office/word/2010/wordml" xmlns:wpg="http://schemas.microsoft.com/office/word/2010/wordprocessingGroup" xmlns:wpi="http://schemas.microsoft.com/office/word/2010/wordprocessingInk" xmlns:wne="http://schemas.microsoft.com/office/word/2006/wordml" xmlns:wps="http://schemas.microsoft.com/office/word/2010/wordprocessingShape" mc:Ignorable="w14 wp14">
   <w:tbl>
     <w:tblPr>
       <w:tblW w:w="0" w:type="auto"/>
@@ -29312,7 +29501,7 @@
 </file>
 
 <file path=word/footnotes.xml><?xml version="1.0" encoding="utf-8"?>
-<w:footnotes xmlns:wpc="http://schemas.microsoft.com/office/word/2010/wordprocessingCanvas" xmlns:mo="http://schemas.microsoft.com/office/mac/office/2008/main" xmlns:mc="http://schemas.openxmlformats.org/markup-compatibility/2006" xmlns:mv="urn:schemas-microsoft-com:mac:vml" xmlns:o="urn:schemas-microsoft-com:office:office" xmlns:r="http://schemas.openxmlformats.org/officeDocument/2006/relationships" xmlns:m="http://schemas.openxmlformats.org/officeDocument/2006/math" xmlns:v="urn:schemas-microsoft-com:vml" xmlns:wp14="http://schemas.microsoft.com/office/word/2010/wordprocessingDrawing" xmlns:wp="http://schemas.openxmlformats.org/drawingml/2006/wordprocessingDrawing" xmlns:w10="urn:schemas-microsoft-com:office:word" xmlns:w="http://schemas.openxmlformats.org/wordprocessingml/2006/main" xmlns:w14="http://schemas.microsoft.com/office/word/2010/wordml" xmlns:w15="http://schemas.microsoft.com/office/word/2012/wordml" xmlns:wpg="http://schemas.microsoft.com/office/word/2010/wordprocessingGroup" xmlns:wpi="http://schemas.microsoft.com/office/word/2010/wordprocessingInk" xmlns:wne="http://schemas.microsoft.com/office/word/2006/wordml" xmlns:wps="http://schemas.microsoft.com/office/word/2010/wordprocessingShape" mc:Ignorable="w14 w15 wp14">
+<w:footnotes xmlns:wpc="http://schemas.microsoft.com/office/word/2010/wordprocessingCanvas" xmlns:mo="http://schemas.microsoft.com/office/mac/office/2008/main" xmlns:mc="http://schemas.openxmlformats.org/markup-compatibility/2006" xmlns:mv="urn:schemas-microsoft-com:mac:vml" xmlns:o="urn:schemas-microsoft-com:office:office" xmlns:r="http://schemas.openxmlformats.org/officeDocument/2006/relationships" xmlns:m="http://schemas.openxmlformats.org/officeDocument/2006/math" xmlns:v="urn:schemas-microsoft-com:vml" xmlns:wp14="http://schemas.microsoft.com/office/word/2010/wordprocessingDrawing" xmlns:wp="http://schemas.openxmlformats.org/drawingml/2006/wordprocessingDrawing" xmlns:w10="urn:schemas-microsoft-com:office:word" xmlns:w="http://schemas.openxmlformats.org/wordprocessingml/2006/main" xmlns:w14="http://schemas.microsoft.com/office/word/2010/wordml" xmlns:wpg="http://schemas.microsoft.com/office/word/2010/wordprocessingGroup" xmlns:wpi="http://schemas.microsoft.com/office/word/2010/wordprocessingInk" xmlns:wne="http://schemas.microsoft.com/office/word/2006/wordml" xmlns:wps="http://schemas.microsoft.com/office/word/2010/wordprocessingShape" mc:Ignorable="w14 wp14">
   <w:footnote w:type="separator" w:id="-1">
     <w:p>
       <w:r>
@@ -29331,7 +29520,7 @@
 </file>
 
 <file path=word/header1.xml><?xml version="1.0" encoding="utf-8"?>
-<w:hdr xmlns:wpc="http://schemas.microsoft.com/office/word/2010/wordprocessingCanvas" xmlns:mo="http://schemas.microsoft.com/office/mac/office/2008/main" xmlns:mc="http://schemas.openxmlformats.org/markup-compatibility/2006" xmlns:mv="urn:schemas-microsoft-com:mac:vml" xmlns:o="urn:schemas-microsoft-com:office:office" xmlns:r="http://schemas.openxmlformats.org/officeDocument/2006/relationships" xmlns:m="http://schemas.openxmlformats.org/officeDocument/2006/math" xmlns:v="urn:schemas-microsoft-com:vml" xmlns:wp14="http://schemas.microsoft.com/office/word/2010/wordprocessingDrawing" xmlns:wp="http://schemas.openxmlformats.org/drawingml/2006/wordprocessingDrawing" xmlns:w10="urn:schemas-microsoft-com:office:word" xmlns:w="http://schemas.openxmlformats.org/wordprocessingml/2006/main" xmlns:w14="http://schemas.microsoft.com/office/word/2010/wordml" xmlns:w15="http://schemas.microsoft.com/office/word/2012/wordml" xmlns:wpg="http://schemas.microsoft.com/office/word/2010/wordprocessingGroup" xmlns:wpi="http://schemas.microsoft.com/office/word/2010/wordprocessingInk" xmlns:wne="http://schemas.microsoft.com/office/word/2006/wordml" xmlns:wps="http://schemas.microsoft.com/office/word/2010/wordprocessingShape" mc:Ignorable="w14 w15 wp14">
+<w:hdr xmlns:wpc="http://schemas.microsoft.com/office/word/2010/wordprocessingCanvas" xmlns:mo="http://schemas.microsoft.com/office/mac/office/2008/main" xmlns:mc="http://schemas.openxmlformats.org/markup-compatibility/2006" xmlns:mv="urn:schemas-microsoft-com:mac:vml" xmlns:o="urn:schemas-microsoft-com:office:office" xmlns:r="http://schemas.openxmlformats.org/officeDocument/2006/relationships" xmlns:m="http://schemas.openxmlformats.org/officeDocument/2006/math" xmlns:v="urn:schemas-microsoft-com:vml" xmlns:wp14="http://schemas.microsoft.com/office/word/2010/wordprocessingDrawing" xmlns:wp="http://schemas.openxmlformats.org/drawingml/2006/wordprocessingDrawing" xmlns:w10="urn:schemas-microsoft-com:office:word" xmlns:w="http://schemas.openxmlformats.org/wordprocessingml/2006/main" xmlns:w14="http://schemas.microsoft.com/office/word/2010/wordml" xmlns:wpg="http://schemas.microsoft.com/office/word/2010/wordprocessingGroup" xmlns:wpi="http://schemas.microsoft.com/office/word/2010/wordprocessingInk" xmlns:wne="http://schemas.microsoft.com/office/word/2006/wordml" xmlns:wps="http://schemas.microsoft.com/office/word/2010/wordprocessingShape" mc:Ignorable="w14 wp14">
   <w:p>
     <w:pPr>
       <w:pStyle w:val="Header"/>
@@ -29355,7 +29544,7 @@
 </file>
 
 <file path=word/header2.xml><?xml version="1.0" encoding="utf-8"?>
-<w:hdr xmlns:wpc="http://schemas.microsoft.com/office/word/2010/wordprocessingCanvas" xmlns:mo="http://schemas.microsoft.com/office/mac/office/2008/main" xmlns:mc="http://schemas.openxmlformats.org/markup-compatibility/2006" xmlns:mv="urn:schemas-microsoft-com:mac:vml" xmlns:o="urn:schemas-microsoft-com:office:office" xmlns:r="http://schemas.openxmlformats.org/officeDocument/2006/relationships" xmlns:m="http://schemas.openxmlformats.org/officeDocument/2006/math" xmlns:v="urn:schemas-microsoft-com:vml" xmlns:wp14="http://schemas.microsoft.com/office/word/2010/wordprocessingDrawing" xmlns:wp="http://schemas.openxmlformats.org/drawingml/2006/wordprocessingDrawing" xmlns:w10="urn:schemas-microsoft-com:office:word" xmlns:w="http://schemas.openxmlformats.org/wordprocessingml/2006/main" xmlns:w14="http://schemas.microsoft.com/office/word/2010/wordml" xmlns:w15="http://schemas.microsoft.com/office/word/2012/wordml" xmlns:wpg="http://schemas.microsoft.com/office/word/2010/wordprocessingGroup" xmlns:wpi="http://schemas.microsoft.com/office/word/2010/wordprocessingInk" xmlns:wne="http://schemas.microsoft.com/office/word/2006/wordml" xmlns:wps="http://schemas.microsoft.com/office/word/2010/wordprocessingShape" mc:Ignorable="w14 w15 wp14">
+<w:hdr xmlns:wpc="http://schemas.microsoft.com/office/word/2010/wordprocessingCanvas" xmlns:mo="http://schemas.microsoft.com/office/mac/office/2008/main" xmlns:mc="http://schemas.openxmlformats.org/markup-compatibility/2006" xmlns:mv="urn:schemas-microsoft-com:mac:vml" xmlns:o="urn:schemas-microsoft-com:office:office" xmlns:r="http://schemas.openxmlformats.org/officeDocument/2006/relationships" xmlns:m="http://schemas.openxmlformats.org/officeDocument/2006/math" xmlns:v="urn:schemas-microsoft-com:vml" xmlns:wp14="http://schemas.microsoft.com/office/word/2010/wordprocessingDrawing" xmlns:wp="http://schemas.openxmlformats.org/drawingml/2006/wordprocessingDrawing" xmlns:w10="urn:schemas-microsoft-com:office:word" xmlns:w="http://schemas.openxmlformats.org/wordprocessingml/2006/main" xmlns:w14="http://schemas.microsoft.com/office/word/2010/wordml" xmlns:wpg="http://schemas.microsoft.com/office/word/2010/wordprocessingGroup" xmlns:wpi="http://schemas.microsoft.com/office/word/2010/wordprocessingInk" xmlns:wne="http://schemas.microsoft.com/office/word/2006/wordml" xmlns:wps="http://schemas.microsoft.com/office/word/2010/wordprocessingShape" mc:Ignorable="w14 wp14">
   <w:p>
     <w:pPr>
       <w:pStyle w:val="Header"/>
@@ -29375,7 +29564,7 @@
 </file>
 
 <file path=word/numbering.xml><?xml version="1.0" encoding="utf-8"?>
-<w:numbering xmlns:wpc="http://schemas.microsoft.com/office/word/2010/wordprocessingCanvas" xmlns:mo="http://schemas.microsoft.com/office/mac/office/2008/main" xmlns:mc="http://schemas.openxmlformats.org/markup-compatibility/2006" xmlns:mv="urn:schemas-microsoft-com:mac:vml" xmlns:o="urn:schemas-microsoft-com:office:office" xmlns:r="http://schemas.openxmlformats.org/officeDocument/2006/relationships" xmlns:m="http://schemas.openxmlformats.org/officeDocument/2006/math" xmlns:v="urn:schemas-microsoft-com:vml" xmlns:wp14="http://schemas.microsoft.com/office/word/2010/wordprocessingDrawing" xmlns:wp="http://schemas.openxmlformats.org/drawingml/2006/wordprocessingDrawing" xmlns:w10="urn:schemas-microsoft-com:office:word" xmlns:w="http://schemas.openxmlformats.org/wordprocessingml/2006/main" xmlns:w14="http://schemas.microsoft.com/office/word/2010/wordml" xmlns:w15="http://schemas.microsoft.com/office/word/2012/wordml" xmlns:wpg="http://schemas.microsoft.com/office/word/2010/wordprocessingGroup" xmlns:wpi="http://schemas.microsoft.com/office/word/2010/wordprocessingInk" xmlns:wne="http://schemas.microsoft.com/office/word/2006/wordml" xmlns:wps="http://schemas.microsoft.com/office/word/2010/wordprocessingShape" mc:Ignorable="w14 w15 wp14">
+<w:numbering xmlns:wpc="http://schemas.microsoft.com/office/word/2010/wordprocessingCanvas" xmlns:mo="http://schemas.microsoft.com/office/mac/office/2008/main" xmlns:mc="http://schemas.openxmlformats.org/markup-compatibility/2006" xmlns:mv="urn:schemas-microsoft-com:mac:vml" xmlns:o="urn:schemas-microsoft-com:office:office" xmlns:r="http://schemas.openxmlformats.org/officeDocument/2006/relationships" xmlns:m="http://schemas.openxmlformats.org/officeDocument/2006/math" xmlns:v="urn:schemas-microsoft-com:vml" xmlns:wp14="http://schemas.microsoft.com/office/word/2010/wordprocessingDrawing" xmlns:wp="http://schemas.openxmlformats.org/drawingml/2006/wordprocessingDrawing" xmlns:w10="urn:schemas-microsoft-com:office:word" xmlns:w="http://schemas.openxmlformats.org/wordprocessingml/2006/main" xmlns:w14="http://schemas.microsoft.com/office/word/2010/wordml" xmlns:wpg="http://schemas.microsoft.com/office/word/2010/wordprocessingGroup" xmlns:wpi="http://schemas.microsoft.com/office/word/2010/wordprocessingInk" xmlns:wne="http://schemas.microsoft.com/office/word/2006/wordml" xmlns:wps="http://schemas.microsoft.com/office/word/2010/wordprocessingShape" mc:Ignorable="w14 wp14">
   <w:abstractNum w:abstractNumId="0">
     <w:nsid w:val="FFFFFFFB"/>
     <w:multiLevelType w:val="multilevel"/>
@@ -31546,7 +31735,7 @@
 </file>
 
 <file path=word/styles.xml><?xml version="1.0" encoding="utf-8"?>
-<w:styles xmlns:mc="http://schemas.openxmlformats.org/markup-compatibility/2006" xmlns:r="http://schemas.openxmlformats.org/officeDocument/2006/relationships" xmlns:w="http://schemas.openxmlformats.org/wordprocessingml/2006/main" xmlns:w14="http://schemas.microsoft.com/office/word/2010/wordml" xmlns:w15="http://schemas.microsoft.com/office/word/2012/wordml" mc:Ignorable="w14 w15">
+<w:styles xmlns:mc="http://schemas.openxmlformats.org/markup-compatibility/2006" xmlns:r="http://schemas.openxmlformats.org/officeDocument/2006/relationships" xmlns:w="http://schemas.openxmlformats.org/wordprocessingml/2006/main" xmlns:w14="http://schemas.microsoft.com/office/word/2010/wordml" mc:Ignorable="w14">
   <w:docDefaults>
     <w:rPrDefault>
       <w:rPr>
@@ -31558,7 +31747,7 @@
     </w:rPrDefault>
     <w:pPrDefault/>
   </w:docDefaults>
-  <w:latentStyles w:defLockedState="0" w:defUIPriority="0" w:defSemiHidden="0" w:defUnhideWhenUsed="0" w:defQFormat="0" w:count="382">
+  <w:latentStyles w:defLockedState="0" w:defUIPriority="0" w:defSemiHidden="0" w:defUnhideWhenUsed="0" w:defQFormat="0" w:count="276">
     <w:lsdException w:name="heading 5" w:semiHidden="1" w:unhideWhenUsed="1"/>
     <w:lsdException w:name="heading 6" w:semiHidden="1" w:unhideWhenUsed="1"/>
     <w:lsdException w:name="heading 7" w:semiHidden="1" w:unhideWhenUsed="1"/>
@@ -31697,211 +31886,1387 @@
     <w:lsdException w:name="Note Level 5" w:semiHidden="1" w:unhideWhenUsed="1"/>
     <w:lsdException w:name="Note Level 6" w:semiHidden="1" w:unhideWhenUsed="1"/>
     <w:lsdException w:name="Note Level 7" w:semiHidden="1" w:unhideWhenUsed="1"/>
-    <w:lsdException w:name="Light Shading"/>
-    <w:lsdException w:name="Light List"/>
-    <w:lsdException w:name="Light Grid"/>
-    <w:lsdException w:name="Medium Shading 1"/>
-    <w:lsdException w:name="Medium Shading 2"/>
-    <w:lsdException w:name="Medium List 1"/>
-    <w:lsdException w:name="Medium List 2"/>
-    <w:lsdException w:name="Medium Grid 1"/>
-    <w:lsdException w:name="Medium Grid 2"/>
-    <w:lsdException w:name="Medium Grid 3"/>
-    <w:lsdException w:name="Dark List"/>
-    <w:lsdException w:name="Colorful Shading"/>
-    <w:lsdException w:name="Colorful List"/>
-    <w:lsdException w:name="Colorful Grid"/>
-    <w:lsdException w:name="Light Shading Accent 1"/>
-    <w:lsdException w:name="Light List Accent 1"/>
-    <w:lsdException w:name="Light Grid Accent 1"/>
-    <w:lsdException w:name="Medium Shading 1 Accent 1"/>
-    <w:lsdException w:name="Medium Shading 2 Accent 1"/>
-    <w:lsdException w:name="Medium List 1 Accent 1"/>
     <w:lsdException w:name="Revision" w:semiHidden="1"/>
-    <w:lsdException w:name="Medium List 2 Accent 1"/>
-    <w:lsdException w:name="Medium Grid 1 Accent 1"/>
-    <w:lsdException w:name="Medium Grid 2 Accent 1"/>
-    <w:lsdException w:name="Medium Grid 3 Accent 1"/>
-    <w:lsdException w:name="Dark List Accent 1"/>
-    <w:lsdException w:name="Colorful Shading Accent 1"/>
-    <w:lsdException w:name="Colorful List Accent 1"/>
-    <w:lsdException w:name="Colorful Grid Accent 1"/>
-    <w:lsdException w:name="Light Shading Accent 2"/>
-    <w:lsdException w:name="Light List Accent 2"/>
-    <w:lsdException w:name="Light Grid Accent 2"/>
-    <w:lsdException w:name="Medium Shading 1 Accent 2"/>
-    <w:lsdException w:name="Medium Shading 2 Accent 2"/>
-    <w:lsdException w:name="Medium List 1 Accent 2"/>
-    <w:lsdException w:name="Medium List 2 Accent 2"/>
-    <w:lsdException w:name="Medium Grid 1 Accent 2"/>
-    <w:lsdException w:name="Medium Grid 2 Accent 2"/>
-    <w:lsdException w:name="Medium Grid 3 Accent 2"/>
-    <w:lsdException w:name="Dark List Accent 2"/>
-    <w:lsdException w:name="Colorful Shading Accent 2"/>
-    <w:lsdException w:name="Colorful List Accent 2"/>
-    <w:lsdException w:name="Colorful Grid Accent 2"/>
-    <w:lsdException w:name="Light Shading Accent 3"/>
-    <w:lsdException w:name="Light List Accent 3"/>
-    <w:lsdException w:name="Light Grid Accent 3"/>
-    <w:lsdException w:name="Medium Shading 1 Accent 3"/>
-    <w:lsdException w:name="Medium Shading 2 Accent 3"/>
-    <w:lsdException w:name="Medium List 1 Accent 3"/>
-    <w:lsdException w:name="Medium List 2 Accent 3"/>
-    <w:lsdException w:name="Medium Grid 1 Accent 3"/>
-    <w:lsdException w:name="Medium Grid 2 Accent 3"/>
-    <w:lsdException w:name="Medium Grid 3 Accent 3"/>
-    <w:lsdException w:name="Dark List Accent 3"/>
-    <w:lsdException w:name="Colorful Shading Accent 3"/>
-    <w:lsdException w:name="Colorful List Accent 3"/>
-    <w:lsdException w:name="Colorful Grid Accent 3"/>
-    <w:lsdException w:name="Light Shading Accent 4"/>
-    <w:lsdException w:name="Light List Accent 4"/>
-    <w:lsdException w:name="Light Grid Accent 4"/>
-    <w:lsdException w:name="Medium Shading 1 Accent 4"/>
-    <w:lsdException w:name="Medium Shading 2 Accent 4"/>
-    <w:lsdException w:name="Medium List 1 Accent 4"/>
-    <w:lsdException w:name="Medium List 2 Accent 4"/>
-    <w:lsdException w:name="Medium Grid 1 Accent 4"/>
-    <w:lsdException w:name="Medium Grid 2 Accent 4"/>
-    <w:lsdException w:name="Medium Grid 3 Accent 4"/>
-    <w:lsdException w:name="Dark List Accent 4"/>
-    <w:lsdException w:name="Colorful Shading Accent 4"/>
-    <w:lsdException w:name="Colorful List Accent 4"/>
-    <w:lsdException w:name="Colorful Grid Accent 4"/>
-    <w:lsdException w:name="Light Shading Accent 5"/>
-    <w:lsdException w:name="Light List Accent 5"/>
-    <w:lsdException w:name="Light Grid Accent 5"/>
-    <w:lsdException w:name="Medium Shading 1 Accent 5"/>
-    <w:lsdException w:name="Medium Shading 2 Accent 5"/>
-    <w:lsdException w:name="Medium List 1 Accent 5"/>
-    <w:lsdException w:name="Medium List 2 Accent 5"/>
-    <w:lsdException w:name="Medium Grid 1 Accent 5"/>
-    <w:lsdException w:name="Medium Grid 2 Accent 5"/>
-    <w:lsdException w:name="Medium Grid 3 Accent 5"/>
-    <w:lsdException w:name="Dark List Accent 5"/>
-    <w:lsdException w:name="Colorful Shading Accent 5"/>
-    <w:lsdException w:name="Colorful List Accent 5"/>
-    <w:lsdException w:name="Colorful Grid Accent 5"/>
-    <w:lsdException w:name="Light Shading Accent 6"/>
-    <w:lsdException w:name="Light List Accent 6"/>
-    <w:lsdException w:name="Light Grid Accent 6"/>
-    <w:lsdException w:name="Medium Shading 1 Accent 6"/>
-    <w:lsdException w:name="Medium Shading 2 Accent 6"/>
-    <w:lsdException w:name="Medium List 1 Accent 6"/>
-    <w:lsdException w:name="Medium List 2 Accent 6"/>
-    <w:lsdException w:name="Medium Grid 1 Accent 6"/>
-    <w:lsdException w:name="Medium Grid 2 Accent 6"/>
-    <w:lsdException w:name="Medium Grid 3 Accent 6"/>
-    <w:lsdException w:name="Dark List Accent 6"/>
-    <w:lsdException w:name="Colorful Shading Accent 6"/>
-    <w:lsdException w:name="Colorful List Accent 6"/>
-    <w:lsdException w:name="Colorful Grid Accent 6"/>
-    <w:lsdException w:name="Plain Table 1" w:uiPriority="41"/>
-    <w:lsdException w:name="Plain Table 2" w:uiPriority="42"/>
-    <w:lsdException w:name="Plain Table 3" w:uiPriority="43"/>
-    <w:lsdException w:name="Plain Table 4" w:uiPriority="44"/>
-    <w:lsdException w:name="Plain Table 5" w:uiPriority="45"/>
-    <w:lsdException w:name="Grid Table Light" w:uiPriority="40"/>
-    <w:lsdException w:name="Grid Table 1 Light" w:uiPriority="46"/>
-    <w:lsdException w:name="Grid Table 2" w:uiPriority="47"/>
-    <w:lsdException w:name="Grid Table 3" w:uiPriority="48"/>
-    <w:lsdException w:name="Grid Table 4" w:uiPriority="49"/>
-    <w:lsdException w:name="Grid Table 5 Dark" w:uiPriority="50"/>
-    <w:lsdException w:name="Grid Table 6 Colorful" w:uiPriority="51"/>
-    <w:lsdException w:name="Grid Table 7 Colorful" w:uiPriority="52"/>
-    <w:lsdException w:name="Grid Table 1 Light Accent 1" w:uiPriority="46"/>
-    <w:lsdException w:name="Grid Table 2 Accent 1" w:uiPriority="47"/>
-    <w:lsdException w:name="Grid Table 3 Accent 1" w:uiPriority="48"/>
-    <w:lsdException w:name="Grid Table 4 Accent 1" w:uiPriority="49"/>
-    <w:lsdException w:name="Grid Table 5 Dark Accent 1" w:uiPriority="50"/>
-    <w:lsdException w:name="Grid Table 6 Colorful Accent 1" w:uiPriority="51"/>
-    <w:lsdException w:name="Grid Table 7 Colorful Accent 1" w:uiPriority="52"/>
-    <w:lsdException w:name="Grid Table 1 Light Accent 2" w:uiPriority="46"/>
-    <w:lsdException w:name="Grid Table 2 Accent 2" w:uiPriority="47"/>
-    <w:lsdException w:name="Grid Table 3 Accent 2" w:uiPriority="48"/>
-    <w:lsdException w:name="Grid Table 4 Accent 2" w:uiPriority="49"/>
-    <w:lsdException w:name="Grid Table 5 Dark Accent 2" w:uiPriority="50"/>
-    <w:lsdException w:name="Grid Table 6 Colorful Accent 2" w:uiPriority="51"/>
-    <w:lsdException w:name="Grid Table 7 Colorful Accent 2" w:uiPriority="52"/>
-    <w:lsdException w:name="Grid Table 1 Light Accent 3" w:uiPriority="46"/>
-    <w:lsdException w:name="Grid Table 2 Accent 3" w:uiPriority="47"/>
-    <w:lsdException w:name="Grid Table 3 Accent 3" w:uiPriority="48"/>
-    <w:lsdException w:name="Grid Table 4 Accent 3" w:uiPriority="49"/>
-    <w:lsdException w:name="Grid Table 5 Dark Accent 3" w:uiPriority="50"/>
-    <w:lsdException w:name="Grid Table 6 Colorful Accent 3" w:uiPriority="51"/>
-    <w:lsdException w:name="Grid Table 7 Colorful Accent 3" w:uiPriority="52"/>
-    <w:lsdException w:name="Grid Table 1 Light Accent 4" w:uiPriority="46"/>
-    <w:lsdException w:name="Grid Table 2 Accent 4" w:uiPriority="47"/>
-    <w:lsdException w:name="Grid Table 3 Accent 4" w:uiPriority="48"/>
-    <w:lsdException w:name="Grid Table 4 Accent 4" w:uiPriority="49"/>
-    <w:lsdException w:name="Grid Table 5 Dark Accent 4" w:uiPriority="50"/>
-    <w:lsdException w:name="Grid Table 6 Colorful Accent 4" w:uiPriority="51"/>
-    <w:lsdException w:name="Grid Table 7 Colorful Accent 4" w:uiPriority="52"/>
-    <w:lsdException w:name="Grid Table 1 Light Accent 5" w:uiPriority="46"/>
-    <w:lsdException w:name="Grid Table 2 Accent 5" w:uiPriority="47"/>
-    <w:lsdException w:name="Grid Table 3 Accent 5" w:uiPriority="48"/>
-    <w:lsdException w:name="Grid Table 4 Accent 5" w:uiPriority="49"/>
-    <w:lsdException w:name="Grid Table 5 Dark Accent 5" w:uiPriority="50"/>
-    <w:lsdException w:name="Grid Table 6 Colorful Accent 5" w:uiPriority="51"/>
-    <w:lsdException w:name="Grid Table 7 Colorful Accent 5" w:uiPriority="52"/>
-    <w:lsdException w:name="Grid Table 1 Light Accent 6" w:uiPriority="46"/>
-    <w:lsdException w:name="Grid Table 2 Accent 6" w:uiPriority="47"/>
-    <w:lsdException w:name="Grid Table 3 Accent 6" w:uiPriority="48"/>
-    <w:lsdException w:name="Grid Table 4 Accent 6" w:uiPriority="49"/>
-    <w:lsdException w:name="Grid Table 5 Dark Accent 6" w:uiPriority="50"/>
-    <w:lsdException w:name="Grid Table 6 Colorful Accent 6" w:uiPriority="51"/>
-    <w:lsdException w:name="Grid Table 7 Colorful Accent 6" w:uiPriority="52"/>
-    <w:lsdException w:name="List Table 1 Light" w:uiPriority="46"/>
-    <w:lsdException w:name="List Table 2" w:uiPriority="47"/>
-    <w:lsdException w:name="List Table 3" w:uiPriority="48"/>
-    <w:lsdException w:name="List Table 4" w:uiPriority="49"/>
-    <w:lsdException w:name="List Table 5 Dark" w:uiPriority="50"/>
-    <w:lsdException w:name="List Table 6 Colorful" w:uiPriority="51"/>
-    <w:lsdException w:name="List Table 7 Colorful" w:uiPriority="52"/>
-    <w:lsdException w:name="List Table 1 Light Accent 1" w:uiPriority="46"/>
-    <w:lsdException w:name="List Table 2 Accent 1" w:uiPriority="47"/>
-    <w:lsdException w:name="List Table 3 Accent 1" w:uiPriority="48"/>
-    <w:lsdException w:name="List Table 4 Accent 1" w:uiPriority="49"/>
-    <w:lsdException w:name="List Table 5 Dark Accent 1" w:uiPriority="50"/>
-    <w:lsdException w:name="List Table 6 Colorful Accent 1" w:uiPriority="51"/>
-    <w:lsdException w:name="List Table 7 Colorful Accent 1" w:uiPriority="52"/>
-    <w:lsdException w:name="List Table 1 Light Accent 2" w:uiPriority="46"/>
-    <w:lsdException w:name="List Table 2 Accent 2" w:uiPriority="47"/>
-    <w:lsdException w:name="List Table 3 Accent 2" w:uiPriority="48"/>
-    <w:lsdException w:name="List Table 4 Accent 2" w:uiPriority="49"/>
-    <w:lsdException w:name="List Table 5 Dark Accent 2" w:uiPriority="50"/>
-    <w:lsdException w:name="List Table 6 Colorful Accent 2" w:uiPriority="51"/>
-    <w:lsdException w:name="List Table 7 Colorful Accent 2" w:uiPriority="52"/>
-    <w:lsdException w:name="List Table 1 Light Accent 3" w:uiPriority="46"/>
-    <w:lsdException w:name="List Table 2 Accent 3" w:uiPriority="47"/>
-    <w:lsdException w:name="List Table 3 Accent 3" w:uiPriority="48"/>
-    <w:lsdException w:name="List Table 4 Accent 3" w:uiPriority="49"/>
-    <w:lsdException w:name="List Table 5 Dark Accent 3" w:uiPriority="50"/>
-    <w:lsdException w:name="List Table 6 Colorful Accent 3" w:uiPriority="51"/>
-    <w:lsdException w:name="List Table 7 Colorful Accent 3" w:uiPriority="52"/>
-    <w:lsdException w:name="List Table 1 Light Accent 4" w:uiPriority="46"/>
-    <w:lsdException w:name="List Table 2 Accent 4" w:uiPriority="47"/>
-    <w:lsdException w:name="List Table 3 Accent 4" w:uiPriority="48"/>
-    <w:lsdException w:name="List Table 4 Accent 4" w:uiPriority="49"/>
-    <w:lsdException w:name="List Table 5 Dark Accent 4" w:uiPriority="50"/>
-    <w:lsdException w:name="List Table 6 Colorful Accent 4" w:uiPriority="51"/>
-    <w:lsdException w:name="List Table 7 Colorful Accent 4" w:uiPriority="52"/>
-    <w:lsdException w:name="List Table 1 Light Accent 5" w:uiPriority="46"/>
-    <w:lsdException w:name="List Table 2 Accent 5" w:uiPriority="47"/>
-    <w:lsdException w:name="List Table 3 Accent 5" w:uiPriority="48"/>
-    <w:lsdException w:name="List Table 4 Accent 5" w:uiPriority="49"/>
-    <w:lsdException w:name="List Table 5 Dark Accent 5" w:uiPriority="50"/>
-    <w:lsdException w:name="List Table 6 Colorful Accent 5" w:uiPriority="51"/>
-    <w:lsdException w:name="List Table 7 Colorful Accent 5" w:uiPriority="52"/>
-    <w:lsdException w:name="List Table 1 Light Accent 6" w:uiPriority="46"/>
-    <w:lsdException w:name="List Table 2 Accent 6" w:uiPriority="47"/>
-    <w:lsdException w:name="List Table 3 Accent 6" w:uiPriority="48"/>
-    <w:lsdException w:name="List Table 4 Accent 6" w:uiPriority="49"/>
-    <w:lsdException w:name="List Table 5 Dark Accent 6" w:uiPriority="50"/>
-    <w:lsdException w:name="List Table 6 Colorful Accent 6" w:uiPriority="51"/>
-    <w:lsdException w:name="List Table 7 Colorful Accent 6" w:uiPriority="52"/>
-    <w:lsdException w:name="Mention" w:semiHidden="1" w:uiPriority="99" w:unhideWhenUsed="1"/>
-    <w:lsdException w:name="Smart Hyperlink" w:semiHidden="1" w:uiPriority="99" w:unhideWhenUsed="1"/>
+  </w:latentStyles>
+  <w:style w:type="paragraph" w:default="1" w:styleId="Normal">
+    <w:name w:val="Normal"/>
+    <w:qFormat/>
+    <w:rsid w:val="004F3E89"/>
+    <w:rPr>
+      <w:rFonts w:ascii="Arial" w:hAnsi="Arial"/>
+    </w:rPr>
+  </w:style>
+  <w:style w:type="paragraph" w:styleId="Heading1">
+    <w:name w:val="heading 1"/>
+    <w:basedOn w:val="Normal"/>
+    <w:next w:val="Normal"/>
+    <w:qFormat/>
+    <w:rsid w:val="00C6624A"/>
+    <w:pPr>
+      <w:pageBreakBefore/>
+      <w:numPr>
+        <w:numId w:val="1"/>
+      </w:numPr>
+      <w:pBdr>
+        <w:bottom w:val="single" w:sz="24" w:space="1" w:color="808080"/>
+      </w:pBdr>
+      <w:spacing w:after="240"/>
+      <w:outlineLvl w:val="0"/>
+    </w:pPr>
+    <w:rPr>
+      <w:b/>
+      <w:smallCaps/>
+      <w:noProof/>
+      <w:sz w:val="28"/>
+    </w:rPr>
+  </w:style>
+  <w:style w:type="paragraph" w:styleId="Heading2">
+    <w:name w:val="heading 2"/>
+    <w:basedOn w:val="Normal"/>
+    <w:next w:val="Normal"/>
+    <w:link w:val="Heading2Char"/>
+    <w:uiPriority w:val="9"/>
+    <w:qFormat/>
+    <w:rsid w:val="00E0565C"/>
+    <w:pPr>
+      <w:keepNext/>
+      <w:numPr>
+        <w:ilvl w:val="1"/>
+        <w:numId w:val="1"/>
+      </w:numPr>
+      <w:spacing w:before="360" w:after="40"/>
+      <w:outlineLvl w:val="1"/>
+    </w:pPr>
+    <w:rPr>
+      <w:b/>
+      <w:noProof/>
+    </w:rPr>
+  </w:style>
+  <w:style w:type="paragraph" w:styleId="Heading3">
+    <w:name w:val="heading 3"/>
+    <w:basedOn w:val="Normal"/>
+    <w:next w:val="Normal"/>
+    <w:link w:val="Heading3Char"/>
+    <w:qFormat/>
+    <w:rsid w:val="00C6624A"/>
+    <w:pPr>
+      <w:keepNext/>
+      <w:numPr>
+        <w:ilvl w:val="2"/>
+        <w:numId w:val="1"/>
+      </w:numPr>
+      <w:spacing w:before="120"/>
+      <w:outlineLvl w:val="2"/>
+    </w:pPr>
+    <w:rPr>
+      <w:b/>
+    </w:rPr>
+  </w:style>
+  <w:style w:type="paragraph" w:styleId="Heading4">
+    <w:name w:val="heading 4"/>
+    <w:basedOn w:val="Normal"/>
+    <w:next w:val="Normal"/>
+    <w:qFormat/>
+    <w:rsid w:val="00C6624A"/>
+    <w:pPr>
+      <w:keepNext/>
+      <w:numPr>
+        <w:ilvl w:val="3"/>
+        <w:numId w:val="1"/>
+      </w:numPr>
+      <w:spacing w:before="120"/>
+      <w:outlineLvl w:val="3"/>
+    </w:pPr>
+    <w:rPr>
+      <w:b/>
+      <w:noProof/>
+    </w:rPr>
+  </w:style>
+  <w:style w:type="paragraph" w:styleId="Heading5">
+    <w:name w:val="heading 5"/>
+    <w:basedOn w:val="Normal"/>
+    <w:next w:val="Normal"/>
+    <w:qFormat/>
+    <w:rsid w:val="00C6624A"/>
+    <w:pPr>
+      <w:keepNext/>
+      <w:numPr>
+        <w:ilvl w:val="4"/>
+        <w:numId w:val="1"/>
+      </w:numPr>
+      <w:spacing w:before="20"/>
+      <w:outlineLvl w:val="4"/>
+    </w:pPr>
+    <w:rPr>
+      <w:smallCaps/>
+      <w:noProof/>
+    </w:rPr>
+  </w:style>
+  <w:style w:type="paragraph" w:styleId="Heading6">
+    <w:name w:val="heading 6"/>
+    <w:basedOn w:val="Normal"/>
+    <w:next w:val="Normal"/>
+    <w:qFormat/>
+    <w:rsid w:val="00C6624A"/>
+    <w:pPr>
+      <w:numPr>
+        <w:ilvl w:val="5"/>
+        <w:numId w:val="1"/>
+      </w:numPr>
+      <w:spacing w:before="120" w:after="60"/>
+      <w:outlineLvl w:val="5"/>
+    </w:pPr>
+    <w:rPr>
+      <w:i/>
+    </w:rPr>
+  </w:style>
+  <w:style w:type="paragraph" w:styleId="Heading7">
+    <w:name w:val="heading 7"/>
+    <w:basedOn w:val="Normal"/>
+    <w:next w:val="Normal"/>
+    <w:qFormat/>
+    <w:rsid w:val="00C6624A"/>
+    <w:pPr>
+      <w:spacing w:before="240" w:after="60"/>
+      <w:outlineLvl w:val="6"/>
+    </w:pPr>
+  </w:style>
+  <w:style w:type="paragraph" w:styleId="Heading8">
+    <w:name w:val="heading 8"/>
+    <w:basedOn w:val="Normal"/>
+    <w:next w:val="Normal"/>
+    <w:qFormat/>
+    <w:rsid w:val="00C6624A"/>
+    <w:pPr>
+      <w:numPr>
+        <w:ilvl w:val="7"/>
+        <w:numId w:val="1"/>
+      </w:numPr>
+      <w:spacing w:before="240" w:after="60"/>
+      <w:outlineLvl w:val="7"/>
+    </w:pPr>
+    <w:rPr>
+      <w:i/>
+    </w:rPr>
+  </w:style>
+  <w:style w:type="paragraph" w:styleId="Heading9">
+    <w:name w:val="heading 9"/>
+    <w:basedOn w:val="Normal"/>
+    <w:next w:val="Normal"/>
+    <w:qFormat/>
+    <w:rsid w:val="00C6624A"/>
+    <w:pPr>
+      <w:numPr>
+        <w:ilvl w:val="8"/>
+        <w:numId w:val="1"/>
+      </w:numPr>
+      <w:spacing w:before="240" w:after="60"/>
+      <w:outlineLvl w:val="8"/>
+    </w:pPr>
+    <w:rPr>
+      <w:b/>
+      <w:i/>
+      <w:sz w:val="18"/>
+    </w:rPr>
+  </w:style>
+  <w:style w:type="character" w:default="1" w:styleId="DefaultParagraphFont">
+    <w:name w:val="Default Paragraph Font"/>
+    <w:uiPriority w:val="1"/>
+    <w:semiHidden/>
+    <w:unhideWhenUsed/>
+  </w:style>
+  <w:style w:type="table" w:default="1" w:styleId="TableNormal">
+    <w:name w:val="Normal Table"/>
+    <w:uiPriority w:val="99"/>
+    <w:semiHidden/>
+    <w:unhideWhenUsed/>
+    <w:tblPr>
+      <w:tblInd w:w="0" w:type="dxa"/>
+      <w:tblCellMar>
+        <w:top w:w="0" w:type="dxa"/>
+        <w:left w:w="108" w:type="dxa"/>
+        <w:bottom w:w="0" w:type="dxa"/>
+        <w:right w:w="108" w:type="dxa"/>
+      </w:tblCellMar>
+    </w:tblPr>
+  </w:style>
+  <w:style w:type="numbering" w:default="1" w:styleId="NoList">
+    <w:name w:val="No List"/>
+    <w:uiPriority w:val="99"/>
+    <w:semiHidden/>
+    <w:unhideWhenUsed/>
+  </w:style>
+  <w:style w:type="character" w:customStyle="1" w:styleId="Heading2Char">
+    <w:name w:val="Heading 2 Char"/>
+    <w:link w:val="Heading2"/>
+    <w:uiPriority w:val="9"/>
+    <w:rsid w:val="00543B9B"/>
+    <w:rPr>
+      <w:rFonts w:ascii="Arial" w:hAnsi="Arial"/>
+      <w:b/>
+      <w:noProof/>
+    </w:rPr>
+  </w:style>
+  <w:style w:type="character" w:customStyle="1" w:styleId="Heading3Char">
+    <w:name w:val="Heading 3 Char"/>
+    <w:link w:val="Heading3"/>
+    <w:rsid w:val="00543B9B"/>
+    <w:rPr>
+      <w:rFonts w:ascii="Arial" w:hAnsi="Arial"/>
+      <w:b/>
+    </w:rPr>
+  </w:style>
+  <w:style w:type="paragraph" w:customStyle="1" w:styleId="DocumentDate">
+    <w:name w:val="Document Date"/>
+    <w:basedOn w:val="Normal"/>
+    <w:next w:val="Normal"/>
+    <w:rsid w:val="004F3E89"/>
+    <w:rPr>
+      <w:rFonts w:cs="Arial"/>
+      <w:noProof/>
+      <w:sz w:val="28"/>
+    </w:rPr>
+  </w:style>
+  <w:style w:type="character" w:customStyle="1" w:styleId="Code">
+    <w:name w:val="Code"/>
+    <w:rsid w:val="004F3E89"/>
+    <w:rPr>
+      <w:rFonts w:ascii="Courier New" w:hAnsi="Courier New"/>
+    </w:rPr>
+  </w:style>
+  <w:style w:type="paragraph" w:customStyle="1" w:styleId="DocumentTypeTitle">
+    <w:name w:val="Document Type Title"/>
+    <w:basedOn w:val="Normal"/>
+    <w:rsid w:val="004F3E89"/>
+    <w:rPr>
+      <w:rFonts w:cs="Arial"/>
+      <w:b/>
+      <w:sz w:val="32"/>
+    </w:rPr>
+  </w:style>
+  <w:style w:type="paragraph" w:customStyle="1" w:styleId="DocumentTitle">
+    <w:name w:val="Document Title"/>
+    <w:basedOn w:val="Normal"/>
+    <w:autoRedefine/>
+    <w:rsid w:val="004F3E89"/>
+    <w:rPr>
+      <w:rFonts w:cs="Arial"/>
+      <w:b/>
+      <w:sz w:val="36"/>
+    </w:rPr>
+  </w:style>
+  <w:style w:type="paragraph" w:customStyle="1" w:styleId="DocumentVersion">
+    <w:name w:val="Document Version"/>
+    <w:basedOn w:val="Normal"/>
+    <w:rsid w:val="004F3E89"/>
+    <w:rPr>
+      <w:rFonts w:cs="Arial"/>
+      <w:i/>
+      <w:sz w:val="28"/>
+    </w:rPr>
+  </w:style>
+  <w:style w:type="paragraph" w:styleId="Header">
+    <w:name w:val="header"/>
+    <w:basedOn w:val="Normal"/>
+    <w:rsid w:val="004F3E89"/>
+    <w:pPr>
+      <w:tabs>
+        <w:tab w:val="center" w:pos="4320"/>
+        <w:tab w:val="right" w:pos="8640"/>
+      </w:tabs>
+    </w:pPr>
+  </w:style>
+  <w:style w:type="paragraph" w:styleId="Footer">
+    <w:name w:val="footer"/>
+    <w:basedOn w:val="Normal"/>
+    <w:link w:val="FooterChar"/>
+    <w:uiPriority w:val="99"/>
+    <w:rsid w:val="004F3E89"/>
+    <w:pPr>
+      <w:tabs>
+        <w:tab w:val="center" w:pos="4320"/>
+        <w:tab w:val="right" w:pos="8640"/>
+      </w:tabs>
+    </w:pPr>
+  </w:style>
+  <w:style w:type="character" w:customStyle="1" w:styleId="FooterChar">
+    <w:name w:val="Footer Char"/>
+    <w:link w:val="Footer"/>
+    <w:uiPriority w:val="99"/>
+    <w:rsid w:val="00721A7C"/>
+    <w:rPr>
+      <w:rFonts w:ascii="Arial" w:hAnsi="Arial"/>
+      <w:szCs w:val="24"/>
+    </w:rPr>
+  </w:style>
+  <w:style w:type="character" w:styleId="PageNumber">
+    <w:name w:val="page number"/>
+    <w:basedOn w:val="DefaultParagraphFont"/>
+    <w:rsid w:val="004F3E89"/>
+  </w:style>
+  <w:style w:type="paragraph" w:customStyle="1" w:styleId="Table-Text">
+    <w:name w:val="Table - Text"/>
+    <w:basedOn w:val="Normal"/>
+    <w:rsid w:val="004F3E89"/>
+    <w:rPr>
+      <w:sz w:val="18"/>
+    </w:rPr>
+  </w:style>
+  <w:style w:type="paragraph" w:customStyle="1" w:styleId="Note">
+    <w:name w:val="Note"/>
+    <w:basedOn w:val="Normal"/>
+    <w:rsid w:val="004F3E89"/>
+    <w:pPr>
+      <w:pBdr>
+        <w:top w:val="double" w:sz="6" w:space="3" w:color="FF0000"/>
+        <w:left w:val="double" w:sz="6" w:space="3" w:color="FF0000"/>
+        <w:bottom w:val="double" w:sz="6" w:space="3" w:color="FF0000"/>
+        <w:right w:val="double" w:sz="6" w:space="3" w:color="FF0000"/>
+      </w:pBdr>
+    </w:pPr>
+    <w:rPr>
+      <w:vanish/>
+      <w:color w:val="FF0000"/>
+    </w:rPr>
+  </w:style>
+  <w:style w:type="paragraph" w:customStyle="1" w:styleId="Table-ColHead">
+    <w:name w:val="Table - Col. Head"/>
+    <w:basedOn w:val="Normal"/>
+    <w:rsid w:val="004F3E89"/>
+    <w:rPr>
+      <w:b/>
+      <w:sz w:val="18"/>
+    </w:rPr>
+  </w:style>
+  <w:style w:type="paragraph" w:styleId="FootnoteText">
+    <w:name w:val="footnote text"/>
+    <w:basedOn w:val="Normal"/>
+    <w:semiHidden/>
+    <w:rsid w:val="004F3E89"/>
+    <w:rPr>
+      <w:sz w:val="18"/>
+    </w:rPr>
+  </w:style>
+  <w:style w:type="character" w:styleId="FootnoteReference">
+    <w:name w:val="footnote reference"/>
+    <w:semiHidden/>
+    <w:rsid w:val="004F3E89"/>
+    <w:rPr>
+      <w:position w:val="6"/>
+      <w:sz w:val="14"/>
+      <w:vertAlign w:val="superscript"/>
+    </w:rPr>
+  </w:style>
+  <w:style w:type="paragraph" w:styleId="TOC1">
+    <w:name w:val="toc 1"/>
+    <w:basedOn w:val="Normal"/>
+    <w:next w:val="Normal"/>
+    <w:autoRedefine/>
+    <w:uiPriority w:val="39"/>
+    <w:rsid w:val="00217491"/>
+    <w:pPr>
+      <w:tabs>
+        <w:tab w:val="left" w:pos="438"/>
+        <w:tab w:val="right" w:leader="dot" w:pos="9350"/>
+      </w:tabs>
+      <w:spacing w:before="120"/>
+    </w:pPr>
+    <w:rPr>
+      <w:rFonts w:asciiTheme="minorHAnsi" w:hAnsiTheme="minorHAnsi"/>
+      <w:b/>
+    </w:rPr>
+  </w:style>
+  <w:style w:type="paragraph" w:styleId="TOC2">
+    <w:name w:val="toc 2"/>
+    <w:basedOn w:val="Normal"/>
+    <w:next w:val="Normal"/>
+    <w:autoRedefine/>
+    <w:uiPriority w:val="39"/>
+    <w:rsid w:val="004F3E89"/>
+    <w:pPr>
+      <w:ind w:left="200"/>
+    </w:pPr>
+    <w:rPr>
+      <w:rFonts w:asciiTheme="minorHAnsi" w:hAnsiTheme="minorHAnsi"/>
+      <w:b/>
+      <w:sz w:val="22"/>
+      <w:szCs w:val="22"/>
+    </w:rPr>
+  </w:style>
+  <w:style w:type="paragraph" w:styleId="TOC3">
+    <w:name w:val="toc 3"/>
+    <w:basedOn w:val="Normal"/>
+    <w:next w:val="Normal"/>
+    <w:autoRedefine/>
+    <w:uiPriority w:val="39"/>
+    <w:rsid w:val="004F3E89"/>
+    <w:pPr>
+      <w:ind w:left="400"/>
+    </w:pPr>
+    <w:rPr>
+      <w:rFonts w:asciiTheme="minorHAnsi" w:hAnsiTheme="minorHAnsi"/>
+      <w:sz w:val="22"/>
+      <w:szCs w:val="22"/>
+    </w:rPr>
+  </w:style>
+  <w:style w:type="paragraph" w:styleId="TOC4">
+    <w:name w:val="toc 4"/>
+    <w:basedOn w:val="Normal"/>
+    <w:next w:val="Normal"/>
+    <w:autoRedefine/>
+    <w:uiPriority w:val="39"/>
+    <w:rsid w:val="004F3E89"/>
+    <w:pPr>
+      <w:ind w:left="600"/>
+    </w:pPr>
+    <w:rPr>
+      <w:rFonts w:asciiTheme="minorHAnsi" w:hAnsiTheme="minorHAnsi"/>
+      <w:szCs w:val="20"/>
+    </w:rPr>
+  </w:style>
+  <w:style w:type="paragraph" w:styleId="TOC5">
+    <w:name w:val="toc 5"/>
+    <w:basedOn w:val="Normal"/>
+    <w:next w:val="Normal"/>
+    <w:autoRedefine/>
+    <w:uiPriority w:val="39"/>
+    <w:rsid w:val="004F3E89"/>
+    <w:pPr>
+      <w:ind w:left="800"/>
+    </w:pPr>
+    <w:rPr>
+      <w:rFonts w:asciiTheme="minorHAnsi" w:hAnsiTheme="minorHAnsi"/>
+      <w:szCs w:val="20"/>
+    </w:rPr>
+  </w:style>
+  <w:style w:type="paragraph" w:styleId="TOC6">
+    <w:name w:val="toc 6"/>
+    <w:basedOn w:val="Normal"/>
+    <w:next w:val="Normal"/>
+    <w:autoRedefine/>
+    <w:uiPriority w:val="39"/>
+    <w:rsid w:val="004F3E89"/>
+    <w:pPr>
+      <w:ind w:left="1000"/>
+    </w:pPr>
+    <w:rPr>
+      <w:rFonts w:asciiTheme="minorHAnsi" w:hAnsiTheme="minorHAnsi"/>
+      <w:szCs w:val="20"/>
+    </w:rPr>
+  </w:style>
+  <w:style w:type="paragraph" w:styleId="TOC7">
+    <w:name w:val="toc 7"/>
+    <w:basedOn w:val="Normal"/>
+    <w:next w:val="Normal"/>
+    <w:autoRedefine/>
+    <w:uiPriority w:val="39"/>
+    <w:rsid w:val="004F3E89"/>
+    <w:pPr>
+      <w:ind w:left="1200"/>
+    </w:pPr>
+    <w:rPr>
+      <w:rFonts w:asciiTheme="minorHAnsi" w:hAnsiTheme="minorHAnsi"/>
+      <w:szCs w:val="20"/>
+    </w:rPr>
+  </w:style>
+  <w:style w:type="paragraph" w:styleId="TOC8">
+    <w:name w:val="toc 8"/>
+    <w:basedOn w:val="Normal"/>
+    <w:next w:val="Normal"/>
+    <w:autoRedefine/>
+    <w:uiPriority w:val="39"/>
+    <w:rsid w:val="004F3E89"/>
+    <w:pPr>
+      <w:ind w:left="1400"/>
+    </w:pPr>
+    <w:rPr>
+      <w:rFonts w:asciiTheme="minorHAnsi" w:hAnsiTheme="minorHAnsi"/>
+      <w:szCs w:val="20"/>
+    </w:rPr>
+  </w:style>
+  <w:style w:type="paragraph" w:styleId="TOC9">
+    <w:name w:val="toc 9"/>
+    <w:basedOn w:val="Normal"/>
+    <w:next w:val="Normal"/>
+    <w:autoRedefine/>
+    <w:uiPriority w:val="39"/>
+    <w:rsid w:val="004F3E89"/>
+    <w:pPr>
+      <w:ind w:left="1600"/>
+    </w:pPr>
+    <w:rPr>
+      <w:rFonts w:asciiTheme="minorHAnsi" w:hAnsiTheme="minorHAnsi"/>
+      <w:szCs w:val="20"/>
+    </w:rPr>
+  </w:style>
+  <w:style w:type="paragraph" w:customStyle="1" w:styleId="Contents">
+    <w:name w:val="Contents"/>
+    <w:basedOn w:val="Heading1"/>
+    <w:rsid w:val="004F3E89"/>
+    <w:pPr>
+      <w:numPr>
+        <w:numId w:val="0"/>
+      </w:numPr>
+      <w:outlineLvl w:val="9"/>
+    </w:pPr>
+  </w:style>
+  <w:style w:type="paragraph" w:customStyle="1" w:styleId="Heading1-FormatOnly">
+    <w:name w:val="Heading 1 - Format Only"/>
+    <w:basedOn w:val="Heading1"/>
+    <w:rsid w:val="004F3E89"/>
+    <w:pPr>
+      <w:outlineLvl w:val="9"/>
+    </w:pPr>
+  </w:style>
+  <w:style w:type="character" w:styleId="Hyperlink">
+    <w:name w:val="Hyperlink"/>
+    <w:uiPriority w:val="99"/>
+    <w:rsid w:val="004F3E89"/>
+    <w:rPr>
+      <w:color w:val="0000FF"/>
+      <w:u w:val="single"/>
+    </w:rPr>
+  </w:style>
+  <w:style w:type="paragraph" w:customStyle="1" w:styleId="NormalEmphasis">
+    <w:name w:val="Normal Emphasis"/>
+    <w:basedOn w:val="Normal"/>
+    <w:autoRedefine/>
+    <w:rsid w:val="004F3E89"/>
+    <w:rPr>
+      <w:i/>
+    </w:rPr>
+  </w:style>
+  <w:style w:type="paragraph" w:customStyle="1" w:styleId="Table-Text-Italics">
+    <w:name w:val="Table - Text - Italics"/>
+    <w:basedOn w:val="Table-Text"/>
+    <w:autoRedefine/>
+    <w:rsid w:val="004F3E89"/>
+    <w:rPr>
+      <w:i/>
+    </w:rPr>
+  </w:style>
+  <w:style w:type="paragraph" w:customStyle="1" w:styleId="Table-RowHead">
+    <w:name w:val="Table - Row Head"/>
+    <w:basedOn w:val="Table-ColHead"/>
+    <w:autoRedefine/>
+    <w:rsid w:val="004F3E89"/>
+    <w:rPr>
+      <w:rFonts w:cs="Arial"/>
+      <w:bCs/>
+    </w:rPr>
+  </w:style>
+  <w:style w:type="paragraph" w:customStyle="1" w:styleId="Table-Code">
+    <w:name w:val="Table - Code"/>
+    <w:basedOn w:val="Table-Text"/>
+    <w:autoRedefine/>
+    <w:rsid w:val="004F3E89"/>
+    <w:rPr>
+      <w:rFonts w:ascii="Courier New" w:hAnsi="Courier New"/>
+    </w:rPr>
+  </w:style>
+  <w:style w:type="paragraph" w:customStyle="1" w:styleId="ExternalDocumentReference">
+    <w:name w:val="External Document Reference"/>
+    <w:basedOn w:val="Normal"/>
+    <w:autoRedefine/>
+    <w:rsid w:val="004F3E89"/>
+    <w:rPr>
+      <w:i/>
+    </w:rPr>
+  </w:style>
+  <w:style w:type="character" w:styleId="FollowedHyperlink">
+    <w:name w:val="FollowedHyperlink"/>
+    <w:uiPriority w:val="99"/>
+    <w:rsid w:val="004F3E89"/>
+    <w:rPr>
+      <w:color w:val="800080"/>
+      <w:u w:val="single"/>
+    </w:rPr>
+  </w:style>
+  <w:style w:type="character" w:customStyle="1" w:styleId="FileName">
+    <w:name w:val="FileName"/>
+    <w:rsid w:val="004F3E89"/>
+    <w:rPr>
+      <w:rFonts w:ascii="Courier New" w:hAnsi="Courier New"/>
+    </w:rPr>
+  </w:style>
+  <w:style w:type="paragraph" w:customStyle="1" w:styleId="RevisionHistory">
+    <w:name w:val="Revision History"/>
+    <w:basedOn w:val="Normal"/>
+    <w:autoRedefine/>
+    <w:rsid w:val="004F3E89"/>
+    <w:rPr>
+      <w:b/>
+      <w:sz w:val="32"/>
+    </w:rPr>
+  </w:style>
+  <w:style w:type="paragraph" w:customStyle="1" w:styleId="RevisionHeading">
+    <w:name w:val="Revision Heading"/>
+    <w:basedOn w:val="Normal"/>
+    <w:autoRedefine/>
+    <w:rsid w:val="004F3E89"/>
+    <w:rPr>
+      <w:i/>
+      <w:sz w:val="32"/>
+    </w:rPr>
+  </w:style>
+  <w:style w:type="paragraph" w:styleId="NormalIndent">
+    <w:name w:val="Normal Indent"/>
+    <w:basedOn w:val="Normal"/>
+    <w:rsid w:val="004F3E89"/>
+    <w:pPr>
+      <w:ind w:left="720"/>
+    </w:pPr>
+  </w:style>
+  <w:style w:type="paragraph" w:customStyle="1" w:styleId="Table-Source">
+    <w:name w:val="Table - Source"/>
+    <w:basedOn w:val="Normal"/>
+    <w:next w:val="Normal"/>
+    <w:rsid w:val="004F3E89"/>
+    <w:pPr>
+      <w:pBdr>
+        <w:top w:val="single" w:sz="12" w:space="1" w:color="auto"/>
+      </w:pBdr>
+    </w:pPr>
+    <w:rPr>
+      <w:i/>
+      <w:sz w:val="18"/>
+    </w:rPr>
+  </w:style>
+  <w:style w:type="paragraph" w:styleId="BodyText">
+    <w:name w:val="Body Text"/>
+    <w:basedOn w:val="Normal"/>
+    <w:rsid w:val="004F3E89"/>
+    <w:pPr>
+      <w:spacing w:after="120"/>
+    </w:pPr>
+  </w:style>
+  <w:style w:type="paragraph" w:customStyle="1" w:styleId="Heading">
+    <w:name w:val="Heading"/>
+    <w:basedOn w:val="Normal"/>
+    <w:rsid w:val="004F3E89"/>
+  </w:style>
+  <w:style w:type="paragraph" w:customStyle="1" w:styleId="ArialBody">
+    <w:name w:val="Arial Body"/>
+    <w:basedOn w:val="Normal"/>
+    <w:next w:val="BodyText"/>
+    <w:rsid w:val="004F3E89"/>
+    <w:rPr>
+      <w:sz w:val="22"/>
+    </w:rPr>
+  </w:style>
+  <w:style w:type="paragraph" w:styleId="BlockText">
+    <w:name w:val="Block Text"/>
+    <w:basedOn w:val="Normal"/>
+    <w:rsid w:val="004F3E89"/>
+    <w:pPr>
+      <w:spacing w:after="120"/>
+      <w:ind w:left="1440" w:right="1440"/>
+    </w:pPr>
+  </w:style>
+  <w:style w:type="paragraph" w:styleId="ListBullet3">
+    <w:name w:val="List Bullet 3"/>
+    <w:aliases w:val="Arial List Bullet 3"/>
+    <w:basedOn w:val="Normal"/>
+    <w:autoRedefine/>
+    <w:rsid w:val="004F3E89"/>
+    <w:pPr>
+      <w:numPr>
+        <w:numId w:val="2"/>
+      </w:numPr>
+    </w:pPr>
+    <w:rPr>
+      <w:sz w:val="22"/>
+    </w:rPr>
+  </w:style>
+  <w:style w:type="paragraph" w:customStyle="1" w:styleId="ArialHeader">
+    <w:name w:val="Arial Header"/>
+    <w:basedOn w:val="Header"/>
+    <w:rsid w:val="004F3E89"/>
+  </w:style>
+  <w:style w:type="paragraph" w:styleId="BodyTextIndent">
+    <w:name w:val="Body Text Indent"/>
+    <w:basedOn w:val="Normal"/>
+    <w:rsid w:val="004F3E89"/>
+    <w:pPr>
+      <w:spacing w:line="360" w:lineRule="auto"/>
+      <w:ind w:left="720"/>
+    </w:pPr>
+    <w:rPr>
+      <w:szCs w:val="20"/>
+    </w:rPr>
+  </w:style>
+  <w:style w:type="paragraph" w:customStyle="1" w:styleId="mainheaders">
+    <w:name w:val="mainheaders"/>
+    <w:rsid w:val="004F3E89"/>
+    <w:pPr>
+      <w:shd w:val="clear" w:color="auto" w:fill="000000"/>
+    </w:pPr>
+    <w:rPr>
+      <w:rFonts w:ascii="Arial Black" w:hAnsi="Arial Black"/>
+      <w:noProof/>
+    </w:rPr>
+  </w:style>
+  <w:style w:type="paragraph" w:styleId="DocumentMap">
+    <w:name w:val="Document Map"/>
+    <w:basedOn w:val="Normal"/>
+    <w:semiHidden/>
+    <w:rsid w:val="004F3E89"/>
+    <w:pPr>
+      <w:shd w:val="clear" w:color="auto" w:fill="000080"/>
+    </w:pPr>
+    <w:rPr>
+      <w:rFonts w:ascii="Tahoma" w:hAnsi="Tahoma" w:cs="Tahoma"/>
+    </w:rPr>
+  </w:style>
+  <w:style w:type="paragraph" w:customStyle="1" w:styleId="Heading3-FormatOnly">
+    <w:name w:val="Heading 3 - Format Only"/>
+    <w:basedOn w:val="Heading3"/>
+    <w:rsid w:val="004F3E89"/>
+    <w:pPr>
+      <w:outlineLvl w:val="9"/>
+    </w:pPr>
+    <w:rPr>
+      <w:b w:val="0"/>
+    </w:rPr>
+  </w:style>
+  <w:style w:type="paragraph" w:customStyle="1" w:styleId="t">
+    <w:name w:val="t"/>
+    <w:basedOn w:val="Normal"/>
+    <w:rsid w:val="004F3E89"/>
+    <w:pPr>
+      <w:spacing w:before="100" w:beforeAutospacing="1" w:after="100" w:afterAutospacing="1"/>
+    </w:pPr>
+    <w:rPr>
+      <w:rFonts w:ascii="Times New Roman" w:hAnsi="Times New Roman"/>
+    </w:rPr>
+  </w:style>
+  <w:style w:type="paragraph" w:customStyle="1" w:styleId="Heading2-FormatOnly">
+    <w:name w:val="Heading 2 - Format Only"/>
+    <w:basedOn w:val="Heading2"/>
+    <w:rsid w:val="004F3E89"/>
+    <w:pPr>
+      <w:outlineLvl w:val="9"/>
+    </w:pPr>
+  </w:style>
+  <w:style w:type="paragraph" w:customStyle="1" w:styleId="DocumentProduct">
+    <w:name w:val="Document Product"/>
+    <w:basedOn w:val="DocumentTypeTitle"/>
+    <w:rsid w:val="004F3E89"/>
+  </w:style>
+  <w:style w:type="paragraph" w:customStyle="1" w:styleId="Heading3-FormatOnlyBold">
+    <w:name w:val="Heading 3 - Format Only Bold"/>
+    <w:basedOn w:val="Heading3-FormatOnly"/>
+    <w:rsid w:val="004F3E89"/>
+    <w:rPr>
+      <w:b/>
+    </w:rPr>
+  </w:style>
+  <w:style w:type="paragraph" w:customStyle="1" w:styleId="Heading1-NoPageBreak">
+    <w:name w:val="Heading 1 - No Page Break"/>
+    <w:basedOn w:val="Heading1"/>
+    <w:rsid w:val="004F3E89"/>
+    <w:pPr>
+      <w:pageBreakBefore w:val="0"/>
+    </w:pPr>
+  </w:style>
+  <w:style w:type="paragraph" w:styleId="BodyTextIndent2">
+    <w:name w:val="Body Text Indent 2"/>
+    <w:basedOn w:val="Normal"/>
+    <w:rsid w:val="004F3E89"/>
+    <w:pPr>
+      <w:ind w:left="360"/>
+    </w:pPr>
+  </w:style>
+  <w:style w:type="paragraph" w:styleId="Title">
+    <w:name w:val="Title"/>
+    <w:basedOn w:val="Normal"/>
+    <w:qFormat/>
+    <w:rsid w:val="004F3E89"/>
+    <w:pPr>
+      <w:jc w:val="center"/>
+    </w:pPr>
+    <w:rPr>
+      <w:b/>
+      <w:bCs/>
+      <w:sz w:val="18"/>
+      <w:u w:val="single"/>
+    </w:rPr>
+  </w:style>
+  <w:style w:type="paragraph" w:styleId="BodyText2">
+    <w:name w:val="Body Text 2"/>
+    <w:basedOn w:val="Normal"/>
+    <w:rsid w:val="004F3E89"/>
+    <w:rPr>
+      <w:color w:val="FF0000"/>
+    </w:rPr>
+  </w:style>
+  <w:style w:type="paragraph" w:styleId="Caption">
+    <w:name w:val="caption"/>
+    <w:basedOn w:val="Normal"/>
+    <w:next w:val="Normal"/>
+    <w:qFormat/>
+    <w:rsid w:val="004F3E89"/>
+    <w:pPr>
+      <w:spacing w:before="120" w:after="120"/>
+    </w:pPr>
+    <w:rPr>
+      <w:b/>
+      <w:bCs/>
+      <w:szCs w:val="20"/>
+    </w:rPr>
+  </w:style>
+  <w:style w:type="paragraph" w:styleId="BodyText3">
+    <w:name w:val="Body Text 3"/>
+    <w:basedOn w:val="Normal"/>
+    <w:rsid w:val="004F3E89"/>
+    <w:pPr>
+      <w:keepNext/>
+      <w:jc w:val="both"/>
+    </w:pPr>
+  </w:style>
+  <w:style w:type="table" w:styleId="TableGrid">
+    <w:name w:val="Table Grid"/>
+    <w:basedOn w:val="TableNormal"/>
+    <w:rsid w:val="003267FD"/>
+    <w:tblPr>
+      <w:tblInd w:w="0" w:type="dxa"/>
+      <w:tblBorders>
+        <w:top w:val="single" w:sz="4" w:space="0" w:color="auto"/>
+        <w:left w:val="single" w:sz="4" w:space="0" w:color="auto"/>
+        <w:bottom w:val="single" w:sz="4" w:space="0" w:color="auto"/>
+        <w:right w:val="single" w:sz="4" w:space="0" w:color="auto"/>
+        <w:insideH w:val="single" w:sz="4" w:space="0" w:color="auto"/>
+        <w:insideV w:val="single" w:sz="4" w:space="0" w:color="auto"/>
+      </w:tblBorders>
+      <w:tblCellMar>
+        <w:top w:w="0" w:type="dxa"/>
+        <w:left w:w="108" w:type="dxa"/>
+        <w:bottom w:w="0" w:type="dxa"/>
+        <w:right w:w="108" w:type="dxa"/>
+      </w:tblCellMar>
+    </w:tblPr>
+  </w:style>
+  <w:style w:type="paragraph" w:styleId="BalloonText">
+    <w:name w:val="Balloon Text"/>
+    <w:basedOn w:val="Normal"/>
+    <w:semiHidden/>
+    <w:rsid w:val="004747D1"/>
+    <w:rPr>
+      <w:rFonts w:ascii="Tahoma" w:hAnsi="Tahoma" w:cs="Tahoma"/>
+      <w:sz w:val="16"/>
+      <w:szCs w:val="16"/>
+    </w:rPr>
+  </w:style>
+  <w:style w:type="character" w:styleId="CommentReference">
+    <w:name w:val="annotation reference"/>
+    <w:semiHidden/>
+    <w:rsid w:val="00856E07"/>
+    <w:rPr>
+      <w:sz w:val="16"/>
+      <w:szCs w:val="16"/>
+    </w:rPr>
+  </w:style>
+  <w:style w:type="paragraph" w:styleId="CommentText">
+    <w:name w:val="annotation text"/>
+    <w:basedOn w:val="Normal"/>
+    <w:semiHidden/>
+    <w:rsid w:val="00856E07"/>
+    <w:rPr>
+      <w:szCs w:val="20"/>
+    </w:rPr>
+  </w:style>
+  <w:style w:type="paragraph" w:styleId="CommentSubject">
+    <w:name w:val="annotation subject"/>
+    <w:basedOn w:val="CommentText"/>
+    <w:next w:val="CommentText"/>
+    <w:semiHidden/>
+    <w:rsid w:val="00856E07"/>
+    <w:rPr>
+      <w:b/>
+      <w:bCs/>
+    </w:rPr>
+  </w:style>
+  <w:style w:type="paragraph" w:customStyle="1" w:styleId="SectionHeading">
+    <w:name w:val="Section Heading"/>
+    <w:basedOn w:val="Heading1"/>
+    <w:rsid w:val="00535598"/>
+    <w:pPr>
+      <w:keepNext/>
+      <w:keepLines/>
+      <w:framePr w:hSpace="187" w:vSpace="187" w:wrap="notBeside" w:vAnchor="text" w:hAnchor="text" w:y="1"/>
+      <w:pBdr>
+        <w:bottom w:val="single" w:sz="6" w:space="1" w:color="000000"/>
+      </w:pBdr>
+      <w:tabs>
+        <w:tab w:val="num" w:pos="432"/>
+      </w:tabs>
+      <w:spacing w:before="1440" w:after="360" w:line="240" w:lineRule="atLeast"/>
+      <w:ind w:left="432" w:hanging="432"/>
+      <w:jc w:val="right"/>
+      <w:outlineLvl w:val="9"/>
+    </w:pPr>
+    <w:rPr>
+      <w:rFonts w:ascii="Palatino" w:hAnsi="Palatino" w:cs="Palatino"/>
+      <w:b w:val="0"/>
+      <w:i/>
+      <w:iCs/>
+      <w:smallCaps w:val="0"/>
+      <w:noProof w:val="0"/>
+      <w:color w:val="000000"/>
+      <w:spacing w:val="-10"/>
+      <w:kern w:val="20"/>
+      <w:position w:val="8"/>
+      <w:sz w:val="36"/>
+      <w:szCs w:val="36"/>
+    </w:rPr>
+  </w:style>
+  <w:style w:type="character" w:customStyle="1" w:styleId="PeteHassler">
+    <w:name w:val="Pete Hassler"/>
+    <w:semiHidden/>
+    <w:rsid w:val="0006143D"/>
+    <w:rPr>
+      <w:rFonts w:ascii="Arial" w:hAnsi="Arial" w:cs="Arial"/>
+      <w:color w:val="auto"/>
+      <w:sz w:val="20"/>
+      <w:szCs w:val="20"/>
+    </w:rPr>
+  </w:style>
+  <w:style w:type="paragraph" w:customStyle="1" w:styleId="Pseudo-CodeStyle">
+    <w:name w:val="Pseudo-Code Style"/>
+    <w:basedOn w:val="Normal"/>
+    <w:rsid w:val="00E8178D"/>
+    <w:pPr>
+      <w:ind w:left="360"/>
+    </w:pPr>
+    <w:rPr>
+      <w:rFonts w:ascii="Courier New" w:hAnsi="Courier New" w:cs="Courier New"/>
+    </w:rPr>
+  </w:style>
+  <w:style w:type="paragraph" w:customStyle="1" w:styleId="StyleHeading714ptBoldCentered">
+    <w:name w:val="Style Heading 7 + 14 pt Bold Centered"/>
+    <w:basedOn w:val="Heading7"/>
+    <w:rsid w:val="00C6624A"/>
+    <w:pPr>
+      <w:jc w:val="center"/>
+    </w:pPr>
+    <w:rPr>
+      <w:b/>
+      <w:bCs/>
+      <w:sz w:val="28"/>
+      <w:szCs w:val="20"/>
+    </w:rPr>
+  </w:style>
+  <w:style w:type="paragraph" w:styleId="ListParagraph">
+    <w:name w:val="List Paragraph"/>
+    <w:basedOn w:val="Normal"/>
+    <w:uiPriority w:val="34"/>
+    <w:qFormat/>
+    <w:rsid w:val="0070580E"/>
+    <w:pPr>
+      <w:spacing w:after="200"/>
+      <w:ind w:left="720"/>
+      <w:contextualSpacing/>
+    </w:pPr>
+    <w:rPr>
+      <w:rFonts w:ascii="Calibri" w:eastAsia="Calibri" w:hAnsi="Calibri"/>
+    </w:rPr>
+  </w:style>
+  <w:style w:type="paragraph" w:customStyle="1" w:styleId="Body">
+    <w:name w:val="Body"/>
+    <w:basedOn w:val="Normal"/>
+    <w:qFormat/>
+    <w:rsid w:val="00F93203"/>
+    <w:pPr>
+      <w:spacing w:before="120"/>
+      <w:jc w:val="both"/>
+    </w:pPr>
+    <w:rPr>
+      <w:rFonts w:ascii="Calibri" w:hAnsi="Calibri"/>
+      <w:sz w:val="28"/>
+    </w:rPr>
+  </w:style>
+  <w:style w:type="paragraph" w:customStyle="1" w:styleId="Table">
+    <w:name w:val="Table"/>
+    <w:basedOn w:val="Normal"/>
+    <w:qFormat/>
+    <w:rsid w:val="00F74786"/>
+    <w:pPr>
+      <w:spacing w:before="60" w:after="60"/>
+    </w:pPr>
+    <w:rPr>
+      <w:color w:val="000000"/>
+    </w:rPr>
+  </w:style>
+  <w:style w:type="paragraph" w:customStyle="1" w:styleId="TableHeading">
+    <w:name w:val="Table Heading"/>
+    <w:basedOn w:val="Table"/>
+    <w:qFormat/>
+    <w:rsid w:val="00F74786"/>
+    <w:rPr>
+      <w:color w:val="FFFFFF"/>
+    </w:rPr>
+  </w:style>
+  <w:style w:type="paragraph" w:customStyle="1" w:styleId="functionannotation">
+    <w:name w:val="function annotation"/>
+    <w:basedOn w:val="Normal"/>
+    <w:qFormat/>
+    <w:rsid w:val="00543B9B"/>
+    <w:pPr>
+      <w:ind w:left="1350" w:hanging="702"/>
+    </w:pPr>
+    <w:rPr>
+      <w:szCs w:val="20"/>
+    </w:rPr>
+  </w:style>
+  <w:style w:type="paragraph" w:customStyle="1" w:styleId="function">
+    <w:name w:val="function"/>
+    <w:basedOn w:val="Normal"/>
+    <w:qFormat/>
+    <w:rsid w:val="00543B9B"/>
+    <w:pPr>
+      <w:autoSpaceDE w:val="0"/>
+      <w:autoSpaceDN w:val="0"/>
+      <w:adjustRightInd w:val="0"/>
+      <w:spacing w:before="120"/>
+      <w:ind w:left="648" w:hanging="360"/>
+    </w:pPr>
+    <w:rPr>
+      <w:rFonts w:ascii="Courier" w:hAnsi="Courier" w:cs="Courier New"/>
+      <w:szCs w:val="20"/>
+    </w:rPr>
+  </w:style>
+  <w:style w:type="paragraph" w:customStyle="1" w:styleId="Picture">
+    <w:name w:val="Picture"/>
+    <w:basedOn w:val="Normal"/>
+    <w:qFormat/>
+    <w:rsid w:val="00543B9B"/>
+    <w:pPr>
+      <w:spacing w:before="120" w:after="120"/>
+      <w:jc w:val="center"/>
+    </w:pPr>
+    <w:rPr>
+      <w:noProof/>
+    </w:rPr>
+  </w:style>
+  <w:style w:type="paragraph" w:styleId="TOCHeading">
+    <w:name w:val="TOC Heading"/>
+    <w:basedOn w:val="Heading1"/>
+    <w:next w:val="Normal"/>
+    <w:uiPriority w:val="39"/>
+    <w:unhideWhenUsed/>
+    <w:qFormat/>
+    <w:rsid w:val="000D5F84"/>
+    <w:pPr>
+      <w:keepNext/>
+      <w:keepLines/>
+      <w:pageBreakBefore w:val="0"/>
+      <w:numPr>
+        <w:numId w:val="0"/>
+      </w:numPr>
+      <w:pBdr>
+        <w:bottom w:val="none" w:sz="0" w:space="0" w:color="auto"/>
+      </w:pBdr>
+      <w:spacing w:before="480" w:after="0" w:line="276" w:lineRule="auto"/>
+      <w:outlineLvl w:val="9"/>
+    </w:pPr>
+    <w:rPr>
+      <w:rFonts w:asciiTheme="majorHAnsi" w:eastAsiaTheme="majorEastAsia" w:hAnsiTheme="majorHAnsi" w:cstheme="majorBidi"/>
+      <w:bCs/>
+      <w:smallCaps w:val="0"/>
+      <w:noProof w:val="0"/>
+      <w:color w:val="365F91" w:themeColor="accent1" w:themeShade="BF"/>
+      <w:szCs w:val="28"/>
+    </w:rPr>
+  </w:style>
+  <w:style w:type="paragraph" w:styleId="NormalWeb">
+    <w:name w:val="Normal (Web)"/>
+    <w:basedOn w:val="Normal"/>
+    <w:uiPriority w:val="99"/>
+    <w:rsid w:val="00CE1BA2"/>
+    <w:pPr>
+      <w:spacing w:beforeLines="1" w:afterLines="1"/>
+    </w:pPr>
+    <w:rPr>
+      <w:rFonts w:ascii="Times" w:hAnsi="Times"/>
+      <w:szCs w:val="20"/>
+    </w:rPr>
+  </w:style>
+  <w:style w:type="character" w:customStyle="1" w:styleId="z-TopofFormChar">
+    <w:name w:val="z-Top of Form Char"/>
+    <w:basedOn w:val="DefaultParagraphFont"/>
+    <w:link w:val="z-TopofForm"/>
+    <w:uiPriority w:val="99"/>
+    <w:rsid w:val="007F45F2"/>
+    <w:rPr>
+      <w:rFonts w:ascii="Arial" w:hAnsi="Arial"/>
+      <w:vanish/>
+      <w:sz w:val="16"/>
+      <w:szCs w:val="16"/>
+    </w:rPr>
+  </w:style>
+  <w:style w:type="paragraph" w:styleId="z-TopofForm">
+    <w:name w:val="HTML Top of Form"/>
+    <w:basedOn w:val="Normal"/>
+    <w:next w:val="Normal"/>
+    <w:link w:val="z-TopofFormChar"/>
+    <w:hidden/>
+    <w:uiPriority w:val="99"/>
+    <w:unhideWhenUsed/>
+    <w:rsid w:val="007F45F2"/>
+    <w:pPr>
+      <w:pBdr>
+        <w:bottom w:val="single" w:sz="6" w:space="1" w:color="auto"/>
+      </w:pBdr>
+      <w:spacing w:beforeLines="1" w:afterLines="1"/>
+      <w:jc w:val="center"/>
+    </w:pPr>
+    <w:rPr>
+      <w:vanish/>
+      <w:sz w:val="16"/>
+      <w:szCs w:val="16"/>
+    </w:rPr>
+  </w:style>
+  <w:style w:type="character" w:customStyle="1" w:styleId="z-BottomofFormChar">
+    <w:name w:val="z-Bottom of Form Char"/>
+    <w:basedOn w:val="DefaultParagraphFont"/>
+    <w:link w:val="z-BottomofForm"/>
+    <w:uiPriority w:val="99"/>
+    <w:rsid w:val="007F45F2"/>
+    <w:rPr>
+      <w:rFonts w:ascii="Arial" w:hAnsi="Arial"/>
+      <w:vanish/>
+      <w:sz w:val="16"/>
+      <w:szCs w:val="16"/>
+    </w:rPr>
+  </w:style>
+  <w:style w:type="paragraph" w:styleId="z-BottomofForm">
+    <w:name w:val="HTML Bottom of Form"/>
+    <w:basedOn w:val="Normal"/>
+    <w:next w:val="Normal"/>
+    <w:link w:val="z-BottomofFormChar"/>
+    <w:hidden/>
+    <w:uiPriority w:val="99"/>
+    <w:unhideWhenUsed/>
+    <w:rsid w:val="007F45F2"/>
+    <w:pPr>
+      <w:pBdr>
+        <w:top w:val="single" w:sz="6" w:space="1" w:color="auto"/>
+      </w:pBdr>
+      <w:spacing w:beforeLines="1" w:afterLines="1"/>
+      <w:jc w:val="center"/>
+    </w:pPr>
+    <w:rPr>
+      <w:vanish/>
+      <w:sz w:val="16"/>
+      <w:szCs w:val="16"/>
+    </w:rPr>
+  </w:style>
+  <w:style w:type="paragraph" w:customStyle="1" w:styleId="option">
+    <w:name w:val="option"/>
+    <w:basedOn w:val="Normal"/>
+    <w:rsid w:val="00715040"/>
+    <w:pPr>
+      <w:spacing w:beforeLines="1" w:afterLines="1"/>
+    </w:pPr>
+    <w:rPr>
+      <w:rFonts w:ascii="Times" w:hAnsi="Times"/>
+      <w:sz w:val="20"/>
+      <w:szCs w:val="20"/>
+    </w:rPr>
+  </w:style>
+  <w:style w:type="paragraph" w:styleId="List">
+    <w:name w:val="List"/>
+    <w:basedOn w:val="Normal"/>
+    <w:rsid w:val="00F93203"/>
+    <w:pPr>
+      <w:numPr>
+        <w:numId w:val="3"/>
+      </w:numPr>
+      <w:contextualSpacing/>
+    </w:pPr>
+  </w:style>
+  <w:style w:type="paragraph" w:customStyle="1" w:styleId="XML">
+    <w:name w:val="XML"/>
+    <w:basedOn w:val="Normal"/>
+    <w:autoRedefine/>
+    <w:qFormat/>
+    <w:rsid w:val="00DA75F7"/>
+    <w:pPr>
+      <w:widowControl w:val="0"/>
+      <w:tabs>
+        <w:tab w:val="left" w:pos="360"/>
+        <w:tab w:val="left" w:pos="720"/>
+        <w:tab w:val="left" w:pos="1080"/>
+      </w:tabs>
+      <w:autoSpaceDE w:val="0"/>
+      <w:autoSpaceDN w:val="0"/>
+      <w:adjustRightInd w:val="0"/>
+      <w:ind w:left="1080"/>
+    </w:pPr>
+    <w:rPr>
+      <w:rFonts w:ascii="Monaco" w:hAnsi="Monaco" w:cs="Monaco"/>
+      <w:noProof/>
+      <w:color w:val="3F5FBF"/>
+      <w:sz w:val="20"/>
+      <w:szCs w:val="20"/>
+    </w:rPr>
+  </w:style>
+</w:styles>
+</file>
+
+<file path=word/stylesWithEffects.xml><?xml version="1.0" encoding="utf-8"?>
+<w:styles xmlns:wpc="http://schemas.microsoft.com/office/word/2010/wordprocessingCanvas" xmlns:mo="http://schemas.microsoft.com/office/mac/office/2008/main" xmlns:mc="http://schemas.openxmlformats.org/markup-compatibility/2006" xmlns:mv="urn:schemas-microsoft-com:mac:vml" xmlns:o="urn:schemas-microsoft-com:office:office" xmlns:r="http://schemas.openxmlformats.org/officeDocument/2006/relationships" xmlns:m="http://schemas.openxmlformats.org/officeDocument/2006/math" xmlns:v="urn:schemas-microsoft-com:vml" xmlns:wp14="http://schemas.microsoft.com/office/word/2010/wordprocessingDrawing" xmlns:wp="http://schemas.openxmlformats.org/drawingml/2006/wordprocessingDrawing" xmlns:w10="urn:schemas-microsoft-com:office:word" xmlns:w="http://schemas.openxmlformats.org/wordprocessingml/2006/main" xmlns:w14="http://schemas.microsoft.com/office/word/2010/wordml" xmlns:wpg="http://schemas.microsoft.com/office/word/2010/wordprocessingGroup" xmlns:wpi="http://schemas.microsoft.com/office/word/2010/wordprocessingInk" xmlns:wne="http://schemas.microsoft.com/office/word/2006/wordml" xmlns:wps="http://schemas.microsoft.com/office/word/2010/wordprocessingShape" mc:Ignorable="w14 wp14">
+  <w:docDefaults>
+    <w:rPrDefault>
+      <w:rPr>
+        <w:rFonts w:ascii="Times New Roman" w:eastAsia="Times New Roman" w:hAnsi="Times New Roman" w:cs="Times New Roman"/>
+        <w:sz w:val="24"/>
+        <w:szCs w:val="24"/>
+        <w:lang w:val="en-US" w:eastAsia="en-US" w:bidi="ar-SA"/>
+      </w:rPr>
+    </w:rPrDefault>
+    <w:pPrDefault/>
+  </w:docDefaults>
+  <w:latentStyles w:defLockedState="0" w:defUIPriority="0" w:defSemiHidden="0" w:defUnhideWhenUsed="0" w:defQFormat="0" w:count="276">
+    <w:lsdException w:name="heading 5" w:semiHidden="1" w:unhideWhenUsed="1"/>
+    <w:lsdException w:name="heading 6" w:semiHidden="1" w:unhideWhenUsed="1"/>
+    <w:lsdException w:name="heading 7" w:semiHidden="1" w:unhideWhenUsed="1"/>
+    <w:lsdException w:name="heading 8" w:semiHidden="1" w:unhideWhenUsed="1"/>
+    <w:lsdException w:name="heading 9" w:semiHidden="1" w:unhideWhenUsed="1"/>
+    <w:lsdException w:name="index 1" w:semiHidden="1" w:unhideWhenUsed="1"/>
+    <w:lsdException w:name="index 2" w:semiHidden="1" w:unhideWhenUsed="1"/>
+    <w:lsdException w:name="index 3" w:semiHidden="1" w:unhideWhenUsed="1"/>
+    <w:lsdException w:name="index 4" w:semiHidden="1" w:unhideWhenUsed="1"/>
+    <w:lsdException w:name="index 5" w:semiHidden="1" w:unhideWhenUsed="1"/>
+    <w:lsdException w:name="index 6" w:semiHidden="1" w:unhideWhenUsed="1"/>
+    <w:lsdException w:name="index 7" w:semiHidden="1" w:unhideWhenUsed="1"/>
+    <w:lsdException w:name="index 8" w:semiHidden="1" w:unhideWhenUsed="1"/>
+    <w:lsdException w:name="index 9" w:semiHidden="1" w:unhideWhenUsed="1"/>
+    <w:lsdException w:name="toc 1" w:semiHidden="1" w:uiPriority="39" w:unhideWhenUsed="1"/>
+    <w:lsdException w:name="toc 2" w:semiHidden="1" w:uiPriority="39" w:unhideWhenUsed="1"/>
+    <w:lsdException w:name="toc 3" w:semiHidden="1" w:unhideWhenUsed="1"/>
+    <w:lsdException w:name="toc 4" w:semiHidden="1" w:unhideWhenUsed="1"/>
+    <w:lsdException w:name="toc 5" w:semiHidden="1" w:unhideWhenUsed="1"/>
+    <w:lsdException w:name="toc 6" w:semiHidden="1" w:unhideWhenUsed="1"/>
+    <w:lsdException w:name="toc 7" w:semiHidden="1" w:unhideWhenUsed="1"/>
+    <w:lsdException w:name="toc 8" w:semiHidden="1" w:unhideWhenUsed="1"/>
+    <w:lsdException w:name="toc 9" w:semiHidden="1" w:unhideWhenUsed="1"/>
+    <w:lsdException w:name="Normal Indent" w:semiHidden="1" w:unhideWhenUsed="1"/>
+    <w:lsdException w:name="footnote text" w:semiHidden="1" w:unhideWhenUsed="1"/>
+    <w:lsdException w:name="annotation text" w:semiHidden="1" w:unhideWhenUsed="1"/>
+    <w:lsdException w:name="header" w:semiHidden="1" w:unhideWhenUsed="1"/>
+    <w:lsdException w:name="footer" w:semiHidden="1" w:unhideWhenUsed="1"/>
+    <w:lsdException w:name="index heading" w:semiHidden="1" w:unhideWhenUsed="1"/>
+    <w:lsdException w:name="caption" w:semiHidden="1" w:unhideWhenUsed="1"/>
+    <w:lsdException w:name="table of figures" w:semiHidden="1" w:unhideWhenUsed="1"/>
+    <w:lsdException w:name="envelope address" w:semiHidden="1" w:unhideWhenUsed="1"/>
+    <w:lsdException w:name="envelope return" w:semiHidden="1" w:unhideWhenUsed="1"/>
+    <w:lsdException w:name="footnote reference" w:semiHidden="1" w:unhideWhenUsed="1"/>
+    <w:lsdException w:name="annotation reference" w:semiHidden="1" w:unhideWhenUsed="1"/>
+    <w:lsdException w:name="line number" w:semiHidden="1" w:unhideWhenUsed="1"/>
+    <w:lsdException w:name="page number" w:semiHidden="1" w:unhideWhenUsed="1"/>
+    <w:lsdException w:name="endnote reference" w:semiHidden="1" w:unhideWhenUsed="1"/>
+    <w:lsdException w:name="endnote text" w:semiHidden="1" w:unhideWhenUsed="1"/>
+    <w:lsdException w:name="table of authorities" w:semiHidden="1" w:unhideWhenUsed="1"/>
+    <w:lsdException w:name="macro" w:semiHidden="1" w:unhideWhenUsed="1"/>
+    <w:lsdException w:name="toa heading" w:semiHidden="1" w:unhideWhenUsed="1"/>
+    <w:lsdException w:name="List Bullet" w:semiHidden="1" w:unhideWhenUsed="1"/>
+    <w:lsdException w:name="List Number" w:semiHidden="1" w:unhideWhenUsed="1"/>
+    <w:lsdException w:name="List Number 5" w:semiHidden="1" w:unhideWhenUsed="1"/>
+    <w:lsdException w:name="Closing" w:semiHidden="1" w:unhideWhenUsed="1"/>
+    <w:lsdException w:name="Signature" w:semiHidden="1" w:unhideWhenUsed="1"/>
+    <w:lsdException w:name="Default Paragraph Font" w:semiHidden="1" w:unhideWhenUsed="1"/>
+    <w:lsdException w:name="Body Text" w:semiHidden="1" w:unhideWhenUsed="1"/>
+    <w:lsdException w:name="Body Text Indent" w:semiHidden="1" w:unhideWhenUsed="1"/>
+    <w:lsdException w:name="List Continue" w:semiHidden="1" w:unhideWhenUsed="1"/>
+    <w:lsdException w:name="List Continue 2" w:semiHidden="1" w:unhideWhenUsed="1"/>
+    <w:lsdException w:name="List Continue 3" w:semiHidden="1" w:unhideWhenUsed="1"/>
+    <w:lsdException w:name="List Continue 4" w:semiHidden="1" w:unhideWhenUsed="1"/>
+    <w:lsdException w:name="List Continue 5" w:semiHidden="1" w:unhideWhenUsed="1"/>
+    <w:lsdException w:name="Message Header" w:semiHidden="1" w:unhideWhenUsed="1"/>
+    <w:lsdException w:name="Salutation" w:semiHidden="1" w:unhideWhenUsed="1"/>
+    <w:lsdException w:name="Date" w:semiHidden="1" w:unhideWhenUsed="1"/>
+    <w:lsdException w:name="Body Text First Indent" w:semiHidden="1" w:unhideWhenUsed="1"/>
+    <w:lsdException w:name="Body Text First Indent 2" w:semiHidden="1" w:unhideWhenUsed="1"/>
+    <w:lsdException w:name="Note Heading" w:semiHidden="1" w:unhideWhenUsed="1"/>
+    <w:lsdException w:name="Body Text 2" w:semiHidden="1" w:unhideWhenUsed="1"/>
+    <w:lsdException w:name="Hyperlink" w:semiHidden="1" w:uiPriority="99" w:unhideWhenUsed="1"/>
+    <w:lsdException w:name="FollowedHyperlink" w:semiHidden="1" w:uiPriority="99" w:unhideWhenUsed="1"/>
+    <w:lsdException w:name="Strong" w:uiPriority="22" w:qFormat="1"/>
+    <w:lsdException w:name="Document Map" w:semiHidden="1" w:unhideWhenUsed="1"/>
+    <w:lsdException w:name="Plain Text" w:semiHidden="1" w:unhideWhenUsed="1"/>
+    <w:lsdException w:name="E-mail Signature" w:semiHidden="1" w:unhideWhenUsed="1"/>
+    <w:lsdException w:name="HTML Top of Form" w:semiHidden="1" w:uiPriority="99" w:unhideWhenUsed="1"/>
+    <w:lsdException w:name="HTML Bottom of Form" w:semiHidden="1" w:uiPriority="99" w:unhideWhenUsed="1"/>
+    <w:lsdException w:name="Normal (Web)" w:semiHidden="1" w:uiPriority="99" w:unhideWhenUsed="1"/>
+    <w:lsdException w:name="HTML Acronym" w:semiHidden="1" w:unhideWhenUsed="1"/>
+    <w:lsdException w:name="HTML Address" w:semiHidden="1" w:unhideWhenUsed="1"/>
+    <w:lsdException w:name="HTML Cite" w:semiHidden="1" w:unhideWhenUsed="1"/>
+    <w:lsdException w:name="HTML Code" w:semiHidden="1" w:unhideWhenUsed="1"/>
+    <w:lsdException w:name="HTML Definition" w:semiHidden="1" w:unhideWhenUsed="1"/>
+    <w:lsdException w:name="HTML Keyboard" w:semiHidden="1" w:unhideWhenUsed="1"/>
+    <w:lsdException w:name="HTML Preformatted" w:semiHidden="1" w:unhideWhenUsed="1"/>
+    <w:lsdException w:name="HTML Sample" w:semiHidden="1" w:unhideWhenUsed="1"/>
+    <w:lsdException w:name="HTML Typewriter" w:semiHidden="1" w:unhideWhenUsed="1"/>
+    <w:lsdException w:name="HTML Variable" w:semiHidden="1" w:unhideWhenUsed="1"/>
+    <w:lsdException w:name="Normal Table" w:semiHidden="1" w:unhideWhenUsed="1"/>
+    <w:lsdException w:name="annotation subject" w:semiHidden="1" w:unhideWhenUsed="1"/>
+    <w:lsdException w:name="No List" w:semiHidden="1" w:uiPriority="99" w:unhideWhenUsed="1"/>
+    <w:lsdException w:name="Outline List 1" w:semiHidden="1" w:unhideWhenUsed="1"/>
+    <w:lsdException w:name="Outline List 2" w:semiHidden="1" w:unhideWhenUsed="1"/>
+    <w:lsdException w:name="Outline List 3" w:semiHidden="1" w:unhideWhenUsed="1"/>
+    <w:lsdException w:name="Table Simple 1" w:semiHidden="1" w:unhideWhenUsed="1"/>
+    <w:lsdException w:name="Table Simple 2" w:semiHidden="1" w:unhideWhenUsed="1"/>
+    <w:lsdException w:name="Table Simple 3" w:semiHidden="1" w:unhideWhenUsed="1"/>
+    <w:lsdException w:name="Table Classic 1" w:semiHidden="1" w:unhideWhenUsed="1"/>
+    <w:lsdException w:name="Table Classic 2" w:semiHidden="1" w:unhideWhenUsed="1"/>
+    <w:lsdException w:name="Table Classic 3" w:semiHidden="1" w:unhideWhenUsed="1"/>
+    <w:lsdException w:name="Table Classic 4" w:semiHidden="1" w:unhideWhenUsed="1"/>
+    <w:lsdException w:name="Table Colorful 1" w:semiHidden="1" w:unhideWhenUsed="1"/>
+    <w:lsdException w:name="Table Colorful 2" w:semiHidden="1" w:unhideWhenUsed="1"/>
+    <w:lsdException w:name="Table Colorful 3" w:semiHidden="1" w:unhideWhenUsed="1"/>
+    <w:lsdException w:name="Table Columns 1" w:semiHidden="1" w:unhideWhenUsed="1"/>
+    <w:lsdException w:name="Table Columns 2" w:semiHidden="1" w:unhideWhenUsed="1"/>
+    <w:lsdException w:name="Table Columns 3" w:semiHidden="1" w:unhideWhenUsed="1"/>
+    <w:lsdException w:name="Table Columns 4" w:semiHidden="1" w:unhideWhenUsed="1"/>
+    <w:lsdException w:name="Table Columns 5" w:semiHidden="1" w:unhideWhenUsed="1"/>
+    <w:lsdException w:name="Table Grid 1" w:semiHidden="1" w:unhideWhenUsed="1"/>
+    <w:lsdException w:name="Table Grid 2" w:semiHidden="1" w:unhideWhenUsed="1"/>
+    <w:lsdException w:name="Table Grid 3" w:semiHidden="1" w:unhideWhenUsed="1"/>
+    <w:lsdException w:name="Table Grid 4" w:semiHidden="1" w:unhideWhenUsed="1"/>
+    <w:lsdException w:name="Table Grid 5" w:semiHidden="1" w:unhideWhenUsed="1"/>
+    <w:lsdException w:name="Table Grid 6" w:semiHidden="1" w:unhideWhenUsed="1"/>
+    <w:lsdException w:name="Table Grid 7" w:semiHidden="1" w:unhideWhenUsed="1"/>
+    <w:lsdException w:name="Table Grid 8" w:semiHidden="1" w:unhideWhenUsed="1"/>
+    <w:lsdException w:name="Table List 1" w:semiHidden="1" w:unhideWhenUsed="1"/>
+    <w:lsdException w:name="Table List 2" w:semiHidden="1" w:unhideWhenUsed="1"/>
+    <w:lsdException w:name="Table List 3" w:semiHidden="1" w:unhideWhenUsed="1"/>
+    <w:lsdException w:name="Table List 4" w:semiHidden="1" w:unhideWhenUsed="1"/>
+    <w:lsdException w:name="Table List 5" w:semiHidden="1" w:unhideWhenUsed="1"/>
+    <w:lsdException w:name="Table List 6" w:semiHidden="1" w:unhideWhenUsed="1"/>
+    <w:lsdException w:name="Table List 7" w:semiHidden="1" w:unhideWhenUsed="1"/>
+    <w:lsdException w:name="Table List 8" w:semiHidden="1" w:unhideWhenUsed="1"/>
+    <w:lsdException w:name="Table 3D effects 1" w:semiHidden="1" w:unhideWhenUsed="1"/>
+    <w:lsdException w:name="Table 3D effects 2" w:semiHidden="1" w:unhideWhenUsed="1"/>
+    <w:lsdException w:name="Table 3D effects 3" w:semiHidden="1" w:unhideWhenUsed="1"/>
+    <w:lsdException w:name="Table Contemporary" w:semiHidden="1" w:unhideWhenUsed="1"/>
+    <w:lsdException w:name="Table Elegant" w:semiHidden="1" w:unhideWhenUsed="1"/>
+    <w:lsdException w:name="Table Professional" w:semiHidden="1" w:unhideWhenUsed="1"/>
+    <w:lsdException w:name="Table Subtle 1" w:semiHidden="1" w:unhideWhenUsed="1"/>
+    <w:lsdException w:name="Table Subtle 2" w:semiHidden="1" w:unhideWhenUsed="1"/>
+    <w:lsdException w:name="Table Web 1" w:semiHidden="1" w:unhideWhenUsed="1"/>
+    <w:lsdException w:name="Table Web 2" w:semiHidden="1" w:unhideWhenUsed="1"/>
+    <w:lsdException w:name="Table Web 3" w:semiHidden="1" w:unhideWhenUsed="1"/>
+    <w:lsdException w:name="Balloon Text" w:semiHidden="1" w:unhideWhenUsed="1"/>
+    <w:lsdException w:name="Table Theme" w:semiHidden="1" w:unhideWhenUsed="1"/>
+    <w:lsdException w:name="Note Level 1" w:semiHidden="1" w:unhideWhenUsed="1"/>
+    <w:lsdException w:name="Note Level 2" w:semiHidden="1" w:unhideWhenUsed="1"/>
+    <w:lsdException w:name="Note Level 3" w:semiHidden="1" w:unhideWhenUsed="1"/>
+    <w:lsdException w:name="Note Level 4" w:semiHidden="1" w:unhideWhenUsed="1"/>
+    <w:lsdException w:name="Note Level 5" w:semiHidden="1" w:unhideWhenUsed="1"/>
+    <w:lsdException w:name="Note Level 6" w:semiHidden="1" w:unhideWhenUsed="1"/>
+    <w:lsdException w:name="Note Level 7" w:semiHidden="1" w:unhideWhenUsed="1"/>
+    <w:lsdException w:name="Revision" w:semiHidden="1"/>
   </w:latentStyles>
   <w:style w:type="paragraph" w:default="1" w:styleId="Normal">
     <w:name w:val="Normal"/>
@@ -33452,7 +34817,7 @@
 </file>
 
 <file path=customXml/itemProps1.xml><?xml version="1.0" encoding="utf-8"?>
-<ds:datastoreItem xmlns:ds="http://schemas.openxmlformats.org/officeDocument/2006/customXml" ds:itemID="{15ED3446-3D2A-AD46-B8ED-8F0332E5E62B}">
+<ds:datastoreItem xmlns:ds="http://schemas.openxmlformats.org/officeDocument/2006/customXml" ds:itemID="{5E7E1F4B-58E4-E140-8425-1E65CAFFFB5C}">
   <ds:schemaRefs>
     <ds:schemaRef ds:uri="http://schemas.openxmlformats.org/officeDocument/2006/bibliography"/>
   </ds:schemaRefs>

</xml_diff>

<commit_message>
Start of writeup for "default"
</commit_message>
<xml_diff>
--- a/doc/ApplicationInstaller.docx
+++ b/doc/ApplicationInstaller.docx
@@ -209,40 +209,27 @@
         </w:rPr>
         <w:t xml:space="preserve"> </w:t>
       </w:r>
-      <w:r>
-        <w:fldChar w:fldCharType="begin"/>
-      </w:r>
-      <w:r>
-        <w:instrText xml:space="preserve"> DOCPROPERTY "Version"  \* MERGEFORMAT </w:instrText>
-      </w:r>
-      <w:r>
-        <w:fldChar w:fldCharType="separate"/>
-      </w:r>
-      <w:r>
+      <w:fldSimple w:instr=" DOCPROPERTY &quot;Version&quot;  \* MERGEFORMAT ">
+        <w:r>
+          <w:rPr>
+            <w:b/>
+          </w:rPr>
+          <w:t>1.8</w:t>
+        </w:r>
+      </w:fldSimple>
+    </w:p>
+    <w:p>
+      <w:pPr>
+        <w:jc w:val="center"/>
         <w:rPr>
           <w:b/>
         </w:rPr>
-        <w:t>1.7</w:t>
-      </w:r>
+      </w:pPr>
       <w:r>
         <w:rPr>
           <w:b/>
         </w:rPr>
-        <w:fldChar w:fldCharType="end"/>
-      </w:r>
-    </w:p>
-    <w:p>
-      <w:pPr>
-        <w:jc w:val="center"/>
-        <w:rPr>
-          <w:b/>
-        </w:rPr>
-      </w:pPr>
-      <w:r>
-        <w:rPr>
-          <w:b/>
-        </w:rPr>
-        <w:t>Feb 10</w:t>
+        <w:t>Sept 20</w:t>
       </w:r>
       <w:r>
         <w:rPr>
@@ -2992,27 +2979,14 @@
       <w:r>
         <w:t xml:space="preserve">Figure </w:t>
       </w:r>
-      <w:r>
-        <w:fldChar w:fldCharType="begin"/>
-      </w:r>
-      <w:r>
-        <w:instrText xml:space="preserve"> SEQ Figure \* ARABIC </w:instrText>
-      </w:r>
-      <w:r>
-        <w:fldChar w:fldCharType="separate"/>
-      </w:r>
-      <w:r>
-        <w:rPr>
-          <w:noProof/>
-        </w:rPr>
-        <w:t>1</w:t>
-      </w:r>
-      <w:r>
-        <w:rPr>
-          <w:noProof/>
-        </w:rPr>
-        <w:fldChar w:fldCharType="end"/>
-      </w:r>
+      <w:fldSimple w:instr=" SEQ Figure \* ARABIC ">
+        <w:r>
+          <w:rPr>
+            <w:noProof/>
+          </w:rPr>
+          <w:t>1</w:t>
+        </w:r>
+      </w:fldSimple>
       <w:r>
         <w:t xml:space="preserve"> – Gateway Modules View</w:t>
       </w:r>
@@ -3145,27 +3119,14 @@
       <w:r>
         <w:t xml:space="preserve">Figure </w:t>
       </w:r>
-      <w:r>
-        <w:fldChar w:fldCharType="begin"/>
-      </w:r>
-      <w:r>
-        <w:instrText xml:space="preserve"> SEQ Figure \* ARABIC </w:instrText>
-      </w:r>
-      <w:r>
-        <w:fldChar w:fldCharType="separate"/>
-      </w:r>
-      <w:r>
-        <w:rPr>
-          <w:noProof/>
-        </w:rPr>
-        <w:t>2</w:t>
-      </w:r>
-      <w:r>
-        <w:rPr>
-          <w:noProof/>
-        </w:rPr>
-        <w:fldChar w:fldCharType="end"/>
-      </w:r>
+      <w:fldSimple w:instr=" SEQ Figure \* ARABIC ">
+        <w:r>
+          <w:rPr>
+            <w:noProof/>
+          </w:rPr>
+          <w:t>2</w:t>
+        </w:r>
+      </w:fldSimple>
       <w:r>
         <w:t xml:space="preserve"> – Entry on Configuration Panel</w:t>
       </w:r>
@@ -4782,8 +4743,16 @@
         <w:rPr>
           <w:color w:val="000000"/>
         </w:rPr>
-        <w:t>, 2016</w:t>
-      </w:r>
+        <w:t>, 201</w:t>
+      </w:r>
+      <w:r>
+        <w:rPr>
+          <w:color w:val="000000"/>
+        </w:rPr>
+        <w:t>7</w:t>
+      </w:r>
+      <w:bookmarkStart w:id="8" w:name="_GoBack"/>
+      <w:bookmarkEnd w:id="8"/>
       <w:r>
         <w:rPr>
           <w:color w:val="008080"/>
@@ -5602,27 +5571,14 @@
       <w:r>
         <w:t xml:space="preserve">Figure </w:t>
       </w:r>
-      <w:r>
-        <w:fldChar w:fldCharType="begin"/>
-      </w:r>
-      <w:r>
-        <w:instrText xml:space="preserve"> SEQ Figure \* ARABIC </w:instrText>
-      </w:r>
-      <w:r>
-        <w:fldChar w:fldCharType="separate"/>
-      </w:r>
-      <w:r>
-        <w:rPr>
-          <w:noProof/>
-        </w:rPr>
-        <w:t>3</w:t>
-      </w:r>
-      <w:r>
-        <w:rPr>
-          <w:noProof/>
-        </w:rPr>
-        <w:fldChar w:fldCharType="end"/>
-      </w:r>
+      <w:fldSimple w:instr=" SEQ Figure \* ARABIC ">
+        <w:r>
+          <w:rPr>
+            <w:noProof/>
+          </w:rPr>
+          <w:t>3</w:t>
+        </w:r>
+      </w:fldSimple>
       <w:r>
         <w:t xml:space="preserve"> – Welcome Panel</w:t>
       </w:r>
@@ -5844,11 +5800,11 @@
       <w:pPr>
         <w:pStyle w:val="Heading2"/>
       </w:pPr>
-      <w:bookmarkStart w:id="8" w:name="_Toc346899919"/>
+      <w:bookmarkStart w:id="9" w:name="_Toc346899919"/>
       <w:r>
         <w:t>License Panel</w:t>
       </w:r>
-      <w:bookmarkEnd w:id="8"/>
+      <w:bookmarkEnd w:id="9"/>
     </w:p>
     <w:p>
       <w:pPr>
@@ -6549,27 +6505,14 @@
       <w:r>
         <w:t xml:space="preserve">Figure </w:t>
       </w:r>
-      <w:r>
-        <w:fldChar w:fldCharType="begin"/>
-      </w:r>
-      <w:r>
-        <w:instrText xml:space="preserve"> SEQ Figure \* ARABIC </w:instrText>
-      </w:r>
-      <w:r>
-        <w:fldChar w:fldCharType="separate"/>
-      </w:r>
-      <w:r>
-        <w:rPr>
-          <w:noProof/>
-        </w:rPr>
-        <w:t>4</w:t>
-      </w:r>
-      <w:r>
-        <w:rPr>
-          <w:noProof/>
-        </w:rPr>
-        <w:fldChar w:fldCharType="end"/>
-      </w:r>
+      <w:fldSimple w:instr=" SEQ Figure \* ARABIC ">
+        <w:r>
+          <w:rPr>
+            <w:noProof/>
+          </w:rPr>
+          <w:t>4</w:t>
+        </w:r>
+      </w:fldSimple>
       <w:r>
         <w:t xml:space="preserve"> – License Panel</w:t>
       </w:r>
@@ -6621,11 +6564,11 @@
       <w:pPr>
         <w:pStyle w:val="Heading2"/>
       </w:pPr>
-      <w:bookmarkStart w:id="9" w:name="_Toc346899920"/>
+      <w:bookmarkStart w:id="10" w:name="_Toc346899920"/>
       <w:r>
         <w:t>Backup Panel</w:t>
       </w:r>
-      <w:bookmarkEnd w:id="9"/>
+      <w:bookmarkEnd w:id="10"/>
     </w:p>
     <w:p>
       <w:pPr>
@@ -7050,27 +6993,14 @@
       <w:r>
         <w:t xml:space="preserve">Figure </w:t>
       </w:r>
-      <w:r>
-        <w:fldChar w:fldCharType="begin"/>
-      </w:r>
-      <w:r>
-        <w:instrText xml:space="preserve"> SEQ Figure \* ARABIC </w:instrText>
-      </w:r>
-      <w:r>
-        <w:fldChar w:fldCharType="separate"/>
-      </w:r>
-      <w:r>
-        <w:rPr>
-          <w:noProof/>
-        </w:rPr>
-        <w:t>5</w:t>
-      </w:r>
-      <w:r>
-        <w:rPr>
-          <w:noProof/>
-        </w:rPr>
-        <w:fldChar w:fldCharType="end"/>
-      </w:r>
+      <w:fldSimple w:instr=" SEQ Figure \* ARABIC ">
+        <w:r>
+          <w:rPr>
+            <w:noProof/>
+          </w:rPr>
+          <w:t>5</w:t>
+        </w:r>
+      </w:fldSimple>
       <w:r>
         <w:t xml:space="preserve"> – Backup Panel</w:t>
       </w:r>
@@ -7122,14 +7052,14 @@
       <w:pPr>
         <w:pStyle w:val="Heading2"/>
       </w:pPr>
-      <w:bookmarkStart w:id="10" w:name="_Toc346899921"/>
+      <w:bookmarkStart w:id="11" w:name="_Toc346899921"/>
       <w:r>
         <w:t>Site</w:t>
       </w:r>
       <w:r>
         <w:t xml:space="preserve"> Panel</w:t>
       </w:r>
-      <w:bookmarkEnd w:id="10"/>
+      <w:bookmarkEnd w:id="11"/>
     </w:p>
     <w:p>
       <w:pPr>
@@ -8749,27 +8679,14 @@
       <w:r>
         <w:t xml:space="preserve">Figure </w:t>
       </w:r>
-      <w:r>
-        <w:fldChar w:fldCharType="begin"/>
-      </w:r>
-      <w:r>
-        <w:instrText xml:space="preserve"> SEQ Figure \* ARABIC </w:instrText>
-      </w:r>
-      <w:r>
-        <w:fldChar w:fldCharType="separate"/>
-      </w:r>
-      <w:r>
-        <w:rPr>
-          <w:noProof/>
-        </w:rPr>
-        <w:t>6</w:t>
-      </w:r>
-      <w:r>
-        <w:rPr>
-          <w:noProof/>
-        </w:rPr>
-        <w:fldChar w:fldCharType="end"/>
-      </w:r>
+      <w:fldSimple w:instr=" SEQ Figure \* ARABIC ">
+        <w:r>
+          <w:rPr>
+            <w:noProof/>
+          </w:rPr>
+          <w:t>6</w:t>
+        </w:r>
+      </w:fldSimple>
       <w:r>
         <w:t xml:space="preserve"> – </w:t>
       </w:r>
@@ -8835,11 +8752,11 @@
       <w:pPr>
         <w:pStyle w:val="Heading2"/>
       </w:pPr>
-      <w:bookmarkStart w:id="11" w:name="_Toc346899922"/>
+      <w:bookmarkStart w:id="12" w:name="_Toc346899922"/>
       <w:r>
         <w:t>Feature Panel</w:t>
       </w:r>
-      <w:bookmarkEnd w:id="11"/>
+      <w:bookmarkEnd w:id="12"/>
     </w:p>
     <w:p>
       <w:pPr>
@@ -9297,7 +9214,6 @@
           <w:szCs w:val="28"/>
         </w:rPr>
       </w:pPr>
-      <w:bookmarkStart w:id="12" w:name="_GoBack"/>
       <w:r>
         <w:rPr>
           <w:rFonts w:ascii="Calibri" w:hAnsi="Calibri"/>
@@ -9355,7 +9271,6 @@
           </wp:inline>
         </w:drawing>
       </w:r>
-      <w:bookmarkEnd w:id="12"/>
     </w:p>
     <w:p>
       <w:pPr>
@@ -9373,27 +9288,14 @@
       <w:r>
         <w:t xml:space="preserve">Figure </w:t>
       </w:r>
-      <w:r>
-        <w:fldChar w:fldCharType="begin"/>
-      </w:r>
-      <w:r>
-        <w:instrText xml:space="preserve"> SEQ Figure \* ARABIC </w:instrText>
-      </w:r>
-      <w:r>
-        <w:fldChar w:fldCharType="separate"/>
-      </w:r>
-      <w:r>
-        <w:rPr>
-          <w:noProof/>
-        </w:rPr>
-        <w:t>7</w:t>
-      </w:r>
-      <w:r>
-        <w:rPr>
-          <w:noProof/>
-        </w:rPr>
-        <w:fldChar w:fldCharType="end"/>
-      </w:r>
+      <w:fldSimple w:instr=" SEQ Figure \* ARABIC ">
+        <w:r>
+          <w:rPr>
+            <w:noProof/>
+          </w:rPr>
+          <w:t>7</w:t>
+        </w:r>
+      </w:fldSimple>
       <w:r>
         <w:t xml:space="preserve"> –Feature Panel</w:t>
       </w:r>
@@ -10491,27 +10393,14 @@
       <w:r>
         <w:t xml:space="preserve">Figure </w:t>
       </w:r>
-      <w:r>
-        <w:fldChar w:fldCharType="begin"/>
-      </w:r>
-      <w:r>
-        <w:instrText xml:space="preserve"> SEQ Figure \* ARABIC </w:instrText>
-      </w:r>
-      <w:r>
-        <w:fldChar w:fldCharType="separate"/>
-      </w:r>
-      <w:r>
-        <w:rPr>
-          <w:noProof/>
-        </w:rPr>
-        <w:t>7</w:t>
-      </w:r>
-      <w:r>
-        <w:rPr>
-          <w:noProof/>
-        </w:rPr>
-        <w:fldChar w:fldCharType="end"/>
-      </w:r>
+      <w:fldSimple w:instr=" SEQ Figure \* ARABIC ">
+        <w:r>
+          <w:rPr>
+            <w:noProof/>
+          </w:rPr>
+          <w:t>7</w:t>
+        </w:r>
+      </w:fldSimple>
       <w:r>
         <w:t xml:space="preserve"> – Interface Definition Panel</w:t>
       </w:r>
@@ -11875,27 +11764,14 @@
       <w:r>
         <w:t xml:space="preserve">Figure </w:t>
       </w:r>
-      <w:r>
-        <w:fldChar w:fldCharType="begin"/>
-      </w:r>
-      <w:r>
-        <w:instrText xml:space="preserve"> SEQ Figure \* ARABIC </w:instrText>
-      </w:r>
-      <w:r>
-        <w:fldChar w:fldCharType="separate"/>
-      </w:r>
-      <w:r>
-        <w:rPr>
-          <w:noProof/>
-        </w:rPr>
-        <w:t>7</w:t>
-      </w:r>
-      <w:r>
-        <w:rPr>
-          <w:noProof/>
-        </w:rPr>
-        <w:fldChar w:fldCharType="end"/>
-      </w:r>
+      <w:fldSimple w:instr=" SEQ Figure \* ARABIC ">
+        <w:r>
+          <w:rPr>
+            <w:noProof/>
+          </w:rPr>
+          <w:t>7</w:t>
+        </w:r>
+      </w:fldSimple>
       <w:r>
         <w:t xml:space="preserve"> – Cleanup Panel</w:t>
       </w:r>
@@ -12681,27 +12557,14 @@
       <w:r>
         <w:t xml:space="preserve">Figure </w:t>
       </w:r>
-      <w:r>
-        <w:fldChar w:fldCharType="begin"/>
-      </w:r>
-      <w:r>
-        <w:instrText xml:space="preserve"> SEQ Figure \* ARABIC </w:instrText>
-      </w:r>
-      <w:r>
-        <w:fldChar w:fldCharType="separate"/>
-      </w:r>
-      <w:r>
-        <w:rPr>
-          <w:noProof/>
-        </w:rPr>
-        <w:t>8</w:t>
-      </w:r>
-      <w:r>
-        <w:rPr>
-          <w:noProof/>
-        </w:rPr>
-        <w:fldChar w:fldCharType="end"/>
-      </w:r>
+      <w:fldSimple w:instr=" SEQ Figure \* ARABIC ">
+        <w:r>
+          <w:rPr>
+            <w:noProof/>
+          </w:rPr>
+          <w:t>8</w:t>
+        </w:r>
+      </w:fldSimple>
       <w:r>
         <w:t xml:space="preserve"> – </w:t>
       </w:r>
@@ -13707,27 +13570,14 @@
       <w:r>
         <w:t xml:space="preserve">Figure </w:t>
       </w:r>
-      <w:r>
-        <w:fldChar w:fldCharType="begin"/>
-      </w:r>
-      <w:r>
-        <w:instrText xml:space="preserve"> SEQ Figure \* ARABIC </w:instrText>
-      </w:r>
-      <w:r>
-        <w:fldChar w:fldCharType="separate"/>
-      </w:r>
-      <w:r>
-        <w:rPr>
-          <w:noProof/>
-        </w:rPr>
-        <w:t>10</w:t>
-      </w:r>
-      <w:r>
-        <w:rPr>
-          <w:noProof/>
-        </w:rPr>
-        <w:fldChar w:fldCharType="end"/>
-      </w:r>
+      <w:fldSimple w:instr=" SEQ Figure \* ARABIC ">
+        <w:r>
+          <w:rPr>
+            <w:noProof/>
+          </w:rPr>
+          <w:t>10</w:t>
+        </w:r>
+      </w:fldSimple>
       <w:r>
         <w:t xml:space="preserve"> – Icon Panel</w:t>
       </w:r>
@@ -15901,27 +15751,14 @@
       <w:r>
         <w:t xml:space="preserve">Figure </w:t>
       </w:r>
-      <w:r>
-        <w:fldChar w:fldCharType="begin"/>
-      </w:r>
-      <w:r>
-        <w:instrText xml:space="preserve"> SEQ Figure \* ARABIC </w:instrText>
-      </w:r>
-      <w:r>
-        <w:fldChar w:fldCharType="separate"/>
-      </w:r>
-      <w:r>
-        <w:rPr>
-          <w:noProof/>
-        </w:rPr>
-        <w:t>11</w:t>
-      </w:r>
-      <w:r>
-        <w:rPr>
-          <w:noProof/>
-        </w:rPr>
-        <w:fldChar w:fldCharType="end"/>
-      </w:r>
+      <w:fldSimple w:instr=" SEQ Figure \* ARABIC ">
+        <w:r>
+          <w:rPr>
+            <w:noProof/>
+          </w:rPr>
+          <w:t>11</w:t>
+        </w:r>
+      </w:fldSimple>
       <w:r>
         <w:t xml:space="preserve"> –File Panel</w:t>
       </w:r>
@@ -17862,27 +17699,14 @@
       <w:r>
         <w:t xml:space="preserve">Figure </w:t>
       </w:r>
-      <w:r>
-        <w:fldChar w:fldCharType="begin"/>
-      </w:r>
-      <w:r>
-        <w:instrText xml:space="preserve"> SEQ Figure \* ARABIC </w:instrText>
-      </w:r>
-      <w:r>
-        <w:fldChar w:fldCharType="separate"/>
-      </w:r>
-      <w:r>
-        <w:rPr>
-          <w:noProof/>
-        </w:rPr>
-        <w:t>12</w:t>
-      </w:r>
-      <w:r>
-        <w:rPr>
-          <w:noProof/>
-        </w:rPr>
-        <w:fldChar w:fldCharType="end"/>
-      </w:r>
+      <w:fldSimple w:instr=" SEQ Figure \* ARABIC ">
+        <w:r>
+          <w:rPr>
+            <w:noProof/>
+          </w:rPr>
+          <w:t>12</w:t>
+        </w:r>
+      </w:fldSimple>
       <w:r>
         <w:t xml:space="preserve"> –Database Panel</w:t>
       </w:r>
@@ -18898,27 +18722,14 @@
       <w:r>
         <w:t xml:space="preserve">Figure </w:t>
       </w:r>
-      <w:r>
-        <w:fldChar w:fldCharType="begin"/>
-      </w:r>
-      <w:r>
-        <w:instrText xml:space="preserve"> SEQ Figure \* ARABIC </w:instrText>
-      </w:r>
-      <w:r>
-        <w:fldChar w:fldCharType="separate"/>
-      </w:r>
-      <w:r>
-        <w:rPr>
-          <w:noProof/>
-        </w:rPr>
-        <w:t>13</w:t>
-      </w:r>
-      <w:r>
-        <w:rPr>
-          <w:noProof/>
-        </w:rPr>
-        <w:fldChar w:fldCharType="end"/>
-      </w:r>
+      <w:fldSimple w:instr=" SEQ Figure \* ARABIC ">
+        <w:r>
+          <w:rPr>
+            <w:noProof/>
+          </w:rPr>
+          <w:t>13</w:t>
+        </w:r>
+      </w:fldSimple>
       <w:r>
         <w:t xml:space="preserve"> –Module Panel</w:t>
       </w:r>
@@ -20685,27 +20496,14 @@
       <w:r>
         <w:t xml:space="preserve">Figure </w:t>
       </w:r>
-      <w:r>
-        <w:fldChar w:fldCharType="begin"/>
-      </w:r>
-      <w:r>
-        <w:instrText xml:space="preserve"> SEQ Figure \* ARABIC </w:instrText>
-      </w:r>
-      <w:r>
-        <w:fldChar w:fldCharType="separate"/>
-      </w:r>
-      <w:r>
-        <w:rPr>
-          <w:noProof/>
-        </w:rPr>
-        <w:t>14</w:t>
-      </w:r>
-      <w:r>
-        <w:rPr>
-          <w:noProof/>
-        </w:rPr>
-        <w:fldChar w:fldCharType="end"/>
-      </w:r>
+      <w:fldSimple w:instr=" SEQ Figure \* ARABIC ">
+        <w:r>
+          <w:rPr>
+            <w:noProof/>
+          </w:rPr>
+          <w:t>14</w:t>
+        </w:r>
+      </w:fldSimple>
       <w:r>
         <w:t xml:space="preserve"> –Python Panel</w:t>
       </w:r>
@@ -21698,27 +21496,14 @@
       <w:r>
         <w:t xml:space="preserve">Figure </w:t>
       </w:r>
-      <w:r>
-        <w:fldChar w:fldCharType="begin"/>
-      </w:r>
-      <w:r>
-        <w:instrText xml:space="preserve"> SEQ Figure \* ARABIC </w:instrText>
-      </w:r>
-      <w:r>
-        <w:fldChar w:fldCharType="separate"/>
-      </w:r>
-      <w:r>
-        <w:rPr>
-          <w:noProof/>
-        </w:rPr>
-        <w:t>14</w:t>
-      </w:r>
-      <w:r>
-        <w:rPr>
-          <w:noProof/>
-        </w:rPr>
-        <w:fldChar w:fldCharType="end"/>
-      </w:r>
+      <w:fldSimple w:instr=" SEQ Figure \* ARABIC ">
+        <w:r>
+          <w:rPr>
+            <w:noProof/>
+          </w:rPr>
+          <w:t>14</w:t>
+        </w:r>
+      </w:fldSimple>
       <w:r>
         <w:t xml:space="preserve"> –ScanClass Panel</w:t>
       </w:r>
@@ -23451,27 +23236,14 @@
       <w:r>
         <w:t xml:space="preserve">Figure </w:t>
       </w:r>
-      <w:r>
-        <w:fldChar w:fldCharType="begin"/>
-      </w:r>
-      <w:r>
-        <w:instrText xml:space="preserve"> SEQ Figure \* ARABIC </w:instrText>
-      </w:r>
-      <w:r>
-        <w:fldChar w:fldCharType="separate"/>
-      </w:r>
-      <w:r>
-        <w:rPr>
-          <w:noProof/>
-        </w:rPr>
-        <w:t>15</w:t>
-      </w:r>
-      <w:r>
-        <w:rPr>
-          <w:noProof/>
-        </w:rPr>
-        <w:fldChar w:fldCharType="end"/>
-      </w:r>
+      <w:fldSimple w:instr=" SEQ Figure \* ARABIC ">
+        <w:r>
+          <w:rPr>
+            <w:noProof/>
+          </w:rPr>
+          <w:t>15</w:t>
+        </w:r>
+      </w:fldSimple>
       <w:r>
         <w:t xml:space="preserve"> – Tag Panel</w:t>
       </w:r>
@@ -24042,27 +23814,14 @@
       <w:r>
         <w:t xml:space="preserve">Figure </w:t>
       </w:r>
-      <w:r>
-        <w:fldChar w:fldCharType="begin"/>
-      </w:r>
-      <w:r>
-        <w:instrText xml:space="preserve"> SEQ Figure \* ARABIC </w:instrText>
-      </w:r>
-      <w:r>
-        <w:fldChar w:fldCharType="separate"/>
-      </w:r>
-      <w:r>
-        <w:rPr>
-          <w:noProof/>
-        </w:rPr>
-        <w:t>16</w:t>
-      </w:r>
-      <w:r>
-        <w:rPr>
-          <w:noProof/>
-        </w:rPr>
-        <w:fldChar w:fldCharType="end"/>
-      </w:r>
+      <w:fldSimple w:instr=" SEQ Figure \* ARABIC ">
+        <w:r>
+          <w:rPr>
+            <w:noProof/>
+          </w:rPr>
+          <w:t>16</w:t>
+        </w:r>
+      </w:fldSimple>
       <w:r>
         <w:t xml:space="preserve"> –Toolkit Panel</w:t>
       </w:r>
@@ -25301,27 +25060,14 @@
         <w:lastRenderedPageBreak/>
         <w:t xml:space="preserve">Figure </w:t>
       </w:r>
-      <w:r>
-        <w:fldChar w:fldCharType="begin"/>
-      </w:r>
-      <w:r>
-        <w:instrText xml:space="preserve"> SEQ Figure \* ARABIC </w:instrText>
-      </w:r>
-      <w:r>
-        <w:fldChar w:fldCharType="separate"/>
-      </w:r>
-      <w:r>
-        <w:rPr>
-          <w:noProof/>
-        </w:rPr>
-        <w:t>17</w:t>
-      </w:r>
-      <w:r>
-        <w:rPr>
-          <w:noProof/>
-        </w:rPr>
-        <w:fldChar w:fldCharType="end"/>
-      </w:r>
+      <w:fldSimple w:instr=" SEQ Figure \* ARABIC ">
+        <w:r>
+          <w:rPr>
+            <w:noProof/>
+          </w:rPr>
+          <w:t>17</w:t>
+        </w:r>
+      </w:fldSimple>
       <w:r>
         <w:t xml:space="preserve"> – Project Panel</w:t>
       </w:r>
@@ -25409,27 +25155,14 @@
       <w:r>
         <w:t xml:space="preserve">Figure </w:t>
       </w:r>
-      <w:r>
-        <w:fldChar w:fldCharType="begin"/>
-      </w:r>
-      <w:r>
-        <w:instrText xml:space="preserve"> SEQ Figure \* ARABIC </w:instrText>
-      </w:r>
-      <w:r>
-        <w:fldChar w:fldCharType="separate"/>
-      </w:r>
-      <w:r>
-        <w:rPr>
-          <w:noProof/>
-        </w:rPr>
-        <w:t>18</w:t>
-      </w:r>
-      <w:r>
-        <w:rPr>
-          <w:noProof/>
-        </w:rPr>
-        <w:fldChar w:fldCharType="end"/>
-      </w:r>
+      <w:fldSimple w:instr=" SEQ Figure \* ARABIC ">
+        <w:r>
+          <w:rPr>
+            <w:noProof/>
+          </w:rPr>
+          <w:t>18</w:t>
+        </w:r>
+      </w:fldSimple>
       <w:r>
         <w:t xml:space="preserve"> – Project Panel (Global)</w:t>
       </w:r>
@@ -26607,27 +26340,14 @@
       <w:r>
         <w:t xml:space="preserve">Figure </w:t>
       </w:r>
-      <w:r>
-        <w:fldChar w:fldCharType="begin"/>
-      </w:r>
-      <w:r>
-        <w:instrText xml:space="preserve"> SEQ Figure \* ARABIC </w:instrText>
-      </w:r>
-      <w:r>
-        <w:fldChar w:fldCharType="separate"/>
-      </w:r>
-      <w:r>
-        <w:rPr>
-          <w:noProof/>
-        </w:rPr>
-        <w:t>19</w:t>
-      </w:r>
-      <w:r>
-        <w:rPr>
-          <w:noProof/>
-        </w:rPr>
-        <w:fldChar w:fldCharType="end"/>
-      </w:r>
+      <w:fldSimple w:instr=" SEQ Figure \* ARABIC ">
+        <w:r>
+          <w:rPr>
+            <w:noProof/>
+          </w:rPr>
+          <w:t>19</w:t>
+        </w:r>
+      </w:fldSimple>
       <w:r>
         <w:t xml:space="preserve"> –Documentation Panel</w:t>
       </w:r>
@@ -27791,27 +27511,14 @@
       <w:r>
         <w:t xml:space="preserve">Figure </w:t>
       </w:r>
-      <w:r>
-        <w:fldChar w:fldCharType="begin"/>
-      </w:r>
-      <w:r>
-        <w:instrText xml:space="preserve"> SEQ Figure \* ARABIC </w:instrText>
-      </w:r>
-      <w:r>
-        <w:fldChar w:fldCharType="separate"/>
-      </w:r>
-      <w:r>
-        <w:rPr>
-          <w:noProof/>
-        </w:rPr>
-        <w:t>20</w:t>
-      </w:r>
-      <w:r>
-        <w:rPr>
-          <w:noProof/>
-        </w:rPr>
-        <w:fldChar w:fldCharType="end"/>
-      </w:r>
+      <w:fldSimple w:instr=" SEQ Figure \* ARABIC ">
+        <w:r>
+          <w:rPr>
+            <w:noProof/>
+          </w:rPr>
+          <w:t>20</w:t>
+        </w:r>
+      </w:fldSimple>
       <w:r>
         <w:t xml:space="preserve"> –Source Code Panel</w:t>
       </w:r>
@@ -28452,27 +28159,14 @@
       <w:r>
         <w:t xml:space="preserve">Figure </w:t>
       </w:r>
-      <w:r>
-        <w:fldChar w:fldCharType="begin"/>
-      </w:r>
-      <w:r>
-        <w:instrText xml:space="preserve"> SEQ Figure \* ARABIC </w:instrText>
-      </w:r>
-      <w:r>
-        <w:fldChar w:fldCharType="separate"/>
-      </w:r>
-      <w:r>
-        <w:rPr>
-          <w:noProof/>
-        </w:rPr>
-        <w:t>21</w:t>
-      </w:r>
-      <w:r>
-        <w:rPr>
-          <w:noProof/>
-        </w:rPr>
-        <w:fldChar w:fldCharType="end"/>
-      </w:r>
+      <w:fldSimple w:instr=" SEQ Figure \* ARABIC ">
+        <w:r>
+          <w:rPr>
+            <w:noProof/>
+          </w:rPr>
+          <w:t>21</w:t>
+        </w:r>
+      </w:fldSimple>
       <w:r>
         <w:t xml:space="preserve"> –Summary Panel</w:t>
       </w:r>
@@ -29264,27 +28958,14 @@
       <w:r>
         <w:t xml:space="preserve">Figure </w:t>
       </w:r>
-      <w:r>
-        <w:fldChar w:fldCharType="begin"/>
-      </w:r>
-      <w:r>
-        <w:instrText xml:space="preserve"> SEQ Figure \* ARABIC </w:instrText>
-      </w:r>
-      <w:r>
-        <w:fldChar w:fldCharType="separate"/>
-      </w:r>
-      <w:r>
-        <w:rPr>
-          <w:noProof/>
-        </w:rPr>
-        <w:t>22</w:t>
-      </w:r>
-      <w:r>
-        <w:rPr>
-          <w:noProof/>
-        </w:rPr>
-        <w:fldChar w:fldCharType="end"/>
-      </w:r>
+      <w:fldSimple w:instr=" SEQ Figure \* ARABIC ">
+        <w:r>
+          <w:rPr>
+            <w:noProof/>
+          </w:rPr>
+          <w:t>22</w:t>
+        </w:r>
+      </w:fldSimple>
       <w:r>
         <w:t xml:space="preserve"> –Epilog</w:t>
       </w:r>
@@ -29386,7 +29067,7 @@
       <w:rPr>
         <w:noProof/>
       </w:rPr>
-      <w:t>12</w:t>
+      <w:t>21</w:t>
     </w:r>
     <w:r>
       <w:rPr>
@@ -34817,7 +34498,7 @@
 </file>
 
 <file path=customXml/itemProps1.xml><?xml version="1.0" encoding="utf-8"?>
-<ds:datastoreItem xmlns:ds="http://schemas.openxmlformats.org/officeDocument/2006/customXml" ds:itemID="{5E7E1F4B-58E4-E140-8425-1E65CAFFFB5C}">
+<ds:datastoreItem xmlns:ds="http://schemas.openxmlformats.org/officeDocument/2006/customXml" ds:itemID="{E8EB9739-782B-8B44-95AE-70ADED4F392D}">
   <ds:schemaRefs>
     <ds:schemaRef ds:uri="http://schemas.openxmlformats.org/officeDocument/2006/bibliography"/>
   </ds:schemaRefs>

</xml_diff>

<commit_message>
Added RWDC for BE+
</commit_message>
<xml_diff>
--- a/doc/ApplicationInstaller.docx
+++ b/doc/ApplicationInstaller.docx
@@ -1,6 +1,6 @@
 
 <file path=word/document.xml><?xml version="1.0" encoding="utf-8"?>
-<w:document xmlns:wpc="http://schemas.microsoft.com/office/word/2010/wordprocessingCanvas" xmlns:mo="http://schemas.microsoft.com/office/mac/office/2008/main" xmlns:mc="http://schemas.openxmlformats.org/markup-compatibility/2006" xmlns:mv="urn:schemas-microsoft-com:mac:vml" xmlns:o="urn:schemas-microsoft-com:office:office" xmlns:r="http://schemas.openxmlformats.org/officeDocument/2006/relationships" xmlns:m="http://schemas.openxmlformats.org/officeDocument/2006/math" xmlns:v="urn:schemas-microsoft-com:vml" xmlns:wp14="http://schemas.microsoft.com/office/word/2010/wordprocessingDrawing" xmlns:wp="http://schemas.openxmlformats.org/drawingml/2006/wordprocessingDrawing" xmlns:w10="urn:schemas-microsoft-com:office:word" xmlns:w="http://schemas.openxmlformats.org/wordprocessingml/2006/main" xmlns:w14="http://schemas.microsoft.com/office/word/2010/wordml" xmlns:w15="http://schemas.microsoft.com/office/word/2012/wordml" xmlns:wpg="http://schemas.microsoft.com/office/word/2010/wordprocessingGroup" xmlns:wpi="http://schemas.microsoft.com/office/word/2010/wordprocessingInk" xmlns:wne="http://schemas.microsoft.com/office/word/2006/wordml" xmlns:wps="http://schemas.microsoft.com/office/word/2010/wordprocessingShape" mc:Ignorable="w14 w15 wp14">
+<w:document xmlns:wpc="http://schemas.microsoft.com/office/word/2010/wordprocessingCanvas" xmlns:mo="http://schemas.microsoft.com/office/mac/office/2008/main" xmlns:mc="http://schemas.openxmlformats.org/markup-compatibility/2006" xmlns:mv="urn:schemas-microsoft-com:mac:vml" xmlns:o="urn:schemas-microsoft-com:office:office" xmlns:r="http://schemas.openxmlformats.org/officeDocument/2006/relationships" xmlns:m="http://schemas.openxmlformats.org/officeDocument/2006/math" xmlns:v="urn:schemas-microsoft-com:vml" xmlns:wp14="http://schemas.microsoft.com/office/word/2010/wordprocessingDrawing" xmlns:wp="http://schemas.openxmlformats.org/drawingml/2006/wordprocessingDrawing" xmlns:w10="urn:schemas-microsoft-com:office:word" xmlns:w="http://schemas.openxmlformats.org/wordprocessingml/2006/main" xmlns:w14="http://schemas.microsoft.com/office/word/2010/wordml" xmlns:wpg="http://schemas.microsoft.com/office/word/2010/wordprocessingGroup" xmlns:wpi="http://schemas.microsoft.com/office/word/2010/wordprocessingInk" xmlns:wne="http://schemas.microsoft.com/office/word/2006/wordml" xmlns:wps="http://schemas.microsoft.com/office/word/2010/wordprocessingShape" mc:Ignorable="w14 wp14">
   <w:body>
     <w:p>
       <w:pPr>
@@ -209,26 +209,39 @@
         </w:rPr>
         <w:t xml:space="preserve"> </w:t>
       </w:r>
-      <w:r>
-        <w:fldChar w:fldCharType="begin"/>
-      </w:r>
-      <w:r>
-        <w:instrText xml:space="preserve"> DOCPROPERTY "Version"  \* MERGEFORMAT </w:instrText>
-      </w:r>
-      <w:r>
-        <w:fldChar w:fldCharType="separate"/>
-      </w:r>
-      <w:r>
+      <w:fldSimple w:instr=" DOCPROPERTY &quot;Version&quot;  \* MERGEFORMAT ">
+        <w:r>
+          <w:rPr>
+            <w:b/>
+          </w:rPr>
+          <w:t>1.7</w:t>
+        </w:r>
+      </w:fldSimple>
+    </w:p>
+    <w:p>
+      <w:pPr>
+        <w:jc w:val="center"/>
         <w:rPr>
           <w:b/>
         </w:rPr>
-        <w:t>1.7</w:t>
-      </w:r>
+      </w:pPr>
       <w:r>
         <w:rPr>
           <w:b/>
         </w:rPr>
-        <w:fldChar w:fldCharType="end"/>
+        <w:t>Feb 10</w:t>
+      </w:r>
+      <w:r>
+        <w:rPr>
+          <w:b/>
+        </w:rPr>
+        <w:t>,</w:t>
+      </w:r>
+      <w:r>
+        <w:rPr>
+          <w:b/>
+        </w:rPr>
+        <w:t xml:space="preserve"> 2017</w:t>
       </w:r>
     </w:p>
     <w:p>
@@ -238,30 +251,20 @@
           <w:b/>
         </w:rPr>
       </w:pPr>
-      <w:r>
+    </w:p>
+    <w:p/>
+    <w:p>
+      <w:pPr>
+        <w:rPr>
+          <w:sz w:val="32"/>
+        </w:rPr>
+      </w:pPr>
+    </w:p>
+    <w:p>
+      <w:pPr>
         <w:rPr>
           <w:b/>
-        </w:rPr>
-        <w:t>Feb 10</w:t>
-      </w:r>
-      <w:r>
-        <w:rPr>
-          <w:b/>
-        </w:rPr>
-        <w:t>,</w:t>
-      </w:r>
-      <w:r>
-        <w:rPr>
-          <w:b/>
-        </w:rPr>
-        <w:t xml:space="preserve"> 2017</w:t>
-      </w:r>
-    </w:p>
-    <w:p>
-      <w:pPr>
-        <w:jc w:val="center"/>
-        <w:rPr>
-          <w:b/>
+          <w:sz w:val="28"/>
         </w:rPr>
       </w:pPr>
     </w:p>
@@ -269,22 +272,6 @@
     <w:p>
       <w:pPr>
         <w:rPr>
-          <w:sz w:val="32"/>
-        </w:rPr>
-      </w:pPr>
-    </w:p>
-    <w:p>
-      <w:pPr>
-        <w:rPr>
-          <w:b/>
-          <w:sz w:val="28"/>
-        </w:rPr>
-      </w:pPr>
-    </w:p>
-    <w:p/>
-    <w:p>
-      <w:pPr>
-        <w:rPr>
           <w:rFonts w:cs="Arial"/>
         </w:rPr>
       </w:pPr>
@@ -359,11 +346,11 @@
           <w:sz w:val="28"/>
         </w:rPr>
         <w:sectPr>
-          <w:headerReference w:type="default" r:id="rId8"/>
-          <w:footerReference w:type="even" r:id="rId9"/>
-          <w:footerReference w:type="default" r:id="rId10"/>
-          <w:headerReference w:type="first" r:id="rId11"/>
-          <w:footerReference w:type="first" r:id="rId12"/>
+          <w:headerReference w:type="default" r:id="rId9"/>
+          <w:footerReference w:type="even" r:id="rId10"/>
+          <w:footerReference w:type="default" r:id="rId11"/>
+          <w:headerReference w:type="first" r:id="rId12"/>
+          <w:footerReference w:type="first" r:id="rId13"/>
           <w:pgSz w:w="12240" w:h="15840" w:code="1"/>
           <w:pgMar w:top="1440" w:right="1440" w:bottom="1440" w:left="1440" w:header="720" w:footer="720" w:gutter="0"/>
           <w:cols w:space="720"/>
@@ -3222,25 +3209,7 @@
           <w:sz w:val="28"/>
           <w:szCs w:val="28"/>
         </w:rPr>
-        <w:t xml:space="preserve"> It appears as “</w:t>
-      </w:r>
-      <w:proofErr w:type="spellStart"/>
-      <w:r>
-        <w:rPr>
-          <w:rFonts w:asciiTheme="majorHAnsi" w:hAnsiTheme="majorHAnsi"/>
-          <w:sz w:val="28"/>
-          <w:szCs w:val="28"/>
-        </w:rPr>
-        <w:t>ApplicationInstaller</w:t>
-      </w:r>
-      <w:proofErr w:type="spellEnd"/>
-      <w:r>
-        <w:rPr>
-          <w:rFonts w:asciiTheme="majorHAnsi" w:hAnsiTheme="majorHAnsi"/>
-          <w:sz w:val="28"/>
-          <w:szCs w:val="28"/>
-        </w:rPr>
-        <w:t>” in the module list.</w:t>
+        <w:t xml:space="preserve"> It appears as “ApplicationInstaller” in the module list.</w:t>
       </w:r>
       <w:r>
         <w:rPr>
@@ -3304,7 +3273,6 @@
           <w:noProof/>
           <w:sz w:val="28"/>
           <w:szCs w:val="28"/>
-          <w:lang w:eastAsia="zh-TW"/>
         </w:rPr>
         <w:drawing>
           <wp:inline distT="0" distB="0" distL="0" distR="0" wp14:anchorId="3E39B1A0" wp14:editId="57A75154">
@@ -3324,7 +3292,7 @@
                     </pic:cNvPicPr>
                   </pic:nvPicPr>
                   <pic:blipFill>
-                    <a:blip r:embed="rId13">
+                    <a:blip r:embed="rId14">
                       <a:extLst>
                         <a:ext uri="{28A0092B-C50C-407E-A947-70E740481C1C}">
                           <a14:useLocalDpi xmlns:a14="http://schemas.microsoft.com/office/drawing/2010/main" val="0"/>
@@ -3378,27 +3346,14 @@
       <w:r>
         <w:t xml:space="preserve">Figure </w:t>
       </w:r>
-      <w:r>
-        <w:fldChar w:fldCharType="begin"/>
-      </w:r>
-      <w:r>
-        <w:instrText xml:space="preserve"> SEQ Figure \* ARABIC </w:instrText>
-      </w:r>
-      <w:r>
-        <w:fldChar w:fldCharType="separate"/>
-      </w:r>
-      <w:r>
-        <w:rPr>
-          <w:noProof/>
-        </w:rPr>
-        <w:t>1</w:t>
-      </w:r>
-      <w:r>
-        <w:rPr>
-          <w:noProof/>
-        </w:rPr>
-        <w:fldChar w:fldCharType="end"/>
-      </w:r>
+      <w:fldSimple w:instr=" SEQ Figure \* ARABIC ">
+        <w:r>
+          <w:rPr>
+            <w:noProof/>
+          </w:rPr>
+          <w:t>1</w:t>
+        </w:r>
+      </w:fldSimple>
       <w:r>
         <w:t xml:space="preserve"> – Gateway Modules View</w:t>
       </w:r>
@@ -3467,7 +3422,6 @@
           <w:noProof/>
           <w:sz w:val="28"/>
           <w:szCs w:val="28"/>
-          <w:lang w:eastAsia="zh-TW"/>
         </w:rPr>
         <w:drawing>
           <wp:inline distT="0" distB="0" distL="0" distR="0" wp14:anchorId="038ECAB3" wp14:editId="1FEE684E">
@@ -3487,7 +3441,7 @@
                     </pic:cNvPicPr>
                   </pic:nvPicPr>
                   <pic:blipFill>
-                    <a:blip r:embed="rId14">
+                    <a:blip r:embed="rId15">
                       <a:extLst>
                         <a:ext uri="{28A0092B-C50C-407E-A947-70E740481C1C}">
                           <a14:useLocalDpi xmlns:a14="http://schemas.microsoft.com/office/drawing/2010/main" val="0"/>
@@ -3532,27 +3486,14 @@
       <w:r>
         <w:t xml:space="preserve">Figure </w:t>
       </w:r>
-      <w:r>
-        <w:fldChar w:fldCharType="begin"/>
-      </w:r>
-      <w:r>
-        <w:instrText xml:space="preserve"> SEQ Figure \* ARABIC </w:instrText>
-      </w:r>
-      <w:r>
-        <w:fldChar w:fldCharType="separate"/>
-      </w:r>
-      <w:r>
-        <w:rPr>
-          <w:noProof/>
-        </w:rPr>
-        <w:t>2</w:t>
-      </w:r>
-      <w:r>
-        <w:rPr>
-          <w:noProof/>
-        </w:rPr>
-        <w:fldChar w:fldCharType="end"/>
-      </w:r>
+      <w:fldSimple w:instr=" SEQ Figure \* ARABIC ">
+        <w:r>
+          <w:rPr>
+            <w:noProof/>
+          </w:rPr>
+          <w:t>2</w:t>
+        </w:r>
+      </w:fldSimple>
       <w:r>
         <w:t xml:space="preserve"> – Entry on Configuration Panel</w:t>
       </w:r>
@@ -3745,25 +3686,7 @@
           <w:sz w:val="22"/>
           <w:szCs w:val="22"/>
         </w:rPr>
-        <w:t>jar –</w:t>
-      </w:r>
-      <w:proofErr w:type="spellStart"/>
-      <w:r>
-        <w:rPr>
-          <w:rFonts w:ascii="Courier" w:hAnsi="Courier"/>
-          <w:sz w:val="22"/>
-          <w:szCs w:val="22"/>
-        </w:rPr>
-        <w:t>cf</w:t>
-      </w:r>
-      <w:proofErr w:type="spellEnd"/>
-      <w:r>
-        <w:rPr>
-          <w:rFonts w:ascii="Courier" w:hAnsi="Courier"/>
-          <w:sz w:val="22"/>
-          <w:szCs w:val="22"/>
-        </w:rPr>
-        <w:t xml:space="preserve"> &lt;jar-file-name&gt; &lt;directory-to-be-jarred&gt;</w:t>
+        <w:t>jar –cf &lt;jar-file-name&gt; &lt;directory-to-be-jarred&gt;</w:t>
       </w:r>
     </w:p>
     <w:p>
@@ -4011,21 +3934,16 @@
           <w:sz w:val="28"/>
           <w:szCs w:val="28"/>
         </w:rPr>
-        <w:t>I</w:t>
-      </w:r>
-      <w:r>
-        <w:rPr>
-          <w:sz w:val="28"/>
-          <w:szCs w:val="28"/>
-        </w:rPr>
-        <w:t>i</w:t>
-      </w:r>
-      <w:r>
-        <w:rPr>
-          <w:sz w:val="28"/>
-          <w:szCs w:val="28"/>
-        </w:rPr>
-        <w:t>s-common.jar</w:t>
+        <w:t>ils</w:t>
+      </w:r>
+      <w:bookmarkStart w:id="6" w:name="_GoBack"/>
+      <w:bookmarkEnd w:id="6"/>
+      <w:r>
+        <w:rPr>
+          <w:sz w:val="28"/>
+          <w:szCs w:val="28"/>
+        </w:rPr>
+        <w:t>-common.jar</w:t>
       </w:r>
       <w:r>
         <w:rPr>
@@ -4330,7 +4248,7 @@
         </w:rPr>
         <w:t xml:space="preserve"> </w:t>
       </w:r>
-      <w:hyperlink r:id="rId15" w:history="1">
+      <w:hyperlink r:id="rId16" w:history="1">
         <w:r>
           <w:rPr>
             <w:rStyle w:val="Hyperlink"/>
@@ -4381,7 +4299,7 @@
           <w:rFonts w:cs="Arial"/>
         </w:rPr>
       </w:pPr>
-      <w:bookmarkStart w:id="6" w:name="_Toc493682135"/>
+      <w:bookmarkStart w:id="7" w:name="_Toc493682135"/>
       <w:r>
         <w:rPr>
           <w:rFonts w:cs="Arial"/>
@@ -4389,7 +4307,7 @@
         <w:lastRenderedPageBreak/>
         <w:t>Panels</w:t>
       </w:r>
-      <w:bookmarkEnd w:id="6"/>
+      <w:bookmarkEnd w:id="7"/>
     </w:p>
     <w:p>
       <w:pPr>
@@ -4402,15 +4320,7 @@
         <w:t xml:space="preserve"> showing both the XML fragments used for configuration and the resulting screen displayed to the user</w:t>
       </w:r>
       <w:r>
-        <w:t xml:space="preserve">. Not every panel is applicable for every product. In some </w:t>
-      </w:r>
-      <w:proofErr w:type="gramStart"/>
-      <w:r>
-        <w:t>cases</w:t>
-      </w:r>
-      <w:proofErr w:type="gramEnd"/>
-      <w:r>
-        <w:t xml:space="preserve"> multiple versions of the same panel may be needed. This is all controlled by the makeup of the XML file, the product bill-of-materials.</w:t>
+        <w:t>. Not every panel is applicable for every product. In some cases multiple versions of the same panel may be needed. This is all controlled by the makeup of the XML file, the product bill-of-materials.</w:t>
       </w:r>
     </w:p>
     <w:p>
@@ -4494,11 +4404,11 @@
       <w:pPr>
         <w:pStyle w:val="Heading2"/>
       </w:pPr>
-      <w:bookmarkStart w:id="7" w:name="_Toc493682136"/>
+      <w:bookmarkStart w:id="8" w:name="_Toc493682136"/>
       <w:r>
         <w:t>Welcome Panel</w:t>
       </w:r>
-      <w:bookmarkEnd w:id="7"/>
+      <w:bookmarkEnd w:id="8"/>
     </w:p>
     <w:p>
       <w:pPr>
@@ -5951,7 +5861,6 @@
           <w:noProof/>
           <w:sz w:val="28"/>
           <w:szCs w:val="28"/>
-          <w:lang w:eastAsia="zh-TW"/>
         </w:rPr>
         <w:drawing>
           <wp:inline distT="0" distB="0" distL="0" distR="0" wp14:anchorId="148E1450" wp14:editId="138D0FDD">
@@ -5971,7 +5880,7 @@
                     </pic:cNvPicPr>
                   </pic:nvPicPr>
                   <pic:blipFill>
-                    <a:blip r:embed="rId16">
+                    <a:blip r:embed="rId17">
                       <a:extLst>
                         <a:ext uri="{28A0092B-C50C-407E-A947-70E740481C1C}">
                           <a14:useLocalDpi xmlns:a14="http://schemas.microsoft.com/office/drawing/2010/main" val="0"/>
@@ -6016,27 +5925,14 @@
       <w:r>
         <w:t xml:space="preserve">Figure </w:t>
       </w:r>
-      <w:r>
-        <w:fldChar w:fldCharType="begin"/>
-      </w:r>
-      <w:r>
-        <w:instrText xml:space="preserve"> SEQ Figure \* ARABIC </w:instrText>
-      </w:r>
-      <w:r>
-        <w:fldChar w:fldCharType="separate"/>
-      </w:r>
-      <w:r>
-        <w:rPr>
-          <w:noProof/>
-        </w:rPr>
-        <w:t>3</w:t>
-      </w:r>
-      <w:r>
-        <w:rPr>
-          <w:noProof/>
-        </w:rPr>
-        <w:fldChar w:fldCharType="end"/>
-      </w:r>
+      <w:fldSimple w:instr=" SEQ Figure \* ARABIC ">
+        <w:r>
+          <w:rPr>
+            <w:noProof/>
+          </w:rPr>
+          <w:t>3</w:t>
+        </w:r>
+      </w:fldSimple>
       <w:r>
         <w:t xml:space="preserve"> – Welcome Panel</w:t>
       </w:r>
@@ -6258,11 +6154,11 @@
       <w:pPr>
         <w:pStyle w:val="Heading2"/>
       </w:pPr>
-      <w:bookmarkStart w:id="8" w:name="_Toc493682137"/>
+      <w:bookmarkStart w:id="9" w:name="_Toc493682137"/>
       <w:r>
         <w:t>License Panel</w:t>
       </w:r>
-      <w:bookmarkEnd w:id="8"/>
+      <w:bookmarkEnd w:id="9"/>
     </w:p>
     <w:p>
       <w:pPr>
@@ -6906,7 +6802,6 @@
           <w:noProof/>
           <w:sz w:val="28"/>
           <w:szCs w:val="28"/>
-          <w:lang w:eastAsia="zh-TW"/>
         </w:rPr>
         <w:lastRenderedPageBreak/>
         <w:drawing>
@@ -6927,7 +6822,7 @@
                     </pic:cNvPicPr>
                   </pic:nvPicPr>
                   <pic:blipFill>
-                    <a:blip r:embed="rId17">
+                    <a:blip r:embed="rId18">
                       <a:extLst>
                         <a:ext uri="{28A0092B-C50C-407E-A947-70E740481C1C}">
                           <a14:useLocalDpi xmlns:a14="http://schemas.microsoft.com/office/drawing/2010/main" val="0"/>
@@ -6964,27 +6859,14 @@
       <w:r>
         <w:t xml:space="preserve">Figure </w:t>
       </w:r>
-      <w:r>
-        <w:fldChar w:fldCharType="begin"/>
-      </w:r>
-      <w:r>
-        <w:instrText xml:space="preserve"> SEQ Figure \* ARABIC </w:instrText>
-      </w:r>
-      <w:r>
-        <w:fldChar w:fldCharType="separate"/>
-      </w:r>
-      <w:r>
-        <w:rPr>
-          <w:noProof/>
-        </w:rPr>
-        <w:t>4</w:t>
-      </w:r>
-      <w:r>
-        <w:rPr>
-          <w:noProof/>
-        </w:rPr>
-        <w:fldChar w:fldCharType="end"/>
-      </w:r>
+      <w:fldSimple w:instr=" SEQ Figure \* ARABIC ">
+        <w:r>
+          <w:rPr>
+            <w:noProof/>
+          </w:rPr>
+          <w:t>4</w:t>
+        </w:r>
+      </w:fldSimple>
       <w:r>
         <w:t xml:space="preserve"> – License Panel</w:t>
       </w:r>
@@ -7036,11 +6918,11 @@
       <w:pPr>
         <w:pStyle w:val="Heading2"/>
       </w:pPr>
-      <w:bookmarkStart w:id="9" w:name="_Toc493682138"/>
+      <w:bookmarkStart w:id="10" w:name="_Toc493682138"/>
       <w:r>
         <w:t>Backup Panel</w:t>
       </w:r>
-      <w:bookmarkEnd w:id="9"/>
+      <w:bookmarkEnd w:id="10"/>
     </w:p>
     <w:p>
       <w:pPr>
@@ -7408,7 +7290,6 @@
           <w:noProof/>
           <w:sz w:val="28"/>
           <w:szCs w:val="28"/>
-          <w:lang w:eastAsia="zh-TW"/>
         </w:rPr>
         <w:lastRenderedPageBreak/>
         <w:drawing>
@@ -7429,7 +7310,7 @@
                     </pic:cNvPicPr>
                   </pic:nvPicPr>
                   <pic:blipFill>
-                    <a:blip r:embed="rId18">
+                    <a:blip r:embed="rId19">
                       <a:extLst>
                         <a:ext uri="{28A0092B-C50C-407E-A947-70E740481C1C}">
                           <a14:useLocalDpi xmlns:a14="http://schemas.microsoft.com/office/drawing/2010/main" val="0"/>
@@ -7466,27 +7347,14 @@
       <w:r>
         <w:t xml:space="preserve">Figure </w:t>
       </w:r>
-      <w:r>
-        <w:fldChar w:fldCharType="begin"/>
-      </w:r>
-      <w:r>
-        <w:instrText xml:space="preserve"> SEQ Figure \* ARABIC </w:instrText>
-      </w:r>
-      <w:r>
-        <w:fldChar w:fldCharType="separate"/>
-      </w:r>
-      <w:r>
-        <w:rPr>
-          <w:noProof/>
-        </w:rPr>
-        <w:t>5</w:t>
-      </w:r>
-      <w:r>
-        <w:rPr>
-          <w:noProof/>
-        </w:rPr>
-        <w:fldChar w:fldCharType="end"/>
-      </w:r>
+      <w:fldSimple w:instr=" SEQ Figure \* ARABIC ">
+        <w:r>
+          <w:rPr>
+            <w:noProof/>
+          </w:rPr>
+          <w:t>5</w:t>
+        </w:r>
+      </w:fldSimple>
       <w:r>
         <w:t xml:space="preserve"> – Backup Panel</w:t>
       </w:r>
@@ -7514,16 +7382,7 @@
           <w:sz w:val="28"/>
           <w:szCs w:val="28"/>
         </w:rPr>
-        <w:t xml:space="preserve">Once the user selects the button to “Perform Backup”, the browser will (depending on how it is configured) display a dialog that allows selection of the destination for the </w:t>
-      </w:r>
-      <w:proofErr w:type="gramStart"/>
-      <w:r>
-        <w:rPr>
-          <w:rFonts w:ascii="Calibri" w:hAnsi="Calibri"/>
-          <w:sz w:val="28"/>
-          <w:szCs w:val="28"/>
-        </w:rPr>
-        <w:t xml:space="preserve">resulting  </w:t>
+        <w:t xml:space="preserve">Once the user selects the button to “Perform Backup”, the browser will (depending on how it is configured) display a dialog that allows selection of the destination for the resulting  </w:t>
       </w:r>
       <w:r>
         <w:rPr>
@@ -7532,20 +7391,8 @@
           <w:sz w:val="28"/>
           <w:szCs w:val="28"/>
         </w:rPr>
-        <w:t>.</w:t>
-      </w:r>
-      <w:proofErr w:type="spellStart"/>
-      <w:proofErr w:type="gramEnd"/>
-      <w:r>
-        <w:rPr>
-          <w:rFonts w:ascii="Calibri" w:hAnsi="Calibri"/>
-          <w:i/>
-          <w:sz w:val="28"/>
-          <w:szCs w:val="28"/>
-        </w:rPr>
-        <w:t>gwbk</w:t>
-      </w:r>
-      <w:proofErr w:type="spellEnd"/>
+        <w:t>.gwbk</w:t>
+      </w:r>
       <w:r>
         <w:rPr>
           <w:rFonts w:ascii="Calibri" w:hAnsi="Calibri"/>
@@ -7559,14 +7406,14 @@
       <w:pPr>
         <w:pStyle w:val="Heading2"/>
       </w:pPr>
-      <w:bookmarkStart w:id="10" w:name="_Toc493682139"/>
+      <w:bookmarkStart w:id="11" w:name="_Toc493682139"/>
       <w:r>
         <w:t>Site</w:t>
       </w:r>
       <w:r>
         <w:t xml:space="preserve"> Panel</w:t>
       </w:r>
-      <w:bookmarkEnd w:id="10"/>
+      <w:bookmarkEnd w:id="11"/>
     </w:p>
     <w:p>
       <w:pPr>
@@ -8347,21 +8194,12 @@
         </w:rPr>
         <w:t xml:space="preserve"> – the name of a </w:t>
       </w:r>
-      <w:proofErr w:type="spellStart"/>
-      <w:r>
-        <w:rPr>
-          <w:sz w:val="28"/>
-          <w:szCs w:val="28"/>
-        </w:rPr>
-        <w:t>datasource</w:t>
-      </w:r>
-      <w:proofErr w:type="spellEnd"/>
-      <w:r>
-        <w:rPr>
-          <w:sz w:val="28"/>
-          <w:szCs w:val="28"/>
-        </w:rPr>
-        <w:t xml:space="preserve"> to be assigned </w:t>
+      <w:r>
+        <w:rPr>
+          <w:sz w:val="28"/>
+          <w:szCs w:val="28"/>
+        </w:rPr>
+        <w:t xml:space="preserve">datasource to be assigned </w:t>
       </w:r>
       <w:r>
         <w:rPr>
@@ -8410,46 +8248,14 @@
           <w:sz w:val="28"/>
           <w:szCs w:val="28"/>
         </w:rPr>
-        <w:t xml:space="preserve"> the default production or test </w:t>
-      </w:r>
-      <w:proofErr w:type="spellStart"/>
-      <w:r>
-        <w:rPr>
-          <w:sz w:val="28"/>
-          <w:szCs w:val="28"/>
-        </w:rPr>
-        <w:t>datasource</w:t>
-      </w:r>
-      <w:proofErr w:type="spellEnd"/>
-      <w:r>
-        <w:rPr>
-          <w:sz w:val="28"/>
-          <w:szCs w:val="28"/>
-        </w:rPr>
-        <w:t xml:space="preserve">. </w:t>
-      </w:r>
-      <w:r>
-        <w:rPr>
-          <w:sz w:val="28"/>
-          <w:szCs w:val="28"/>
-        </w:rPr>
-        <w:t xml:space="preserve">The set of </w:t>
-      </w:r>
-      <w:proofErr w:type="spellStart"/>
-      <w:r>
-        <w:rPr>
-          <w:sz w:val="28"/>
-          <w:szCs w:val="28"/>
-        </w:rPr>
-        <w:t>datasources</w:t>
-      </w:r>
-      <w:proofErr w:type="spellEnd"/>
-      <w:r>
-        <w:rPr>
-          <w:sz w:val="28"/>
-          <w:szCs w:val="28"/>
-        </w:rPr>
-        <w:t xml:space="preserve"> required at any particular site must be pre-defined in </w:t>
+        <w:t xml:space="preserve"> the default production or test datasource. </w:t>
+      </w:r>
+      <w:r>
+        <w:rPr>
+          <w:sz w:val="28"/>
+          <w:szCs w:val="28"/>
+        </w:rPr>
+        <w:t xml:space="preserve">The set of datasources required at any particular site must be pre-defined in </w:t>
       </w:r>
       <w:r>
         <w:rPr>
@@ -8470,23 +8276,7 @@
           <w:sz w:val="28"/>
           <w:szCs w:val="28"/>
         </w:rPr>
-        <w:t xml:space="preserve"> Unlike with a single-site installation, the </w:t>
-      </w:r>
-      <w:proofErr w:type="spellStart"/>
-      <w:r>
-        <w:rPr>
-          <w:sz w:val="28"/>
-          <w:szCs w:val="28"/>
-        </w:rPr>
-        <w:t>datasource</w:t>
-      </w:r>
-      <w:proofErr w:type="spellEnd"/>
-      <w:r>
-        <w:rPr>
-          <w:sz w:val="28"/>
-          <w:szCs w:val="28"/>
-        </w:rPr>
-        <w:t xml:space="preserve"> names are pre-set in the installer.</w:t>
+        <w:t xml:space="preserve"> Unlike with a single-site installation, the datasource names are pre-set in the installer.</w:t>
       </w:r>
     </w:p>
     <w:p>
@@ -9243,27 +9033,14 @@
       <w:r>
         <w:t xml:space="preserve">Figure </w:t>
       </w:r>
-      <w:r>
-        <w:fldChar w:fldCharType="begin"/>
-      </w:r>
-      <w:r>
-        <w:instrText xml:space="preserve"> SEQ Figure \* ARABIC </w:instrText>
-      </w:r>
-      <w:r>
-        <w:fldChar w:fldCharType="separate"/>
-      </w:r>
-      <w:r>
-        <w:rPr>
-          <w:noProof/>
-        </w:rPr>
-        <w:t>6</w:t>
-      </w:r>
-      <w:r>
-        <w:rPr>
-          <w:noProof/>
-        </w:rPr>
-        <w:fldChar w:fldCharType="end"/>
-      </w:r>
+      <w:fldSimple w:instr=" SEQ Figure \* ARABIC ">
+        <w:r>
+          <w:rPr>
+            <w:noProof/>
+          </w:rPr>
+          <w:t>6</w:t>
+        </w:r>
+      </w:fldSimple>
       <w:r>
         <w:t xml:space="preserve"> – </w:t>
       </w:r>
@@ -9329,11 +9106,11 @@
       <w:pPr>
         <w:pStyle w:val="Heading2"/>
       </w:pPr>
-      <w:bookmarkStart w:id="11" w:name="_Toc493682140"/>
+      <w:bookmarkStart w:id="12" w:name="_Toc493682140"/>
       <w:r>
         <w:t>Feature Panel</w:t>
       </w:r>
-      <w:bookmarkEnd w:id="11"/>
+      <w:bookmarkEnd w:id="12"/>
     </w:p>
     <w:p>
       <w:pPr>
@@ -9797,7 +9574,6 @@
           <w:noProof/>
           <w:sz w:val="28"/>
           <w:szCs w:val="28"/>
-          <w:lang w:eastAsia="zh-TW"/>
         </w:rPr>
         <w:lastRenderedPageBreak/>
         <w:drawing>
@@ -9818,7 +9594,7 @@
                     </pic:cNvPicPr>
                   </pic:nvPicPr>
                   <pic:blipFill>
-                    <a:blip r:embed="rId19">
+                    <a:blip r:embed="rId20">
                       <a:extLst>
                         <a:ext uri="{28A0092B-C50C-407E-A947-70E740481C1C}">
                           <a14:useLocalDpi xmlns:a14="http://schemas.microsoft.com/office/drawing/2010/main" val="0"/>
@@ -9866,27 +9642,14 @@
       <w:r>
         <w:t xml:space="preserve">Figure </w:t>
       </w:r>
-      <w:r>
-        <w:fldChar w:fldCharType="begin"/>
-      </w:r>
-      <w:r>
-        <w:instrText xml:space="preserve"> SEQ Figure \* ARABIC </w:instrText>
-      </w:r>
-      <w:r>
-        <w:fldChar w:fldCharType="separate"/>
-      </w:r>
-      <w:r>
-        <w:rPr>
-          <w:noProof/>
-        </w:rPr>
-        <w:t>7</w:t>
-      </w:r>
-      <w:r>
-        <w:rPr>
-          <w:noProof/>
-        </w:rPr>
-        <w:fldChar w:fldCharType="end"/>
-      </w:r>
+      <w:fldSimple w:instr=" SEQ Figure \* ARABIC ">
+        <w:r>
+          <w:rPr>
+            <w:noProof/>
+          </w:rPr>
+          <w:t>7</w:t>
+        </w:r>
+      </w:fldSimple>
       <w:r>
         <w:t xml:space="preserve"> –Feature Panel</w:t>
       </w:r>
@@ -9895,11 +9658,11 @@
       <w:pPr>
         <w:pStyle w:val="Heading2"/>
       </w:pPr>
-      <w:bookmarkStart w:id="12" w:name="_Toc493682141"/>
+      <w:bookmarkStart w:id="13" w:name="_Toc493682141"/>
       <w:r>
         <w:t>Interface Definition Panel</w:t>
       </w:r>
-      <w:bookmarkEnd w:id="12"/>
+      <w:bookmarkEnd w:id="13"/>
     </w:p>
     <w:p>
       <w:pPr>
@@ -10677,7 +10440,6 @@
           <w:szCs w:val="28"/>
         </w:rPr>
       </w:pPr>
-      <w:proofErr w:type="spellStart"/>
       <w:r>
         <w:rPr>
           <w:sz w:val="28"/>
@@ -10685,7 +10447,6 @@
         </w:rPr>
         <w:t>batchexpert</w:t>
       </w:r>
-      <w:proofErr w:type="spellEnd"/>
     </w:p>
     <w:p>
       <w:pPr>
@@ -10699,7 +10460,6 @@
           <w:szCs w:val="28"/>
         </w:rPr>
       </w:pPr>
-      <w:proofErr w:type="spellStart"/>
       <w:r>
         <w:rPr>
           <w:sz w:val="28"/>
@@ -10707,7 +10467,6 @@
         </w:rPr>
         <w:t>pysfc</w:t>
       </w:r>
-      <w:proofErr w:type="spellEnd"/>
     </w:p>
     <w:p>
       <w:pPr>
@@ -10925,9 +10684,6 @@
         <w:pStyle w:val="XML"/>
       </w:pPr>
       <w:r>
-        <w:rPr>
-          <w:lang w:eastAsia="zh-TW"/>
-        </w:rPr>
         <w:drawing>
           <wp:inline distT="0" distB="0" distL="0" distR="0" wp14:anchorId="01E4334B" wp14:editId="2A9075ED">
             <wp:extent cx="5943600" cy="3472665"/>
@@ -10946,7 +10702,7 @@
                     </pic:cNvPicPr>
                   </pic:nvPicPr>
                   <pic:blipFill>
-                    <a:blip r:embed="rId20">
+                    <a:blip r:embed="rId21">
                       <a:extLst>
                         <a:ext uri="{28A0092B-C50C-407E-A947-70E740481C1C}">
                           <a14:useLocalDpi xmlns:a14="http://schemas.microsoft.com/office/drawing/2010/main" val="0"/>
@@ -10991,27 +10747,14 @@
       <w:r>
         <w:t xml:space="preserve">Figure </w:t>
       </w:r>
-      <w:r>
-        <w:fldChar w:fldCharType="begin"/>
-      </w:r>
-      <w:r>
-        <w:instrText xml:space="preserve"> SEQ Figure \* ARABIC </w:instrText>
-      </w:r>
-      <w:r>
-        <w:fldChar w:fldCharType="separate"/>
-      </w:r>
-      <w:r>
-        <w:rPr>
-          <w:noProof/>
-        </w:rPr>
-        <w:t>8</w:t>
-      </w:r>
-      <w:r>
-        <w:rPr>
-          <w:noProof/>
-        </w:rPr>
-        <w:fldChar w:fldCharType="end"/>
-      </w:r>
+      <w:fldSimple w:instr=" SEQ Figure \* ARABIC ">
+        <w:r>
+          <w:rPr>
+            <w:noProof/>
+          </w:rPr>
+          <w:t>8</w:t>
+        </w:r>
+      </w:fldSimple>
       <w:r>
         <w:t xml:space="preserve"> – Interface Definition Panel</w:t>
       </w:r>
@@ -11047,11 +10790,11 @@
       <w:pPr>
         <w:pStyle w:val="Heading2"/>
       </w:pPr>
-      <w:bookmarkStart w:id="13" w:name="_Toc493682142"/>
+      <w:bookmarkStart w:id="14" w:name="_Toc493682142"/>
       <w:r>
         <w:t>Cleanup Panel</w:t>
       </w:r>
-      <w:bookmarkEnd w:id="13"/>
+      <w:bookmarkEnd w:id="14"/>
     </w:p>
     <w:p>
       <w:pPr>
@@ -12311,7 +12054,6 @@
           <w:noProof/>
           <w:sz w:val="28"/>
           <w:szCs w:val="28"/>
-          <w:lang w:eastAsia="zh-TW"/>
         </w:rPr>
         <w:drawing>
           <wp:inline distT="0" distB="0" distL="0" distR="0" wp14:anchorId="072982C2" wp14:editId="742A0F0B">
@@ -12331,7 +12073,7 @@
                     </pic:cNvPicPr>
                   </pic:nvPicPr>
                   <pic:blipFill>
-                    <a:blip r:embed="rId21">
+                    <a:blip r:embed="rId22">
                       <a:extLst>
                         <a:ext uri="{28A0092B-C50C-407E-A947-70E740481C1C}">
                           <a14:useLocalDpi xmlns:a14="http://schemas.microsoft.com/office/drawing/2010/main" val="0"/>
@@ -12376,27 +12118,14 @@
       <w:r>
         <w:t xml:space="preserve">Figure </w:t>
       </w:r>
-      <w:r>
-        <w:fldChar w:fldCharType="begin"/>
-      </w:r>
-      <w:r>
-        <w:instrText xml:space="preserve"> SEQ Figure \* ARABIC </w:instrText>
-      </w:r>
-      <w:r>
-        <w:fldChar w:fldCharType="separate"/>
-      </w:r>
-      <w:r>
-        <w:rPr>
-          <w:noProof/>
-        </w:rPr>
-        <w:t>9</w:t>
-      </w:r>
-      <w:r>
-        <w:rPr>
-          <w:noProof/>
-        </w:rPr>
-        <w:fldChar w:fldCharType="end"/>
-      </w:r>
+      <w:fldSimple w:instr=" SEQ Figure \* ARABIC ">
+        <w:r>
+          <w:rPr>
+            <w:noProof/>
+          </w:rPr>
+          <w:t>9</w:t>
+        </w:r>
+      </w:fldSimple>
       <w:r>
         <w:t xml:space="preserve"> – Cleanup Panel</w:t>
       </w:r>
@@ -12414,12 +12143,12 @@
       <w:pPr>
         <w:pStyle w:val="Heading2"/>
       </w:pPr>
-      <w:bookmarkStart w:id="14" w:name="_Toc493682143"/>
+      <w:bookmarkStart w:id="15" w:name="_Toc493682143"/>
       <w:r>
         <w:lastRenderedPageBreak/>
         <w:t>Authentication Panel</w:t>
       </w:r>
-      <w:bookmarkEnd w:id="14"/>
+      <w:bookmarkEnd w:id="15"/>
     </w:p>
     <w:p>
       <w:pPr>
@@ -13118,7 +12847,6 @@
           <w:noProof/>
           <w:sz w:val="28"/>
           <w:szCs w:val="28"/>
-          <w:lang w:eastAsia="zh-TW"/>
         </w:rPr>
         <w:drawing>
           <wp:inline distT="0" distB="0" distL="0" distR="0" wp14:anchorId="31D4EE91" wp14:editId="08705AC4">
@@ -13138,7 +12866,7 @@
                     </pic:cNvPicPr>
                   </pic:nvPicPr>
                   <pic:blipFill>
-                    <a:blip r:embed="rId22">
+                    <a:blip r:embed="rId23">
                       <a:extLst>
                         <a:ext uri="{28A0092B-C50C-407E-A947-70E740481C1C}">
                           <a14:useLocalDpi xmlns:a14="http://schemas.microsoft.com/office/drawing/2010/main" val="0"/>
@@ -13183,27 +12911,14 @@
       <w:r>
         <w:t xml:space="preserve">Figure </w:t>
       </w:r>
-      <w:r>
-        <w:fldChar w:fldCharType="begin"/>
-      </w:r>
-      <w:r>
-        <w:instrText xml:space="preserve"> SEQ Figure \* ARABIC </w:instrText>
-      </w:r>
-      <w:r>
-        <w:fldChar w:fldCharType="separate"/>
-      </w:r>
-      <w:r>
-        <w:rPr>
-          <w:noProof/>
-        </w:rPr>
-        <w:t>10</w:t>
-      </w:r>
-      <w:r>
-        <w:rPr>
-          <w:noProof/>
-        </w:rPr>
-        <w:fldChar w:fldCharType="end"/>
-      </w:r>
+      <w:fldSimple w:instr=" SEQ Figure \* ARABIC ">
+        <w:r>
+          <w:rPr>
+            <w:noProof/>
+          </w:rPr>
+          <w:t>10</w:t>
+        </w:r>
+      </w:fldSimple>
       <w:r>
         <w:t xml:space="preserve"> – </w:t>
       </w:r>
@@ -13256,11 +12971,11 @@
       <w:pPr>
         <w:pStyle w:val="Heading2"/>
       </w:pPr>
-      <w:bookmarkStart w:id="15" w:name="_Toc493682144"/>
+      <w:bookmarkStart w:id="16" w:name="_Toc493682144"/>
       <w:r>
         <w:t>Icon Panel</w:t>
       </w:r>
-      <w:bookmarkEnd w:id="15"/>
+      <w:bookmarkEnd w:id="16"/>
     </w:p>
     <w:p>
       <w:pPr>
@@ -14144,7 +13859,6 @@
           <w:noProof/>
           <w:sz w:val="28"/>
           <w:szCs w:val="28"/>
-          <w:lang w:eastAsia="zh-TW"/>
         </w:rPr>
         <w:drawing>
           <wp:inline distT="0" distB="0" distL="0" distR="0" wp14:anchorId="40776B18" wp14:editId="78C5E7E0">
@@ -14164,7 +13878,7 @@
                     </pic:cNvPicPr>
                   </pic:nvPicPr>
                   <pic:blipFill>
-                    <a:blip r:embed="rId23">
+                    <a:blip r:embed="rId24">
                       <a:extLst>
                         <a:ext uri="{28A0092B-C50C-407E-A947-70E740481C1C}">
                           <a14:useLocalDpi xmlns:a14="http://schemas.microsoft.com/office/drawing/2010/main" val="0"/>
@@ -14210,27 +13924,14 @@
       <w:r>
         <w:t xml:space="preserve">Figure </w:t>
       </w:r>
-      <w:r>
-        <w:fldChar w:fldCharType="begin"/>
-      </w:r>
-      <w:r>
-        <w:instrText xml:space="preserve"> SEQ Figure \* ARABIC </w:instrText>
-      </w:r>
-      <w:r>
-        <w:fldChar w:fldCharType="separate"/>
-      </w:r>
-      <w:r>
-        <w:rPr>
-          <w:noProof/>
-        </w:rPr>
-        <w:t>11</w:t>
-      </w:r>
-      <w:r>
-        <w:rPr>
-          <w:noProof/>
-        </w:rPr>
-        <w:fldChar w:fldCharType="end"/>
-      </w:r>
+      <w:fldSimple w:instr=" SEQ Figure \* ARABIC ">
+        <w:r>
+          <w:rPr>
+            <w:noProof/>
+          </w:rPr>
+          <w:t>11</w:t>
+        </w:r>
+      </w:fldSimple>
       <w:r>
         <w:t xml:space="preserve"> – Icon Panel</w:t>
       </w:r>
@@ -14257,11 +13958,11 @@
       <w:pPr>
         <w:pStyle w:val="Heading2"/>
       </w:pPr>
-      <w:bookmarkStart w:id="16" w:name="_Toc493682145"/>
+      <w:bookmarkStart w:id="17" w:name="_Toc493682145"/>
       <w:r>
         <w:t>File Panel</w:t>
       </w:r>
-      <w:bookmarkEnd w:id="16"/>
+      <w:bookmarkEnd w:id="17"/>
     </w:p>
     <w:p>
       <w:pPr>
@@ -16346,9 +16047,6 @@
         <w:pStyle w:val="XML"/>
       </w:pPr>
       <w:r>
-        <w:rPr>
-          <w:lang w:eastAsia="zh-TW"/>
-        </w:rPr>
         <w:drawing>
           <wp:inline distT="0" distB="0" distL="0" distR="0" wp14:anchorId="7A25DAB2" wp14:editId="1943DFFE">
             <wp:extent cx="5943600" cy="2526484"/>
@@ -16367,7 +16065,7 @@
                     </pic:cNvPicPr>
                   </pic:nvPicPr>
                   <pic:blipFill>
-                    <a:blip r:embed="rId24">
+                    <a:blip r:embed="rId25">
                       <a:extLst>
                         <a:ext uri="{28A0092B-C50C-407E-A947-70E740481C1C}">
                           <a14:useLocalDpi xmlns:a14="http://schemas.microsoft.com/office/drawing/2010/main" val="0"/>
@@ -16407,27 +16105,14 @@
       <w:r>
         <w:t xml:space="preserve">Figure </w:t>
       </w:r>
-      <w:r>
-        <w:fldChar w:fldCharType="begin"/>
-      </w:r>
-      <w:r>
-        <w:instrText xml:space="preserve"> SEQ Figure \* ARABIC </w:instrText>
-      </w:r>
-      <w:r>
-        <w:fldChar w:fldCharType="separate"/>
-      </w:r>
-      <w:r>
-        <w:rPr>
-          <w:noProof/>
-        </w:rPr>
-        <w:t>12</w:t>
-      </w:r>
-      <w:r>
-        <w:rPr>
-          <w:noProof/>
-        </w:rPr>
-        <w:fldChar w:fldCharType="end"/>
-      </w:r>
+      <w:fldSimple w:instr=" SEQ Figure \* ARABIC ">
+        <w:r>
+          <w:rPr>
+            <w:noProof/>
+          </w:rPr>
+          <w:t>12</w:t>
+        </w:r>
+      </w:fldSimple>
       <w:r>
         <w:t xml:space="preserve"> –File Panel</w:t>
       </w:r>
@@ -16445,11 +16130,11 @@
       <w:pPr>
         <w:pStyle w:val="Heading2"/>
       </w:pPr>
-      <w:bookmarkStart w:id="17" w:name="_Toc493682146"/>
+      <w:bookmarkStart w:id="18" w:name="_Toc493682146"/>
       <w:r>
         <w:t>Database Panel</w:t>
       </w:r>
-      <w:bookmarkEnd w:id="17"/>
+      <w:bookmarkEnd w:id="18"/>
     </w:p>
     <w:p>
       <w:pPr>
@@ -18303,7 +17988,6 @@
           <w:noProof/>
           <w:sz w:val="28"/>
           <w:szCs w:val="28"/>
-          <w:lang w:eastAsia="zh-TW"/>
         </w:rPr>
         <w:drawing>
           <wp:inline distT="0" distB="0" distL="0" distR="0" wp14:anchorId="150A51AF" wp14:editId="3DFF4186">
@@ -18323,7 +18007,7 @@
                     </pic:cNvPicPr>
                   </pic:nvPicPr>
                   <pic:blipFill>
-                    <a:blip r:embed="rId25">
+                    <a:blip r:embed="rId26">
                       <a:extLst>
                         <a:ext uri="{28A0092B-C50C-407E-A947-70E740481C1C}">
                           <a14:useLocalDpi xmlns:a14="http://schemas.microsoft.com/office/drawing/2010/main" val="0"/>
@@ -18369,27 +18053,14 @@
       <w:r>
         <w:t xml:space="preserve">Figure </w:t>
       </w:r>
-      <w:r>
-        <w:fldChar w:fldCharType="begin"/>
-      </w:r>
-      <w:r>
-        <w:instrText xml:space="preserve"> SEQ Figure \* ARABIC </w:instrText>
-      </w:r>
-      <w:r>
-        <w:fldChar w:fldCharType="separate"/>
-      </w:r>
-      <w:r>
-        <w:rPr>
-          <w:noProof/>
-        </w:rPr>
-        <w:t>13</w:t>
-      </w:r>
-      <w:r>
-        <w:rPr>
-          <w:noProof/>
-        </w:rPr>
-        <w:fldChar w:fldCharType="end"/>
-      </w:r>
+      <w:fldSimple w:instr=" SEQ Figure \* ARABIC ">
+        <w:r>
+          <w:rPr>
+            <w:noProof/>
+          </w:rPr>
+          <w:t>13</w:t>
+        </w:r>
+      </w:fldSimple>
       <w:r>
         <w:t xml:space="preserve"> –Database Panel</w:t>
       </w:r>
@@ -18467,11 +18138,11 @@
       <w:pPr>
         <w:pStyle w:val="Heading2"/>
       </w:pPr>
-      <w:bookmarkStart w:id="18" w:name="_Toc493682147"/>
+      <w:bookmarkStart w:id="19" w:name="_Toc493682147"/>
       <w:r>
         <w:t>Module Panel</w:t>
       </w:r>
-      <w:bookmarkEnd w:id="18"/>
+      <w:bookmarkEnd w:id="19"/>
     </w:p>
     <w:p>
       <w:pPr>
@@ -19347,9 +19018,6 @@
         <w:pStyle w:val="XML"/>
       </w:pPr>
       <w:r>
-        <w:rPr>
-          <w:lang w:eastAsia="zh-TW"/>
-        </w:rPr>
         <w:drawing>
           <wp:inline distT="0" distB="0" distL="0" distR="0" wp14:anchorId="1B2BA96D" wp14:editId="750F727E">
             <wp:extent cx="5943600" cy="2329802"/>
@@ -19368,7 +19036,7 @@
                     </pic:cNvPicPr>
                   </pic:nvPicPr>
                   <pic:blipFill>
-                    <a:blip r:embed="rId26">
+                    <a:blip r:embed="rId27">
                       <a:extLst>
                         <a:ext uri="{28A0092B-C50C-407E-A947-70E740481C1C}">
                           <a14:useLocalDpi xmlns:a14="http://schemas.microsoft.com/office/drawing/2010/main" val="0"/>
@@ -19408,27 +19076,14 @@
       <w:r>
         <w:t xml:space="preserve">Figure </w:t>
       </w:r>
-      <w:r>
-        <w:fldChar w:fldCharType="begin"/>
-      </w:r>
-      <w:r>
-        <w:instrText xml:space="preserve"> SEQ Figure \* ARABIC </w:instrText>
-      </w:r>
-      <w:r>
-        <w:fldChar w:fldCharType="separate"/>
-      </w:r>
-      <w:r>
-        <w:rPr>
-          <w:noProof/>
-        </w:rPr>
-        <w:t>14</w:t>
-      </w:r>
-      <w:r>
-        <w:rPr>
-          <w:noProof/>
-        </w:rPr>
-        <w:fldChar w:fldCharType="end"/>
-      </w:r>
+      <w:fldSimple w:instr=" SEQ Figure \* ARABIC ">
+        <w:r>
+          <w:rPr>
+            <w:noProof/>
+          </w:rPr>
+          <w:t>14</w:t>
+        </w:r>
+      </w:fldSimple>
       <w:r>
         <w:t xml:space="preserve"> –Module Panel</w:t>
       </w:r>
@@ -19438,12 +19093,12 @@
       <w:pPr>
         <w:pStyle w:val="Heading2"/>
       </w:pPr>
-      <w:bookmarkStart w:id="19" w:name="_Toc493682148"/>
+      <w:bookmarkStart w:id="20" w:name="_Toc493682148"/>
       <w:r>
         <w:lastRenderedPageBreak/>
         <w:t>Python Panel</w:t>
       </w:r>
-      <w:bookmarkEnd w:id="19"/>
+      <w:bookmarkEnd w:id="20"/>
     </w:p>
     <w:p>
       <w:pPr>
@@ -19492,19 +19147,8 @@
           <w:sz w:val="28"/>
           <w:szCs w:val="28"/>
         </w:rPr>
-        <w:t>user-lib/</w:t>
-      </w:r>
-      <w:proofErr w:type="spellStart"/>
-      <w:r>
-        <w:rPr>
-          <w:rFonts w:ascii="Calibri" w:hAnsi="Calibri"/>
-          <w:i/>
-          <w:sz w:val="28"/>
-          <w:szCs w:val="28"/>
-        </w:rPr>
-        <w:t>pylib</w:t>
-      </w:r>
-      <w:proofErr w:type="spellEnd"/>
+        <w:t>user-lib/pylib</w:t>
+      </w:r>
       <w:r>
         <w:rPr>
           <w:rFonts w:ascii="Calibri" w:hAnsi="Calibri"/>
@@ -21140,7 +20784,6 @@
           <w:noProof/>
           <w:sz w:val="28"/>
           <w:szCs w:val="28"/>
-          <w:lang w:eastAsia="zh-TW"/>
         </w:rPr>
         <w:lastRenderedPageBreak/>
         <w:drawing>
@@ -21161,7 +20804,7 @@
                     </pic:cNvPicPr>
                   </pic:nvPicPr>
                   <pic:blipFill>
-                    <a:blip r:embed="rId25">
+                    <a:blip r:embed="rId26">
                       <a:extLst>
                         <a:ext uri="{28A0092B-C50C-407E-A947-70E740481C1C}">
                           <a14:useLocalDpi xmlns:a14="http://schemas.microsoft.com/office/drawing/2010/main" val="0"/>
@@ -21207,27 +20850,14 @@
       <w:r>
         <w:t xml:space="preserve">Figure </w:t>
       </w:r>
-      <w:r>
-        <w:fldChar w:fldCharType="begin"/>
-      </w:r>
-      <w:r>
-        <w:instrText xml:space="preserve"> SEQ Figure \* ARABIC </w:instrText>
-      </w:r>
-      <w:r>
-        <w:fldChar w:fldCharType="separate"/>
-      </w:r>
-      <w:r>
-        <w:rPr>
-          <w:noProof/>
-        </w:rPr>
-        <w:t>15</w:t>
-      </w:r>
-      <w:r>
-        <w:rPr>
-          <w:noProof/>
-        </w:rPr>
-        <w:fldChar w:fldCharType="end"/>
-      </w:r>
+      <w:fldSimple w:instr=" SEQ Figure \* ARABIC ">
+        <w:r>
+          <w:rPr>
+            <w:noProof/>
+          </w:rPr>
+          <w:t>15</w:t>
+        </w:r>
+      </w:fldSimple>
       <w:r>
         <w:t xml:space="preserve"> –Python Panel</w:t>
       </w:r>
@@ -21236,11 +20866,11 @@
       <w:pPr>
         <w:pStyle w:val="Heading2"/>
       </w:pPr>
-      <w:bookmarkStart w:id="20" w:name="_Toc493682149"/>
+      <w:bookmarkStart w:id="21" w:name="_Toc493682149"/>
       <w:r>
         <w:t>ScanClass Panel</w:t>
       </w:r>
-      <w:bookmarkEnd w:id="20"/>
+      <w:bookmarkEnd w:id="21"/>
     </w:p>
     <w:p>
       <w:pPr>
@@ -22161,7 +21791,6 @@
           <w:noProof/>
           <w:sz w:val="28"/>
           <w:szCs w:val="28"/>
-          <w:lang w:eastAsia="zh-TW"/>
         </w:rPr>
         <w:drawing>
           <wp:inline distT="0" distB="0" distL="0" distR="0" wp14:anchorId="312EF749" wp14:editId="71D16968">
@@ -22181,7 +21810,7 @@
                     </pic:cNvPicPr>
                   </pic:nvPicPr>
                   <pic:blipFill>
-                    <a:blip r:embed="rId27">
+                    <a:blip r:embed="rId28">
                       <a:extLst>
                         <a:ext uri="{28A0092B-C50C-407E-A947-70E740481C1C}">
                           <a14:useLocalDpi xmlns:a14="http://schemas.microsoft.com/office/drawing/2010/main" val="0"/>
@@ -22221,37 +21850,16 @@
       <w:r>
         <w:t xml:space="preserve">Figure </w:t>
       </w:r>
-      <w:r>
-        <w:fldChar w:fldCharType="begin"/>
-      </w:r>
-      <w:r>
-        <w:instrText xml:space="preserve"> SEQ Figure \* ARABIC </w:instrText>
-      </w:r>
-      <w:r>
-        <w:fldChar w:fldCharType="separate"/>
-      </w:r>
-      <w:r>
-        <w:rPr>
-          <w:noProof/>
-        </w:rPr>
-        <w:t>16</w:t>
-      </w:r>
-      <w:r>
-        <w:rPr>
-          <w:noProof/>
-        </w:rPr>
-        <w:fldChar w:fldCharType="end"/>
-      </w:r>
-      <w:r>
-        <w:t xml:space="preserve"> –</w:t>
-      </w:r>
-      <w:proofErr w:type="spellStart"/>
-      <w:r>
-        <w:t>ScanClass</w:t>
-      </w:r>
-      <w:proofErr w:type="spellEnd"/>
-      <w:r>
-        <w:t xml:space="preserve"> Panel</w:t>
+      <w:fldSimple w:instr=" SEQ Figure \* ARABIC ">
+        <w:r>
+          <w:rPr>
+            <w:noProof/>
+          </w:rPr>
+          <w:t>16</w:t>
+        </w:r>
+      </w:fldSimple>
+      <w:r>
+        <w:t xml:space="preserve"> –ScanClass Panel</w:t>
       </w:r>
     </w:p>
     <w:p/>
@@ -22265,11 +21873,11 @@
       <w:pPr>
         <w:pStyle w:val="Heading2"/>
       </w:pPr>
-      <w:bookmarkStart w:id="21" w:name="_Toc493682150"/>
+      <w:bookmarkStart w:id="22" w:name="_Toc493682150"/>
       <w:r>
         <w:t>Tag Panel</w:t>
       </w:r>
-      <w:bookmarkEnd w:id="21"/>
+      <w:bookmarkEnd w:id="22"/>
     </w:p>
     <w:p>
       <w:pPr>
@@ -23917,7 +23525,6 @@
           <w:noProof/>
           <w:sz w:val="28"/>
           <w:szCs w:val="28"/>
-          <w:lang w:eastAsia="zh-TW"/>
         </w:rPr>
         <w:drawing>
           <wp:inline distT="0" distB="0" distL="0" distR="0" wp14:anchorId="6A931844" wp14:editId="0B44EFA4">
@@ -23937,7 +23544,7 @@
                     </pic:cNvPicPr>
                   </pic:nvPicPr>
                   <pic:blipFill>
-                    <a:blip r:embed="rId28">
+                    <a:blip r:embed="rId29">
                       <a:extLst>
                         <a:ext uri="{28A0092B-C50C-407E-A947-70E740481C1C}">
                           <a14:useLocalDpi xmlns:a14="http://schemas.microsoft.com/office/drawing/2010/main" val="0"/>
@@ -23983,27 +23590,14 @@
       <w:r>
         <w:t xml:space="preserve">Figure </w:t>
       </w:r>
-      <w:r>
-        <w:fldChar w:fldCharType="begin"/>
-      </w:r>
-      <w:r>
-        <w:instrText xml:space="preserve"> SEQ Figure \* ARABIC </w:instrText>
-      </w:r>
-      <w:r>
-        <w:fldChar w:fldCharType="separate"/>
-      </w:r>
-      <w:r>
-        <w:rPr>
-          <w:noProof/>
-        </w:rPr>
-        <w:t>17</w:t>
-      </w:r>
-      <w:r>
-        <w:rPr>
-          <w:noProof/>
-        </w:rPr>
-        <w:fldChar w:fldCharType="end"/>
-      </w:r>
+      <w:fldSimple w:instr=" SEQ Figure \* ARABIC ">
+        <w:r>
+          <w:rPr>
+            <w:noProof/>
+          </w:rPr>
+          <w:t>17</w:t>
+        </w:r>
+      </w:fldSimple>
       <w:r>
         <w:t xml:space="preserve"> – Tag Panel</w:t>
       </w:r>
@@ -24048,11 +23642,11 @@
       <w:pPr>
         <w:pStyle w:val="Heading2"/>
       </w:pPr>
-      <w:bookmarkStart w:id="22" w:name="_Toc493682151"/>
+      <w:bookmarkStart w:id="23" w:name="_Toc493682151"/>
       <w:r>
         <w:t>Defaults Panel</w:t>
       </w:r>
-      <w:bookmarkEnd w:id="22"/>
+      <w:bookmarkEnd w:id="23"/>
     </w:p>
     <w:p>
       <w:pPr>
@@ -24076,34 +23670,14 @@
           <w:sz w:val="28"/>
           <w:szCs w:val="28"/>
         </w:rPr>
-        <w:t xml:space="preserve">designed for the situation where a customer requires a customized feature, defined through project python. Say, for example, that the features </w:t>
-      </w:r>
-      <w:proofErr w:type="gramStart"/>
-      <w:r>
-        <w:rPr>
-          <w:rFonts w:ascii="Calibri" w:hAnsi="Calibri"/>
-          <w:sz w:val="28"/>
-          <w:szCs w:val="28"/>
-        </w:rPr>
-        <w:t>was</w:t>
-      </w:r>
-      <w:proofErr w:type="gramEnd"/>
-      <w:r>
-        <w:rPr>
-          <w:rFonts w:ascii="Calibri" w:hAnsi="Calibri"/>
-          <w:sz w:val="28"/>
-          <w:szCs w:val="28"/>
-        </w:rPr>
-        <w:t xml:space="preserve"> </w:t>
-      </w:r>
-      <w:proofErr w:type="spellStart"/>
+        <w:t xml:space="preserve">designed for the situation where a customer requires a customized feature, defined through project python. Say, for example, that the features was </w:t>
+      </w:r>
       <w:r>
         <w:rPr>
           <w:rFonts w:ascii="Courier" w:hAnsi="Courier"/>
         </w:rPr>
         <w:t>executeEndOfProcessingCallback</w:t>
       </w:r>
-      <w:proofErr w:type="spellEnd"/>
       <w:r>
         <w:rPr>
           <w:rFonts w:ascii="Calibri" w:hAnsi="Calibri"/>
@@ -24134,17 +23708,7 @@
           <w:sz w:val="28"/>
           <w:szCs w:val="28"/>
         </w:rPr>
-        <w:t>ged to execute this callback for the specific customer, then we have bro</w:t>
-      </w:r>
-      <w:bookmarkStart w:id="23" w:name="_GoBack"/>
-      <w:bookmarkEnd w:id="23"/>
-      <w:r>
-        <w:rPr>
-          <w:rFonts w:ascii="Calibri" w:hAnsi="Calibri"/>
-          <w:sz w:val="28"/>
-          <w:szCs w:val="28"/>
-        </w:rPr>
-        <w:t xml:space="preserve">ken the </w:t>
+        <w:t xml:space="preserve">ged to execute this callback for the specific customer, then we have broken the </w:t>
       </w:r>
       <w:r>
         <w:rPr>
@@ -24187,25 +23751,7 @@
           <w:sz w:val="28"/>
           <w:szCs w:val="28"/>
         </w:rPr>
-        <w:t xml:space="preserve">For </w:t>
-      </w:r>
-      <w:proofErr w:type="gramStart"/>
-      <w:r>
-        <w:rPr>
-          <w:rFonts w:ascii="Calibri" w:hAnsi="Calibri"/>
-          <w:sz w:val="28"/>
-          <w:szCs w:val="28"/>
-        </w:rPr>
-        <w:t>now</w:t>
-      </w:r>
-      <w:proofErr w:type="gramEnd"/>
-      <w:r>
-        <w:rPr>
-          <w:rFonts w:ascii="Calibri" w:hAnsi="Calibri"/>
-          <w:sz w:val="28"/>
-          <w:szCs w:val="28"/>
-        </w:rPr>
-        <w:t xml:space="preserve"> only “Scripts” resource types are considered</w:t>
+        <w:t>For now only “Scripts” resource types are considered</w:t>
       </w:r>
       <w:r>
         <w:rPr>
@@ -24834,7 +24380,6 @@
           <w:noProof/>
           <w:sz w:val="28"/>
           <w:szCs w:val="28"/>
-          <w:lang w:eastAsia="zh-TW"/>
         </w:rPr>
         <w:drawing>
           <wp:inline distT="0" distB="0" distL="0" distR="0" wp14:anchorId="39D4F427" wp14:editId="39A74975">
@@ -24854,7 +24399,7 @@
                     </pic:cNvPicPr>
                   </pic:nvPicPr>
                   <pic:blipFill>
-                    <a:blip r:embed="rId29">
+                    <a:blip r:embed="rId30">
                       <a:extLst>
                         <a:ext uri="{28A0092B-C50C-407E-A947-70E740481C1C}">
                           <a14:useLocalDpi xmlns:a14="http://schemas.microsoft.com/office/drawing/2010/main" val="0"/>
@@ -24894,27 +24439,14 @@
       <w:r>
         <w:t xml:space="preserve">Figure </w:t>
       </w:r>
-      <w:r>
-        <w:fldChar w:fldCharType="begin"/>
-      </w:r>
-      <w:r>
-        <w:instrText xml:space="preserve"> SEQ Figure \* ARABIC </w:instrText>
-      </w:r>
-      <w:r>
-        <w:fldChar w:fldCharType="separate"/>
-      </w:r>
-      <w:r>
-        <w:rPr>
-          <w:noProof/>
-        </w:rPr>
-        <w:t>18</w:t>
-      </w:r>
-      <w:r>
-        <w:rPr>
-          <w:noProof/>
-        </w:rPr>
-        <w:fldChar w:fldCharType="end"/>
-      </w:r>
+      <w:fldSimple w:instr=" SEQ Figure \* ARABIC ">
+        <w:r>
+          <w:rPr>
+            <w:noProof/>
+          </w:rPr>
+          <w:t>18</w:t>
+        </w:r>
+      </w:fldSimple>
       <w:r>
         <w:t xml:space="preserve"> –</w:t>
       </w:r>
@@ -25396,7 +24928,6 @@
           <w:noProof/>
           <w:sz w:val="28"/>
           <w:szCs w:val="28"/>
-          <w:lang w:eastAsia="zh-TW"/>
         </w:rPr>
         <w:drawing>
           <wp:inline distT="0" distB="0" distL="0" distR="0" wp14:anchorId="4A0C6FC8" wp14:editId="720A3ED5">
@@ -25416,7 +24947,7 @@
                     </pic:cNvPicPr>
                   </pic:nvPicPr>
                   <pic:blipFill>
-                    <a:blip r:embed="rId29">
+                    <a:blip r:embed="rId30">
                       <a:extLst>
                         <a:ext uri="{28A0092B-C50C-407E-A947-70E740481C1C}">
                           <a14:useLocalDpi xmlns:a14="http://schemas.microsoft.com/office/drawing/2010/main" val="0"/>
@@ -25456,27 +24987,14 @@
       <w:r>
         <w:t xml:space="preserve">Figure </w:t>
       </w:r>
-      <w:r>
-        <w:fldChar w:fldCharType="begin"/>
-      </w:r>
-      <w:r>
-        <w:instrText xml:space="preserve"> SEQ Figure \* ARABIC </w:instrText>
-      </w:r>
-      <w:r>
-        <w:fldChar w:fldCharType="separate"/>
-      </w:r>
-      <w:r>
-        <w:rPr>
-          <w:noProof/>
-        </w:rPr>
-        <w:t>19</w:t>
-      </w:r>
-      <w:r>
-        <w:rPr>
-          <w:noProof/>
-        </w:rPr>
-        <w:fldChar w:fldCharType="end"/>
-      </w:r>
+      <w:fldSimple w:instr=" SEQ Figure \* ARABIC ">
+        <w:r>
+          <w:rPr>
+            <w:noProof/>
+          </w:rPr>
+          <w:t>19</w:t>
+        </w:r>
+      </w:fldSimple>
       <w:r>
         <w:t xml:space="preserve"> –Toolkit Panel</w:t>
       </w:r>
@@ -26641,7 +26159,6 @@
       <w:r>
         <w:rPr>
           <w:noProof/>
-          <w:lang w:eastAsia="zh-TW"/>
         </w:rPr>
         <w:drawing>
           <wp:inline distT="0" distB="0" distL="0" distR="0" wp14:anchorId="2FA90124" wp14:editId="019D9840">
@@ -26661,7 +26178,7 @@
                     </pic:cNvPicPr>
                   </pic:nvPicPr>
                   <pic:blipFill>
-                    <a:blip r:embed="rId30">
+                    <a:blip r:embed="rId31">
                       <a:extLst>
                         <a:ext uri="{28A0092B-C50C-407E-A947-70E740481C1C}">
                           <a14:useLocalDpi xmlns:a14="http://schemas.microsoft.com/office/drawing/2010/main" val="0"/>
@@ -26714,27 +26231,14 @@
       <w:r>
         <w:t xml:space="preserve">Figure </w:t>
       </w:r>
-      <w:r>
-        <w:fldChar w:fldCharType="begin"/>
-      </w:r>
-      <w:r>
-        <w:instrText xml:space="preserve"> SEQ Figure \* ARABIC </w:instrText>
-      </w:r>
-      <w:r>
-        <w:fldChar w:fldCharType="separate"/>
-      </w:r>
-      <w:r>
-        <w:rPr>
-          <w:noProof/>
-        </w:rPr>
-        <w:t>20</w:t>
-      </w:r>
-      <w:r>
-        <w:rPr>
-          <w:noProof/>
-        </w:rPr>
-        <w:fldChar w:fldCharType="end"/>
-      </w:r>
+      <w:fldSimple w:instr=" SEQ Figure \* ARABIC ">
+        <w:r>
+          <w:rPr>
+            <w:noProof/>
+          </w:rPr>
+          <w:t>20</w:t>
+        </w:r>
+      </w:fldSimple>
       <w:r>
         <w:t xml:space="preserve"> – Project Panel</w:t>
       </w:r>
@@ -26750,7 +26254,6 @@
       <w:r>
         <w:rPr>
           <w:noProof/>
-          <w:lang w:eastAsia="zh-TW"/>
         </w:rPr>
         <w:lastRenderedPageBreak/>
         <w:drawing>
@@ -26771,7 +26274,7 @@
                     </pic:cNvPicPr>
                   </pic:nvPicPr>
                   <pic:blipFill>
-                    <a:blip r:embed="rId31">
+                    <a:blip r:embed="rId32">
                       <a:extLst>
                         <a:ext uri="{28A0092B-C50C-407E-A947-70E740481C1C}">
                           <a14:useLocalDpi xmlns:a14="http://schemas.microsoft.com/office/drawing/2010/main" val="0"/>
@@ -26824,27 +26327,14 @@
       <w:r>
         <w:t xml:space="preserve">Figure </w:t>
       </w:r>
-      <w:r>
-        <w:fldChar w:fldCharType="begin"/>
-      </w:r>
-      <w:r>
-        <w:instrText xml:space="preserve"> SEQ Figure \* ARABIC </w:instrText>
-      </w:r>
-      <w:r>
-        <w:fldChar w:fldCharType="separate"/>
-      </w:r>
-      <w:r>
-        <w:rPr>
-          <w:noProof/>
-        </w:rPr>
-        <w:t>21</w:t>
-      </w:r>
-      <w:r>
-        <w:rPr>
-          <w:noProof/>
-        </w:rPr>
-        <w:fldChar w:fldCharType="end"/>
-      </w:r>
+      <w:fldSimple w:instr=" SEQ Figure \* ARABIC ">
+        <w:r>
+          <w:rPr>
+            <w:noProof/>
+          </w:rPr>
+          <w:t>21</w:t>
+        </w:r>
+      </w:fldSimple>
       <w:r>
         <w:t xml:space="preserve"> – Project Panel (Global)</w:t>
       </w:r>
@@ -27959,9 +27449,6 @@
         <w:pStyle w:val="XML"/>
       </w:pPr>
       <w:r>
-        <w:rPr>
-          <w:lang w:eastAsia="zh-TW"/>
-        </w:rPr>
         <w:drawing>
           <wp:inline distT="0" distB="0" distL="0" distR="0" wp14:anchorId="16EC6099" wp14:editId="21C1BD6B">
             <wp:extent cx="5943600" cy="5102429"/>
@@ -27980,7 +27467,7 @@
                     </pic:cNvPicPr>
                   </pic:nvPicPr>
                   <pic:blipFill>
-                    <a:blip r:embed="rId32">
+                    <a:blip r:embed="rId33">
                       <a:extLst>
                         <a:ext uri="{28A0092B-C50C-407E-A947-70E740481C1C}">
                           <a14:useLocalDpi xmlns:a14="http://schemas.microsoft.com/office/drawing/2010/main" val="0"/>
@@ -28025,27 +27512,14 @@
       <w:r>
         <w:t xml:space="preserve">Figure </w:t>
       </w:r>
-      <w:r>
-        <w:fldChar w:fldCharType="begin"/>
-      </w:r>
-      <w:r>
-        <w:instrText xml:space="preserve"> SEQ Figure \* ARABIC </w:instrText>
-      </w:r>
-      <w:r>
-        <w:fldChar w:fldCharType="separate"/>
-      </w:r>
-      <w:r>
-        <w:rPr>
-          <w:noProof/>
-        </w:rPr>
-        <w:t>22</w:t>
-      </w:r>
-      <w:r>
-        <w:rPr>
-          <w:noProof/>
-        </w:rPr>
-        <w:fldChar w:fldCharType="end"/>
-      </w:r>
+      <w:fldSimple w:instr=" SEQ Figure \* ARABIC ">
+        <w:r>
+          <w:rPr>
+            <w:noProof/>
+          </w:rPr>
+          <w:t>22</w:t>
+        </w:r>
+      </w:fldSimple>
       <w:r>
         <w:t xml:space="preserve"> –Documentation Panel</w:t>
       </w:r>
@@ -29143,9 +28617,6 @@
         <w:pStyle w:val="XML"/>
       </w:pPr>
       <w:r>
-        <w:rPr>
-          <w:lang w:eastAsia="zh-TW"/>
-        </w:rPr>
         <w:drawing>
           <wp:inline distT="0" distB="0" distL="0" distR="0" wp14:anchorId="5849D736" wp14:editId="44AC771A">
             <wp:extent cx="5943600" cy="3611546"/>
@@ -29164,7 +28635,7 @@
                     </pic:cNvPicPr>
                   </pic:nvPicPr>
                   <pic:blipFill>
-                    <a:blip r:embed="rId33">
+                    <a:blip r:embed="rId34">
                       <a:extLst>
                         <a:ext uri="{28A0092B-C50C-407E-A947-70E740481C1C}">
                           <a14:useLocalDpi xmlns:a14="http://schemas.microsoft.com/office/drawing/2010/main" val="0"/>
@@ -29204,27 +28675,14 @@
       <w:r>
         <w:t xml:space="preserve">Figure </w:t>
       </w:r>
-      <w:r>
-        <w:fldChar w:fldCharType="begin"/>
-      </w:r>
-      <w:r>
-        <w:instrText xml:space="preserve"> SEQ Figure \* ARABIC </w:instrText>
-      </w:r>
-      <w:r>
-        <w:fldChar w:fldCharType="separate"/>
-      </w:r>
-      <w:r>
-        <w:rPr>
-          <w:noProof/>
-        </w:rPr>
-        <w:t>23</w:t>
-      </w:r>
-      <w:r>
-        <w:rPr>
-          <w:noProof/>
-        </w:rPr>
-        <w:fldChar w:fldCharType="end"/>
-      </w:r>
+      <w:fldSimple w:instr=" SEQ Figure \* ARABIC ">
+        <w:r>
+          <w:rPr>
+            <w:noProof/>
+          </w:rPr>
+          <w:t>23</w:t>
+        </w:r>
+      </w:fldSimple>
       <w:r>
         <w:t xml:space="preserve"> –Source Code Panel</w:t>
       </w:r>
@@ -29797,7 +29255,6 @@
           <w:noProof/>
           <w:sz w:val="28"/>
           <w:szCs w:val="28"/>
-          <w:lang w:eastAsia="zh-TW"/>
         </w:rPr>
         <w:drawing>
           <wp:inline distT="0" distB="0" distL="0" distR="0" wp14:anchorId="43FAD80F" wp14:editId="2448ECC7">
@@ -29817,7 +29274,7 @@
                     </pic:cNvPicPr>
                   </pic:nvPicPr>
                   <pic:blipFill>
-                    <a:blip r:embed="rId34">
+                    <a:blip r:embed="rId35">
                       <a:extLst>
                         <a:ext uri="{28A0092B-C50C-407E-A947-70E740481C1C}">
                           <a14:useLocalDpi xmlns:a14="http://schemas.microsoft.com/office/drawing/2010/main" val="0"/>
@@ -29866,27 +29323,14 @@
       <w:r>
         <w:t xml:space="preserve">Figure </w:t>
       </w:r>
-      <w:r>
-        <w:fldChar w:fldCharType="begin"/>
-      </w:r>
-      <w:r>
-        <w:instrText xml:space="preserve"> SEQ Figure \* ARABIC </w:instrText>
-      </w:r>
-      <w:r>
-        <w:fldChar w:fldCharType="separate"/>
-      </w:r>
-      <w:r>
-        <w:rPr>
-          <w:noProof/>
-        </w:rPr>
-        <w:t>24</w:t>
-      </w:r>
-      <w:r>
-        <w:rPr>
-          <w:noProof/>
-        </w:rPr>
-        <w:fldChar w:fldCharType="end"/>
-      </w:r>
+      <w:fldSimple w:instr=" SEQ Figure \* ARABIC ">
+        <w:r>
+          <w:rPr>
+            <w:noProof/>
+          </w:rPr>
+          <w:t>24</w:t>
+        </w:r>
+      </w:fldSimple>
       <w:r>
         <w:t xml:space="preserve"> –Summary Panel</w:t>
       </w:r>
@@ -30625,7 +30069,6 @@
           <w:bCs w:val="0"/>
           <w:noProof/>
           <w:szCs w:val="24"/>
-          <w:lang w:eastAsia="zh-TW"/>
         </w:rPr>
         <w:drawing>
           <wp:inline distT="0" distB="0" distL="0" distR="0" wp14:anchorId="7B5F7CD9" wp14:editId="51E96BBF">
@@ -30645,7 +30088,7 @@
                     </pic:cNvPicPr>
                   </pic:nvPicPr>
                   <pic:blipFill>
-                    <a:blip r:embed="rId35">
+                    <a:blip r:embed="rId36">
                       <a:extLst>
                         <a:ext uri="{28A0092B-C50C-407E-A947-70E740481C1C}">
                           <a14:useLocalDpi xmlns:a14="http://schemas.microsoft.com/office/drawing/2010/main" val="0"/>
@@ -30679,27 +30122,14 @@
       <w:r>
         <w:t xml:space="preserve">Figure </w:t>
       </w:r>
-      <w:r>
-        <w:fldChar w:fldCharType="begin"/>
-      </w:r>
-      <w:r>
-        <w:instrText xml:space="preserve"> SEQ Figure \* ARABIC </w:instrText>
-      </w:r>
-      <w:r>
-        <w:fldChar w:fldCharType="separate"/>
-      </w:r>
-      <w:r>
-        <w:rPr>
-          <w:noProof/>
-        </w:rPr>
-        <w:t>25</w:t>
-      </w:r>
-      <w:r>
-        <w:rPr>
-          <w:noProof/>
-        </w:rPr>
-        <w:fldChar w:fldCharType="end"/>
-      </w:r>
+      <w:fldSimple w:instr=" SEQ Figure \* ARABIC ">
+        <w:r>
+          <w:rPr>
+            <w:noProof/>
+          </w:rPr>
+          <w:t>25</w:t>
+        </w:r>
+      </w:fldSimple>
       <w:r>
         <w:t xml:space="preserve"> –Epilog</w:t>
       </w:r>
@@ -30721,7 +30151,7 @@
 </file>
 
 <file path=word/endnotes.xml><?xml version="1.0" encoding="utf-8"?>
-<w:endnotes xmlns:wpc="http://schemas.microsoft.com/office/word/2010/wordprocessingCanvas" xmlns:mo="http://schemas.microsoft.com/office/mac/office/2008/main" xmlns:mc="http://schemas.openxmlformats.org/markup-compatibility/2006" xmlns:mv="urn:schemas-microsoft-com:mac:vml" xmlns:o="urn:schemas-microsoft-com:office:office" xmlns:r="http://schemas.openxmlformats.org/officeDocument/2006/relationships" xmlns:m="http://schemas.openxmlformats.org/officeDocument/2006/math" xmlns:v="urn:schemas-microsoft-com:vml" xmlns:wp14="http://schemas.microsoft.com/office/word/2010/wordprocessingDrawing" xmlns:wp="http://schemas.openxmlformats.org/drawingml/2006/wordprocessingDrawing" xmlns:w10="urn:schemas-microsoft-com:office:word" xmlns:w="http://schemas.openxmlformats.org/wordprocessingml/2006/main" xmlns:w14="http://schemas.microsoft.com/office/word/2010/wordml" xmlns:w15="http://schemas.microsoft.com/office/word/2012/wordml" xmlns:wpg="http://schemas.microsoft.com/office/word/2010/wordprocessingGroup" xmlns:wpi="http://schemas.microsoft.com/office/word/2010/wordprocessingInk" xmlns:wne="http://schemas.microsoft.com/office/word/2006/wordml" xmlns:wps="http://schemas.microsoft.com/office/word/2010/wordprocessingShape" mc:Ignorable="w14 w15 wp14">
+<w:endnotes xmlns:wpc="http://schemas.microsoft.com/office/word/2010/wordprocessingCanvas" xmlns:mo="http://schemas.microsoft.com/office/mac/office/2008/main" xmlns:mc="http://schemas.openxmlformats.org/markup-compatibility/2006" xmlns:mv="urn:schemas-microsoft-com:mac:vml" xmlns:o="urn:schemas-microsoft-com:office:office" xmlns:r="http://schemas.openxmlformats.org/officeDocument/2006/relationships" xmlns:m="http://schemas.openxmlformats.org/officeDocument/2006/math" xmlns:v="urn:schemas-microsoft-com:vml" xmlns:wp14="http://schemas.microsoft.com/office/word/2010/wordprocessingDrawing" xmlns:wp="http://schemas.openxmlformats.org/drawingml/2006/wordprocessingDrawing" xmlns:w10="urn:schemas-microsoft-com:office:word" xmlns:w="http://schemas.openxmlformats.org/wordprocessingml/2006/main" xmlns:w14="http://schemas.microsoft.com/office/word/2010/wordml" xmlns:wpg="http://schemas.microsoft.com/office/word/2010/wordprocessingGroup" xmlns:wpi="http://schemas.microsoft.com/office/word/2010/wordprocessingInk" xmlns:wne="http://schemas.microsoft.com/office/word/2006/wordml" xmlns:wps="http://schemas.microsoft.com/office/word/2010/wordprocessingShape" mc:Ignorable="w14 wp14">
   <w:endnote w:type="separator" w:id="-1">
     <w:p>
       <w:r>
@@ -30740,7 +30170,7 @@
 </file>
 
 <file path=word/footer1.xml><?xml version="1.0" encoding="utf-8"?>
-<w:ftr xmlns:wpc="http://schemas.microsoft.com/office/word/2010/wordprocessingCanvas" xmlns:mo="http://schemas.microsoft.com/office/mac/office/2008/main" xmlns:mc="http://schemas.openxmlformats.org/markup-compatibility/2006" xmlns:mv="urn:schemas-microsoft-com:mac:vml" xmlns:o="urn:schemas-microsoft-com:office:office" xmlns:r="http://schemas.openxmlformats.org/officeDocument/2006/relationships" xmlns:m="http://schemas.openxmlformats.org/officeDocument/2006/math" xmlns:v="urn:schemas-microsoft-com:vml" xmlns:wp14="http://schemas.microsoft.com/office/word/2010/wordprocessingDrawing" xmlns:wp="http://schemas.openxmlformats.org/drawingml/2006/wordprocessingDrawing" xmlns:w10="urn:schemas-microsoft-com:office:word" xmlns:w="http://schemas.openxmlformats.org/wordprocessingml/2006/main" xmlns:w14="http://schemas.microsoft.com/office/word/2010/wordml" xmlns:w15="http://schemas.microsoft.com/office/word/2012/wordml" xmlns:wpg="http://schemas.microsoft.com/office/word/2010/wordprocessingGroup" xmlns:wpi="http://schemas.microsoft.com/office/word/2010/wordprocessingInk" xmlns:wne="http://schemas.microsoft.com/office/word/2006/wordml" xmlns:wps="http://schemas.microsoft.com/office/word/2010/wordprocessingShape" mc:Ignorable="w14 w15 wp14">
+<w:ftr xmlns:wpc="http://schemas.microsoft.com/office/word/2010/wordprocessingCanvas" xmlns:mo="http://schemas.microsoft.com/office/mac/office/2008/main" xmlns:mc="http://schemas.openxmlformats.org/markup-compatibility/2006" xmlns:mv="urn:schemas-microsoft-com:mac:vml" xmlns:o="urn:schemas-microsoft-com:office:office" xmlns:r="http://schemas.openxmlformats.org/officeDocument/2006/relationships" xmlns:m="http://schemas.openxmlformats.org/officeDocument/2006/math" xmlns:v="urn:schemas-microsoft-com:vml" xmlns:wp14="http://schemas.microsoft.com/office/word/2010/wordprocessingDrawing" xmlns:wp="http://schemas.openxmlformats.org/drawingml/2006/wordprocessingDrawing" xmlns:w10="urn:schemas-microsoft-com:office:word" xmlns:w="http://schemas.openxmlformats.org/wordprocessingml/2006/main" xmlns:w14="http://schemas.microsoft.com/office/word/2010/wordml" xmlns:wpg="http://schemas.microsoft.com/office/word/2010/wordprocessingGroup" xmlns:wpi="http://schemas.microsoft.com/office/word/2010/wordprocessingInk" xmlns:wne="http://schemas.microsoft.com/office/word/2006/wordml" xmlns:wps="http://schemas.microsoft.com/office/word/2010/wordprocessingShape" mc:Ignorable="w14 wp14">
   <w:p>
     <w:pPr>
       <w:pStyle w:val="Footer"/>
@@ -30776,7 +30206,7 @@
 </file>
 
 <file path=word/footer2.xml><?xml version="1.0" encoding="utf-8"?>
-<w:ftr xmlns:wpc="http://schemas.microsoft.com/office/word/2010/wordprocessingCanvas" xmlns:mo="http://schemas.microsoft.com/office/mac/office/2008/main" xmlns:mc="http://schemas.openxmlformats.org/markup-compatibility/2006" xmlns:mv="urn:schemas-microsoft-com:mac:vml" xmlns:o="urn:schemas-microsoft-com:office:office" xmlns:r="http://schemas.openxmlformats.org/officeDocument/2006/relationships" xmlns:m="http://schemas.openxmlformats.org/officeDocument/2006/math" xmlns:v="urn:schemas-microsoft-com:vml" xmlns:wp14="http://schemas.microsoft.com/office/word/2010/wordprocessingDrawing" xmlns:wp="http://schemas.openxmlformats.org/drawingml/2006/wordprocessingDrawing" xmlns:w10="urn:schemas-microsoft-com:office:word" xmlns:w="http://schemas.openxmlformats.org/wordprocessingml/2006/main" xmlns:w14="http://schemas.microsoft.com/office/word/2010/wordml" xmlns:w15="http://schemas.microsoft.com/office/word/2012/wordml" xmlns:wpg="http://schemas.microsoft.com/office/word/2010/wordprocessingGroup" xmlns:wpi="http://schemas.microsoft.com/office/word/2010/wordprocessingInk" xmlns:wne="http://schemas.microsoft.com/office/word/2006/wordml" xmlns:wps="http://schemas.microsoft.com/office/word/2010/wordprocessingShape" mc:Ignorable="w14 w15 wp14">
+<w:ftr xmlns:wpc="http://schemas.microsoft.com/office/word/2010/wordprocessingCanvas" xmlns:mo="http://schemas.microsoft.com/office/mac/office/2008/main" xmlns:mc="http://schemas.openxmlformats.org/markup-compatibility/2006" xmlns:mv="urn:schemas-microsoft-com:mac:vml" xmlns:o="urn:schemas-microsoft-com:office:office" xmlns:r="http://schemas.openxmlformats.org/officeDocument/2006/relationships" xmlns:m="http://schemas.openxmlformats.org/officeDocument/2006/math" xmlns:v="urn:schemas-microsoft-com:vml" xmlns:wp14="http://schemas.microsoft.com/office/word/2010/wordprocessingDrawing" xmlns:wp="http://schemas.openxmlformats.org/drawingml/2006/wordprocessingDrawing" xmlns:w10="urn:schemas-microsoft-com:office:word" xmlns:w="http://schemas.openxmlformats.org/wordprocessingml/2006/main" xmlns:w14="http://schemas.microsoft.com/office/word/2010/wordml" xmlns:wpg="http://schemas.microsoft.com/office/word/2010/wordprocessingGroup" xmlns:wpi="http://schemas.microsoft.com/office/word/2010/wordprocessingInk" xmlns:wne="http://schemas.microsoft.com/office/word/2006/wordml" xmlns:wps="http://schemas.microsoft.com/office/word/2010/wordprocessingShape" mc:Ignorable="w14 wp14">
   <w:p>
     <w:pPr>
       <w:pStyle w:val="Footer"/>
@@ -30801,7 +30231,7 @@
       <w:rPr>
         <w:noProof/>
       </w:rPr>
-      <w:t>22</w:t>
+      <w:t>4</w:t>
     </w:r>
     <w:r>
       <w:rPr>
@@ -30814,7 +30244,7 @@
 </file>
 
 <file path=word/footer3.xml><?xml version="1.0" encoding="utf-8"?>
-<w:ftr xmlns:wpc="http://schemas.microsoft.com/office/word/2010/wordprocessingCanvas" xmlns:mo="http://schemas.microsoft.com/office/mac/office/2008/main" xmlns:mc="http://schemas.openxmlformats.org/markup-compatibility/2006" xmlns:mv="urn:schemas-microsoft-com:mac:vml" xmlns:o="urn:schemas-microsoft-com:office:office" xmlns:r="http://schemas.openxmlformats.org/officeDocument/2006/relationships" xmlns:m="http://schemas.openxmlformats.org/officeDocument/2006/math" xmlns:v="urn:schemas-microsoft-com:vml" xmlns:wp14="http://schemas.microsoft.com/office/word/2010/wordprocessingDrawing" xmlns:wp="http://schemas.openxmlformats.org/drawingml/2006/wordprocessingDrawing" xmlns:w10="urn:schemas-microsoft-com:office:word" xmlns:w="http://schemas.openxmlformats.org/wordprocessingml/2006/main" xmlns:w14="http://schemas.microsoft.com/office/word/2010/wordml" xmlns:w15="http://schemas.microsoft.com/office/word/2012/wordml" xmlns:wpg="http://schemas.microsoft.com/office/word/2010/wordprocessingGroup" xmlns:wpi="http://schemas.microsoft.com/office/word/2010/wordprocessingInk" xmlns:wne="http://schemas.microsoft.com/office/word/2006/wordml" xmlns:wps="http://schemas.microsoft.com/office/word/2010/wordprocessingShape" mc:Ignorable="w14 w15 wp14">
+<w:ftr xmlns:wpc="http://schemas.microsoft.com/office/word/2010/wordprocessingCanvas" xmlns:mo="http://schemas.microsoft.com/office/mac/office/2008/main" xmlns:mc="http://schemas.openxmlformats.org/markup-compatibility/2006" xmlns:mv="urn:schemas-microsoft-com:mac:vml" xmlns:o="urn:schemas-microsoft-com:office:office" xmlns:r="http://schemas.openxmlformats.org/officeDocument/2006/relationships" xmlns:m="http://schemas.openxmlformats.org/officeDocument/2006/math" xmlns:v="urn:schemas-microsoft-com:vml" xmlns:wp14="http://schemas.microsoft.com/office/word/2010/wordprocessingDrawing" xmlns:wp="http://schemas.openxmlformats.org/drawingml/2006/wordprocessingDrawing" xmlns:w10="urn:schemas-microsoft-com:office:word" xmlns:w="http://schemas.openxmlformats.org/wordprocessingml/2006/main" xmlns:w14="http://schemas.microsoft.com/office/word/2010/wordml" xmlns:wpg="http://schemas.microsoft.com/office/word/2010/wordprocessingGroup" xmlns:wpi="http://schemas.microsoft.com/office/word/2010/wordprocessingInk" xmlns:wne="http://schemas.microsoft.com/office/word/2006/wordml" xmlns:wps="http://schemas.microsoft.com/office/word/2010/wordprocessingShape" mc:Ignorable="w14 wp14">
   <w:tbl>
     <w:tblPr>
       <w:tblW w:w="0" w:type="auto"/>
@@ -30916,7 +30346,7 @@
 </file>
 
 <file path=word/footnotes.xml><?xml version="1.0" encoding="utf-8"?>
-<w:footnotes xmlns:wpc="http://schemas.microsoft.com/office/word/2010/wordprocessingCanvas" xmlns:mo="http://schemas.microsoft.com/office/mac/office/2008/main" xmlns:mc="http://schemas.openxmlformats.org/markup-compatibility/2006" xmlns:mv="urn:schemas-microsoft-com:mac:vml" xmlns:o="urn:schemas-microsoft-com:office:office" xmlns:r="http://schemas.openxmlformats.org/officeDocument/2006/relationships" xmlns:m="http://schemas.openxmlformats.org/officeDocument/2006/math" xmlns:v="urn:schemas-microsoft-com:vml" xmlns:wp14="http://schemas.microsoft.com/office/word/2010/wordprocessingDrawing" xmlns:wp="http://schemas.openxmlformats.org/drawingml/2006/wordprocessingDrawing" xmlns:w10="urn:schemas-microsoft-com:office:word" xmlns:w="http://schemas.openxmlformats.org/wordprocessingml/2006/main" xmlns:w14="http://schemas.microsoft.com/office/word/2010/wordml" xmlns:w15="http://schemas.microsoft.com/office/word/2012/wordml" xmlns:wpg="http://schemas.microsoft.com/office/word/2010/wordprocessingGroup" xmlns:wpi="http://schemas.microsoft.com/office/word/2010/wordprocessingInk" xmlns:wne="http://schemas.microsoft.com/office/word/2006/wordml" xmlns:wps="http://schemas.microsoft.com/office/word/2010/wordprocessingShape" mc:Ignorable="w14 w15 wp14">
+<w:footnotes xmlns:wpc="http://schemas.microsoft.com/office/word/2010/wordprocessingCanvas" xmlns:mo="http://schemas.microsoft.com/office/mac/office/2008/main" xmlns:mc="http://schemas.openxmlformats.org/markup-compatibility/2006" xmlns:mv="urn:schemas-microsoft-com:mac:vml" xmlns:o="urn:schemas-microsoft-com:office:office" xmlns:r="http://schemas.openxmlformats.org/officeDocument/2006/relationships" xmlns:m="http://schemas.openxmlformats.org/officeDocument/2006/math" xmlns:v="urn:schemas-microsoft-com:vml" xmlns:wp14="http://schemas.microsoft.com/office/word/2010/wordprocessingDrawing" xmlns:wp="http://schemas.openxmlformats.org/drawingml/2006/wordprocessingDrawing" xmlns:w10="urn:schemas-microsoft-com:office:word" xmlns:w="http://schemas.openxmlformats.org/wordprocessingml/2006/main" xmlns:w14="http://schemas.microsoft.com/office/word/2010/wordml" xmlns:wpg="http://schemas.microsoft.com/office/word/2010/wordprocessingGroup" xmlns:wpi="http://schemas.microsoft.com/office/word/2010/wordprocessingInk" xmlns:wne="http://schemas.microsoft.com/office/word/2006/wordml" xmlns:wps="http://schemas.microsoft.com/office/word/2010/wordprocessingShape" mc:Ignorable="w14 wp14">
   <w:footnote w:type="separator" w:id="-1">
     <w:p>
       <w:r>
@@ -30935,7 +30365,7 @@
 </file>
 
 <file path=word/header1.xml><?xml version="1.0" encoding="utf-8"?>
-<w:hdr xmlns:wpc="http://schemas.microsoft.com/office/word/2010/wordprocessingCanvas" xmlns:mo="http://schemas.microsoft.com/office/mac/office/2008/main" xmlns:mc="http://schemas.openxmlformats.org/markup-compatibility/2006" xmlns:mv="urn:schemas-microsoft-com:mac:vml" xmlns:o="urn:schemas-microsoft-com:office:office" xmlns:r="http://schemas.openxmlformats.org/officeDocument/2006/relationships" xmlns:m="http://schemas.openxmlformats.org/officeDocument/2006/math" xmlns:v="urn:schemas-microsoft-com:vml" xmlns:wp14="http://schemas.microsoft.com/office/word/2010/wordprocessingDrawing" xmlns:wp="http://schemas.openxmlformats.org/drawingml/2006/wordprocessingDrawing" xmlns:w10="urn:schemas-microsoft-com:office:word" xmlns:w="http://schemas.openxmlformats.org/wordprocessingml/2006/main" xmlns:w14="http://schemas.microsoft.com/office/word/2010/wordml" xmlns:w15="http://schemas.microsoft.com/office/word/2012/wordml" xmlns:wpg="http://schemas.microsoft.com/office/word/2010/wordprocessingGroup" xmlns:wpi="http://schemas.microsoft.com/office/word/2010/wordprocessingInk" xmlns:wne="http://schemas.microsoft.com/office/word/2006/wordml" xmlns:wps="http://schemas.microsoft.com/office/word/2010/wordprocessingShape" mc:Ignorable="w14 w15 wp14">
+<w:hdr xmlns:wpc="http://schemas.microsoft.com/office/word/2010/wordprocessingCanvas" xmlns:mo="http://schemas.microsoft.com/office/mac/office/2008/main" xmlns:mc="http://schemas.openxmlformats.org/markup-compatibility/2006" xmlns:mv="urn:schemas-microsoft-com:mac:vml" xmlns:o="urn:schemas-microsoft-com:office:office" xmlns:r="http://schemas.openxmlformats.org/officeDocument/2006/relationships" xmlns:m="http://schemas.openxmlformats.org/officeDocument/2006/math" xmlns:v="urn:schemas-microsoft-com:vml" xmlns:wp14="http://schemas.microsoft.com/office/word/2010/wordprocessingDrawing" xmlns:wp="http://schemas.openxmlformats.org/drawingml/2006/wordprocessingDrawing" xmlns:w10="urn:schemas-microsoft-com:office:word" xmlns:w="http://schemas.openxmlformats.org/wordprocessingml/2006/main" xmlns:w14="http://schemas.microsoft.com/office/word/2010/wordml" xmlns:wpg="http://schemas.microsoft.com/office/word/2010/wordprocessingGroup" xmlns:wpi="http://schemas.microsoft.com/office/word/2010/wordprocessingInk" xmlns:wne="http://schemas.microsoft.com/office/word/2006/wordml" xmlns:wps="http://schemas.microsoft.com/office/word/2010/wordprocessingShape" mc:Ignorable="w14 wp14">
   <w:p>
     <w:pPr>
       <w:pStyle w:val="Header"/>
@@ -30959,7 +30389,7 @@
 </file>
 
 <file path=word/header2.xml><?xml version="1.0" encoding="utf-8"?>
-<w:hdr xmlns:wpc="http://schemas.microsoft.com/office/word/2010/wordprocessingCanvas" xmlns:mo="http://schemas.microsoft.com/office/mac/office/2008/main" xmlns:mc="http://schemas.openxmlformats.org/markup-compatibility/2006" xmlns:mv="urn:schemas-microsoft-com:mac:vml" xmlns:o="urn:schemas-microsoft-com:office:office" xmlns:r="http://schemas.openxmlformats.org/officeDocument/2006/relationships" xmlns:m="http://schemas.openxmlformats.org/officeDocument/2006/math" xmlns:v="urn:schemas-microsoft-com:vml" xmlns:wp14="http://schemas.microsoft.com/office/word/2010/wordprocessingDrawing" xmlns:wp="http://schemas.openxmlformats.org/drawingml/2006/wordprocessingDrawing" xmlns:w10="urn:schemas-microsoft-com:office:word" xmlns:w="http://schemas.openxmlformats.org/wordprocessingml/2006/main" xmlns:w14="http://schemas.microsoft.com/office/word/2010/wordml" xmlns:w15="http://schemas.microsoft.com/office/word/2012/wordml" xmlns:wpg="http://schemas.microsoft.com/office/word/2010/wordprocessingGroup" xmlns:wpi="http://schemas.microsoft.com/office/word/2010/wordprocessingInk" xmlns:wne="http://schemas.microsoft.com/office/word/2006/wordml" xmlns:wps="http://schemas.microsoft.com/office/word/2010/wordprocessingShape" mc:Ignorable="w14 w15 wp14">
+<w:hdr xmlns:wpc="http://schemas.microsoft.com/office/word/2010/wordprocessingCanvas" xmlns:mo="http://schemas.microsoft.com/office/mac/office/2008/main" xmlns:mc="http://schemas.openxmlformats.org/markup-compatibility/2006" xmlns:mv="urn:schemas-microsoft-com:mac:vml" xmlns:o="urn:schemas-microsoft-com:office:office" xmlns:r="http://schemas.openxmlformats.org/officeDocument/2006/relationships" xmlns:m="http://schemas.openxmlformats.org/officeDocument/2006/math" xmlns:v="urn:schemas-microsoft-com:vml" xmlns:wp14="http://schemas.microsoft.com/office/word/2010/wordprocessingDrawing" xmlns:wp="http://schemas.openxmlformats.org/drawingml/2006/wordprocessingDrawing" xmlns:w10="urn:schemas-microsoft-com:office:word" xmlns:w="http://schemas.openxmlformats.org/wordprocessingml/2006/main" xmlns:w14="http://schemas.microsoft.com/office/word/2010/wordml" xmlns:wpg="http://schemas.microsoft.com/office/word/2010/wordprocessingGroup" xmlns:wpi="http://schemas.microsoft.com/office/word/2010/wordprocessingInk" xmlns:wne="http://schemas.microsoft.com/office/word/2006/wordml" xmlns:wps="http://schemas.microsoft.com/office/word/2010/wordprocessingShape" mc:Ignorable="w14 wp14">
   <w:p>
     <w:pPr>
       <w:pStyle w:val="Header"/>
@@ -30979,7 +30409,7 @@
 </file>
 
 <file path=word/numbering.xml><?xml version="1.0" encoding="utf-8"?>
-<w:numbering xmlns:wpc="http://schemas.microsoft.com/office/word/2010/wordprocessingCanvas" xmlns:mo="http://schemas.microsoft.com/office/mac/office/2008/main" xmlns:mc="http://schemas.openxmlformats.org/markup-compatibility/2006" xmlns:mv="urn:schemas-microsoft-com:mac:vml" xmlns:o="urn:schemas-microsoft-com:office:office" xmlns:r="http://schemas.openxmlformats.org/officeDocument/2006/relationships" xmlns:m="http://schemas.openxmlformats.org/officeDocument/2006/math" xmlns:v="urn:schemas-microsoft-com:vml" xmlns:wp14="http://schemas.microsoft.com/office/word/2010/wordprocessingDrawing" xmlns:wp="http://schemas.openxmlformats.org/drawingml/2006/wordprocessingDrawing" xmlns:w10="urn:schemas-microsoft-com:office:word" xmlns:w="http://schemas.openxmlformats.org/wordprocessingml/2006/main" xmlns:w14="http://schemas.microsoft.com/office/word/2010/wordml" xmlns:w15="http://schemas.microsoft.com/office/word/2012/wordml" xmlns:wpg="http://schemas.microsoft.com/office/word/2010/wordprocessingGroup" xmlns:wpi="http://schemas.microsoft.com/office/word/2010/wordprocessingInk" xmlns:wne="http://schemas.microsoft.com/office/word/2006/wordml" xmlns:wps="http://schemas.microsoft.com/office/word/2010/wordprocessingShape" mc:Ignorable="w14 w15 wp14">
+<w:numbering xmlns:wpc="http://schemas.microsoft.com/office/word/2010/wordprocessingCanvas" xmlns:mo="http://schemas.microsoft.com/office/mac/office/2008/main" xmlns:mc="http://schemas.openxmlformats.org/markup-compatibility/2006" xmlns:mv="urn:schemas-microsoft-com:mac:vml" xmlns:o="urn:schemas-microsoft-com:office:office" xmlns:r="http://schemas.openxmlformats.org/officeDocument/2006/relationships" xmlns:m="http://schemas.openxmlformats.org/officeDocument/2006/math" xmlns:v="urn:schemas-microsoft-com:vml" xmlns:wp14="http://schemas.microsoft.com/office/word/2010/wordprocessingDrawing" xmlns:wp="http://schemas.openxmlformats.org/drawingml/2006/wordprocessingDrawing" xmlns:w10="urn:schemas-microsoft-com:office:word" xmlns:w="http://schemas.openxmlformats.org/wordprocessingml/2006/main" xmlns:w14="http://schemas.microsoft.com/office/word/2010/wordml" xmlns:wpg="http://schemas.microsoft.com/office/word/2010/wordprocessingGroup" xmlns:wpi="http://schemas.microsoft.com/office/word/2010/wordprocessingInk" xmlns:wne="http://schemas.microsoft.com/office/word/2006/wordml" xmlns:wps="http://schemas.microsoft.com/office/word/2010/wordprocessingShape" mc:Ignorable="w14 wp14">
   <w:abstractNum w:abstractNumId="0">
     <w:nsid w:val="FFFFFFFB"/>
     <w:multiLevelType w:val="multilevel"/>
@@ -33291,7 +32721,7 @@
 </file>
 
 <file path=word/styles.xml><?xml version="1.0" encoding="utf-8"?>
-<w:styles xmlns:mc="http://schemas.openxmlformats.org/markup-compatibility/2006" xmlns:r="http://schemas.openxmlformats.org/officeDocument/2006/relationships" xmlns:w="http://schemas.openxmlformats.org/wordprocessingml/2006/main" xmlns:w14="http://schemas.microsoft.com/office/word/2010/wordml" xmlns:w15="http://schemas.microsoft.com/office/word/2012/wordml" mc:Ignorable="w14 w15">
+<w:styles xmlns:mc="http://schemas.openxmlformats.org/markup-compatibility/2006" xmlns:r="http://schemas.openxmlformats.org/officeDocument/2006/relationships" xmlns:w="http://schemas.openxmlformats.org/wordprocessingml/2006/main" xmlns:w14="http://schemas.microsoft.com/office/word/2010/wordml" mc:Ignorable="w14">
   <w:docDefaults>
     <w:rPrDefault>
       <w:rPr>
@@ -33303,7 +32733,7 @@
     </w:rPrDefault>
     <w:pPrDefault/>
   </w:docDefaults>
-  <w:latentStyles w:defLockedState="0" w:defUIPriority="0" w:defSemiHidden="0" w:defUnhideWhenUsed="0" w:defQFormat="0" w:count="382">
+  <w:latentStyles w:defLockedState="0" w:defUIPriority="0" w:defSemiHidden="0" w:defUnhideWhenUsed="0" w:defQFormat="0" w:count="276">
     <w:lsdException w:name="heading 5" w:semiHidden="1" w:unhideWhenUsed="1"/>
     <w:lsdException w:name="heading 6" w:semiHidden="1" w:unhideWhenUsed="1"/>
     <w:lsdException w:name="heading 7" w:semiHidden="1" w:unhideWhenUsed="1"/>
@@ -33442,211 +32872,1387 @@
     <w:lsdException w:name="Note Level 5" w:semiHidden="1" w:unhideWhenUsed="1"/>
     <w:lsdException w:name="Note Level 6" w:semiHidden="1" w:unhideWhenUsed="1"/>
     <w:lsdException w:name="Note Level 7" w:semiHidden="1" w:unhideWhenUsed="1"/>
-    <w:lsdException w:name="Light Shading"/>
-    <w:lsdException w:name="Light List"/>
-    <w:lsdException w:name="Light Grid"/>
-    <w:lsdException w:name="Medium Shading 1"/>
-    <w:lsdException w:name="Medium Shading 2"/>
-    <w:lsdException w:name="Medium List 1"/>
-    <w:lsdException w:name="Medium List 2"/>
-    <w:lsdException w:name="Medium Grid 1"/>
-    <w:lsdException w:name="Medium Grid 2"/>
-    <w:lsdException w:name="Medium Grid 3"/>
-    <w:lsdException w:name="Dark List"/>
-    <w:lsdException w:name="Colorful Shading"/>
-    <w:lsdException w:name="Colorful List"/>
-    <w:lsdException w:name="Colorful Grid"/>
-    <w:lsdException w:name="Light Shading Accent 1"/>
-    <w:lsdException w:name="Light List Accent 1"/>
-    <w:lsdException w:name="Light Grid Accent 1"/>
-    <w:lsdException w:name="Medium Shading 1 Accent 1"/>
-    <w:lsdException w:name="Medium Shading 2 Accent 1"/>
-    <w:lsdException w:name="Medium List 1 Accent 1"/>
     <w:lsdException w:name="Revision" w:semiHidden="1"/>
-    <w:lsdException w:name="Medium List 2 Accent 1"/>
-    <w:lsdException w:name="Medium Grid 1 Accent 1"/>
-    <w:lsdException w:name="Medium Grid 2 Accent 1"/>
-    <w:lsdException w:name="Medium Grid 3 Accent 1"/>
-    <w:lsdException w:name="Dark List Accent 1"/>
-    <w:lsdException w:name="Colorful Shading Accent 1"/>
-    <w:lsdException w:name="Colorful List Accent 1"/>
-    <w:lsdException w:name="Colorful Grid Accent 1"/>
-    <w:lsdException w:name="Light Shading Accent 2"/>
-    <w:lsdException w:name="Light List Accent 2"/>
-    <w:lsdException w:name="Light Grid Accent 2"/>
-    <w:lsdException w:name="Medium Shading 1 Accent 2"/>
-    <w:lsdException w:name="Medium Shading 2 Accent 2"/>
-    <w:lsdException w:name="Medium List 1 Accent 2"/>
-    <w:lsdException w:name="Medium List 2 Accent 2"/>
-    <w:lsdException w:name="Medium Grid 1 Accent 2"/>
-    <w:lsdException w:name="Medium Grid 2 Accent 2"/>
-    <w:lsdException w:name="Medium Grid 3 Accent 2"/>
-    <w:lsdException w:name="Dark List Accent 2"/>
-    <w:lsdException w:name="Colorful Shading Accent 2"/>
-    <w:lsdException w:name="Colorful List Accent 2"/>
-    <w:lsdException w:name="Colorful Grid Accent 2"/>
-    <w:lsdException w:name="Light Shading Accent 3"/>
-    <w:lsdException w:name="Light List Accent 3"/>
-    <w:lsdException w:name="Light Grid Accent 3"/>
-    <w:lsdException w:name="Medium Shading 1 Accent 3"/>
-    <w:lsdException w:name="Medium Shading 2 Accent 3"/>
-    <w:lsdException w:name="Medium List 1 Accent 3"/>
-    <w:lsdException w:name="Medium List 2 Accent 3"/>
-    <w:lsdException w:name="Medium Grid 1 Accent 3"/>
-    <w:lsdException w:name="Medium Grid 2 Accent 3"/>
-    <w:lsdException w:name="Medium Grid 3 Accent 3"/>
-    <w:lsdException w:name="Dark List Accent 3"/>
-    <w:lsdException w:name="Colorful Shading Accent 3"/>
-    <w:lsdException w:name="Colorful List Accent 3"/>
-    <w:lsdException w:name="Colorful Grid Accent 3"/>
-    <w:lsdException w:name="Light Shading Accent 4"/>
-    <w:lsdException w:name="Light List Accent 4"/>
-    <w:lsdException w:name="Light Grid Accent 4"/>
-    <w:lsdException w:name="Medium Shading 1 Accent 4"/>
-    <w:lsdException w:name="Medium Shading 2 Accent 4"/>
-    <w:lsdException w:name="Medium List 1 Accent 4"/>
-    <w:lsdException w:name="Medium List 2 Accent 4"/>
-    <w:lsdException w:name="Medium Grid 1 Accent 4"/>
-    <w:lsdException w:name="Medium Grid 2 Accent 4"/>
-    <w:lsdException w:name="Medium Grid 3 Accent 4"/>
-    <w:lsdException w:name="Dark List Accent 4"/>
-    <w:lsdException w:name="Colorful Shading Accent 4"/>
-    <w:lsdException w:name="Colorful List Accent 4"/>
-    <w:lsdException w:name="Colorful Grid Accent 4"/>
-    <w:lsdException w:name="Light Shading Accent 5"/>
-    <w:lsdException w:name="Light List Accent 5"/>
-    <w:lsdException w:name="Light Grid Accent 5"/>
-    <w:lsdException w:name="Medium Shading 1 Accent 5"/>
-    <w:lsdException w:name="Medium Shading 2 Accent 5"/>
-    <w:lsdException w:name="Medium List 1 Accent 5"/>
-    <w:lsdException w:name="Medium List 2 Accent 5"/>
-    <w:lsdException w:name="Medium Grid 1 Accent 5"/>
-    <w:lsdException w:name="Medium Grid 2 Accent 5"/>
-    <w:lsdException w:name="Medium Grid 3 Accent 5"/>
-    <w:lsdException w:name="Dark List Accent 5"/>
-    <w:lsdException w:name="Colorful Shading Accent 5"/>
-    <w:lsdException w:name="Colorful List Accent 5"/>
-    <w:lsdException w:name="Colorful Grid Accent 5"/>
-    <w:lsdException w:name="Light Shading Accent 6"/>
-    <w:lsdException w:name="Light List Accent 6"/>
-    <w:lsdException w:name="Light Grid Accent 6"/>
-    <w:lsdException w:name="Medium Shading 1 Accent 6"/>
-    <w:lsdException w:name="Medium Shading 2 Accent 6"/>
-    <w:lsdException w:name="Medium List 1 Accent 6"/>
-    <w:lsdException w:name="Medium List 2 Accent 6"/>
-    <w:lsdException w:name="Medium Grid 1 Accent 6"/>
-    <w:lsdException w:name="Medium Grid 2 Accent 6"/>
-    <w:lsdException w:name="Medium Grid 3 Accent 6"/>
-    <w:lsdException w:name="Dark List Accent 6"/>
-    <w:lsdException w:name="Colorful Shading Accent 6"/>
-    <w:lsdException w:name="Colorful List Accent 6"/>
-    <w:lsdException w:name="Colorful Grid Accent 6"/>
-    <w:lsdException w:name="Plain Table 1" w:uiPriority="41"/>
-    <w:lsdException w:name="Plain Table 2" w:uiPriority="42"/>
-    <w:lsdException w:name="Plain Table 3" w:uiPriority="43"/>
-    <w:lsdException w:name="Plain Table 4" w:uiPriority="44"/>
-    <w:lsdException w:name="Plain Table 5" w:uiPriority="45"/>
-    <w:lsdException w:name="Grid Table Light" w:uiPriority="40"/>
-    <w:lsdException w:name="Grid Table 1 Light" w:uiPriority="46"/>
-    <w:lsdException w:name="Grid Table 2" w:uiPriority="47"/>
-    <w:lsdException w:name="Grid Table 3" w:uiPriority="48"/>
-    <w:lsdException w:name="Grid Table 4" w:uiPriority="49"/>
-    <w:lsdException w:name="Grid Table 5 Dark" w:uiPriority="50"/>
-    <w:lsdException w:name="Grid Table 6 Colorful" w:uiPriority="51"/>
-    <w:lsdException w:name="Grid Table 7 Colorful" w:uiPriority="52"/>
-    <w:lsdException w:name="Grid Table 1 Light Accent 1" w:uiPriority="46"/>
-    <w:lsdException w:name="Grid Table 2 Accent 1" w:uiPriority="47"/>
-    <w:lsdException w:name="Grid Table 3 Accent 1" w:uiPriority="48"/>
-    <w:lsdException w:name="Grid Table 4 Accent 1" w:uiPriority="49"/>
-    <w:lsdException w:name="Grid Table 5 Dark Accent 1" w:uiPriority="50"/>
-    <w:lsdException w:name="Grid Table 6 Colorful Accent 1" w:uiPriority="51"/>
-    <w:lsdException w:name="Grid Table 7 Colorful Accent 1" w:uiPriority="52"/>
-    <w:lsdException w:name="Grid Table 1 Light Accent 2" w:uiPriority="46"/>
-    <w:lsdException w:name="Grid Table 2 Accent 2" w:uiPriority="47"/>
-    <w:lsdException w:name="Grid Table 3 Accent 2" w:uiPriority="48"/>
-    <w:lsdException w:name="Grid Table 4 Accent 2" w:uiPriority="49"/>
-    <w:lsdException w:name="Grid Table 5 Dark Accent 2" w:uiPriority="50"/>
-    <w:lsdException w:name="Grid Table 6 Colorful Accent 2" w:uiPriority="51"/>
-    <w:lsdException w:name="Grid Table 7 Colorful Accent 2" w:uiPriority="52"/>
-    <w:lsdException w:name="Grid Table 1 Light Accent 3" w:uiPriority="46"/>
-    <w:lsdException w:name="Grid Table 2 Accent 3" w:uiPriority="47"/>
-    <w:lsdException w:name="Grid Table 3 Accent 3" w:uiPriority="48"/>
-    <w:lsdException w:name="Grid Table 4 Accent 3" w:uiPriority="49"/>
-    <w:lsdException w:name="Grid Table 5 Dark Accent 3" w:uiPriority="50"/>
-    <w:lsdException w:name="Grid Table 6 Colorful Accent 3" w:uiPriority="51"/>
-    <w:lsdException w:name="Grid Table 7 Colorful Accent 3" w:uiPriority="52"/>
-    <w:lsdException w:name="Grid Table 1 Light Accent 4" w:uiPriority="46"/>
-    <w:lsdException w:name="Grid Table 2 Accent 4" w:uiPriority="47"/>
-    <w:lsdException w:name="Grid Table 3 Accent 4" w:uiPriority="48"/>
-    <w:lsdException w:name="Grid Table 4 Accent 4" w:uiPriority="49"/>
-    <w:lsdException w:name="Grid Table 5 Dark Accent 4" w:uiPriority="50"/>
-    <w:lsdException w:name="Grid Table 6 Colorful Accent 4" w:uiPriority="51"/>
-    <w:lsdException w:name="Grid Table 7 Colorful Accent 4" w:uiPriority="52"/>
-    <w:lsdException w:name="Grid Table 1 Light Accent 5" w:uiPriority="46"/>
-    <w:lsdException w:name="Grid Table 2 Accent 5" w:uiPriority="47"/>
-    <w:lsdException w:name="Grid Table 3 Accent 5" w:uiPriority="48"/>
-    <w:lsdException w:name="Grid Table 4 Accent 5" w:uiPriority="49"/>
-    <w:lsdException w:name="Grid Table 5 Dark Accent 5" w:uiPriority="50"/>
-    <w:lsdException w:name="Grid Table 6 Colorful Accent 5" w:uiPriority="51"/>
-    <w:lsdException w:name="Grid Table 7 Colorful Accent 5" w:uiPriority="52"/>
-    <w:lsdException w:name="Grid Table 1 Light Accent 6" w:uiPriority="46"/>
-    <w:lsdException w:name="Grid Table 2 Accent 6" w:uiPriority="47"/>
-    <w:lsdException w:name="Grid Table 3 Accent 6" w:uiPriority="48"/>
-    <w:lsdException w:name="Grid Table 4 Accent 6" w:uiPriority="49"/>
-    <w:lsdException w:name="Grid Table 5 Dark Accent 6" w:uiPriority="50"/>
-    <w:lsdException w:name="Grid Table 6 Colorful Accent 6" w:uiPriority="51"/>
-    <w:lsdException w:name="Grid Table 7 Colorful Accent 6" w:uiPriority="52"/>
-    <w:lsdException w:name="List Table 1 Light" w:uiPriority="46"/>
-    <w:lsdException w:name="List Table 2" w:uiPriority="47"/>
-    <w:lsdException w:name="List Table 3" w:uiPriority="48"/>
-    <w:lsdException w:name="List Table 4" w:uiPriority="49"/>
-    <w:lsdException w:name="List Table 5 Dark" w:uiPriority="50"/>
-    <w:lsdException w:name="List Table 6 Colorful" w:uiPriority="51"/>
-    <w:lsdException w:name="List Table 7 Colorful" w:uiPriority="52"/>
-    <w:lsdException w:name="List Table 1 Light Accent 1" w:uiPriority="46"/>
-    <w:lsdException w:name="List Table 2 Accent 1" w:uiPriority="47"/>
-    <w:lsdException w:name="List Table 3 Accent 1" w:uiPriority="48"/>
-    <w:lsdException w:name="List Table 4 Accent 1" w:uiPriority="49"/>
-    <w:lsdException w:name="List Table 5 Dark Accent 1" w:uiPriority="50"/>
-    <w:lsdException w:name="List Table 6 Colorful Accent 1" w:uiPriority="51"/>
-    <w:lsdException w:name="List Table 7 Colorful Accent 1" w:uiPriority="52"/>
-    <w:lsdException w:name="List Table 1 Light Accent 2" w:uiPriority="46"/>
-    <w:lsdException w:name="List Table 2 Accent 2" w:uiPriority="47"/>
-    <w:lsdException w:name="List Table 3 Accent 2" w:uiPriority="48"/>
-    <w:lsdException w:name="List Table 4 Accent 2" w:uiPriority="49"/>
-    <w:lsdException w:name="List Table 5 Dark Accent 2" w:uiPriority="50"/>
-    <w:lsdException w:name="List Table 6 Colorful Accent 2" w:uiPriority="51"/>
-    <w:lsdException w:name="List Table 7 Colorful Accent 2" w:uiPriority="52"/>
-    <w:lsdException w:name="List Table 1 Light Accent 3" w:uiPriority="46"/>
-    <w:lsdException w:name="List Table 2 Accent 3" w:uiPriority="47"/>
-    <w:lsdException w:name="List Table 3 Accent 3" w:uiPriority="48"/>
-    <w:lsdException w:name="List Table 4 Accent 3" w:uiPriority="49"/>
-    <w:lsdException w:name="List Table 5 Dark Accent 3" w:uiPriority="50"/>
-    <w:lsdException w:name="List Table 6 Colorful Accent 3" w:uiPriority="51"/>
-    <w:lsdException w:name="List Table 7 Colorful Accent 3" w:uiPriority="52"/>
-    <w:lsdException w:name="List Table 1 Light Accent 4" w:uiPriority="46"/>
-    <w:lsdException w:name="List Table 2 Accent 4" w:uiPriority="47"/>
-    <w:lsdException w:name="List Table 3 Accent 4" w:uiPriority="48"/>
-    <w:lsdException w:name="List Table 4 Accent 4" w:uiPriority="49"/>
-    <w:lsdException w:name="List Table 5 Dark Accent 4" w:uiPriority="50"/>
-    <w:lsdException w:name="List Table 6 Colorful Accent 4" w:uiPriority="51"/>
-    <w:lsdException w:name="List Table 7 Colorful Accent 4" w:uiPriority="52"/>
-    <w:lsdException w:name="List Table 1 Light Accent 5" w:uiPriority="46"/>
-    <w:lsdException w:name="List Table 2 Accent 5" w:uiPriority="47"/>
-    <w:lsdException w:name="List Table 3 Accent 5" w:uiPriority="48"/>
-    <w:lsdException w:name="List Table 4 Accent 5" w:uiPriority="49"/>
-    <w:lsdException w:name="List Table 5 Dark Accent 5" w:uiPriority="50"/>
-    <w:lsdException w:name="List Table 6 Colorful Accent 5" w:uiPriority="51"/>
-    <w:lsdException w:name="List Table 7 Colorful Accent 5" w:uiPriority="52"/>
-    <w:lsdException w:name="List Table 1 Light Accent 6" w:uiPriority="46"/>
-    <w:lsdException w:name="List Table 2 Accent 6" w:uiPriority="47"/>
-    <w:lsdException w:name="List Table 3 Accent 6" w:uiPriority="48"/>
-    <w:lsdException w:name="List Table 4 Accent 6" w:uiPriority="49"/>
-    <w:lsdException w:name="List Table 5 Dark Accent 6" w:uiPriority="50"/>
-    <w:lsdException w:name="List Table 6 Colorful Accent 6" w:uiPriority="51"/>
-    <w:lsdException w:name="List Table 7 Colorful Accent 6" w:uiPriority="52"/>
-    <w:lsdException w:name="Mention" w:semiHidden="1" w:uiPriority="99" w:unhideWhenUsed="1"/>
-    <w:lsdException w:name="Smart Hyperlink" w:semiHidden="1" w:uiPriority="99" w:unhideWhenUsed="1"/>
+  </w:latentStyles>
+  <w:style w:type="paragraph" w:default="1" w:styleId="Normal">
+    <w:name w:val="Normal"/>
+    <w:qFormat/>
+    <w:rsid w:val="004F3E89"/>
+    <w:rPr>
+      <w:rFonts w:ascii="Arial" w:hAnsi="Arial"/>
+    </w:rPr>
+  </w:style>
+  <w:style w:type="paragraph" w:styleId="Heading1">
+    <w:name w:val="heading 1"/>
+    <w:basedOn w:val="Normal"/>
+    <w:next w:val="Normal"/>
+    <w:qFormat/>
+    <w:rsid w:val="00C6624A"/>
+    <w:pPr>
+      <w:pageBreakBefore/>
+      <w:numPr>
+        <w:numId w:val="1"/>
+      </w:numPr>
+      <w:pBdr>
+        <w:bottom w:val="single" w:sz="24" w:space="1" w:color="808080"/>
+      </w:pBdr>
+      <w:spacing w:after="240"/>
+      <w:outlineLvl w:val="0"/>
+    </w:pPr>
+    <w:rPr>
+      <w:b/>
+      <w:smallCaps/>
+      <w:noProof/>
+      <w:sz w:val="28"/>
+    </w:rPr>
+  </w:style>
+  <w:style w:type="paragraph" w:styleId="Heading2">
+    <w:name w:val="heading 2"/>
+    <w:basedOn w:val="Normal"/>
+    <w:next w:val="Normal"/>
+    <w:link w:val="Heading2Char"/>
+    <w:uiPriority w:val="9"/>
+    <w:qFormat/>
+    <w:rsid w:val="00E0565C"/>
+    <w:pPr>
+      <w:keepNext/>
+      <w:numPr>
+        <w:ilvl w:val="1"/>
+        <w:numId w:val="1"/>
+      </w:numPr>
+      <w:spacing w:before="360" w:after="40"/>
+      <w:outlineLvl w:val="1"/>
+    </w:pPr>
+    <w:rPr>
+      <w:b/>
+      <w:noProof/>
+    </w:rPr>
+  </w:style>
+  <w:style w:type="paragraph" w:styleId="Heading3">
+    <w:name w:val="heading 3"/>
+    <w:basedOn w:val="Normal"/>
+    <w:next w:val="Normal"/>
+    <w:link w:val="Heading3Char"/>
+    <w:qFormat/>
+    <w:rsid w:val="00C6624A"/>
+    <w:pPr>
+      <w:keepNext/>
+      <w:numPr>
+        <w:ilvl w:val="2"/>
+        <w:numId w:val="1"/>
+      </w:numPr>
+      <w:spacing w:before="120"/>
+      <w:outlineLvl w:val="2"/>
+    </w:pPr>
+    <w:rPr>
+      <w:b/>
+    </w:rPr>
+  </w:style>
+  <w:style w:type="paragraph" w:styleId="Heading4">
+    <w:name w:val="heading 4"/>
+    <w:basedOn w:val="Normal"/>
+    <w:next w:val="Normal"/>
+    <w:qFormat/>
+    <w:rsid w:val="00C6624A"/>
+    <w:pPr>
+      <w:keepNext/>
+      <w:numPr>
+        <w:ilvl w:val="3"/>
+        <w:numId w:val="1"/>
+      </w:numPr>
+      <w:spacing w:before="120"/>
+      <w:outlineLvl w:val="3"/>
+    </w:pPr>
+    <w:rPr>
+      <w:b/>
+      <w:noProof/>
+    </w:rPr>
+  </w:style>
+  <w:style w:type="paragraph" w:styleId="Heading5">
+    <w:name w:val="heading 5"/>
+    <w:basedOn w:val="Normal"/>
+    <w:next w:val="Normal"/>
+    <w:qFormat/>
+    <w:rsid w:val="00C6624A"/>
+    <w:pPr>
+      <w:keepNext/>
+      <w:numPr>
+        <w:ilvl w:val="4"/>
+        <w:numId w:val="1"/>
+      </w:numPr>
+      <w:spacing w:before="20"/>
+      <w:outlineLvl w:val="4"/>
+    </w:pPr>
+    <w:rPr>
+      <w:smallCaps/>
+      <w:noProof/>
+    </w:rPr>
+  </w:style>
+  <w:style w:type="paragraph" w:styleId="Heading6">
+    <w:name w:val="heading 6"/>
+    <w:basedOn w:val="Normal"/>
+    <w:next w:val="Normal"/>
+    <w:qFormat/>
+    <w:rsid w:val="00C6624A"/>
+    <w:pPr>
+      <w:numPr>
+        <w:ilvl w:val="5"/>
+        <w:numId w:val="1"/>
+      </w:numPr>
+      <w:spacing w:before="120" w:after="60"/>
+      <w:outlineLvl w:val="5"/>
+    </w:pPr>
+    <w:rPr>
+      <w:i/>
+    </w:rPr>
+  </w:style>
+  <w:style w:type="paragraph" w:styleId="Heading7">
+    <w:name w:val="heading 7"/>
+    <w:basedOn w:val="Normal"/>
+    <w:next w:val="Normal"/>
+    <w:qFormat/>
+    <w:rsid w:val="00C6624A"/>
+    <w:pPr>
+      <w:spacing w:before="240" w:after="60"/>
+      <w:outlineLvl w:val="6"/>
+    </w:pPr>
+  </w:style>
+  <w:style w:type="paragraph" w:styleId="Heading8">
+    <w:name w:val="heading 8"/>
+    <w:basedOn w:val="Normal"/>
+    <w:next w:val="Normal"/>
+    <w:qFormat/>
+    <w:rsid w:val="00C6624A"/>
+    <w:pPr>
+      <w:numPr>
+        <w:ilvl w:val="7"/>
+        <w:numId w:val="1"/>
+      </w:numPr>
+      <w:spacing w:before="240" w:after="60"/>
+      <w:outlineLvl w:val="7"/>
+    </w:pPr>
+    <w:rPr>
+      <w:i/>
+    </w:rPr>
+  </w:style>
+  <w:style w:type="paragraph" w:styleId="Heading9">
+    <w:name w:val="heading 9"/>
+    <w:basedOn w:val="Normal"/>
+    <w:next w:val="Normal"/>
+    <w:qFormat/>
+    <w:rsid w:val="00C6624A"/>
+    <w:pPr>
+      <w:numPr>
+        <w:ilvl w:val="8"/>
+        <w:numId w:val="1"/>
+      </w:numPr>
+      <w:spacing w:before="240" w:after="60"/>
+      <w:outlineLvl w:val="8"/>
+    </w:pPr>
+    <w:rPr>
+      <w:b/>
+      <w:i/>
+      <w:sz w:val="18"/>
+    </w:rPr>
+  </w:style>
+  <w:style w:type="character" w:default="1" w:styleId="DefaultParagraphFont">
+    <w:name w:val="Default Paragraph Font"/>
+    <w:uiPriority w:val="1"/>
+    <w:semiHidden/>
+    <w:unhideWhenUsed/>
+  </w:style>
+  <w:style w:type="table" w:default="1" w:styleId="TableNormal">
+    <w:name w:val="Normal Table"/>
+    <w:uiPriority w:val="99"/>
+    <w:semiHidden/>
+    <w:unhideWhenUsed/>
+    <w:tblPr>
+      <w:tblInd w:w="0" w:type="dxa"/>
+      <w:tblCellMar>
+        <w:top w:w="0" w:type="dxa"/>
+        <w:left w:w="108" w:type="dxa"/>
+        <w:bottom w:w="0" w:type="dxa"/>
+        <w:right w:w="108" w:type="dxa"/>
+      </w:tblCellMar>
+    </w:tblPr>
+  </w:style>
+  <w:style w:type="numbering" w:default="1" w:styleId="NoList">
+    <w:name w:val="No List"/>
+    <w:uiPriority w:val="99"/>
+    <w:semiHidden/>
+    <w:unhideWhenUsed/>
+  </w:style>
+  <w:style w:type="character" w:customStyle="1" w:styleId="Heading2Char">
+    <w:name w:val="Heading 2 Char"/>
+    <w:link w:val="Heading2"/>
+    <w:uiPriority w:val="9"/>
+    <w:rsid w:val="00543B9B"/>
+    <w:rPr>
+      <w:rFonts w:ascii="Arial" w:hAnsi="Arial"/>
+      <w:b/>
+      <w:noProof/>
+    </w:rPr>
+  </w:style>
+  <w:style w:type="character" w:customStyle="1" w:styleId="Heading3Char">
+    <w:name w:val="Heading 3 Char"/>
+    <w:link w:val="Heading3"/>
+    <w:rsid w:val="00543B9B"/>
+    <w:rPr>
+      <w:rFonts w:ascii="Arial" w:hAnsi="Arial"/>
+      <w:b/>
+    </w:rPr>
+  </w:style>
+  <w:style w:type="paragraph" w:customStyle="1" w:styleId="DocumentDate">
+    <w:name w:val="Document Date"/>
+    <w:basedOn w:val="Normal"/>
+    <w:next w:val="Normal"/>
+    <w:rsid w:val="004F3E89"/>
+    <w:rPr>
+      <w:rFonts w:cs="Arial"/>
+      <w:noProof/>
+      <w:sz w:val="28"/>
+    </w:rPr>
+  </w:style>
+  <w:style w:type="character" w:customStyle="1" w:styleId="Code">
+    <w:name w:val="Code"/>
+    <w:rsid w:val="004F3E89"/>
+    <w:rPr>
+      <w:rFonts w:ascii="Courier New" w:hAnsi="Courier New"/>
+    </w:rPr>
+  </w:style>
+  <w:style w:type="paragraph" w:customStyle="1" w:styleId="DocumentTypeTitle">
+    <w:name w:val="Document Type Title"/>
+    <w:basedOn w:val="Normal"/>
+    <w:rsid w:val="004F3E89"/>
+    <w:rPr>
+      <w:rFonts w:cs="Arial"/>
+      <w:b/>
+      <w:sz w:val="32"/>
+    </w:rPr>
+  </w:style>
+  <w:style w:type="paragraph" w:customStyle="1" w:styleId="DocumentTitle">
+    <w:name w:val="Document Title"/>
+    <w:basedOn w:val="Normal"/>
+    <w:autoRedefine/>
+    <w:rsid w:val="004F3E89"/>
+    <w:rPr>
+      <w:rFonts w:cs="Arial"/>
+      <w:b/>
+      <w:sz w:val="36"/>
+    </w:rPr>
+  </w:style>
+  <w:style w:type="paragraph" w:customStyle="1" w:styleId="DocumentVersion">
+    <w:name w:val="Document Version"/>
+    <w:basedOn w:val="Normal"/>
+    <w:rsid w:val="004F3E89"/>
+    <w:rPr>
+      <w:rFonts w:cs="Arial"/>
+      <w:i/>
+      <w:sz w:val="28"/>
+    </w:rPr>
+  </w:style>
+  <w:style w:type="paragraph" w:styleId="Header">
+    <w:name w:val="header"/>
+    <w:basedOn w:val="Normal"/>
+    <w:rsid w:val="004F3E89"/>
+    <w:pPr>
+      <w:tabs>
+        <w:tab w:val="center" w:pos="4320"/>
+        <w:tab w:val="right" w:pos="8640"/>
+      </w:tabs>
+    </w:pPr>
+  </w:style>
+  <w:style w:type="paragraph" w:styleId="Footer">
+    <w:name w:val="footer"/>
+    <w:basedOn w:val="Normal"/>
+    <w:link w:val="FooterChar"/>
+    <w:uiPriority w:val="99"/>
+    <w:rsid w:val="004F3E89"/>
+    <w:pPr>
+      <w:tabs>
+        <w:tab w:val="center" w:pos="4320"/>
+        <w:tab w:val="right" w:pos="8640"/>
+      </w:tabs>
+    </w:pPr>
+  </w:style>
+  <w:style w:type="character" w:customStyle="1" w:styleId="FooterChar">
+    <w:name w:val="Footer Char"/>
+    <w:link w:val="Footer"/>
+    <w:uiPriority w:val="99"/>
+    <w:rsid w:val="00721A7C"/>
+    <w:rPr>
+      <w:rFonts w:ascii="Arial" w:hAnsi="Arial"/>
+      <w:szCs w:val="24"/>
+    </w:rPr>
+  </w:style>
+  <w:style w:type="character" w:styleId="PageNumber">
+    <w:name w:val="page number"/>
+    <w:basedOn w:val="DefaultParagraphFont"/>
+    <w:rsid w:val="004F3E89"/>
+  </w:style>
+  <w:style w:type="paragraph" w:customStyle="1" w:styleId="Table-Text">
+    <w:name w:val="Table - Text"/>
+    <w:basedOn w:val="Normal"/>
+    <w:rsid w:val="004F3E89"/>
+    <w:rPr>
+      <w:sz w:val="18"/>
+    </w:rPr>
+  </w:style>
+  <w:style w:type="paragraph" w:customStyle="1" w:styleId="Note">
+    <w:name w:val="Note"/>
+    <w:basedOn w:val="Normal"/>
+    <w:rsid w:val="004F3E89"/>
+    <w:pPr>
+      <w:pBdr>
+        <w:top w:val="double" w:sz="6" w:space="3" w:color="FF0000"/>
+        <w:left w:val="double" w:sz="6" w:space="3" w:color="FF0000"/>
+        <w:bottom w:val="double" w:sz="6" w:space="3" w:color="FF0000"/>
+        <w:right w:val="double" w:sz="6" w:space="3" w:color="FF0000"/>
+      </w:pBdr>
+    </w:pPr>
+    <w:rPr>
+      <w:vanish/>
+      <w:color w:val="FF0000"/>
+    </w:rPr>
+  </w:style>
+  <w:style w:type="paragraph" w:customStyle="1" w:styleId="Table-ColHead">
+    <w:name w:val="Table - Col. Head"/>
+    <w:basedOn w:val="Normal"/>
+    <w:rsid w:val="004F3E89"/>
+    <w:rPr>
+      <w:b/>
+      <w:sz w:val="18"/>
+    </w:rPr>
+  </w:style>
+  <w:style w:type="paragraph" w:styleId="FootnoteText">
+    <w:name w:val="footnote text"/>
+    <w:basedOn w:val="Normal"/>
+    <w:semiHidden/>
+    <w:rsid w:val="004F3E89"/>
+    <w:rPr>
+      <w:sz w:val="18"/>
+    </w:rPr>
+  </w:style>
+  <w:style w:type="character" w:styleId="FootnoteReference">
+    <w:name w:val="footnote reference"/>
+    <w:semiHidden/>
+    <w:rsid w:val="004F3E89"/>
+    <w:rPr>
+      <w:position w:val="6"/>
+      <w:sz w:val="14"/>
+      <w:vertAlign w:val="superscript"/>
+    </w:rPr>
+  </w:style>
+  <w:style w:type="paragraph" w:styleId="TOC1">
+    <w:name w:val="toc 1"/>
+    <w:basedOn w:val="Normal"/>
+    <w:next w:val="Normal"/>
+    <w:autoRedefine/>
+    <w:uiPriority w:val="39"/>
+    <w:rsid w:val="00217491"/>
+    <w:pPr>
+      <w:tabs>
+        <w:tab w:val="left" w:pos="438"/>
+        <w:tab w:val="right" w:leader="dot" w:pos="9350"/>
+      </w:tabs>
+      <w:spacing w:before="120"/>
+    </w:pPr>
+    <w:rPr>
+      <w:rFonts w:asciiTheme="minorHAnsi" w:hAnsiTheme="minorHAnsi"/>
+      <w:b/>
+    </w:rPr>
+  </w:style>
+  <w:style w:type="paragraph" w:styleId="TOC2">
+    <w:name w:val="toc 2"/>
+    <w:basedOn w:val="Normal"/>
+    <w:next w:val="Normal"/>
+    <w:autoRedefine/>
+    <w:uiPriority w:val="39"/>
+    <w:rsid w:val="004F3E89"/>
+    <w:pPr>
+      <w:ind w:left="200"/>
+    </w:pPr>
+    <w:rPr>
+      <w:rFonts w:asciiTheme="minorHAnsi" w:hAnsiTheme="minorHAnsi"/>
+      <w:b/>
+      <w:sz w:val="22"/>
+      <w:szCs w:val="22"/>
+    </w:rPr>
+  </w:style>
+  <w:style w:type="paragraph" w:styleId="TOC3">
+    <w:name w:val="toc 3"/>
+    <w:basedOn w:val="Normal"/>
+    <w:next w:val="Normal"/>
+    <w:autoRedefine/>
+    <w:uiPriority w:val="39"/>
+    <w:rsid w:val="004F3E89"/>
+    <w:pPr>
+      <w:ind w:left="400"/>
+    </w:pPr>
+    <w:rPr>
+      <w:rFonts w:asciiTheme="minorHAnsi" w:hAnsiTheme="minorHAnsi"/>
+      <w:sz w:val="22"/>
+      <w:szCs w:val="22"/>
+    </w:rPr>
+  </w:style>
+  <w:style w:type="paragraph" w:styleId="TOC4">
+    <w:name w:val="toc 4"/>
+    <w:basedOn w:val="Normal"/>
+    <w:next w:val="Normal"/>
+    <w:autoRedefine/>
+    <w:uiPriority w:val="39"/>
+    <w:rsid w:val="004F3E89"/>
+    <w:pPr>
+      <w:ind w:left="600"/>
+    </w:pPr>
+    <w:rPr>
+      <w:rFonts w:asciiTheme="minorHAnsi" w:hAnsiTheme="minorHAnsi"/>
+      <w:szCs w:val="20"/>
+    </w:rPr>
+  </w:style>
+  <w:style w:type="paragraph" w:styleId="TOC5">
+    <w:name w:val="toc 5"/>
+    <w:basedOn w:val="Normal"/>
+    <w:next w:val="Normal"/>
+    <w:autoRedefine/>
+    <w:uiPriority w:val="39"/>
+    <w:rsid w:val="004F3E89"/>
+    <w:pPr>
+      <w:ind w:left="800"/>
+    </w:pPr>
+    <w:rPr>
+      <w:rFonts w:asciiTheme="minorHAnsi" w:hAnsiTheme="minorHAnsi"/>
+      <w:szCs w:val="20"/>
+    </w:rPr>
+  </w:style>
+  <w:style w:type="paragraph" w:styleId="TOC6">
+    <w:name w:val="toc 6"/>
+    <w:basedOn w:val="Normal"/>
+    <w:next w:val="Normal"/>
+    <w:autoRedefine/>
+    <w:uiPriority w:val="39"/>
+    <w:rsid w:val="004F3E89"/>
+    <w:pPr>
+      <w:ind w:left="1000"/>
+    </w:pPr>
+    <w:rPr>
+      <w:rFonts w:asciiTheme="minorHAnsi" w:hAnsiTheme="minorHAnsi"/>
+      <w:szCs w:val="20"/>
+    </w:rPr>
+  </w:style>
+  <w:style w:type="paragraph" w:styleId="TOC7">
+    <w:name w:val="toc 7"/>
+    <w:basedOn w:val="Normal"/>
+    <w:next w:val="Normal"/>
+    <w:autoRedefine/>
+    <w:uiPriority w:val="39"/>
+    <w:rsid w:val="004F3E89"/>
+    <w:pPr>
+      <w:ind w:left="1200"/>
+    </w:pPr>
+    <w:rPr>
+      <w:rFonts w:asciiTheme="minorHAnsi" w:hAnsiTheme="minorHAnsi"/>
+      <w:szCs w:val="20"/>
+    </w:rPr>
+  </w:style>
+  <w:style w:type="paragraph" w:styleId="TOC8">
+    <w:name w:val="toc 8"/>
+    <w:basedOn w:val="Normal"/>
+    <w:next w:val="Normal"/>
+    <w:autoRedefine/>
+    <w:uiPriority w:val="39"/>
+    <w:rsid w:val="004F3E89"/>
+    <w:pPr>
+      <w:ind w:left="1400"/>
+    </w:pPr>
+    <w:rPr>
+      <w:rFonts w:asciiTheme="minorHAnsi" w:hAnsiTheme="minorHAnsi"/>
+      <w:szCs w:val="20"/>
+    </w:rPr>
+  </w:style>
+  <w:style w:type="paragraph" w:styleId="TOC9">
+    <w:name w:val="toc 9"/>
+    <w:basedOn w:val="Normal"/>
+    <w:next w:val="Normal"/>
+    <w:autoRedefine/>
+    <w:uiPriority w:val="39"/>
+    <w:rsid w:val="004F3E89"/>
+    <w:pPr>
+      <w:ind w:left="1600"/>
+    </w:pPr>
+    <w:rPr>
+      <w:rFonts w:asciiTheme="minorHAnsi" w:hAnsiTheme="minorHAnsi"/>
+      <w:szCs w:val="20"/>
+    </w:rPr>
+  </w:style>
+  <w:style w:type="paragraph" w:customStyle="1" w:styleId="Contents">
+    <w:name w:val="Contents"/>
+    <w:basedOn w:val="Heading1"/>
+    <w:rsid w:val="004F3E89"/>
+    <w:pPr>
+      <w:numPr>
+        <w:numId w:val="0"/>
+      </w:numPr>
+      <w:outlineLvl w:val="9"/>
+    </w:pPr>
+  </w:style>
+  <w:style w:type="paragraph" w:customStyle="1" w:styleId="Heading1-FormatOnly">
+    <w:name w:val="Heading 1 - Format Only"/>
+    <w:basedOn w:val="Heading1"/>
+    <w:rsid w:val="004F3E89"/>
+    <w:pPr>
+      <w:outlineLvl w:val="9"/>
+    </w:pPr>
+  </w:style>
+  <w:style w:type="character" w:styleId="Hyperlink">
+    <w:name w:val="Hyperlink"/>
+    <w:uiPriority w:val="99"/>
+    <w:rsid w:val="004F3E89"/>
+    <w:rPr>
+      <w:color w:val="0000FF"/>
+      <w:u w:val="single"/>
+    </w:rPr>
+  </w:style>
+  <w:style w:type="paragraph" w:customStyle="1" w:styleId="NormalEmphasis">
+    <w:name w:val="Normal Emphasis"/>
+    <w:basedOn w:val="Normal"/>
+    <w:autoRedefine/>
+    <w:rsid w:val="004F3E89"/>
+    <w:rPr>
+      <w:i/>
+    </w:rPr>
+  </w:style>
+  <w:style w:type="paragraph" w:customStyle="1" w:styleId="Table-Text-Italics">
+    <w:name w:val="Table - Text - Italics"/>
+    <w:basedOn w:val="Table-Text"/>
+    <w:autoRedefine/>
+    <w:rsid w:val="004F3E89"/>
+    <w:rPr>
+      <w:i/>
+    </w:rPr>
+  </w:style>
+  <w:style w:type="paragraph" w:customStyle="1" w:styleId="Table-RowHead">
+    <w:name w:val="Table - Row Head"/>
+    <w:basedOn w:val="Table-ColHead"/>
+    <w:autoRedefine/>
+    <w:rsid w:val="004F3E89"/>
+    <w:rPr>
+      <w:rFonts w:cs="Arial"/>
+      <w:bCs/>
+    </w:rPr>
+  </w:style>
+  <w:style w:type="paragraph" w:customStyle="1" w:styleId="Table-Code">
+    <w:name w:val="Table - Code"/>
+    <w:basedOn w:val="Table-Text"/>
+    <w:autoRedefine/>
+    <w:rsid w:val="004F3E89"/>
+    <w:rPr>
+      <w:rFonts w:ascii="Courier New" w:hAnsi="Courier New"/>
+    </w:rPr>
+  </w:style>
+  <w:style w:type="paragraph" w:customStyle="1" w:styleId="ExternalDocumentReference">
+    <w:name w:val="External Document Reference"/>
+    <w:basedOn w:val="Normal"/>
+    <w:autoRedefine/>
+    <w:rsid w:val="004F3E89"/>
+    <w:rPr>
+      <w:i/>
+    </w:rPr>
+  </w:style>
+  <w:style w:type="character" w:styleId="FollowedHyperlink">
+    <w:name w:val="FollowedHyperlink"/>
+    <w:uiPriority w:val="99"/>
+    <w:rsid w:val="004F3E89"/>
+    <w:rPr>
+      <w:color w:val="800080"/>
+      <w:u w:val="single"/>
+    </w:rPr>
+  </w:style>
+  <w:style w:type="character" w:customStyle="1" w:styleId="FileName">
+    <w:name w:val="FileName"/>
+    <w:rsid w:val="004F3E89"/>
+    <w:rPr>
+      <w:rFonts w:ascii="Courier New" w:hAnsi="Courier New"/>
+    </w:rPr>
+  </w:style>
+  <w:style w:type="paragraph" w:customStyle="1" w:styleId="RevisionHistory">
+    <w:name w:val="Revision History"/>
+    <w:basedOn w:val="Normal"/>
+    <w:autoRedefine/>
+    <w:rsid w:val="004F3E89"/>
+    <w:rPr>
+      <w:b/>
+      <w:sz w:val="32"/>
+    </w:rPr>
+  </w:style>
+  <w:style w:type="paragraph" w:customStyle="1" w:styleId="RevisionHeading">
+    <w:name w:val="Revision Heading"/>
+    <w:basedOn w:val="Normal"/>
+    <w:autoRedefine/>
+    <w:rsid w:val="004F3E89"/>
+    <w:rPr>
+      <w:i/>
+      <w:sz w:val="32"/>
+    </w:rPr>
+  </w:style>
+  <w:style w:type="paragraph" w:styleId="NormalIndent">
+    <w:name w:val="Normal Indent"/>
+    <w:basedOn w:val="Normal"/>
+    <w:rsid w:val="004F3E89"/>
+    <w:pPr>
+      <w:ind w:left="720"/>
+    </w:pPr>
+  </w:style>
+  <w:style w:type="paragraph" w:customStyle="1" w:styleId="Table-Source">
+    <w:name w:val="Table - Source"/>
+    <w:basedOn w:val="Normal"/>
+    <w:next w:val="Normal"/>
+    <w:rsid w:val="004F3E89"/>
+    <w:pPr>
+      <w:pBdr>
+        <w:top w:val="single" w:sz="12" w:space="1" w:color="auto"/>
+      </w:pBdr>
+    </w:pPr>
+    <w:rPr>
+      <w:i/>
+      <w:sz w:val="18"/>
+    </w:rPr>
+  </w:style>
+  <w:style w:type="paragraph" w:styleId="BodyText">
+    <w:name w:val="Body Text"/>
+    <w:basedOn w:val="Normal"/>
+    <w:rsid w:val="004F3E89"/>
+    <w:pPr>
+      <w:spacing w:after="120"/>
+    </w:pPr>
+  </w:style>
+  <w:style w:type="paragraph" w:customStyle="1" w:styleId="Heading">
+    <w:name w:val="Heading"/>
+    <w:basedOn w:val="Normal"/>
+    <w:rsid w:val="004F3E89"/>
+  </w:style>
+  <w:style w:type="paragraph" w:customStyle="1" w:styleId="ArialBody">
+    <w:name w:val="Arial Body"/>
+    <w:basedOn w:val="Normal"/>
+    <w:next w:val="BodyText"/>
+    <w:rsid w:val="004F3E89"/>
+    <w:rPr>
+      <w:sz w:val="22"/>
+    </w:rPr>
+  </w:style>
+  <w:style w:type="paragraph" w:styleId="BlockText">
+    <w:name w:val="Block Text"/>
+    <w:basedOn w:val="Normal"/>
+    <w:rsid w:val="004F3E89"/>
+    <w:pPr>
+      <w:spacing w:after="120"/>
+      <w:ind w:left="1440" w:right="1440"/>
+    </w:pPr>
+  </w:style>
+  <w:style w:type="paragraph" w:styleId="ListBullet3">
+    <w:name w:val="List Bullet 3"/>
+    <w:aliases w:val="Arial List Bullet 3"/>
+    <w:basedOn w:val="Normal"/>
+    <w:autoRedefine/>
+    <w:rsid w:val="004F3E89"/>
+    <w:pPr>
+      <w:numPr>
+        <w:numId w:val="2"/>
+      </w:numPr>
+    </w:pPr>
+    <w:rPr>
+      <w:sz w:val="22"/>
+    </w:rPr>
+  </w:style>
+  <w:style w:type="paragraph" w:customStyle="1" w:styleId="ArialHeader">
+    <w:name w:val="Arial Header"/>
+    <w:basedOn w:val="Header"/>
+    <w:rsid w:val="004F3E89"/>
+  </w:style>
+  <w:style w:type="paragraph" w:styleId="BodyTextIndent">
+    <w:name w:val="Body Text Indent"/>
+    <w:basedOn w:val="Normal"/>
+    <w:rsid w:val="004F3E89"/>
+    <w:pPr>
+      <w:spacing w:line="360" w:lineRule="auto"/>
+      <w:ind w:left="720"/>
+    </w:pPr>
+    <w:rPr>
+      <w:szCs w:val="20"/>
+    </w:rPr>
+  </w:style>
+  <w:style w:type="paragraph" w:customStyle="1" w:styleId="mainheaders">
+    <w:name w:val="mainheaders"/>
+    <w:rsid w:val="004F3E89"/>
+    <w:pPr>
+      <w:shd w:val="clear" w:color="auto" w:fill="000000"/>
+    </w:pPr>
+    <w:rPr>
+      <w:rFonts w:ascii="Arial Black" w:hAnsi="Arial Black"/>
+      <w:noProof/>
+    </w:rPr>
+  </w:style>
+  <w:style w:type="paragraph" w:styleId="DocumentMap">
+    <w:name w:val="Document Map"/>
+    <w:basedOn w:val="Normal"/>
+    <w:semiHidden/>
+    <w:rsid w:val="004F3E89"/>
+    <w:pPr>
+      <w:shd w:val="clear" w:color="auto" w:fill="000080"/>
+    </w:pPr>
+    <w:rPr>
+      <w:rFonts w:ascii="Tahoma" w:hAnsi="Tahoma" w:cs="Tahoma"/>
+    </w:rPr>
+  </w:style>
+  <w:style w:type="paragraph" w:customStyle="1" w:styleId="Heading3-FormatOnly">
+    <w:name w:val="Heading 3 - Format Only"/>
+    <w:basedOn w:val="Heading3"/>
+    <w:rsid w:val="004F3E89"/>
+    <w:pPr>
+      <w:outlineLvl w:val="9"/>
+    </w:pPr>
+    <w:rPr>
+      <w:b w:val="0"/>
+    </w:rPr>
+  </w:style>
+  <w:style w:type="paragraph" w:customStyle="1" w:styleId="t">
+    <w:name w:val="t"/>
+    <w:basedOn w:val="Normal"/>
+    <w:rsid w:val="004F3E89"/>
+    <w:pPr>
+      <w:spacing w:before="100" w:beforeAutospacing="1" w:after="100" w:afterAutospacing="1"/>
+    </w:pPr>
+    <w:rPr>
+      <w:rFonts w:ascii="Times New Roman" w:hAnsi="Times New Roman"/>
+    </w:rPr>
+  </w:style>
+  <w:style w:type="paragraph" w:customStyle="1" w:styleId="Heading2-FormatOnly">
+    <w:name w:val="Heading 2 - Format Only"/>
+    <w:basedOn w:val="Heading2"/>
+    <w:rsid w:val="004F3E89"/>
+    <w:pPr>
+      <w:outlineLvl w:val="9"/>
+    </w:pPr>
+  </w:style>
+  <w:style w:type="paragraph" w:customStyle="1" w:styleId="DocumentProduct">
+    <w:name w:val="Document Product"/>
+    <w:basedOn w:val="DocumentTypeTitle"/>
+    <w:rsid w:val="004F3E89"/>
+  </w:style>
+  <w:style w:type="paragraph" w:customStyle="1" w:styleId="Heading3-FormatOnlyBold">
+    <w:name w:val="Heading 3 - Format Only Bold"/>
+    <w:basedOn w:val="Heading3-FormatOnly"/>
+    <w:rsid w:val="004F3E89"/>
+    <w:rPr>
+      <w:b/>
+    </w:rPr>
+  </w:style>
+  <w:style w:type="paragraph" w:customStyle="1" w:styleId="Heading1-NoPageBreak">
+    <w:name w:val="Heading 1 - No Page Break"/>
+    <w:basedOn w:val="Heading1"/>
+    <w:rsid w:val="004F3E89"/>
+    <w:pPr>
+      <w:pageBreakBefore w:val="0"/>
+    </w:pPr>
+  </w:style>
+  <w:style w:type="paragraph" w:styleId="BodyTextIndent2">
+    <w:name w:val="Body Text Indent 2"/>
+    <w:basedOn w:val="Normal"/>
+    <w:rsid w:val="004F3E89"/>
+    <w:pPr>
+      <w:ind w:left="360"/>
+    </w:pPr>
+  </w:style>
+  <w:style w:type="paragraph" w:styleId="Title">
+    <w:name w:val="Title"/>
+    <w:basedOn w:val="Normal"/>
+    <w:qFormat/>
+    <w:rsid w:val="004F3E89"/>
+    <w:pPr>
+      <w:jc w:val="center"/>
+    </w:pPr>
+    <w:rPr>
+      <w:b/>
+      <w:bCs/>
+      <w:sz w:val="18"/>
+      <w:u w:val="single"/>
+    </w:rPr>
+  </w:style>
+  <w:style w:type="paragraph" w:styleId="BodyText2">
+    <w:name w:val="Body Text 2"/>
+    <w:basedOn w:val="Normal"/>
+    <w:rsid w:val="004F3E89"/>
+    <w:rPr>
+      <w:color w:val="FF0000"/>
+    </w:rPr>
+  </w:style>
+  <w:style w:type="paragraph" w:styleId="Caption">
+    <w:name w:val="caption"/>
+    <w:basedOn w:val="Normal"/>
+    <w:next w:val="Normal"/>
+    <w:qFormat/>
+    <w:rsid w:val="004F3E89"/>
+    <w:pPr>
+      <w:spacing w:before="120" w:after="120"/>
+    </w:pPr>
+    <w:rPr>
+      <w:b/>
+      <w:bCs/>
+      <w:szCs w:val="20"/>
+    </w:rPr>
+  </w:style>
+  <w:style w:type="paragraph" w:styleId="BodyText3">
+    <w:name w:val="Body Text 3"/>
+    <w:basedOn w:val="Normal"/>
+    <w:rsid w:val="004F3E89"/>
+    <w:pPr>
+      <w:keepNext/>
+      <w:jc w:val="both"/>
+    </w:pPr>
+  </w:style>
+  <w:style w:type="table" w:styleId="TableGrid">
+    <w:name w:val="Table Grid"/>
+    <w:basedOn w:val="TableNormal"/>
+    <w:rsid w:val="003267FD"/>
+    <w:tblPr>
+      <w:tblInd w:w="0" w:type="dxa"/>
+      <w:tblBorders>
+        <w:top w:val="single" w:sz="4" w:space="0" w:color="auto"/>
+        <w:left w:val="single" w:sz="4" w:space="0" w:color="auto"/>
+        <w:bottom w:val="single" w:sz="4" w:space="0" w:color="auto"/>
+        <w:right w:val="single" w:sz="4" w:space="0" w:color="auto"/>
+        <w:insideH w:val="single" w:sz="4" w:space="0" w:color="auto"/>
+        <w:insideV w:val="single" w:sz="4" w:space="0" w:color="auto"/>
+      </w:tblBorders>
+      <w:tblCellMar>
+        <w:top w:w="0" w:type="dxa"/>
+        <w:left w:w="108" w:type="dxa"/>
+        <w:bottom w:w="0" w:type="dxa"/>
+        <w:right w:w="108" w:type="dxa"/>
+      </w:tblCellMar>
+    </w:tblPr>
+  </w:style>
+  <w:style w:type="paragraph" w:styleId="BalloonText">
+    <w:name w:val="Balloon Text"/>
+    <w:basedOn w:val="Normal"/>
+    <w:semiHidden/>
+    <w:rsid w:val="004747D1"/>
+    <w:rPr>
+      <w:rFonts w:ascii="Tahoma" w:hAnsi="Tahoma" w:cs="Tahoma"/>
+      <w:sz w:val="16"/>
+      <w:szCs w:val="16"/>
+    </w:rPr>
+  </w:style>
+  <w:style w:type="character" w:styleId="CommentReference">
+    <w:name w:val="annotation reference"/>
+    <w:semiHidden/>
+    <w:rsid w:val="00856E07"/>
+    <w:rPr>
+      <w:sz w:val="16"/>
+      <w:szCs w:val="16"/>
+    </w:rPr>
+  </w:style>
+  <w:style w:type="paragraph" w:styleId="CommentText">
+    <w:name w:val="annotation text"/>
+    <w:basedOn w:val="Normal"/>
+    <w:semiHidden/>
+    <w:rsid w:val="00856E07"/>
+    <w:rPr>
+      <w:szCs w:val="20"/>
+    </w:rPr>
+  </w:style>
+  <w:style w:type="paragraph" w:styleId="CommentSubject">
+    <w:name w:val="annotation subject"/>
+    <w:basedOn w:val="CommentText"/>
+    <w:next w:val="CommentText"/>
+    <w:semiHidden/>
+    <w:rsid w:val="00856E07"/>
+    <w:rPr>
+      <w:b/>
+      <w:bCs/>
+    </w:rPr>
+  </w:style>
+  <w:style w:type="paragraph" w:customStyle="1" w:styleId="SectionHeading">
+    <w:name w:val="Section Heading"/>
+    <w:basedOn w:val="Heading1"/>
+    <w:rsid w:val="00535598"/>
+    <w:pPr>
+      <w:keepNext/>
+      <w:keepLines/>
+      <w:framePr w:hSpace="187" w:vSpace="187" w:wrap="notBeside" w:vAnchor="text" w:hAnchor="text" w:y="1"/>
+      <w:pBdr>
+        <w:bottom w:val="single" w:sz="6" w:space="1" w:color="000000"/>
+      </w:pBdr>
+      <w:tabs>
+        <w:tab w:val="num" w:pos="432"/>
+      </w:tabs>
+      <w:spacing w:before="1440" w:after="360" w:line="240" w:lineRule="atLeast"/>
+      <w:ind w:left="432" w:hanging="432"/>
+      <w:jc w:val="right"/>
+      <w:outlineLvl w:val="9"/>
+    </w:pPr>
+    <w:rPr>
+      <w:rFonts w:ascii="Palatino" w:hAnsi="Palatino" w:cs="Palatino"/>
+      <w:b w:val="0"/>
+      <w:i/>
+      <w:iCs/>
+      <w:smallCaps w:val="0"/>
+      <w:noProof w:val="0"/>
+      <w:color w:val="000000"/>
+      <w:spacing w:val="-10"/>
+      <w:kern w:val="20"/>
+      <w:position w:val="8"/>
+      <w:sz w:val="36"/>
+      <w:szCs w:val="36"/>
+    </w:rPr>
+  </w:style>
+  <w:style w:type="character" w:customStyle="1" w:styleId="PeteHassler">
+    <w:name w:val="Pete Hassler"/>
+    <w:semiHidden/>
+    <w:rsid w:val="0006143D"/>
+    <w:rPr>
+      <w:rFonts w:ascii="Arial" w:hAnsi="Arial" w:cs="Arial"/>
+      <w:color w:val="auto"/>
+      <w:sz w:val="20"/>
+      <w:szCs w:val="20"/>
+    </w:rPr>
+  </w:style>
+  <w:style w:type="paragraph" w:customStyle="1" w:styleId="Pseudo-CodeStyle">
+    <w:name w:val="Pseudo-Code Style"/>
+    <w:basedOn w:val="Normal"/>
+    <w:rsid w:val="00E8178D"/>
+    <w:pPr>
+      <w:ind w:left="360"/>
+    </w:pPr>
+    <w:rPr>
+      <w:rFonts w:ascii="Courier New" w:hAnsi="Courier New" w:cs="Courier New"/>
+    </w:rPr>
+  </w:style>
+  <w:style w:type="paragraph" w:customStyle="1" w:styleId="StyleHeading714ptBoldCentered">
+    <w:name w:val="Style Heading 7 + 14 pt Bold Centered"/>
+    <w:basedOn w:val="Heading7"/>
+    <w:rsid w:val="00C6624A"/>
+    <w:pPr>
+      <w:jc w:val="center"/>
+    </w:pPr>
+    <w:rPr>
+      <w:b/>
+      <w:bCs/>
+      <w:sz w:val="28"/>
+      <w:szCs w:val="20"/>
+    </w:rPr>
+  </w:style>
+  <w:style w:type="paragraph" w:styleId="ListParagraph">
+    <w:name w:val="List Paragraph"/>
+    <w:basedOn w:val="Normal"/>
+    <w:uiPriority w:val="34"/>
+    <w:qFormat/>
+    <w:rsid w:val="0070580E"/>
+    <w:pPr>
+      <w:spacing w:after="200"/>
+      <w:ind w:left="720"/>
+      <w:contextualSpacing/>
+    </w:pPr>
+    <w:rPr>
+      <w:rFonts w:ascii="Calibri" w:eastAsia="Calibri" w:hAnsi="Calibri"/>
+    </w:rPr>
+  </w:style>
+  <w:style w:type="paragraph" w:customStyle="1" w:styleId="Body">
+    <w:name w:val="Body"/>
+    <w:basedOn w:val="Normal"/>
+    <w:qFormat/>
+    <w:rsid w:val="00F93203"/>
+    <w:pPr>
+      <w:spacing w:before="120"/>
+      <w:jc w:val="both"/>
+    </w:pPr>
+    <w:rPr>
+      <w:rFonts w:ascii="Calibri" w:hAnsi="Calibri"/>
+      <w:sz w:val="28"/>
+    </w:rPr>
+  </w:style>
+  <w:style w:type="paragraph" w:customStyle="1" w:styleId="Table">
+    <w:name w:val="Table"/>
+    <w:basedOn w:val="Normal"/>
+    <w:qFormat/>
+    <w:rsid w:val="00F74786"/>
+    <w:pPr>
+      <w:spacing w:before="60" w:after="60"/>
+    </w:pPr>
+    <w:rPr>
+      <w:color w:val="000000"/>
+    </w:rPr>
+  </w:style>
+  <w:style w:type="paragraph" w:customStyle="1" w:styleId="TableHeading">
+    <w:name w:val="Table Heading"/>
+    <w:basedOn w:val="Table"/>
+    <w:qFormat/>
+    <w:rsid w:val="00F74786"/>
+    <w:rPr>
+      <w:color w:val="FFFFFF"/>
+    </w:rPr>
+  </w:style>
+  <w:style w:type="paragraph" w:customStyle="1" w:styleId="functionannotation">
+    <w:name w:val="function annotation"/>
+    <w:basedOn w:val="Normal"/>
+    <w:qFormat/>
+    <w:rsid w:val="00543B9B"/>
+    <w:pPr>
+      <w:ind w:left="1350" w:hanging="702"/>
+    </w:pPr>
+    <w:rPr>
+      <w:szCs w:val="20"/>
+    </w:rPr>
+  </w:style>
+  <w:style w:type="paragraph" w:customStyle="1" w:styleId="function">
+    <w:name w:val="function"/>
+    <w:basedOn w:val="Normal"/>
+    <w:qFormat/>
+    <w:rsid w:val="00543B9B"/>
+    <w:pPr>
+      <w:autoSpaceDE w:val="0"/>
+      <w:autoSpaceDN w:val="0"/>
+      <w:adjustRightInd w:val="0"/>
+      <w:spacing w:before="120"/>
+      <w:ind w:left="648" w:hanging="360"/>
+    </w:pPr>
+    <w:rPr>
+      <w:rFonts w:ascii="Courier" w:hAnsi="Courier" w:cs="Courier New"/>
+      <w:szCs w:val="20"/>
+    </w:rPr>
+  </w:style>
+  <w:style w:type="paragraph" w:customStyle="1" w:styleId="Picture">
+    <w:name w:val="Picture"/>
+    <w:basedOn w:val="Normal"/>
+    <w:qFormat/>
+    <w:rsid w:val="00543B9B"/>
+    <w:pPr>
+      <w:spacing w:before="120" w:after="120"/>
+      <w:jc w:val="center"/>
+    </w:pPr>
+    <w:rPr>
+      <w:noProof/>
+    </w:rPr>
+  </w:style>
+  <w:style w:type="paragraph" w:styleId="TOCHeading">
+    <w:name w:val="TOC Heading"/>
+    <w:basedOn w:val="Heading1"/>
+    <w:next w:val="Normal"/>
+    <w:uiPriority w:val="39"/>
+    <w:unhideWhenUsed/>
+    <w:qFormat/>
+    <w:rsid w:val="000D5F84"/>
+    <w:pPr>
+      <w:keepNext/>
+      <w:keepLines/>
+      <w:pageBreakBefore w:val="0"/>
+      <w:numPr>
+        <w:numId w:val="0"/>
+      </w:numPr>
+      <w:pBdr>
+        <w:bottom w:val="none" w:sz="0" w:space="0" w:color="auto"/>
+      </w:pBdr>
+      <w:spacing w:before="480" w:after="0" w:line="276" w:lineRule="auto"/>
+      <w:outlineLvl w:val="9"/>
+    </w:pPr>
+    <w:rPr>
+      <w:rFonts w:asciiTheme="majorHAnsi" w:eastAsiaTheme="majorEastAsia" w:hAnsiTheme="majorHAnsi" w:cstheme="majorBidi"/>
+      <w:bCs/>
+      <w:smallCaps w:val="0"/>
+      <w:noProof w:val="0"/>
+      <w:color w:val="365F91" w:themeColor="accent1" w:themeShade="BF"/>
+      <w:szCs w:val="28"/>
+    </w:rPr>
+  </w:style>
+  <w:style w:type="paragraph" w:styleId="NormalWeb">
+    <w:name w:val="Normal (Web)"/>
+    <w:basedOn w:val="Normal"/>
+    <w:uiPriority w:val="99"/>
+    <w:rsid w:val="00CE1BA2"/>
+    <w:pPr>
+      <w:spacing w:beforeLines="1" w:afterLines="1"/>
+    </w:pPr>
+    <w:rPr>
+      <w:rFonts w:ascii="Times" w:hAnsi="Times"/>
+      <w:szCs w:val="20"/>
+    </w:rPr>
+  </w:style>
+  <w:style w:type="character" w:customStyle="1" w:styleId="z-TopofFormChar">
+    <w:name w:val="z-Top of Form Char"/>
+    <w:basedOn w:val="DefaultParagraphFont"/>
+    <w:link w:val="z-TopofForm"/>
+    <w:uiPriority w:val="99"/>
+    <w:rsid w:val="007F45F2"/>
+    <w:rPr>
+      <w:rFonts w:ascii="Arial" w:hAnsi="Arial"/>
+      <w:vanish/>
+      <w:sz w:val="16"/>
+      <w:szCs w:val="16"/>
+    </w:rPr>
+  </w:style>
+  <w:style w:type="paragraph" w:styleId="z-TopofForm">
+    <w:name w:val="HTML Top of Form"/>
+    <w:basedOn w:val="Normal"/>
+    <w:next w:val="Normal"/>
+    <w:link w:val="z-TopofFormChar"/>
+    <w:hidden/>
+    <w:uiPriority w:val="99"/>
+    <w:unhideWhenUsed/>
+    <w:rsid w:val="007F45F2"/>
+    <w:pPr>
+      <w:pBdr>
+        <w:bottom w:val="single" w:sz="6" w:space="1" w:color="auto"/>
+      </w:pBdr>
+      <w:spacing w:beforeLines="1" w:afterLines="1"/>
+      <w:jc w:val="center"/>
+    </w:pPr>
+    <w:rPr>
+      <w:vanish/>
+      <w:sz w:val="16"/>
+      <w:szCs w:val="16"/>
+    </w:rPr>
+  </w:style>
+  <w:style w:type="character" w:customStyle="1" w:styleId="z-BottomofFormChar">
+    <w:name w:val="z-Bottom of Form Char"/>
+    <w:basedOn w:val="DefaultParagraphFont"/>
+    <w:link w:val="z-BottomofForm"/>
+    <w:uiPriority w:val="99"/>
+    <w:rsid w:val="007F45F2"/>
+    <w:rPr>
+      <w:rFonts w:ascii="Arial" w:hAnsi="Arial"/>
+      <w:vanish/>
+      <w:sz w:val="16"/>
+      <w:szCs w:val="16"/>
+    </w:rPr>
+  </w:style>
+  <w:style w:type="paragraph" w:styleId="z-BottomofForm">
+    <w:name w:val="HTML Bottom of Form"/>
+    <w:basedOn w:val="Normal"/>
+    <w:next w:val="Normal"/>
+    <w:link w:val="z-BottomofFormChar"/>
+    <w:hidden/>
+    <w:uiPriority w:val="99"/>
+    <w:unhideWhenUsed/>
+    <w:rsid w:val="007F45F2"/>
+    <w:pPr>
+      <w:pBdr>
+        <w:top w:val="single" w:sz="6" w:space="1" w:color="auto"/>
+      </w:pBdr>
+      <w:spacing w:beforeLines="1" w:afterLines="1"/>
+      <w:jc w:val="center"/>
+    </w:pPr>
+    <w:rPr>
+      <w:vanish/>
+      <w:sz w:val="16"/>
+      <w:szCs w:val="16"/>
+    </w:rPr>
+  </w:style>
+  <w:style w:type="paragraph" w:customStyle="1" w:styleId="option">
+    <w:name w:val="option"/>
+    <w:basedOn w:val="Normal"/>
+    <w:rsid w:val="00715040"/>
+    <w:pPr>
+      <w:spacing w:beforeLines="1" w:afterLines="1"/>
+    </w:pPr>
+    <w:rPr>
+      <w:rFonts w:ascii="Times" w:hAnsi="Times"/>
+      <w:sz w:val="20"/>
+      <w:szCs w:val="20"/>
+    </w:rPr>
+  </w:style>
+  <w:style w:type="paragraph" w:styleId="List">
+    <w:name w:val="List"/>
+    <w:basedOn w:val="Normal"/>
+    <w:rsid w:val="00F93203"/>
+    <w:pPr>
+      <w:numPr>
+        <w:numId w:val="3"/>
+      </w:numPr>
+      <w:contextualSpacing/>
+    </w:pPr>
+  </w:style>
+  <w:style w:type="paragraph" w:customStyle="1" w:styleId="XML">
+    <w:name w:val="XML"/>
+    <w:basedOn w:val="Normal"/>
+    <w:autoRedefine/>
+    <w:qFormat/>
+    <w:rsid w:val="00DA75F7"/>
+    <w:pPr>
+      <w:widowControl w:val="0"/>
+      <w:tabs>
+        <w:tab w:val="left" w:pos="360"/>
+        <w:tab w:val="left" w:pos="720"/>
+        <w:tab w:val="left" w:pos="1080"/>
+      </w:tabs>
+      <w:autoSpaceDE w:val="0"/>
+      <w:autoSpaceDN w:val="0"/>
+      <w:adjustRightInd w:val="0"/>
+      <w:ind w:left="1080"/>
+    </w:pPr>
+    <w:rPr>
+      <w:rFonts w:ascii="Monaco" w:hAnsi="Monaco" w:cs="Monaco"/>
+      <w:noProof/>
+      <w:color w:val="3F5FBF"/>
+      <w:sz w:val="20"/>
+      <w:szCs w:val="20"/>
+    </w:rPr>
+  </w:style>
+</w:styles>
+</file>
+
+<file path=word/stylesWithEffects.xml><?xml version="1.0" encoding="utf-8"?>
+<w:styles xmlns:wpc="http://schemas.microsoft.com/office/word/2010/wordprocessingCanvas" xmlns:mo="http://schemas.microsoft.com/office/mac/office/2008/main" xmlns:mc="http://schemas.openxmlformats.org/markup-compatibility/2006" xmlns:mv="urn:schemas-microsoft-com:mac:vml" xmlns:o="urn:schemas-microsoft-com:office:office" xmlns:r="http://schemas.openxmlformats.org/officeDocument/2006/relationships" xmlns:m="http://schemas.openxmlformats.org/officeDocument/2006/math" xmlns:v="urn:schemas-microsoft-com:vml" xmlns:wp14="http://schemas.microsoft.com/office/word/2010/wordprocessingDrawing" xmlns:wp="http://schemas.openxmlformats.org/drawingml/2006/wordprocessingDrawing" xmlns:w10="urn:schemas-microsoft-com:office:word" xmlns:w="http://schemas.openxmlformats.org/wordprocessingml/2006/main" xmlns:w14="http://schemas.microsoft.com/office/word/2010/wordml" xmlns:wpg="http://schemas.microsoft.com/office/word/2010/wordprocessingGroup" xmlns:wpi="http://schemas.microsoft.com/office/word/2010/wordprocessingInk" xmlns:wne="http://schemas.microsoft.com/office/word/2006/wordml" xmlns:wps="http://schemas.microsoft.com/office/word/2010/wordprocessingShape" mc:Ignorable="w14 wp14">
+  <w:docDefaults>
+    <w:rPrDefault>
+      <w:rPr>
+        <w:rFonts w:ascii="Times New Roman" w:eastAsia="Times New Roman" w:hAnsi="Times New Roman" w:cs="Times New Roman"/>
+        <w:sz w:val="24"/>
+        <w:szCs w:val="24"/>
+        <w:lang w:val="en-US" w:eastAsia="en-US" w:bidi="ar-SA"/>
+      </w:rPr>
+    </w:rPrDefault>
+    <w:pPrDefault/>
+  </w:docDefaults>
+  <w:latentStyles w:defLockedState="0" w:defUIPriority="0" w:defSemiHidden="0" w:defUnhideWhenUsed="0" w:defQFormat="0" w:count="276">
+    <w:lsdException w:name="heading 5" w:semiHidden="1" w:unhideWhenUsed="1"/>
+    <w:lsdException w:name="heading 6" w:semiHidden="1" w:unhideWhenUsed="1"/>
+    <w:lsdException w:name="heading 7" w:semiHidden="1" w:unhideWhenUsed="1"/>
+    <w:lsdException w:name="heading 8" w:semiHidden="1" w:unhideWhenUsed="1"/>
+    <w:lsdException w:name="heading 9" w:semiHidden="1" w:unhideWhenUsed="1"/>
+    <w:lsdException w:name="index 1" w:semiHidden="1" w:unhideWhenUsed="1"/>
+    <w:lsdException w:name="index 2" w:semiHidden="1" w:unhideWhenUsed="1"/>
+    <w:lsdException w:name="index 3" w:semiHidden="1" w:unhideWhenUsed="1"/>
+    <w:lsdException w:name="index 4" w:semiHidden="1" w:unhideWhenUsed="1"/>
+    <w:lsdException w:name="index 5" w:semiHidden="1" w:unhideWhenUsed="1"/>
+    <w:lsdException w:name="index 6" w:semiHidden="1" w:unhideWhenUsed="1"/>
+    <w:lsdException w:name="index 7" w:semiHidden="1" w:unhideWhenUsed="1"/>
+    <w:lsdException w:name="index 8" w:semiHidden="1" w:unhideWhenUsed="1"/>
+    <w:lsdException w:name="index 9" w:semiHidden="1" w:unhideWhenUsed="1"/>
+    <w:lsdException w:name="toc 1" w:semiHidden="1" w:uiPriority="39" w:unhideWhenUsed="1"/>
+    <w:lsdException w:name="toc 2" w:semiHidden="1" w:uiPriority="39" w:unhideWhenUsed="1"/>
+    <w:lsdException w:name="toc 3" w:semiHidden="1" w:unhideWhenUsed="1"/>
+    <w:lsdException w:name="toc 4" w:semiHidden="1" w:unhideWhenUsed="1"/>
+    <w:lsdException w:name="toc 5" w:semiHidden="1" w:unhideWhenUsed="1"/>
+    <w:lsdException w:name="toc 6" w:semiHidden="1" w:unhideWhenUsed="1"/>
+    <w:lsdException w:name="toc 7" w:semiHidden="1" w:unhideWhenUsed="1"/>
+    <w:lsdException w:name="toc 8" w:semiHidden="1" w:unhideWhenUsed="1"/>
+    <w:lsdException w:name="toc 9" w:semiHidden="1" w:unhideWhenUsed="1"/>
+    <w:lsdException w:name="Normal Indent" w:semiHidden="1" w:unhideWhenUsed="1"/>
+    <w:lsdException w:name="footnote text" w:semiHidden="1" w:unhideWhenUsed="1"/>
+    <w:lsdException w:name="annotation text" w:semiHidden="1" w:unhideWhenUsed="1"/>
+    <w:lsdException w:name="header" w:semiHidden="1" w:unhideWhenUsed="1"/>
+    <w:lsdException w:name="footer" w:semiHidden="1" w:unhideWhenUsed="1"/>
+    <w:lsdException w:name="index heading" w:semiHidden="1" w:unhideWhenUsed="1"/>
+    <w:lsdException w:name="caption" w:semiHidden="1" w:unhideWhenUsed="1"/>
+    <w:lsdException w:name="table of figures" w:semiHidden="1" w:unhideWhenUsed="1"/>
+    <w:lsdException w:name="envelope address" w:semiHidden="1" w:unhideWhenUsed="1"/>
+    <w:lsdException w:name="envelope return" w:semiHidden="1" w:unhideWhenUsed="1"/>
+    <w:lsdException w:name="footnote reference" w:semiHidden="1" w:unhideWhenUsed="1"/>
+    <w:lsdException w:name="annotation reference" w:semiHidden="1" w:unhideWhenUsed="1"/>
+    <w:lsdException w:name="line number" w:semiHidden="1" w:unhideWhenUsed="1"/>
+    <w:lsdException w:name="page number" w:semiHidden="1" w:unhideWhenUsed="1"/>
+    <w:lsdException w:name="endnote reference" w:semiHidden="1" w:unhideWhenUsed="1"/>
+    <w:lsdException w:name="endnote text" w:semiHidden="1" w:unhideWhenUsed="1"/>
+    <w:lsdException w:name="table of authorities" w:semiHidden="1" w:unhideWhenUsed="1"/>
+    <w:lsdException w:name="macro" w:semiHidden="1" w:unhideWhenUsed="1"/>
+    <w:lsdException w:name="toa heading" w:semiHidden="1" w:unhideWhenUsed="1"/>
+    <w:lsdException w:name="List Bullet" w:semiHidden="1" w:unhideWhenUsed="1"/>
+    <w:lsdException w:name="List Number" w:semiHidden="1" w:unhideWhenUsed="1"/>
+    <w:lsdException w:name="List Number 5" w:semiHidden="1" w:unhideWhenUsed="1"/>
+    <w:lsdException w:name="Closing" w:semiHidden="1" w:unhideWhenUsed="1"/>
+    <w:lsdException w:name="Signature" w:semiHidden="1" w:unhideWhenUsed="1"/>
+    <w:lsdException w:name="Default Paragraph Font" w:semiHidden="1" w:unhideWhenUsed="1"/>
+    <w:lsdException w:name="Body Text" w:semiHidden="1" w:unhideWhenUsed="1"/>
+    <w:lsdException w:name="Body Text Indent" w:semiHidden="1" w:unhideWhenUsed="1"/>
+    <w:lsdException w:name="List Continue" w:semiHidden="1" w:unhideWhenUsed="1"/>
+    <w:lsdException w:name="List Continue 2" w:semiHidden="1" w:unhideWhenUsed="1"/>
+    <w:lsdException w:name="List Continue 3" w:semiHidden="1" w:unhideWhenUsed="1"/>
+    <w:lsdException w:name="List Continue 4" w:semiHidden="1" w:unhideWhenUsed="1"/>
+    <w:lsdException w:name="List Continue 5" w:semiHidden="1" w:unhideWhenUsed="1"/>
+    <w:lsdException w:name="Message Header" w:semiHidden="1" w:unhideWhenUsed="1"/>
+    <w:lsdException w:name="Salutation" w:semiHidden="1" w:unhideWhenUsed="1"/>
+    <w:lsdException w:name="Date" w:semiHidden="1" w:unhideWhenUsed="1"/>
+    <w:lsdException w:name="Body Text First Indent" w:semiHidden="1" w:unhideWhenUsed="1"/>
+    <w:lsdException w:name="Body Text First Indent 2" w:semiHidden="1" w:unhideWhenUsed="1"/>
+    <w:lsdException w:name="Note Heading" w:semiHidden="1" w:unhideWhenUsed="1"/>
+    <w:lsdException w:name="Body Text 2" w:semiHidden="1" w:unhideWhenUsed="1"/>
+    <w:lsdException w:name="Hyperlink" w:semiHidden="1" w:uiPriority="99" w:unhideWhenUsed="1"/>
+    <w:lsdException w:name="FollowedHyperlink" w:semiHidden="1" w:uiPriority="99" w:unhideWhenUsed="1"/>
+    <w:lsdException w:name="Strong" w:uiPriority="22" w:qFormat="1"/>
+    <w:lsdException w:name="Document Map" w:semiHidden="1" w:unhideWhenUsed="1"/>
+    <w:lsdException w:name="Plain Text" w:semiHidden="1" w:unhideWhenUsed="1"/>
+    <w:lsdException w:name="E-mail Signature" w:semiHidden="1" w:unhideWhenUsed="1"/>
+    <w:lsdException w:name="HTML Top of Form" w:semiHidden="1" w:uiPriority="99" w:unhideWhenUsed="1"/>
+    <w:lsdException w:name="HTML Bottom of Form" w:semiHidden="1" w:uiPriority="99" w:unhideWhenUsed="1"/>
+    <w:lsdException w:name="Normal (Web)" w:semiHidden="1" w:uiPriority="99" w:unhideWhenUsed="1"/>
+    <w:lsdException w:name="HTML Acronym" w:semiHidden="1" w:unhideWhenUsed="1"/>
+    <w:lsdException w:name="HTML Address" w:semiHidden="1" w:unhideWhenUsed="1"/>
+    <w:lsdException w:name="HTML Cite" w:semiHidden="1" w:unhideWhenUsed="1"/>
+    <w:lsdException w:name="HTML Code" w:semiHidden="1" w:unhideWhenUsed="1"/>
+    <w:lsdException w:name="HTML Definition" w:semiHidden="1" w:unhideWhenUsed="1"/>
+    <w:lsdException w:name="HTML Keyboard" w:semiHidden="1" w:unhideWhenUsed="1"/>
+    <w:lsdException w:name="HTML Preformatted" w:semiHidden="1" w:unhideWhenUsed="1"/>
+    <w:lsdException w:name="HTML Sample" w:semiHidden="1" w:unhideWhenUsed="1"/>
+    <w:lsdException w:name="HTML Typewriter" w:semiHidden="1" w:unhideWhenUsed="1"/>
+    <w:lsdException w:name="HTML Variable" w:semiHidden="1" w:unhideWhenUsed="1"/>
+    <w:lsdException w:name="Normal Table" w:semiHidden="1" w:unhideWhenUsed="1"/>
+    <w:lsdException w:name="annotation subject" w:semiHidden="1" w:unhideWhenUsed="1"/>
+    <w:lsdException w:name="No List" w:semiHidden="1" w:uiPriority="99" w:unhideWhenUsed="1"/>
+    <w:lsdException w:name="Outline List 1" w:semiHidden="1" w:unhideWhenUsed="1"/>
+    <w:lsdException w:name="Outline List 2" w:semiHidden="1" w:unhideWhenUsed="1"/>
+    <w:lsdException w:name="Outline List 3" w:semiHidden="1" w:unhideWhenUsed="1"/>
+    <w:lsdException w:name="Table Simple 1" w:semiHidden="1" w:unhideWhenUsed="1"/>
+    <w:lsdException w:name="Table Simple 2" w:semiHidden="1" w:unhideWhenUsed="1"/>
+    <w:lsdException w:name="Table Simple 3" w:semiHidden="1" w:unhideWhenUsed="1"/>
+    <w:lsdException w:name="Table Classic 1" w:semiHidden="1" w:unhideWhenUsed="1"/>
+    <w:lsdException w:name="Table Classic 2" w:semiHidden="1" w:unhideWhenUsed="1"/>
+    <w:lsdException w:name="Table Classic 3" w:semiHidden="1" w:unhideWhenUsed="1"/>
+    <w:lsdException w:name="Table Classic 4" w:semiHidden="1" w:unhideWhenUsed="1"/>
+    <w:lsdException w:name="Table Colorful 1" w:semiHidden="1" w:unhideWhenUsed="1"/>
+    <w:lsdException w:name="Table Colorful 2" w:semiHidden="1" w:unhideWhenUsed="1"/>
+    <w:lsdException w:name="Table Colorful 3" w:semiHidden="1" w:unhideWhenUsed="1"/>
+    <w:lsdException w:name="Table Columns 1" w:semiHidden="1" w:unhideWhenUsed="1"/>
+    <w:lsdException w:name="Table Columns 2" w:semiHidden="1" w:unhideWhenUsed="1"/>
+    <w:lsdException w:name="Table Columns 3" w:semiHidden="1" w:unhideWhenUsed="1"/>
+    <w:lsdException w:name="Table Columns 4" w:semiHidden="1" w:unhideWhenUsed="1"/>
+    <w:lsdException w:name="Table Columns 5" w:semiHidden="1" w:unhideWhenUsed="1"/>
+    <w:lsdException w:name="Table Grid 1" w:semiHidden="1" w:unhideWhenUsed="1"/>
+    <w:lsdException w:name="Table Grid 2" w:semiHidden="1" w:unhideWhenUsed="1"/>
+    <w:lsdException w:name="Table Grid 3" w:semiHidden="1" w:unhideWhenUsed="1"/>
+    <w:lsdException w:name="Table Grid 4" w:semiHidden="1" w:unhideWhenUsed="1"/>
+    <w:lsdException w:name="Table Grid 5" w:semiHidden="1" w:unhideWhenUsed="1"/>
+    <w:lsdException w:name="Table Grid 6" w:semiHidden="1" w:unhideWhenUsed="1"/>
+    <w:lsdException w:name="Table Grid 7" w:semiHidden="1" w:unhideWhenUsed="1"/>
+    <w:lsdException w:name="Table Grid 8" w:semiHidden="1" w:unhideWhenUsed="1"/>
+    <w:lsdException w:name="Table List 1" w:semiHidden="1" w:unhideWhenUsed="1"/>
+    <w:lsdException w:name="Table List 2" w:semiHidden="1" w:unhideWhenUsed="1"/>
+    <w:lsdException w:name="Table List 3" w:semiHidden="1" w:unhideWhenUsed="1"/>
+    <w:lsdException w:name="Table List 4" w:semiHidden="1" w:unhideWhenUsed="1"/>
+    <w:lsdException w:name="Table List 5" w:semiHidden="1" w:unhideWhenUsed="1"/>
+    <w:lsdException w:name="Table List 6" w:semiHidden="1" w:unhideWhenUsed="1"/>
+    <w:lsdException w:name="Table List 7" w:semiHidden="1" w:unhideWhenUsed="1"/>
+    <w:lsdException w:name="Table List 8" w:semiHidden="1" w:unhideWhenUsed="1"/>
+    <w:lsdException w:name="Table 3D effects 1" w:semiHidden="1" w:unhideWhenUsed="1"/>
+    <w:lsdException w:name="Table 3D effects 2" w:semiHidden="1" w:unhideWhenUsed="1"/>
+    <w:lsdException w:name="Table 3D effects 3" w:semiHidden="1" w:unhideWhenUsed="1"/>
+    <w:lsdException w:name="Table Contemporary" w:semiHidden="1" w:unhideWhenUsed="1"/>
+    <w:lsdException w:name="Table Elegant" w:semiHidden="1" w:unhideWhenUsed="1"/>
+    <w:lsdException w:name="Table Professional" w:semiHidden="1" w:unhideWhenUsed="1"/>
+    <w:lsdException w:name="Table Subtle 1" w:semiHidden="1" w:unhideWhenUsed="1"/>
+    <w:lsdException w:name="Table Subtle 2" w:semiHidden="1" w:unhideWhenUsed="1"/>
+    <w:lsdException w:name="Table Web 1" w:semiHidden="1" w:unhideWhenUsed="1"/>
+    <w:lsdException w:name="Table Web 2" w:semiHidden="1" w:unhideWhenUsed="1"/>
+    <w:lsdException w:name="Table Web 3" w:semiHidden="1" w:unhideWhenUsed="1"/>
+    <w:lsdException w:name="Balloon Text" w:semiHidden="1" w:unhideWhenUsed="1"/>
+    <w:lsdException w:name="Table Theme" w:semiHidden="1" w:unhideWhenUsed="1"/>
+    <w:lsdException w:name="Note Level 1" w:semiHidden="1" w:unhideWhenUsed="1"/>
+    <w:lsdException w:name="Note Level 2" w:semiHidden="1" w:unhideWhenUsed="1"/>
+    <w:lsdException w:name="Note Level 3" w:semiHidden="1" w:unhideWhenUsed="1"/>
+    <w:lsdException w:name="Note Level 4" w:semiHidden="1" w:unhideWhenUsed="1"/>
+    <w:lsdException w:name="Note Level 5" w:semiHidden="1" w:unhideWhenUsed="1"/>
+    <w:lsdException w:name="Note Level 6" w:semiHidden="1" w:unhideWhenUsed="1"/>
+    <w:lsdException w:name="Note Level 7" w:semiHidden="1" w:unhideWhenUsed="1"/>
+    <w:lsdException w:name="Revision" w:semiHidden="1"/>
   </w:latentStyles>
   <w:style w:type="paragraph" w:default="1" w:styleId="Normal">
     <w:name w:val="Normal"/>
@@ -35197,7 +35803,7 @@
 </file>
 
 <file path=customXml/itemProps1.xml><?xml version="1.0" encoding="utf-8"?>
-<ds:datastoreItem xmlns:ds="http://schemas.openxmlformats.org/officeDocument/2006/customXml" ds:itemID="{BD5EC4B7-F7D3-3B49-8C82-0814BC3CBA58}">
+<ds:datastoreItem xmlns:ds="http://schemas.openxmlformats.org/officeDocument/2006/customXml" ds:itemID="{7CD89B95-E907-744F-B88A-912C48108AE4}">
   <ds:schemaRefs>
     <ds:schemaRef ds:uri="http://schemas.openxmlformats.org/officeDocument/2006/bibliography"/>
   </ds:schemaRefs>

</xml_diff>

<commit_message>
Added capability to set project/provider default database.
</commit_message>
<xml_diff>
--- a/doc/ApplicationInstaller.docx
+++ b/doc/ApplicationInstaller.docx
@@ -1,6 +1,6 @@
 
 <file path=word/document.xml><?xml version="1.0" encoding="utf-8"?>
-<w:document xmlns:wpc="http://schemas.microsoft.com/office/word/2010/wordprocessingCanvas" xmlns:mo="http://schemas.microsoft.com/office/mac/office/2008/main" xmlns:mc="http://schemas.openxmlformats.org/markup-compatibility/2006" xmlns:mv="urn:schemas-microsoft-com:mac:vml" xmlns:o="urn:schemas-microsoft-com:office:office" xmlns:r="http://schemas.openxmlformats.org/officeDocument/2006/relationships" xmlns:m="http://schemas.openxmlformats.org/officeDocument/2006/math" xmlns:v="urn:schemas-microsoft-com:vml" xmlns:wp14="http://schemas.microsoft.com/office/word/2010/wordprocessingDrawing" xmlns:wp="http://schemas.openxmlformats.org/drawingml/2006/wordprocessingDrawing" xmlns:w10="urn:schemas-microsoft-com:office:word" xmlns:w="http://schemas.openxmlformats.org/wordprocessingml/2006/main" xmlns:w14="http://schemas.microsoft.com/office/word/2010/wordml" xmlns:wpg="http://schemas.microsoft.com/office/word/2010/wordprocessingGroup" xmlns:wpi="http://schemas.microsoft.com/office/word/2010/wordprocessingInk" xmlns:wne="http://schemas.microsoft.com/office/word/2006/wordml" xmlns:wps="http://schemas.microsoft.com/office/word/2010/wordprocessingShape" mc:Ignorable="w14 wp14">
+<w:document xmlns:wpc="http://schemas.microsoft.com/office/word/2010/wordprocessingCanvas" xmlns:mo="http://schemas.microsoft.com/office/mac/office/2008/main" xmlns:mc="http://schemas.openxmlformats.org/markup-compatibility/2006" xmlns:mv="urn:schemas-microsoft-com:mac:vml" xmlns:o="urn:schemas-microsoft-com:office:office" xmlns:r="http://schemas.openxmlformats.org/officeDocument/2006/relationships" xmlns:m="http://schemas.openxmlformats.org/officeDocument/2006/math" xmlns:v="urn:schemas-microsoft-com:vml" xmlns:wp14="http://schemas.microsoft.com/office/word/2010/wordprocessingDrawing" xmlns:wp="http://schemas.openxmlformats.org/drawingml/2006/wordprocessingDrawing" xmlns:w10="urn:schemas-microsoft-com:office:word" xmlns:w="http://schemas.openxmlformats.org/wordprocessingml/2006/main" xmlns:w14="http://schemas.microsoft.com/office/word/2010/wordml" xmlns:w15="http://schemas.microsoft.com/office/word/2012/wordml" xmlns:wpg="http://schemas.microsoft.com/office/word/2010/wordprocessingGroup" xmlns:wpi="http://schemas.microsoft.com/office/word/2010/wordprocessingInk" xmlns:wne="http://schemas.microsoft.com/office/word/2006/wordml" xmlns:wps="http://schemas.microsoft.com/office/word/2010/wordprocessingShape" mc:Ignorable="w14 w15 wp14">
   <w:body>
     <w:p>
       <w:pPr>
@@ -214,7 +214,7 @@
           <w:rPr>
             <w:b/>
           </w:rPr>
-          <w:t>1.7</w:t>
+          <w:t>1.8</w:t>
         </w:r>
       </w:fldSimple>
     </w:p>
@@ -229,7 +229,7 @@
         <w:rPr>
           <w:b/>
         </w:rPr>
-        <w:t>Feb 10</w:t>
+        <w:t>June 19</w:t>
       </w:r>
       <w:r>
         <w:rPr>
@@ -241,7 +241,7 @@
         <w:rPr>
           <w:b/>
         </w:rPr>
-        <w:t xml:space="preserve"> 2017</w:t>
+        <w:t xml:space="preserve"> 2018</w:t>
       </w:r>
     </w:p>
     <w:p>
@@ -346,11 +346,11 @@
           <w:sz w:val="28"/>
         </w:rPr>
         <w:sectPr>
-          <w:headerReference w:type="default" r:id="rId9"/>
-          <w:footerReference w:type="even" r:id="rId10"/>
-          <w:footerReference w:type="default" r:id="rId11"/>
-          <w:headerReference w:type="first" r:id="rId12"/>
-          <w:footerReference w:type="first" r:id="rId13"/>
+          <w:headerReference w:type="default" r:id="rId8"/>
+          <w:footerReference w:type="even" r:id="rId9"/>
+          <w:footerReference w:type="default" r:id="rId10"/>
+          <w:headerReference w:type="first" r:id="rId11"/>
+          <w:footerReference w:type="first" r:id="rId12"/>
           <w:pgSz w:w="12240" w:h="15840" w:code="1"/>
           <w:pgMar w:top="1440" w:right="1440" w:bottom="1440" w:left="1440" w:header="720" w:footer="720" w:gutter="0"/>
           <w:cols w:space="720"/>
@@ -406,6 +406,8 @@
             <w:t>Table of Contents</w:t>
           </w:r>
         </w:p>
+        <w:bookmarkStart w:id="0" w:name="_GoBack"/>
+        <w:bookmarkEnd w:id="0"/>
         <w:p>
           <w:pPr>
             <w:pStyle w:val="TOC1"/>
@@ -425,7 +427,7 @@
           <w:r>
             <w:fldChar w:fldCharType="separate"/>
           </w:r>
-          <w:hyperlink w:anchor="_Toc493682132" w:history="1">
+          <w:hyperlink w:anchor="_Toc517187755" w:history="1">
             <w:r>
               <w:rPr>
                 <w:rStyle w:val="Hyperlink"/>
@@ -470,7 +472,7 @@
                 <w:noProof/>
                 <w:webHidden/>
               </w:rPr>
-              <w:instrText xml:space="preserve"> PAGEREF _Toc493682132 \h </w:instrText>
+              <w:instrText xml:space="preserve"> PAGEREF _Toc517187755 \h </w:instrText>
             </w:r>
             <w:r>
               <w:rPr>
@@ -511,7 +513,7 @@
               <w:lang w:eastAsia="zh-TW"/>
             </w:rPr>
           </w:pPr>
-          <w:hyperlink w:anchor="_Toc493682133" w:history="1">
+          <w:hyperlink w:anchor="_Toc517187756" w:history="1">
             <w:r>
               <w:rPr>
                 <w:rStyle w:val="Hyperlink"/>
@@ -556,7 +558,7 @@
                 <w:noProof/>
                 <w:webHidden/>
               </w:rPr>
-              <w:instrText xml:space="preserve"> PAGEREF _Toc493682133 \h </w:instrText>
+              <w:instrText xml:space="preserve"> PAGEREF _Toc517187756 \h </w:instrText>
             </w:r>
             <w:r>
               <w:rPr>
@@ -597,7 +599,7 @@
               <w:lang w:eastAsia="zh-TW"/>
             </w:rPr>
           </w:pPr>
-          <w:hyperlink w:anchor="_Toc493682134" w:history="1">
+          <w:hyperlink w:anchor="_Toc517187757" w:history="1">
             <w:r>
               <w:rPr>
                 <w:rStyle w:val="Hyperlink"/>
@@ -642,7 +644,7 @@
                 <w:noProof/>
                 <w:webHidden/>
               </w:rPr>
-              <w:instrText xml:space="preserve"> PAGEREF _Toc493682134 \h </w:instrText>
+              <w:instrText xml:space="preserve"> PAGEREF _Toc517187757 \h </w:instrText>
             </w:r>
             <w:r>
               <w:rPr>
@@ -683,7 +685,7 @@
               <w:lang w:eastAsia="zh-TW"/>
             </w:rPr>
           </w:pPr>
-          <w:hyperlink w:anchor="_Toc493682135" w:history="1">
+          <w:hyperlink w:anchor="_Toc517187758" w:history="1">
             <w:r>
               <w:rPr>
                 <w:rStyle w:val="Hyperlink"/>
@@ -728,7 +730,7 @@
                 <w:noProof/>
                 <w:webHidden/>
               </w:rPr>
-              <w:instrText xml:space="preserve"> PAGEREF _Toc493682135 \h </w:instrText>
+              <w:instrText xml:space="preserve"> PAGEREF _Toc517187758 \h </w:instrText>
             </w:r>
             <w:r>
               <w:rPr>
@@ -775,7 +777,7 @@
               <w:lang w:eastAsia="zh-TW"/>
             </w:rPr>
           </w:pPr>
-          <w:hyperlink w:anchor="_Toc493682136" w:history="1">
+          <w:hyperlink w:anchor="_Toc517187759" w:history="1">
             <w:r>
               <w:rPr>
                 <w:rStyle w:val="Hyperlink"/>
@@ -820,7 +822,7 @@
                 <w:noProof/>
                 <w:webHidden/>
               </w:rPr>
-              <w:instrText xml:space="preserve"> PAGEREF _Toc493682136 \h </w:instrText>
+              <w:instrText xml:space="preserve"> PAGEREF _Toc517187759 \h </w:instrText>
             </w:r>
             <w:r>
               <w:rPr>
@@ -867,7 +869,7 @@
               <w:lang w:eastAsia="zh-TW"/>
             </w:rPr>
           </w:pPr>
-          <w:hyperlink w:anchor="_Toc493682137" w:history="1">
+          <w:hyperlink w:anchor="_Toc517187760" w:history="1">
             <w:r>
               <w:rPr>
                 <w:rStyle w:val="Hyperlink"/>
@@ -912,7 +914,7 @@
                 <w:noProof/>
                 <w:webHidden/>
               </w:rPr>
-              <w:instrText xml:space="preserve"> PAGEREF _Toc493682137 \h </w:instrText>
+              <w:instrText xml:space="preserve"> PAGEREF _Toc517187760 \h </w:instrText>
             </w:r>
             <w:r>
               <w:rPr>
@@ -959,7 +961,7 @@
               <w:lang w:eastAsia="zh-TW"/>
             </w:rPr>
           </w:pPr>
-          <w:hyperlink w:anchor="_Toc493682138" w:history="1">
+          <w:hyperlink w:anchor="_Toc517187761" w:history="1">
             <w:r>
               <w:rPr>
                 <w:rStyle w:val="Hyperlink"/>
@@ -1004,7 +1006,7 @@
                 <w:noProof/>
                 <w:webHidden/>
               </w:rPr>
-              <w:instrText xml:space="preserve"> PAGEREF _Toc493682138 \h </w:instrText>
+              <w:instrText xml:space="preserve"> PAGEREF _Toc517187761 \h </w:instrText>
             </w:r>
             <w:r>
               <w:rPr>
@@ -1051,7 +1053,7 @@
               <w:lang w:eastAsia="zh-TW"/>
             </w:rPr>
           </w:pPr>
-          <w:hyperlink w:anchor="_Toc493682139" w:history="1">
+          <w:hyperlink w:anchor="_Toc517187762" w:history="1">
             <w:r>
               <w:rPr>
                 <w:rStyle w:val="Hyperlink"/>
@@ -1096,7 +1098,7 @@
                 <w:noProof/>
                 <w:webHidden/>
               </w:rPr>
-              <w:instrText xml:space="preserve"> PAGEREF _Toc493682139 \h </w:instrText>
+              <w:instrText xml:space="preserve"> PAGEREF _Toc517187762 \h </w:instrText>
             </w:r>
             <w:r>
               <w:rPr>
@@ -1143,7 +1145,7 @@
               <w:lang w:eastAsia="zh-TW"/>
             </w:rPr>
           </w:pPr>
-          <w:hyperlink w:anchor="_Toc493682140" w:history="1">
+          <w:hyperlink w:anchor="_Toc517187763" w:history="1">
             <w:r>
               <w:rPr>
                 <w:rStyle w:val="Hyperlink"/>
@@ -1188,7 +1190,7 @@
                 <w:noProof/>
                 <w:webHidden/>
               </w:rPr>
-              <w:instrText xml:space="preserve"> PAGEREF _Toc493682140 \h </w:instrText>
+              <w:instrText xml:space="preserve"> PAGEREF _Toc517187763 \h </w:instrText>
             </w:r>
             <w:r>
               <w:rPr>
@@ -1235,7 +1237,7 @@
               <w:lang w:eastAsia="zh-TW"/>
             </w:rPr>
           </w:pPr>
-          <w:hyperlink w:anchor="_Toc493682141" w:history="1">
+          <w:hyperlink w:anchor="_Toc517187764" w:history="1">
             <w:r>
               <w:rPr>
                 <w:rStyle w:val="Hyperlink"/>
@@ -1280,7 +1282,7 @@
                 <w:noProof/>
                 <w:webHidden/>
               </w:rPr>
-              <w:instrText xml:space="preserve"> PAGEREF _Toc493682141 \h </w:instrText>
+              <w:instrText xml:space="preserve"> PAGEREF _Toc517187764 \h </w:instrText>
             </w:r>
             <w:r>
               <w:rPr>
@@ -1327,7 +1329,7 @@
               <w:lang w:eastAsia="zh-TW"/>
             </w:rPr>
           </w:pPr>
-          <w:hyperlink w:anchor="_Toc493682142" w:history="1">
+          <w:hyperlink w:anchor="_Toc517187765" w:history="1">
             <w:r>
               <w:rPr>
                 <w:rStyle w:val="Hyperlink"/>
@@ -1372,7 +1374,7 @@
                 <w:noProof/>
                 <w:webHidden/>
               </w:rPr>
-              <w:instrText xml:space="preserve"> PAGEREF _Toc493682142 \h </w:instrText>
+              <w:instrText xml:space="preserve"> PAGEREF _Toc517187765 \h </w:instrText>
             </w:r>
             <w:r>
               <w:rPr>
@@ -1419,7 +1421,7 @@
               <w:lang w:eastAsia="zh-TW"/>
             </w:rPr>
           </w:pPr>
-          <w:hyperlink w:anchor="_Toc493682143" w:history="1">
+          <w:hyperlink w:anchor="_Toc517187766" w:history="1">
             <w:r>
               <w:rPr>
                 <w:rStyle w:val="Hyperlink"/>
@@ -1464,7 +1466,7 @@
                 <w:noProof/>
                 <w:webHidden/>
               </w:rPr>
-              <w:instrText xml:space="preserve"> PAGEREF _Toc493682143 \h </w:instrText>
+              <w:instrText xml:space="preserve"> PAGEREF _Toc517187766 \h </w:instrText>
             </w:r>
             <w:r>
               <w:rPr>
@@ -1511,7 +1513,7 @@
               <w:lang w:eastAsia="zh-TW"/>
             </w:rPr>
           </w:pPr>
-          <w:hyperlink w:anchor="_Toc493682144" w:history="1">
+          <w:hyperlink w:anchor="_Toc517187767" w:history="1">
             <w:r>
               <w:rPr>
                 <w:rStyle w:val="Hyperlink"/>
@@ -1556,7 +1558,7 @@
                 <w:noProof/>
                 <w:webHidden/>
               </w:rPr>
-              <w:instrText xml:space="preserve"> PAGEREF _Toc493682144 \h </w:instrText>
+              <w:instrText xml:space="preserve"> PAGEREF _Toc517187767 \h </w:instrText>
             </w:r>
             <w:r>
               <w:rPr>
@@ -1603,7 +1605,7 @@
               <w:lang w:eastAsia="zh-TW"/>
             </w:rPr>
           </w:pPr>
-          <w:hyperlink w:anchor="_Toc493682145" w:history="1">
+          <w:hyperlink w:anchor="_Toc517187768" w:history="1">
             <w:r>
               <w:rPr>
                 <w:rStyle w:val="Hyperlink"/>
@@ -1648,7 +1650,7 @@
                 <w:noProof/>
                 <w:webHidden/>
               </w:rPr>
-              <w:instrText xml:space="preserve"> PAGEREF _Toc493682145 \h </w:instrText>
+              <w:instrText xml:space="preserve"> PAGEREF _Toc517187768 \h </w:instrText>
             </w:r>
             <w:r>
               <w:rPr>
@@ -1695,7 +1697,7 @@
               <w:lang w:eastAsia="zh-TW"/>
             </w:rPr>
           </w:pPr>
-          <w:hyperlink w:anchor="_Toc493682146" w:history="1">
+          <w:hyperlink w:anchor="_Toc517187769" w:history="1">
             <w:r>
               <w:rPr>
                 <w:rStyle w:val="Hyperlink"/>
@@ -1740,7 +1742,7 @@
                 <w:noProof/>
                 <w:webHidden/>
               </w:rPr>
-              <w:instrText xml:space="preserve"> PAGEREF _Toc493682146 \h </w:instrText>
+              <w:instrText xml:space="preserve"> PAGEREF _Toc517187769 \h </w:instrText>
             </w:r>
             <w:r>
               <w:rPr>
@@ -1787,7 +1789,7 @@
               <w:lang w:eastAsia="zh-TW"/>
             </w:rPr>
           </w:pPr>
-          <w:hyperlink w:anchor="_Toc493682147" w:history="1">
+          <w:hyperlink w:anchor="_Toc517187770" w:history="1">
             <w:r>
               <w:rPr>
                 <w:rStyle w:val="Hyperlink"/>
@@ -1832,7 +1834,7 @@
                 <w:noProof/>
                 <w:webHidden/>
               </w:rPr>
-              <w:instrText xml:space="preserve"> PAGEREF _Toc493682147 \h </w:instrText>
+              <w:instrText xml:space="preserve"> PAGEREF _Toc517187770 \h </w:instrText>
             </w:r>
             <w:r>
               <w:rPr>
@@ -1879,7 +1881,7 @@
               <w:lang w:eastAsia="zh-TW"/>
             </w:rPr>
           </w:pPr>
-          <w:hyperlink w:anchor="_Toc493682148" w:history="1">
+          <w:hyperlink w:anchor="_Toc517187771" w:history="1">
             <w:r>
               <w:rPr>
                 <w:rStyle w:val="Hyperlink"/>
@@ -1924,7 +1926,7 @@
                 <w:noProof/>
                 <w:webHidden/>
               </w:rPr>
-              <w:instrText xml:space="preserve"> PAGEREF _Toc493682148 \h </w:instrText>
+              <w:instrText xml:space="preserve"> PAGEREF _Toc517187771 \h </w:instrText>
             </w:r>
             <w:r>
               <w:rPr>
@@ -1971,7 +1973,7 @@
               <w:lang w:eastAsia="zh-TW"/>
             </w:rPr>
           </w:pPr>
-          <w:hyperlink w:anchor="_Toc493682149" w:history="1">
+          <w:hyperlink w:anchor="_Toc517187772" w:history="1">
             <w:r>
               <w:rPr>
                 <w:rStyle w:val="Hyperlink"/>
@@ -2016,7 +2018,7 @@
                 <w:noProof/>
                 <w:webHidden/>
               </w:rPr>
-              <w:instrText xml:space="preserve"> PAGEREF _Toc493682149 \h </w:instrText>
+              <w:instrText xml:space="preserve"> PAGEREF _Toc517187772 \h </w:instrText>
             </w:r>
             <w:r>
               <w:rPr>
@@ -2063,7 +2065,7 @@
               <w:lang w:eastAsia="zh-TW"/>
             </w:rPr>
           </w:pPr>
-          <w:hyperlink w:anchor="_Toc493682150" w:history="1">
+          <w:hyperlink w:anchor="_Toc517187773" w:history="1">
             <w:r>
               <w:rPr>
                 <w:rStyle w:val="Hyperlink"/>
@@ -2108,7 +2110,7 @@
                 <w:noProof/>
                 <w:webHidden/>
               </w:rPr>
-              <w:instrText xml:space="preserve"> PAGEREF _Toc493682150 \h </w:instrText>
+              <w:instrText xml:space="preserve"> PAGEREF _Toc517187773 \h </w:instrText>
             </w:r>
             <w:r>
               <w:rPr>
@@ -2155,7 +2157,7 @@
               <w:lang w:eastAsia="zh-TW"/>
             </w:rPr>
           </w:pPr>
-          <w:hyperlink w:anchor="_Toc493682151" w:history="1">
+          <w:hyperlink w:anchor="_Toc517187774" w:history="1">
             <w:r>
               <w:rPr>
                 <w:rStyle w:val="Hyperlink"/>
@@ -2200,7 +2202,7 @@
                 <w:noProof/>
                 <w:webHidden/>
               </w:rPr>
-              <w:instrText xml:space="preserve"> PAGEREF _Toc493682151 \h </w:instrText>
+              <w:instrText xml:space="preserve"> PAGEREF _Toc517187774 \h </w:instrText>
             </w:r>
             <w:r>
               <w:rPr>
@@ -2247,7 +2249,7 @@
               <w:lang w:eastAsia="zh-TW"/>
             </w:rPr>
           </w:pPr>
-          <w:hyperlink w:anchor="_Toc493682152" w:history="1">
+          <w:hyperlink w:anchor="_Toc517187775" w:history="1">
             <w:r>
               <w:rPr>
                 <w:rStyle w:val="Hyperlink"/>
@@ -2292,7 +2294,7 @@
                 <w:noProof/>
                 <w:webHidden/>
               </w:rPr>
-              <w:instrText xml:space="preserve"> PAGEREF _Toc493682152 \h </w:instrText>
+              <w:instrText xml:space="preserve"> PAGEREF _Toc517187775 \h </w:instrText>
             </w:r>
             <w:r>
               <w:rPr>
@@ -2339,7 +2341,7 @@
               <w:lang w:eastAsia="zh-TW"/>
             </w:rPr>
           </w:pPr>
-          <w:hyperlink w:anchor="_Toc493682153" w:history="1">
+          <w:hyperlink w:anchor="_Toc517187776" w:history="1">
             <w:r>
               <w:rPr>
                 <w:rStyle w:val="Hyperlink"/>
@@ -2384,7 +2386,7 @@
                 <w:noProof/>
                 <w:webHidden/>
               </w:rPr>
-              <w:instrText xml:space="preserve"> PAGEREF _Toc493682153 \h </w:instrText>
+              <w:instrText xml:space="preserve"> PAGEREF _Toc517187776 \h </w:instrText>
             </w:r>
             <w:r>
               <w:rPr>
@@ -2404,7 +2406,7 @@
                 <w:noProof/>
                 <w:webHidden/>
               </w:rPr>
-              <w:t>26</w:t>
+              <w:t>27</w:t>
             </w:r>
             <w:r>
               <w:rPr>
@@ -2431,7 +2433,7 @@
               <w:lang w:eastAsia="zh-TW"/>
             </w:rPr>
           </w:pPr>
-          <w:hyperlink w:anchor="_Toc493682154" w:history="1">
+          <w:hyperlink w:anchor="_Toc517187777" w:history="1">
             <w:r>
               <w:rPr>
                 <w:rStyle w:val="Hyperlink"/>
@@ -2476,99 +2478,7 @@
                 <w:noProof/>
                 <w:webHidden/>
               </w:rPr>
-              <w:instrText xml:space="preserve"> PAGEREF _Toc493682154 \h </w:instrText>
-            </w:r>
-            <w:r>
-              <w:rPr>
-                <w:noProof/>
-                <w:webHidden/>
-              </w:rPr>
-            </w:r>
-            <w:r>
-              <w:rPr>
-                <w:noProof/>
-                <w:webHidden/>
-              </w:rPr>
-              <w:fldChar w:fldCharType="separate"/>
-            </w:r>
-            <w:r>
-              <w:rPr>
-                <w:noProof/>
-                <w:webHidden/>
-              </w:rPr>
-              <w:t>28</w:t>
-            </w:r>
-            <w:r>
-              <w:rPr>
-                <w:noProof/>
-                <w:webHidden/>
-              </w:rPr>
-              <w:fldChar w:fldCharType="end"/>
-            </w:r>
-          </w:hyperlink>
-        </w:p>
-        <w:p>
-          <w:pPr>
-            <w:pStyle w:val="TOC2"/>
-            <w:tabs>
-              <w:tab w:val="left" w:pos="1000"/>
-              <w:tab w:val="right" w:leader="dot" w:pos="9350"/>
-            </w:tabs>
-            <w:rPr>
-              <w:rFonts w:eastAsiaTheme="minorEastAsia" w:cstheme="minorBidi"/>
-              <w:b w:val="0"/>
-              <w:noProof/>
-              <w:sz w:val="24"/>
-              <w:szCs w:val="24"/>
-              <w:lang w:eastAsia="zh-TW"/>
-            </w:rPr>
-          </w:pPr>
-          <w:hyperlink w:anchor="_Toc493682155" w:history="1">
-            <w:r>
-              <w:rPr>
-                <w:rStyle w:val="Hyperlink"/>
-                <w:noProof/>
-              </w:rPr>
-              <w:t>4.20</w:t>
-            </w:r>
-            <w:r>
-              <w:rPr>
-                <w:rFonts w:eastAsiaTheme="minorEastAsia" w:cstheme="minorBidi"/>
-                <w:b w:val="0"/>
-                <w:noProof/>
-                <w:sz w:val="24"/>
-                <w:szCs w:val="24"/>
-                <w:lang w:eastAsia="zh-TW"/>
-              </w:rPr>
-              <w:tab/>
-            </w:r>
-            <w:r>
-              <w:rPr>
-                <w:rStyle w:val="Hyperlink"/>
-                <w:noProof/>
-              </w:rPr>
-              <w:t>Source Panel</w:t>
-            </w:r>
-            <w:r>
-              <w:rPr>
-                <w:noProof/>
-                <w:webHidden/>
-              </w:rPr>
-              <w:tab/>
-            </w:r>
-            <w:r>
-              <w:rPr>
-                <w:noProof/>
-                <w:webHidden/>
-              </w:rPr>
-              <w:fldChar w:fldCharType="begin"/>
-            </w:r>
-            <w:r>
-              <w:rPr>
-                <w:noProof/>
-                <w:webHidden/>
-              </w:rPr>
-              <w:instrText xml:space="preserve"> PAGEREF _Toc493682155 \h </w:instrText>
+              <w:instrText xml:space="preserve"> PAGEREF _Toc517187777 \h </w:instrText>
             </w:r>
             <w:r>
               <w:rPr>
@@ -2615,13 +2525,13 @@
               <w:lang w:eastAsia="zh-TW"/>
             </w:rPr>
           </w:pPr>
-          <w:hyperlink w:anchor="_Toc493682156" w:history="1">
+          <w:hyperlink w:anchor="_Toc517187778" w:history="1">
             <w:r>
               <w:rPr>
                 <w:rStyle w:val="Hyperlink"/>
                 <w:noProof/>
               </w:rPr>
-              <w:t>4.21</w:t>
+              <w:t>4.20</w:t>
             </w:r>
             <w:r>
               <w:rPr>
@@ -2639,7 +2549,7 @@
                 <w:rStyle w:val="Hyperlink"/>
                 <w:noProof/>
               </w:rPr>
-              <w:t>Summary Panel</w:t>
+              <w:t>Source Panel</w:t>
             </w:r>
             <w:r>
               <w:rPr>
@@ -2660,7 +2570,7 @@
                 <w:noProof/>
                 <w:webHidden/>
               </w:rPr>
-              <w:instrText xml:space="preserve"> PAGEREF _Toc493682156 \h </w:instrText>
+              <w:instrText xml:space="preserve"> PAGEREF _Toc517187778 \h </w:instrText>
             </w:r>
             <w:r>
               <w:rPr>
@@ -2707,7 +2617,99 @@
               <w:lang w:eastAsia="zh-TW"/>
             </w:rPr>
           </w:pPr>
-          <w:hyperlink w:anchor="_Toc493682157" w:history="1">
+          <w:hyperlink w:anchor="_Toc517187779" w:history="1">
+            <w:r>
+              <w:rPr>
+                <w:rStyle w:val="Hyperlink"/>
+                <w:noProof/>
+              </w:rPr>
+              <w:t>4.21</w:t>
+            </w:r>
+            <w:r>
+              <w:rPr>
+                <w:rFonts w:eastAsiaTheme="minorEastAsia" w:cstheme="minorBidi"/>
+                <w:b w:val="0"/>
+                <w:noProof/>
+                <w:sz w:val="24"/>
+                <w:szCs w:val="24"/>
+                <w:lang w:eastAsia="zh-TW"/>
+              </w:rPr>
+              <w:tab/>
+            </w:r>
+            <w:r>
+              <w:rPr>
+                <w:rStyle w:val="Hyperlink"/>
+                <w:noProof/>
+              </w:rPr>
+              <w:t>Summary Panel</w:t>
+            </w:r>
+            <w:r>
+              <w:rPr>
+                <w:noProof/>
+                <w:webHidden/>
+              </w:rPr>
+              <w:tab/>
+            </w:r>
+            <w:r>
+              <w:rPr>
+                <w:noProof/>
+                <w:webHidden/>
+              </w:rPr>
+              <w:fldChar w:fldCharType="begin"/>
+            </w:r>
+            <w:r>
+              <w:rPr>
+                <w:noProof/>
+                <w:webHidden/>
+              </w:rPr>
+              <w:instrText xml:space="preserve"> PAGEREF _Toc517187779 \h </w:instrText>
+            </w:r>
+            <w:r>
+              <w:rPr>
+                <w:noProof/>
+                <w:webHidden/>
+              </w:rPr>
+            </w:r>
+            <w:r>
+              <w:rPr>
+                <w:noProof/>
+                <w:webHidden/>
+              </w:rPr>
+              <w:fldChar w:fldCharType="separate"/>
+            </w:r>
+            <w:r>
+              <w:rPr>
+                <w:noProof/>
+                <w:webHidden/>
+              </w:rPr>
+              <w:t>31</w:t>
+            </w:r>
+            <w:r>
+              <w:rPr>
+                <w:noProof/>
+                <w:webHidden/>
+              </w:rPr>
+              <w:fldChar w:fldCharType="end"/>
+            </w:r>
+          </w:hyperlink>
+        </w:p>
+        <w:p>
+          <w:pPr>
+            <w:pStyle w:val="TOC2"/>
+            <w:tabs>
+              <w:tab w:val="left" w:pos="1000"/>
+              <w:tab w:val="right" w:leader="dot" w:pos="9350"/>
+            </w:tabs>
+            <w:rPr>
+              <w:rFonts w:eastAsiaTheme="minorEastAsia" w:cstheme="minorBidi"/>
+              <w:b w:val="0"/>
+              <w:noProof/>
+              <w:sz w:val="24"/>
+              <w:szCs w:val="24"/>
+              <w:lang w:eastAsia="zh-TW"/>
+            </w:rPr>
+          </w:pPr>
+          <w:hyperlink w:anchor="_Toc517187780" w:history="1">
             <w:r>
               <w:rPr>
                 <w:rStyle w:val="Hyperlink"/>
@@ -2752,7 +2754,7 @@
                 <w:noProof/>
                 <w:webHidden/>
               </w:rPr>
-              <w:instrText xml:space="preserve"> PAGEREF _Toc493682157 \h </w:instrText>
+              <w:instrText xml:space="preserve"> PAGEREF _Toc517187780 \h </w:instrText>
             </w:r>
             <w:r>
               <w:rPr>
@@ -2772,7 +2774,7 @@
                 <w:noProof/>
                 <w:webHidden/>
               </w:rPr>
-              <w:t>31</w:t>
+              <w:t>32</w:t>
             </w:r>
             <w:r>
               <w:rPr>
@@ -2806,9 +2808,9 @@
           <w:rFonts w:cs="Arial"/>
         </w:rPr>
       </w:pPr>
-      <w:bookmarkStart w:id="0" w:name="_Toc187814392"/>
-      <w:bookmarkStart w:id="1" w:name="_Toc239852941"/>
-      <w:bookmarkStart w:id="2" w:name="_Toc493682132"/>
+      <w:bookmarkStart w:id="1" w:name="_Toc187814392"/>
+      <w:bookmarkStart w:id="2" w:name="_Toc239852941"/>
+      <w:bookmarkStart w:id="3" w:name="_Toc517187755"/>
       <w:r>
         <w:rPr>
           <w:rFonts w:cs="Arial"/>
@@ -2816,15 +2818,15 @@
         <w:lastRenderedPageBreak/>
         <w:t>Introduction</w:t>
       </w:r>
-      <w:bookmarkEnd w:id="0"/>
       <w:bookmarkEnd w:id="1"/>
       <w:bookmarkEnd w:id="2"/>
+      <w:bookmarkEnd w:id="3"/>
     </w:p>
     <w:p>
       <w:pPr>
         <w:pStyle w:val="Body"/>
       </w:pPr>
-      <w:bookmarkStart w:id="3" w:name="_Toc493072928"/>
+      <w:bookmarkStart w:id="4" w:name="_Toc493072928"/>
       <w:r>
         <w:t xml:space="preserve">Ignition™ is an execution and development platform from Inductive Automation designed to support a wide-range of industrial </w:t>
       </w:r>
@@ -3143,7 +3145,7 @@
         <w:t>sample output.</w:t>
       </w:r>
     </w:p>
-    <w:bookmarkEnd w:id="3"/>
+    <w:bookmarkEnd w:id="4"/>
     <w:p>
       <w:pPr>
         <w:pStyle w:val="Body"/>
@@ -3161,7 +3163,7 @@
           <w:rFonts w:cs="Arial"/>
         </w:rPr>
       </w:pPr>
-      <w:bookmarkStart w:id="4" w:name="_Toc493682133"/>
+      <w:bookmarkStart w:id="5" w:name="_Toc517187756"/>
       <w:r>
         <w:rPr>
           <w:rFonts w:cs="Arial"/>
@@ -3169,7 +3171,7 @@
         <w:lastRenderedPageBreak/>
         <w:t>Loading</w:t>
       </w:r>
-      <w:bookmarkEnd w:id="4"/>
+      <w:bookmarkEnd w:id="5"/>
     </w:p>
     <w:p>
       <w:pPr>
@@ -3209,7 +3211,25 @@
           <w:sz w:val="28"/>
           <w:szCs w:val="28"/>
         </w:rPr>
-        <w:t xml:space="preserve"> It appears as “ApplicationInstaller” in the module list.</w:t>
+        <w:t xml:space="preserve"> It appears as “</w:t>
+      </w:r>
+      <w:proofErr w:type="spellStart"/>
+      <w:r>
+        <w:rPr>
+          <w:rFonts w:asciiTheme="majorHAnsi" w:hAnsiTheme="majorHAnsi"/>
+          <w:sz w:val="28"/>
+          <w:szCs w:val="28"/>
+        </w:rPr>
+        <w:t>ApplicationInstaller</w:t>
+      </w:r>
+      <w:proofErr w:type="spellEnd"/>
+      <w:r>
+        <w:rPr>
+          <w:rFonts w:asciiTheme="majorHAnsi" w:hAnsiTheme="majorHAnsi"/>
+          <w:sz w:val="28"/>
+          <w:szCs w:val="28"/>
+        </w:rPr>
+        <w:t>” in the module list.</w:t>
       </w:r>
       <w:r>
         <w:rPr>
@@ -3273,6 +3293,7 @@
           <w:noProof/>
           <w:sz w:val="28"/>
           <w:szCs w:val="28"/>
+          <w:lang w:eastAsia="zh-TW"/>
         </w:rPr>
         <w:drawing>
           <wp:inline distT="0" distB="0" distL="0" distR="0" wp14:anchorId="3E39B1A0" wp14:editId="57A75154">
@@ -3292,7 +3313,7 @@
                     </pic:cNvPicPr>
                   </pic:nvPicPr>
                   <pic:blipFill>
-                    <a:blip r:embed="rId14">
+                    <a:blip r:embed="rId13">
                       <a:extLst>
                         <a:ext uri="{28A0092B-C50C-407E-A947-70E740481C1C}">
                           <a14:useLocalDpi xmlns:a14="http://schemas.microsoft.com/office/drawing/2010/main" val="0"/>
@@ -3422,6 +3443,7 @@
           <w:noProof/>
           <w:sz w:val="28"/>
           <w:szCs w:val="28"/>
+          <w:lang w:eastAsia="zh-TW"/>
         </w:rPr>
         <w:drawing>
           <wp:inline distT="0" distB="0" distL="0" distR="0" wp14:anchorId="038ECAB3" wp14:editId="1FEE684E">
@@ -3441,7 +3463,7 @@
                     </pic:cNvPicPr>
                   </pic:nvPicPr>
                   <pic:blipFill>
-                    <a:blip r:embed="rId15">
+                    <a:blip r:embed="rId14">
                       <a:extLst>
                         <a:ext uri="{28A0092B-C50C-407E-A947-70E740481C1C}">
                           <a14:useLocalDpi xmlns:a14="http://schemas.microsoft.com/office/drawing/2010/main" val="0"/>
@@ -3549,7 +3571,7 @@
           <w:rFonts w:cs="Arial"/>
         </w:rPr>
       </w:pPr>
-      <w:bookmarkStart w:id="5" w:name="_Toc493682134"/>
+      <w:bookmarkStart w:id="6" w:name="_Toc517187757"/>
       <w:r>
         <w:rPr>
           <w:rFonts w:cs="Arial"/>
@@ -3569,7 +3591,7 @@
         </w:rPr>
         <w:t>Module</w:t>
       </w:r>
-      <w:bookmarkEnd w:id="5"/>
+      <w:bookmarkEnd w:id="6"/>
     </w:p>
     <w:p>
       <w:pPr>
@@ -3686,7 +3708,25 @@
           <w:sz w:val="22"/>
           <w:szCs w:val="22"/>
         </w:rPr>
-        <w:t>jar –cf &lt;jar-file-name&gt; &lt;directory-to-be-jarred&gt;</w:t>
+        <w:t>jar –</w:t>
+      </w:r>
+      <w:proofErr w:type="spellStart"/>
+      <w:r>
+        <w:rPr>
+          <w:rFonts w:ascii="Courier" w:hAnsi="Courier"/>
+          <w:sz w:val="22"/>
+          <w:szCs w:val="22"/>
+        </w:rPr>
+        <w:t>cf</w:t>
+      </w:r>
+      <w:proofErr w:type="spellEnd"/>
+      <w:r>
+        <w:rPr>
+          <w:rFonts w:ascii="Courier" w:hAnsi="Courier"/>
+          <w:sz w:val="22"/>
+          <w:szCs w:val="22"/>
+        </w:rPr>
+        <w:t xml:space="preserve"> &lt;jar-file-name&gt; &lt;directory-to-be-jarred&gt;</w:t>
       </w:r>
     </w:p>
     <w:p>
@@ -3936,8 +3976,6 @@
         </w:rPr>
         <w:t>ils</w:t>
       </w:r>
-      <w:bookmarkStart w:id="6" w:name="_GoBack"/>
-      <w:bookmarkEnd w:id="6"/>
       <w:r>
         <w:rPr>
           <w:sz w:val="28"/>
@@ -4248,7 +4286,7 @@
         </w:rPr>
         <w:t xml:space="preserve"> </w:t>
       </w:r>
-      <w:hyperlink r:id="rId16" w:history="1">
+      <w:hyperlink r:id="rId15" w:history="1">
         <w:r>
           <w:rPr>
             <w:rStyle w:val="Hyperlink"/>
@@ -4299,7 +4337,7 @@
           <w:rFonts w:cs="Arial"/>
         </w:rPr>
       </w:pPr>
-      <w:bookmarkStart w:id="7" w:name="_Toc493682135"/>
+      <w:bookmarkStart w:id="7" w:name="_Toc517187758"/>
       <w:r>
         <w:rPr>
           <w:rFonts w:cs="Arial"/>
@@ -4320,7 +4358,15 @@
         <w:t xml:space="preserve"> showing both the XML fragments used for configuration and the resulting screen displayed to the user</w:t>
       </w:r>
       <w:r>
-        <w:t>. Not every panel is applicable for every product. In some cases multiple versions of the same panel may be needed. This is all controlled by the makeup of the XML file, the product bill-of-materials.</w:t>
+        <w:t xml:space="preserve">. Not every panel is applicable for every product. In some </w:t>
+      </w:r>
+      <w:proofErr w:type="gramStart"/>
+      <w:r>
+        <w:t>cases</w:t>
+      </w:r>
+      <w:proofErr w:type="gramEnd"/>
+      <w:r>
+        <w:t xml:space="preserve"> multiple versions of the same panel may be needed. This is all controlled by the makeup of the XML file, the product bill-of-materials.</w:t>
       </w:r>
     </w:p>
     <w:p>
@@ -4404,7 +4450,7 @@
       <w:pPr>
         <w:pStyle w:val="Heading2"/>
       </w:pPr>
-      <w:bookmarkStart w:id="8" w:name="_Toc493682136"/>
+      <w:bookmarkStart w:id="8" w:name="_Toc517187759"/>
       <w:r>
         <w:t>Welcome Panel</w:t>
       </w:r>
@@ -5861,6 +5907,7 @@
           <w:noProof/>
           <w:sz w:val="28"/>
           <w:szCs w:val="28"/>
+          <w:lang w:eastAsia="zh-TW"/>
         </w:rPr>
         <w:drawing>
           <wp:inline distT="0" distB="0" distL="0" distR="0" wp14:anchorId="148E1450" wp14:editId="138D0FDD">
@@ -5880,7 +5927,7 @@
                     </pic:cNvPicPr>
                   </pic:nvPicPr>
                   <pic:blipFill>
-                    <a:blip r:embed="rId17">
+                    <a:blip r:embed="rId16">
                       <a:extLst>
                         <a:ext uri="{28A0092B-C50C-407E-A947-70E740481C1C}">
                           <a14:useLocalDpi xmlns:a14="http://schemas.microsoft.com/office/drawing/2010/main" val="0"/>
@@ -6154,7 +6201,7 @@
       <w:pPr>
         <w:pStyle w:val="Heading2"/>
       </w:pPr>
-      <w:bookmarkStart w:id="9" w:name="_Toc493682137"/>
+      <w:bookmarkStart w:id="9" w:name="_Toc517187760"/>
       <w:r>
         <w:t>License Panel</w:t>
       </w:r>
@@ -6802,6 +6849,7 @@
           <w:noProof/>
           <w:sz w:val="28"/>
           <w:szCs w:val="28"/>
+          <w:lang w:eastAsia="zh-TW"/>
         </w:rPr>
         <w:lastRenderedPageBreak/>
         <w:drawing>
@@ -6822,7 +6870,7 @@
                     </pic:cNvPicPr>
                   </pic:nvPicPr>
                   <pic:blipFill>
-                    <a:blip r:embed="rId18">
+                    <a:blip r:embed="rId17">
                       <a:extLst>
                         <a:ext uri="{28A0092B-C50C-407E-A947-70E740481C1C}">
                           <a14:useLocalDpi xmlns:a14="http://schemas.microsoft.com/office/drawing/2010/main" val="0"/>
@@ -6918,7 +6966,7 @@
       <w:pPr>
         <w:pStyle w:val="Heading2"/>
       </w:pPr>
-      <w:bookmarkStart w:id="10" w:name="_Toc493682138"/>
+      <w:bookmarkStart w:id="10" w:name="_Toc517187761"/>
       <w:r>
         <w:t>Backup Panel</w:t>
       </w:r>
@@ -7290,6 +7338,7 @@
           <w:noProof/>
           <w:sz w:val="28"/>
           <w:szCs w:val="28"/>
+          <w:lang w:eastAsia="zh-TW"/>
         </w:rPr>
         <w:lastRenderedPageBreak/>
         <w:drawing>
@@ -7310,7 +7359,7 @@
                     </pic:cNvPicPr>
                   </pic:nvPicPr>
                   <pic:blipFill>
-                    <a:blip r:embed="rId19">
+                    <a:blip r:embed="rId18">
                       <a:extLst>
                         <a:ext uri="{28A0092B-C50C-407E-A947-70E740481C1C}">
                           <a14:useLocalDpi xmlns:a14="http://schemas.microsoft.com/office/drawing/2010/main" val="0"/>
@@ -7382,7 +7431,16 @@
           <w:sz w:val="28"/>
           <w:szCs w:val="28"/>
         </w:rPr>
-        <w:t xml:space="preserve">Once the user selects the button to “Perform Backup”, the browser will (depending on how it is configured) display a dialog that allows selection of the destination for the resulting  </w:t>
+        <w:t xml:space="preserve">Once the user selects the button to “Perform Backup”, the browser will (depending on how it is configured) display a dialog that allows selection of the destination for the </w:t>
+      </w:r>
+      <w:proofErr w:type="gramStart"/>
+      <w:r>
+        <w:rPr>
+          <w:rFonts w:ascii="Calibri" w:hAnsi="Calibri"/>
+          <w:sz w:val="28"/>
+          <w:szCs w:val="28"/>
+        </w:rPr>
+        <w:t xml:space="preserve">resulting  </w:t>
       </w:r>
       <w:r>
         <w:rPr>
@@ -7391,8 +7449,20 @@
           <w:sz w:val="28"/>
           <w:szCs w:val="28"/>
         </w:rPr>
-        <w:t>.gwbk</w:t>
-      </w:r>
+        <w:t>.</w:t>
+      </w:r>
+      <w:proofErr w:type="spellStart"/>
+      <w:proofErr w:type="gramEnd"/>
+      <w:r>
+        <w:rPr>
+          <w:rFonts w:ascii="Calibri" w:hAnsi="Calibri"/>
+          <w:i/>
+          <w:sz w:val="28"/>
+          <w:szCs w:val="28"/>
+        </w:rPr>
+        <w:t>gwbk</w:t>
+      </w:r>
+      <w:proofErr w:type="spellEnd"/>
       <w:r>
         <w:rPr>
           <w:rFonts w:ascii="Calibri" w:hAnsi="Calibri"/>
@@ -7406,7 +7476,7 @@
       <w:pPr>
         <w:pStyle w:val="Heading2"/>
       </w:pPr>
-      <w:bookmarkStart w:id="11" w:name="_Toc493682139"/>
+      <w:bookmarkStart w:id="11" w:name="_Toc517187762"/>
       <w:r>
         <w:t>Site</w:t>
       </w:r>
@@ -8194,12 +8264,21 @@
         </w:rPr>
         <w:t xml:space="preserve"> – the name of a </w:t>
       </w:r>
-      <w:r>
-        <w:rPr>
-          <w:sz w:val="28"/>
-          <w:szCs w:val="28"/>
-        </w:rPr>
-        <w:t xml:space="preserve">datasource to be assigned </w:t>
+      <w:proofErr w:type="spellStart"/>
+      <w:r>
+        <w:rPr>
+          <w:sz w:val="28"/>
+          <w:szCs w:val="28"/>
+        </w:rPr>
+        <w:t>datasource</w:t>
+      </w:r>
+      <w:proofErr w:type="spellEnd"/>
+      <w:r>
+        <w:rPr>
+          <w:sz w:val="28"/>
+          <w:szCs w:val="28"/>
+        </w:rPr>
+        <w:t xml:space="preserve"> to be assigned </w:t>
       </w:r>
       <w:r>
         <w:rPr>
@@ -8248,14 +8327,46 @@
           <w:sz w:val="28"/>
           <w:szCs w:val="28"/>
         </w:rPr>
-        <w:t xml:space="preserve"> the default production or test datasource. </w:t>
-      </w:r>
-      <w:r>
-        <w:rPr>
-          <w:sz w:val="28"/>
-          <w:szCs w:val="28"/>
-        </w:rPr>
-        <w:t xml:space="preserve">The set of datasources required at any particular site must be pre-defined in </w:t>
+        <w:t xml:space="preserve"> the default production or test </w:t>
+      </w:r>
+      <w:proofErr w:type="spellStart"/>
+      <w:r>
+        <w:rPr>
+          <w:sz w:val="28"/>
+          <w:szCs w:val="28"/>
+        </w:rPr>
+        <w:t>datasource</w:t>
+      </w:r>
+      <w:proofErr w:type="spellEnd"/>
+      <w:r>
+        <w:rPr>
+          <w:sz w:val="28"/>
+          <w:szCs w:val="28"/>
+        </w:rPr>
+        <w:t xml:space="preserve">. </w:t>
+      </w:r>
+      <w:r>
+        <w:rPr>
+          <w:sz w:val="28"/>
+          <w:szCs w:val="28"/>
+        </w:rPr>
+        <w:t xml:space="preserve">The set of </w:t>
+      </w:r>
+      <w:proofErr w:type="spellStart"/>
+      <w:r>
+        <w:rPr>
+          <w:sz w:val="28"/>
+          <w:szCs w:val="28"/>
+        </w:rPr>
+        <w:t>datasources</w:t>
+      </w:r>
+      <w:proofErr w:type="spellEnd"/>
+      <w:r>
+        <w:rPr>
+          <w:sz w:val="28"/>
+          <w:szCs w:val="28"/>
+        </w:rPr>
+        <w:t xml:space="preserve"> required at any particular site must be pre-defined in </w:t>
       </w:r>
       <w:r>
         <w:rPr>
@@ -8276,7 +8387,23 @@
           <w:sz w:val="28"/>
           <w:szCs w:val="28"/>
         </w:rPr>
-        <w:t xml:space="preserve"> Unlike with a single-site installation, the datasource names are pre-set in the installer.</w:t>
+        <w:t xml:space="preserve"> Unlike with a single-site installation, the </w:t>
+      </w:r>
+      <w:proofErr w:type="spellStart"/>
+      <w:r>
+        <w:rPr>
+          <w:sz w:val="28"/>
+          <w:szCs w:val="28"/>
+        </w:rPr>
+        <w:t>datasource</w:t>
+      </w:r>
+      <w:proofErr w:type="spellEnd"/>
+      <w:r>
+        <w:rPr>
+          <w:sz w:val="28"/>
+          <w:szCs w:val="28"/>
+        </w:rPr>
+        <w:t xml:space="preserve"> names are pre-set in the installer.</w:t>
       </w:r>
     </w:p>
     <w:p>
@@ -9106,7 +9233,7 @@
       <w:pPr>
         <w:pStyle w:val="Heading2"/>
       </w:pPr>
-      <w:bookmarkStart w:id="12" w:name="_Toc493682140"/>
+      <w:bookmarkStart w:id="12" w:name="_Toc517187763"/>
       <w:r>
         <w:t>Feature Panel</w:t>
       </w:r>
@@ -9574,6 +9701,7 @@
           <w:noProof/>
           <w:sz w:val="28"/>
           <w:szCs w:val="28"/>
+          <w:lang w:eastAsia="zh-TW"/>
         </w:rPr>
         <w:lastRenderedPageBreak/>
         <w:drawing>
@@ -9594,7 +9722,7 @@
                     </pic:cNvPicPr>
                   </pic:nvPicPr>
                   <pic:blipFill>
-                    <a:blip r:embed="rId20">
+                    <a:blip r:embed="rId19">
                       <a:extLst>
                         <a:ext uri="{28A0092B-C50C-407E-A947-70E740481C1C}">
                           <a14:useLocalDpi xmlns:a14="http://schemas.microsoft.com/office/drawing/2010/main" val="0"/>
@@ -9658,7 +9786,7 @@
       <w:pPr>
         <w:pStyle w:val="Heading2"/>
       </w:pPr>
-      <w:bookmarkStart w:id="13" w:name="_Toc493682141"/>
+      <w:bookmarkStart w:id="13" w:name="_Toc517187764"/>
       <w:r>
         <w:t>Interface Definition Panel</w:t>
       </w:r>
@@ -10440,6 +10568,7 @@
           <w:szCs w:val="28"/>
         </w:rPr>
       </w:pPr>
+      <w:proofErr w:type="spellStart"/>
       <w:r>
         <w:rPr>
           <w:sz w:val="28"/>
@@ -10447,6 +10576,7 @@
         </w:rPr>
         <w:t>batchexpert</w:t>
       </w:r>
+      <w:proofErr w:type="spellEnd"/>
     </w:p>
     <w:p>
       <w:pPr>
@@ -10460,6 +10590,7 @@
           <w:szCs w:val="28"/>
         </w:rPr>
       </w:pPr>
+      <w:proofErr w:type="spellStart"/>
       <w:r>
         <w:rPr>
           <w:sz w:val="28"/>
@@ -10467,6 +10598,7 @@
         </w:rPr>
         <w:t>pysfc</w:t>
       </w:r>
+      <w:proofErr w:type="spellEnd"/>
     </w:p>
     <w:p>
       <w:pPr>
@@ -10684,6 +10816,9 @@
         <w:pStyle w:val="XML"/>
       </w:pPr>
       <w:r>
+        <w:rPr>
+          <w:lang w:eastAsia="zh-TW"/>
+        </w:rPr>
         <w:drawing>
           <wp:inline distT="0" distB="0" distL="0" distR="0" wp14:anchorId="01E4334B" wp14:editId="2A9075ED">
             <wp:extent cx="5943600" cy="3472665"/>
@@ -10702,7 +10837,7 @@
                     </pic:cNvPicPr>
                   </pic:nvPicPr>
                   <pic:blipFill>
-                    <a:blip r:embed="rId21">
+                    <a:blip r:embed="rId20">
                       <a:extLst>
                         <a:ext uri="{28A0092B-C50C-407E-A947-70E740481C1C}">
                           <a14:useLocalDpi xmlns:a14="http://schemas.microsoft.com/office/drawing/2010/main" val="0"/>
@@ -10790,7 +10925,7 @@
       <w:pPr>
         <w:pStyle w:val="Heading2"/>
       </w:pPr>
-      <w:bookmarkStart w:id="14" w:name="_Toc493682142"/>
+      <w:bookmarkStart w:id="14" w:name="_Toc517187765"/>
       <w:r>
         <w:t>Cleanup Panel</w:t>
       </w:r>
@@ -12054,6 +12189,7 @@
           <w:noProof/>
           <w:sz w:val="28"/>
           <w:szCs w:val="28"/>
+          <w:lang w:eastAsia="zh-TW"/>
         </w:rPr>
         <w:drawing>
           <wp:inline distT="0" distB="0" distL="0" distR="0" wp14:anchorId="072982C2" wp14:editId="742A0F0B">
@@ -12073,7 +12209,7 @@
                     </pic:cNvPicPr>
                   </pic:nvPicPr>
                   <pic:blipFill>
-                    <a:blip r:embed="rId22">
+                    <a:blip r:embed="rId21">
                       <a:extLst>
                         <a:ext uri="{28A0092B-C50C-407E-A947-70E740481C1C}">
                           <a14:useLocalDpi xmlns:a14="http://schemas.microsoft.com/office/drawing/2010/main" val="0"/>
@@ -12143,7 +12279,7 @@
       <w:pPr>
         <w:pStyle w:val="Heading2"/>
       </w:pPr>
-      <w:bookmarkStart w:id="15" w:name="_Toc493682143"/>
+      <w:bookmarkStart w:id="15" w:name="_Toc517187766"/>
       <w:r>
         <w:lastRenderedPageBreak/>
         <w:t>Authentication Panel</w:t>
@@ -12847,6 +12983,7 @@
           <w:noProof/>
           <w:sz w:val="28"/>
           <w:szCs w:val="28"/>
+          <w:lang w:eastAsia="zh-TW"/>
         </w:rPr>
         <w:drawing>
           <wp:inline distT="0" distB="0" distL="0" distR="0" wp14:anchorId="31D4EE91" wp14:editId="08705AC4">
@@ -12866,7 +13003,7 @@
                     </pic:cNvPicPr>
                   </pic:nvPicPr>
                   <pic:blipFill>
-                    <a:blip r:embed="rId23">
+                    <a:blip r:embed="rId22">
                       <a:extLst>
                         <a:ext uri="{28A0092B-C50C-407E-A947-70E740481C1C}">
                           <a14:useLocalDpi xmlns:a14="http://schemas.microsoft.com/office/drawing/2010/main" val="0"/>
@@ -12971,7 +13108,7 @@
       <w:pPr>
         <w:pStyle w:val="Heading2"/>
       </w:pPr>
-      <w:bookmarkStart w:id="16" w:name="_Toc493682144"/>
+      <w:bookmarkStart w:id="16" w:name="_Toc517187767"/>
       <w:r>
         <w:t>Icon Panel</w:t>
       </w:r>
@@ -13859,6 +13996,7 @@
           <w:noProof/>
           <w:sz w:val="28"/>
           <w:szCs w:val="28"/>
+          <w:lang w:eastAsia="zh-TW"/>
         </w:rPr>
         <w:drawing>
           <wp:inline distT="0" distB="0" distL="0" distR="0" wp14:anchorId="40776B18" wp14:editId="78C5E7E0">
@@ -13878,7 +14016,7 @@
                     </pic:cNvPicPr>
                   </pic:nvPicPr>
                   <pic:blipFill>
-                    <a:blip r:embed="rId24">
+                    <a:blip r:embed="rId23">
                       <a:extLst>
                         <a:ext uri="{28A0092B-C50C-407E-A947-70E740481C1C}">
                           <a14:useLocalDpi xmlns:a14="http://schemas.microsoft.com/office/drawing/2010/main" val="0"/>
@@ -13958,7 +14096,7 @@
       <w:pPr>
         <w:pStyle w:val="Heading2"/>
       </w:pPr>
-      <w:bookmarkStart w:id="17" w:name="_Toc493682145"/>
+      <w:bookmarkStart w:id="17" w:name="_Toc517187768"/>
       <w:r>
         <w:t>File Panel</w:t>
       </w:r>
@@ -16047,6 +16185,9 @@
         <w:pStyle w:val="XML"/>
       </w:pPr>
       <w:r>
+        <w:rPr>
+          <w:lang w:eastAsia="zh-TW"/>
+        </w:rPr>
         <w:drawing>
           <wp:inline distT="0" distB="0" distL="0" distR="0" wp14:anchorId="7A25DAB2" wp14:editId="1943DFFE">
             <wp:extent cx="5943600" cy="2526484"/>
@@ -16065,7 +16206,7 @@
                     </pic:cNvPicPr>
                   </pic:nvPicPr>
                   <pic:blipFill>
-                    <a:blip r:embed="rId25">
+                    <a:blip r:embed="rId24">
                       <a:extLst>
                         <a:ext uri="{28A0092B-C50C-407E-A947-70E740481C1C}">
                           <a14:useLocalDpi xmlns:a14="http://schemas.microsoft.com/office/drawing/2010/main" val="0"/>
@@ -16130,7 +16271,7 @@
       <w:pPr>
         <w:pStyle w:val="Heading2"/>
       </w:pPr>
-      <w:bookmarkStart w:id="18" w:name="_Toc493682146"/>
+      <w:bookmarkStart w:id="18" w:name="_Toc517187769"/>
       <w:r>
         <w:t>Database Panel</w:t>
       </w:r>
@@ -17988,6 +18129,7 @@
           <w:noProof/>
           <w:sz w:val="28"/>
           <w:szCs w:val="28"/>
+          <w:lang w:eastAsia="zh-TW"/>
         </w:rPr>
         <w:drawing>
           <wp:inline distT="0" distB="0" distL="0" distR="0" wp14:anchorId="150A51AF" wp14:editId="3DFF4186">
@@ -18007,7 +18149,7 @@
                     </pic:cNvPicPr>
                   </pic:nvPicPr>
                   <pic:blipFill>
-                    <a:blip r:embed="rId26">
+                    <a:blip r:embed="rId25">
                       <a:extLst>
                         <a:ext uri="{28A0092B-C50C-407E-A947-70E740481C1C}">
                           <a14:useLocalDpi xmlns:a14="http://schemas.microsoft.com/office/drawing/2010/main" val="0"/>
@@ -18138,7 +18280,7 @@
       <w:pPr>
         <w:pStyle w:val="Heading2"/>
       </w:pPr>
-      <w:bookmarkStart w:id="19" w:name="_Toc493682147"/>
+      <w:bookmarkStart w:id="19" w:name="_Toc517187770"/>
       <w:r>
         <w:t>Module Panel</w:t>
       </w:r>
@@ -19018,6 +19160,9 @@
         <w:pStyle w:val="XML"/>
       </w:pPr>
       <w:r>
+        <w:rPr>
+          <w:lang w:eastAsia="zh-TW"/>
+        </w:rPr>
         <w:drawing>
           <wp:inline distT="0" distB="0" distL="0" distR="0" wp14:anchorId="1B2BA96D" wp14:editId="750F727E">
             <wp:extent cx="5943600" cy="2329802"/>
@@ -19036,7 +19181,7 @@
                     </pic:cNvPicPr>
                   </pic:nvPicPr>
                   <pic:blipFill>
-                    <a:blip r:embed="rId27">
+                    <a:blip r:embed="rId26">
                       <a:extLst>
                         <a:ext uri="{28A0092B-C50C-407E-A947-70E740481C1C}">
                           <a14:useLocalDpi xmlns:a14="http://schemas.microsoft.com/office/drawing/2010/main" val="0"/>
@@ -19093,7 +19238,7 @@
       <w:pPr>
         <w:pStyle w:val="Heading2"/>
       </w:pPr>
-      <w:bookmarkStart w:id="20" w:name="_Toc493682148"/>
+      <w:bookmarkStart w:id="20" w:name="_Toc517187771"/>
       <w:r>
         <w:lastRenderedPageBreak/>
         <w:t>Python Panel</w:t>
@@ -19147,8 +19292,19 @@
           <w:sz w:val="28"/>
           <w:szCs w:val="28"/>
         </w:rPr>
-        <w:t>user-lib/pylib</w:t>
-      </w:r>
+        <w:t>user-lib/</w:t>
+      </w:r>
+      <w:proofErr w:type="spellStart"/>
+      <w:r>
+        <w:rPr>
+          <w:rFonts w:ascii="Calibri" w:hAnsi="Calibri"/>
+          <w:i/>
+          <w:sz w:val="28"/>
+          <w:szCs w:val="28"/>
+        </w:rPr>
+        <w:t>pylib</w:t>
+      </w:r>
+      <w:proofErr w:type="spellEnd"/>
       <w:r>
         <w:rPr>
           <w:rFonts w:ascii="Calibri" w:hAnsi="Calibri"/>
@@ -20784,6 +20940,7 @@
           <w:noProof/>
           <w:sz w:val="28"/>
           <w:szCs w:val="28"/>
+          <w:lang w:eastAsia="zh-TW"/>
         </w:rPr>
         <w:lastRenderedPageBreak/>
         <w:drawing>
@@ -20804,7 +20961,7 @@
                     </pic:cNvPicPr>
                   </pic:nvPicPr>
                   <pic:blipFill>
-                    <a:blip r:embed="rId26">
+                    <a:blip r:embed="rId25">
                       <a:extLst>
                         <a:ext uri="{28A0092B-C50C-407E-A947-70E740481C1C}">
                           <a14:useLocalDpi xmlns:a14="http://schemas.microsoft.com/office/drawing/2010/main" val="0"/>
@@ -20866,7 +21023,7 @@
       <w:pPr>
         <w:pStyle w:val="Heading2"/>
       </w:pPr>
-      <w:bookmarkStart w:id="21" w:name="_Toc493682149"/>
+      <w:bookmarkStart w:id="21" w:name="_Toc517187772"/>
       <w:r>
         <w:t>ScanClass Panel</w:t>
       </w:r>
@@ -21791,6 +21948,7 @@
           <w:noProof/>
           <w:sz w:val="28"/>
           <w:szCs w:val="28"/>
+          <w:lang w:eastAsia="zh-TW"/>
         </w:rPr>
         <w:drawing>
           <wp:inline distT="0" distB="0" distL="0" distR="0" wp14:anchorId="312EF749" wp14:editId="71D16968">
@@ -21810,7 +21968,7 @@
                     </pic:cNvPicPr>
                   </pic:nvPicPr>
                   <pic:blipFill>
-                    <a:blip r:embed="rId28">
+                    <a:blip r:embed="rId27">
                       <a:extLst>
                         <a:ext uri="{28A0092B-C50C-407E-A947-70E740481C1C}">
                           <a14:useLocalDpi xmlns:a14="http://schemas.microsoft.com/office/drawing/2010/main" val="0"/>
@@ -21859,7 +22017,15 @@
         </w:r>
       </w:fldSimple>
       <w:r>
-        <w:t xml:space="preserve"> –ScanClass Panel</w:t>
+        <w:t xml:space="preserve"> –</w:t>
+      </w:r>
+      <w:proofErr w:type="spellStart"/>
+      <w:r>
+        <w:t>ScanClass</w:t>
+      </w:r>
+      <w:proofErr w:type="spellEnd"/>
+      <w:r>
+        <w:t xml:space="preserve"> Panel</w:t>
       </w:r>
     </w:p>
     <w:p/>
@@ -21873,7 +22039,7 @@
       <w:pPr>
         <w:pStyle w:val="Heading2"/>
       </w:pPr>
-      <w:bookmarkStart w:id="22" w:name="_Toc493682150"/>
+      <w:bookmarkStart w:id="22" w:name="_Toc517187773"/>
       <w:r>
         <w:t>Tag Panel</w:t>
       </w:r>
@@ -23525,6 +23691,7 @@
           <w:noProof/>
           <w:sz w:val="28"/>
           <w:szCs w:val="28"/>
+          <w:lang w:eastAsia="zh-TW"/>
         </w:rPr>
         <w:drawing>
           <wp:inline distT="0" distB="0" distL="0" distR="0" wp14:anchorId="6A931844" wp14:editId="0B44EFA4">
@@ -23544,7 +23711,7 @@
                     </pic:cNvPicPr>
                   </pic:nvPicPr>
                   <pic:blipFill>
-                    <a:blip r:embed="rId29">
+                    <a:blip r:embed="rId28">
                       <a:extLst>
                         <a:ext uri="{28A0092B-C50C-407E-A947-70E740481C1C}">
                           <a14:useLocalDpi xmlns:a14="http://schemas.microsoft.com/office/drawing/2010/main" val="0"/>
@@ -23642,7 +23809,7 @@
       <w:pPr>
         <w:pStyle w:val="Heading2"/>
       </w:pPr>
-      <w:bookmarkStart w:id="23" w:name="_Toc493682151"/>
+      <w:bookmarkStart w:id="23" w:name="_Toc517187774"/>
       <w:r>
         <w:t>Defaults Panel</w:t>
       </w:r>
@@ -23670,14 +23837,34 @@
           <w:sz w:val="28"/>
           <w:szCs w:val="28"/>
         </w:rPr>
-        <w:t xml:space="preserve">designed for the situation where a customer requires a customized feature, defined through project python. Say, for example, that the features was </w:t>
-      </w:r>
+        <w:t xml:space="preserve">designed for the situation where a customer requires a customized feature, defined through project python. Say, for example, that the features </w:t>
+      </w:r>
+      <w:proofErr w:type="gramStart"/>
+      <w:r>
+        <w:rPr>
+          <w:rFonts w:ascii="Calibri" w:hAnsi="Calibri"/>
+          <w:sz w:val="28"/>
+          <w:szCs w:val="28"/>
+        </w:rPr>
+        <w:t>was</w:t>
+      </w:r>
+      <w:proofErr w:type="gramEnd"/>
+      <w:r>
+        <w:rPr>
+          <w:rFonts w:ascii="Calibri" w:hAnsi="Calibri"/>
+          <w:sz w:val="28"/>
+          <w:szCs w:val="28"/>
+        </w:rPr>
+        <w:t xml:space="preserve"> </w:t>
+      </w:r>
+      <w:proofErr w:type="spellStart"/>
       <w:r>
         <w:rPr>
           <w:rFonts w:ascii="Courier" w:hAnsi="Courier"/>
         </w:rPr>
         <w:t>executeEndOfProcessingCallback</w:t>
       </w:r>
+      <w:proofErr w:type="spellEnd"/>
       <w:r>
         <w:rPr>
           <w:rFonts w:ascii="Calibri" w:hAnsi="Calibri"/>
@@ -23751,7 +23938,25 @@
           <w:sz w:val="28"/>
           <w:szCs w:val="28"/>
         </w:rPr>
-        <w:t>For now only “Scripts” resource types are considered</w:t>
+        <w:t xml:space="preserve">For </w:t>
+      </w:r>
+      <w:proofErr w:type="gramStart"/>
+      <w:r>
+        <w:rPr>
+          <w:rFonts w:ascii="Calibri" w:hAnsi="Calibri"/>
+          <w:sz w:val="28"/>
+          <w:szCs w:val="28"/>
+        </w:rPr>
+        <w:t>now</w:t>
+      </w:r>
+      <w:proofErr w:type="gramEnd"/>
+      <w:r>
+        <w:rPr>
+          <w:rFonts w:ascii="Calibri" w:hAnsi="Calibri"/>
+          <w:sz w:val="28"/>
+          <w:szCs w:val="28"/>
+        </w:rPr>
+        <w:t xml:space="preserve"> only “Scripts” resource types are considered</w:t>
       </w:r>
       <w:r>
         <w:rPr>
@@ -24380,6 +24585,7 @@
           <w:noProof/>
           <w:sz w:val="28"/>
           <w:szCs w:val="28"/>
+          <w:lang w:eastAsia="zh-TW"/>
         </w:rPr>
         <w:drawing>
           <wp:inline distT="0" distB="0" distL="0" distR="0" wp14:anchorId="39D4F427" wp14:editId="39A74975">
@@ -24399,7 +24605,7 @@
                     </pic:cNvPicPr>
                   </pic:nvPicPr>
                   <pic:blipFill>
-                    <a:blip r:embed="rId30">
+                    <a:blip r:embed="rId29">
                       <a:extLst>
                         <a:ext uri="{28A0092B-C50C-407E-A947-70E740481C1C}">
                           <a14:useLocalDpi xmlns:a14="http://schemas.microsoft.com/office/drawing/2010/main" val="0"/>
@@ -24461,7 +24667,7 @@
       <w:pPr>
         <w:pStyle w:val="Heading2"/>
       </w:pPr>
-      <w:bookmarkStart w:id="24" w:name="_Toc493682152"/>
+      <w:bookmarkStart w:id="24" w:name="_Toc517187775"/>
       <w:r>
         <w:t>Toolkit Panel</w:t>
       </w:r>
@@ -24546,6 +24752,502 @@
         </w:rPr>
         <w:t xml:space="preserve"> This is, incidentally, the table used to store selected tag provider and database connection values.</w:t>
       </w:r>
+    </w:p>
+    <w:p>
+      <w:pPr>
+        <w:rPr>
+          <w:rFonts w:ascii="Calibri" w:hAnsi="Calibri"/>
+          <w:sz w:val="28"/>
+          <w:szCs w:val="28"/>
+        </w:rPr>
+      </w:pPr>
+    </w:p>
+    <w:p>
+      <w:pPr>
+        <w:rPr>
+          <w:rFonts w:ascii="Calibri" w:hAnsi="Calibri"/>
+          <w:sz w:val="28"/>
+          <w:szCs w:val="28"/>
+        </w:rPr>
+      </w:pPr>
+      <w:r>
+        <w:rPr>
+          <w:rFonts w:ascii="Calibri" w:hAnsi="Calibri"/>
+          <w:sz w:val="28"/>
+          <w:szCs w:val="28"/>
+        </w:rPr>
+        <w:t>Additionally, this panel can be used to set miscellaneous gateway defaults. The following special property names perform special functions:</w:t>
+      </w:r>
+    </w:p>
+    <w:p>
+      <w:pPr>
+        <w:pStyle w:val="ListParagraph"/>
+        <w:numPr>
+          <w:ilvl w:val="0"/>
+          <w:numId w:val="21"/>
+        </w:numPr>
+        <w:rPr>
+          <w:sz w:val="28"/>
+          <w:szCs w:val="28"/>
+        </w:rPr>
+      </w:pPr>
+      <w:proofErr w:type="spellStart"/>
+      <w:r>
+        <w:rPr>
+          <w:sz w:val="28"/>
+          <w:szCs w:val="28"/>
+        </w:rPr>
+        <w:lastRenderedPageBreak/>
+        <w:t>alarmjournal</w:t>
+      </w:r>
+      <w:proofErr w:type="spellEnd"/>
+      <w:r>
+        <w:rPr>
+          <w:sz w:val="28"/>
+          <w:szCs w:val="28"/>
+        </w:rPr>
+        <w:t>:</w:t>
+      </w:r>
+      <w:r>
+        <w:rPr>
+          <w:sz w:val="28"/>
+          <w:szCs w:val="28"/>
+        </w:rPr>
+        <w:t xml:space="preserve"> Create an alarm journal named by the value in the element</w:t>
+      </w:r>
+    </w:p>
+    <w:p>
+      <w:pPr>
+        <w:pStyle w:val="ListParagraph"/>
+        <w:numPr>
+          <w:ilvl w:val="0"/>
+          <w:numId w:val="21"/>
+        </w:numPr>
+        <w:rPr>
+          <w:sz w:val="28"/>
+          <w:szCs w:val="28"/>
+        </w:rPr>
+      </w:pPr>
+      <w:proofErr w:type="spellStart"/>
+      <w:r>
+        <w:rPr>
+          <w:sz w:val="28"/>
+          <w:szCs w:val="28"/>
+        </w:rPr>
+        <w:t>a</w:t>
+      </w:r>
+      <w:r>
+        <w:rPr>
+          <w:sz w:val="28"/>
+          <w:szCs w:val="28"/>
+        </w:rPr>
+        <w:t>larmprofile</w:t>
+      </w:r>
+      <w:r>
+        <w:rPr>
+          <w:sz w:val="28"/>
+          <w:szCs w:val="28"/>
+        </w:rPr>
+        <w:t>l</w:t>
+      </w:r>
+      <w:proofErr w:type="spellEnd"/>
+      <w:r>
+        <w:rPr>
+          <w:sz w:val="28"/>
+          <w:szCs w:val="28"/>
+        </w:rPr>
+        <w:t>:</w:t>
+      </w:r>
+      <w:r>
+        <w:rPr>
+          <w:sz w:val="28"/>
+          <w:szCs w:val="28"/>
+        </w:rPr>
+        <w:t xml:space="preserve"> Create an alarm </w:t>
+      </w:r>
+      <w:r>
+        <w:rPr>
+          <w:sz w:val="28"/>
+          <w:szCs w:val="28"/>
+        </w:rPr>
+        <w:t>profile</w:t>
+      </w:r>
+      <w:r>
+        <w:rPr>
+          <w:sz w:val="28"/>
+          <w:szCs w:val="28"/>
+        </w:rPr>
+        <w:t xml:space="preserve"> named by the value in the element</w:t>
+      </w:r>
+    </w:p>
+    <w:p>
+      <w:pPr>
+        <w:pStyle w:val="ListParagraph"/>
+        <w:numPr>
+          <w:ilvl w:val="0"/>
+          <w:numId w:val="21"/>
+        </w:numPr>
+        <w:rPr>
+          <w:sz w:val="28"/>
+          <w:szCs w:val="28"/>
+        </w:rPr>
+      </w:pPr>
+      <w:proofErr w:type="spellStart"/>
+      <w:r>
+        <w:rPr>
+          <w:sz w:val="28"/>
+          <w:szCs w:val="28"/>
+        </w:rPr>
+        <w:t>a</w:t>
+      </w:r>
+      <w:r>
+        <w:rPr>
+          <w:sz w:val="28"/>
+          <w:szCs w:val="28"/>
+        </w:rPr>
+        <w:t>llowuseradmin</w:t>
+      </w:r>
+      <w:proofErr w:type="spellEnd"/>
+      <w:r>
+        <w:rPr>
+          <w:sz w:val="28"/>
+          <w:szCs w:val="28"/>
+        </w:rPr>
+        <w:t>:</w:t>
+      </w:r>
+      <w:r>
+        <w:rPr>
+          <w:sz w:val="28"/>
+          <w:szCs w:val="28"/>
+        </w:rPr>
+        <w:t xml:space="preserve"> </w:t>
+      </w:r>
+      <w:r>
+        <w:rPr>
+          <w:sz w:val="28"/>
+          <w:szCs w:val="28"/>
+        </w:rPr>
+        <w:t>Set the “Allow User Admin” flag with either True or False as the element value.</w:t>
+      </w:r>
+    </w:p>
+    <w:p>
+      <w:pPr>
+        <w:pStyle w:val="ListParagraph"/>
+        <w:numPr>
+          <w:ilvl w:val="0"/>
+          <w:numId w:val="21"/>
+        </w:numPr>
+        <w:rPr>
+          <w:sz w:val="28"/>
+          <w:szCs w:val="28"/>
+        </w:rPr>
+      </w:pPr>
+      <w:proofErr w:type="spellStart"/>
+      <w:r>
+        <w:rPr>
+          <w:sz w:val="28"/>
+          <w:szCs w:val="28"/>
+        </w:rPr>
+        <w:t>oncallroster</w:t>
+      </w:r>
+      <w:proofErr w:type="spellEnd"/>
+      <w:r>
+        <w:rPr>
+          <w:sz w:val="28"/>
+          <w:szCs w:val="28"/>
+        </w:rPr>
+        <w:t>:</w:t>
+      </w:r>
+      <w:r>
+        <w:rPr>
+          <w:sz w:val="28"/>
+          <w:szCs w:val="28"/>
+        </w:rPr>
+        <w:t xml:space="preserve"> Create a roster named by the value in the eleme</w:t>
+      </w:r>
+      <w:r>
+        <w:rPr>
+          <w:sz w:val="28"/>
+          <w:szCs w:val="28"/>
+        </w:rPr>
+        <w:t>nt</w:t>
+      </w:r>
+    </w:p>
+    <w:p>
+      <w:pPr>
+        <w:pStyle w:val="ListParagraph"/>
+        <w:numPr>
+          <w:ilvl w:val="0"/>
+          <w:numId w:val="21"/>
+        </w:numPr>
+        <w:rPr>
+          <w:sz w:val="28"/>
+          <w:szCs w:val="28"/>
+        </w:rPr>
+      </w:pPr>
+      <w:proofErr w:type="spellStart"/>
+      <w:r>
+        <w:rPr>
+          <w:sz w:val="28"/>
+          <w:szCs w:val="28"/>
+        </w:rPr>
+        <w:t>project</w:t>
+      </w:r>
+      <w:r>
+        <w:rPr>
+          <w:sz w:val="28"/>
+          <w:szCs w:val="28"/>
+        </w:rPr>
+        <w:t>default</w:t>
+      </w:r>
+      <w:r>
+        <w:rPr>
+          <w:sz w:val="28"/>
+          <w:szCs w:val="28"/>
+        </w:rPr>
+        <w:t>datasource</w:t>
+      </w:r>
+      <w:proofErr w:type="spellEnd"/>
+      <w:r>
+        <w:rPr>
+          <w:sz w:val="28"/>
+          <w:szCs w:val="28"/>
+        </w:rPr>
+        <w:t xml:space="preserve">: Set the project’s </w:t>
+      </w:r>
+      <w:r>
+        <w:rPr>
+          <w:sz w:val="28"/>
+          <w:szCs w:val="28"/>
+        </w:rPr>
+        <w:t xml:space="preserve">default </w:t>
+      </w:r>
+      <w:proofErr w:type="spellStart"/>
+      <w:r>
+        <w:rPr>
+          <w:sz w:val="28"/>
+          <w:szCs w:val="28"/>
+        </w:rPr>
+        <w:t>datasource</w:t>
+      </w:r>
+      <w:proofErr w:type="spellEnd"/>
+      <w:r>
+        <w:rPr>
+          <w:sz w:val="28"/>
+          <w:szCs w:val="28"/>
+        </w:rPr>
+        <w:t xml:space="preserve"> to the production </w:t>
+      </w:r>
+      <w:proofErr w:type="spellStart"/>
+      <w:r>
+        <w:rPr>
+          <w:sz w:val="28"/>
+          <w:szCs w:val="28"/>
+        </w:rPr>
+        <w:t>datasource</w:t>
+      </w:r>
+      <w:proofErr w:type="spellEnd"/>
+      <w:r>
+        <w:rPr>
+          <w:sz w:val="28"/>
+          <w:szCs w:val="28"/>
+        </w:rPr>
+        <w:t xml:space="preserve"> </w:t>
+      </w:r>
+      <w:r>
+        <w:rPr>
+          <w:sz w:val="28"/>
+          <w:szCs w:val="28"/>
+        </w:rPr>
+        <w:t xml:space="preserve">as </w:t>
+      </w:r>
+      <w:r>
+        <w:rPr>
+          <w:sz w:val="28"/>
+          <w:szCs w:val="28"/>
+        </w:rPr>
+        <w:t xml:space="preserve">set on a </w:t>
+      </w:r>
+      <w:r>
+        <w:rPr>
+          <w:i/>
+          <w:iCs/>
+          <w:sz w:val="28"/>
+          <w:szCs w:val="28"/>
+        </w:rPr>
+        <w:t>Definition</w:t>
+      </w:r>
+      <w:r>
+        <w:rPr>
+          <w:sz w:val="28"/>
+          <w:szCs w:val="28"/>
+        </w:rPr>
+        <w:t xml:space="preserve"> panel. The element value is not used.</w:t>
+      </w:r>
+    </w:p>
+    <w:p>
+      <w:pPr>
+        <w:pStyle w:val="ListParagraph"/>
+        <w:numPr>
+          <w:ilvl w:val="0"/>
+          <w:numId w:val="21"/>
+        </w:numPr>
+        <w:rPr>
+          <w:sz w:val="28"/>
+          <w:szCs w:val="28"/>
+        </w:rPr>
+      </w:pPr>
+      <w:proofErr w:type="spellStart"/>
+      <w:r>
+        <w:rPr>
+          <w:sz w:val="28"/>
+          <w:szCs w:val="28"/>
+        </w:rPr>
+        <w:t>provider</w:t>
+      </w:r>
+      <w:r>
+        <w:rPr>
+          <w:sz w:val="28"/>
+          <w:szCs w:val="28"/>
+        </w:rPr>
+        <w:t>default</w:t>
+      </w:r>
+      <w:r>
+        <w:rPr>
+          <w:sz w:val="28"/>
+          <w:szCs w:val="28"/>
+        </w:rPr>
+        <w:t>datasource</w:t>
+      </w:r>
+      <w:proofErr w:type="spellEnd"/>
+      <w:r>
+        <w:rPr>
+          <w:sz w:val="28"/>
+          <w:szCs w:val="28"/>
+        </w:rPr>
+        <w:t>: Set the production tag provider’s</w:t>
+      </w:r>
+      <w:r>
+        <w:rPr>
+          <w:sz w:val="28"/>
+          <w:szCs w:val="28"/>
+        </w:rPr>
+        <w:t xml:space="preserve"> default</w:t>
+      </w:r>
+      <w:r>
+        <w:rPr>
+          <w:sz w:val="28"/>
+          <w:szCs w:val="28"/>
+        </w:rPr>
+        <w:t xml:space="preserve"> </w:t>
+      </w:r>
+      <w:proofErr w:type="spellStart"/>
+      <w:r>
+        <w:rPr>
+          <w:sz w:val="28"/>
+          <w:szCs w:val="28"/>
+        </w:rPr>
+        <w:t>datasource</w:t>
+      </w:r>
+      <w:proofErr w:type="spellEnd"/>
+      <w:r>
+        <w:rPr>
+          <w:sz w:val="28"/>
+          <w:szCs w:val="28"/>
+        </w:rPr>
+        <w:t xml:space="preserve"> to the production </w:t>
+      </w:r>
+      <w:proofErr w:type="spellStart"/>
+      <w:r>
+        <w:rPr>
+          <w:sz w:val="28"/>
+          <w:szCs w:val="28"/>
+        </w:rPr>
+        <w:t>datasource</w:t>
+      </w:r>
+      <w:proofErr w:type="spellEnd"/>
+      <w:r>
+        <w:rPr>
+          <w:sz w:val="28"/>
+          <w:szCs w:val="28"/>
+        </w:rPr>
+        <w:t xml:space="preserve"> </w:t>
+      </w:r>
+      <w:r>
+        <w:rPr>
+          <w:sz w:val="28"/>
+          <w:szCs w:val="28"/>
+        </w:rPr>
+        <w:t xml:space="preserve">as </w:t>
+      </w:r>
+      <w:r>
+        <w:rPr>
+          <w:sz w:val="28"/>
+          <w:szCs w:val="28"/>
+        </w:rPr>
+        <w:t xml:space="preserve">set on a </w:t>
+      </w:r>
+      <w:r>
+        <w:rPr>
+          <w:i/>
+          <w:iCs/>
+          <w:sz w:val="28"/>
+          <w:szCs w:val="28"/>
+        </w:rPr>
+        <w:t>Definition</w:t>
+      </w:r>
+      <w:r>
+        <w:rPr>
+          <w:sz w:val="28"/>
+          <w:szCs w:val="28"/>
+        </w:rPr>
+        <w:t xml:space="preserve"> panel. The element value is not used.</w:t>
+      </w:r>
+    </w:p>
+    <w:p>
+      <w:pPr>
+        <w:pStyle w:val="ListParagraph"/>
+        <w:numPr>
+          <w:ilvl w:val="0"/>
+          <w:numId w:val="21"/>
+        </w:numPr>
+        <w:rPr>
+          <w:sz w:val="28"/>
+          <w:szCs w:val="28"/>
+        </w:rPr>
+      </w:pPr>
+      <w:proofErr w:type="spellStart"/>
+      <w:r>
+        <w:rPr>
+          <w:sz w:val="28"/>
+          <w:szCs w:val="28"/>
+        </w:rPr>
+        <w:t>smtprofile</w:t>
+      </w:r>
+      <w:proofErr w:type="spellEnd"/>
+      <w:r>
+        <w:rPr>
+          <w:sz w:val="28"/>
+          <w:szCs w:val="28"/>
+        </w:rPr>
+        <w:t>:</w:t>
+      </w:r>
+      <w:r>
+        <w:rPr>
+          <w:sz w:val="28"/>
+          <w:szCs w:val="28"/>
+        </w:rPr>
+        <w:t xml:space="preserve"> Create an alarm journal named by the value in the element</w:t>
+      </w:r>
+    </w:p>
+    <w:p>
+      <w:pPr>
+        <w:pStyle w:val="ListParagraph"/>
+        <w:rPr>
+          <w:sz w:val="28"/>
+          <w:szCs w:val="28"/>
+        </w:rPr>
+      </w:pPr>
     </w:p>
     <w:p>
       <w:pPr>
@@ -24714,7 +25416,6 @@
         <w:rPr>
           <w:color w:val="008080"/>
         </w:rPr>
-        <w:lastRenderedPageBreak/>
         <w:tab/>
       </w:r>
       <w:r>
@@ -24928,6 +25629,7 @@
           <w:noProof/>
           <w:sz w:val="28"/>
           <w:szCs w:val="28"/>
+          <w:lang w:eastAsia="zh-TW"/>
         </w:rPr>
         <w:drawing>
           <wp:inline distT="0" distB="0" distL="0" distR="0" wp14:anchorId="4A0C6FC8" wp14:editId="720A3ED5">
@@ -24947,7 +25649,7 @@
                     </pic:cNvPicPr>
                   </pic:nvPicPr>
                   <pic:blipFill>
-                    <a:blip r:embed="rId30">
+                    <a:blip r:embed="rId29">
                       <a:extLst>
                         <a:ext uri="{28A0092B-C50C-407E-A947-70E740481C1C}">
                           <a14:useLocalDpi xmlns:a14="http://schemas.microsoft.com/office/drawing/2010/main" val="0"/>
@@ -25003,8 +25705,9 @@
       <w:pPr>
         <w:pStyle w:val="Heading2"/>
       </w:pPr>
-      <w:bookmarkStart w:id="25" w:name="_Toc493682153"/>
-      <w:r>
+      <w:bookmarkStart w:id="25" w:name="_Toc517187776"/>
+      <w:r>
+        <w:lastRenderedPageBreak/>
         <w:t>Project Panel</w:t>
       </w:r>
       <w:bookmarkEnd w:id="25"/>
@@ -26159,7 +26862,9 @@
       <w:r>
         <w:rPr>
           <w:noProof/>
-        </w:rPr>
+          <w:lang w:eastAsia="zh-TW"/>
+        </w:rPr>
+        <w:lastRenderedPageBreak/>
         <w:drawing>
           <wp:inline distT="0" distB="0" distL="0" distR="0" wp14:anchorId="2FA90124" wp14:editId="019D9840">
             <wp:extent cx="5943600" cy="3594322"/>
@@ -26178,7 +26883,7 @@
                     </pic:cNvPicPr>
                   </pic:nvPicPr>
                   <pic:blipFill>
-                    <a:blip r:embed="rId31">
+                    <a:blip r:embed="rId30">
                       <a:extLst>
                         <a:ext uri="{28A0092B-C50C-407E-A947-70E740481C1C}">
                           <a14:useLocalDpi xmlns:a14="http://schemas.microsoft.com/office/drawing/2010/main" val="0"/>
@@ -26254,8 +26959,8 @@
       <w:r>
         <w:rPr>
           <w:noProof/>
-        </w:rPr>
-        <w:lastRenderedPageBreak/>
+          <w:lang w:eastAsia="zh-TW"/>
+        </w:rPr>
         <w:drawing>
           <wp:inline distT="0" distB="0" distL="0" distR="0" wp14:anchorId="18C24352" wp14:editId="4A0486CB">
             <wp:extent cx="5943600" cy="2920813"/>
@@ -26274,7 +26979,7 @@
                     </pic:cNvPicPr>
                   </pic:nvPicPr>
                   <pic:blipFill>
-                    <a:blip r:embed="rId32">
+                    <a:blip r:embed="rId31">
                       <a:extLst>
                         <a:ext uri="{28A0092B-C50C-407E-A947-70E740481C1C}">
                           <a14:useLocalDpi xmlns:a14="http://schemas.microsoft.com/office/drawing/2010/main" val="0"/>
@@ -26364,6 +27069,7 @@
           <w:sz w:val="28"/>
           <w:szCs w:val="28"/>
         </w:rPr>
+        <w:lastRenderedPageBreak/>
         <w:t>If the backup checkbox is selected, then any existing project that is the target of a merge or replacement will be renamed with a unique suffix and disabled.</w:t>
       </w:r>
     </w:p>
@@ -26380,7 +27086,7 @@
       <w:pPr>
         <w:pStyle w:val="Heading2"/>
       </w:pPr>
-      <w:bookmarkStart w:id="26" w:name="_Toc493682154"/>
+      <w:bookmarkStart w:id="26" w:name="_Toc517187777"/>
       <w:r>
         <w:t>Documentation Panel</w:t>
       </w:r>
@@ -27273,7 +27979,6 @@
           <w:sz w:val="18"/>
           <w:szCs w:val="18"/>
         </w:rPr>
-        <w:lastRenderedPageBreak/>
         <w:tab/>
       </w:r>
       <w:r>
@@ -27449,6 +28154,10 @@
         <w:pStyle w:val="XML"/>
       </w:pPr>
       <w:r>
+        <w:rPr>
+          <w:lang w:eastAsia="zh-TW"/>
+        </w:rPr>
+        <w:lastRenderedPageBreak/>
         <w:drawing>
           <wp:inline distT="0" distB="0" distL="0" distR="0" wp14:anchorId="16EC6099" wp14:editId="21C1BD6B">
             <wp:extent cx="5943600" cy="5102429"/>
@@ -27467,7 +28176,7 @@
                     </pic:cNvPicPr>
                   </pic:nvPicPr>
                   <pic:blipFill>
-                    <a:blip r:embed="rId33">
+                    <a:blip r:embed="rId32">
                       <a:extLst>
                         <a:ext uri="{28A0092B-C50C-407E-A947-70E740481C1C}">
                           <a14:useLocalDpi xmlns:a14="http://schemas.microsoft.com/office/drawing/2010/main" val="0"/>
@@ -27533,7 +28242,7 @@
       <w:pPr>
         <w:pStyle w:val="Heading2"/>
       </w:pPr>
-      <w:bookmarkStart w:id="27" w:name="_Toc493682155"/>
+      <w:bookmarkStart w:id="27" w:name="_Toc517187778"/>
       <w:r>
         <w:t>Source Panel</w:t>
       </w:r>
@@ -27696,7 +28405,6 @@
           <w:sz w:val="18"/>
           <w:szCs w:val="18"/>
         </w:rPr>
-        <w:lastRenderedPageBreak/>
         <w:tab/>
       </w:r>
       <w:r>
@@ -27940,6 +28648,7 @@
           <w:sz w:val="18"/>
           <w:szCs w:val="18"/>
         </w:rPr>
+        <w:lastRenderedPageBreak/>
         <w:tab/>
       </w:r>
       <w:r>
@@ -28617,6 +29326,9 @@
         <w:pStyle w:val="XML"/>
       </w:pPr>
       <w:r>
+        <w:rPr>
+          <w:lang w:eastAsia="zh-TW"/>
+        </w:rPr>
         <w:drawing>
           <wp:inline distT="0" distB="0" distL="0" distR="0" wp14:anchorId="5849D736" wp14:editId="44AC771A">
             <wp:extent cx="5943600" cy="3611546"/>
@@ -28635,7 +29347,7 @@
                     </pic:cNvPicPr>
                   </pic:nvPicPr>
                   <pic:blipFill>
-                    <a:blip r:embed="rId34">
+                    <a:blip r:embed="rId33">
                       <a:extLst>
                         <a:ext uri="{28A0092B-C50C-407E-A947-70E740481C1C}">
                           <a14:useLocalDpi xmlns:a14="http://schemas.microsoft.com/office/drawing/2010/main" val="0"/>
@@ -28761,7 +29473,7 @@
       <w:pPr>
         <w:pStyle w:val="Heading2"/>
       </w:pPr>
-      <w:bookmarkStart w:id="28" w:name="_Toc493682156"/>
+      <w:bookmarkStart w:id="28" w:name="_Toc517187779"/>
       <w:r>
         <w:t>Summary Panel</w:t>
       </w:r>
@@ -28807,7 +29519,6 @@
           <w:sz w:val="18"/>
           <w:szCs w:val="18"/>
         </w:rPr>
-        <w:lastRenderedPageBreak/>
         <w:t>&lt;!-- The summary panel must always be displayed, thus no version --&gt;</w:t>
       </w:r>
     </w:p>
@@ -29088,6 +29799,7 @@
           <w:sz w:val="18"/>
           <w:szCs w:val="18"/>
         </w:rPr>
+        <w:lastRenderedPageBreak/>
         <w:t xml:space="preserve"> </w:t>
       </w:r>
       <w:r>
@@ -29255,6 +29967,7 @@
           <w:noProof/>
           <w:sz w:val="28"/>
           <w:szCs w:val="28"/>
+          <w:lang w:eastAsia="zh-TW"/>
         </w:rPr>
         <w:drawing>
           <wp:inline distT="0" distB="0" distL="0" distR="0" wp14:anchorId="43FAD80F" wp14:editId="2448ECC7">
@@ -29274,7 +29987,7 @@
                     </pic:cNvPicPr>
                   </pic:nvPicPr>
                   <pic:blipFill>
-                    <a:blip r:embed="rId35">
+                    <a:blip r:embed="rId34">
                       <a:extLst>
                         <a:ext uri="{28A0092B-C50C-407E-A947-70E740481C1C}">
                           <a14:useLocalDpi xmlns:a14="http://schemas.microsoft.com/office/drawing/2010/main" val="0"/>
@@ -29348,7 +30061,7 @@
       <w:pPr>
         <w:pStyle w:val="Heading2"/>
       </w:pPr>
-      <w:bookmarkStart w:id="29" w:name="_Toc493682157"/>
+      <w:bookmarkStart w:id="29" w:name="_Toc517187780"/>
       <w:r>
         <w:t>Epilog</w:t>
       </w:r>
@@ -29402,7 +30115,6 @@
           <w:sz w:val="18"/>
           <w:szCs w:val="18"/>
         </w:rPr>
-        <w:lastRenderedPageBreak/>
         <w:t xml:space="preserve">&lt;!-- The completion page is displayed on finish. </w:t>
       </w:r>
     </w:p>
@@ -29583,6 +30295,7 @@
           <w:sz w:val="18"/>
           <w:szCs w:val="18"/>
         </w:rPr>
+        <w:lastRenderedPageBreak/>
         <w:tab/>
       </w:r>
       <w:r>
@@ -30069,6 +30782,7 @@
           <w:bCs w:val="0"/>
           <w:noProof/>
           <w:szCs w:val="24"/>
+          <w:lang w:eastAsia="zh-TW"/>
         </w:rPr>
         <w:drawing>
           <wp:inline distT="0" distB="0" distL="0" distR="0" wp14:anchorId="7B5F7CD9" wp14:editId="51E96BBF">
@@ -30088,7 +30802,7 @@
                     </pic:cNvPicPr>
                   </pic:nvPicPr>
                   <pic:blipFill>
-                    <a:blip r:embed="rId36">
+                    <a:blip r:embed="rId35">
                       <a:extLst>
                         <a:ext uri="{28A0092B-C50C-407E-A947-70E740481C1C}">
                           <a14:useLocalDpi xmlns:a14="http://schemas.microsoft.com/office/drawing/2010/main" val="0"/>
@@ -30151,7 +30865,7 @@
 </file>
 
 <file path=word/endnotes.xml><?xml version="1.0" encoding="utf-8"?>
-<w:endnotes xmlns:wpc="http://schemas.microsoft.com/office/word/2010/wordprocessingCanvas" xmlns:mo="http://schemas.microsoft.com/office/mac/office/2008/main" xmlns:mc="http://schemas.openxmlformats.org/markup-compatibility/2006" xmlns:mv="urn:schemas-microsoft-com:mac:vml" xmlns:o="urn:schemas-microsoft-com:office:office" xmlns:r="http://schemas.openxmlformats.org/officeDocument/2006/relationships" xmlns:m="http://schemas.openxmlformats.org/officeDocument/2006/math" xmlns:v="urn:schemas-microsoft-com:vml" xmlns:wp14="http://schemas.microsoft.com/office/word/2010/wordprocessingDrawing" xmlns:wp="http://schemas.openxmlformats.org/drawingml/2006/wordprocessingDrawing" xmlns:w10="urn:schemas-microsoft-com:office:word" xmlns:w="http://schemas.openxmlformats.org/wordprocessingml/2006/main" xmlns:w14="http://schemas.microsoft.com/office/word/2010/wordml" xmlns:wpg="http://schemas.microsoft.com/office/word/2010/wordprocessingGroup" xmlns:wpi="http://schemas.microsoft.com/office/word/2010/wordprocessingInk" xmlns:wne="http://schemas.microsoft.com/office/word/2006/wordml" xmlns:wps="http://schemas.microsoft.com/office/word/2010/wordprocessingShape" mc:Ignorable="w14 wp14">
+<w:endnotes xmlns:wpc="http://schemas.microsoft.com/office/word/2010/wordprocessingCanvas" xmlns:mo="http://schemas.microsoft.com/office/mac/office/2008/main" xmlns:mc="http://schemas.openxmlformats.org/markup-compatibility/2006" xmlns:mv="urn:schemas-microsoft-com:mac:vml" xmlns:o="urn:schemas-microsoft-com:office:office" xmlns:r="http://schemas.openxmlformats.org/officeDocument/2006/relationships" xmlns:m="http://schemas.openxmlformats.org/officeDocument/2006/math" xmlns:v="urn:schemas-microsoft-com:vml" xmlns:wp14="http://schemas.microsoft.com/office/word/2010/wordprocessingDrawing" xmlns:wp="http://schemas.openxmlformats.org/drawingml/2006/wordprocessingDrawing" xmlns:w10="urn:schemas-microsoft-com:office:word" xmlns:w="http://schemas.openxmlformats.org/wordprocessingml/2006/main" xmlns:w14="http://schemas.microsoft.com/office/word/2010/wordml" xmlns:w15="http://schemas.microsoft.com/office/word/2012/wordml" xmlns:wpg="http://schemas.microsoft.com/office/word/2010/wordprocessingGroup" xmlns:wpi="http://schemas.microsoft.com/office/word/2010/wordprocessingInk" xmlns:wne="http://schemas.microsoft.com/office/word/2006/wordml" xmlns:wps="http://schemas.microsoft.com/office/word/2010/wordprocessingShape" mc:Ignorable="w14 w15 wp14">
   <w:endnote w:type="separator" w:id="-1">
     <w:p>
       <w:r>
@@ -30170,7 +30884,7 @@
 </file>
 
 <file path=word/footer1.xml><?xml version="1.0" encoding="utf-8"?>
-<w:ftr xmlns:wpc="http://schemas.microsoft.com/office/word/2010/wordprocessingCanvas" xmlns:mo="http://schemas.microsoft.com/office/mac/office/2008/main" xmlns:mc="http://schemas.openxmlformats.org/markup-compatibility/2006" xmlns:mv="urn:schemas-microsoft-com:mac:vml" xmlns:o="urn:schemas-microsoft-com:office:office" xmlns:r="http://schemas.openxmlformats.org/officeDocument/2006/relationships" xmlns:m="http://schemas.openxmlformats.org/officeDocument/2006/math" xmlns:v="urn:schemas-microsoft-com:vml" xmlns:wp14="http://schemas.microsoft.com/office/word/2010/wordprocessingDrawing" xmlns:wp="http://schemas.openxmlformats.org/drawingml/2006/wordprocessingDrawing" xmlns:w10="urn:schemas-microsoft-com:office:word" xmlns:w="http://schemas.openxmlformats.org/wordprocessingml/2006/main" xmlns:w14="http://schemas.microsoft.com/office/word/2010/wordml" xmlns:wpg="http://schemas.microsoft.com/office/word/2010/wordprocessingGroup" xmlns:wpi="http://schemas.microsoft.com/office/word/2010/wordprocessingInk" xmlns:wne="http://schemas.microsoft.com/office/word/2006/wordml" xmlns:wps="http://schemas.microsoft.com/office/word/2010/wordprocessingShape" mc:Ignorable="w14 wp14">
+<w:ftr xmlns:wpc="http://schemas.microsoft.com/office/word/2010/wordprocessingCanvas" xmlns:mo="http://schemas.microsoft.com/office/mac/office/2008/main" xmlns:mc="http://schemas.openxmlformats.org/markup-compatibility/2006" xmlns:mv="urn:schemas-microsoft-com:mac:vml" xmlns:o="urn:schemas-microsoft-com:office:office" xmlns:r="http://schemas.openxmlformats.org/officeDocument/2006/relationships" xmlns:m="http://schemas.openxmlformats.org/officeDocument/2006/math" xmlns:v="urn:schemas-microsoft-com:vml" xmlns:wp14="http://schemas.microsoft.com/office/word/2010/wordprocessingDrawing" xmlns:wp="http://schemas.openxmlformats.org/drawingml/2006/wordprocessingDrawing" xmlns:w10="urn:schemas-microsoft-com:office:word" xmlns:w="http://schemas.openxmlformats.org/wordprocessingml/2006/main" xmlns:w14="http://schemas.microsoft.com/office/word/2010/wordml" xmlns:w15="http://schemas.microsoft.com/office/word/2012/wordml" xmlns:wpg="http://schemas.microsoft.com/office/word/2010/wordprocessingGroup" xmlns:wpi="http://schemas.microsoft.com/office/word/2010/wordprocessingInk" xmlns:wne="http://schemas.microsoft.com/office/word/2006/wordml" xmlns:wps="http://schemas.microsoft.com/office/word/2010/wordprocessingShape" mc:Ignorable="w14 w15 wp14">
   <w:p>
     <w:pPr>
       <w:pStyle w:val="Footer"/>
@@ -30206,7 +30920,7 @@
 </file>
 
 <file path=word/footer2.xml><?xml version="1.0" encoding="utf-8"?>
-<w:ftr xmlns:wpc="http://schemas.microsoft.com/office/word/2010/wordprocessingCanvas" xmlns:mo="http://schemas.microsoft.com/office/mac/office/2008/main" xmlns:mc="http://schemas.openxmlformats.org/markup-compatibility/2006" xmlns:mv="urn:schemas-microsoft-com:mac:vml" xmlns:o="urn:schemas-microsoft-com:office:office" xmlns:r="http://schemas.openxmlformats.org/officeDocument/2006/relationships" xmlns:m="http://schemas.openxmlformats.org/officeDocument/2006/math" xmlns:v="urn:schemas-microsoft-com:vml" xmlns:wp14="http://schemas.microsoft.com/office/word/2010/wordprocessingDrawing" xmlns:wp="http://schemas.openxmlformats.org/drawingml/2006/wordprocessingDrawing" xmlns:w10="urn:schemas-microsoft-com:office:word" xmlns:w="http://schemas.openxmlformats.org/wordprocessingml/2006/main" xmlns:w14="http://schemas.microsoft.com/office/word/2010/wordml" xmlns:wpg="http://schemas.microsoft.com/office/word/2010/wordprocessingGroup" xmlns:wpi="http://schemas.microsoft.com/office/word/2010/wordprocessingInk" xmlns:wne="http://schemas.microsoft.com/office/word/2006/wordml" xmlns:wps="http://schemas.microsoft.com/office/word/2010/wordprocessingShape" mc:Ignorable="w14 wp14">
+<w:ftr xmlns:wpc="http://schemas.microsoft.com/office/word/2010/wordprocessingCanvas" xmlns:mo="http://schemas.microsoft.com/office/mac/office/2008/main" xmlns:mc="http://schemas.openxmlformats.org/markup-compatibility/2006" xmlns:mv="urn:schemas-microsoft-com:mac:vml" xmlns:o="urn:schemas-microsoft-com:office:office" xmlns:r="http://schemas.openxmlformats.org/officeDocument/2006/relationships" xmlns:m="http://schemas.openxmlformats.org/officeDocument/2006/math" xmlns:v="urn:schemas-microsoft-com:vml" xmlns:wp14="http://schemas.microsoft.com/office/word/2010/wordprocessingDrawing" xmlns:wp="http://schemas.openxmlformats.org/drawingml/2006/wordprocessingDrawing" xmlns:w10="urn:schemas-microsoft-com:office:word" xmlns:w="http://schemas.openxmlformats.org/wordprocessingml/2006/main" xmlns:w14="http://schemas.microsoft.com/office/word/2010/wordml" xmlns:w15="http://schemas.microsoft.com/office/word/2012/wordml" xmlns:wpg="http://schemas.microsoft.com/office/word/2010/wordprocessingGroup" xmlns:wpi="http://schemas.microsoft.com/office/word/2010/wordprocessingInk" xmlns:wne="http://schemas.microsoft.com/office/word/2006/wordml" xmlns:wps="http://schemas.microsoft.com/office/word/2010/wordprocessingShape" mc:Ignorable="w14 w15 wp14">
   <w:p>
     <w:pPr>
       <w:pStyle w:val="Footer"/>
@@ -30231,7 +30945,7 @@
       <w:rPr>
         <w:noProof/>
       </w:rPr>
-      <w:t>4</w:t>
+      <w:t>1</w:t>
     </w:r>
     <w:r>
       <w:rPr>
@@ -30244,7 +30958,7 @@
 </file>
 
 <file path=word/footer3.xml><?xml version="1.0" encoding="utf-8"?>
-<w:ftr xmlns:wpc="http://schemas.microsoft.com/office/word/2010/wordprocessingCanvas" xmlns:mo="http://schemas.microsoft.com/office/mac/office/2008/main" xmlns:mc="http://schemas.openxmlformats.org/markup-compatibility/2006" xmlns:mv="urn:schemas-microsoft-com:mac:vml" xmlns:o="urn:schemas-microsoft-com:office:office" xmlns:r="http://schemas.openxmlformats.org/officeDocument/2006/relationships" xmlns:m="http://schemas.openxmlformats.org/officeDocument/2006/math" xmlns:v="urn:schemas-microsoft-com:vml" xmlns:wp14="http://schemas.microsoft.com/office/word/2010/wordprocessingDrawing" xmlns:wp="http://schemas.openxmlformats.org/drawingml/2006/wordprocessingDrawing" xmlns:w10="urn:schemas-microsoft-com:office:word" xmlns:w="http://schemas.openxmlformats.org/wordprocessingml/2006/main" xmlns:w14="http://schemas.microsoft.com/office/word/2010/wordml" xmlns:wpg="http://schemas.microsoft.com/office/word/2010/wordprocessingGroup" xmlns:wpi="http://schemas.microsoft.com/office/word/2010/wordprocessingInk" xmlns:wne="http://schemas.microsoft.com/office/word/2006/wordml" xmlns:wps="http://schemas.microsoft.com/office/word/2010/wordprocessingShape" mc:Ignorable="w14 wp14">
+<w:ftr xmlns:wpc="http://schemas.microsoft.com/office/word/2010/wordprocessingCanvas" xmlns:mo="http://schemas.microsoft.com/office/mac/office/2008/main" xmlns:mc="http://schemas.openxmlformats.org/markup-compatibility/2006" xmlns:mv="urn:schemas-microsoft-com:mac:vml" xmlns:o="urn:schemas-microsoft-com:office:office" xmlns:r="http://schemas.openxmlformats.org/officeDocument/2006/relationships" xmlns:m="http://schemas.openxmlformats.org/officeDocument/2006/math" xmlns:v="urn:schemas-microsoft-com:vml" xmlns:wp14="http://schemas.microsoft.com/office/word/2010/wordprocessingDrawing" xmlns:wp="http://schemas.openxmlformats.org/drawingml/2006/wordprocessingDrawing" xmlns:w10="urn:schemas-microsoft-com:office:word" xmlns:w="http://schemas.openxmlformats.org/wordprocessingml/2006/main" xmlns:w14="http://schemas.microsoft.com/office/word/2010/wordml" xmlns:w15="http://schemas.microsoft.com/office/word/2012/wordml" xmlns:wpg="http://schemas.microsoft.com/office/word/2010/wordprocessingGroup" xmlns:wpi="http://schemas.microsoft.com/office/word/2010/wordprocessingInk" xmlns:wne="http://schemas.microsoft.com/office/word/2006/wordml" xmlns:wps="http://schemas.microsoft.com/office/word/2010/wordprocessingShape" mc:Ignorable="w14 w15 wp14">
   <w:tbl>
     <w:tblPr>
       <w:tblW w:w="0" w:type="auto"/>
@@ -30346,7 +31060,7 @@
 </file>
 
 <file path=word/footnotes.xml><?xml version="1.0" encoding="utf-8"?>
-<w:footnotes xmlns:wpc="http://schemas.microsoft.com/office/word/2010/wordprocessingCanvas" xmlns:mo="http://schemas.microsoft.com/office/mac/office/2008/main" xmlns:mc="http://schemas.openxmlformats.org/markup-compatibility/2006" xmlns:mv="urn:schemas-microsoft-com:mac:vml" xmlns:o="urn:schemas-microsoft-com:office:office" xmlns:r="http://schemas.openxmlformats.org/officeDocument/2006/relationships" xmlns:m="http://schemas.openxmlformats.org/officeDocument/2006/math" xmlns:v="urn:schemas-microsoft-com:vml" xmlns:wp14="http://schemas.microsoft.com/office/word/2010/wordprocessingDrawing" xmlns:wp="http://schemas.openxmlformats.org/drawingml/2006/wordprocessingDrawing" xmlns:w10="urn:schemas-microsoft-com:office:word" xmlns:w="http://schemas.openxmlformats.org/wordprocessingml/2006/main" xmlns:w14="http://schemas.microsoft.com/office/word/2010/wordml" xmlns:wpg="http://schemas.microsoft.com/office/word/2010/wordprocessingGroup" xmlns:wpi="http://schemas.microsoft.com/office/word/2010/wordprocessingInk" xmlns:wne="http://schemas.microsoft.com/office/word/2006/wordml" xmlns:wps="http://schemas.microsoft.com/office/word/2010/wordprocessingShape" mc:Ignorable="w14 wp14">
+<w:footnotes xmlns:wpc="http://schemas.microsoft.com/office/word/2010/wordprocessingCanvas" xmlns:mo="http://schemas.microsoft.com/office/mac/office/2008/main" xmlns:mc="http://schemas.openxmlformats.org/markup-compatibility/2006" xmlns:mv="urn:schemas-microsoft-com:mac:vml" xmlns:o="urn:schemas-microsoft-com:office:office" xmlns:r="http://schemas.openxmlformats.org/officeDocument/2006/relationships" xmlns:m="http://schemas.openxmlformats.org/officeDocument/2006/math" xmlns:v="urn:schemas-microsoft-com:vml" xmlns:wp14="http://schemas.microsoft.com/office/word/2010/wordprocessingDrawing" xmlns:wp="http://schemas.openxmlformats.org/drawingml/2006/wordprocessingDrawing" xmlns:w10="urn:schemas-microsoft-com:office:word" xmlns:w="http://schemas.openxmlformats.org/wordprocessingml/2006/main" xmlns:w14="http://schemas.microsoft.com/office/word/2010/wordml" xmlns:w15="http://schemas.microsoft.com/office/word/2012/wordml" xmlns:wpg="http://schemas.microsoft.com/office/word/2010/wordprocessingGroup" xmlns:wpi="http://schemas.microsoft.com/office/word/2010/wordprocessingInk" xmlns:wne="http://schemas.microsoft.com/office/word/2006/wordml" xmlns:wps="http://schemas.microsoft.com/office/word/2010/wordprocessingShape" mc:Ignorable="w14 w15 wp14">
   <w:footnote w:type="separator" w:id="-1">
     <w:p>
       <w:r>
@@ -30365,7 +31079,7 @@
 </file>
 
 <file path=word/header1.xml><?xml version="1.0" encoding="utf-8"?>
-<w:hdr xmlns:wpc="http://schemas.microsoft.com/office/word/2010/wordprocessingCanvas" xmlns:mo="http://schemas.microsoft.com/office/mac/office/2008/main" xmlns:mc="http://schemas.openxmlformats.org/markup-compatibility/2006" xmlns:mv="urn:schemas-microsoft-com:mac:vml" xmlns:o="urn:schemas-microsoft-com:office:office" xmlns:r="http://schemas.openxmlformats.org/officeDocument/2006/relationships" xmlns:m="http://schemas.openxmlformats.org/officeDocument/2006/math" xmlns:v="urn:schemas-microsoft-com:vml" xmlns:wp14="http://schemas.microsoft.com/office/word/2010/wordprocessingDrawing" xmlns:wp="http://schemas.openxmlformats.org/drawingml/2006/wordprocessingDrawing" xmlns:w10="urn:schemas-microsoft-com:office:word" xmlns:w="http://schemas.openxmlformats.org/wordprocessingml/2006/main" xmlns:w14="http://schemas.microsoft.com/office/word/2010/wordml" xmlns:wpg="http://schemas.microsoft.com/office/word/2010/wordprocessingGroup" xmlns:wpi="http://schemas.microsoft.com/office/word/2010/wordprocessingInk" xmlns:wne="http://schemas.microsoft.com/office/word/2006/wordml" xmlns:wps="http://schemas.microsoft.com/office/word/2010/wordprocessingShape" mc:Ignorable="w14 wp14">
+<w:hdr xmlns:wpc="http://schemas.microsoft.com/office/word/2010/wordprocessingCanvas" xmlns:mo="http://schemas.microsoft.com/office/mac/office/2008/main" xmlns:mc="http://schemas.openxmlformats.org/markup-compatibility/2006" xmlns:mv="urn:schemas-microsoft-com:mac:vml" xmlns:o="urn:schemas-microsoft-com:office:office" xmlns:r="http://schemas.openxmlformats.org/officeDocument/2006/relationships" xmlns:m="http://schemas.openxmlformats.org/officeDocument/2006/math" xmlns:v="urn:schemas-microsoft-com:vml" xmlns:wp14="http://schemas.microsoft.com/office/word/2010/wordprocessingDrawing" xmlns:wp="http://schemas.openxmlformats.org/drawingml/2006/wordprocessingDrawing" xmlns:w10="urn:schemas-microsoft-com:office:word" xmlns:w="http://schemas.openxmlformats.org/wordprocessingml/2006/main" xmlns:w14="http://schemas.microsoft.com/office/word/2010/wordml" xmlns:w15="http://schemas.microsoft.com/office/word/2012/wordml" xmlns:wpg="http://schemas.microsoft.com/office/word/2010/wordprocessingGroup" xmlns:wpi="http://schemas.microsoft.com/office/word/2010/wordprocessingInk" xmlns:wne="http://schemas.microsoft.com/office/word/2006/wordml" xmlns:wps="http://schemas.microsoft.com/office/word/2010/wordprocessingShape" mc:Ignorable="w14 w15 wp14">
   <w:p>
     <w:pPr>
       <w:pStyle w:val="Header"/>
@@ -30389,7 +31103,7 @@
 </file>
 
 <file path=word/header2.xml><?xml version="1.0" encoding="utf-8"?>
-<w:hdr xmlns:wpc="http://schemas.microsoft.com/office/word/2010/wordprocessingCanvas" xmlns:mo="http://schemas.microsoft.com/office/mac/office/2008/main" xmlns:mc="http://schemas.openxmlformats.org/markup-compatibility/2006" xmlns:mv="urn:schemas-microsoft-com:mac:vml" xmlns:o="urn:schemas-microsoft-com:office:office" xmlns:r="http://schemas.openxmlformats.org/officeDocument/2006/relationships" xmlns:m="http://schemas.openxmlformats.org/officeDocument/2006/math" xmlns:v="urn:schemas-microsoft-com:vml" xmlns:wp14="http://schemas.microsoft.com/office/word/2010/wordprocessingDrawing" xmlns:wp="http://schemas.openxmlformats.org/drawingml/2006/wordprocessingDrawing" xmlns:w10="urn:schemas-microsoft-com:office:word" xmlns:w="http://schemas.openxmlformats.org/wordprocessingml/2006/main" xmlns:w14="http://schemas.microsoft.com/office/word/2010/wordml" xmlns:wpg="http://schemas.microsoft.com/office/word/2010/wordprocessingGroup" xmlns:wpi="http://schemas.microsoft.com/office/word/2010/wordprocessingInk" xmlns:wne="http://schemas.microsoft.com/office/word/2006/wordml" xmlns:wps="http://schemas.microsoft.com/office/word/2010/wordprocessingShape" mc:Ignorable="w14 wp14">
+<w:hdr xmlns:wpc="http://schemas.microsoft.com/office/word/2010/wordprocessingCanvas" xmlns:mo="http://schemas.microsoft.com/office/mac/office/2008/main" xmlns:mc="http://schemas.openxmlformats.org/markup-compatibility/2006" xmlns:mv="urn:schemas-microsoft-com:mac:vml" xmlns:o="urn:schemas-microsoft-com:office:office" xmlns:r="http://schemas.openxmlformats.org/officeDocument/2006/relationships" xmlns:m="http://schemas.openxmlformats.org/officeDocument/2006/math" xmlns:v="urn:schemas-microsoft-com:vml" xmlns:wp14="http://schemas.microsoft.com/office/word/2010/wordprocessingDrawing" xmlns:wp="http://schemas.openxmlformats.org/drawingml/2006/wordprocessingDrawing" xmlns:w10="urn:schemas-microsoft-com:office:word" xmlns:w="http://schemas.openxmlformats.org/wordprocessingml/2006/main" xmlns:w14="http://schemas.microsoft.com/office/word/2010/wordml" xmlns:w15="http://schemas.microsoft.com/office/word/2012/wordml" xmlns:wpg="http://schemas.microsoft.com/office/word/2010/wordprocessingGroup" xmlns:wpi="http://schemas.microsoft.com/office/word/2010/wordprocessingInk" xmlns:wne="http://schemas.microsoft.com/office/word/2006/wordml" xmlns:wps="http://schemas.microsoft.com/office/word/2010/wordprocessingShape" mc:Ignorable="w14 w15 wp14">
   <w:p>
     <w:pPr>
       <w:pStyle w:val="Header"/>
@@ -30409,7 +31123,7 @@
 </file>
 
 <file path=word/numbering.xml><?xml version="1.0" encoding="utf-8"?>
-<w:numbering xmlns:wpc="http://schemas.microsoft.com/office/word/2010/wordprocessingCanvas" xmlns:mo="http://schemas.microsoft.com/office/mac/office/2008/main" xmlns:mc="http://schemas.openxmlformats.org/markup-compatibility/2006" xmlns:mv="urn:schemas-microsoft-com:mac:vml" xmlns:o="urn:schemas-microsoft-com:office:office" xmlns:r="http://schemas.openxmlformats.org/officeDocument/2006/relationships" xmlns:m="http://schemas.openxmlformats.org/officeDocument/2006/math" xmlns:v="urn:schemas-microsoft-com:vml" xmlns:wp14="http://schemas.microsoft.com/office/word/2010/wordprocessingDrawing" xmlns:wp="http://schemas.openxmlformats.org/drawingml/2006/wordprocessingDrawing" xmlns:w10="urn:schemas-microsoft-com:office:word" xmlns:w="http://schemas.openxmlformats.org/wordprocessingml/2006/main" xmlns:w14="http://schemas.microsoft.com/office/word/2010/wordml" xmlns:wpg="http://schemas.microsoft.com/office/word/2010/wordprocessingGroup" xmlns:wpi="http://schemas.microsoft.com/office/word/2010/wordprocessingInk" xmlns:wne="http://schemas.microsoft.com/office/word/2006/wordml" xmlns:wps="http://schemas.microsoft.com/office/word/2010/wordprocessingShape" mc:Ignorable="w14 wp14">
+<w:numbering xmlns:wpc="http://schemas.microsoft.com/office/word/2010/wordprocessingCanvas" xmlns:mo="http://schemas.microsoft.com/office/mac/office/2008/main" xmlns:mc="http://schemas.openxmlformats.org/markup-compatibility/2006" xmlns:mv="urn:schemas-microsoft-com:mac:vml" xmlns:o="urn:schemas-microsoft-com:office:office" xmlns:r="http://schemas.openxmlformats.org/officeDocument/2006/relationships" xmlns:m="http://schemas.openxmlformats.org/officeDocument/2006/math" xmlns:v="urn:schemas-microsoft-com:vml" xmlns:wp14="http://schemas.microsoft.com/office/word/2010/wordprocessingDrawing" xmlns:wp="http://schemas.openxmlformats.org/drawingml/2006/wordprocessingDrawing" xmlns:w10="urn:schemas-microsoft-com:office:word" xmlns:w="http://schemas.openxmlformats.org/wordprocessingml/2006/main" xmlns:w14="http://schemas.microsoft.com/office/word/2010/wordml" xmlns:w15="http://schemas.microsoft.com/office/word/2012/wordml" xmlns:wpg="http://schemas.microsoft.com/office/word/2010/wordprocessingGroup" xmlns:wpi="http://schemas.microsoft.com/office/word/2010/wordprocessingInk" xmlns:wne="http://schemas.microsoft.com/office/word/2006/wordml" xmlns:wps="http://schemas.microsoft.com/office/word/2010/wordprocessingShape" mc:Ignorable="w14 w15 wp14">
   <w:abstractNum w:abstractNumId="0">
     <w:nsid w:val="FFFFFFFB"/>
     <w:multiLevelType w:val="multilevel"/>
@@ -30786,9 +31500,9 @@
     </w:lvl>
   </w:abstractNum>
   <w:abstractNum w:abstractNumId="3">
-    <w:nsid w:val="11DC4952"/>
+    <w:nsid w:val="0E476D15"/>
     <w:multiLevelType w:val="hybridMultilevel"/>
-    <w:tmpl w:val="0FFE0232"/>
+    <w:tmpl w:val="2B04A7B8"/>
     <w:lvl w:ilvl="0" w:tplc="04090001">
       <w:start w:val="1"/>
       <w:numFmt w:val="bullet"/>
@@ -30810,7 +31524,7 @@
         <w:ind w:left="1440" w:hanging="360"/>
       </w:pPr>
       <w:rPr>
-        <w:rFonts w:ascii="Courier New" w:hAnsi="Courier New" w:hint="default"/>
+        <w:rFonts w:ascii="Courier New" w:hAnsi="Courier New" w:cs="Courier New" w:hint="default"/>
       </w:rPr>
     </w:lvl>
     <w:lvl w:ilvl="2" w:tplc="04090005" w:tentative="1">
@@ -30846,7 +31560,7 @@
         <w:ind w:left="3600" w:hanging="360"/>
       </w:pPr>
       <w:rPr>
-        <w:rFonts w:ascii="Courier New" w:hAnsi="Courier New" w:hint="default"/>
+        <w:rFonts w:ascii="Courier New" w:hAnsi="Courier New" w:cs="Courier New" w:hint="default"/>
       </w:rPr>
     </w:lvl>
     <w:lvl w:ilvl="5" w:tplc="04090005" w:tentative="1">
@@ -30882,7 +31596,7 @@
         <w:ind w:left="5760" w:hanging="360"/>
       </w:pPr>
       <w:rPr>
-        <w:rFonts w:ascii="Courier New" w:hAnsi="Courier New" w:hint="default"/>
+        <w:rFonts w:ascii="Courier New" w:hAnsi="Courier New" w:cs="Courier New" w:hint="default"/>
       </w:rPr>
     </w:lvl>
     <w:lvl w:ilvl="8" w:tplc="04090005" w:tentative="1">
@@ -30899,9 +31613,9 @@
     </w:lvl>
   </w:abstractNum>
   <w:abstractNum w:abstractNumId="4">
-    <w:nsid w:val="154B7FCE"/>
+    <w:nsid w:val="11DC4952"/>
     <w:multiLevelType w:val="hybridMultilevel"/>
-    <w:tmpl w:val="B57844F0"/>
+    <w:tmpl w:val="0FFE0232"/>
     <w:lvl w:ilvl="0" w:tplc="04090001">
       <w:start w:val="1"/>
       <w:numFmt w:val="bullet"/>
@@ -31012,16 +31726,16 @@
     </w:lvl>
   </w:abstractNum>
   <w:abstractNum w:abstractNumId="5">
-    <w:nsid w:val="198F2EC5"/>
+    <w:nsid w:val="154B7FCE"/>
     <w:multiLevelType w:val="hybridMultilevel"/>
-    <w:tmpl w:val="CD64106E"/>
+    <w:tmpl w:val="B57844F0"/>
     <w:lvl w:ilvl="0" w:tplc="04090001">
       <w:start w:val="1"/>
       <w:numFmt w:val="bullet"/>
       <w:lvlText w:val=""/>
       <w:lvlJc w:val="left"/>
       <w:pPr>
-        <w:ind w:left="1080" w:hanging="360"/>
+        <w:ind w:left="720" w:hanging="360"/>
       </w:pPr>
       <w:rPr>
         <w:rFonts w:ascii="Symbol" w:hAnsi="Symbol" w:hint="default"/>
@@ -31033,7 +31747,7 @@
       <w:lvlText w:val="o"/>
       <w:lvlJc w:val="left"/>
       <w:pPr>
-        <w:ind w:left="1800" w:hanging="360"/>
+        <w:ind w:left="1440" w:hanging="360"/>
       </w:pPr>
       <w:rPr>
         <w:rFonts w:ascii="Courier New" w:hAnsi="Courier New" w:hint="default"/>
@@ -31045,7 +31759,7 @@
       <w:lvlText w:val=""/>
       <w:lvlJc w:val="left"/>
       <w:pPr>
-        <w:ind w:left="2520" w:hanging="360"/>
+        <w:ind w:left="2160" w:hanging="360"/>
       </w:pPr>
       <w:rPr>
         <w:rFonts w:ascii="Wingdings" w:hAnsi="Wingdings" w:hint="default"/>
@@ -31057,7 +31771,7 @@
       <w:lvlText w:val=""/>
       <w:lvlJc w:val="left"/>
       <w:pPr>
-        <w:ind w:left="3240" w:hanging="360"/>
+        <w:ind w:left="2880" w:hanging="360"/>
       </w:pPr>
       <w:rPr>
         <w:rFonts w:ascii="Symbol" w:hAnsi="Symbol" w:hint="default"/>
@@ -31069,7 +31783,7 @@
       <w:lvlText w:val="o"/>
       <w:lvlJc w:val="left"/>
       <w:pPr>
-        <w:ind w:left="3960" w:hanging="360"/>
+        <w:ind w:left="3600" w:hanging="360"/>
       </w:pPr>
       <w:rPr>
         <w:rFonts w:ascii="Courier New" w:hAnsi="Courier New" w:hint="default"/>
@@ -31081,7 +31795,7 @@
       <w:lvlText w:val=""/>
       <w:lvlJc w:val="left"/>
       <w:pPr>
-        <w:ind w:left="4680" w:hanging="360"/>
+        <w:ind w:left="4320" w:hanging="360"/>
       </w:pPr>
       <w:rPr>
         <w:rFonts w:ascii="Wingdings" w:hAnsi="Wingdings" w:hint="default"/>
@@ -31093,7 +31807,7 @@
       <w:lvlText w:val=""/>
       <w:lvlJc w:val="left"/>
       <w:pPr>
-        <w:ind w:left="5400" w:hanging="360"/>
+        <w:ind w:left="5040" w:hanging="360"/>
       </w:pPr>
       <w:rPr>
         <w:rFonts w:ascii="Symbol" w:hAnsi="Symbol" w:hint="default"/>
@@ -31105,7 +31819,7 @@
       <w:lvlText w:val="o"/>
       <w:lvlJc w:val="left"/>
       <w:pPr>
-        <w:ind w:left="6120" w:hanging="360"/>
+        <w:ind w:left="5760" w:hanging="360"/>
       </w:pPr>
       <w:rPr>
         <w:rFonts w:ascii="Courier New" w:hAnsi="Courier New" w:hint="default"/>
@@ -31117,7 +31831,7 @@
       <w:lvlText w:val=""/>
       <w:lvlJc w:val="left"/>
       <w:pPr>
-        <w:ind w:left="6840" w:hanging="360"/>
+        <w:ind w:left="6480" w:hanging="360"/>
       </w:pPr>
       <w:rPr>
         <w:rFonts w:ascii="Wingdings" w:hAnsi="Wingdings" w:hint="default"/>
@@ -31125,6 +31839,119 @@
     </w:lvl>
   </w:abstractNum>
   <w:abstractNum w:abstractNumId="6">
+    <w:nsid w:val="198F2EC5"/>
+    <w:multiLevelType w:val="hybridMultilevel"/>
+    <w:tmpl w:val="CD64106E"/>
+    <w:lvl w:ilvl="0" w:tplc="04090001">
+      <w:start w:val="1"/>
+      <w:numFmt w:val="bullet"/>
+      <w:lvlText w:val=""/>
+      <w:lvlJc w:val="left"/>
+      <w:pPr>
+        <w:ind w:left="1080" w:hanging="360"/>
+      </w:pPr>
+      <w:rPr>
+        <w:rFonts w:ascii="Symbol" w:hAnsi="Symbol" w:hint="default"/>
+      </w:rPr>
+    </w:lvl>
+    <w:lvl w:ilvl="1" w:tplc="04090003" w:tentative="1">
+      <w:start w:val="1"/>
+      <w:numFmt w:val="bullet"/>
+      <w:lvlText w:val="o"/>
+      <w:lvlJc w:val="left"/>
+      <w:pPr>
+        <w:ind w:left="1800" w:hanging="360"/>
+      </w:pPr>
+      <w:rPr>
+        <w:rFonts w:ascii="Courier New" w:hAnsi="Courier New" w:hint="default"/>
+      </w:rPr>
+    </w:lvl>
+    <w:lvl w:ilvl="2" w:tplc="04090005" w:tentative="1">
+      <w:start w:val="1"/>
+      <w:numFmt w:val="bullet"/>
+      <w:lvlText w:val=""/>
+      <w:lvlJc w:val="left"/>
+      <w:pPr>
+        <w:ind w:left="2520" w:hanging="360"/>
+      </w:pPr>
+      <w:rPr>
+        <w:rFonts w:ascii="Wingdings" w:hAnsi="Wingdings" w:hint="default"/>
+      </w:rPr>
+    </w:lvl>
+    <w:lvl w:ilvl="3" w:tplc="04090001" w:tentative="1">
+      <w:start w:val="1"/>
+      <w:numFmt w:val="bullet"/>
+      <w:lvlText w:val=""/>
+      <w:lvlJc w:val="left"/>
+      <w:pPr>
+        <w:ind w:left="3240" w:hanging="360"/>
+      </w:pPr>
+      <w:rPr>
+        <w:rFonts w:ascii="Symbol" w:hAnsi="Symbol" w:hint="default"/>
+      </w:rPr>
+    </w:lvl>
+    <w:lvl w:ilvl="4" w:tplc="04090003" w:tentative="1">
+      <w:start w:val="1"/>
+      <w:numFmt w:val="bullet"/>
+      <w:lvlText w:val="o"/>
+      <w:lvlJc w:val="left"/>
+      <w:pPr>
+        <w:ind w:left="3960" w:hanging="360"/>
+      </w:pPr>
+      <w:rPr>
+        <w:rFonts w:ascii="Courier New" w:hAnsi="Courier New" w:hint="default"/>
+      </w:rPr>
+    </w:lvl>
+    <w:lvl w:ilvl="5" w:tplc="04090005" w:tentative="1">
+      <w:start w:val="1"/>
+      <w:numFmt w:val="bullet"/>
+      <w:lvlText w:val=""/>
+      <w:lvlJc w:val="left"/>
+      <w:pPr>
+        <w:ind w:left="4680" w:hanging="360"/>
+      </w:pPr>
+      <w:rPr>
+        <w:rFonts w:ascii="Wingdings" w:hAnsi="Wingdings" w:hint="default"/>
+      </w:rPr>
+    </w:lvl>
+    <w:lvl w:ilvl="6" w:tplc="04090001" w:tentative="1">
+      <w:start w:val="1"/>
+      <w:numFmt w:val="bullet"/>
+      <w:lvlText w:val=""/>
+      <w:lvlJc w:val="left"/>
+      <w:pPr>
+        <w:ind w:left="5400" w:hanging="360"/>
+      </w:pPr>
+      <w:rPr>
+        <w:rFonts w:ascii="Symbol" w:hAnsi="Symbol" w:hint="default"/>
+      </w:rPr>
+    </w:lvl>
+    <w:lvl w:ilvl="7" w:tplc="04090003" w:tentative="1">
+      <w:start w:val="1"/>
+      <w:numFmt w:val="bullet"/>
+      <w:lvlText w:val="o"/>
+      <w:lvlJc w:val="left"/>
+      <w:pPr>
+        <w:ind w:left="6120" w:hanging="360"/>
+      </w:pPr>
+      <w:rPr>
+        <w:rFonts w:ascii="Courier New" w:hAnsi="Courier New" w:hint="default"/>
+      </w:rPr>
+    </w:lvl>
+    <w:lvl w:ilvl="8" w:tplc="04090005" w:tentative="1">
+      <w:start w:val="1"/>
+      <w:numFmt w:val="bullet"/>
+      <w:lvlText w:val=""/>
+      <w:lvlJc w:val="left"/>
+      <w:pPr>
+        <w:ind w:left="6840" w:hanging="360"/>
+      </w:pPr>
+      <w:rPr>
+        <w:rFonts w:ascii="Wingdings" w:hAnsi="Wingdings" w:hint="default"/>
+      </w:rPr>
+    </w:lvl>
+  </w:abstractNum>
+  <w:abstractNum w:abstractNumId="7">
     <w:nsid w:val="1E560D41"/>
     <w:multiLevelType w:val="hybridMultilevel"/>
     <w:tmpl w:val="CE621E90"/>
@@ -31210,7 +32037,7 @@
       </w:pPr>
     </w:lvl>
   </w:abstractNum>
-  <w:abstractNum w:abstractNumId="7">
+  <w:abstractNum w:abstractNumId="8">
     <w:nsid w:val="2B0352B7"/>
     <w:multiLevelType w:val="multilevel"/>
     <w:tmpl w:val="41E093F6"/>
@@ -31348,7 +32175,7 @@
       </w:rPr>
     </w:lvl>
   </w:abstractNum>
-  <w:abstractNum w:abstractNumId="8">
+  <w:abstractNum w:abstractNumId="9">
     <w:nsid w:val="2B081E86"/>
     <w:multiLevelType w:val="hybridMultilevel"/>
     <w:tmpl w:val="6B2E6534"/>
@@ -31437,7 +32264,7 @@
       </w:pPr>
     </w:lvl>
   </w:abstractNum>
-  <w:abstractNum w:abstractNumId="9">
+  <w:abstractNum w:abstractNumId="10">
     <w:nsid w:val="2D4855AB"/>
     <w:multiLevelType w:val="hybridMultilevel"/>
     <w:tmpl w:val="92125D64"/>
@@ -31523,7 +32350,7 @@
       </w:pPr>
     </w:lvl>
   </w:abstractNum>
-  <w:abstractNum w:abstractNumId="10">
+  <w:abstractNum w:abstractNumId="11">
     <w:nsid w:val="2F1F77AD"/>
     <w:multiLevelType w:val="hybridMultilevel"/>
     <w:tmpl w:val="633ECE08"/>
@@ -31661,7 +32488,7 @@
       </w:rPr>
     </w:lvl>
   </w:abstractNum>
-  <w:abstractNum w:abstractNumId="11">
+  <w:abstractNum w:abstractNumId="12">
     <w:nsid w:val="33214802"/>
     <w:multiLevelType w:val="hybridMultilevel"/>
     <w:tmpl w:val="CE621E90"/>
@@ -31747,7 +32574,7 @@
       </w:pPr>
     </w:lvl>
   </w:abstractNum>
-  <w:abstractNum w:abstractNumId="12">
+  <w:abstractNum w:abstractNumId="13">
     <w:nsid w:val="338F206E"/>
     <w:multiLevelType w:val="hybridMultilevel"/>
     <w:tmpl w:val="5DAAC80E"/>
@@ -31860,7 +32687,7 @@
       </w:rPr>
     </w:lvl>
   </w:abstractNum>
-  <w:abstractNum w:abstractNumId="13">
+  <w:abstractNum w:abstractNumId="14">
     <w:nsid w:val="3ED53C04"/>
     <w:multiLevelType w:val="hybridMultilevel"/>
     <w:tmpl w:val="4F968B80"/>
@@ -31946,7 +32773,7 @@
       </w:pPr>
     </w:lvl>
   </w:abstractNum>
-  <w:abstractNum w:abstractNumId="14">
+  <w:abstractNum w:abstractNumId="15">
     <w:nsid w:val="46E615DF"/>
     <w:multiLevelType w:val="hybridMultilevel"/>
     <w:tmpl w:val="820C7FB0"/>
@@ -32059,7 +32886,7 @@
       </w:rPr>
     </w:lvl>
   </w:abstractNum>
-  <w:abstractNum w:abstractNumId="15">
+  <w:abstractNum w:abstractNumId="16">
     <w:nsid w:val="559D2B04"/>
     <w:multiLevelType w:val="hybridMultilevel"/>
     <w:tmpl w:val="CE621E90"/>
@@ -32145,7 +32972,7 @@
       </w:pPr>
     </w:lvl>
   </w:abstractNum>
-  <w:abstractNum w:abstractNumId="16">
+  <w:abstractNum w:abstractNumId="17">
     <w:nsid w:val="5B271EAC"/>
     <w:multiLevelType w:val="hybridMultilevel"/>
     <w:tmpl w:val="CE621E90"/>
@@ -32231,7 +33058,7 @@
       </w:pPr>
     </w:lvl>
   </w:abstractNum>
-  <w:abstractNum w:abstractNumId="17">
+  <w:abstractNum w:abstractNumId="18">
     <w:nsid w:val="6A965A79"/>
     <w:multiLevelType w:val="hybridMultilevel"/>
     <w:tmpl w:val="222C74DE"/>
@@ -32344,7 +33171,7 @@
       </w:rPr>
     </w:lvl>
   </w:abstractNum>
-  <w:abstractNum w:abstractNumId="18">
+  <w:abstractNum w:abstractNumId="19">
     <w:nsid w:val="6D2D2A65"/>
     <w:multiLevelType w:val="hybridMultilevel"/>
     <w:tmpl w:val="27F0A378"/>
@@ -32457,7 +33284,7 @@
       </w:rPr>
     </w:lvl>
   </w:abstractNum>
-  <w:abstractNum w:abstractNumId="19">
+  <w:abstractNum w:abstractNumId="20">
     <w:nsid w:val="72B3153E"/>
     <w:multiLevelType w:val="multilevel"/>
     <w:tmpl w:val="CE621E90"/>
@@ -32543,7 +33370,7 @@
       </w:pPr>
     </w:lvl>
   </w:abstractNum>
-  <w:abstractNum w:abstractNumId="20">
+  <w:abstractNum w:abstractNumId="21">
     <w:nsid w:val="73640B13"/>
     <w:multiLevelType w:val="hybridMultilevel"/>
     <w:tmpl w:val="2D3CC9EA"/>
@@ -32660,68 +33487,71 @@
     <w:abstractNumId w:val="0"/>
   </w:num>
   <w:num w:numId="2">
-    <w:abstractNumId w:val="10"/>
+    <w:abstractNumId w:val="11"/>
   </w:num>
   <w:num w:numId="3">
     <w:abstractNumId w:val="2"/>
   </w:num>
   <w:num w:numId="4">
-    <w:abstractNumId w:val="3"/>
+    <w:abstractNumId w:val="4"/>
   </w:num>
   <w:num w:numId="5">
+    <w:abstractNumId w:val="19"/>
+  </w:num>
+  <w:num w:numId="6">
     <w:abstractNumId w:val="18"/>
   </w:num>
-  <w:num w:numId="6">
+  <w:num w:numId="7">
     <w:abstractNumId w:val="17"/>
   </w:num>
-  <w:num w:numId="7">
+  <w:num w:numId="8">
+    <w:abstractNumId w:val="12"/>
+  </w:num>
+  <w:num w:numId="9">
     <w:abstractNumId w:val="16"/>
   </w:num>
-  <w:num w:numId="8">
-    <w:abstractNumId w:val="11"/>
+  <w:num w:numId="10">
+    <w:abstractNumId w:val="7"/>
   </w:num>
-  <w:num w:numId="9">
+  <w:num w:numId="11">
+    <w:abstractNumId w:val="20"/>
+  </w:num>
+  <w:num w:numId="12">
+    <w:abstractNumId w:val="10"/>
+  </w:num>
+  <w:num w:numId="13">
     <w:abstractNumId w:val="15"/>
   </w:num>
-  <w:num w:numId="10">
+  <w:num w:numId="14">
+    <w:abstractNumId w:val="5"/>
+  </w:num>
+  <w:num w:numId="15">
+    <w:abstractNumId w:val="21"/>
+  </w:num>
+  <w:num w:numId="16">
+    <w:abstractNumId w:val="14"/>
+  </w:num>
+  <w:num w:numId="17">
+    <w:abstractNumId w:val="13"/>
+  </w:num>
+  <w:num w:numId="18">
+    <w:abstractNumId w:val="9"/>
+  </w:num>
+  <w:num w:numId="19">
     <w:abstractNumId w:val="6"/>
   </w:num>
-  <w:num w:numId="11">
-    <w:abstractNumId w:val="19"/>
-  </w:num>
-  <w:num w:numId="12">
-    <w:abstractNumId w:val="9"/>
-  </w:num>
-  <w:num w:numId="13">
-    <w:abstractNumId w:val="14"/>
-  </w:num>
-  <w:num w:numId="14">
-    <w:abstractNumId w:val="4"/>
-  </w:num>
-  <w:num w:numId="15">
-    <w:abstractNumId w:val="20"/>
-  </w:num>
-  <w:num w:numId="16">
-    <w:abstractNumId w:val="13"/>
-  </w:num>
-  <w:num w:numId="17">
-    <w:abstractNumId w:val="12"/>
-  </w:num>
-  <w:num w:numId="18">
+  <w:num w:numId="20">
     <w:abstractNumId w:val="8"/>
   </w:num>
-  <w:num w:numId="19">
-    <w:abstractNumId w:val="5"/>
-  </w:num>
-  <w:num w:numId="20">
-    <w:abstractNumId w:val="7"/>
+  <w:num w:numId="21">
+    <w:abstractNumId w:val="3"/>
   </w:num>
   <w:numIdMacAtCleanup w:val="5"/>
 </w:numbering>
 </file>
 
 <file path=word/styles.xml><?xml version="1.0" encoding="utf-8"?>
-<w:styles xmlns:mc="http://schemas.openxmlformats.org/markup-compatibility/2006" xmlns:r="http://schemas.openxmlformats.org/officeDocument/2006/relationships" xmlns:w="http://schemas.openxmlformats.org/wordprocessingml/2006/main" xmlns:w14="http://schemas.microsoft.com/office/word/2010/wordml" mc:Ignorable="w14">
+<w:styles xmlns:mc="http://schemas.openxmlformats.org/markup-compatibility/2006" xmlns:r="http://schemas.openxmlformats.org/officeDocument/2006/relationships" xmlns:w="http://schemas.openxmlformats.org/wordprocessingml/2006/main" xmlns:w14="http://schemas.microsoft.com/office/word/2010/wordml" xmlns:w15="http://schemas.microsoft.com/office/word/2012/wordml" mc:Ignorable="w14 w15">
   <w:docDefaults>
     <w:rPrDefault>
       <w:rPr>
@@ -32733,7 +33563,7 @@
     </w:rPrDefault>
     <w:pPrDefault/>
   </w:docDefaults>
-  <w:latentStyles w:defLockedState="0" w:defUIPriority="0" w:defSemiHidden="0" w:defUnhideWhenUsed="0" w:defQFormat="0" w:count="276">
+  <w:latentStyles w:defLockedState="0" w:defUIPriority="0" w:defSemiHidden="0" w:defUnhideWhenUsed="0" w:defQFormat="0" w:count="382">
     <w:lsdException w:name="heading 5" w:semiHidden="1" w:unhideWhenUsed="1"/>
     <w:lsdException w:name="heading 6" w:semiHidden="1" w:unhideWhenUsed="1"/>
     <w:lsdException w:name="heading 7" w:semiHidden="1" w:unhideWhenUsed="1"/>
@@ -32872,1387 +33702,208 @@
     <w:lsdException w:name="Note Level 5" w:semiHidden="1" w:unhideWhenUsed="1"/>
     <w:lsdException w:name="Note Level 6" w:semiHidden="1" w:unhideWhenUsed="1"/>
     <w:lsdException w:name="Note Level 7" w:semiHidden="1" w:unhideWhenUsed="1"/>
+    <w:lsdException w:name="Medium Shading 1"/>
+    <w:lsdException w:name="Medium Shading 2"/>
+    <w:lsdException w:name="Medium List 1"/>
+    <w:lsdException w:name="Medium List 2"/>
+    <w:lsdException w:name="Medium Grid 1"/>
+    <w:lsdException w:name="Medium Grid 2"/>
+    <w:lsdException w:name="Medium Grid 3"/>
+    <w:lsdException w:name="Dark List"/>
+    <w:lsdException w:name="Colorful Shading"/>
+    <w:lsdException w:name="Colorful List"/>
+    <w:lsdException w:name="Colorful Grid"/>
+    <w:lsdException w:name="Light Shading Accent 1"/>
+    <w:lsdException w:name="Light List Accent 1"/>
+    <w:lsdException w:name="Light Grid Accent 1"/>
+    <w:lsdException w:name="Medium Shading 1 Accent 1"/>
+    <w:lsdException w:name="Medium Shading 2 Accent 1"/>
+    <w:lsdException w:name="Medium List 1 Accent 1"/>
     <w:lsdException w:name="Revision" w:semiHidden="1"/>
-  </w:latentStyles>
-  <w:style w:type="paragraph" w:default="1" w:styleId="Normal">
-    <w:name w:val="Normal"/>
-    <w:qFormat/>
-    <w:rsid w:val="004F3E89"/>
-    <w:rPr>
-      <w:rFonts w:ascii="Arial" w:hAnsi="Arial"/>
-    </w:rPr>
-  </w:style>
-  <w:style w:type="paragraph" w:styleId="Heading1">
-    <w:name w:val="heading 1"/>
-    <w:basedOn w:val="Normal"/>
-    <w:next w:val="Normal"/>
-    <w:qFormat/>
-    <w:rsid w:val="00C6624A"/>
-    <w:pPr>
-      <w:pageBreakBefore/>
-      <w:numPr>
-        <w:numId w:val="1"/>
-      </w:numPr>
-      <w:pBdr>
-        <w:bottom w:val="single" w:sz="24" w:space="1" w:color="808080"/>
-      </w:pBdr>
-      <w:spacing w:after="240"/>
-      <w:outlineLvl w:val="0"/>
-    </w:pPr>
-    <w:rPr>
-      <w:b/>
-      <w:smallCaps/>
-      <w:noProof/>
-      <w:sz w:val="28"/>
-    </w:rPr>
-  </w:style>
-  <w:style w:type="paragraph" w:styleId="Heading2">
-    <w:name w:val="heading 2"/>
-    <w:basedOn w:val="Normal"/>
-    <w:next w:val="Normal"/>
-    <w:link w:val="Heading2Char"/>
-    <w:uiPriority w:val="9"/>
-    <w:qFormat/>
-    <w:rsid w:val="00E0565C"/>
-    <w:pPr>
-      <w:keepNext/>
-      <w:numPr>
-        <w:ilvl w:val="1"/>
-        <w:numId w:val="1"/>
-      </w:numPr>
-      <w:spacing w:before="360" w:after="40"/>
-      <w:outlineLvl w:val="1"/>
-    </w:pPr>
-    <w:rPr>
-      <w:b/>
-      <w:noProof/>
-    </w:rPr>
-  </w:style>
-  <w:style w:type="paragraph" w:styleId="Heading3">
-    <w:name w:val="heading 3"/>
-    <w:basedOn w:val="Normal"/>
-    <w:next w:val="Normal"/>
-    <w:link w:val="Heading3Char"/>
-    <w:qFormat/>
-    <w:rsid w:val="00C6624A"/>
-    <w:pPr>
-      <w:keepNext/>
-      <w:numPr>
-        <w:ilvl w:val="2"/>
-        <w:numId w:val="1"/>
-      </w:numPr>
-      <w:spacing w:before="120"/>
-      <w:outlineLvl w:val="2"/>
-    </w:pPr>
-    <w:rPr>
-      <w:b/>
-    </w:rPr>
-  </w:style>
-  <w:style w:type="paragraph" w:styleId="Heading4">
-    <w:name w:val="heading 4"/>
-    <w:basedOn w:val="Normal"/>
-    <w:next w:val="Normal"/>
-    <w:qFormat/>
-    <w:rsid w:val="00C6624A"/>
-    <w:pPr>
-      <w:keepNext/>
-      <w:numPr>
-        <w:ilvl w:val="3"/>
-        <w:numId w:val="1"/>
-      </w:numPr>
-      <w:spacing w:before="120"/>
-      <w:outlineLvl w:val="3"/>
-    </w:pPr>
-    <w:rPr>
-      <w:b/>
-      <w:noProof/>
-    </w:rPr>
-  </w:style>
-  <w:style w:type="paragraph" w:styleId="Heading5">
-    <w:name w:val="heading 5"/>
-    <w:basedOn w:val="Normal"/>
-    <w:next w:val="Normal"/>
-    <w:qFormat/>
-    <w:rsid w:val="00C6624A"/>
-    <w:pPr>
-      <w:keepNext/>
-      <w:numPr>
-        <w:ilvl w:val="4"/>
-        <w:numId w:val="1"/>
-      </w:numPr>
-      <w:spacing w:before="20"/>
-      <w:outlineLvl w:val="4"/>
-    </w:pPr>
-    <w:rPr>
-      <w:smallCaps/>
-      <w:noProof/>
-    </w:rPr>
-  </w:style>
-  <w:style w:type="paragraph" w:styleId="Heading6">
-    <w:name w:val="heading 6"/>
-    <w:basedOn w:val="Normal"/>
-    <w:next w:val="Normal"/>
-    <w:qFormat/>
-    <w:rsid w:val="00C6624A"/>
-    <w:pPr>
-      <w:numPr>
-        <w:ilvl w:val="5"/>
-        <w:numId w:val="1"/>
-      </w:numPr>
-      <w:spacing w:before="120" w:after="60"/>
-      <w:outlineLvl w:val="5"/>
-    </w:pPr>
-    <w:rPr>
-      <w:i/>
-    </w:rPr>
-  </w:style>
-  <w:style w:type="paragraph" w:styleId="Heading7">
-    <w:name w:val="heading 7"/>
-    <w:basedOn w:val="Normal"/>
-    <w:next w:val="Normal"/>
-    <w:qFormat/>
-    <w:rsid w:val="00C6624A"/>
-    <w:pPr>
-      <w:spacing w:before="240" w:after="60"/>
-      <w:outlineLvl w:val="6"/>
-    </w:pPr>
-  </w:style>
-  <w:style w:type="paragraph" w:styleId="Heading8">
-    <w:name w:val="heading 8"/>
-    <w:basedOn w:val="Normal"/>
-    <w:next w:val="Normal"/>
-    <w:qFormat/>
-    <w:rsid w:val="00C6624A"/>
-    <w:pPr>
-      <w:numPr>
-        <w:ilvl w:val="7"/>
-        <w:numId w:val="1"/>
-      </w:numPr>
-      <w:spacing w:before="240" w:after="60"/>
-      <w:outlineLvl w:val="7"/>
-    </w:pPr>
-    <w:rPr>
-      <w:i/>
-    </w:rPr>
-  </w:style>
-  <w:style w:type="paragraph" w:styleId="Heading9">
-    <w:name w:val="heading 9"/>
-    <w:basedOn w:val="Normal"/>
-    <w:next w:val="Normal"/>
-    <w:qFormat/>
-    <w:rsid w:val="00C6624A"/>
-    <w:pPr>
-      <w:numPr>
-        <w:ilvl w:val="8"/>
-        <w:numId w:val="1"/>
-      </w:numPr>
-      <w:spacing w:before="240" w:after="60"/>
-      <w:outlineLvl w:val="8"/>
-    </w:pPr>
-    <w:rPr>
-      <w:b/>
-      <w:i/>
-      <w:sz w:val="18"/>
-    </w:rPr>
-  </w:style>
-  <w:style w:type="character" w:default="1" w:styleId="DefaultParagraphFont">
-    <w:name w:val="Default Paragraph Font"/>
-    <w:uiPriority w:val="1"/>
-    <w:semiHidden/>
-    <w:unhideWhenUsed/>
-  </w:style>
-  <w:style w:type="table" w:default="1" w:styleId="TableNormal">
-    <w:name w:val="Normal Table"/>
-    <w:uiPriority w:val="99"/>
-    <w:semiHidden/>
-    <w:unhideWhenUsed/>
-    <w:tblPr>
-      <w:tblInd w:w="0" w:type="dxa"/>
-      <w:tblCellMar>
-        <w:top w:w="0" w:type="dxa"/>
-        <w:left w:w="108" w:type="dxa"/>
-        <w:bottom w:w="0" w:type="dxa"/>
-        <w:right w:w="108" w:type="dxa"/>
-      </w:tblCellMar>
-    </w:tblPr>
-  </w:style>
-  <w:style w:type="numbering" w:default="1" w:styleId="NoList">
-    <w:name w:val="No List"/>
-    <w:uiPriority w:val="99"/>
-    <w:semiHidden/>
-    <w:unhideWhenUsed/>
-  </w:style>
-  <w:style w:type="character" w:customStyle="1" w:styleId="Heading2Char">
-    <w:name w:val="Heading 2 Char"/>
-    <w:link w:val="Heading2"/>
-    <w:uiPriority w:val="9"/>
-    <w:rsid w:val="00543B9B"/>
-    <w:rPr>
-      <w:rFonts w:ascii="Arial" w:hAnsi="Arial"/>
-      <w:b/>
-      <w:noProof/>
-    </w:rPr>
-  </w:style>
-  <w:style w:type="character" w:customStyle="1" w:styleId="Heading3Char">
-    <w:name w:val="Heading 3 Char"/>
-    <w:link w:val="Heading3"/>
-    <w:rsid w:val="00543B9B"/>
-    <w:rPr>
-      <w:rFonts w:ascii="Arial" w:hAnsi="Arial"/>
-      <w:b/>
-    </w:rPr>
-  </w:style>
-  <w:style w:type="paragraph" w:customStyle="1" w:styleId="DocumentDate">
-    <w:name w:val="Document Date"/>
-    <w:basedOn w:val="Normal"/>
-    <w:next w:val="Normal"/>
-    <w:rsid w:val="004F3E89"/>
-    <w:rPr>
-      <w:rFonts w:cs="Arial"/>
-      <w:noProof/>
-      <w:sz w:val="28"/>
-    </w:rPr>
-  </w:style>
-  <w:style w:type="character" w:customStyle="1" w:styleId="Code">
-    <w:name w:val="Code"/>
-    <w:rsid w:val="004F3E89"/>
-    <w:rPr>
-      <w:rFonts w:ascii="Courier New" w:hAnsi="Courier New"/>
-    </w:rPr>
-  </w:style>
-  <w:style w:type="paragraph" w:customStyle="1" w:styleId="DocumentTypeTitle">
-    <w:name w:val="Document Type Title"/>
-    <w:basedOn w:val="Normal"/>
-    <w:rsid w:val="004F3E89"/>
-    <w:rPr>
-      <w:rFonts w:cs="Arial"/>
-      <w:b/>
-      <w:sz w:val="32"/>
-    </w:rPr>
-  </w:style>
-  <w:style w:type="paragraph" w:customStyle="1" w:styleId="DocumentTitle">
-    <w:name w:val="Document Title"/>
-    <w:basedOn w:val="Normal"/>
-    <w:autoRedefine/>
-    <w:rsid w:val="004F3E89"/>
-    <w:rPr>
-      <w:rFonts w:cs="Arial"/>
-      <w:b/>
-      <w:sz w:val="36"/>
-    </w:rPr>
-  </w:style>
-  <w:style w:type="paragraph" w:customStyle="1" w:styleId="DocumentVersion">
-    <w:name w:val="Document Version"/>
-    <w:basedOn w:val="Normal"/>
-    <w:rsid w:val="004F3E89"/>
-    <w:rPr>
-      <w:rFonts w:cs="Arial"/>
-      <w:i/>
-      <w:sz w:val="28"/>
-    </w:rPr>
-  </w:style>
-  <w:style w:type="paragraph" w:styleId="Header">
-    <w:name w:val="header"/>
-    <w:basedOn w:val="Normal"/>
-    <w:rsid w:val="004F3E89"/>
-    <w:pPr>
-      <w:tabs>
-        <w:tab w:val="center" w:pos="4320"/>
-        <w:tab w:val="right" w:pos="8640"/>
-      </w:tabs>
-    </w:pPr>
-  </w:style>
-  <w:style w:type="paragraph" w:styleId="Footer">
-    <w:name w:val="footer"/>
-    <w:basedOn w:val="Normal"/>
-    <w:link w:val="FooterChar"/>
-    <w:uiPriority w:val="99"/>
-    <w:rsid w:val="004F3E89"/>
-    <w:pPr>
-      <w:tabs>
-        <w:tab w:val="center" w:pos="4320"/>
-        <w:tab w:val="right" w:pos="8640"/>
-      </w:tabs>
-    </w:pPr>
-  </w:style>
-  <w:style w:type="character" w:customStyle="1" w:styleId="FooterChar">
-    <w:name w:val="Footer Char"/>
-    <w:link w:val="Footer"/>
-    <w:uiPriority w:val="99"/>
-    <w:rsid w:val="00721A7C"/>
-    <w:rPr>
-      <w:rFonts w:ascii="Arial" w:hAnsi="Arial"/>
-      <w:szCs w:val="24"/>
-    </w:rPr>
-  </w:style>
-  <w:style w:type="character" w:styleId="PageNumber">
-    <w:name w:val="page number"/>
-    <w:basedOn w:val="DefaultParagraphFont"/>
-    <w:rsid w:val="004F3E89"/>
-  </w:style>
-  <w:style w:type="paragraph" w:customStyle="1" w:styleId="Table-Text">
-    <w:name w:val="Table - Text"/>
-    <w:basedOn w:val="Normal"/>
-    <w:rsid w:val="004F3E89"/>
-    <w:rPr>
-      <w:sz w:val="18"/>
-    </w:rPr>
-  </w:style>
-  <w:style w:type="paragraph" w:customStyle="1" w:styleId="Note">
-    <w:name w:val="Note"/>
-    <w:basedOn w:val="Normal"/>
-    <w:rsid w:val="004F3E89"/>
-    <w:pPr>
-      <w:pBdr>
-        <w:top w:val="double" w:sz="6" w:space="3" w:color="FF0000"/>
-        <w:left w:val="double" w:sz="6" w:space="3" w:color="FF0000"/>
-        <w:bottom w:val="double" w:sz="6" w:space="3" w:color="FF0000"/>
-        <w:right w:val="double" w:sz="6" w:space="3" w:color="FF0000"/>
-      </w:pBdr>
-    </w:pPr>
-    <w:rPr>
-      <w:vanish/>
-      <w:color w:val="FF0000"/>
-    </w:rPr>
-  </w:style>
-  <w:style w:type="paragraph" w:customStyle="1" w:styleId="Table-ColHead">
-    <w:name w:val="Table - Col. Head"/>
-    <w:basedOn w:val="Normal"/>
-    <w:rsid w:val="004F3E89"/>
-    <w:rPr>
-      <w:b/>
-      <w:sz w:val="18"/>
-    </w:rPr>
-  </w:style>
-  <w:style w:type="paragraph" w:styleId="FootnoteText">
-    <w:name w:val="footnote text"/>
-    <w:basedOn w:val="Normal"/>
-    <w:semiHidden/>
-    <w:rsid w:val="004F3E89"/>
-    <w:rPr>
-      <w:sz w:val="18"/>
-    </w:rPr>
-  </w:style>
-  <w:style w:type="character" w:styleId="FootnoteReference">
-    <w:name w:val="footnote reference"/>
-    <w:semiHidden/>
-    <w:rsid w:val="004F3E89"/>
-    <w:rPr>
-      <w:position w:val="6"/>
-      <w:sz w:val="14"/>
-      <w:vertAlign w:val="superscript"/>
-    </w:rPr>
-  </w:style>
-  <w:style w:type="paragraph" w:styleId="TOC1">
-    <w:name w:val="toc 1"/>
-    <w:basedOn w:val="Normal"/>
-    <w:next w:val="Normal"/>
-    <w:autoRedefine/>
-    <w:uiPriority w:val="39"/>
-    <w:rsid w:val="00217491"/>
-    <w:pPr>
-      <w:tabs>
-        <w:tab w:val="left" w:pos="438"/>
-        <w:tab w:val="right" w:leader="dot" w:pos="9350"/>
-      </w:tabs>
-      <w:spacing w:before="120"/>
-    </w:pPr>
-    <w:rPr>
-      <w:rFonts w:asciiTheme="minorHAnsi" w:hAnsiTheme="minorHAnsi"/>
-      <w:b/>
-    </w:rPr>
-  </w:style>
-  <w:style w:type="paragraph" w:styleId="TOC2">
-    <w:name w:val="toc 2"/>
-    <w:basedOn w:val="Normal"/>
-    <w:next w:val="Normal"/>
-    <w:autoRedefine/>
-    <w:uiPriority w:val="39"/>
-    <w:rsid w:val="004F3E89"/>
-    <w:pPr>
-      <w:ind w:left="200"/>
-    </w:pPr>
-    <w:rPr>
-      <w:rFonts w:asciiTheme="minorHAnsi" w:hAnsiTheme="minorHAnsi"/>
-      <w:b/>
-      <w:sz w:val="22"/>
-      <w:szCs w:val="22"/>
-    </w:rPr>
-  </w:style>
-  <w:style w:type="paragraph" w:styleId="TOC3">
-    <w:name w:val="toc 3"/>
-    <w:basedOn w:val="Normal"/>
-    <w:next w:val="Normal"/>
-    <w:autoRedefine/>
-    <w:uiPriority w:val="39"/>
-    <w:rsid w:val="004F3E89"/>
-    <w:pPr>
-      <w:ind w:left="400"/>
-    </w:pPr>
-    <w:rPr>
-      <w:rFonts w:asciiTheme="minorHAnsi" w:hAnsiTheme="minorHAnsi"/>
-      <w:sz w:val="22"/>
-      <w:szCs w:val="22"/>
-    </w:rPr>
-  </w:style>
-  <w:style w:type="paragraph" w:styleId="TOC4">
-    <w:name w:val="toc 4"/>
-    <w:basedOn w:val="Normal"/>
-    <w:next w:val="Normal"/>
-    <w:autoRedefine/>
-    <w:uiPriority w:val="39"/>
-    <w:rsid w:val="004F3E89"/>
-    <w:pPr>
-      <w:ind w:left="600"/>
-    </w:pPr>
-    <w:rPr>
-      <w:rFonts w:asciiTheme="minorHAnsi" w:hAnsiTheme="minorHAnsi"/>
-      <w:szCs w:val="20"/>
-    </w:rPr>
-  </w:style>
-  <w:style w:type="paragraph" w:styleId="TOC5">
-    <w:name w:val="toc 5"/>
-    <w:basedOn w:val="Normal"/>
-    <w:next w:val="Normal"/>
-    <w:autoRedefine/>
-    <w:uiPriority w:val="39"/>
-    <w:rsid w:val="004F3E89"/>
-    <w:pPr>
-      <w:ind w:left="800"/>
-    </w:pPr>
-    <w:rPr>
-      <w:rFonts w:asciiTheme="minorHAnsi" w:hAnsiTheme="minorHAnsi"/>
-      <w:szCs w:val="20"/>
-    </w:rPr>
-  </w:style>
-  <w:style w:type="paragraph" w:styleId="TOC6">
-    <w:name w:val="toc 6"/>
-    <w:basedOn w:val="Normal"/>
-    <w:next w:val="Normal"/>
-    <w:autoRedefine/>
-    <w:uiPriority w:val="39"/>
-    <w:rsid w:val="004F3E89"/>
-    <w:pPr>
-      <w:ind w:left="1000"/>
-    </w:pPr>
-    <w:rPr>
-      <w:rFonts w:asciiTheme="minorHAnsi" w:hAnsiTheme="minorHAnsi"/>
-      <w:szCs w:val="20"/>
-    </w:rPr>
-  </w:style>
-  <w:style w:type="paragraph" w:styleId="TOC7">
-    <w:name w:val="toc 7"/>
-    <w:basedOn w:val="Normal"/>
-    <w:next w:val="Normal"/>
-    <w:autoRedefine/>
-    <w:uiPriority w:val="39"/>
-    <w:rsid w:val="004F3E89"/>
-    <w:pPr>
-      <w:ind w:left="1200"/>
-    </w:pPr>
-    <w:rPr>
-      <w:rFonts w:asciiTheme="minorHAnsi" w:hAnsiTheme="minorHAnsi"/>
-      <w:szCs w:val="20"/>
-    </w:rPr>
-  </w:style>
-  <w:style w:type="paragraph" w:styleId="TOC8">
-    <w:name w:val="toc 8"/>
-    <w:basedOn w:val="Normal"/>
-    <w:next w:val="Normal"/>
-    <w:autoRedefine/>
-    <w:uiPriority w:val="39"/>
-    <w:rsid w:val="004F3E89"/>
-    <w:pPr>
-      <w:ind w:left="1400"/>
-    </w:pPr>
-    <w:rPr>
-      <w:rFonts w:asciiTheme="minorHAnsi" w:hAnsiTheme="minorHAnsi"/>
-      <w:szCs w:val="20"/>
-    </w:rPr>
-  </w:style>
-  <w:style w:type="paragraph" w:styleId="TOC9">
-    <w:name w:val="toc 9"/>
-    <w:basedOn w:val="Normal"/>
-    <w:next w:val="Normal"/>
-    <w:autoRedefine/>
-    <w:uiPriority w:val="39"/>
-    <w:rsid w:val="004F3E89"/>
-    <w:pPr>
-      <w:ind w:left="1600"/>
-    </w:pPr>
-    <w:rPr>
-      <w:rFonts w:asciiTheme="minorHAnsi" w:hAnsiTheme="minorHAnsi"/>
-      <w:szCs w:val="20"/>
-    </w:rPr>
-  </w:style>
-  <w:style w:type="paragraph" w:customStyle="1" w:styleId="Contents">
-    <w:name w:val="Contents"/>
-    <w:basedOn w:val="Heading1"/>
-    <w:rsid w:val="004F3E89"/>
-    <w:pPr>
-      <w:numPr>
-        <w:numId w:val="0"/>
-      </w:numPr>
-      <w:outlineLvl w:val="9"/>
-    </w:pPr>
-  </w:style>
-  <w:style w:type="paragraph" w:customStyle="1" w:styleId="Heading1-FormatOnly">
-    <w:name w:val="Heading 1 - Format Only"/>
-    <w:basedOn w:val="Heading1"/>
-    <w:rsid w:val="004F3E89"/>
-    <w:pPr>
-      <w:outlineLvl w:val="9"/>
-    </w:pPr>
-  </w:style>
-  <w:style w:type="character" w:styleId="Hyperlink">
-    <w:name w:val="Hyperlink"/>
-    <w:uiPriority w:val="99"/>
-    <w:rsid w:val="004F3E89"/>
-    <w:rPr>
-      <w:color w:val="0000FF"/>
-      <w:u w:val="single"/>
-    </w:rPr>
-  </w:style>
-  <w:style w:type="paragraph" w:customStyle="1" w:styleId="NormalEmphasis">
-    <w:name w:val="Normal Emphasis"/>
-    <w:basedOn w:val="Normal"/>
-    <w:autoRedefine/>
-    <w:rsid w:val="004F3E89"/>
-    <w:rPr>
-      <w:i/>
-    </w:rPr>
-  </w:style>
-  <w:style w:type="paragraph" w:customStyle="1" w:styleId="Table-Text-Italics">
-    <w:name w:val="Table - Text - Italics"/>
-    <w:basedOn w:val="Table-Text"/>
-    <w:autoRedefine/>
-    <w:rsid w:val="004F3E89"/>
-    <w:rPr>
-      <w:i/>
-    </w:rPr>
-  </w:style>
-  <w:style w:type="paragraph" w:customStyle="1" w:styleId="Table-RowHead">
-    <w:name w:val="Table - Row Head"/>
-    <w:basedOn w:val="Table-ColHead"/>
-    <w:autoRedefine/>
-    <w:rsid w:val="004F3E89"/>
-    <w:rPr>
-      <w:rFonts w:cs="Arial"/>
-      <w:bCs/>
-    </w:rPr>
-  </w:style>
-  <w:style w:type="paragraph" w:customStyle="1" w:styleId="Table-Code">
-    <w:name w:val="Table - Code"/>
-    <w:basedOn w:val="Table-Text"/>
-    <w:autoRedefine/>
-    <w:rsid w:val="004F3E89"/>
-    <w:rPr>
-      <w:rFonts w:ascii="Courier New" w:hAnsi="Courier New"/>
-    </w:rPr>
-  </w:style>
-  <w:style w:type="paragraph" w:customStyle="1" w:styleId="ExternalDocumentReference">
-    <w:name w:val="External Document Reference"/>
-    <w:basedOn w:val="Normal"/>
-    <w:autoRedefine/>
-    <w:rsid w:val="004F3E89"/>
-    <w:rPr>
-      <w:i/>
-    </w:rPr>
-  </w:style>
-  <w:style w:type="character" w:styleId="FollowedHyperlink">
-    <w:name w:val="FollowedHyperlink"/>
-    <w:uiPriority w:val="99"/>
-    <w:rsid w:val="004F3E89"/>
-    <w:rPr>
-      <w:color w:val="800080"/>
-      <w:u w:val="single"/>
-    </w:rPr>
-  </w:style>
-  <w:style w:type="character" w:customStyle="1" w:styleId="FileName">
-    <w:name w:val="FileName"/>
-    <w:rsid w:val="004F3E89"/>
-    <w:rPr>
-      <w:rFonts w:ascii="Courier New" w:hAnsi="Courier New"/>
-    </w:rPr>
-  </w:style>
-  <w:style w:type="paragraph" w:customStyle="1" w:styleId="RevisionHistory">
-    <w:name w:val="Revision History"/>
-    <w:basedOn w:val="Normal"/>
-    <w:autoRedefine/>
-    <w:rsid w:val="004F3E89"/>
-    <w:rPr>
-      <w:b/>
-      <w:sz w:val="32"/>
-    </w:rPr>
-  </w:style>
-  <w:style w:type="paragraph" w:customStyle="1" w:styleId="RevisionHeading">
-    <w:name w:val="Revision Heading"/>
-    <w:basedOn w:val="Normal"/>
-    <w:autoRedefine/>
-    <w:rsid w:val="004F3E89"/>
-    <w:rPr>
-      <w:i/>
-      <w:sz w:val="32"/>
-    </w:rPr>
-  </w:style>
-  <w:style w:type="paragraph" w:styleId="NormalIndent">
-    <w:name w:val="Normal Indent"/>
-    <w:basedOn w:val="Normal"/>
-    <w:rsid w:val="004F3E89"/>
-    <w:pPr>
-      <w:ind w:left="720"/>
-    </w:pPr>
-  </w:style>
-  <w:style w:type="paragraph" w:customStyle="1" w:styleId="Table-Source">
-    <w:name w:val="Table - Source"/>
-    <w:basedOn w:val="Normal"/>
-    <w:next w:val="Normal"/>
-    <w:rsid w:val="004F3E89"/>
-    <w:pPr>
-      <w:pBdr>
-        <w:top w:val="single" w:sz="12" w:space="1" w:color="auto"/>
-      </w:pBdr>
-    </w:pPr>
-    <w:rPr>
-      <w:i/>
-      <w:sz w:val="18"/>
-    </w:rPr>
-  </w:style>
-  <w:style w:type="paragraph" w:styleId="BodyText">
-    <w:name w:val="Body Text"/>
-    <w:basedOn w:val="Normal"/>
-    <w:rsid w:val="004F3E89"/>
-    <w:pPr>
-      <w:spacing w:after="120"/>
-    </w:pPr>
-  </w:style>
-  <w:style w:type="paragraph" w:customStyle="1" w:styleId="Heading">
-    <w:name w:val="Heading"/>
-    <w:basedOn w:val="Normal"/>
-    <w:rsid w:val="004F3E89"/>
-  </w:style>
-  <w:style w:type="paragraph" w:customStyle="1" w:styleId="ArialBody">
-    <w:name w:val="Arial Body"/>
-    <w:basedOn w:val="Normal"/>
-    <w:next w:val="BodyText"/>
-    <w:rsid w:val="004F3E89"/>
-    <w:rPr>
-      <w:sz w:val="22"/>
-    </w:rPr>
-  </w:style>
-  <w:style w:type="paragraph" w:styleId="BlockText">
-    <w:name w:val="Block Text"/>
-    <w:basedOn w:val="Normal"/>
-    <w:rsid w:val="004F3E89"/>
-    <w:pPr>
-      <w:spacing w:after="120"/>
-      <w:ind w:left="1440" w:right="1440"/>
-    </w:pPr>
-  </w:style>
-  <w:style w:type="paragraph" w:styleId="ListBullet3">
-    <w:name w:val="List Bullet 3"/>
-    <w:aliases w:val="Arial List Bullet 3"/>
-    <w:basedOn w:val="Normal"/>
-    <w:autoRedefine/>
-    <w:rsid w:val="004F3E89"/>
-    <w:pPr>
-      <w:numPr>
-        <w:numId w:val="2"/>
-      </w:numPr>
-    </w:pPr>
-    <w:rPr>
-      <w:sz w:val="22"/>
-    </w:rPr>
-  </w:style>
-  <w:style w:type="paragraph" w:customStyle="1" w:styleId="ArialHeader">
-    <w:name w:val="Arial Header"/>
-    <w:basedOn w:val="Header"/>
-    <w:rsid w:val="004F3E89"/>
-  </w:style>
-  <w:style w:type="paragraph" w:styleId="BodyTextIndent">
-    <w:name w:val="Body Text Indent"/>
-    <w:basedOn w:val="Normal"/>
-    <w:rsid w:val="004F3E89"/>
-    <w:pPr>
-      <w:spacing w:line="360" w:lineRule="auto"/>
-      <w:ind w:left="720"/>
-    </w:pPr>
-    <w:rPr>
-      <w:szCs w:val="20"/>
-    </w:rPr>
-  </w:style>
-  <w:style w:type="paragraph" w:customStyle="1" w:styleId="mainheaders">
-    <w:name w:val="mainheaders"/>
-    <w:rsid w:val="004F3E89"/>
-    <w:pPr>
-      <w:shd w:val="clear" w:color="auto" w:fill="000000"/>
-    </w:pPr>
-    <w:rPr>
-      <w:rFonts w:ascii="Arial Black" w:hAnsi="Arial Black"/>
-      <w:noProof/>
-    </w:rPr>
-  </w:style>
-  <w:style w:type="paragraph" w:styleId="DocumentMap">
-    <w:name w:val="Document Map"/>
-    <w:basedOn w:val="Normal"/>
-    <w:semiHidden/>
-    <w:rsid w:val="004F3E89"/>
-    <w:pPr>
-      <w:shd w:val="clear" w:color="auto" w:fill="000080"/>
-    </w:pPr>
-    <w:rPr>
-      <w:rFonts w:ascii="Tahoma" w:hAnsi="Tahoma" w:cs="Tahoma"/>
-    </w:rPr>
-  </w:style>
-  <w:style w:type="paragraph" w:customStyle="1" w:styleId="Heading3-FormatOnly">
-    <w:name w:val="Heading 3 - Format Only"/>
-    <w:basedOn w:val="Heading3"/>
-    <w:rsid w:val="004F3E89"/>
-    <w:pPr>
-      <w:outlineLvl w:val="9"/>
-    </w:pPr>
-    <w:rPr>
-      <w:b w:val="0"/>
-    </w:rPr>
-  </w:style>
-  <w:style w:type="paragraph" w:customStyle="1" w:styleId="t">
-    <w:name w:val="t"/>
-    <w:basedOn w:val="Normal"/>
-    <w:rsid w:val="004F3E89"/>
-    <w:pPr>
-      <w:spacing w:before="100" w:beforeAutospacing="1" w:after="100" w:afterAutospacing="1"/>
-    </w:pPr>
-    <w:rPr>
-      <w:rFonts w:ascii="Times New Roman" w:hAnsi="Times New Roman"/>
-    </w:rPr>
-  </w:style>
-  <w:style w:type="paragraph" w:customStyle="1" w:styleId="Heading2-FormatOnly">
-    <w:name w:val="Heading 2 - Format Only"/>
-    <w:basedOn w:val="Heading2"/>
-    <w:rsid w:val="004F3E89"/>
-    <w:pPr>
-      <w:outlineLvl w:val="9"/>
-    </w:pPr>
-  </w:style>
-  <w:style w:type="paragraph" w:customStyle="1" w:styleId="DocumentProduct">
-    <w:name w:val="Document Product"/>
-    <w:basedOn w:val="DocumentTypeTitle"/>
-    <w:rsid w:val="004F3E89"/>
-  </w:style>
-  <w:style w:type="paragraph" w:customStyle="1" w:styleId="Heading3-FormatOnlyBold">
-    <w:name w:val="Heading 3 - Format Only Bold"/>
-    <w:basedOn w:val="Heading3-FormatOnly"/>
-    <w:rsid w:val="004F3E89"/>
-    <w:rPr>
-      <w:b/>
-    </w:rPr>
-  </w:style>
-  <w:style w:type="paragraph" w:customStyle="1" w:styleId="Heading1-NoPageBreak">
-    <w:name w:val="Heading 1 - No Page Break"/>
-    <w:basedOn w:val="Heading1"/>
-    <w:rsid w:val="004F3E89"/>
-    <w:pPr>
-      <w:pageBreakBefore w:val="0"/>
-    </w:pPr>
-  </w:style>
-  <w:style w:type="paragraph" w:styleId="BodyTextIndent2">
-    <w:name w:val="Body Text Indent 2"/>
-    <w:basedOn w:val="Normal"/>
-    <w:rsid w:val="004F3E89"/>
-    <w:pPr>
-      <w:ind w:left="360"/>
-    </w:pPr>
-  </w:style>
-  <w:style w:type="paragraph" w:styleId="Title">
-    <w:name w:val="Title"/>
-    <w:basedOn w:val="Normal"/>
-    <w:qFormat/>
-    <w:rsid w:val="004F3E89"/>
-    <w:pPr>
-      <w:jc w:val="center"/>
-    </w:pPr>
-    <w:rPr>
-      <w:b/>
-      <w:bCs/>
-      <w:sz w:val="18"/>
-      <w:u w:val="single"/>
-    </w:rPr>
-  </w:style>
-  <w:style w:type="paragraph" w:styleId="BodyText2">
-    <w:name w:val="Body Text 2"/>
-    <w:basedOn w:val="Normal"/>
-    <w:rsid w:val="004F3E89"/>
-    <w:rPr>
-      <w:color w:val="FF0000"/>
-    </w:rPr>
-  </w:style>
-  <w:style w:type="paragraph" w:styleId="Caption">
-    <w:name w:val="caption"/>
-    <w:basedOn w:val="Normal"/>
-    <w:next w:val="Normal"/>
-    <w:qFormat/>
-    <w:rsid w:val="004F3E89"/>
-    <w:pPr>
-      <w:spacing w:before="120" w:after="120"/>
-    </w:pPr>
-    <w:rPr>
-      <w:b/>
-      <w:bCs/>
-      <w:szCs w:val="20"/>
-    </w:rPr>
-  </w:style>
-  <w:style w:type="paragraph" w:styleId="BodyText3">
-    <w:name w:val="Body Text 3"/>
-    <w:basedOn w:val="Normal"/>
-    <w:rsid w:val="004F3E89"/>
-    <w:pPr>
-      <w:keepNext/>
-      <w:jc w:val="both"/>
-    </w:pPr>
-  </w:style>
-  <w:style w:type="table" w:styleId="TableGrid">
-    <w:name w:val="Table Grid"/>
-    <w:basedOn w:val="TableNormal"/>
-    <w:rsid w:val="003267FD"/>
-    <w:tblPr>
-      <w:tblInd w:w="0" w:type="dxa"/>
-      <w:tblBorders>
-        <w:top w:val="single" w:sz="4" w:space="0" w:color="auto"/>
-        <w:left w:val="single" w:sz="4" w:space="0" w:color="auto"/>
-        <w:bottom w:val="single" w:sz="4" w:space="0" w:color="auto"/>
-        <w:right w:val="single" w:sz="4" w:space="0" w:color="auto"/>
-        <w:insideH w:val="single" w:sz="4" w:space="0" w:color="auto"/>
-        <w:insideV w:val="single" w:sz="4" w:space="0" w:color="auto"/>
-      </w:tblBorders>
-      <w:tblCellMar>
-        <w:top w:w="0" w:type="dxa"/>
-        <w:left w:w="108" w:type="dxa"/>
-        <w:bottom w:w="0" w:type="dxa"/>
-        <w:right w:w="108" w:type="dxa"/>
-      </w:tblCellMar>
-    </w:tblPr>
-  </w:style>
-  <w:style w:type="paragraph" w:styleId="BalloonText">
-    <w:name w:val="Balloon Text"/>
-    <w:basedOn w:val="Normal"/>
-    <w:semiHidden/>
-    <w:rsid w:val="004747D1"/>
-    <w:rPr>
-      <w:rFonts w:ascii="Tahoma" w:hAnsi="Tahoma" w:cs="Tahoma"/>
-      <w:sz w:val="16"/>
-      <w:szCs w:val="16"/>
-    </w:rPr>
-  </w:style>
-  <w:style w:type="character" w:styleId="CommentReference">
-    <w:name w:val="annotation reference"/>
-    <w:semiHidden/>
-    <w:rsid w:val="00856E07"/>
-    <w:rPr>
-      <w:sz w:val="16"/>
-      <w:szCs w:val="16"/>
-    </w:rPr>
-  </w:style>
-  <w:style w:type="paragraph" w:styleId="CommentText">
-    <w:name w:val="annotation text"/>
-    <w:basedOn w:val="Normal"/>
-    <w:semiHidden/>
-    <w:rsid w:val="00856E07"/>
-    <w:rPr>
-      <w:szCs w:val="20"/>
-    </w:rPr>
-  </w:style>
-  <w:style w:type="paragraph" w:styleId="CommentSubject">
-    <w:name w:val="annotation subject"/>
-    <w:basedOn w:val="CommentText"/>
-    <w:next w:val="CommentText"/>
-    <w:semiHidden/>
-    <w:rsid w:val="00856E07"/>
-    <w:rPr>
-      <w:b/>
-      <w:bCs/>
-    </w:rPr>
-  </w:style>
-  <w:style w:type="paragraph" w:customStyle="1" w:styleId="SectionHeading">
-    <w:name w:val="Section Heading"/>
-    <w:basedOn w:val="Heading1"/>
-    <w:rsid w:val="00535598"/>
-    <w:pPr>
-      <w:keepNext/>
-      <w:keepLines/>
-      <w:framePr w:hSpace="187" w:vSpace="187" w:wrap="notBeside" w:vAnchor="text" w:hAnchor="text" w:y="1"/>
-      <w:pBdr>
-        <w:bottom w:val="single" w:sz="6" w:space="1" w:color="000000"/>
-      </w:pBdr>
-      <w:tabs>
-        <w:tab w:val="num" w:pos="432"/>
-      </w:tabs>
-      <w:spacing w:before="1440" w:after="360" w:line="240" w:lineRule="atLeast"/>
-      <w:ind w:left="432" w:hanging="432"/>
-      <w:jc w:val="right"/>
-      <w:outlineLvl w:val="9"/>
-    </w:pPr>
-    <w:rPr>
-      <w:rFonts w:ascii="Palatino" w:hAnsi="Palatino" w:cs="Palatino"/>
-      <w:b w:val="0"/>
-      <w:i/>
-      <w:iCs/>
-      <w:smallCaps w:val="0"/>
-      <w:noProof w:val="0"/>
-      <w:color w:val="000000"/>
-      <w:spacing w:val="-10"/>
-      <w:kern w:val="20"/>
-      <w:position w:val="8"/>
-      <w:sz w:val="36"/>
-      <w:szCs w:val="36"/>
-    </w:rPr>
-  </w:style>
-  <w:style w:type="character" w:customStyle="1" w:styleId="PeteHassler">
-    <w:name w:val="Pete Hassler"/>
-    <w:semiHidden/>
-    <w:rsid w:val="0006143D"/>
-    <w:rPr>
-      <w:rFonts w:ascii="Arial" w:hAnsi="Arial" w:cs="Arial"/>
-      <w:color w:val="auto"/>
-      <w:sz w:val="20"/>
-      <w:szCs w:val="20"/>
-    </w:rPr>
-  </w:style>
-  <w:style w:type="paragraph" w:customStyle="1" w:styleId="Pseudo-CodeStyle">
-    <w:name w:val="Pseudo-Code Style"/>
-    <w:basedOn w:val="Normal"/>
-    <w:rsid w:val="00E8178D"/>
-    <w:pPr>
-      <w:ind w:left="360"/>
-    </w:pPr>
-    <w:rPr>
-      <w:rFonts w:ascii="Courier New" w:hAnsi="Courier New" w:cs="Courier New"/>
-    </w:rPr>
-  </w:style>
-  <w:style w:type="paragraph" w:customStyle="1" w:styleId="StyleHeading714ptBoldCentered">
-    <w:name w:val="Style Heading 7 + 14 pt Bold Centered"/>
-    <w:basedOn w:val="Heading7"/>
-    <w:rsid w:val="00C6624A"/>
-    <w:pPr>
-      <w:jc w:val="center"/>
-    </w:pPr>
-    <w:rPr>
-      <w:b/>
-      <w:bCs/>
-      <w:sz w:val="28"/>
-      <w:szCs w:val="20"/>
-    </w:rPr>
-  </w:style>
-  <w:style w:type="paragraph" w:styleId="ListParagraph">
-    <w:name w:val="List Paragraph"/>
-    <w:basedOn w:val="Normal"/>
-    <w:uiPriority w:val="34"/>
-    <w:qFormat/>
-    <w:rsid w:val="0070580E"/>
-    <w:pPr>
-      <w:spacing w:after="200"/>
-      <w:ind w:left="720"/>
-      <w:contextualSpacing/>
-    </w:pPr>
-    <w:rPr>
-      <w:rFonts w:ascii="Calibri" w:eastAsia="Calibri" w:hAnsi="Calibri"/>
-    </w:rPr>
-  </w:style>
-  <w:style w:type="paragraph" w:customStyle="1" w:styleId="Body">
-    <w:name w:val="Body"/>
-    <w:basedOn w:val="Normal"/>
-    <w:qFormat/>
-    <w:rsid w:val="00F93203"/>
-    <w:pPr>
-      <w:spacing w:before="120"/>
-      <w:jc w:val="both"/>
-    </w:pPr>
-    <w:rPr>
-      <w:rFonts w:ascii="Calibri" w:hAnsi="Calibri"/>
-      <w:sz w:val="28"/>
-    </w:rPr>
-  </w:style>
-  <w:style w:type="paragraph" w:customStyle="1" w:styleId="Table">
-    <w:name w:val="Table"/>
-    <w:basedOn w:val="Normal"/>
-    <w:qFormat/>
-    <w:rsid w:val="00F74786"/>
-    <w:pPr>
-      <w:spacing w:before="60" w:after="60"/>
-    </w:pPr>
-    <w:rPr>
-      <w:color w:val="000000"/>
-    </w:rPr>
-  </w:style>
-  <w:style w:type="paragraph" w:customStyle="1" w:styleId="TableHeading">
-    <w:name w:val="Table Heading"/>
-    <w:basedOn w:val="Table"/>
-    <w:qFormat/>
-    <w:rsid w:val="00F74786"/>
-    <w:rPr>
-      <w:color w:val="FFFFFF"/>
-    </w:rPr>
-  </w:style>
-  <w:style w:type="paragraph" w:customStyle="1" w:styleId="functionannotation">
-    <w:name w:val="function annotation"/>
-    <w:basedOn w:val="Normal"/>
-    <w:qFormat/>
-    <w:rsid w:val="00543B9B"/>
-    <w:pPr>
-      <w:ind w:left="1350" w:hanging="702"/>
-    </w:pPr>
-    <w:rPr>
-      <w:szCs w:val="20"/>
-    </w:rPr>
-  </w:style>
-  <w:style w:type="paragraph" w:customStyle="1" w:styleId="function">
-    <w:name w:val="function"/>
-    <w:basedOn w:val="Normal"/>
-    <w:qFormat/>
-    <w:rsid w:val="00543B9B"/>
-    <w:pPr>
-      <w:autoSpaceDE w:val="0"/>
-      <w:autoSpaceDN w:val="0"/>
-      <w:adjustRightInd w:val="0"/>
-      <w:spacing w:before="120"/>
-      <w:ind w:left="648" w:hanging="360"/>
-    </w:pPr>
-    <w:rPr>
-      <w:rFonts w:ascii="Courier" w:hAnsi="Courier" w:cs="Courier New"/>
-      <w:szCs w:val="20"/>
-    </w:rPr>
-  </w:style>
-  <w:style w:type="paragraph" w:customStyle="1" w:styleId="Picture">
-    <w:name w:val="Picture"/>
-    <w:basedOn w:val="Normal"/>
-    <w:qFormat/>
-    <w:rsid w:val="00543B9B"/>
-    <w:pPr>
-      <w:spacing w:before="120" w:after="120"/>
-      <w:jc w:val="center"/>
-    </w:pPr>
-    <w:rPr>
-      <w:noProof/>
-    </w:rPr>
-  </w:style>
-  <w:style w:type="paragraph" w:styleId="TOCHeading">
-    <w:name w:val="TOC Heading"/>
-    <w:basedOn w:val="Heading1"/>
-    <w:next w:val="Normal"/>
-    <w:uiPriority w:val="39"/>
-    <w:unhideWhenUsed/>
-    <w:qFormat/>
-    <w:rsid w:val="000D5F84"/>
-    <w:pPr>
-      <w:keepNext/>
-      <w:keepLines/>
-      <w:pageBreakBefore w:val="0"/>
-      <w:numPr>
-        <w:numId w:val="0"/>
-      </w:numPr>
-      <w:pBdr>
-        <w:bottom w:val="none" w:sz="0" w:space="0" w:color="auto"/>
-      </w:pBdr>
-      <w:spacing w:before="480" w:after="0" w:line="276" w:lineRule="auto"/>
-      <w:outlineLvl w:val="9"/>
-    </w:pPr>
-    <w:rPr>
-      <w:rFonts w:asciiTheme="majorHAnsi" w:eastAsiaTheme="majorEastAsia" w:hAnsiTheme="majorHAnsi" w:cstheme="majorBidi"/>
-      <w:bCs/>
-      <w:smallCaps w:val="0"/>
-      <w:noProof w:val="0"/>
-      <w:color w:val="365F91" w:themeColor="accent1" w:themeShade="BF"/>
-      <w:szCs w:val="28"/>
-    </w:rPr>
-  </w:style>
-  <w:style w:type="paragraph" w:styleId="NormalWeb">
-    <w:name w:val="Normal (Web)"/>
-    <w:basedOn w:val="Normal"/>
-    <w:uiPriority w:val="99"/>
-    <w:rsid w:val="00CE1BA2"/>
-    <w:pPr>
-      <w:spacing w:beforeLines="1" w:afterLines="1"/>
-    </w:pPr>
-    <w:rPr>
-      <w:rFonts w:ascii="Times" w:hAnsi="Times"/>
-      <w:szCs w:val="20"/>
-    </w:rPr>
-  </w:style>
-  <w:style w:type="character" w:customStyle="1" w:styleId="z-TopofFormChar">
-    <w:name w:val="z-Top of Form Char"/>
-    <w:basedOn w:val="DefaultParagraphFont"/>
-    <w:link w:val="z-TopofForm"/>
-    <w:uiPriority w:val="99"/>
-    <w:rsid w:val="007F45F2"/>
-    <w:rPr>
-      <w:rFonts w:ascii="Arial" w:hAnsi="Arial"/>
-      <w:vanish/>
-      <w:sz w:val="16"/>
-      <w:szCs w:val="16"/>
-    </w:rPr>
-  </w:style>
-  <w:style w:type="paragraph" w:styleId="z-TopofForm">
-    <w:name w:val="HTML Top of Form"/>
-    <w:basedOn w:val="Normal"/>
-    <w:next w:val="Normal"/>
-    <w:link w:val="z-TopofFormChar"/>
-    <w:hidden/>
-    <w:uiPriority w:val="99"/>
-    <w:unhideWhenUsed/>
-    <w:rsid w:val="007F45F2"/>
-    <w:pPr>
-      <w:pBdr>
-        <w:bottom w:val="single" w:sz="6" w:space="1" w:color="auto"/>
-      </w:pBdr>
-      <w:spacing w:beforeLines="1" w:afterLines="1"/>
-      <w:jc w:val="center"/>
-    </w:pPr>
-    <w:rPr>
-      <w:vanish/>
-      <w:sz w:val="16"/>
-      <w:szCs w:val="16"/>
-    </w:rPr>
-  </w:style>
-  <w:style w:type="character" w:customStyle="1" w:styleId="z-BottomofFormChar">
-    <w:name w:val="z-Bottom of Form Char"/>
-    <w:basedOn w:val="DefaultParagraphFont"/>
-    <w:link w:val="z-BottomofForm"/>
-    <w:uiPriority w:val="99"/>
-    <w:rsid w:val="007F45F2"/>
-    <w:rPr>
-      <w:rFonts w:ascii="Arial" w:hAnsi="Arial"/>
-      <w:vanish/>
-      <w:sz w:val="16"/>
-      <w:szCs w:val="16"/>
-    </w:rPr>
-  </w:style>
-  <w:style w:type="paragraph" w:styleId="z-BottomofForm">
-    <w:name w:val="HTML Bottom of Form"/>
-    <w:basedOn w:val="Normal"/>
-    <w:next w:val="Normal"/>
-    <w:link w:val="z-BottomofFormChar"/>
-    <w:hidden/>
-    <w:uiPriority w:val="99"/>
-    <w:unhideWhenUsed/>
-    <w:rsid w:val="007F45F2"/>
-    <w:pPr>
-      <w:pBdr>
-        <w:top w:val="single" w:sz="6" w:space="1" w:color="auto"/>
-      </w:pBdr>
-      <w:spacing w:beforeLines="1" w:afterLines="1"/>
-      <w:jc w:val="center"/>
-    </w:pPr>
-    <w:rPr>
-      <w:vanish/>
-      <w:sz w:val="16"/>
-      <w:szCs w:val="16"/>
-    </w:rPr>
-  </w:style>
-  <w:style w:type="paragraph" w:customStyle="1" w:styleId="option">
-    <w:name w:val="option"/>
-    <w:basedOn w:val="Normal"/>
-    <w:rsid w:val="00715040"/>
-    <w:pPr>
-      <w:spacing w:beforeLines="1" w:afterLines="1"/>
-    </w:pPr>
-    <w:rPr>
-      <w:rFonts w:ascii="Times" w:hAnsi="Times"/>
-      <w:sz w:val="20"/>
-      <w:szCs w:val="20"/>
-    </w:rPr>
-  </w:style>
-  <w:style w:type="paragraph" w:styleId="List">
-    <w:name w:val="List"/>
-    <w:basedOn w:val="Normal"/>
-    <w:rsid w:val="00F93203"/>
-    <w:pPr>
-      <w:numPr>
-        <w:numId w:val="3"/>
-      </w:numPr>
-      <w:contextualSpacing/>
-    </w:pPr>
-  </w:style>
-  <w:style w:type="paragraph" w:customStyle="1" w:styleId="XML">
-    <w:name w:val="XML"/>
-    <w:basedOn w:val="Normal"/>
-    <w:autoRedefine/>
-    <w:qFormat/>
-    <w:rsid w:val="00DA75F7"/>
-    <w:pPr>
-      <w:widowControl w:val="0"/>
-      <w:tabs>
-        <w:tab w:val="left" w:pos="360"/>
-        <w:tab w:val="left" w:pos="720"/>
-        <w:tab w:val="left" w:pos="1080"/>
-      </w:tabs>
-      <w:autoSpaceDE w:val="0"/>
-      <w:autoSpaceDN w:val="0"/>
-      <w:adjustRightInd w:val="0"/>
-      <w:ind w:left="1080"/>
-    </w:pPr>
-    <w:rPr>
-      <w:rFonts w:ascii="Monaco" w:hAnsi="Monaco" w:cs="Monaco"/>
-      <w:noProof/>
-      <w:color w:val="3F5FBF"/>
-      <w:sz w:val="20"/>
-      <w:szCs w:val="20"/>
-    </w:rPr>
-  </w:style>
-</w:styles>
-</file>
-
-<file path=word/stylesWithEffects.xml><?xml version="1.0" encoding="utf-8"?>
-<w:styles xmlns:wpc="http://schemas.microsoft.com/office/word/2010/wordprocessingCanvas" xmlns:mo="http://schemas.microsoft.com/office/mac/office/2008/main" xmlns:mc="http://schemas.openxmlformats.org/markup-compatibility/2006" xmlns:mv="urn:schemas-microsoft-com:mac:vml" xmlns:o="urn:schemas-microsoft-com:office:office" xmlns:r="http://schemas.openxmlformats.org/officeDocument/2006/relationships" xmlns:m="http://schemas.openxmlformats.org/officeDocument/2006/math" xmlns:v="urn:schemas-microsoft-com:vml" xmlns:wp14="http://schemas.microsoft.com/office/word/2010/wordprocessingDrawing" xmlns:wp="http://schemas.openxmlformats.org/drawingml/2006/wordprocessingDrawing" xmlns:w10="urn:schemas-microsoft-com:office:word" xmlns:w="http://schemas.openxmlformats.org/wordprocessingml/2006/main" xmlns:w14="http://schemas.microsoft.com/office/word/2010/wordml" xmlns:wpg="http://schemas.microsoft.com/office/word/2010/wordprocessingGroup" xmlns:wpi="http://schemas.microsoft.com/office/word/2010/wordprocessingInk" xmlns:wne="http://schemas.microsoft.com/office/word/2006/wordml" xmlns:wps="http://schemas.microsoft.com/office/word/2010/wordprocessingShape" mc:Ignorable="w14 wp14">
-  <w:docDefaults>
-    <w:rPrDefault>
-      <w:rPr>
-        <w:rFonts w:ascii="Times New Roman" w:eastAsia="Times New Roman" w:hAnsi="Times New Roman" w:cs="Times New Roman"/>
-        <w:sz w:val="24"/>
-        <w:szCs w:val="24"/>
-        <w:lang w:val="en-US" w:eastAsia="en-US" w:bidi="ar-SA"/>
-      </w:rPr>
-    </w:rPrDefault>
-    <w:pPrDefault/>
-  </w:docDefaults>
-  <w:latentStyles w:defLockedState="0" w:defUIPriority="0" w:defSemiHidden="0" w:defUnhideWhenUsed="0" w:defQFormat="0" w:count="276">
-    <w:lsdException w:name="heading 5" w:semiHidden="1" w:unhideWhenUsed="1"/>
-    <w:lsdException w:name="heading 6" w:semiHidden="1" w:unhideWhenUsed="1"/>
-    <w:lsdException w:name="heading 7" w:semiHidden="1" w:unhideWhenUsed="1"/>
-    <w:lsdException w:name="heading 8" w:semiHidden="1" w:unhideWhenUsed="1"/>
-    <w:lsdException w:name="heading 9" w:semiHidden="1" w:unhideWhenUsed="1"/>
-    <w:lsdException w:name="index 1" w:semiHidden="1" w:unhideWhenUsed="1"/>
-    <w:lsdException w:name="index 2" w:semiHidden="1" w:unhideWhenUsed="1"/>
-    <w:lsdException w:name="index 3" w:semiHidden="1" w:unhideWhenUsed="1"/>
-    <w:lsdException w:name="index 4" w:semiHidden="1" w:unhideWhenUsed="1"/>
-    <w:lsdException w:name="index 5" w:semiHidden="1" w:unhideWhenUsed="1"/>
-    <w:lsdException w:name="index 6" w:semiHidden="1" w:unhideWhenUsed="1"/>
-    <w:lsdException w:name="index 7" w:semiHidden="1" w:unhideWhenUsed="1"/>
-    <w:lsdException w:name="index 8" w:semiHidden="1" w:unhideWhenUsed="1"/>
-    <w:lsdException w:name="index 9" w:semiHidden="1" w:unhideWhenUsed="1"/>
-    <w:lsdException w:name="toc 1" w:semiHidden="1" w:uiPriority="39" w:unhideWhenUsed="1"/>
-    <w:lsdException w:name="toc 2" w:semiHidden="1" w:uiPriority="39" w:unhideWhenUsed="1"/>
-    <w:lsdException w:name="toc 3" w:semiHidden="1" w:unhideWhenUsed="1"/>
-    <w:lsdException w:name="toc 4" w:semiHidden="1" w:unhideWhenUsed="1"/>
-    <w:lsdException w:name="toc 5" w:semiHidden="1" w:unhideWhenUsed="1"/>
-    <w:lsdException w:name="toc 6" w:semiHidden="1" w:unhideWhenUsed="1"/>
-    <w:lsdException w:name="toc 7" w:semiHidden="1" w:unhideWhenUsed="1"/>
-    <w:lsdException w:name="toc 8" w:semiHidden="1" w:unhideWhenUsed="1"/>
-    <w:lsdException w:name="toc 9" w:semiHidden="1" w:unhideWhenUsed="1"/>
-    <w:lsdException w:name="Normal Indent" w:semiHidden="1" w:unhideWhenUsed="1"/>
-    <w:lsdException w:name="footnote text" w:semiHidden="1" w:unhideWhenUsed="1"/>
-    <w:lsdException w:name="annotation text" w:semiHidden="1" w:unhideWhenUsed="1"/>
-    <w:lsdException w:name="header" w:semiHidden="1" w:unhideWhenUsed="1"/>
-    <w:lsdException w:name="footer" w:semiHidden="1" w:unhideWhenUsed="1"/>
-    <w:lsdException w:name="index heading" w:semiHidden="1" w:unhideWhenUsed="1"/>
-    <w:lsdException w:name="caption" w:semiHidden="1" w:unhideWhenUsed="1"/>
-    <w:lsdException w:name="table of figures" w:semiHidden="1" w:unhideWhenUsed="1"/>
-    <w:lsdException w:name="envelope address" w:semiHidden="1" w:unhideWhenUsed="1"/>
-    <w:lsdException w:name="envelope return" w:semiHidden="1" w:unhideWhenUsed="1"/>
-    <w:lsdException w:name="footnote reference" w:semiHidden="1" w:unhideWhenUsed="1"/>
-    <w:lsdException w:name="annotation reference" w:semiHidden="1" w:unhideWhenUsed="1"/>
-    <w:lsdException w:name="line number" w:semiHidden="1" w:unhideWhenUsed="1"/>
-    <w:lsdException w:name="page number" w:semiHidden="1" w:unhideWhenUsed="1"/>
-    <w:lsdException w:name="endnote reference" w:semiHidden="1" w:unhideWhenUsed="1"/>
-    <w:lsdException w:name="endnote text" w:semiHidden="1" w:unhideWhenUsed="1"/>
-    <w:lsdException w:name="table of authorities" w:semiHidden="1" w:unhideWhenUsed="1"/>
-    <w:lsdException w:name="macro" w:semiHidden="1" w:unhideWhenUsed="1"/>
-    <w:lsdException w:name="toa heading" w:semiHidden="1" w:unhideWhenUsed="1"/>
-    <w:lsdException w:name="List Bullet" w:semiHidden="1" w:unhideWhenUsed="1"/>
-    <w:lsdException w:name="List Number" w:semiHidden="1" w:unhideWhenUsed="1"/>
-    <w:lsdException w:name="List Number 5" w:semiHidden="1" w:unhideWhenUsed="1"/>
-    <w:lsdException w:name="Closing" w:semiHidden="1" w:unhideWhenUsed="1"/>
-    <w:lsdException w:name="Signature" w:semiHidden="1" w:unhideWhenUsed="1"/>
-    <w:lsdException w:name="Default Paragraph Font" w:semiHidden="1" w:unhideWhenUsed="1"/>
-    <w:lsdException w:name="Body Text" w:semiHidden="1" w:unhideWhenUsed="1"/>
-    <w:lsdException w:name="Body Text Indent" w:semiHidden="1" w:unhideWhenUsed="1"/>
-    <w:lsdException w:name="List Continue" w:semiHidden="1" w:unhideWhenUsed="1"/>
-    <w:lsdException w:name="List Continue 2" w:semiHidden="1" w:unhideWhenUsed="1"/>
-    <w:lsdException w:name="List Continue 3" w:semiHidden="1" w:unhideWhenUsed="1"/>
-    <w:lsdException w:name="List Continue 4" w:semiHidden="1" w:unhideWhenUsed="1"/>
-    <w:lsdException w:name="List Continue 5" w:semiHidden="1" w:unhideWhenUsed="1"/>
-    <w:lsdException w:name="Message Header" w:semiHidden="1" w:unhideWhenUsed="1"/>
-    <w:lsdException w:name="Salutation" w:semiHidden="1" w:unhideWhenUsed="1"/>
-    <w:lsdException w:name="Date" w:semiHidden="1" w:unhideWhenUsed="1"/>
-    <w:lsdException w:name="Body Text First Indent" w:semiHidden="1" w:unhideWhenUsed="1"/>
-    <w:lsdException w:name="Body Text First Indent 2" w:semiHidden="1" w:unhideWhenUsed="1"/>
-    <w:lsdException w:name="Note Heading" w:semiHidden="1" w:unhideWhenUsed="1"/>
-    <w:lsdException w:name="Body Text 2" w:semiHidden="1" w:unhideWhenUsed="1"/>
-    <w:lsdException w:name="Hyperlink" w:semiHidden="1" w:uiPriority="99" w:unhideWhenUsed="1"/>
-    <w:lsdException w:name="FollowedHyperlink" w:semiHidden="1" w:uiPriority="99" w:unhideWhenUsed="1"/>
-    <w:lsdException w:name="Strong" w:uiPriority="22" w:qFormat="1"/>
-    <w:lsdException w:name="Document Map" w:semiHidden="1" w:unhideWhenUsed="1"/>
-    <w:lsdException w:name="Plain Text" w:semiHidden="1" w:unhideWhenUsed="1"/>
-    <w:lsdException w:name="E-mail Signature" w:semiHidden="1" w:unhideWhenUsed="1"/>
-    <w:lsdException w:name="HTML Top of Form" w:semiHidden="1" w:uiPriority="99" w:unhideWhenUsed="1"/>
-    <w:lsdException w:name="HTML Bottom of Form" w:semiHidden="1" w:uiPriority="99" w:unhideWhenUsed="1"/>
-    <w:lsdException w:name="Normal (Web)" w:semiHidden="1" w:uiPriority="99" w:unhideWhenUsed="1"/>
-    <w:lsdException w:name="HTML Acronym" w:semiHidden="1" w:unhideWhenUsed="1"/>
-    <w:lsdException w:name="HTML Address" w:semiHidden="1" w:unhideWhenUsed="1"/>
-    <w:lsdException w:name="HTML Cite" w:semiHidden="1" w:unhideWhenUsed="1"/>
-    <w:lsdException w:name="HTML Code" w:semiHidden="1" w:unhideWhenUsed="1"/>
-    <w:lsdException w:name="HTML Definition" w:semiHidden="1" w:unhideWhenUsed="1"/>
-    <w:lsdException w:name="HTML Keyboard" w:semiHidden="1" w:unhideWhenUsed="1"/>
-    <w:lsdException w:name="HTML Preformatted" w:semiHidden="1" w:unhideWhenUsed="1"/>
-    <w:lsdException w:name="HTML Sample" w:semiHidden="1" w:unhideWhenUsed="1"/>
-    <w:lsdException w:name="HTML Typewriter" w:semiHidden="1" w:unhideWhenUsed="1"/>
-    <w:lsdException w:name="HTML Variable" w:semiHidden="1" w:unhideWhenUsed="1"/>
-    <w:lsdException w:name="Normal Table" w:semiHidden="1" w:unhideWhenUsed="1"/>
-    <w:lsdException w:name="annotation subject" w:semiHidden="1" w:unhideWhenUsed="1"/>
-    <w:lsdException w:name="No List" w:semiHidden="1" w:uiPriority="99" w:unhideWhenUsed="1"/>
-    <w:lsdException w:name="Outline List 1" w:semiHidden="1" w:unhideWhenUsed="1"/>
-    <w:lsdException w:name="Outline List 2" w:semiHidden="1" w:unhideWhenUsed="1"/>
-    <w:lsdException w:name="Outline List 3" w:semiHidden="1" w:unhideWhenUsed="1"/>
-    <w:lsdException w:name="Table Simple 1" w:semiHidden="1" w:unhideWhenUsed="1"/>
-    <w:lsdException w:name="Table Simple 2" w:semiHidden="1" w:unhideWhenUsed="1"/>
-    <w:lsdException w:name="Table Simple 3" w:semiHidden="1" w:unhideWhenUsed="1"/>
-    <w:lsdException w:name="Table Classic 1" w:semiHidden="1" w:unhideWhenUsed="1"/>
-    <w:lsdException w:name="Table Classic 2" w:semiHidden="1" w:unhideWhenUsed="1"/>
-    <w:lsdException w:name="Table Classic 3" w:semiHidden="1" w:unhideWhenUsed="1"/>
-    <w:lsdException w:name="Table Classic 4" w:semiHidden="1" w:unhideWhenUsed="1"/>
-    <w:lsdException w:name="Table Colorful 1" w:semiHidden="1" w:unhideWhenUsed="1"/>
-    <w:lsdException w:name="Table Colorful 2" w:semiHidden="1" w:unhideWhenUsed="1"/>
-    <w:lsdException w:name="Table Colorful 3" w:semiHidden="1" w:unhideWhenUsed="1"/>
-    <w:lsdException w:name="Table Columns 1" w:semiHidden="1" w:unhideWhenUsed="1"/>
-    <w:lsdException w:name="Table Columns 2" w:semiHidden="1" w:unhideWhenUsed="1"/>
-    <w:lsdException w:name="Table Columns 3" w:semiHidden="1" w:unhideWhenUsed="1"/>
-    <w:lsdException w:name="Table Columns 4" w:semiHidden="1" w:unhideWhenUsed="1"/>
-    <w:lsdException w:name="Table Columns 5" w:semiHidden="1" w:unhideWhenUsed="1"/>
-    <w:lsdException w:name="Table Grid 1" w:semiHidden="1" w:unhideWhenUsed="1"/>
-    <w:lsdException w:name="Table Grid 2" w:semiHidden="1" w:unhideWhenUsed="1"/>
-    <w:lsdException w:name="Table Grid 3" w:semiHidden="1" w:unhideWhenUsed="1"/>
-    <w:lsdException w:name="Table Grid 4" w:semiHidden="1" w:unhideWhenUsed="1"/>
-    <w:lsdException w:name="Table Grid 5" w:semiHidden="1" w:unhideWhenUsed="1"/>
-    <w:lsdException w:name="Table Grid 6" w:semiHidden="1" w:unhideWhenUsed="1"/>
-    <w:lsdException w:name="Table Grid 7" w:semiHidden="1" w:unhideWhenUsed="1"/>
-    <w:lsdException w:name="Table Grid 8" w:semiHidden="1" w:unhideWhenUsed="1"/>
-    <w:lsdException w:name="Table List 1" w:semiHidden="1" w:unhideWhenUsed="1"/>
-    <w:lsdException w:name="Table List 2" w:semiHidden="1" w:unhideWhenUsed="1"/>
-    <w:lsdException w:name="Table List 3" w:semiHidden="1" w:unhideWhenUsed="1"/>
-    <w:lsdException w:name="Table List 4" w:semiHidden="1" w:unhideWhenUsed="1"/>
-    <w:lsdException w:name="Table List 5" w:semiHidden="1" w:unhideWhenUsed="1"/>
-    <w:lsdException w:name="Table List 6" w:semiHidden="1" w:unhideWhenUsed="1"/>
-    <w:lsdException w:name="Table List 7" w:semiHidden="1" w:unhideWhenUsed="1"/>
-    <w:lsdException w:name="Table List 8" w:semiHidden="1" w:unhideWhenUsed="1"/>
-    <w:lsdException w:name="Table 3D effects 1" w:semiHidden="1" w:unhideWhenUsed="1"/>
-    <w:lsdException w:name="Table 3D effects 2" w:semiHidden="1" w:unhideWhenUsed="1"/>
-    <w:lsdException w:name="Table 3D effects 3" w:semiHidden="1" w:unhideWhenUsed="1"/>
-    <w:lsdException w:name="Table Contemporary" w:semiHidden="1" w:unhideWhenUsed="1"/>
-    <w:lsdException w:name="Table Elegant" w:semiHidden="1" w:unhideWhenUsed="1"/>
-    <w:lsdException w:name="Table Professional" w:semiHidden="1" w:unhideWhenUsed="1"/>
-    <w:lsdException w:name="Table Subtle 1" w:semiHidden="1" w:unhideWhenUsed="1"/>
-    <w:lsdException w:name="Table Subtle 2" w:semiHidden="1" w:unhideWhenUsed="1"/>
-    <w:lsdException w:name="Table Web 1" w:semiHidden="1" w:unhideWhenUsed="1"/>
-    <w:lsdException w:name="Table Web 2" w:semiHidden="1" w:unhideWhenUsed="1"/>
-    <w:lsdException w:name="Table Web 3" w:semiHidden="1" w:unhideWhenUsed="1"/>
-    <w:lsdException w:name="Balloon Text" w:semiHidden="1" w:unhideWhenUsed="1"/>
-    <w:lsdException w:name="Table Theme" w:semiHidden="1" w:unhideWhenUsed="1"/>
-    <w:lsdException w:name="Note Level 1" w:semiHidden="1" w:unhideWhenUsed="1"/>
-    <w:lsdException w:name="Note Level 2" w:semiHidden="1" w:unhideWhenUsed="1"/>
-    <w:lsdException w:name="Note Level 3" w:semiHidden="1" w:unhideWhenUsed="1"/>
-    <w:lsdException w:name="Note Level 4" w:semiHidden="1" w:unhideWhenUsed="1"/>
-    <w:lsdException w:name="Note Level 5" w:semiHidden="1" w:unhideWhenUsed="1"/>
-    <w:lsdException w:name="Note Level 6" w:semiHidden="1" w:unhideWhenUsed="1"/>
-    <w:lsdException w:name="Note Level 7" w:semiHidden="1" w:unhideWhenUsed="1"/>
-    <w:lsdException w:name="Revision" w:semiHidden="1"/>
+    <w:lsdException w:name="Medium List 2 Accent 1"/>
+    <w:lsdException w:name="Medium Grid 1 Accent 1"/>
+    <w:lsdException w:name="Medium Grid 2 Accent 1"/>
+    <w:lsdException w:name="Medium Grid 3 Accent 1"/>
+    <w:lsdException w:name="Dark List Accent 1"/>
+    <w:lsdException w:name="Colorful Shading Accent 1"/>
+    <w:lsdException w:name="Colorful List Accent 1"/>
+    <w:lsdException w:name="Colorful Grid Accent 1"/>
+    <w:lsdException w:name="Light Shading Accent 2"/>
+    <w:lsdException w:name="Light List Accent 2"/>
+    <w:lsdException w:name="Light Grid Accent 2"/>
+    <w:lsdException w:name="Medium Shading 1 Accent 2"/>
+    <w:lsdException w:name="Medium Shading 2 Accent 2"/>
+    <w:lsdException w:name="Medium List 1 Accent 2"/>
+    <w:lsdException w:name="Medium List 2 Accent 2"/>
+    <w:lsdException w:name="Medium Grid 1 Accent 2"/>
+    <w:lsdException w:name="Medium Grid 2 Accent 2"/>
+    <w:lsdException w:name="Medium Grid 3 Accent 2"/>
+    <w:lsdException w:name="Dark List Accent 2"/>
+    <w:lsdException w:name="Colorful Shading Accent 2"/>
+    <w:lsdException w:name="Colorful List Accent 2"/>
+    <w:lsdException w:name="Colorful Grid Accent 2"/>
+    <w:lsdException w:name="Light Shading Accent 3"/>
+    <w:lsdException w:name="Light List Accent 3"/>
+    <w:lsdException w:name="Light Grid Accent 3"/>
+    <w:lsdException w:name="Medium Shading 1 Accent 3"/>
+    <w:lsdException w:name="Medium Shading 2 Accent 3"/>
+    <w:lsdException w:name="Medium List 1 Accent 3"/>
+    <w:lsdException w:name="Medium List 2 Accent 3"/>
+    <w:lsdException w:name="Medium Grid 1 Accent 3"/>
+    <w:lsdException w:name="Medium Grid 2 Accent 3"/>
+    <w:lsdException w:name="Medium Grid 3 Accent 3"/>
+    <w:lsdException w:name="Dark List Accent 3"/>
+    <w:lsdException w:name="Colorful Shading Accent 3"/>
+    <w:lsdException w:name="Colorful List Accent 3"/>
+    <w:lsdException w:name="Colorful Grid Accent 3"/>
+    <w:lsdException w:name="Light Shading Accent 4"/>
+    <w:lsdException w:name="Light List Accent 4"/>
+    <w:lsdException w:name="Light Grid Accent 4"/>
+    <w:lsdException w:name="Medium Shading 1 Accent 4"/>
+    <w:lsdException w:name="Medium Shading 2 Accent 4"/>
+    <w:lsdException w:name="Medium List 1 Accent 4"/>
+    <w:lsdException w:name="Medium List 2 Accent 4"/>
+    <w:lsdException w:name="Medium Grid 1 Accent 4"/>
+    <w:lsdException w:name="Medium Grid 2 Accent 4"/>
+    <w:lsdException w:name="Medium Grid 3 Accent 4"/>
+    <w:lsdException w:name="Dark List Accent 4"/>
+    <w:lsdException w:name="Colorful Shading Accent 4"/>
+    <w:lsdException w:name="Colorful List Accent 4"/>
+    <w:lsdException w:name="Colorful Grid Accent 4"/>
+    <w:lsdException w:name="Light Shading Accent 5"/>
+    <w:lsdException w:name="Light List Accent 5"/>
+    <w:lsdException w:name="Light Grid Accent 5"/>
+    <w:lsdException w:name="Medium Shading 1 Accent 5"/>
+    <w:lsdException w:name="Medium Shading 2 Accent 5"/>
+    <w:lsdException w:name="Medium List 1 Accent 5"/>
+    <w:lsdException w:name="Medium List 2 Accent 5"/>
+    <w:lsdException w:name="Medium Grid 1 Accent 5"/>
+    <w:lsdException w:name="Medium Grid 2 Accent 5"/>
+    <w:lsdException w:name="Medium Grid 3 Accent 5"/>
+    <w:lsdException w:name="Dark List Accent 5"/>
+    <w:lsdException w:name="Colorful Shading Accent 5"/>
+    <w:lsdException w:name="Colorful List Accent 5"/>
+    <w:lsdException w:name="Colorful Grid Accent 5"/>
+    <w:lsdException w:name="Light Shading Accent 6"/>
+    <w:lsdException w:name="Light List Accent 6"/>
+    <w:lsdException w:name="Light Grid Accent 6"/>
+    <w:lsdException w:name="Medium Shading 1 Accent 6"/>
+    <w:lsdException w:name="Medium Shading 2 Accent 6"/>
+    <w:lsdException w:name="Medium List 1 Accent 6"/>
+    <w:lsdException w:name="Medium List 2 Accent 6"/>
+    <w:lsdException w:name="Medium Grid 1 Accent 6"/>
+    <w:lsdException w:name="Medium Grid 2 Accent 6"/>
+    <w:lsdException w:name="Medium Grid 3 Accent 6"/>
+    <w:lsdException w:name="Dark List Accent 6"/>
+    <w:lsdException w:name="Colorful Shading Accent 6"/>
+    <w:lsdException w:name="Colorful List Accent 6"/>
+    <w:lsdException w:name="Colorful Grid Accent 6"/>
+    <w:lsdException w:name="Plain Table 1" w:uiPriority="41"/>
+    <w:lsdException w:name="Plain Table 2" w:uiPriority="42"/>
+    <w:lsdException w:name="Plain Table 3" w:uiPriority="43"/>
+    <w:lsdException w:name="Plain Table 4" w:uiPriority="44"/>
+    <w:lsdException w:name="Plain Table 5" w:uiPriority="45"/>
+    <w:lsdException w:name="Grid Table Light" w:uiPriority="40"/>
+    <w:lsdException w:name="Grid Table 1 Light" w:uiPriority="46"/>
+    <w:lsdException w:name="Grid Table 2" w:uiPriority="47"/>
+    <w:lsdException w:name="Grid Table 3" w:uiPriority="48"/>
+    <w:lsdException w:name="Grid Table 4" w:uiPriority="49"/>
+    <w:lsdException w:name="Grid Table 5 Dark" w:uiPriority="50"/>
+    <w:lsdException w:name="Grid Table 6 Colorful" w:uiPriority="51"/>
+    <w:lsdException w:name="Grid Table 7 Colorful" w:uiPriority="52"/>
+    <w:lsdException w:name="Grid Table 1 Light Accent 1" w:uiPriority="46"/>
+    <w:lsdException w:name="Grid Table 2 Accent 1" w:uiPriority="47"/>
+    <w:lsdException w:name="Grid Table 3 Accent 1" w:uiPriority="48"/>
+    <w:lsdException w:name="Grid Table 4 Accent 1" w:uiPriority="49"/>
+    <w:lsdException w:name="Grid Table 5 Dark Accent 1" w:uiPriority="50"/>
+    <w:lsdException w:name="Grid Table 6 Colorful Accent 1" w:uiPriority="51"/>
+    <w:lsdException w:name="Grid Table 7 Colorful Accent 1" w:uiPriority="52"/>
+    <w:lsdException w:name="Grid Table 1 Light Accent 2" w:uiPriority="46"/>
+    <w:lsdException w:name="Grid Table 2 Accent 2" w:uiPriority="47"/>
+    <w:lsdException w:name="Grid Table 3 Accent 2" w:uiPriority="48"/>
+    <w:lsdException w:name="Grid Table 4 Accent 2" w:uiPriority="49"/>
+    <w:lsdException w:name="Grid Table 5 Dark Accent 2" w:uiPriority="50"/>
+    <w:lsdException w:name="Grid Table 6 Colorful Accent 2" w:uiPriority="51"/>
+    <w:lsdException w:name="Grid Table 7 Colorful Accent 2" w:uiPriority="52"/>
+    <w:lsdException w:name="Grid Table 1 Light Accent 3" w:uiPriority="46"/>
+    <w:lsdException w:name="Grid Table 2 Accent 3" w:uiPriority="47"/>
+    <w:lsdException w:name="Grid Table 3 Accent 3" w:uiPriority="48"/>
+    <w:lsdException w:name="Grid Table 4 Accent 3" w:uiPriority="49"/>
+    <w:lsdException w:name="Grid Table 5 Dark Accent 3" w:uiPriority="50"/>
+    <w:lsdException w:name="Grid Table 6 Colorful Accent 3" w:uiPriority="51"/>
+    <w:lsdException w:name="Grid Table 7 Colorful Accent 3" w:uiPriority="52"/>
+    <w:lsdException w:name="Grid Table 1 Light Accent 4" w:uiPriority="46"/>
+    <w:lsdException w:name="Grid Table 2 Accent 4" w:uiPriority="47"/>
+    <w:lsdException w:name="Grid Table 3 Accent 4" w:uiPriority="48"/>
+    <w:lsdException w:name="Grid Table 4 Accent 4" w:uiPriority="49"/>
+    <w:lsdException w:name="Grid Table 5 Dark Accent 4" w:uiPriority="50"/>
+    <w:lsdException w:name="Grid Table 6 Colorful Accent 4" w:uiPriority="51"/>
+    <w:lsdException w:name="Grid Table 7 Colorful Accent 4" w:uiPriority="52"/>
+    <w:lsdException w:name="Grid Table 1 Light Accent 5" w:uiPriority="46"/>
+    <w:lsdException w:name="Grid Table 2 Accent 5" w:uiPriority="47"/>
+    <w:lsdException w:name="Grid Table 3 Accent 5" w:uiPriority="48"/>
+    <w:lsdException w:name="Grid Table 4 Accent 5" w:uiPriority="49"/>
+    <w:lsdException w:name="Grid Table 5 Dark Accent 5" w:uiPriority="50"/>
+    <w:lsdException w:name="Grid Table 6 Colorful Accent 5" w:uiPriority="51"/>
+    <w:lsdException w:name="Grid Table 7 Colorful Accent 5" w:uiPriority="52"/>
+    <w:lsdException w:name="Grid Table 1 Light Accent 6" w:uiPriority="46"/>
+    <w:lsdException w:name="Grid Table 2 Accent 6" w:uiPriority="47"/>
+    <w:lsdException w:name="Grid Table 3 Accent 6" w:uiPriority="48"/>
+    <w:lsdException w:name="Grid Table 4 Accent 6" w:uiPriority="49"/>
+    <w:lsdException w:name="Grid Table 5 Dark Accent 6" w:uiPriority="50"/>
+    <w:lsdException w:name="Grid Table 6 Colorful Accent 6" w:uiPriority="51"/>
+    <w:lsdException w:name="Grid Table 7 Colorful Accent 6" w:uiPriority="52"/>
+    <w:lsdException w:name="List Table 1 Light" w:uiPriority="46"/>
+    <w:lsdException w:name="List Table 2" w:uiPriority="47"/>
+    <w:lsdException w:name="List Table 3" w:uiPriority="48"/>
+    <w:lsdException w:name="List Table 4" w:uiPriority="49"/>
+    <w:lsdException w:name="List Table 5 Dark" w:uiPriority="50"/>
+    <w:lsdException w:name="List Table 6 Colorful" w:uiPriority="51"/>
+    <w:lsdException w:name="List Table 7 Colorful" w:uiPriority="52"/>
+    <w:lsdException w:name="List Table 1 Light Accent 1" w:uiPriority="46"/>
+    <w:lsdException w:name="List Table 2 Accent 1" w:uiPriority="47"/>
+    <w:lsdException w:name="List Table 3 Accent 1" w:uiPriority="48"/>
+    <w:lsdException w:name="List Table 4 Accent 1" w:uiPriority="49"/>
+    <w:lsdException w:name="List Table 5 Dark Accent 1" w:uiPriority="50"/>
+    <w:lsdException w:name="List Table 6 Colorful Accent 1" w:uiPriority="51"/>
+    <w:lsdException w:name="List Table 7 Colorful Accent 1" w:uiPriority="52"/>
+    <w:lsdException w:name="List Table 1 Light Accent 2" w:uiPriority="46"/>
+    <w:lsdException w:name="List Table 2 Accent 2" w:uiPriority="47"/>
+    <w:lsdException w:name="List Table 3 Accent 2" w:uiPriority="48"/>
+    <w:lsdException w:name="List Table 4 Accent 2" w:uiPriority="49"/>
+    <w:lsdException w:name="List Table 5 Dark Accent 2" w:uiPriority="50"/>
+    <w:lsdException w:name="List Table 6 Colorful Accent 2" w:uiPriority="51"/>
+    <w:lsdException w:name="List Table 7 Colorful Accent 2" w:uiPriority="52"/>
+    <w:lsdException w:name="List Table 1 Light Accent 3" w:uiPriority="46"/>
+    <w:lsdException w:name="List Table 2 Accent 3" w:uiPriority="47"/>
+    <w:lsdException w:name="List Table 3 Accent 3" w:uiPriority="48"/>
+    <w:lsdException w:name="List Table 4 Accent 3" w:uiPriority="49"/>
+    <w:lsdException w:name="List Table 5 Dark Accent 3" w:uiPriority="50"/>
+    <w:lsdException w:name="List Table 6 Colorful Accent 3" w:uiPriority="51"/>
+    <w:lsdException w:name="List Table 7 Colorful Accent 3" w:uiPriority="52"/>
+    <w:lsdException w:name="List Table 1 Light Accent 4" w:uiPriority="46"/>
+    <w:lsdException w:name="List Table 2 Accent 4" w:uiPriority="47"/>
+    <w:lsdException w:name="List Table 3 Accent 4" w:uiPriority="48"/>
+    <w:lsdException w:name="List Table 4 Accent 4" w:uiPriority="49"/>
+    <w:lsdException w:name="List Table 5 Dark Accent 4" w:uiPriority="50"/>
+    <w:lsdException w:name="List Table 6 Colorful Accent 4" w:uiPriority="51"/>
+    <w:lsdException w:name="List Table 7 Colorful Accent 4" w:uiPriority="52"/>
+    <w:lsdException w:name="List Table 1 Light Accent 5" w:uiPriority="46"/>
+    <w:lsdException w:name="List Table 2 Accent 5" w:uiPriority="47"/>
+    <w:lsdException w:name="List Table 3 Accent 5" w:uiPriority="48"/>
+    <w:lsdException w:name="List Table 4 Accent 5" w:uiPriority="49"/>
+    <w:lsdException w:name="List Table 5 Dark Accent 5" w:uiPriority="50"/>
+    <w:lsdException w:name="List Table 6 Colorful Accent 5" w:uiPriority="51"/>
+    <w:lsdException w:name="List Table 7 Colorful Accent 5" w:uiPriority="52"/>
+    <w:lsdException w:name="List Table 1 Light Accent 6" w:uiPriority="46"/>
+    <w:lsdException w:name="List Table 2 Accent 6" w:uiPriority="47"/>
+    <w:lsdException w:name="List Table 3 Accent 6" w:uiPriority="48"/>
+    <w:lsdException w:name="List Table 4 Accent 6" w:uiPriority="49"/>
+    <w:lsdException w:name="List Table 5 Dark Accent 6" w:uiPriority="50"/>
+    <w:lsdException w:name="List Table 6 Colorful Accent 6" w:uiPriority="51"/>
+    <w:lsdException w:name="List Table 7 Colorful Accent 6" w:uiPriority="52"/>
+    <w:lsdException w:name="Mention" w:semiHidden="1" w:uiPriority="99" w:unhideWhenUsed="1"/>
+    <w:lsdException w:name="Smart Hyperlink" w:semiHidden="1" w:uiPriority="99" w:unhideWhenUsed="1"/>
   </w:latentStyles>
   <w:style w:type="paragraph" w:default="1" w:styleId="Normal">
     <w:name w:val="Normal"/>
@@ -35803,7 +35454,7 @@
 </file>
 
 <file path=customXml/itemProps1.xml><?xml version="1.0" encoding="utf-8"?>
-<ds:datastoreItem xmlns:ds="http://schemas.openxmlformats.org/officeDocument/2006/customXml" ds:itemID="{7CD89B95-E907-744F-B88A-912C48108AE4}">
+<ds:datastoreItem xmlns:ds="http://schemas.openxmlformats.org/officeDocument/2006/customXml" ds:itemID="{15F57723-6D13-C443-BE2A-EB07D48E1D02}">
   <ds:schemaRefs>
     <ds:schemaRef ds:uri="http://schemas.openxmlformats.org/officeDocument/2006/bibliography"/>
   </ds:schemaRefs>

</xml_diff>

<commit_message>
Added ability to specify history provider for tags
</commit_message>
<xml_diff>
--- a/doc/ApplicationInstaller.docx
+++ b/doc/ApplicationInstaller.docx
@@ -1,6 +1,6 @@
 
 <file path=word/document.xml><?xml version="1.0" encoding="utf-8"?>
-<w:document xmlns:wpc="http://schemas.microsoft.com/office/word/2010/wordprocessingCanvas" xmlns:mo="http://schemas.microsoft.com/office/mac/office/2008/main" xmlns:mc="http://schemas.openxmlformats.org/markup-compatibility/2006" xmlns:mv="urn:schemas-microsoft-com:mac:vml" xmlns:o="urn:schemas-microsoft-com:office:office" xmlns:r="http://schemas.openxmlformats.org/officeDocument/2006/relationships" xmlns:m="http://schemas.openxmlformats.org/officeDocument/2006/math" xmlns:v="urn:schemas-microsoft-com:vml" xmlns:wp14="http://schemas.microsoft.com/office/word/2010/wordprocessingDrawing" xmlns:wp="http://schemas.openxmlformats.org/drawingml/2006/wordprocessingDrawing" xmlns:w10="urn:schemas-microsoft-com:office:word" xmlns:w="http://schemas.openxmlformats.org/wordprocessingml/2006/main" xmlns:w14="http://schemas.microsoft.com/office/word/2010/wordml" xmlns:w15="http://schemas.microsoft.com/office/word/2012/wordml" xmlns:wpg="http://schemas.microsoft.com/office/word/2010/wordprocessingGroup" xmlns:wpi="http://schemas.microsoft.com/office/word/2010/wordprocessingInk" xmlns:wne="http://schemas.microsoft.com/office/word/2006/wordml" xmlns:wps="http://schemas.microsoft.com/office/word/2010/wordprocessingShape" mc:Ignorable="w14 w15 wp14">
+<w:document xmlns:wpc="http://schemas.microsoft.com/office/word/2010/wordprocessingCanvas" xmlns:mo="http://schemas.microsoft.com/office/mac/office/2008/main" xmlns:mc="http://schemas.openxmlformats.org/markup-compatibility/2006" xmlns:mv="urn:schemas-microsoft-com:mac:vml" xmlns:o="urn:schemas-microsoft-com:office:office" xmlns:r="http://schemas.openxmlformats.org/officeDocument/2006/relationships" xmlns:m="http://schemas.openxmlformats.org/officeDocument/2006/math" xmlns:v="urn:schemas-microsoft-com:vml" xmlns:wp14="http://schemas.microsoft.com/office/word/2010/wordprocessingDrawing" xmlns:wp="http://schemas.openxmlformats.org/drawingml/2006/wordprocessingDrawing" xmlns:w10="urn:schemas-microsoft-com:office:word" xmlns:w="http://schemas.openxmlformats.org/wordprocessingml/2006/main" xmlns:w14="http://schemas.microsoft.com/office/word/2010/wordml" xmlns:wpg="http://schemas.microsoft.com/office/word/2010/wordprocessingGroup" xmlns:wpi="http://schemas.microsoft.com/office/word/2010/wordprocessingInk" xmlns:wne="http://schemas.microsoft.com/office/word/2006/wordml" xmlns:wps="http://schemas.microsoft.com/office/word/2010/wordprocessingShape" mc:Ignorable="w14 wp14">
   <w:body>
     <w:p>
       <w:pPr>
@@ -209,14 +209,27 @@
         </w:rPr>
         <w:t xml:space="preserve"> </w:t>
       </w:r>
-      <w:fldSimple w:instr=" DOCPROPERTY &quot;Version&quot;  \* MERGEFORMAT ">
-        <w:r>
-          <w:rPr>
-            <w:b/>
-          </w:rPr>
-          <w:t>1.8</w:t>
-        </w:r>
-      </w:fldSimple>
+      <w:r>
+        <w:fldChar w:fldCharType="begin"/>
+      </w:r>
+      <w:r>
+        <w:instrText xml:space="preserve"> DOCPROPERTY "Version"  \* MERGEFORMAT </w:instrText>
+      </w:r>
+      <w:r>
+        <w:fldChar w:fldCharType="separate"/>
+      </w:r>
+      <w:r>
+        <w:rPr>
+          <w:b/>
+        </w:rPr>
+        <w:t>1.8</w:t>
+      </w:r>
+      <w:r>
+        <w:rPr>
+          <w:b/>
+        </w:rPr>
+        <w:fldChar w:fldCharType="end"/>
+      </w:r>
     </w:p>
     <w:p>
       <w:pPr>
@@ -346,11 +359,11 @@
           <w:sz w:val="28"/>
         </w:rPr>
         <w:sectPr>
-          <w:headerReference w:type="default" r:id="rId8"/>
-          <w:footerReference w:type="even" r:id="rId9"/>
-          <w:footerReference w:type="default" r:id="rId10"/>
-          <w:headerReference w:type="first" r:id="rId11"/>
-          <w:footerReference w:type="first" r:id="rId12"/>
+          <w:headerReference w:type="default" r:id="rId9"/>
+          <w:footerReference w:type="even" r:id="rId10"/>
+          <w:footerReference w:type="default" r:id="rId11"/>
+          <w:headerReference w:type="first" r:id="rId12"/>
+          <w:footerReference w:type="first" r:id="rId13"/>
           <w:pgSz w:w="12240" w:h="15840" w:code="1"/>
           <w:pgMar w:top="1440" w:right="1440" w:bottom="1440" w:left="1440" w:header="720" w:footer="720" w:gutter="0"/>
           <w:cols w:space="720"/>
@@ -406,8 +419,6 @@
             <w:t>Table of Contents</w:t>
           </w:r>
         </w:p>
-        <w:bookmarkStart w:id="0" w:name="_GoBack"/>
-        <w:bookmarkEnd w:id="0"/>
         <w:p>
           <w:pPr>
             <w:pStyle w:val="TOC1"/>
@@ -2808,9 +2819,9 @@
           <w:rFonts w:cs="Arial"/>
         </w:rPr>
       </w:pPr>
-      <w:bookmarkStart w:id="1" w:name="_Toc187814392"/>
-      <w:bookmarkStart w:id="2" w:name="_Toc239852941"/>
-      <w:bookmarkStart w:id="3" w:name="_Toc517187755"/>
+      <w:bookmarkStart w:id="0" w:name="_Toc187814392"/>
+      <w:bookmarkStart w:id="1" w:name="_Toc239852941"/>
+      <w:bookmarkStart w:id="2" w:name="_Toc517187755"/>
       <w:r>
         <w:rPr>
           <w:rFonts w:cs="Arial"/>
@@ -2818,15 +2829,15 @@
         <w:lastRenderedPageBreak/>
         <w:t>Introduction</w:t>
       </w:r>
+      <w:bookmarkEnd w:id="0"/>
       <w:bookmarkEnd w:id="1"/>
       <w:bookmarkEnd w:id="2"/>
-      <w:bookmarkEnd w:id="3"/>
     </w:p>
     <w:p>
       <w:pPr>
         <w:pStyle w:val="Body"/>
       </w:pPr>
-      <w:bookmarkStart w:id="4" w:name="_Toc493072928"/>
+      <w:bookmarkStart w:id="3" w:name="_Toc493072928"/>
       <w:r>
         <w:t xml:space="preserve">Ignition™ is an execution and development platform from Inductive Automation designed to support a wide-range of industrial </w:t>
       </w:r>
@@ -3145,7 +3156,7 @@
         <w:t>sample output.</w:t>
       </w:r>
     </w:p>
-    <w:bookmarkEnd w:id="4"/>
+    <w:bookmarkEnd w:id="3"/>
     <w:p>
       <w:pPr>
         <w:pStyle w:val="Body"/>
@@ -3163,7 +3174,7 @@
           <w:rFonts w:cs="Arial"/>
         </w:rPr>
       </w:pPr>
-      <w:bookmarkStart w:id="5" w:name="_Toc517187756"/>
+      <w:bookmarkStart w:id="4" w:name="_Toc517187756"/>
       <w:r>
         <w:rPr>
           <w:rFonts w:cs="Arial"/>
@@ -3171,7 +3182,7 @@
         <w:lastRenderedPageBreak/>
         <w:t>Loading</w:t>
       </w:r>
-      <w:bookmarkEnd w:id="5"/>
+      <w:bookmarkEnd w:id="4"/>
     </w:p>
     <w:p>
       <w:pPr>
@@ -3211,25 +3222,7 @@
           <w:sz w:val="28"/>
           <w:szCs w:val="28"/>
         </w:rPr>
-        <w:t xml:space="preserve"> It appears as “</w:t>
-      </w:r>
-      <w:proofErr w:type="spellStart"/>
-      <w:r>
-        <w:rPr>
-          <w:rFonts w:asciiTheme="majorHAnsi" w:hAnsiTheme="majorHAnsi"/>
-          <w:sz w:val="28"/>
-          <w:szCs w:val="28"/>
-        </w:rPr>
-        <w:t>ApplicationInstaller</w:t>
-      </w:r>
-      <w:proofErr w:type="spellEnd"/>
-      <w:r>
-        <w:rPr>
-          <w:rFonts w:asciiTheme="majorHAnsi" w:hAnsiTheme="majorHAnsi"/>
-          <w:sz w:val="28"/>
-          <w:szCs w:val="28"/>
-        </w:rPr>
-        <w:t>” in the module list.</w:t>
+        <w:t xml:space="preserve"> It appears as “ApplicationInstaller” in the module list.</w:t>
       </w:r>
       <w:r>
         <w:rPr>
@@ -3293,7 +3286,6 @@
           <w:noProof/>
           <w:sz w:val="28"/>
           <w:szCs w:val="28"/>
-          <w:lang w:eastAsia="zh-TW"/>
         </w:rPr>
         <w:drawing>
           <wp:inline distT="0" distB="0" distL="0" distR="0" wp14:anchorId="3E39B1A0" wp14:editId="57A75154">
@@ -3313,7 +3305,7 @@
                     </pic:cNvPicPr>
                   </pic:nvPicPr>
                   <pic:blipFill>
-                    <a:blip r:embed="rId13">
+                    <a:blip r:embed="rId14">
                       <a:extLst>
                         <a:ext uri="{28A0092B-C50C-407E-A947-70E740481C1C}">
                           <a14:useLocalDpi xmlns:a14="http://schemas.microsoft.com/office/drawing/2010/main" val="0"/>
@@ -3367,14 +3359,27 @@
       <w:r>
         <w:t xml:space="preserve">Figure </w:t>
       </w:r>
-      <w:fldSimple w:instr=" SEQ Figure \* ARABIC ">
-        <w:r>
-          <w:rPr>
-            <w:noProof/>
-          </w:rPr>
-          <w:t>1</w:t>
-        </w:r>
-      </w:fldSimple>
+      <w:r>
+        <w:fldChar w:fldCharType="begin"/>
+      </w:r>
+      <w:r>
+        <w:instrText xml:space="preserve"> SEQ Figure \* ARABIC </w:instrText>
+      </w:r>
+      <w:r>
+        <w:fldChar w:fldCharType="separate"/>
+      </w:r>
+      <w:r>
+        <w:rPr>
+          <w:noProof/>
+        </w:rPr>
+        <w:t>1</w:t>
+      </w:r>
+      <w:r>
+        <w:rPr>
+          <w:noProof/>
+        </w:rPr>
+        <w:fldChar w:fldCharType="end"/>
+      </w:r>
       <w:r>
         <w:t xml:space="preserve"> – Gateway Modules View</w:t>
       </w:r>
@@ -3443,7 +3448,6 @@
           <w:noProof/>
           <w:sz w:val="28"/>
           <w:szCs w:val="28"/>
-          <w:lang w:eastAsia="zh-TW"/>
         </w:rPr>
         <w:drawing>
           <wp:inline distT="0" distB="0" distL="0" distR="0" wp14:anchorId="038ECAB3" wp14:editId="1FEE684E">
@@ -3463,7 +3467,7 @@
                     </pic:cNvPicPr>
                   </pic:nvPicPr>
                   <pic:blipFill>
-                    <a:blip r:embed="rId14">
+                    <a:blip r:embed="rId15">
                       <a:extLst>
                         <a:ext uri="{28A0092B-C50C-407E-A947-70E740481C1C}">
                           <a14:useLocalDpi xmlns:a14="http://schemas.microsoft.com/office/drawing/2010/main" val="0"/>
@@ -3508,14 +3512,27 @@
       <w:r>
         <w:t xml:space="preserve">Figure </w:t>
       </w:r>
-      <w:fldSimple w:instr=" SEQ Figure \* ARABIC ">
-        <w:r>
-          <w:rPr>
-            <w:noProof/>
-          </w:rPr>
-          <w:t>2</w:t>
-        </w:r>
-      </w:fldSimple>
+      <w:r>
+        <w:fldChar w:fldCharType="begin"/>
+      </w:r>
+      <w:r>
+        <w:instrText xml:space="preserve"> SEQ Figure \* ARABIC </w:instrText>
+      </w:r>
+      <w:r>
+        <w:fldChar w:fldCharType="separate"/>
+      </w:r>
+      <w:r>
+        <w:rPr>
+          <w:noProof/>
+        </w:rPr>
+        <w:t>2</w:t>
+      </w:r>
+      <w:r>
+        <w:rPr>
+          <w:noProof/>
+        </w:rPr>
+        <w:fldChar w:fldCharType="end"/>
+      </w:r>
       <w:r>
         <w:t xml:space="preserve"> – Entry on Configuration Panel</w:t>
       </w:r>
@@ -3571,7 +3588,7 @@
           <w:rFonts w:cs="Arial"/>
         </w:rPr>
       </w:pPr>
-      <w:bookmarkStart w:id="6" w:name="_Toc517187757"/>
+      <w:bookmarkStart w:id="5" w:name="_Toc517187757"/>
       <w:r>
         <w:rPr>
           <w:rFonts w:cs="Arial"/>
@@ -3591,7 +3608,7 @@
         </w:rPr>
         <w:t>Module</w:t>
       </w:r>
-      <w:bookmarkEnd w:id="6"/>
+      <w:bookmarkEnd w:id="5"/>
     </w:p>
     <w:p>
       <w:pPr>
@@ -3708,25 +3725,7 @@
           <w:sz w:val="22"/>
           <w:szCs w:val="22"/>
         </w:rPr>
-        <w:t>jar –</w:t>
-      </w:r>
-      <w:proofErr w:type="spellStart"/>
-      <w:r>
-        <w:rPr>
-          <w:rFonts w:ascii="Courier" w:hAnsi="Courier"/>
-          <w:sz w:val="22"/>
-          <w:szCs w:val="22"/>
-        </w:rPr>
-        <w:t>cf</w:t>
-      </w:r>
-      <w:proofErr w:type="spellEnd"/>
-      <w:r>
-        <w:rPr>
-          <w:rFonts w:ascii="Courier" w:hAnsi="Courier"/>
-          <w:sz w:val="22"/>
-          <w:szCs w:val="22"/>
-        </w:rPr>
-        <w:t xml:space="preserve"> &lt;jar-file-name&gt; &lt;directory-to-be-jarred&gt;</w:t>
+        <w:t>jar –cf &lt;jar-file-name&gt; &lt;directory-to-be-jarred&gt;</w:t>
       </w:r>
     </w:p>
     <w:p>
@@ -4286,7 +4285,7 @@
         </w:rPr>
         <w:t xml:space="preserve"> </w:t>
       </w:r>
-      <w:hyperlink r:id="rId15" w:history="1">
+      <w:hyperlink r:id="rId16" w:history="1">
         <w:r>
           <w:rPr>
             <w:rStyle w:val="Hyperlink"/>
@@ -4337,7 +4336,7 @@
           <w:rFonts w:cs="Arial"/>
         </w:rPr>
       </w:pPr>
-      <w:bookmarkStart w:id="7" w:name="_Toc517187758"/>
+      <w:bookmarkStart w:id="6" w:name="_Toc517187758"/>
       <w:r>
         <w:rPr>
           <w:rFonts w:cs="Arial"/>
@@ -4345,116 +4344,108 @@
         <w:lastRenderedPageBreak/>
         <w:t>Panels</w:t>
       </w:r>
+      <w:bookmarkEnd w:id="6"/>
+    </w:p>
+    <w:p>
+      <w:pPr>
+        <w:pStyle w:val="Body"/>
+      </w:pPr>
+      <w:r>
+        <w:t>This section describes each panel type in detail</w:t>
+      </w:r>
+      <w:r>
+        <w:t xml:space="preserve"> showing both the XML fragments used for configuration and the resulting screen displayed to the user</w:t>
+      </w:r>
+      <w:r>
+        <w:t>. Not every panel is applicable for every product. In some cases multiple versions of the same panel may be needed. This is all controlled by the makeup of the XML file, the product bill-of-materials.</w:t>
+      </w:r>
+    </w:p>
+    <w:p>
+      <w:pPr>
+        <w:pStyle w:val="Body"/>
+      </w:pPr>
+      <w:r>
+        <w:t xml:space="preserve">Panel </w:t>
+      </w:r>
+      <w:r>
+        <w:rPr>
+          <w:i/>
+        </w:rPr>
+        <w:t>type</w:t>
+      </w:r>
+      <w:r>
+        <w:t xml:space="preserve"> is </w:t>
+      </w:r>
+      <w:r>
+        <w:t>limited</w:t>
+      </w:r>
+      <w:r>
+        <w:t xml:space="preserve"> to a fixed vocabulary. Each type </w:t>
+      </w:r>
+      <w:r>
+        <w:t>corresponds</w:t>
+      </w:r>
+      <w:r>
+        <w:t xml:space="preserve"> to a </w:t>
+      </w:r>
+      <w:r>
+        <w:t xml:space="preserve">specific </w:t>
+      </w:r>
+      <w:r>
+        <w:t>Java class</w:t>
+      </w:r>
+      <w:r>
+        <w:t xml:space="preserve"> that </w:t>
+      </w:r>
+      <w:r>
+        <w:rPr>
+          <w:szCs w:val="28"/>
+        </w:rPr>
+        <w:t>renders</w:t>
+      </w:r>
+      <w:r>
+        <w:t xml:space="preserve"> the page</w:t>
+      </w:r>
+      <w:r>
+        <w:t xml:space="preserve">. Within a bill-of-materials, </w:t>
+      </w:r>
+      <w:r>
+        <w:t xml:space="preserve">a page is given an arbitrary </w:t>
+      </w:r>
+      <w:r>
+        <w:rPr>
+          <w:i/>
+        </w:rPr>
+        <w:t>subtype</w:t>
+      </w:r>
+      <w:r>
+        <w:t xml:space="preserve"> that, in combination with the </w:t>
+      </w:r>
+      <w:r>
+        <w:rPr>
+          <w:i/>
+        </w:rPr>
+        <w:t>type</w:t>
+      </w:r>
+      <w:r>
+        <w:rPr>
+          <w:i/>
+        </w:rPr>
+        <w:t>,</w:t>
+      </w:r>
+      <w:r>
+        <w:t xml:space="preserve"> uniquely identifies each page.</w:t>
+      </w:r>
+    </w:p>
+    <w:p>
+      <w:pPr>
+        <w:pStyle w:val="Heading2"/>
+      </w:pPr>
+      <w:bookmarkStart w:id="7" w:name="_Toc517187759"/>
+      <w:r>
+        <w:t>Welcome Panel</w:t>
+      </w:r>
       <w:bookmarkEnd w:id="7"/>
-    </w:p>
-    <w:p>
-      <w:pPr>
-        <w:pStyle w:val="Body"/>
-      </w:pPr>
-      <w:r>
-        <w:t>This section describes each panel type in detail</w:t>
-      </w:r>
-      <w:r>
-        <w:t xml:space="preserve"> showing both the XML fragments used for configuration and the resulting screen displayed to the user</w:t>
-      </w:r>
-      <w:r>
-        <w:t xml:space="preserve">. Not every panel is applicable for every product. In some </w:t>
-      </w:r>
-      <w:proofErr w:type="gramStart"/>
-      <w:r>
-        <w:t>cases</w:t>
-      </w:r>
-      <w:proofErr w:type="gramEnd"/>
-      <w:r>
-        <w:t xml:space="preserve"> multiple versions of the same panel may be needed. This is all controlled by the makeup of the XML file, the product bill-of-materials.</w:t>
-      </w:r>
-    </w:p>
-    <w:p>
-      <w:pPr>
-        <w:pStyle w:val="Body"/>
-      </w:pPr>
-      <w:r>
-        <w:t xml:space="preserve">Panel </w:t>
-      </w:r>
-      <w:r>
-        <w:rPr>
-          <w:i/>
-        </w:rPr>
-        <w:t>type</w:t>
-      </w:r>
-      <w:r>
-        <w:t xml:space="preserve"> is </w:t>
-      </w:r>
-      <w:r>
-        <w:t>limited</w:t>
-      </w:r>
-      <w:r>
-        <w:t xml:space="preserve"> to a fixed vocabulary. Each type </w:t>
-      </w:r>
-      <w:r>
-        <w:t>corresponds</w:t>
-      </w:r>
-      <w:r>
-        <w:t xml:space="preserve"> to a </w:t>
-      </w:r>
-      <w:r>
-        <w:t xml:space="preserve">specific </w:t>
-      </w:r>
-      <w:r>
-        <w:t>Java class</w:t>
-      </w:r>
-      <w:r>
-        <w:t xml:space="preserve"> that </w:t>
-      </w:r>
-      <w:r>
-        <w:rPr>
-          <w:szCs w:val="28"/>
-        </w:rPr>
-        <w:t>renders</w:t>
-      </w:r>
-      <w:r>
-        <w:t xml:space="preserve"> the page</w:t>
-      </w:r>
-      <w:r>
-        <w:t xml:space="preserve">. Within a bill-of-materials, </w:t>
-      </w:r>
-      <w:r>
-        <w:t xml:space="preserve">a page is given an arbitrary </w:t>
-      </w:r>
-      <w:r>
-        <w:rPr>
-          <w:i/>
-        </w:rPr>
-        <w:t>subtype</w:t>
-      </w:r>
-      <w:r>
-        <w:t xml:space="preserve"> that, in combination with the </w:t>
-      </w:r>
-      <w:r>
-        <w:rPr>
-          <w:i/>
-        </w:rPr>
-        <w:t>type</w:t>
-      </w:r>
-      <w:r>
-        <w:rPr>
-          <w:i/>
-        </w:rPr>
-        <w:t>,</w:t>
-      </w:r>
-      <w:r>
-        <w:t xml:space="preserve"> uniquely identifies each page.</w:t>
-      </w:r>
-    </w:p>
-    <w:p>
-      <w:pPr>
-        <w:pStyle w:val="Heading2"/>
-      </w:pPr>
-      <w:bookmarkStart w:id="8" w:name="_Toc517187759"/>
-      <w:r>
-        <w:t>Welcome Panel</w:t>
-      </w:r>
-      <w:bookmarkEnd w:id="8"/>
     </w:p>
     <w:p>
       <w:pPr>
@@ -5907,7 +5898,6 @@
           <w:noProof/>
           <w:sz w:val="28"/>
           <w:szCs w:val="28"/>
-          <w:lang w:eastAsia="zh-TW"/>
         </w:rPr>
         <w:drawing>
           <wp:inline distT="0" distB="0" distL="0" distR="0" wp14:anchorId="148E1450" wp14:editId="138D0FDD">
@@ -5927,7 +5917,7 @@
                     </pic:cNvPicPr>
                   </pic:nvPicPr>
                   <pic:blipFill>
-                    <a:blip r:embed="rId16">
+                    <a:blip r:embed="rId17">
                       <a:extLst>
                         <a:ext uri="{28A0092B-C50C-407E-A947-70E740481C1C}">
                           <a14:useLocalDpi xmlns:a14="http://schemas.microsoft.com/office/drawing/2010/main" val="0"/>
@@ -5972,14 +5962,27 @@
       <w:r>
         <w:t xml:space="preserve">Figure </w:t>
       </w:r>
-      <w:fldSimple w:instr=" SEQ Figure \* ARABIC ">
-        <w:r>
-          <w:rPr>
-            <w:noProof/>
-          </w:rPr>
-          <w:t>3</w:t>
-        </w:r>
-      </w:fldSimple>
+      <w:r>
+        <w:fldChar w:fldCharType="begin"/>
+      </w:r>
+      <w:r>
+        <w:instrText xml:space="preserve"> SEQ Figure \* ARABIC </w:instrText>
+      </w:r>
+      <w:r>
+        <w:fldChar w:fldCharType="separate"/>
+      </w:r>
+      <w:r>
+        <w:rPr>
+          <w:noProof/>
+        </w:rPr>
+        <w:t>3</w:t>
+      </w:r>
+      <w:r>
+        <w:rPr>
+          <w:noProof/>
+        </w:rPr>
+        <w:fldChar w:fldCharType="end"/>
+      </w:r>
       <w:r>
         <w:t xml:space="preserve"> – Welcome Panel</w:t>
       </w:r>
@@ -6201,11 +6204,11 @@
       <w:pPr>
         <w:pStyle w:val="Heading2"/>
       </w:pPr>
-      <w:bookmarkStart w:id="9" w:name="_Toc517187760"/>
+      <w:bookmarkStart w:id="8" w:name="_Toc517187760"/>
       <w:r>
         <w:t>License Panel</w:t>
       </w:r>
-      <w:bookmarkEnd w:id="9"/>
+      <w:bookmarkEnd w:id="8"/>
     </w:p>
     <w:p>
       <w:pPr>
@@ -6849,7 +6852,6 @@
           <w:noProof/>
           <w:sz w:val="28"/>
           <w:szCs w:val="28"/>
-          <w:lang w:eastAsia="zh-TW"/>
         </w:rPr>
         <w:lastRenderedPageBreak/>
         <w:drawing>
@@ -6870,7 +6872,7 @@
                     </pic:cNvPicPr>
                   </pic:nvPicPr>
                   <pic:blipFill>
-                    <a:blip r:embed="rId17">
+                    <a:blip r:embed="rId18">
                       <a:extLst>
                         <a:ext uri="{28A0092B-C50C-407E-A947-70E740481C1C}">
                           <a14:useLocalDpi xmlns:a14="http://schemas.microsoft.com/office/drawing/2010/main" val="0"/>
@@ -6907,14 +6909,27 @@
       <w:r>
         <w:t xml:space="preserve">Figure </w:t>
       </w:r>
-      <w:fldSimple w:instr=" SEQ Figure \* ARABIC ">
-        <w:r>
-          <w:rPr>
-            <w:noProof/>
-          </w:rPr>
-          <w:t>4</w:t>
-        </w:r>
-      </w:fldSimple>
+      <w:r>
+        <w:fldChar w:fldCharType="begin"/>
+      </w:r>
+      <w:r>
+        <w:instrText xml:space="preserve"> SEQ Figure \* ARABIC </w:instrText>
+      </w:r>
+      <w:r>
+        <w:fldChar w:fldCharType="separate"/>
+      </w:r>
+      <w:r>
+        <w:rPr>
+          <w:noProof/>
+        </w:rPr>
+        <w:t>4</w:t>
+      </w:r>
+      <w:r>
+        <w:rPr>
+          <w:noProof/>
+        </w:rPr>
+        <w:fldChar w:fldCharType="end"/>
+      </w:r>
       <w:r>
         <w:t xml:space="preserve"> – License Panel</w:t>
       </w:r>
@@ -6966,11 +6981,11 @@
       <w:pPr>
         <w:pStyle w:val="Heading2"/>
       </w:pPr>
-      <w:bookmarkStart w:id="10" w:name="_Toc517187761"/>
+      <w:bookmarkStart w:id="9" w:name="_Toc517187761"/>
       <w:r>
         <w:t>Backup Panel</w:t>
       </w:r>
-      <w:bookmarkEnd w:id="10"/>
+      <w:bookmarkEnd w:id="9"/>
     </w:p>
     <w:p>
       <w:pPr>
@@ -7338,7 +7353,6 @@
           <w:noProof/>
           <w:sz w:val="28"/>
           <w:szCs w:val="28"/>
-          <w:lang w:eastAsia="zh-TW"/>
         </w:rPr>
         <w:lastRenderedPageBreak/>
         <w:drawing>
@@ -7359,7 +7373,7 @@
                     </pic:cNvPicPr>
                   </pic:nvPicPr>
                   <pic:blipFill>
-                    <a:blip r:embed="rId18">
+                    <a:blip r:embed="rId19">
                       <a:extLst>
                         <a:ext uri="{28A0092B-C50C-407E-A947-70E740481C1C}">
                           <a14:useLocalDpi xmlns:a14="http://schemas.microsoft.com/office/drawing/2010/main" val="0"/>
@@ -7396,14 +7410,27 @@
       <w:r>
         <w:t xml:space="preserve">Figure </w:t>
       </w:r>
-      <w:fldSimple w:instr=" SEQ Figure \* ARABIC ">
-        <w:r>
-          <w:rPr>
-            <w:noProof/>
-          </w:rPr>
-          <w:t>5</w:t>
-        </w:r>
-      </w:fldSimple>
+      <w:r>
+        <w:fldChar w:fldCharType="begin"/>
+      </w:r>
+      <w:r>
+        <w:instrText xml:space="preserve"> SEQ Figure \* ARABIC </w:instrText>
+      </w:r>
+      <w:r>
+        <w:fldChar w:fldCharType="separate"/>
+      </w:r>
+      <w:r>
+        <w:rPr>
+          <w:noProof/>
+        </w:rPr>
+        <w:t>5</w:t>
+      </w:r>
+      <w:r>
+        <w:rPr>
+          <w:noProof/>
+        </w:rPr>
+        <w:fldChar w:fldCharType="end"/>
+      </w:r>
       <w:r>
         <w:t xml:space="preserve"> – Backup Panel</w:t>
       </w:r>
@@ -7431,16 +7458,7 @@
           <w:sz w:val="28"/>
           <w:szCs w:val="28"/>
         </w:rPr>
-        <w:t xml:space="preserve">Once the user selects the button to “Perform Backup”, the browser will (depending on how it is configured) display a dialog that allows selection of the destination for the </w:t>
-      </w:r>
-      <w:proofErr w:type="gramStart"/>
-      <w:r>
-        <w:rPr>
-          <w:rFonts w:ascii="Calibri" w:hAnsi="Calibri"/>
-          <w:sz w:val="28"/>
-          <w:szCs w:val="28"/>
-        </w:rPr>
-        <w:t xml:space="preserve">resulting  </w:t>
+        <w:t xml:space="preserve">Once the user selects the button to “Perform Backup”, the browser will (depending on how it is configured) display a dialog that allows selection of the destination for the resulting  </w:t>
       </w:r>
       <w:r>
         <w:rPr>
@@ -7449,20 +7467,8 @@
           <w:sz w:val="28"/>
           <w:szCs w:val="28"/>
         </w:rPr>
-        <w:t>.</w:t>
-      </w:r>
-      <w:proofErr w:type="spellStart"/>
-      <w:proofErr w:type="gramEnd"/>
-      <w:r>
-        <w:rPr>
-          <w:rFonts w:ascii="Calibri" w:hAnsi="Calibri"/>
-          <w:i/>
-          <w:sz w:val="28"/>
-          <w:szCs w:val="28"/>
-        </w:rPr>
-        <w:t>gwbk</w:t>
-      </w:r>
-      <w:proofErr w:type="spellEnd"/>
+        <w:t>.gwbk</w:t>
+      </w:r>
       <w:r>
         <w:rPr>
           <w:rFonts w:ascii="Calibri" w:hAnsi="Calibri"/>
@@ -7476,14 +7482,14 @@
       <w:pPr>
         <w:pStyle w:val="Heading2"/>
       </w:pPr>
-      <w:bookmarkStart w:id="11" w:name="_Toc517187762"/>
+      <w:bookmarkStart w:id="10" w:name="_Toc517187762"/>
       <w:r>
         <w:t>Site</w:t>
       </w:r>
       <w:r>
         <w:t xml:space="preserve"> Panel</w:t>
       </w:r>
-      <w:bookmarkEnd w:id="11"/>
+      <w:bookmarkEnd w:id="10"/>
     </w:p>
     <w:p>
       <w:pPr>
@@ -8264,21 +8270,12 @@
         </w:rPr>
         <w:t xml:space="preserve"> – the name of a </w:t>
       </w:r>
-      <w:proofErr w:type="spellStart"/>
-      <w:r>
-        <w:rPr>
-          <w:sz w:val="28"/>
-          <w:szCs w:val="28"/>
-        </w:rPr>
-        <w:t>datasource</w:t>
-      </w:r>
-      <w:proofErr w:type="spellEnd"/>
-      <w:r>
-        <w:rPr>
-          <w:sz w:val="28"/>
-          <w:szCs w:val="28"/>
-        </w:rPr>
-        <w:t xml:space="preserve"> to be assigned </w:t>
+      <w:r>
+        <w:rPr>
+          <w:sz w:val="28"/>
+          <w:szCs w:val="28"/>
+        </w:rPr>
+        <w:t xml:space="preserve">datasource to be assigned </w:t>
       </w:r>
       <w:r>
         <w:rPr>
@@ -8327,46 +8324,14 @@
           <w:sz w:val="28"/>
           <w:szCs w:val="28"/>
         </w:rPr>
-        <w:t xml:space="preserve"> the default production or test </w:t>
-      </w:r>
-      <w:proofErr w:type="spellStart"/>
-      <w:r>
-        <w:rPr>
-          <w:sz w:val="28"/>
-          <w:szCs w:val="28"/>
-        </w:rPr>
-        <w:t>datasource</w:t>
-      </w:r>
-      <w:proofErr w:type="spellEnd"/>
-      <w:r>
-        <w:rPr>
-          <w:sz w:val="28"/>
-          <w:szCs w:val="28"/>
-        </w:rPr>
-        <w:t xml:space="preserve">. </w:t>
-      </w:r>
-      <w:r>
-        <w:rPr>
-          <w:sz w:val="28"/>
-          <w:szCs w:val="28"/>
-        </w:rPr>
-        <w:t xml:space="preserve">The set of </w:t>
-      </w:r>
-      <w:proofErr w:type="spellStart"/>
-      <w:r>
-        <w:rPr>
-          <w:sz w:val="28"/>
-          <w:szCs w:val="28"/>
-        </w:rPr>
-        <w:t>datasources</w:t>
-      </w:r>
-      <w:proofErr w:type="spellEnd"/>
-      <w:r>
-        <w:rPr>
-          <w:sz w:val="28"/>
-          <w:szCs w:val="28"/>
-        </w:rPr>
-        <w:t xml:space="preserve"> required at any particular site must be pre-defined in </w:t>
+        <w:t xml:space="preserve"> the default production or test datasource. </w:t>
+      </w:r>
+      <w:r>
+        <w:rPr>
+          <w:sz w:val="28"/>
+          <w:szCs w:val="28"/>
+        </w:rPr>
+        <w:t xml:space="preserve">The set of datasources required at any particular site must be pre-defined in </w:t>
       </w:r>
       <w:r>
         <w:rPr>
@@ -8387,23 +8352,7 @@
           <w:sz w:val="28"/>
           <w:szCs w:val="28"/>
         </w:rPr>
-        <w:t xml:space="preserve"> Unlike with a single-site installation, the </w:t>
-      </w:r>
-      <w:proofErr w:type="spellStart"/>
-      <w:r>
-        <w:rPr>
-          <w:sz w:val="28"/>
-          <w:szCs w:val="28"/>
-        </w:rPr>
-        <w:t>datasource</w:t>
-      </w:r>
-      <w:proofErr w:type="spellEnd"/>
-      <w:r>
-        <w:rPr>
-          <w:sz w:val="28"/>
-          <w:szCs w:val="28"/>
-        </w:rPr>
-        <w:t xml:space="preserve"> names are pre-set in the installer.</w:t>
+        <w:t xml:space="preserve"> Unlike with a single-site installation, the datasource names are pre-set in the installer.</w:t>
       </w:r>
     </w:p>
     <w:p>
@@ -9160,14 +9109,27 @@
       <w:r>
         <w:t xml:space="preserve">Figure </w:t>
       </w:r>
-      <w:fldSimple w:instr=" SEQ Figure \* ARABIC ">
-        <w:r>
-          <w:rPr>
-            <w:noProof/>
-          </w:rPr>
-          <w:t>6</w:t>
-        </w:r>
-      </w:fldSimple>
+      <w:r>
+        <w:fldChar w:fldCharType="begin"/>
+      </w:r>
+      <w:r>
+        <w:instrText xml:space="preserve"> SEQ Figure \* ARABIC </w:instrText>
+      </w:r>
+      <w:r>
+        <w:fldChar w:fldCharType="separate"/>
+      </w:r>
+      <w:r>
+        <w:rPr>
+          <w:noProof/>
+        </w:rPr>
+        <w:t>6</w:t>
+      </w:r>
+      <w:r>
+        <w:rPr>
+          <w:noProof/>
+        </w:rPr>
+        <w:fldChar w:fldCharType="end"/>
+      </w:r>
       <w:r>
         <w:t xml:space="preserve"> – </w:t>
       </w:r>
@@ -9233,11 +9195,11 @@
       <w:pPr>
         <w:pStyle w:val="Heading2"/>
       </w:pPr>
-      <w:bookmarkStart w:id="12" w:name="_Toc517187763"/>
+      <w:bookmarkStart w:id="11" w:name="_Toc517187763"/>
       <w:r>
         <w:t>Feature Panel</w:t>
       </w:r>
-      <w:bookmarkEnd w:id="12"/>
+      <w:bookmarkEnd w:id="11"/>
     </w:p>
     <w:p>
       <w:pPr>
@@ -9701,7 +9663,6 @@
           <w:noProof/>
           <w:sz w:val="28"/>
           <w:szCs w:val="28"/>
-          <w:lang w:eastAsia="zh-TW"/>
         </w:rPr>
         <w:lastRenderedPageBreak/>
         <w:drawing>
@@ -9722,7 +9683,7 @@
                     </pic:cNvPicPr>
                   </pic:nvPicPr>
                   <pic:blipFill>
-                    <a:blip r:embed="rId19">
+                    <a:blip r:embed="rId20">
                       <a:extLst>
                         <a:ext uri="{28A0092B-C50C-407E-A947-70E740481C1C}">
                           <a14:useLocalDpi xmlns:a14="http://schemas.microsoft.com/office/drawing/2010/main" val="0"/>
@@ -9770,14 +9731,27 @@
       <w:r>
         <w:t xml:space="preserve">Figure </w:t>
       </w:r>
-      <w:fldSimple w:instr=" SEQ Figure \* ARABIC ">
-        <w:r>
-          <w:rPr>
-            <w:noProof/>
-          </w:rPr>
-          <w:t>7</w:t>
-        </w:r>
-      </w:fldSimple>
+      <w:r>
+        <w:fldChar w:fldCharType="begin"/>
+      </w:r>
+      <w:r>
+        <w:instrText xml:space="preserve"> SEQ Figure \* ARABIC </w:instrText>
+      </w:r>
+      <w:r>
+        <w:fldChar w:fldCharType="separate"/>
+      </w:r>
+      <w:r>
+        <w:rPr>
+          <w:noProof/>
+        </w:rPr>
+        <w:t>7</w:t>
+      </w:r>
+      <w:r>
+        <w:rPr>
+          <w:noProof/>
+        </w:rPr>
+        <w:fldChar w:fldCharType="end"/>
+      </w:r>
       <w:r>
         <w:t xml:space="preserve"> –Feature Panel</w:t>
       </w:r>
@@ -9786,11 +9760,11 @@
       <w:pPr>
         <w:pStyle w:val="Heading2"/>
       </w:pPr>
-      <w:bookmarkStart w:id="13" w:name="_Toc517187764"/>
+      <w:bookmarkStart w:id="12" w:name="_Toc517187764"/>
       <w:r>
         <w:t>Interface Definition Panel</w:t>
       </w:r>
-      <w:bookmarkEnd w:id="13"/>
+      <w:bookmarkEnd w:id="12"/>
     </w:p>
     <w:p>
       <w:pPr>
@@ -10568,7 +10542,6 @@
           <w:szCs w:val="28"/>
         </w:rPr>
       </w:pPr>
-      <w:proofErr w:type="spellStart"/>
       <w:r>
         <w:rPr>
           <w:sz w:val="28"/>
@@ -10576,7 +10549,6 @@
         </w:rPr>
         <w:t>batchexpert</w:t>
       </w:r>
-      <w:proofErr w:type="spellEnd"/>
     </w:p>
     <w:p>
       <w:pPr>
@@ -10590,7 +10562,6 @@
           <w:szCs w:val="28"/>
         </w:rPr>
       </w:pPr>
-      <w:proofErr w:type="spellStart"/>
       <w:r>
         <w:rPr>
           <w:sz w:val="28"/>
@@ -10598,7 +10569,6 @@
         </w:rPr>
         <w:t>pysfc</w:t>
       </w:r>
-      <w:proofErr w:type="spellEnd"/>
     </w:p>
     <w:p>
       <w:pPr>
@@ -10816,9 +10786,6 @@
         <w:pStyle w:val="XML"/>
       </w:pPr>
       <w:r>
-        <w:rPr>
-          <w:lang w:eastAsia="zh-TW"/>
-        </w:rPr>
         <w:drawing>
           <wp:inline distT="0" distB="0" distL="0" distR="0" wp14:anchorId="01E4334B" wp14:editId="2A9075ED">
             <wp:extent cx="5943600" cy="3472665"/>
@@ -10837,7 +10804,7 @@
                     </pic:cNvPicPr>
                   </pic:nvPicPr>
                   <pic:blipFill>
-                    <a:blip r:embed="rId20">
+                    <a:blip r:embed="rId21">
                       <a:extLst>
                         <a:ext uri="{28A0092B-C50C-407E-A947-70E740481C1C}">
                           <a14:useLocalDpi xmlns:a14="http://schemas.microsoft.com/office/drawing/2010/main" val="0"/>
@@ -10882,14 +10849,27 @@
       <w:r>
         <w:t xml:space="preserve">Figure </w:t>
       </w:r>
-      <w:fldSimple w:instr=" SEQ Figure \* ARABIC ">
-        <w:r>
-          <w:rPr>
-            <w:noProof/>
-          </w:rPr>
-          <w:t>8</w:t>
-        </w:r>
-      </w:fldSimple>
+      <w:r>
+        <w:fldChar w:fldCharType="begin"/>
+      </w:r>
+      <w:r>
+        <w:instrText xml:space="preserve"> SEQ Figure \* ARABIC </w:instrText>
+      </w:r>
+      <w:r>
+        <w:fldChar w:fldCharType="separate"/>
+      </w:r>
+      <w:r>
+        <w:rPr>
+          <w:noProof/>
+        </w:rPr>
+        <w:t>8</w:t>
+      </w:r>
+      <w:r>
+        <w:rPr>
+          <w:noProof/>
+        </w:rPr>
+        <w:fldChar w:fldCharType="end"/>
+      </w:r>
       <w:r>
         <w:t xml:space="preserve"> – Interface Definition Panel</w:t>
       </w:r>
@@ -10925,11 +10905,11 @@
       <w:pPr>
         <w:pStyle w:val="Heading2"/>
       </w:pPr>
-      <w:bookmarkStart w:id="14" w:name="_Toc517187765"/>
+      <w:bookmarkStart w:id="13" w:name="_Toc517187765"/>
       <w:r>
         <w:t>Cleanup Panel</w:t>
       </w:r>
-      <w:bookmarkEnd w:id="14"/>
+      <w:bookmarkEnd w:id="13"/>
     </w:p>
     <w:p>
       <w:pPr>
@@ -12189,7 +12169,6 @@
           <w:noProof/>
           <w:sz w:val="28"/>
           <w:szCs w:val="28"/>
-          <w:lang w:eastAsia="zh-TW"/>
         </w:rPr>
         <w:drawing>
           <wp:inline distT="0" distB="0" distL="0" distR="0" wp14:anchorId="072982C2" wp14:editId="742A0F0B">
@@ -12209,7 +12188,7 @@
                     </pic:cNvPicPr>
                   </pic:nvPicPr>
                   <pic:blipFill>
-                    <a:blip r:embed="rId21">
+                    <a:blip r:embed="rId22">
                       <a:extLst>
                         <a:ext uri="{28A0092B-C50C-407E-A947-70E740481C1C}">
                           <a14:useLocalDpi xmlns:a14="http://schemas.microsoft.com/office/drawing/2010/main" val="0"/>
@@ -12254,14 +12233,27 @@
       <w:r>
         <w:t xml:space="preserve">Figure </w:t>
       </w:r>
-      <w:fldSimple w:instr=" SEQ Figure \* ARABIC ">
-        <w:r>
-          <w:rPr>
-            <w:noProof/>
-          </w:rPr>
-          <w:t>9</w:t>
-        </w:r>
-      </w:fldSimple>
+      <w:r>
+        <w:fldChar w:fldCharType="begin"/>
+      </w:r>
+      <w:r>
+        <w:instrText xml:space="preserve"> SEQ Figure \* ARABIC </w:instrText>
+      </w:r>
+      <w:r>
+        <w:fldChar w:fldCharType="separate"/>
+      </w:r>
+      <w:r>
+        <w:rPr>
+          <w:noProof/>
+        </w:rPr>
+        <w:t>9</w:t>
+      </w:r>
+      <w:r>
+        <w:rPr>
+          <w:noProof/>
+        </w:rPr>
+        <w:fldChar w:fldCharType="end"/>
+      </w:r>
       <w:r>
         <w:t xml:space="preserve"> – Cleanup Panel</w:t>
       </w:r>
@@ -12279,12 +12271,12 @@
       <w:pPr>
         <w:pStyle w:val="Heading2"/>
       </w:pPr>
-      <w:bookmarkStart w:id="15" w:name="_Toc517187766"/>
+      <w:bookmarkStart w:id="14" w:name="_Toc517187766"/>
       <w:r>
         <w:lastRenderedPageBreak/>
         <w:t>Authentication Panel</w:t>
       </w:r>
-      <w:bookmarkEnd w:id="15"/>
+      <w:bookmarkEnd w:id="14"/>
     </w:p>
     <w:p>
       <w:pPr>
@@ -12983,7 +12975,6 @@
           <w:noProof/>
           <w:sz w:val="28"/>
           <w:szCs w:val="28"/>
-          <w:lang w:eastAsia="zh-TW"/>
         </w:rPr>
         <w:drawing>
           <wp:inline distT="0" distB="0" distL="0" distR="0" wp14:anchorId="31D4EE91" wp14:editId="08705AC4">
@@ -13003,7 +12994,7 @@
                     </pic:cNvPicPr>
                   </pic:nvPicPr>
                   <pic:blipFill>
-                    <a:blip r:embed="rId22">
+                    <a:blip r:embed="rId23">
                       <a:extLst>
                         <a:ext uri="{28A0092B-C50C-407E-A947-70E740481C1C}">
                           <a14:useLocalDpi xmlns:a14="http://schemas.microsoft.com/office/drawing/2010/main" val="0"/>
@@ -13048,14 +13039,27 @@
       <w:r>
         <w:t xml:space="preserve">Figure </w:t>
       </w:r>
-      <w:fldSimple w:instr=" SEQ Figure \* ARABIC ">
-        <w:r>
-          <w:rPr>
-            <w:noProof/>
-          </w:rPr>
-          <w:t>10</w:t>
-        </w:r>
-      </w:fldSimple>
+      <w:r>
+        <w:fldChar w:fldCharType="begin"/>
+      </w:r>
+      <w:r>
+        <w:instrText xml:space="preserve"> SEQ Figure \* ARABIC </w:instrText>
+      </w:r>
+      <w:r>
+        <w:fldChar w:fldCharType="separate"/>
+      </w:r>
+      <w:r>
+        <w:rPr>
+          <w:noProof/>
+        </w:rPr>
+        <w:t>10</w:t>
+      </w:r>
+      <w:r>
+        <w:rPr>
+          <w:noProof/>
+        </w:rPr>
+        <w:fldChar w:fldCharType="end"/>
+      </w:r>
       <w:r>
         <w:t xml:space="preserve"> – </w:t>
       </w:r>
@@ -13108,11 +13112,11 @@
       <w:pPr>
         <w:pStyle w:val="Heading2"/>
       </w:pPr>
-      <w:bookmarkStart w:id="16" w:name="_Toc517187767"/>
+      <w:bookmarkStart w:id="15" w:name="_Toc517187767"/>
       <w:r>
         <w:t>Icon Panel</w:t>
       </w:r>
-      <w:bookmarkEnd w:id="16"/>
+      <w:bookmarkEnd w:id="15"/>
     </w:p>
     <w:p>
       <w:pPr>
@@ -13996,7 +14000,6 @@
           <w:noProof/>
           <w:sz w:val="28"/>
           <w:szCs w:val="28"/>
-          <w:lang w:eastAsia="zh-TW"/>
         </w:rPr>
         <w:drawing>
           <wp:inline distT="0" distB="0" distL="0" distR="0" wp14:anchorId="40776B18" wp14:editId="78C5E7E0">
@@ -14016,7 +14019,7 @@
                     </pic:cNvPicPr>
                   </pic:nvPicPr>
                   <pic:blipFill>
-                    <a:blip r:embed="rId23">
+                    <a:blip r:embed="rId24">
                       <a:extLst>
                         <a:ext uri="{28A0092B-C50C-407E-A947-70E740481C1C}">
                           <a14:useLocalDpi xmlns:a14="http://schemas.microsoft.com/office/drawing/2010/main" val="0"/>
@@ -14062,14 +14065,27 @@
       <w:r>
         <w:t xml:space="preserve">Figure </w:t>
       </w:r>
-      <w:fldSimple w:instr=" SEQ Figure \* ARABIC ">
-        <w:r>
-          <w:rPr>
-            <w:noProof/>
-          </w:rPr>
-          <w:t>11</w:t>
-        </w:r>
-      </w:fldSimple>
+      <w:r>
+        <w:fldChar w:fldCharType="begin"/>
+      </w:r>
+      <w:r>
+        <w:instrText xml:space="preserve"> SEQ Figure \* ARABIC </w:instrText>
+      </w:r>
+      <w:r>
+        <w:fldChar w:fldCharType="separate"/>
+      </w:r>
+      <w:r>
+        <w:rPr>
+          <w:noProof/>
+        </w:rPr>
+        <w:t>11</w:t>
+      </w:r>
+      <w:r>
+        <w:rPr>
+          <w:noProof/>
+        </w:rPr>
+        <w:fldChar w:fldCharType="end"/>
+      </w:r>
       <w:r>
         <w:t xml:space="preserve"> – Icon Panel</w:t>
       </w:r>
@@ -14096,11 +14112,11 @@
       <w:pPr>
         <w:pStyle w:val="Heading2"/>
       </w:pPr>
-      <w:bookmarkStart w:id="17" w:name="_Toc517187768"/>
+      <w:bookmarkStart w:id="16" w:name="_Toc517187768"/>
       <w:r>
         <w:t>File Panel</w:t>
       </w:r>
-      <w:bookmarkEnd w:id="17"/>
+      <w:bookmarkEnd w:id="16"/>
     </w:p>
     <w:p>
       <w:pPr>
@@ -16185,9 +16201,6 @@
         <w:pStyle w:val="XML"/>
       </w:pPr>
       <w:r>
-        <w:rPr>
-          <w:lang w:eastAsia="zh-TW"/>
-        </w:rPr>
         <w:drawing>
           <wp:inline distT="0" distB="0" distL="0" distR="0" wp14:anchorId="7A25DAB2" wp14:editId="1943DFFE">
             <wp:extent cx="5943600" cy="2526484"/>
@@ -16206,7 +16219,7 @@
                     </pic:cNvPicPr>
                   </pic:nvPicPr>
                   <pic:blipFill>
-                    <a:blip r:embed="rId24">
+                    <a:blip r:embed="rId25">
                       <a:extLst>
                         <a:ext uri="{28A0092B-C50C-407E-A947-70E740481C1C}">
                           <a14:useLocalDpi xmlns:a14="http://schemas.microsoft.com/office/drawing/2010/main" val="0"/>
@@ -16246,14 +16259,27 @@
       <w:r>
         <w:t xml:space="preserve">Figure </w:t>
       </w:r>
-      <w:fldSimple w:instr=" SEQ Figure \* ARABIC ">
-        <w:r>
-          <w:rPr>
-            <w:noProof/>
-          </w:rPr>
-          <w:t>12</w:t>
-        </w:r>
-      </w:fldSimple>
+      <w:r>
+        <w:fldChar w:fldCharType="begin"/>
+      </w:r>
+      <w:r>
+        <w:instrText xml:space="preserve"> SEQ Figure \* ARABIC </w:instrText>
+      </w:r>
+      <w:r>
+        <w:fldChar w:fldCharType="separate"/>
+      </w:r>
+      <w:r>
+        <w:rPr>
+          <w:noProof/>
+        </w:rPr>
+        <w:t>12</w:t>
+      </w:r>
+      <w:r>
+        <w:rPr>
+          <w:noProof/>
+        </w:rPr>
+        <w:fldChar w:fldCharType="end"/>
+      </w:r>
       <w:r>
         <w:t xml:space="preserve"> –File Panel</w:t>
       </w:r>
@@ -16271,11 +16297,11 @@
       <w:pPr>
         <w:pStyle w:val="Heading2"/>
       </w:pPr>
-      <w:bookmarkStart w:id="18" w:name="_Toc517187769"/>
+      <w:bookmarkStart w:id="17" w:name="_Toc517187769"/>
       <w:r>
         <w:t>Database Panel</w:t>
       </w:r>
-      <w:bookmarkEnd w:id="18"/>
+      <w:bookmarkEnd w:id="17"/>
     </w:p>
     <w:p>
       <w:pPr>
@@ -18129,7 +18155,6 @@
           <w:noProof/>
           <w:sz w:val="28"/>
           <w:szCs w:val="28"/>
-          <w:lang w:eastAsia="zh-TW"/>
         </w:rPr>
         <w:drawing>
           <wp:inline distT="0" distB="0" distL="0" distR="0" wp14:anchorId="150A51AF" wp14:editId="3DFF4186">
@@ -18149,7 +18174,7 @@
                     </pic:cNvPicPr>
                   </pic:nvPicPr>
                   <pic:blipFill>
-                    <a:blip r:embed="rId25">
+                    <a:blip r:embed="rId26">
                       <a:extLst>
                         <a:ext uri="{28A0092B-C50C-407E-A947-70E740481C1C}">
                           <a14:useLocalDpi xmlns:a14="http://schemas.microsoft.com/office/drawing/2010/main" val="0"/>
@@ -18195,14 +18220,27 @@
       <w:r>
         <w:t xml:space="preserve">Figure </w:t>
       </w:r>
-      <w:fldSimple w:instr=" SEQ Figure \* ARABIC ">
-        <w:r>
-          <w:rPr>
-            <w:noProof/>
-          </w:rPr>
-          <w:t>13</w:t>
-        </w:r>
-      </w:fldSimple>
+      <w:r>
+        <w:fldChar w:fldCharType="begin"/>
+      </w:r>
+      <w:r>
+        <w:instrText xml:space="preserve"> SEQ Figure \* ARABIC </w:instrText>
+      </w:r>
+      <w:r>
+        <w:fldChar w:fldCharType="separate"/>
+      </w:r>
+      <w:r>
+        <w:rPr>
+          <w:noProof/>
+        </w:rPr>
+        <w:t>13</w:t>
+      </w:r>
+      <w:r>
+        <w:rPr>
+          <w:noProof/>
+        </w:rPr>
+        <w:fldChar w:fldCharType="end"/>
+      </w:r>
       <w:r>
         <w:t xml:space="preserve"> –Database Panel</w:t>
       </w:r>
@@ -18280,11 +18318,11 @@
       <w:pPr>
         <w:pStyle w:val="Heading2"/>
       </w:pPr>
-      <w:bookmarkStart w:id="19" w:name="_Toc517187770"/>
+      <w:bookmarkStart w:id="18" w:name="_Toc517187770"/>
       <w:r>
         <w:t>Module Panel</w:t>
       </w:r>
-      <w:bookmarkEnd w:id="19"/>
+      <w:bookmarkEnd w:id="18"/>
     </w:p>
     <w:p>
       <w:pPr>
@@ -19160,9 +19198,6 @@
         <w:pStyle w:val="XML"/>
       </w:pPr>
       <w:r>
-        <w:rPr>
-          <w:lang w:eastAsia="zh-TW"/>
-        </w:rPr>
         <w:drawing>
           <wp:inline distT="0" distB="0" distL="0" distR="0" wp14:anchorId="1B2BA96D" wp14:editId="750F727E">
             <wp:extent cx="5943600" cy="2329802"/>
@@ -19181,7 +19216,7 @@
                     </pic:cNvPicPr>
                   </pic:nvPicPr>
                   <pic:blipFill>
-                    <a:blip r:embed="rId26">
+                    <a:blip r:embed="rId27">
                       <a:extLst>
                         <a:ext uri="{28A0092B-C50C-407E-A947-70E740481C1C}">
                           <a14:useLocalDpi xmlns:a14="http://schemas.microsoft.com/office/drawing/2010/main" val="0"/>
@@ -19221,14 +19256,27 @@
       <w:r>
         <w:t xml:space="preserve">Figure </w:t>
       </w:r>
-      <w:fldSimple w:instr=" SEQ Figure \* ARABIC ">
-        <w:r>
-          <w:rPr>
-            <w:noProof/>
-          </w:rPr>
-          <w:t>14</w:t>
-        </w:r>
-      </w:fldSimple>
+      <w:r>
+        <w:fldChar w:fldCharType="begin"/>
+      </w:r>
+      <w:r>
+        <w:instrText xml:space="preserve"> SEQ Figure \* ARABIC </w:instrText>
+      </w:r>
+      <w:r>
+        <w:fldChar w:fldCharType="separate"/>
+      </w:r>
+      <w:r>
+        <w:rPr>
+          <w:noProof/>
+        </w:rPr>
+        <w:t>14</w:t>
+      </w:r>
+      <w:r>
+        <w:rPr>
+          <w:noProof/>
+        </w:rPr>
+        <w:fldChar w:fldCharType="end"/>
+      </w:r>
       <w:r>
         <w:t xml:space="preserve"> –Module Panel</w:t>
       </w:r>
@@ -19238,12 +19286,12 @@
       <w:pPr>
         <w:pStyle w:val="Heading2"/>
       </w:pPr>
-      <w:bookmarkStart w:id="20" w:name="_Toc517187771"/>
+      <w:bookmarkStart w:id="19" w:name="_Toc517187771"/>
       <w:r>
         <w:lastRenderedPageBreak/>
         <w:t>Python Panel</w:t>
       </w:r>
-      <w:bookmarkEnd w:id="20"/>
+      <w:bookmarkEnd w:id="19"/>
     </w:p>
     <w:p>
       <w:pPr>
@@ -19292,19 +19340,8 @@
           <w:sz w:val="28"/>
           <w:szCs w:val="28"/>
         </w:rPr>
-        <w:t>user-lib/</w:t>
-      </w:r>
-      <w:proofErr w:type="spellStart"/>
-      <w:r>
-        <w:rPr>
-          <w:rFonts w:ascii="Calibri" w:hAnsi="Calibri"/>
-          <w:i/>
-          <w:sz w:val="28"/>
-          <w:szCs w:val="28"/>
-        </w:rPr>
-        <w:t>pylib</w:t>
-      </w:r>
-      <w:proofErr w:type="spellEnd"/>
+        <w:t>user-lib/pylib</w:t>
+      </w:r>
       <w:r>
         <w:rPr>
           <w:rFonts w:ascii="Calibri" w:hAnsi="Calibri"/>
@@ -20940,7 +20977,6 @@
           <w:noProof/>
           <w:sz w:val="28"/>
           <w:szCs w:val="28"/>
-          <w:lang w:eastAsia="zh-TW"/>
         </w:rPr>
         <w:lastRenderedPageBreak/>
         <w:drawing>
@@ -20961,7 +20997,7 @@
                     </pic:cNvPicPr>
                   </pic:nvPicPr>
                   <pic:blipFill>
-                    <a:blip r:embed="rId25">
+                    <a:blip r:embed="rId26">
                       <a:extLst>
                         <a:ext uri="{28A0092B-C50C-407E-A947-70E740481C1C}">
                           <a14:useLocalDpi xmlns:a14="http://schemas.microsoft.com/office/drawing/2010/main" val="0"/>
@@ -21007,14 +21043,27 @@
       <w:r>
         <w:t xml:space="preserve">Figure </w:t>
       </w:r>
-      <w:fldSimple w:instr=" SEQ Figure \* ARABIC ">
-        <w:r>
-          <w:rPr>
-            <w:noProof/>
-          </w:rPr>
-          <w:t>15</w:t>
-        </w:r>
-      </w:fldSimple>
+      <w:r>
+        <w:fldChar w:fldCharType="begin"/>
+      </w:r>
+      <w:r>
+        <w:instrText xml:space="preserve"> SEQ Figure \* ARABIC </w:instrText>
+      </w:r>
+      <w:r>
+        <w:fldChar w:fldCharType="separate"/>
+      </w:r>
+      <w:r>
+        <w:rPr>
+          <w:noProof/>
+        </w:rPr>
+        <w:t>15</w:t>
+      </w:r>
+      <w:r>
+        <w:rPr>
+          <w:noProof/>
+        </w:rPr>
+        <w:fldChar w:fldCharType="end"/>
+      </w:r>
       <w:r>
         <w:t xml:space="preserve"> –Python Panel</w:t>
       </w:r>
@@ -21023,11 +21072,11 @@
       <w:pPr>
         <w:pStyle w:val="Heading2"/>
       </w:pPr>
-      <w:bookmarkStart w:id="21" w:name="_Toc517187772"/>
+      <w:bookmarkStart w:id="20" w:name="_Toc517187772"/>
       <w:r>
         <w:t>ScanClass Panel</w:t>
       </w:r>
-      <w:bookmarkEnd w:id="21"/>
+      <w:bookmarkEnd w:id="20"/>
     </w:p>
     <w:p>
       <w:pPr>
@@ -21948,7 +21997,6 @@
           <w:noProof/>
           <w:sz w:val="28"/>
           <w:szCs w:val="28"/>
-          <w:lang w:eastAsia="zh-TW"/>
         </w:rPr>
         <w:drawing>
           <wp:inline distT="0" distB="0" distL="0" distR="0" wp14:anchorId="312EF749" wp14:editId="71D16968">
@@ -21968,7 +22016,7 @@
                     </pic:cNvPicPr>
                   </pic:nvPicPr>
                   <pic:blipFill>
-                    <a:blip r:embed="rId27">
+                    <a:blip r:embed="rId28">
                       <a:extLst>
                         <a:ext uri="{28A0092B-C50C-407E-A947-70E740481C1C}">
                           <a14:useLocalDpi xmlns:a14="http://schemas.microsoft.com/office/drawing/2010/main" val="0"/>
@@ -22008,24 +22056,29 @@
       <w:r>
         <w:t xml:space="preserve">Figure </w:t>
       </w:r>
-      <w:fldSimple w:instr=" SEQ Figure \* ARABIC ">
-        <w:r>
-          <w:rPr>
-            <w:noProof/>
-          </w:rPr>
-          <w:t>16</w:t>
-        </w:r>
-      </w:fldSimple>
-      <w:r>
-        <w:t xml:space="preserve"> –</w:t>
-      </w:r>
-      <w:proofErr w:type="spellStart"/>
-      <w:r>
-        <w:t>ScanClass</w:t>
-      </w:r>
-      <w:proofErr w:type="spellEnd"/>
-      <w:r>
-        <w:t xml:space="preserve"> Panel</w:t>
+      <w:r>
+        <w:fldChar w:fldCharType="begin"/>
+      </w:r>
+      <w:r>
+        <w:instrText xml:space="preserve"> SEQ Figure \* ARABIC </w:instrText>
+      </w:r>
+      <w:r>
+        <w:fldChar w:fldCharType="separate"/>
+      </w:r>
+      <w:r>
+        <w:rPr>
+          <w:noProof/>
+        </w:rPr>
+        <w:t>16</w:t>
+      </w:r>
+      <w:r>
+        <w:rPr>
+          <w:noProof/>
+        </w:rPr>
+        <w:fldChar w:fldCharType="end"/>
+      </w:r>
+      <w:r>
+        <w:t xml:space="preserve"> –ScanClass Panel</w:t>
       </w:r>
     </w:p>
     <w:p/>
@@ -22039,11 +22092,11 @@
       <w:pPr>
         <w:pStyle w:val="Heading2"/>
       </w:pPr>
-      <w:bookmarkStart w:id="22" w:name="_Toc517187773"/>
+      <w:bookmarkStart w:id="21" w:name="_Toc517187773"/>
       <w:r>
         <w:t>Tag Panel</w:t>
       </w:r>
-      <w:bookmarkEnd w:id="22"/>
+      <w:bookmarkEnd w:id="21"/>
     </w:p>
     <w:p>
       <w:pPr>
@@ -22536,6 +22589,7 @@
         <w:pStyle w:val="XML"/>
         <w:ind w:left="720"/>
         <w:rPr>
+          <w:color w:val="008080"/>
           <w:sz w:val="18"/>
           <w:szCs w:val="18"/>
         </w:rPr>
@@ -22648,7 +22702,7 @@
       </w:pPr>
       <w:r>
         <w:rPr>
-          <w:color w:val="000000"/>
+          <w:color w:val="008080"/>
           <w:sz w:val="18"/>
           <w:szCs w:val="18"/>
         </w:rPr>
@@ -22668,7 +22722,7 @@
           <w:sz w:val="18"/>
           <w:szCs w:val="18"/>
         </w:rPr>
-        <w:t>artifact</w:t>
+        <w:t>property</w:t>
       </w:r>
       <w:r>
         <w:rPr>
@@ -22692,22 +22746,7 @@
           <w:sz w:val="18"/>
           <w:szCs w:val="18"/>
         </w:rPr>
-        <w:t>"UDT Definitions"</w:t>
-      </w:r>
-      <w:r>
-        <w:rPr>
-          <w:sz w:val="18"/>
-          <w:szCs w:val="18"/>
-        </w:rPr>
-        <w:t xml:space="preserve"> type</w:t>
-      </w:r>
-      <w:r>
-        <w:rPr>
-          <w:color w:val="000000"/>
-          <w:sz w:val="18"/>
-          <w:szCs w:val="18"/>
-        </w:rPr>
-        <w:t>=</w:t>
+        <w:t>"</w:t>
       </w:r>
       <w:r>
         <w:rPr>
@@ -22716,22 +22755,7 @@
           <w:sz w:val="18"/>
           <w:szCs w:val="18"/>
         </w:rPr>
-        <w:t>"tag"</w:t>
-      </w:r>
-      <w:r>
-        <w:rPr>
-          <w:sz w:val="18"/>
-          <w:szCs w:val="18"/>
-        </w:rPr>
-        <w:t xml:space="preserve"> subtype</w:t>
-      </w:r>
-      <w:r>
-        <w:rPr>
-          <w:color w:val="000000"/>
-          <w:sz w:val="18"/>
-          <w:szCs w:val="18"/>
-        </w:rPr>
-        <w:t>=</w:t>
+        <w:t>historical</w:t>
       </w:r>
       <w:r>
         <w:rPr>
@@ -22740,7 +22764,47 @@
           <w:sz w:val="18"/>
           <w:szCs w:val="18"/>
         </w:rPr>
-        <w:t>"xml"</w:t>
+        <w:t>provider"</w:t>
+      </w:r>
+      <w:r>
+        <w:rPr>
+          <w:sz w:val="18"/>
+          <w:szCs w:val="18"/>
+        </w:rPr>
+        <w:t xml:space="preserve"> type</w:t>
+      </w:r>
+      <w:r>
+        <w:rPr>
+          <w:color w:val="000000"/>
+          <w:sz w:val="18"/>
+          <w:szCs w:val="18"/>
+        </w:rPr>
+        <w:t>=</w:t>
+      </w:r>
+      <w:r>
+        <w:rPr>
+          <w:i/>
+          <w:iCs/>
+          <w:sz w:val="18"/>
+          <w:szCs w:val="18"/>
+        </w:rPr>
+        <w:t>"production"</w:t>
+      </w:r>
+      <w:r>
+        <w:rPr>
+          <w:color w:val="008080"/>
+          <w:sz w:val="18"/>
+          <w:szCs w:val="18"/>
+        </w:rPr>
+        <w:t>&gt;&lt;/</w:t>
+      </w:r>
+      <w:r>
+        <w:rPr>
+          <w:color w:val="3F7F7F"/>
+          <w:sz w:val="18"/>
+          <w:szCs w:val="18"/>
+        </w:rPr>
+        <w:t>property</w:t>
       </w:r>
       <w:r>
         <w:rPr>
@@ -22762,13 +22826,7 @@
       </w:pPr>
       <w:r>
         <w:rPr>
-          <w:sz w:val="18"/>
-          <w:szCs w:val="18"/>
-        </w:rPr>
-        <w:tab/>
-      </w:r>
-      <w:r>
-        <w:rPr>
+          <w:color w:val="000000"/>
           <w:sz w:val="18"/>
           <w:szCs w:val="18"/>
         </w:rPr>
@@ -22788,38 +22846,79 @@
           <w:sz w:val="18"/>
           <w:szCs w:val="18"/>
         </w:rPr>
-        <w:t>location</w:t>
-      </w:r>
-      <w:r>
-        <w:rPr>
-          <w:color w:val="008080"/>
-          <w:sz w:val="18"/>
-          <w:szCs w:val="18"/>
-        </w:rPr>
-        <w:t>&gt;</w:t>
-      </w:r>
-      <w:r>
-        <w:rPr>
-          <w:sz w:val="18"/>
-          <w:szCs w:val="18"/>
-        </w:rPr>
-        <w:t>artifacts/tags/UDTs.xml</w:t>
-      </w:r>
-      <w:r>
-        <w:rPr>
-          <w:color w:val="008080"/>
-          <w:sz w:val="18"/>
-          <w:szCs w:val="18"/>
-        </w:rPr>
-        <w:t>&lt;/</w:t>
-      </w:r>
-      <w:r>
-        <w:rPr>
-          <w:color w:val="3F7F7F"/>
-          <w:sz w:val="18"/>
-          <w:szCs w:val="18"/>
-        </w:rPr>
-        <w:t>location</w:t>
+        <w:t>artifact</w:t>
+      </w:r>
+      <w:r>
+        <w:rPr>
+          <w:sz w:val="18"/>
+          <w:szCs w:val="18"/>
+        </w:rPr>
+        <w:t xml:space="preserve"> name</w:t>
+      </w:r>
+      <w:r>
+        <w:rPr>
+          <w:color w:val="000000"/>
+          <w:sz w:val="18"/>
+          <w:szCs w:val="18"/>
+        </w:rPr>
+        <w:t>=</w:t>
+      </w:r>
+      <w:r>
+        <w:rPr>
+          <w:i/>
+          <w:iCs/>
+          <w:sz w:val="18"/>
+          <w:szCs w:val="18"/>
+        </w:rPr>
+        <w:t>"UDT Definitions"</w:t>
+      </w:r>
+      <w:r>
+        <w:rPr>
+          <w:sz w:val="18"/>
+          <w:szCs w:val="18"/>
+        </w:rPr>
+        <w:t xml:space="preserve"> type</w:t>
+      </w:r>
+      <w:r>
+        <w:rPr>
+          <w:color w:val="000000"/>
+          <w:sz w:val="18"/>
+          <w:szCs w:val="18"/>
+        </w:rPr>
+        <w:t>=</w:t>
+      </w:r>
+      <w:r>
+        <w:rPr>
+          <w:i/>
+          <w:iCs/>
+          <w:sz w:val="18"/>
+          <w:szCs w:val="18"/>
+        </w:rPr>
+        <w:t>"tag"</w:t>
+      </w:r>
+      <w:r>
+        <w:rPr>
+          <w:sz w:val="18"/>
+          <w:szCs w:val="18"/>
+        </w:rPr>
+        <w:t xml:space="preserve"> subtype</w:t>
+      </w:r>
+      <w:r>
+        <w:rPr>
+          <w:color w:val="000000"/>
+          <w:sz w:val="18"/>
+          <w:szCs w:val="18"/>
+        </w:rPr>
+        <w:t>=</w:t>
+      </w:r>
+      <w:r>
+        <w:rPr>
+          <w:i/>
+          <w:iCs/>
+          <w:sz w:val="18"/>
+          <w:szCs w:val="18"/>
+        </w:rPr>
+        <w:t>"xml"</w:t>
       </w:r>
       <w:r>
         <w:rPr>
@@ -22841,11 +22940,48 @@
       </w:pPr>
       <w:r>
         <w:rPr>
-          <w:color w:val="000000"/>
-          <w:sz w:val="18"/>
-          <w:szCs w:val="18"/>
-        </w:rPr>
-        <w:tab/>
+          <w:sz w:val="18"/>
+          <w:szCs w:val="18"/>
+        </w:rPr>
+        <w:tab/>
+      </w:r>
+      <w:r>
+        <w:rPr>
+          <w:sz w:val="18"/>
+          <w:szCs w:val="18"/>
+        </w:rPr>
+        <w:tab/>
+      </w:r>
+      <w:r>
+        <w:rPr>
+          <w:color w:val="008080"/>
+          <w:sz w:val="18"/>
+          <w:szCs w:val="18"/>
+        </w:rPr>
+        <w:t>&lt;</w:t>
+      </w:r>
+      <w:r>
+        <w:rPr>
+          <w:color w:val="3F7F7F"/>
+          <w:sz w:val="18"/>
+          <w:szCs w:val="18"/>
+        </w:rPr>
+        <w:t>location</w:t>
+      </w:r>
+      <w:r>
+        <w:rPr>
+          <w:color w:val="008080"/>
+          <w:sz w:val="18"/>
+          <w:szCs w:val="18"/>
+        </w:rPr>
+        <w:t>&gt;</w:t>
+      </w:r>
+      <w:r>
+        <w:rPr>
+          <w:sz w:val="18"/>
+          <w:szCs w:val="18"/>
+        </w:rPr>
+        <w:t>artifacts/tags/UDTs.xml</w:t>
       </w:r>
       <w:r>
         <w:rPr>
@@ -22857,10 +22993,11 @@
       </w:r>
       <w:r>
         <w:rPr>
-          <w:sz w:val="18"/>
-          <w:szCs w:val="18"/>
-        </w:rPr>
-        <w:t>artifact</w:t>
+          <w:color w:val="3F7F7F"/>
+          <w:sz w:val="18"/>
+          <w:szCs w:val="18"/>
+        </w:rPr>
+        <w:t>location</w:t>
       </w:r>
       <w:r>
         <w:rPr>
@@ -22894,11 +23031,10 @@
           <w:sz w:val="18"/>
           <w:szCs w:val="18"/>
         </w:rPr>
-        <w:t>&lt;</w:t>
-      </w:r>
-      <w:r>
-        <w:rPr>
-          <w:color w:val="3F7F7F"/>
+        <w:t>&lt;/</w:t>
+      </w:r>
+      <w:r>
+        <w:rPr>
           <w:sz w:val="18"/>
           <w:szCs w:val="18"/>
         </w:rPr>
@@ -22906,40 +23042,11 @@
       </w:r>
       <w:r>
         <w:rPr>
-          <w:sz w:val="18"/>
-          <w:szCs w:val="18"/>
-        </w:rPr>
-        <w:t xml:space="preserve"> name</w:t>
-      </w:r>
-      <w:r>
-        <w:rPr>
-          <w:color w:val="000000"/>
-          <w:sz w:val="18"/>
-          <w:szCs w:val="18"/>
-        </w:rPr>
-        <w:t>=</w:t>
-      </w:r>
-      <w:r>
-        <w:rPr>
-          <w:sz w:val="18"/>
-          <w:szCs w:val="18"/>
-        </w:rPr>
-        <w:t>"Tags Representing Connections" type</w:t>
-      </w:r>
-      <w:r>
-        <w:rPr>
-          <w:color w:val="000000"/>
-          <w:sz w:val="18"/>
-          <w:szCs w:val="18"/>
-        </w:rPr>
-        <w:t>=</w:t>
-      </w:r>
-      <w:r>
-        <w:rPr>
-          <w:sz w:val="18"/>
-          <w:szCs w:val="18"/>
-        </w:rPr>
-        <w:t>"tag"</w:t>
+          <w:color w:val="008080"/>
+          <w:sz w:val="18"/>
+          <w:szCs w:val="18"/>
+        </w:rPr>
+        <w:t>&gt;</w:t>
       </w:r>
     </w:p>
     <w:p>
@@ -22953,9 +23060,81 @@
       </w:pPr>
       <w:r>
         <w:rPr>
-          <w:sz w:val="18"/>
-          <w:szCs w:val="18"/>
-        </w:rPr>
+          <w:color w:val="000000"/>
+          <w:sz w:val="18"/>
+          <w:szCs w:val="18"/>
+        </w:rPr>
+        <w:tab/>
+      </w:r>
+      <w:r>
+        <w:rPr>
+          <w:color w:val="008080"/>
+          <w:sz w:val="18"/>
+          <w:szCs w:val="18"/>
+        </w:rPr>
+        <w:t>&lt;</w:t>
+      </w:r>
+      <w:r>
+        <w:rPr>
+          <w:color w:val="3F7F7F"/>
+          <w:sz w:val="18"/>
+          <w:szCs w:val="18"/>
+        </w:rPr>
+        <w:t>artifact</w:t>
+      </w:r>
+      <w:r>
+        <w:rPr>
+          <w:sz w:val="18"/>
+          <w:szCs w:val="18"/>
+        </w:rPr>
+        <w:t xml:space="preserve"> name</w:t>
+      </w:r>
+      <w:r>
+        <w:rPr>
+          <w:color w:val="000000"/>
+          <w:sz w:val="18"/>
+          <w:szCs w:val="18"/>
+        </w:rPr>
+        <w:t>=</w:t>
+      </w:r>
+      <w:r>
+        <w:rPr>
+          <w:sz w:val="18"/>
+          <w:szCs w:val="18"/>
+        </w:rPr>
+        <w:t>"Tags Representing Connections" type</w:t>
+      </w:r>
+      <w:r>
+        <w:rPr>
+          <w:color w:val="000000"/>
+          <w:sz w:val="18"/>
+          <w:szCs w:val="18"/>
+        </w:rPr>
+        <w:t>=</w:t>
+      </w:r>
+      <w:r>
+        <w:rPr>
+          <w:sz w:val="18"/>
+          <w:szCs w:val="18"/>
+        </w:rPr>
+        <w:t>"tag"</w:t>
+      </w:r>
+    </w:p>
+    <w:p>
+      <w:pPr>
+        <w:pStyle w:val="XML"/>
+        <w:ind w:left="720"/>
+        <w:rPr>
+          <w:sz w:val="18"/>
+          <w:szCs w:val="18"/>
+        </w:rPr>
+      </w:pPr>
+      <w:r>
+        <w:rPr>
+          <w:sz w:val="18"/>
+          <w:szCs w:val="18"/>
+        </w:rPr>
+        <w:lastRenderedPageBreak/>
         <w:tab/>
       </w:r>
       <w:r>
@@ -23041,7 +23220,6 @@
           <w:sz w:val="18"/>
           <w:szCs w:val="18"/>
         </w:rPr>
-        <w:lastRenderedPageBreak/>
         <w:tab/>
       </w:r>
       <w:r>
@@ -23691,7 +23869,6 @@
           <w:noProof/>
           <w:sz w:val="28"/>
           <w:szCs w:val="28"/>
-          <w:lang w:eastAsia="zh-TW"/>
         </w:rPr>
         <w:drawing>
           <wp:inline distT="0" distB="0" distL="0" distR="0" wp14:anchorId="6A931844" wp14:editId="0B44EFA4">
@@ -23711,7 +23888,7 @@
                     </pic:cNvPicPr>
                   </pic:nvPicPr>
                   <pic:blipFill>
-                    <a:blip r:embed="rId28">
+                    <a:blip r:embed="rId29">
                       <a:extLst>
                         <a:ext uri="{28A0092B-C50C-407E-A947-70E740481C1C}">
                           <a14:useLocalDpi xmlns:a14="http://schemas.microsoft.com/office/drawing/2010/main" val="0"/>
@@ -23757,14 +23934,27 @@
       <w:r>
         <w:t xml:space="preserve">Figure </w:t>
       </w:r>
-      <w:fldSimple w:instr=" SEQ Figure \* ARABIC ">
-        <w:r>
-          <w:rPr>
-            <w:noProof/>
-          </w:rPr>
-          <w:t>17</w:t>
-        </w:r>
-      </w:fldSimple>
+      <w:r>
+        <w:fldChar w:fldCharType="begin"/>
+      </w:r>
+      <w:r>
+        <w:instrText xml:space="preserve"> SEQ Figure \* ARABIC </w:instrText>
+      </w:r>
+      <w:r>
+        <w:fldChar w:fldCharType="separate"/>
+      </w:r>
+      <w:r>
+        <w:rPr>
+          <w:noProof/>
+        </w:rPr>
+        <w:t>17</w:t>
+      </w:r>
+      <w:r>
+        <w:rPr>
+          <w:noProof/>
+        </w:rPr>
+        <w:fldChar w:fldCharType="end"/>
+      </w:r>
       <w:r>
         <w:t xml:space="preserve"> – Tag Panel</w:t>
       </w:r>
@@ -23797,6 +23987,34 @@
     </w:p>
     <w:p>
       <w:pPr>
+        <w:rPr>
+          <w:rFonts w:ascii="Calibri" w:hAnsi="Calibri"/>
+          <w:sz w:val="28"/>
+          <w:szCs w:val="28"/>
+        </w:rPr>
+      </w:pPr>
+    </w:p>
+    <w:p>
+      <w:pPr>
+        <w:rPr>
+          <w:rFonts w:ascii="Calibri" w:hAnsi="Calibri"/>
+          <w:sz w:val="28"/>
+          <w:szCs w:val="28"/>
+        </w:rPr>
+      </w:pPr>
+      <w:r>
+        <w:rPr>
+          <w:rFonts w:ascii="Calibri" w:hAnsi="Calibri"/>
+          <w:sz w:val="28"/>
+          <w:szCs w:val="28"/>
+        </w:rPr>
+        <w:t>If the "historicalprovider" property is specified, then the tag definitions will be edited to specify the given database as the historical provider.</w:t>
+      </w:r>
+      <w:bookmarkStart w:id="22" w:name="_GoBack"/>
+      <w:bookmarkEnd w:id="22"/>
+    </w:p>
+    <w:p>
+      <w:pPr>
         <w:pStyle w:val="Body"/>
       </w:pPr>
     </w:p>
@@ -23811,6 +24029,7 @@
       </w:pPr>
       <w:bookmarkStart w:id="23" w:name="_Toc517187774"/>
       <w:r>
+        <w:lastRenderedPageBreak/>
         <w:t>Defaults Panel</w:t>
       </w:r>
       <w:bookmarkEnd w:id="23"/>
@@ -23837,34 +24056,14 @@
           <w:sz w:val="28"/>
           <w:szCs w:val="28"/>
         </w:rPr>
-        <w:t xml:space="preserve">designed for the situation where a customer requires a customized feature, defined through project python. Say, for example, that the features </w:t>
-      </w:r>
-      <w:proofErr w:type="gramStart"/>
-      <w:r>
-        <w:rPr>
-          <w:rFonts w:ascii="Calibri" w:hAnsi="Calibri"/>
-          <w:sz w:val="28"/>
-          <w:szCs w:val="28"/>
-        </w:rPr>
-        <w:t>was</w:t>
-      </w:r>
-      <w:proofErr w:type="gramEnd"/>
-      <w:r>
-        <w:rPr>
-          <w:rFonts w:ascii="Calibri" w:hAnsi="Calibri"/>
-          <w:sz w:val="28"/>
-          <w:szCs w:val="28"/>
-        </w:rPr>
-        <w:t xml:space="preserve"> </w:t>
-      </w:r>
-      <w:proofErr w:type="spellStart"/>
+        <w:t xml:space="preserve">designed for the situation where a customer requires a customized feature, defined through project python. Say, for example, that the features was </w:t>
+      </w:r>
       <w:r>
         <w:rPr>
           <w:rFonts w:ascii="Courier" w:hAnsi="Courier"/>
         </w:rPr>
         <w:t>executeEndOfProcessingCallback</w:t>
       </w:r>
-      <w:proofErr w:type="spellEnd"/>
       <w:r>
         <w:rPr>
           <w:rFonts w:ascii="Calibri" w:hAnsi="Calibri"/>
@@ -23895,16 +24094,7 @@
           <w:sz w:val="28"/>
           <w:szCs w:val="28"/>
         </w:rPr>
-        <w:t xml:space="preserve">ged to execute this callback for the specific customer, then we have broken the </w:t>
-      </w:r>
-      <w:r>
-        <w:rPr>
-          <w:rFonts w:ascii="Calibri" w:hAnsi="Calibri"/>
-          <w:sz w:val="28"/>
-          <w:szCs w:val="28"/>
-        </w:rPr>
-        <w:lastRenderedPageBreak/>
-        <w:t>application for all other customers who do not know about or care about the new interface.</w:t>
+        <w:t>ged to execute this callback for the specific customer, then we have broken the application for all other customers who do not know about or care about the new interface.</w:t>
       </w:r>
     </w:p>
     <w:p>
@@ -23938,25 +24128,7 @@
           <w:sz w:val="28"/>
           <w:szCs w:val="28"/>
         </w:rPr>
-        <w:t xml:space="preserve">For </w:t>
-      </w:r>
-      <w:proofErr w:type="gramStart"/>
-      <w:r>
-        <w:rPr>
-          <w:rFonts w:ascii="Calibri" w:hAnsi="Calibri"/>
-          <w:sz w:val="28"/>
-          <w:szCs w:val="28"/>
-        </w:rPr>
-        <w:t>now</w:t>
-      </w:r>
-      <w:proofErr w:type="gramEnd"/>
-      <w:r>
-        <w:rPr>
-          <w:rFonts w:ascii="Calibri" w:hAnsi="Calibri"/>
-          <w:sz w:val="28"/>
-          <w:szCs w:val="28"/>
-        </w:rPr>
-        <w:t xml:space="preserve"> only “Scripts” resource types are considered</w:t>
+        <w:t>For now only “Scripts” resource types are considered</w:t>
       </w:r>
       <w:r>
         <w:rPr>
@@ -24585,7 +24757,6 @@
           <w:noProof/>
           <w:sz w:val="28"/>
           <w:szCs w:val="28"/>
-          <w:lang w:eastAsia="zh-TW"/>
         </w:rPr>
         <w:drawing>
           <wp:inline distT="0" distB="0" distL="0" distR="0" wp14:anchorId="39D4F427" wp14:editId="39A74975">
@@ -24605,7 +24776,7 @@
                     </pic:cNvPicPr>
                   </pic:nvPicPr>
                   <pic:blipFill>
-                    <a:blip r:embed="rId29">
+                    <a:blip r:embed="rId30">
                       <a:extLst>
                         <a:ext uri="{28A0092B-C50C-407E-A947-70E740481C1C}">
                           <a14:useLocalDpi xmlns:a14="http://schemas.microsoft.com/office/drawing/2010/main" val="0"/>
@@ -24645,14 +24816,27 @@
       <w:r>
         <w:t xml:space="preserve">Figure </w:t>
       </w:r>
-      <w:fldSimple w:instr=" SEQ Figure \* ARABIC ">
-        <w:r>
-          <w:rPr>
-            <w:noProof/>
-          </w:rPr>
-          <w:t>18</w:t>
-        </w:r>
-      </w:fldSimple>
+      <w:r>
+        <w:fldChar w:fldCharType="begin"/>
+      </w:r>
+      <w:r>
+        <w:instrText xml:space="preserve"> SEQ Figure \* ARABIC </w:instrText>
+      </w:r>
+      <w:r>
+        <w:fldChar w:fldCharType="separate"/>
+      </w:r>
+      <w:r>
+        <w:rPr>
+          <w:noProof/>
+        </w:rPr>
+        <w:t>18</w:t>
+      </w:r>
+      <w:r>
+        <w:rPr>
+          <w:noProof/>
+        </w:rPr>
+        <w:fldChar w:fldCharType="end"/>
+      </w:r>
       <w:r>
         <w:t xml:space="preserve"> –</w:t>
       </w:r>
@@ -24742,7 +24926,16 @@
           <w:sz w:val="28"/>
           <w:szCs w:val="28"/>
         </w:rPr>
-        <w:t xml:space="preserve"> These values are used in various ways by ILS Automation products.</w:t>
+        <w:t xml:space="preserve"> These values are used in various </w:t>
+      </w:r>
+      <w:r>
+        <w:rPr>
+          <w:rFonts w:ascii="Calibri" w:hAnsi="Calibri"/>
+          <w:sz w:val="28"/>
+          <w:szCs w:val="28"/>
+        </w:rPr>
+        <w:lastRenderedPageBreak/>
+        <w:t>ways by ILS Automation products.</w:t>
       </w:r>
       <w:r>
         <w:rPr>
@@ -24791,22 +24984,12 @@
           <w:szCs w:val="28"/>
         </w:rPr>
       </w:pPr>
-      <w:proofErr w:type="spellStart"/>
-      <w:r>
-        <w:rPr>
-          <w:sz w:val="28"/>
-          <w:szCs w:val="28"/>
-        </w:rPr>
-        <w:lastRenderedPageBreak/>
-        <w:t>alarmjournal</w:t>
-      </w:r>
-      <w:proofErr w:type="spellEnd"/>
-      <w:r>
-        <w:rPr>
-          <w:sz w:val="28"/>
-          <w:szCs w:val="28"/>
-        </w:rPr>
-        <w:t>:</w:t>
+      <w:r>
+        <w:rPr>
+          <w:sz w:val="28"/>
+          <w:szCs w:val="28"/>
+        </w:rPr>
+        <w:t>alarmjournal:</w:t>
       </w:r>
       <w:r>
         <w:rPr>
@@ -24828,7 +25011,6 @@
           <w:szCs w:val="28"/>
         </w:rPr>
       </w:pPr>
-      <w:proofErr w:type="spellStart"/>
       <w:r>
         <w:rPr>
           <w:sz w:val="28"/>
@@ -24848,15 +25030,7 @@
           <w:sz w:val="28"/>
           <w:szCs w:val="28"/>
         </w:rPr>
-        <w:t>l</w:t>
-      </w:r>
-      <w:proofErr w:type="spellEnd"/>
-      <w:r>
-        <w:rPr>
-          <w:sz w:val="28"/>
-          <w:szCs w:val="28"/>
-        </w:rPr>
-        <w:t>:</w:t>
+        <w:t>l:</w:t>
       </w:r>
       <w:r>
         <w:rPr>
@@ -24892,7 +25066,6 @@
           <w:szCs w:val="28"/>
         </w:rPr>
       </w:pPr>
-      <w:proofErr w:type="spellStart"/>
       <w:r>
         <w:rPr>
           <w:sz w:val="28"/>
@@ -24907,7 +25080,6 @@
         </w:rPr>
         <w:t>llowuseradmin</w:t>
       </w:r>
-      <w:proofErr w:type="spellEnd"/>
       <w:r>
         <w:rPr>
           <w:sz w:val="28"/>
@@ -24942,7 +25114,6 @@
           <w:szCs w:val="28"/>
         </w:rPr>
       </w:pPr>
-      <w:proofErr w:type="spellStart"/>
       <w:r>
         <w:rPr>
           <w:sz w:val="28"/>
@@ -24950,7 +25121,6 @@
         </w:rPr>
         <w:t>oncallroster</w:t>
       </w:r>
-      <w:proofErr w:type="spellEnd"/>
       <w:r>
         <w:rPr>
           <w:sz w:val="28"/>
@@ -24963,14 +25133,7 @@
           <w:sz w:val="28"/>
           <w:szCs w:val="28"/>
         </w:rPr>
-        <w:t xml:space="preserve"> Create a roster named by the value in the eleme</w:t>
-      </w:r>
-      <w:r>
-        <w:rPr>
-          <w:sz w:val="28"/>
-          <w:szCs w:val="28"/>
-        </w:rPr>
-        <w:t>nt</w:t>
+        <w:t xml:space="preserve"> Create a roster named by the value in the element</w:t>
       </w:r>
     </w:p>
     <w:p>
@@ -24985,7 +25148,6 @@
           <w:szCs w:val="28"/>
         </w:rPr>
       </w:pPr>
-      <w:proofErr w:type="spellStart"/>
       <w:r>
         <w:rPr>
           <w:sz w:val="28"/>
@@ -25005,15 +25167,7 @@
           <w:sz w:val="28"/>
           <w:szCs w:val="28"/>
         </w:rPr>
-        <w:t>datasource</w:t>
-      </w:r>
-      <w:proofErr w:type="spellEnd"/>
-      <w:r>
-        <w:rPr>
-          <w:sz w:val="28"/>
-          <w:szCs w:val="28"/>
-        </w:rPr>
-        <w:t xml:space="preserve">: Set the project’s </w:t>
+        <w:t xml:space="preserve">datasource: Set the project’s </w:t>
       </w:r>
       <w:r>
         <w:rPr>
@@ -25022,37 +25176,12 @@
         </w:rPr>
         <w:t xml:space="preserve">default </w:t>
       </w:r>
-      <w:proofErr w:type="spellStart"/>
-      <w:r>
-        <w:rPr>
-          <w:sz w:val="28"/>
-          <w:szCs w:val="28"/>
-        </w:rPr>
-        <w:t>datasource</w:t>
-      </w:r>
-      <w:proofErr w:type="spellEnd"/>
-      <w:r>
-        <w:rPr>
-          <w:sz w:val="28"/>
-          <w:szCs w:val="28"/>
-        </w:rPr>
-        <w:t xml:space="preserve"> to the production </w:t>
-      </w:r>
-      <w:proofErr w:type="spellStart"/>
-      <w:r>
-        <w:rPr>
-          <w:sz w:val="28"/>
-          <w:szCs w:val="28"/>
-        </w:rPr>
-        <w:t>datasource</w:t>
-      </w:r>
-      <w:proofErr w:type="spellEnd"/>
-      <w:r>
-        <w:rPr>
-          <w:sz w:val="28"/>
-          <w:szCs w:val="28"/>
-        </w:rPr>
-        <w:t xml:space="preserve"> </w:t>
+      <w:r>
+        <w:rPr>
+          <w:sz w:val="28"/>
+          <w:szCs w:val="28"/>
+        </w:rPr>
+        <w:t xml:space="preserve">datasource to the production datasource </w:t>
       </w:r>
       <w:r>
         <w:rPr>
@@ -25097,7 +25226,6 @@
           <w:szCs w:val="28"/>
         </w:rPr>
       </w:pPr>
-      <w:proofErr w:type="spellStart"/>
       <w:r>
         <w:rPr>
           <w:sz w:val="28"/>
@@ -25117,15 +25245,7 @@
           <w:sz w:val="28"/>
           <w:szCs w:val="28"/>
         </w:rPr>
-        <w:t>datasource</w:t>
-      </w:r>
-      <w:proofErr w:type="spellEnd"/>
-      <w:r>
-        <w:rPr>
-          <w:sz w:val="28"/>
-          <w:szCs w:val="28"/>
-        </w:rPr>
-        <w:t>: Set the production tag provider’s</w:t>
+        <w:t>datasource: Set the production tag provider’s</w:t>
       </w:r>
       <w:r>
         <w:rPr>
@@ -25139,39 +25259,7 @@
           <w:sz w:val="28"/>
           <w:szCs w:val="28"/>
         </w:rPr>
-        <w:t xml:space="preserve"> </w:t>
-      </w:r>
-      <w:proofErr w:type="spellStart"/>
-      <w:r>
-        <w:rPr>
-          <w:sz w:val="28"/>
-          <w:szCs w:val="28"/>
-        </w:rPr>
-        <w:t>datasource</w:t>
-      </w:r>
-      <w:proofErr w:type="spellEnd"/>
-      <w:r>
-        <w:rPr>
-          <w:sz w:val="28"/>
-          <w:szCs w:val="28"/>
-        </w:rPr>
-        <w:t xml:space="preserve"> to the production </w:t>
-      </w:r>
-      <w:proofErr w:type="spellStart"/>
-      <w:r>
-        <w:rPr>
-          <w:sz w:val="28"/>
-          <w:szCs w:val="28"/>
-        </w:rPr>
-        <w:t>datasource</w:t>
-      </w:r>
-      <w:proofErr w:type="spellEnd"/>
-      <w:r>
-        <w:rPr>
-          <w:sz w:val="28"/>
-          <w:szCs w:val="28"/>
-        </w:rPr>
-        <w:t xml:space="preserve"> </w:t>
+        <w:t xml:space="preserve"> datasource to the production datasource </w:t>
       </w:r>
       <w:r>
         <w:rPr>
@@ -25216,7 +25304,6 @@
           <w:szCs w:val="28"/>
         </w:rPr>
       </w:pPr>
-      <w:proofErr w:type="spellStart"/>
       <w:r>
         <w:rPr>
           <w:sz w:val="28"/>
@@ -25224,7 +25311,6 @@
         </w:rPr>
         <w:t>smtprofile</w:t>
       </w:r>
-      <w:proofErr w:type="spellEnd"/>
       <w:r>
         <w:rPr>
           <w:sz w:val="28"/>
@@ -25629,8 +25715,8 @@
           <w:noProof/>
           <w:sz w:val="28"/>
           <w:szCs w:val="28"/>
-          <w:lang w:eastAsia="zh-TW"/>
-        </w:rPr>
+        </w:rPr>
+        <w:lastRenderedPageBreak/>
         <w:drawing>
           <wp:inline distT="0" distB="0" distL="0" distR="0" wp14:anchorId="4A0C6FC8" wp14:editId="720A3ED5">
             <wp:extent cx="5943600" cy="2247240"/>
@@ -25649,7 +25735,7 @@
                     </pic:cNvPicPr>
                   </pic:nvPicPr>
                   <pic:blipFill>
-                    <a:blip r:embed="rId29">
+                    <a:blip r:embed="rId30">
                       <a:extLst>
                         <a:ext uri="{28A0092B-C50C-407E-A947-70E740481C1C}">
                           <a14:useLocalDpi xmlns:a14="http://schemas.microsoft.com/office/drawing/2010/main" val="0"/>
@@ -25689,14 +25775,27 @@
       <w:r>
         <w:t xml:space="preserve">Figure </w:t>
       </w:r>
-      <w:fldSimple w:instr=" SEQ Figure \* ARABIC ">
-        <w:r>
-          <w:rPr>
-            <w:noProof/>
-          </w:rPr>
-          <w:t>19</w:t>
-        </w:r>
-      </w:fldSimple>
+      <w:r>
+        <w:fldChar w:fldCharType="begin"/>
+      </w:r>
+      <w:r>
+        <w:instrText xml:space="preserve"> SEQ Figure \* ARABIC </w:instrText>
+      </w:r>
+      <w:r>
+        <w:fldChar w:fldCharType="separate"/>
+      </w:r>
+      <w:r>
+        <w:rPr>
+          <w:noProof/>
+        </w:rPr>
+        <w:t>19</w:t>
+      </w:r>
+      <w:r>
+        <w:rPr>
+          <w:noProof/>
+        </w:rPr>
+        <w:fldChar w:fldCharType="end"/>
+      </w:r>
       <w:r>
         <w:t xml:space="preserve"> –Toolkit Panel</w:t>
       </w:r>
@@ -25707,7 +25806,6 @@
       </w:pPr>
       <w:bookmarkStart w:id="25" w:name="_Toc517187776"/>
       <w:r>
-        <w:lastRenderedPageBreak/>
         <w:t>Project Panel</w:t>
       </w:r>
       <w:bookmarkEnd w:id="25"/>
@@ -26253,6 +26351,7 @@
           <w:sz w:val="18"/>
           <w:szCs w:val="18"/>
         </w:rPr>
+        <w:lastRenderedPageBreak/>
         <w:tab/>
       </w:r>
       <w:r>
@@ -26862,9 +26961,7 @@
       <w:r>
         <w:rPr>
           <w:noProof/>
-          <w:lang w:eastAsia="zh-TW"/>
-        </w:rPr>
-        <w:lastRenderedPageBreak/>
+        </w:rPr>
         <w:drawing>
           <wp:inline distT="0" distB="0" distL="0" distR="0" wp14:anchorId="2FA90124" wp14:editId="019D9840">
             <wp:extent cx="5943600" cy="3594322"/>
@@ -26883,7 +26980,7 @@
                     </pic:cNvPicPr>
                   </pic:nvPicPr>
                   <pic:blipFill>
-                    <a:blip r:embed="rId30">
+                    <a:blip r:embed="rId31">
                       <a:extLst>
                         <a:ext uri="{28A0092B-C50C-407E-A947-70E740481C1C}">
                           <a14:useLocalDpi xmlns:a14="http://schemas.microsoft.com/office/drawing/2010/main" val="0"/>
@@ -26936,14 +27033,27 @@
       <w:r>
         <w:t xml:space="preserve">Figure </w:t>
       </w:r>
-      <w:fldSimple w:instr=" SEQ Figure \* ARABIC ">
-        <w:r>
-          <w:rPr>
-            <w:noProof/>
-          </w:rPr>
-          <w:t>20</w:t>
-        </w:r>
-      </w:fldSimple>
+      <w:r>
+        <w:fldChar w:fldCharType="begin"/>
+      </w:r>
+      <w:r>
+        <w:instrText xml:space="preserve"> SEQ Figure \* ARABIC </w:instrText>
+      </w:r>
+      <w:r>
+        <w:fldChar w:fldCharType="separate"/>
+      </w:r>
+      <w:r>
+        <w:rPr>
+          <w:noProof/>
+        </w:rPr>
+        <w:t>20</w:t>
+      </w:r>
+      <w:r>
+        <w:rPr>
+          <w:noProof/>
+        </w:rPr>
+        <w:fldChar w:fldCharType="end"/>
+      </w:r>
       <w:r>
         <w:t xml:space="preserve"> – Project Panel</w:t>
       </w:r>
@@ -26959,8 +27069,8 @@
       <w:r>
         <w:rPr>
           <w:noProof/>
-          <w:lang w:eastAsia="zh-TW"/>
-        </w:rPr>
+        </w:rPr>
+        <w:lastRenderedPageBreak/>
         <w:drawing>
           <wp:inline distT="0" distB="0" distL="0" distR="0" wp14:anchorId="18C24352" wp14:editId="4A0486CB">
             <wp:extent cx="5943600" cy="2920813"/>
@@ -26979,7 +27089,7 @@
                     </pic:cNvPicPr>
                   </pic:nvPicPr>
                   <pic:blipFill>
-                    <a:blip r:embed="rId31">
+                    <a:blip r:embed="rId32">
                       <a:extLst>
                         <a:ext uri="{28A0092B-C50C-407E-A947-70E740481C1C}">
                           <a14:useLocalDpi xmlns:a14="http://schemas.microsoft.com/office/drawing/2010/main" val="0"/>
@@ -27032,14 +27142,27 @@
       <w:r>
         <w:t xml:space="preserve">Figure </w:t>
       </w:r>
-      <w:fldSimple w:instr=" SEQ Figure \* ARABIC ">
-        <w:r>
-          <w:rPr>
-            <w:noProof/>
-          </w:rPr>
-          <w:t>21</w:t>
-        </w:r>
-      </w:fldSimple>
+      <w:r>
+        <w:fldChar w:fldCharType="begin"/>
+      </w:r>
+      <w:r>
+        <w:instrText xml:space="preserve"> SEQ Figure \* ARABIC </w:instrText>
+      </w:r>
+      <w:r>
+        <w:fldChar w:fldCharType="separate"/>
+      </w:r>
+      <w:r>
+        <w:rPr>
+          <w:noProof/>
+        </w:rPr>
+        <w:t>21</w:t>
+      </w:r>
+      <w:r>
+        <w:rPr>
+          <w:noProof/>
+        </w:rPr>
+        <w:fldChar w:fldCharType="end"/>
+      </w:r>
       <w:r>
         <w:t xml:space="preserve"> – Project Panel (Global)</w:t>
       </w:r>
@@ -27069,7 +27192,6 @@
           <w:sz w:val="28"/>
           <w:szCs w:val="28"/>
         </w:rPr>
-        <w:lastRenderedPageBreak/>
         <w:t>If the backup checkbox is selected, then any existing project that is the target of a merge or replacement will be renamed with a unique suffix and disabled.</w:t>
       </w:r>
     </w:p>
@@ -27979,6 +28101,7 @@
           <w:sz w:val="18"/>
           <w:szCs w:val="18"/>
         </w:rPr>
+        <w:lastRenderedPageBreak/>
         <w:tab/>
       </w:r>
       <w:r>
@@ -28154,10 +28277,6 @@
         <w:pStyle w:val="XML"/>
       </w:pPr>
       <w:r>
-        <w:rPr>
-          <w:lang w:eastAsia="zh-TW"/>
-        </w:rPr>
-        <w:lastRenderedPageBreak/>
         <w:drawing>
           <wp:inline distT="0" distB="0" distL="0" distR="0" wp14:anchorId="16EC6099" wp14:editId="21C1BD6B">
             <wp:extent cx="5943600" cy="5102429"/>
@@ -28176,7 +28295,7 @@
                     </pic:cNvPicPr>
                   </pic:nvPicPr>
                   <pic:blipFill>
-                    <a:blip r:embed="rId32">
+                    <a:blip r:embed="rId33">
                       <a:extLst>
                         <a:ext uri="{28A0092B-C50C-407E-A947-70E740481C1C}">
                           <a14:useLocalDpi xmlns:a14="http://schemas.microsoft.com/office/drawing/2010/main" val="0"/>
@@ -28221,14 +28340,27 @@
       <w:r>
         <w:t xml:space="preserve">Figure </w:t>
       </w:r>
-      <w:fldSimple w:instr=" SEQ Figure \* ARABIC ">
-        <w:r>
-          <w:rPr>
-            <w:noProof/>
-          </w:rPr>
-          <w:t>22</w:t>
-        </w:r>
-      </w:fldSimple>
+      <w:r>
+        <w:fldChar w:fldCharType="begin"/>
+      </w:r>
+      <w:r>
+        <w:instrText xml:space="preserve"> SEQ Figure \* ARABIC </w:instrText>
+      </w:r>
+      <w:r>
+        <w:fldChar w:fldCharType="separate"/>
+      </w:r>
+      <w:r>
+        <w:rPr>
+          <w:noProof/>
+        </w:rPr>
+        <w:t>22</w:t>
+      </w:r>
+      <w:r>
+        <w:rPr>
+          <w:noProof/>
+        </w:rPr>
+        <w:fldChar w:fldCharType="end"/>
+      </w:r>
       <w:r>
         <w:t xml:space="preserve"> –Documentation Panel</w:t>
       </w:r>
@@ -28405,6 +28537,7 @@
           <w:sz w:val="18"/>
           <w:szCs w:val="18"/>
         </w:rPr>
+        <w:lastRenderedPageBreak/>
         <w:tab/>
       </w:r>
       <w:r>
@@ -28648,7 +28781,6 @@
           <w:sz w:val="18"/>
           <w:szCs w:val="18"/>
         </w:rPr>
-        <w:lastRenderedPageBreak/>
         <w:tab/>
       </w:r>
       <w:r>
@@ -29326,9 +29458,6 @@
         <w:pStyle w:val="XML"/>
       </w:pPr>
       <w:r>
-        <w:rPr>
-          <w:lang w:eastAsia="zh-TW"/>
-        </w:rPr>
         <w:drawing>
           <wp:inline distT="0" distB="0" distL="0" distR="0" wp14:anchorId="5849D736" wp14:editId="44AC771A">
             <wp:extent cx="5943600" cy="3611546"/>
@@ -29347,7 +29476,7 @@
                     </pic:cNvPicPr>
                   </pic:nvPicPr>
                   <pic:blipFill>
-                    <a:blip r:embed="rId33">
+                    <a:blip r:embed="rId34">
                       <a:extLst>
                         <a:ext uri="{28A0092B-C50C-407E-A947-70E740481C1C}">
                           <a14:useLocalDpi xmlns:a14="http://schemas.microsoft.com/office/drawing/2010/main" val="0"/>
@@ -29387,14 +29516,27 @@
       <w:r>
         <w:t xml:space="preserve">Figure </w:t>
       </w:r>
-      <w:fldSimple w:instr=" SEQ Figure \* ARABIC ">
-        <w:r>
-          <w:rPr>
-            <w:noProof/>
-          </w:rPr>
-          <w:t>23</w:t>
-        </w:r>
-      </w:fldSimple>
+      <w:r>
+        <w:fldChar w:fldCharType="begin"/>
+      </w:r>
+      <w:r>
+        <w:instrText xml:space="preserve"> SEQ Figure \* ARABIC </w:instrText>
+      </w:r>
+      <w:r>
+        <w:fldChar w:fldCharType="separate"/>
+      </w:r>
+      <w:r>
+        <w:rPr>
+          <w:noProof/>
+        </w:rPr>
+        <w:t>23</w:t>
+      </w:r>
+      <w:r>
+        <w:rPr>
+          <w:noProof/>
+        </w:rPr>
+        <w:fldChar w:fldCharType="end"/>
+      </w:r>
       <w:r>
         <w:t xml:space="preserve"> –Source Code Panel</w:t>
       </w:r>
@@ -29519,6 +29661,7 @@
           <w:sz w:val="18"/>
           <w:szCs w:val="18"/>
         </w:rPr>
+        <w:lastRenderedPageBreak/>
         <w:t>&lt;!-- The summary panel must always be displayed, thus no version --&gt;</w:t>
       </w:r>
     </w:p>
@@ -29799,7 +29942,6 @@
           <w:sz w:val="18"/>
           <w:szCs w:val="18"/>
         </w:rPr>
-        <w:lastRenderedPageBreak/>
         <w:t xml:space="preserve"> </w:t>
       </w:r>
       <w:r>
@@ -29967,7 +30109,6 @@
           <w:noProof/>
           <w:sz w:val="28"/>
           <w:szCs w:val="28"/>
-          <w:lang w:eastAsia="zh-TW"/>
         </w:rPr>
         <w:drawing>
           <wp:inline distT="0" distB="0" distL="0" distR="0" wp14:anchorId="43FAD80F" wp14:editId="2448ECC7">
@@ -29987,7 +30128,7 @@
                     </pic:cNvPicPr>
                   </pic:nvPicPr>
                   <pic:blipFill>
-                    <a:blip r:embed="rId34">
+                    <a:blip r:embed="rId35">
                       <a:extLst>
                         <a:ext uri="{28A0092B-C50C-407E-A947-70E740481C1C}">
                           <a14:useLocalDpi xmlns:a14="http://schemas.microsoft.com/office/drawing/2010/main" val="0"/>
@@ -30036,14 +30177,27 @@
       <w:r>
         <w:t xml:space="preserve">Figure </w:t>
       </w:r>
-      <w:fldSimple w:instr=" SEQ Figure \* ARABIC ">
-        <w:r>
-          <w:rPr>
-            <w:noProof/>
-          </w:rPr>
-          <w:t>24</w:t>
-        </w:r>
-      </w:fldSimple>
+      <w:r>
+        <w:fldChar w:fldCharType="begin"/>
+      </w:r>
+      <w:r>
+        <w:instrText xml:space="preserve"> SEQ Figure \* ARABIC </w:instrText>
+      </w:r>
+      <w:r>
+        <w:fldChar w:fldCharType="separate"/>
+      </w:r>
+      <w:r>
+        <w:rPr>
+          <w:noProof/>
+        </w:rPr>
+        <w:t>24</w:t>
+      </w:r>
+      <w:r>
+        <w:rPr>
+          <w:noProof/>
+        </w:rPr>
+        <w:fldChar w:fldCharType="end"/>
+      </w:r>
       <w:r>
         <w:t xml:space="preserve"> –Summary Panel</w:t>
       </w:r>
@@ -30115,6 +30269,7 @@
           <w:sz w:val="18"/>
           <w:szCs w:val="18"/>
         </w:rPr>
+        <w:lastRenderedPageBreak/>
         <w:t xml:space="preserve">&lt;!-- The completion page is displayed on finish. </w:t>
       </w:r>
     </w:p>
@@ -30295,7 +30450,6 @@
           <w:sz w:val="18"/>
           <w:szCs w:val="18"/>
         </w:rPr>
-        <w:lastRenderedPageBreak/>
         <w:tab/>
       </w:r>
       <w:r>
@@ -30782,7 +30936,6 @@
           <w:bCs w:val="0"/>
           <w:noProof/>
           <w:szCs w:val="24"/>
-          <w:lang w:eastAsia="zh-TW"/>
         </w:rPr>
         <w:drawing>
           <wp:inline distT="0" distB="0" distL="0" distR="0" wp14:anchorId="7B5F7CD9" wp14:editId="51E96BBF">
@@ -30802,7 +30955,7 @@
                     </pic:cNvPicPr>
                   </pic:nvPicPr>
                   <pic:blipFill>
-                    <a:blip r:embed="rId35">
+                    <a:blip r:embed="rId36">
                       <a:extLst>
                         <a:ext uri="{28A0092B-C50C-407E-A947-70E740481C1C}">
                           <a14:useLocalDpi xmlns:a14="http://schemas.microsoft.com/office/drawing/2010/main" val="0"/>
@@ -30836,14 +30989,27 @@
       <w:r>
         <w:t xml:space="preserve">Figure </w:t>
       </w:r>
-      <w:fldSimple w:instr=" SEQ Figure \* ARABIC ">
-        <w:r>
-          <w:rPr>
-            <w:noProof/>
-          </w:rPr>
-          <w:t>25</w:t>
-        </w:r>
-      </w:fldSimple>
+      <w:r>
+        <w:fldChar w:fldCharType="begin"/>
+      </w:r>
+      <w:r>
+        <w:instrText xml:space="preserve"> SEQ Figure \* ARABIC </w:instrText>
+      </w:r>
+      <w:r>
+        <w:fldChar w:fldCharType="separate"/>
+      </w:r>
+      <w:r>
+        <w:rPr>
+          <w:noProof/>
+        </w:rPr>
+        <w:t>25</w:t>
+      </w:r>
+      <w:r>
+        <w:rPr>
+          <w:noProof/>
+        </w:rPr>
+        <w:fldChar w:fldCharType="end"/>
+      </w:r>
       <w:r>
         <w:t xml:space="preserve"> –Epilog</w:t>
       </w:r>
@@ -30865,7 +31031,7 @@
 </file>
 
 <file path=word/endnotes.xml><?xml version="1.0" encoding="utf-8"?>
-<w:endnotes xmlns:wpc="http://schemas.microsoft.com/office/word/2010/wordprocessingCanvas" xmlns:mo="http://schemas.microsoft.com/office/mac/office/2008/main" xmlns:mc="http://schemas.openxmlformats.org/markup-compatibility/2006" xmlns:mv="urn:schemas-microsoft-com:mac:vml" xmlns:o="urn:schemas-microsoft-com:office:office" xmlns:r="http://schemas.openxmlformats.org/officeDocument/2006/relationships" xmlns:m="http://schemas.openxmlformats.org/officeDocument/2006/math" xmlns:v="urn:schemas-microsoft-com:vml" xmlns:wp14="http://schemas.microsoft.com/office/word/2010/wordprocessingDrawing" xmlns:wp="http://schemas.openxmlformats.org/drawingml/2006/wordprocessingDrawing" xmlns:w10="urn:schemas-microsoft-com:office:word" xmlns:w="http://schemas.openxmlformats.org/wordprocessingml/2006/main" xmlns:w14="http://schemas.microsoft.com/office/word/2010/wordml" xmlns:w15="http://schemas.microsoft.com/office/word/2012/wordml" xmlns:wpg="http://schemas.microsoft.com/office/word/2010/wordprocessingGroup" xmlns:wpi="http://schemas.microsoft.com/office/word/2010/wordprocessingInk" xmlns:wne="http://schemas.microsoft.com/office/word/2006/wordml" xmlns:wps="http://schemas.microsoft.com/office/word/2010/wordprocessingShape" mc:Ignorable="w14 w15 wp14">
+<w:endnotes xmlns:wpc="http://schemas.microsoft.com/office/word/2010/wordprocessingCanvas" xmlns:mo="http://schemas.microsoft.com/office/mac/office/2008/main" xmlns:mc="http://schemas.openxmlformats.org/markup-compatibility/2006" xmlns:mv="urn:schemas-microsoft-com:mac:vml" xmlns:o="urn:schemas-microsoft-com:office:office" xmlns:r="http://schemas.openxmlformats.org/officeDocument/2006/relationships" xmlns:m="http://schemas.openxmlformats.org/officeDocument/2006/math" xmlns:v="urn:schemas-microsoft-com:vml" xmlns:wp14="http://schemas.microsoft.com/office/word/2010/wordprocessingDrawing" xmlns:wp="http://schemas.openxmlformats.org/drawingml/2006/wordprocessingDrawing" xmlns:w10="urn:schemas-microsoft-com:office:word" xmlns:w="http://schemas.openxmlformats.org/wordprocessingml/2006/main" xmlns:w14="http://schemas.microsoft.com/office/word/2010/wordml" xmlns:wpg="http://schemas.microsoft.com/office/word/2010/wordprocessingGroup" xmlns:wpi="http://schemas.microsoft.com/office/word/2010/wordprocessingInk" xmlns:wne="http://schemas.microsoft.com/office/word/2006/wordml" xmlns:wps="http://schemas.microsoft.com/office/word/2010/wordprocessingShape" mc:Ignorable="w14 wp14">
   <w:endnote w:type="separator" w:id="-1">
     <w:p>
       <w:r>
@@ -30884,7 +31050,7 @@
 </file>
 
 <file path=word/footer1.xml><?xml version="1.0" encoding="utf-8"?>
-<w:ftr xmlns:wpc="http://schemas.microsoft.com/office/word/2010/wordprocessingCanvas" xmlns:mo="http://schemas.microsoft.com/office/mac/office/2008/main" xmlns:mc="http://schemas.openxmlformats.org/markup-compatibility/2006" xmlns:mv="urn:schemas-microsoft-com:mac:vml" xmlns:o="urn:schemas-microsoft-com:office:office" xmlns:r="http://schemas.openxmlformats.org/officeDocument/2006/relationships" xmlns:m="http://schemas.openxmlformats.org/officeDocument/2006/math" xmlns:v="urn:schemas-microsoft-com:vml" xmlns:wp14="http://schemas.microsoft.com/office/word/2010/wordprocessingDrawing" xmlns:wp="http://schemas.openxmlformats.org/drawingml/2006/wordprocessingDrawing" xmlns:w10="urn:schemas-microsoft-com:office:word" xmlns:w="http://schemas.openxmlformats.org/wordprocessingml/2006/main" xmlns:w14="http://schemas.microsoft.com/office/word/2010/wordml" xmlns:w15="http://schemas.microsoft.com/office/word/2012/wordml" xmlns:wpg="http://schemas.microsoft.com/office/word/2010/wordprocessingGroup" xmlns:wpi="http://schemas.microsoft.com/office/word/2010/wordprocessingInk" xmlns:wne="http://schemas.microsoft.com/office/word/2006/wordml" xmlns:wps="http://schemas.microsoft.com/office/word/2010/wordprocessingShape" mc:Ignorable="w14 w15 wp14">
+<w:ftr xmlns:wpc="http://schemas.microsoft.com/office/word/2010/wordprocessingCanvas" xmlns:mo="http://schemas.microsoft.com/office/mac/office/2008/main" xmlns:mc="http://schemas.openxmlformats.org/markup-compatibility/2006" xmlns:mv="urn:schemas-microsoft-com:mac:vml" xmlns:o="urn:schemas-microsoft-com:office:office" xmlns:r="http://schemas.openxmlformats.org/officeDocument/2006/relationships" xmlns:m="http://schemas.openxmlformats.org/officeDocument/2006/math" xmlns:v="urn:schemas-microsoft-com:vml" xmlns:wp14="http://schemas.microsoft.com/office/word/2010/wordprocessingDrawing" xmlns:wp="http://schemas.openxmlformats.org/drawingml/2006/wordprocessingDrawing" xmlns:w10="urn:schemas-microsoft-com:office:word" xmlns:w="http://schemas.openxmlformats.org/wordprocessingml/2006/main" xmlns:w14="http://schemas.microsoft.com/office/word/2010/wordml" xmlns:wpg="http://schemas.microsoft.com/office/word/2010/wordprocessingGroup" xmlns:wpi="http://schemas.microsoft.com/office/word/2010/wordprocessingInk" xmlns:wne="http://schemas.microsoft.com/office/word/2006/wordml" xmlns:wps="http://schemas.microsoft.com/office/word/2010/wordprocessingShape" mc:Ignorable="w14 wp14">
   <w:p>
     <w:pPr>
       <w:pStyle w:val="Footer"/>
@@ -30920,7 +31086,7 @@
 </file>
 
 <file path=word/footer2.xml><?xml version="1.0" encoding="utf-8"?>
-<w:ftr xmlns:wpc="http://schemas.microsoft.com/office/word/2010/wordprocessingCanvas" xmlns:mo="http://schemas.microsoft.com/office/mac/office/2008/main" xmlns:mc="http://schemas.openxmlformats.org/markup-compatibility/2006" xmlns:mv="urn:schemas-microsoft-com:mac:vml" xmlns:o="urn:schemas-microsoft-com:office:office" xmlns:r="http://schemas.openxmlformats.org/officeDocument/2006/relationships" xmlns:m="http://schemas.openxmlformats.org/officeDocument/2006/math" xmlns:v="urn:schemas-microsoft-com:vml" xmlns:wp14="http://schemas.microsoft.com/office/word/2010/wordprocessingDrawing" xmlns:wp="http://schemas.openxmlformats.org/drawingml/2006/wordprocessingDrawing" xmlns:w10="urn:schemas-microsoft-com:office:word" xmlns:w="http://schemas.openxmlformats.org/wordprocessingml/2006/main" xmlns:w14="http://schemas.microsoft.com/office/word/2010/wordml" xmlns:w15="http://schemas.microsoft.com/office/word/2012/wordml" xmlns:wpg="http://schemas.microsoft.com/office/word/2010/wordprocessingGroup" xmlns:wpi="http://schemas.microsoft.com/office/word/2010/wordprocessingInk" xmlns:wne="http://schemas.microsoft.com/office/word/2006/wordml" xmlns:wps="http://schemas.microsoft.com/office/word/2010/wordprocessingShape" mc:Ignorable="w14 w15 wp14">
+<w:ftr xmlns:wpc="http://schemas.microsoft.com/office/word/2010/wordprocessingCanvas" xmlns:mo="http://schemas.microsoft.com/office/mac/office/2008/main" xmlns:mc="http://schemas.openxmlformats.org/markup-compatibility/2006" xmlns:mv="urn:schemas-microsoft-com:mac:vml" xmlns:o="urn:schemas-microsoft-com:office:office" xmlns:r="http://schemas.openxmlformats.org/officeDocument/2006/relationships" xmlns:m="http://schemas.openxmlformats.org/officeDocument/2006/math" xmlns:v="urn:schemas-microsoft-com:vml" xmlns:wp14="http://schemas.microsoft.com/office/word/2010/wordprocessingDrawing" xmlns:wp="http://schemas.openxmlformats.org/drawingml/2006/wordprocessingDrawing" xmlns:w10="urn:schemas-microsoft-com:office:word" xmlns:w="http://schemas.openxmlformats.org/wordprocessingml/2006/main" xmlns:w14="http://schemas.microsoft.com/office/word/2010/wordml" xmlns:wpg="http://schemas.microsoft.com/office/word/2010/wordprocessingGroup" xmlns:wpi="http://schemas.microsoft.com/office/word/2010/wordprocessingInk" xmlns:wne="http://schemas.microsoft.com/office/word/2006/wordml" xmlns:wps="http://schemas.microsoft.com/office/word/2010/wordprocessingShape" mc:Ignorable="w14 wp14">
   <w:p>
     <w:pPr>
       <w:pStyle w:val="Footer"/>
@@ -30945,7 +31111,7 @@
       <w:rPr>
         <w:noProof/>
       </w:rPr>
-      <w:t>1</w:t>
+      <w:t>24</w:t>
     </w:r>
     <w:r>
       <w:rPr>
@@ -30958,7 +31124,7 @@
 </file>
 
 <file path=word/footer3.xml><?xml version="1.0" encoding="utf-8"?>
-<w:ftr xmlns:wpc="http://schemas.microsoft.com/office/word/2010/wordprocessingCanvas" xmlns:mo="http://schemas.microsoft.com/office/mac/office/2008/main" xmlns:mc="http://schemas.openxmlformats.org/markup-compatibility/2006" xmlns:mv="urn:schemas-microsoft-com:mac:vml" xmlns:o="urn:schemas-microsoft-com:office:office" xmlns:r="http://schemas.openxmlformats.org/officeDocument/2006/relationships" xmlns:m="http://schemas.openxmlformats.org/officeDocument/2006/math" xmlns:v="urn:schemas-microsoft-com:vml" xmlns:wp14="http://schemas.microsoft.com/office/word/2010/wordprocessingDrawing" xmlns:wp="http://schemas.openxmlformats.org/drawingml/2006/wordprocessingDrawing" xmlns:w10="urn:schemas-microsoft-com:office:word" xmlns:w="http://schemas.openxmlformats.org/wordprocessingml/2006/main" xmlns:w14="http://schemas.microsoft.com/office/word/2010/wordml" xmlns:w15="http://schemas.microsoft.com/office/word/2012/wordml" xmlns:wpg="http://schemas.microsoft.com/office/word/2010/wordprocessingGroup" xmlns:wpi="http://schemas.microsoft.com/office/word/2010/wordprocessingInk" xmlns:wne="http://schemas.microsoft.com/office/word/2006/wordml" xmlns:wps="http://schemas.microsoft.com/office/word/2010/wordprocessingShape" mc:Ignorable="w14 w15 wp14">
+<w:ftr xmlns:wpc="http://schemas.microsoft.com/office/word/2010/wordprocessingCanvas" xmlns:mo="http://schemas.microsoft.com/office/mac/office/2008/main" xmlns:mc="http://schemas.openxmlformats.org/markup-compatibility/2006" xmlns:mv="urn:schemas-microsoft-com:mac:vml" xmlns:o="urn:schemas-microsoft-com:office:office" xmlns:r="http://schemas.openxmlformats.org/officeDocument/2006/relationships" xmlns:m="http://schemas.openxmlformats.org/officeDocument/2006/math" xmlns:v="urn:schemas-microsoft-com:vml" xmlns:wp14="http://schemas.microsoft.com/office/word/2010/wordprocessingDrawing" xmlns:wp="http://schemas.openxmlformats.org/drawingml/2006/wordprocessingDrawing" xmlns:w10="urn:schemas-microsoft-com:office:word" xmlns:w="http://schemas.openxmlformats.org/wordprocessingml/2006/main" xmlns:w14="http://schemas.microsoft.com/office/word/2010/wordml" xmlns:wpg="http://schemas.microsoft.com/office/word/2010/wordprocessingGroup" xmlns:wpi="http://schemas.microsoft.com/office/word/2010/wordprocessingInk" xmlns:wne="http://schemas.microsoft.com/office/word/2006/wordml" xmlns:wps="http://schemas.microsoft.com/office/word/2010/wordprocessingShape" mc:Ignorable="w14 wp14">
   <w:tbl>
     <w:tblPr>
       <w:tblW w:w="0" w:type="auto"/>
@@ -31060,7 +31226,7 @@
 </file>
 
 <file path=word/footnotes.xml><?xml version="1.0" encoding="utf-8"?>
-<w:footnotes xmlns:wpc="http://schemas.microsoft.com/office/word/2010/wordprocessingCanvas" xmlns:mo="http://schemas.microsoft.com/office/mac/office/2008/main" xmlns:mc="http://schemas.openxmlformats.org/markup-compatibility/2006" xmlns:mv="urn:schemas-microsoft-com:mac:vml" xmlns:o="urn:schemas-microsoft-com:office:office" xmlns:r="http://schemas.openxmlformats.org/officeDocument/2006/relationships" xmlns:m="http://schemas.openxmlformats.org/officeDocument/2006/math" xmlns:v="urn:schemas-microsoft-com:vml" xmlns:wp14="http://schemas.microsoft.com/office/word/2010/wordprocessingDrawing" xmlns:wp="http://schemas.openxmlformats.org/drawingml/2006/wordprocessingDrawing" xmlns:w10="urn:schemas-microsoft-com:office:word" xmlns:w="http://schemas.openxmlformats.org/wordprocessingml/2006/main" xmlns:w14="http://schemas.microsoft.com/office/word/2010/wordml" xmlns:w15="http://schemas.microsoft.com/office/word/2012/wordml" xmlns:wpg="http://schemas.microsoft.com/office/word/2010/wordprocessingGroup" xmlns:wpi="http://schemas.microsoft.com/office/word/2010/wordprocessingInk" xmlns:wne="http://schemas.microsoft.com/office/word/2006/wordml" xmlns:wps="http://schemas.microsoft.com/office/word/2010/wordprocessingShape" mc:Ignorable="w14 w15 wp14">
+<w:footnotes xmlns:wpc="http://schemas.microsoft.com/office/word/2010/wordprocessingCanvas" xmlns:mo="http://schemas.microsoft.com/office/mac/office/2008/main" xmlns:mc="http://schemas.openxmlformats.org/markup-compatibility/2006" xmlns:mv="urn:schemas-microsoft-com:mac:vml" xmlns:o="urn:schemas-microsoft-com:office:office" xmlns:r="http://schemas.openxmlformats.org/officeDocument/2006/relationships" xmlns:m="http://schemas.openxmlformats.org/officeDocument/2006/math" xmlns:v="urn:schemas-microsoft-com:vml" xmlns:wp14="http://schemas.microsoft.com/office/word/2010/wordprocessingDrawing" xmlns:wp="http://schemas.openxmlformats.org/drawingml/2006/wordprocessingDrawing" xmlns:w10="urn:schemas-microsoft-com:office:word" xmlns:w="http://schemas.openxmlformats.org/wordprocessingml/2006/main" xmlns:w14="http://schemas.microsoft.com/office/word/2010/wordml" xmlns:wpg="http://schemas.microsoft.com/office/word/2010/wordprocessingGroup" xmlns:wpi="http://schemas.microsoft.com/office/word/2010/wordprocessingInk" xmlns:wne="http://schemas.microsoft.com/office/word/2006/wordml" xmlns:wps="http://schemas.microsoft.com/office/word/2010/wordprocessingShape" mc:Ignorable="w14 wp14">
   <w:footnote w:type="separator" w:id="-1">
     <w:p>
       <w:r>
@@ -31079,7 +31245,7 @@
 </file>
 
 <file path=word/header1.xml><?xml version="1.0" encoding="utf-8"?>
-<w:hdr xmlns:wpc="http://schemas.microsoft.com/office/word/2010/wordprocessingCanvas" xmlns:mo="http://schemas.microsoft.com/office/mac/office/2008/main" xmlns:mc="http://schemas.openxmlformats.org/markup-compatibility/2006" xmlns:mv="urn:schemas-microsoft-com:mac:vml" xmlns:o="urn:schemas-microsoft-com:office:office" xmlns:r="http://schemas.openxmlformats.org/officeDocument/2006/relationships" xmlns:m="http://schemas.openxmlformats.org/officeDocument/2006/math" xmlns:v="urn:schemas-microsoft-com:vml" xmlns:wp14="http://schemas.microsoft.com/office/word/2010/wordprocessingDrawing" xmlns:wp="http://schemas.openxmlformats.org/drawingml/2006/wordprocessingDrawing" xmlns:w10="urn:schemas-microsoft-com:office:word" xmlns:w="http://schemas.openxmlformats.org/wordprocessingml/2006/main" xmlns:w14="http://schemas.microsoft.com/office/word/2010/wordml" xmlns:w15="http://schemas.microsoft.com/office/word/2012/wordml" xmlns:wpg="http://schemas.microsoft.com/office/word/2010/wordprocessingGroup" xmlns:wpi="http://schemas.microsoft.com/office/word/2010/wordprocessingInk" xmlns:wne="http://schemas.microsoft.com/office/word/2006/wordml" xmlns:wps="http://schemas.microsoft.com/office/word/2010/wordprocessingShape" mc:Ignorable="w14 w15 wp14">
+<w:hdr xmlns:wpc="http://schemas.microsoft.com/office/word/2010/wordprocessingCanvas" xmlns:mo="http://schemas.microsoft.com/office/mac/office/2008/main" xmlns:mc="http://schemas.openxmlformats.org/markup-compatibility/2006" xmlns:mv="urn:schemas-microsoft-com:mac:vml" xmlns:o="urn:schemas-microsoft-com:office:office" xmlns:r="http://schemas.openxmlformats.org/officeDocument/2006/relationships" xmlns:m="http://schemas.openxmlformats.org/officeDocument/2006/math" xmlns:v="urn:schemas-microsoft-com:vml" xmlns:wp14="http://schemas.microsoft.com/office/word/2010/wordprocessingDrawing" xmlns:wp="http://schemas.openxmlformats.org/drawingml/2006/wordprocessingDrawing" xmlns:w10="urn:schemas-microsoft-com:office:word" xmlns:w="http://schemas.openxmlformats.org/wordprocessingml/2006/main" xmlns:w14="http://schemas.microsoft.com/office/word/2010/wordml" xmlns:wpg="http://schemas.microsoft.com/office/word/2010/wordprocessingGroup" xmlns:wpi="http://schemas.microsoft.com/office/word/2010/wordprocessingInk" xmlns:wne="http://schemas.microsoft.com/office/word/2006/wordml" xmlns:wps="http://schemas.microsoft.com/office/word/2010/wordprocessingShape" mc:Ignorable="w14 wp14">
   <w:p>
     <w:pPr>
       <w:pStyle w:val="Header"/>
@@ -31103,7 +31269,7 @@
 </file>
 
 <file path=word/header2.xml><?xml version="1.0" encoding="utf-8"?>
-<w:hdr xmlns:wpc="http://schemas.microsoft.com/office/word/2010/wordprocessingCanvas" xmlns:mo="http://schemas.microsoft.com/office/mac/office/2008/main" xmlns:mc="http://schemas.openxmlformats.org/markup-compatibility/2006" xmlns:mv="urn:schemas-microsoft-com:mac:vml" xmlns:o="urn:schemas-microsoft-com:office:office" xmlns:r="http://schemas.openxmlformats.org/officeDocument/2006/relationships" xmlns:m="http://schemas.openxmlformats.org/officeDocument/2006/math" xmlns:v="urn:schemas-microsoft-com:vml" xmlns:wp14="http://schemas.microsoft.com/office/word/2010/wordprocessingDrawing" xmlns:wp="http://schemas.openxmlformats.org/drawingml/2006/wordprocessingDrawing" xmlns:w10="urn:schemas-microsoft-com:office:word" xmlns:w="http://schemas.openxmlformats.org/wordprocessingml/2006/main" xmlns:w14="http://schemas.microsoft.com/office/word/2010/wordml" xmlns:w15="http://schemas.microsoft.com/office/word/2012/wordml" xmlns:wpg="http://schemas.microsoft.com/office/word/2010/wordprocessingGroup" xmlns:wpi="http://schemas.microsoft.com/office/word/2010/wordprocessingInk" xmlns:wne="http://schemas.microsoft.com/office/word/2006/wordml" xmlns:wps="http://schemas.microsoft.com/office/word/2010/wordprocessingShape" mc:Ignorable="w14 w15 wp14">
+<w:hdr xmlns:wpc="http://schemas.microsoft.com/office/word/2010/wordprocessingCanvas" xmlns:mo="http://schemas.microsoft.com/office/mac/office/2008/main" xmlns:mc="http://schemas.openxmlformats.org/markup-compatibility/2006" xmlns:mv="urn:schemas-microsoft-com:mac:vml" xmlns:o="urn:schemas-microsoft-com:office:office" xmlns:r="http://schemas.openxmlformats.org/officeDocument/2006/relationships" xmlns:m="http://schemas.openxmlformats.org/officeDocument/2006/math" xmlns:v="urn:schemas-microsoft-com:vml" xmlns:wp14="http://schemas.microsoft.com/office/word/2010/wordprocessingDrawing" xmlns:wp="http://schemas.openxmlformats.org/drawingml/2006/wordprocessingDrawing" xmlns:w10="urn:schemas-microsoft-com:office:word" xmlns:w="http://schemas.openxmlformats.org/wordprocessingml/2006/main" xmlns:w14="http://schemas.microsoft.com/office/word/2010/wordml" xmlns:wpg="http://schemas.microsoft.com/office/word/2010/wordprocessingGroup" xmlns:wpi="http://schemas.microsoft.com/office/word/2010/wordprocessingInk" xmlns:wne="http://schemas.microsoft.com/office/word/2006/wordml" xmlns:wps="http://schemas.microsoft.com/office/word/2010/wordprocessingShape" mc:Ignorable="w14 wp14">
   <w:p>
     <w:pPr>
       <w:pStyle w:val="Header"/>
@@ -31123,7 +31289,7 @@
 </file>
 
 <file path=word/numbering.xml><?xml version="1.0" encoding="utf-8"?>
-<w:numbering xmlns:wpc="http://schemas.microsoft.com/office/word/2010/wordprocessingCanvas" xmlns:mo="http://schemas.microsoft.com/office/mac/office/2008/main" xmlns:mc="http://schemas.openxmlformats.org/markup-compatibility/2006" xmlns:mv="urn:schemas-microsoft-com:mac:vml" xmlns:o="urn:schemas-microsoft-com:office:office" xmlns:r="http://schemas.openxmlformats.org/officeDocument/2006/relationships" xmlns:m="http://schemas.openxmlformats.org/officeDocument/2006/math" xmlns:v="urn:schemas-microsoft-com:vml" xmlns:wp14="http://schemas.microsoft.com/office/word/2010/wordprocessingDrawing" xmlns:wp="http://schemas.openxmlformats.org/drawingml/2006/wordprocessingDrawing" xmlns:w10="urn:schemas-microsoft-com:office:word" xmlns:w="http://schemas.openxmlformats.org/wordprocessingml/2006/main" xmlns:w14="http://schemas.microsoft.com/office/word/2010/wordml" xmlns:w15="http://schemas.microsoft.com/office/word/2012/wordml" xmlns:wpg="http://schemas.microsoft.com/office/word/2010/wordprocessingGroup" xmlns:wpi="http://schemas.microsoft.com/office/word/2010/wordprocessingInk" xmlns:wne="http://schemas.microsoft.com/office/word/2006/wordml" xmlns:wps="http://schemas.microsoft.com/office/word/2010/wordprocessingShape" mc:Ignorable="w14 w15 wp14">
+<w:numbering xmlns:wpc="http://schemas.microsoft.com/office/word/2010/wordprocessingCanvas" xmlns:mo="http://schemas.microsoft.com/office/mac/office/2008/main" xmlns:mc="http://schemas.openxmlformats.org/markup-compatibility/2006" xmlns:mv="urn:schemas-microsoft-com:mac:vml" xmlns:o="urn:schemas-microsoft-com:office:office" xmlns:r="http://schemas.openxmlformats.org/officeDocument/2006/relationships" xmlns:m="http://schemas.openxmlformats.org/officeDocument/2006/math" xmlns:v="urn:schemas-microsoft-com:vml" xmlns:wp14="http://schemas.microsoft.com/office/word/2010/wordprocessingDrawing" xmlns:wp="http://schemas.openxmlformats.org/drawingml/2006/wordprocessingDrawing" xmlns:w10="urn:schemas-microsoft-com:office:word" xmlns:w="http://schemas.openxmlformats.org/wordprocessingml/2006/main" xmlns:w14="http://schemas.microsoft.com/office/word/2010/wordml" xmlns:wpg="http://schemas.microsoft.com/office/word/2010/wordprocessingGroup" xmlns:wpi="http://schemas.microsoft.com/office/word/2010/wordprocessingInk" xmlns:wne="http://schemas.microsoft.com/office/word/2006/wordml" xmlns:wps="http://schemas.microsoft.com/office/word/2010/wordprocessingShape" mc:Ignorable="w14 wp14">
   <w:abstractNum w:abstractNumId="0">
     <w:nsid w:val="FFFFFFFB"/>
     <w:multiLevelType w:val="multilevel"/>
@@ -33551,7 +33717,7 @@
 </file>
 
 <file path=word/styles.xml><?xml version="1.0" encoding="utf-8"?>
-<w:styles xmlns:mc="http://schemas.openxmlformats.org/markup-compatibility/2006" xmlns:r="http://schemas.openxmlformats.org/officeDocument/2006/relationships" xmlns:w="http://schemas.openxmlformats.org/wordprocessingml/2006/main" xmlns:w14="http://schemas.microsoft.com/office/word/2010/wordml" xmlns:w15="http://schemas.microsoft.com/office/word/2012/wordml" mc:Ignorable="w14 w15">
+<w:styles xmlns:mc="http://schemas.openxmlformats.org/markup-compatibility/2006" xmlns:r="http://schemas.openxmlformats.org/officeDocument/2006/relationships" xmlns:w="http://schemas.openxmlformats.org/wordprocessingml/2006/main" xmlns:w14="http://schemas.microsoft.com/office/word/2010/wordml" mc:Ignorable="w14">
   <w:docDefaults>
     <w:rPrDefault>
       <w:rPr>
@@ -33563,7 +33729,7 @@
     </w:rPrDefault>
     <w:pPrDefault/>
   </w:docDefaults>
-  <w:latentStyles w:defLockedState="0" w:defUIPriority="0" w:defSemiHidden="0" w:defUnhideWhenUsed="0" w:defQFormat="0" w:count="382">
+  <w:latentStyles w:defLockedState="0" w:defUIPriority="0" w:defSemiHidden="0" w:defUnhideWhenUsed="0" w:defQFormat="0" w:count="276">
     <w:lsdException w:name="heading 5" w:semiHidden="1" w:unhideWhenUsed="1"/>
     <w:lsdException w:name="heading 6" w:semiHidden="1" w:unhideWhenUsed="1"/>
     <w:lsdException w:name="heading 7" w:semiHidden="1" w:unhideWhenUsed="1"/>
@@ -33702,208 +33868,1387 @@
     <w:lsdException w:name="Note Level 5" w:semiHidden="1" w:unhideWhenUsed="1"/>
     <w:lsdException w:name="Note Level 6" w:semiHidden="1" w:unhideWhenUsed="1"/>
     <w:lsdException w:name="Note Level 7" w:semiHidden="1" w:unhideWhenUsed="1"/>
-    <w:lsdException w:name="Medium Shading 1"/>
-    <w:lsdException w:name="Medium Shading 2"/>
-    <w:lsdException w:name="Medium List 1"/>
-    <w:lsdException w:name="Medium List 2"/>
-    <w:lsdException w:name="Medium Grid 1"/>
-    <w:lsdException w:name="Medium Grid 2"/>
-    <w:lsdException w:name="Medium Grid 3"/>
-    <w:lsdException w:name="Dark List"/>
-    <w:lsdException w:name="Colorful Shading"/>
-    <w:lsdException w:name="Colorful List"/>
-    <w:lsdException w:name="Colorful Grid"/>
-    <w:lsdException w:name="Light Shading Accent 1"/>
-    <w:lsdException w:name="Light List Accent 1"/>
-    <w:lsdException w:name="Light Grid Accent 1"/>
-    <w:lsdException w:name="Medium Shading 1 Accent 1"/>
-    <w:lsdException w:name="Medium Shading 2 Accent 1"/>
-    <w:lsdException w:name="Medium List 1 Accent 1"/>
     <w:lsdException w:name="Revision" w:semiHidden="1"/>
-    <w:lsdException w:name="Medium List 2 Accent 1"/>
-    <w:lsdException w:name="Medium Grid 1 Accent 1"/>
-    <w:lsdException w:name="Medium Grid 2 Accent 1"/>
-    <w:lsdException w:name="Medium Grid 3 Accent 1"/>
-    <w:lsdException w:name="Dark List Accent 1"/>
-    <w:lsdException w:name="Colorful Shading Accent 1"/>
-    <w:lsdException w:name="Colorful List Accent 1"/>
-    <w:lsdException w:name="Colorful Grid Accent 1"/>
-    <w:lsdException w:name="Light Shading Accent 2"/>
-    <w:lsdException w:name="Light List Accent 2"/>
-    <w:lsdException w:name="Light Grid Accent 2"/>
-    <w:lsdException w:name="Medium Shading 1 Accent 2"/>
-    <w:lsdException w:name="Medium Shading 2 Accent 2"/>
-    <w:lsdException w:name="Medium List 1 Accent 2"/>
-    <w:lsdException w:name="Medium List 2 Accent 2"/>
-    <w:lsdException w:name="Medium Grid 1 Accent 2"/>
-    <w:lsdException w:name="Medium Grid 2 Accent 2"/>
-    <w:lsdException w:name="Medium Grid 3 Accent 2"/>
-    <w:lsdException w:name="Dark List Accent 2"/>
-    <w:lsdException w:name="Colorful Shading Accent 2"/>
-    <w:lsdException w:name="Colorful List Accent 2"/>
-    <w:lsdException w:name="Colorful Grid Accent 2"/>
-    <w:lsdException w:name="Light Shading Accent 3"/>
-    <w:lsdException w:name="Light List Accent 3"/>
-    <w:lsdException w:name="Light Grid Accent 3"/>
-    <w:lsdException w:name="Medium Shading 1 Accent 3"/>
-    <w:lsdException w:name="Medium Shading 2 Accent 3"/>
-    <w:lsdException w:name="Medium List 1 Accent 3"/>
-    <w:lsdException w:name="Medium List 2 Accent 3"/>
-    <w:lsdException w:name="Medium Grid 1 Accent 3"/>
-    <w:lsdException w:name="Medium Grid 2 Accent 3"/>
-    <w:lsdException w:name="Medium Grid 3 Accent 3"/>
-    <w:lsdException w:name="Dark List Accent 3"/>
-    <w:lsdException w:name="Colorful Shading Accent 3"/>
-    <w:lsdException w:name="Colorful List Accent 3"/>
-    <w:lsdException w:name="Colorful Grid Accent 3"/>
-    <w:lsdException w:name="Light Shading Accent 4"/>
-    <w:lsdException w:name="Light List Accent 4"/>
-    <w:lsdException w:name="Light Grid Accent 4"/>
-    <w:lsdException w:name="Medium Shading 1 Accent 4"/>
-    <w:lsdException w:name="Medium Shading 2 Accent 4"/>
-    <w:lsdException w:name="Medium List 1 Accent 4"/>
-    <w:lsdException w:name="Medium List 2 Accent 4"/>
-    <w:lsdException w:name="Medium Grid 1 Accent 4"/>
-    <w:lsdException w:name="Medium Grid 2 Accent 4"/>
-    <w:lsdException w:name="Medium Grid 3 Accent 4"/>
-    <w:lsdException w:name="Dark List Accent 4"/>
-    <w:lsdException w:name="Colorful Shading Accent 4"/>
-    <w:lsdException w:name="Colorful List Accent 4"/>
-    <w:lsdException w:name="Colorful Grid Accent 4"/>
-    <w:lsdException w:name="Light Shading Accent 5"/>
-    <w:lsdException w:name="Light List Accent 5"/>
-    <w:lsdException w:name="Light Grid Accent 5"/>
-    <w:lsdException w:name="Medium Shading 1 Accent 5"/>
-    <w:lsdException w:name="Medium Shading 2 Accent 5"/>
-    <w:lsdException w:name="Medium List 1 Accent 5"/>
-    <w:lsdException w:name="Medium List 2 Accent 5"/>
-    <w:lsdException w:name="Medium Grid 1 Accent 5"/>
-    <w:lsdException w:name="Medium Grid 2 Accent 5"/>
-    <w:lsdException w:name="Medium Grid 3 Accent 5"/>
-    <w:lsdException w:name="Dark List Accent 5"/>
-    <w:lsdException w:name="Colorful Shading Accent 5"/>
-    <w:lsdException w:name="Colorful List Accent 5"/>
-    <w:lsdException w:name="Colorful Grid Accent 5"/>
-    <w:lsdException w:name="Light Shading Accent 6"/>
-    <w:lsdException w:name="Light List Accent 6"/>
-    <w:lsdException w:name="Light Grid Accent 6"/>
-    <w:lsdException w:name="Medium Shading 1 Accent 6"/>
-    <w:lsdException w:name="Medium Shading 2 Accent 6"/>
-    <w:lsdException w:name="Medium List 1 Accent 6"/>
-    <w:lsdException w:name="Medium List 2 Accent 6"/>
-    <w:lsdException w:name="Medium Grid 1 Accent 6"/>
-    <w:lsdException w:name="Medium Grid 2 Accent 6"/>
-    <w:lsdException w:name="Medium Grid 3 Accent 6"/>
-    <w:lsdException w:name="Dark List Accent 6"/>
-    <w:lsdException w:name="Colorful Shading Accent 6"/>
-    <w:lsdException w:name="Colorful List Accent 6"/>
-    <w:lsdException w:name="Colorful Grid Accent 6"/>
-    <w:lsdException w:name="Plain Table 1" w:uiPriority="41"/>
-    <w:lsdException w:name="Plain Table 2" w:uiPriority="42"/>
-    <w:lsdException w:name="Plain Table 3" w:uiPriority="43"/>
-    <w:lsdException w:name="Plain Table 4" w:uiPriority="44"/>
-    <w:lsdException w:name="Plain Table 5" w:uiPriority="45"/>
-    <w:lsdException w:name="Grid Table Light" w:uiPriority="40"/>
-    <w:lsdException w:name="Grid Table 1 Light" w:uiPriority="46"/>
-    <w:lsdException w:name="Grid Table 2" w:uiPriority="47"/>
-    <w:lsdException w:name="Grid Table 3" w:uiPriority="48"/>
-    <w:lsdException w:name="Grid Table 4" w:uiPriority="49"/>
-    <w:lsdException w:name="Grid Table 5 Dark" w:uiPriority="50"/>
-    <w:lsdException w:name="Grid Table 6 Colorful" w:uiPriority="51"/>
-    <w:lsdException w:name="Grid Table 7 Colorful" w:uiPriority="52"/>
-    <w:lsdException w:name="Grid Table 1 Light Accent 1" w:uiPriority="46"/>
-    <w:lsdException w:name="Grid Table 2 Accent 1" w:uiPriority="47"/>
-    <w:lsdException w:name="Grid Table 3 Accent 1" w:uiPriority="48"/>
-    <w:lsdException w:name="Grid Table 4 Accent 1" w:uiPriority="49"/>
-    <w:lsdException w:name="Grid Table 5 Dark Accent 1" w:uiPriority="50"/>
-    <w:lsdException w:name="Grid Table 6 Colorful Accent 1" w:uiPriority="51"/>
-    <w:lsdException w:name="Grid Table 7 Colorful Accent 1" w:uiPriority="52"/>
-    <w:lsdException w:name="Grid Table 1 Light Accent 2" w:uiPriority="46"/>
-    <w:lsdException w:name="Grid Table 2 Accent 2" w:uiPriority="47"/>
-    <w:lsdException w:name="Grid Table 3 Accent 2" w:uiPriority="48"/>
-    <w:lsdException w:name="Grid Table 4 Accent 2" w:uiPriority="49"/>
-    <w:lsdException w:name="Grid Table 5 Dark Accent 2" w:uiPriority="50"/>
-    <w:lsdException w:name="Grid Table 6 Colorful Accent 2" w:uiPriority="51"/>
-    <w:lsdException w:name="Grid Table 7 Colorful Accent 2" w:uiPriority="52"/>
-    <w:lsdException w:name="Grid Table 1 Light Accent 3" w:uiPriority="46"/>
-    <w:lsdException w:name="Grid Table 2 Accent 3" w:uiPriority="47"/>
-    <w:lsdException w:name="Grid Table 3 Accent 3" w:uiPriority="48"/>
-    <w:lsdException w:name="Grid Table 4 Accent 3" w:uiPriority="49"/>
-    <w:lsdException w:name="Grid Table 5 Dark Accent 3" w:uiPriority="50"/>
-    <w:lsdException w:name="Grid Table 6 Colorful Accent 3" w:uiPriority="51"/>
-    <w:lsdException w:name="Grid Table 7 Colorful Accent 3" w:uiPriority="52"/>
-    <w:lsdException w:name="Grid Table 1 Light Accent 4" w:uiPriority="46"/>
-    <w:lsdException w:name="Grid Table 2 Accent 4" w:uiPriority="47"/>
-    <w:lsdException w:name="Grid Table 3 Accent 4" w:uiPriority="48"/>
-    <w:lsdException w:name="Grid Table 4 Accent 4" w:uiPriority="49"/>
-    <w:lsdException w:name="Grid Table 5 Dark Accent 4" w:uiPriority="50"/>
-    <w:lsdException w:name="Grid Table 6 Colorful Accent 4" w:uiPriority="51"/>
-    <w:lsdException w:name="Grid Table 7 Colorful Accent 4" w:uiPriority="52"/>
-    <w:lsdException w:name="Grid Table 1 Light Accent 5" w:uiPriority="46"/>
-    <w:lsdException w:name="Grid Table 2 Accent 5" w:uiPriority="47"/>
-    <w:lsdException w:name="Grid Table 3 Accent 5" w:uiPriority="48"/>
-    <w:lsdException w:name="Grid Table 4 Accent 5" w:uiPriority="49"/>
-    <w:lsdException w:name="Grid Table 5 Dark Accent 5" w:uiPriority="50"/>
-    <w:lsdException w:name="Grid Table 6 Colorful Accent 5" w:uiPriority="51"/>
-    <w:lsdException w:name="Grid Table 7 Colorful Accent 5" w:uiPriority="52"/>
-    <w:lsdException w:name="Grid Table 1 Light Accent 6" w:uiPriority="46"/>
-    <w:lsdException w:name="Grid Table 2 Accent 6" w:uiPriority="47"/>
-    <w:lsdException w:name="Grid Table 3 Accent 6" w:uiPriority="48"/>
-    <w:lsdException w:name="Grid Table 4 Accent 6" w:uiPriority="49"/>
-    <w:lsdException w:name="Grid Table 5 Dark Accent 6" w:uiPriority="50"/>
-    <w:lsdException w:name="Grid Table 6 Colorful Accent 6" w:uiPriority="51"/>
-    <w:lsdException w:name="Grid Table 7 Colorful Accent 6" w:uiPriority="52"/>
-    <w:lsdException w:name="List Table 1 Light" w:uiPriority="46"/>
-    <w:lsdException w:name="List Table 2" w:uiPriority="47"/>
-    <w:lsdException w:name="List Table 3" w:uiPriority="48"/>
-    <w:lsdException w:name="List Table 4" w:uiPriority="49"/>
-    <w:lsdException w:name="List Table 5 Dark" w:uiPriority="50"/>
-    <w:lsdException w:name="List Table 6 Colorful" w:uiPriority="51"/>
-    <w:lsdException w:name="List Table 7 Colorful" w:uiPriority="52"/>
-    <w:lsdException w:name="List Table 1 Light Accent 1" w:uiPriority="46"/>
-    <w:lsdException w:name="List Table 2 Accent 1" w:uiPriority="47"/>
-    <w:lsdException w:name="List Table 3 Accent 1" w:uiPriority="48"/>
-    <w:lsdException w:name="List Table 4 Accent 1" w:uiPriority="49"/>
-    <w:lsdException w:name="List Table 5 Dark Accent 1" w:uiPriority="50"/>
-    <w:lsdException w:name="List Table 6 Colorful Accent 1" w:uiPriority="51"/>
-    <w:lsdException w:name="List Table 7 Colorful Accent 1" w:uiPriority="52"/>
-    <w:lsdException w:name="List Table 1 Light Accent 2" w:uiPriority="46"/>
-    <w:lsdException w:name="List Table 2 Accent 2" w:uiPriority="47"/>
-    <w:lsdException w:name="List Table 3 Accent 2" w:uiPriority="48"/>
-    <w:lsdException w:name="List Table 4 Accent 2" w:uiPriority="49"/>
-    <w:lsdException w:name="List Table 5 Dark Accent 2" w:uiPriority="50"/>
-    <w:lsdException w:name="List Table 6 Colorful Accent 2" w:uiPriority="51"/>
-    <w:lsdException w:name="List Table 7 Colorful Accent 2" w:uiPriority="52"/>
-    <w:lsdException w:name="List Table 1 Light Accent 3" w:uiPriority="46"/>
-    <w:lsdException w:name="List Table 2 Accent 3" w:uiPriority="47"/>
-    <w:lsdException w:name="List Table 3 Accent 3" w:uiPriority="48"/>
-    <w:lsdException w:name="List Table 4 Accent 3" w:uiPriority="49"/>
-    <w:lsdException w:name="List Table 5 Dark Accent 3" w:uiPriority="50"/>
-    <w:lsdException w:name="List Table 6 Colorful Accent 3" w:uiPriority="51"/>
-    <w:lsdException w:name="List Table 7 Colorful Accent 3" w:uiPriority="52"/>
-    <w:lsdException w:name="List Table 1 Light Accent 4" w:uiPriority="46"/>
-    <w:lsdException w:name="List Table 2 Accent 4" w:uiPriority="47"/>
-    <w:lsdException w:name="List Table 3 Accent 4" w:uiPriority="48"/>
-    <w:lsdException w:name="List Table 4 Accent 4" w:uiPriority="49"/>
-    <w:lsdException w:name="List Table 5 Dark Accent 4" w:uiPriority="50"/>
-    <w:lsdException w:name="List Table 6 Colorful Accent 4" w:uiPriority="51"/>
-    <w:lsdException w:name="List Table 7 Colorful Accent 4" w:uiPriority="52"/>
-    <w:lsdException w:name="List Table 1 Light Accent 5" w:uiPriority="46"/>
-    <w:lsdException w:name="List Table 2 Accent 5" w:uiPriority="47"/>
-    <w:lsdException w:name="List Table 3 Accent 5" w:uiPriority="48"/>
-    <w:lsdException w:name="List Table 4 Accent 5" w:uiPriority="49"/>
-    <w:lsdException w:name="List Table 5 Dark Accent 5" w:uiPriority="50"/>
-    <w:lsdException w:name="List Table 6 Colorful Accent 5" w:uiPriority="51"/>
-    <w:lsdException w:name="List Table 7 Colorful Accent 5" w:uiPriority="52"/>
-    <w:lsdException w:name="List Table 1 Light Accent 6" w:uiPriority="46"/>
-    <w:lsdException w:name="List Table 2 Accent 6" w:uiPriority="47"/>
-    <w:lsdException w:name="List Table 3 Accent 6" w:uiPriority="48"/>
-    <w:lsdException w:name="List Table 4 Accent 6" w:uiPriority="49"/>
-    <w:lsdException w:name="List Table 5 Dark Accent 6" w:uiPriority="50"/>
-    <w:lsdException w:name="List Table 6 Colorful Accent 6" w:uiPriority="51"/>
-    <w:lsdException w:name="List Table 7 Colorful Accent 6" w:uiPriority="52"/>
-    <w:lsdException w:name="Mention" w:semiHidden="1" w:uiPriority="99" w:unhideWhenUsed="1"/>
-    <w:lsdException w:name="Smart Hyperlink" w:semiHidden="1" w:uiPriority="99" w:unhideWhenUsed="1"/>
+  </w:latentStyles>
+  <w:style w:type="paragraph" w:default="1" w:styleId="Normal">
+    <w:name w:val="Normal"/>
+    <w:qFormat/>
+    <w:rsid w:val="004F3E89"/>
+    <w:rPr>
+      <w:rFonts w:ascii="Arial" w:hAnsi="Arial"/>
+    </w:rPr>
+  </w:style>
+  <w:style w:type="paragraph" w:styleId="Heading1">
+    <w:name w:val="heading 1"/>
+    <w:basedOn w:val="Normal"/>
+    <w:next w:val="Normal"/>
+    <w:qFormat/>
+    <w:rsid w:val="00C6624A"/>
+    <w:pPr>
+      <w:pageBreakBefore/>
+      <w:numPr>
+        <w:numId w:val="1"/>
+      </w:numPr>
+      <w:pBdr>
+        <w:bottom w:val="single" w:sz="24" w:space="1" w:color="808080"/>
+      </w:pBdr>
+      <w:spacing w:after="240"/>
+      <w:outlineLvl w:val="0"/>
+    </w:pPr>
+    <w:rPr>
+      <w:b/>
+      <w:smallCaps/>
+      <w:noProof/>
+      <w:sz w:val="28"/>
+    </w:rPr>
+  </w:style>
+  <w:style w:type="paragraph" w:styleId="Heading2">
+    <w:name w:val="heading 2"/>
+    <w:basedOn w:val="Normal"/>
+    <w:next w:val="Normal"/>
+    <w:link w:val="Heading2Char"/>
+    <w:uiPriority w:val="9"/>
+    <w:qFormat/>
+    <w:rsid w:val="00E0565C"/>
+    <w:pPr>
+      <w:keepNext/>
+      <w:numPr>
+        <w:ilvl w:val="1"/>
+        <w:numId w:val="1"/>
+      </w:numPr>
+      <w:spacing w:before="360" w:after="40"/>
+      <w:outlineLvl w:val="1"/>
+    </w:pPr>
+    <w:rPr>
+      <w:b/>
+      <w:noProof/>
+    </w:rPr>
+  </w:style>
+  <w:style w:type="paragraph" w:styleId="Heading3">
+    <w:name w:val="heading 3"/>
+    <w:basedOn w:val="Normal"/>
+    <w:next w:val="Normal"/>
+    <w:link w:val="Heading3Char"/>
+    <w:qFormat/>
+    <w:rsid w:val="00C6624A"/>
+    <w:pPr>
+      <w:keepNext/>
+      <w:numPr>
+        <w:ilvl w:val="2"/>
+        <w:numId w:val="1"/>
+      </w:numPr>
+      <w:spacing w:before="120"/>
+      <w:outlineLvl w:val="2"/>
+    </w:pPr>
+    <w:rPr>
+      <w:b/>
+    </w:rPr>
+  </w:style>
+  <w:style w:type="paragraph" w:styleId="Heading4">
+    <w:name w:val="heading 4"/>
+    <w:basedOn w:val="Normal"/>
+    <w:next w:val="Normal"/>
+    <w:qFormat/>
+    <w:rsid w:val="00C6624A"/>
+    <w:pPr>
+      <w:keepNext/>
+      <w:numPr>
+        <w:ilvl w:val="3"/>
+        <w:numId w:val="1"/>
+      </w:numPr>
+      <w:spacing w:before="120"/>
+      <w:outlineLvl w:val="3"/>
+    </w:pPr>
+    <w:rPr>
+      <w:b/>
+      <w:noProof/>
+    </w:rPr>
+  </w:style>
+  <w:style w:type="paragraph" w:styleId="Heading5">
+    <w:name w:val="heading 5"/>
+    <w:basedOn w:val="Normal"/>
+    <w:next w:val="Normal"/>
+    <w:qFormat/>
+    <w:rsid w:val="00C6624A"/>
+    <w:pPr>
+      <w:keepNext/>
+      <w:numPr>
+        <w:ilvl w:val="4"/>
+        <w:numId w:val="1"/>
+      </w:numPr>
+      <w:spacing w:before="20"/>
+      <w:outlineLvl w:val="4"/>
+    </w:pPr>
+    <w:rPr>
+      <w:smallCaps/>
+      <w:noProof/>
+    </w:rPr>
+  </w:style>
+  <w:style w:type="paragraph" w:styleId="Heading6">
+    <w:name w:val="heading 6"/>
+    <w:basedOn w:val="Normal"/>
+    <w:next w:val="Normal"/>
+    <w:qFormat/>
+    <w:rsid w:val="00C6624A"/>
+    <w:pPr>
+      <w:numPr>
+        <w:ilvl w:val="5"/>
+        <w:numId w:val="1"/>
+      </w:numPr>
+      <w:spacing w:before="120" w:after="60"/>
+      <w:outlineLvl w:val="5"/>
+    </w:pPr>
+    <w:rPr>
+      <w:i/>
+    </w:rPr>
+  </w:style>
+  <w:style w:type="paragraph" w:styleId="Heading7">
+    <w:name w:val="heading 7"/>
+    <w:basedOn w:val="Normal"/>
+    <w:next w:val="Normal"/>
+    <w:qFormat/>
+    <w:rsid w:val="00C6624A"/>
+    <w:pPr>
+      <w:spacing w:before="240" w:after="60"/>
+      <w:outlineLvl w:val="6"/>
+    </w:pPr>
+  </w:style>
+  <w:style w:type="paragraph" w:styleId="Heading8">
+    <w:name w:val="heading 8"/>
+    <w:basedOn w:val="Normal"/>
+    <w:next w:val="Normal"/>
+    <w:qFormat/>
+    <w:rsid w:val="00C6624A"/>
+    <w:pPr>
+      <w:numPr>
+        <w:ilvl w:val="7"/>
+        <w:numId w:val="1"/>
+      </w:numPr>
+      <w:spacing w:before="240" w:after="60"/>
+      <w:outlineLvl w:val="7"/>
+    </w:pPr>
+    <w:rPr>
+      <w:i/>
+    </w:rPr>
+  </w:style>
+  <w:style w:type="paragraph" w:styleId="Heading9">
+    <w:name w:val="heading 9"/>
+    <w:basedOn w:val="Normal"/>
+    <w:next w:val="Normal"/>
+    <w:qFormat/>
+    <w:rsid w:val="00C6624A"/>
+    <w:pPr>
+      <w:numPr>
+        <w:ilvl w:val="8"/>
+        <w:numId w:val="1"/>
+      </w:numPr>
+      <w:spacing w:before="240" w:after="60"/>
+      <w:outlineLvl w:val="8"/>
+    </w:pPr>
+    <w:rPr>
+      <w:b/>
+      <w:i/>
+      <w:sz w:val="18"/>
+    </w:rPr>
+  </w:style>
+  <w:style w:type="character" w:default="1" w:styleId="DefaultParagraphFont">
+    <w:name w:val="Default Paragraph Font"/>
+    <w:uiPriority w:val="1"/>
+    <w:semiHidden/>
+    <w:unhideWhenUsed/>
+  </w:style>
+  <w:style w:type="table" w:default="1" w:styleId="TableNormal">
+    <w:name w:val="Normal Table"/>
+    <w:uiPriority w:val="99"/>
+    <w:semiHidden/>
+    <w:unhideWhenUsed/>
+    <w:tblPr>
+      <w:tblInd w:w="0" w:type="dxa"/>
+      <w:tblCellMar>
+        <w:top w:w="0" w:type="dxa"/>
+        <w:left w:w="108" w:type="dxa"/>
+        <w:bottom w:w="0" w:type="dxa"/>
+        <w:right w:w="108" w:type="dxa"/>
+      </w:tblCellMar>
+    </w:tblPr>
+  </w:style>
+  <w:style w:type="numbering" w:default="1" w:styleId="NoList">
+    <w:name w:val="No List"/>
+    <w:uiPriority w:val="99"/>
+    <w:semiHidden/>
+    <w:unhideWhenUsed/>
+  </w:style>
+  <w:style w:type="character" w:customStyle="1" w:styleId="Heading2Char">
+    <w:name w:val="Heading 2 Char"/>
+    <w:link w:val="Heading2"/>
+    <w:uiPriority w:val="9"/>
+    <w:rsid w:val="00543B9B"/>
+    <w:rPr>
+      <w:rFonts w:ascii="Arial" w:hAnsi="Arial"/>
+      <w:b/>
+      <w:noProof/>
+    </w:rPr>
+  </w:style>
+  <w:style w:type="character" w:customStyle="1" w:styleId="Heading3Char">
+    <w:name w:val="Heading 3 Char"/>
+    <w:link w:val="Heading3"/>
+    <w:rsid w:val="00543B9B"/>
+    <w:rPr>
+      <w:rFonts w:ascii="Arial" w:hAnsi="Arial"/>
+      <w:b/>
+    </w:rPr>
+  </w:style>
+  <w:style w:type="paragraph" w:customStyle="1" w:styleId="DocumentDate">
+    <w:name w:val="Document Date"/>
+    <w:basedOn w:val="Normal"/>
+    <w:next w:val="Normal"/>
+    <w:rsid w:val="004F3E89"/>
+    <w:rPr>
+      <w:rFonts w:cs="Arial"/>
+      <w:noProof/>
+      <w:sz w:val="28"/>
+    </w:rPr>
+  </w:style>
+  <w:style w:type="character" w:customStyle="1" w:styleId="Code">
+    <w:name w:val="Code"/>
+    <w:rsid w:val="004F3E89"/>
+    <w:rPr>
+      <w:rFonts w:ascii="Courier New" w:hAnsi="Courier New"/>
+    </w:rPr>
+  </w:style>
+  <w:style w:type="paragraph" w:customStyle="1" w:styleId="DocumentTypeTitle">
+    <w:name w:val="Document Type Title"/>
+    <w:basedOn w:val="Normal"/>
+    <w:rsid w:val="004F3E89"/>
+    <w:rPr>
+      <w:rFonts w:cs="Arial"/>
+      <w:b/>
+      <w:sz w:val="32"/>
+    </w:rPr>
+  </w:style>
+  <w:style w:type="paragraph" w:customStyle="1" w:styleId="DocumentTitle">
+    <w:name w:val="Document Title"/>
+    <w:basedOn w:val="Normal"/>
+    <w:autoRedefine/>
+    <w:rsid w:val="004F3E89"/>
+    <w:rPr>
+      <w:rFonts w:cs="Arial"/>
+      <w:b/>
+      <w:sz w:val="36"/>
+    </w:rPr>
+  </w:style>
+  <w:style w:type="paragraph" w:customStyle="1" w:styleId="DocumentVersion">
+    <w:name w:val="Document Version"/>
+    <w:basedOn w:val="Normal"/>
+    <w:rsid w:val="004F3E89"/>
+    <w:rPr>
+      <w:rFonts w:cs="Arial"/>
+      <w:i/>
+      <w:sz w:val="28"/>
+    </w:rPr>
+  </w:style>
+  <w:style w:type="paragraph" w:styleId="Header">
+    <w:name w:val="header"/>
+    <w:basedOn w:val="Normal"/>
+    <w:rsid w:val="004F3E89"/>
+    <w:pPr>
+      <w:tabs>
+        <w:tab w:val="center" w:pos="4320"/>
+        <w:tab w:val="right" w:pos="8640"/>
+      </w:tabs>
+    </w:pPr>
+  </w:style>
+  <w:style w:type="paragraph" w:styleId="Footer">
+    <w:name w:val="footer"/>
+    <w:basedOn w:val="Normal"/>
+    <w:link w:val="FooterChar"/>
+    <w:uiPriority w:val="99"/>
+    <w:rsid w:val="004F3E89"/>
+    <w:pPr>
+      <w:tabs>
+        <w:tab w:val="center" w:pos="4320"/>
+        <w:tab w:val="right" w:pos="8640"/>
+      </w:tabs>
+    </w:pPr>
+  </w:style>
+  <w:style w:type="character" w:customStyle="1" w:styleId="FooterChar">
+    <w:name w:val="Footer Char"/>
+    <w:link w:val="Footer"/>
+    <w:uiPriority w:val="99"/>
+    <w:rsid w:val="00721A7C"/>
+    <w:rPr>
+      <w:rFonts w:ascii="Arial" w:hAnsi="Arial"/>
+      <w:szCs w:val="24"/>
+    </w:rPr>
+  </w:style>
+  <w:style w:type="character" w:styleId="PageNumber">
+    <w:name w:val="page number"/>
+    <w:basedOn w:val="DefaultParagraphFont"/>
+    <w:rsid w:val="004F3E89"/>
+  </w:style>
+  <w:style w:type="paragraph" w:customStyle="1" w:styleId="Table-Text">
+    <w:name w:val="Table - Text"/>
+    <w:basedOn w:val="Normal"/>
+    <w:rsid w:val="004F3E89"/>
+    <w:rPr>
+      <w:sz w:val="18"/>
+    </w:rPr>
+  </w:style>
+  <w:style w:type="paragraph" w:customStyle="1" w:styleId="Note">
+    <w:name w:val="Note"/>
+    <w:basedOn w:val="Normal"/>
+    <w:rsid w:val="004F3E89"/>
+    <w:pPr>
+      <w:pBdr>
+        <w:top w:val="double" w:sz="6" w:space="3" w:color="FF0000"/>
+        <w:left w:val="double" w:sz="6" w:space="3" w:color="FF0000"/>
+        <w:bottom w:val="double" w:sz="6" w:space="3" w:color="FF0000"/>
+        <w:right w:val="double" w:sz="6" w:space="3" w:color="FF0000"/>
+      </w:pBdr>
+    </w:pPr>
+    <w:rPr>
+      <w:vanish/>
+      <w:color w:val="FF0000"/>
+    </w:rPr>
+  </w:style>
+  <w:style w:type="paragraph" w:customStyle="1" w:styleId="Table-ColHead">
+    <w:name w:val="Table - Col. Head"/>
+    <w:basedOn w:val="Normal"/>
+    <w:rsid w:val="004F3E89"/>
+    <w:rPr>
+      <w:b/>
+      <w:sz w:val="18"/>
+    </w:rPr>
+  </w:style>
+  <w:style w:type="paragraph" w:styleId="FootnoteText">
+    <w:name w:val="footnote text"/>
+    <w:basedOn w:val="Normal"/>
+    <w:semiHidden/>
+    <w:rsid w:val="004F3E89"/>
+    <w:rPr>
+      <w:sz w:val="18"/>
+    </w:rPr>
+  </w:style>
+  <w:style w:type="character" w:styleId="FootnoteReference">
+    <w:name w:val="footnote reference"/>
+    <w:semiHidden/>
+    <w:rsid w:val="004F3E89"/>
+    <w:rPr>
+      <w:position w:val="6"/>
+      <w:sz w:val="14"/>
+      <w:vertAlign w:val="superscript"/>
+    </w:rPr>
+  </w:style>
+  <w:style w:type="paragraph" w:styleId="TOC1">
+    <w:name w:val="toc 1"/>
+    <w:basedOn w:val="Normal"/>
+    <w:next w:val="Normal"/>
+    <w:autoRedefine/>
+    <w:uiPriority w:val="39"/>
+    <w:rsid w:val="00217491"/>
+    <w:pPr>
+      <w:tabs>
+        <w:tab w:val="left" w:pos="438"/>
+        <w:tab w:val="right" w:leader="dot" w:pos="9350"/>
+      </w:tabs>
+      <w:spacing w:before="120"/>
+    </w:pPr>
+    <w:rPr>
+      <w:rFonts w:asciiTheme="minorHAnsi" w:hAnsiTheme="minorHAnsi"/>
+      <w:b/>
+    </w:rPr>
+  </w:style>
+  <w:style w:type="paragraph" w:styleId="TOC2">
+    <w:name w:val="toc 2"/>
+    <w:basedOn w:val="Normal"/>
+    <w:next w:val="Normal"/>
+    <w:autoRedefine/>
+    <w:uiPriority w:val="39"/>
+    <w:rsid w:val="004F3E89"/>
+    <w:pPr>
+      <w:ind w:left="200"/>
+    </w:pPr>
+    <w:rPr>
+      <w:rFonts w:asciiTheme="minorHAnsi" w:hAnsiTheme="minorHAnsi"/>
+      <w:b/>
+      <w:sz w:val="22"/>
+      <w:szCs w:val="22"/>
+    </w:rPr>
+  </w:style>
+  <w:style w:type="paragraph" w:styleId="TOC3">
+    <w:name w:val="toc 3"/>
+    <w:basedOn w:val="Normal"/>
+    <w:next w:val="Normal"/>
+    <w:autoRedefine/>
+    <w:uiPriority w:val="39"/>
+    <w:rsid w:val="004F3E89"/>
+    <w:pPr>
+      <w:ind w:left="400"/>
+    </w:pPr>
+    <w:rPr>
+      <w:rFonts w:asciiTheme="minorHAnsi" w:hAnsiTheme="minorHAnsi"/>
+      <w:sz w:val="22"/>
+      <w:szCs w:val="22"/>
+    </w:rPr>
+  </w:style>
+  <w:style w:type="paragraph" w:styleId="TOC4">
+    <w:name w:val="toc 4"/>
+    <w:basedOn w:val="Normal"/>
+    <w:next w:val="Normal"/>
+    <w:autoRedefine/>
+    <w:uiPriority w:val="39"/>
+    <w:rsid w:val="004F3E89"/>
+    <w:pPr>
+      <w:ind w:left="600"/>
+    </w:pPr>
+    <w:rPr>
+      <w:rFonts w:asciiTheme="minorHAnsi" w:hAnsiTheme="minorHAnsi"/>
+      <w:szCs w:val="20"/>
+    </w:rPr>
+  </w:style>
+  <w:style w:type="paragraph" w:styleId="TOC5">
+    <w:name w:val="toc 5"/>
+    <w:basedOn w:val="Normal"/>
+    <w:next w:val="Normal"/>
+    <w:autoRedefine/>
+    <w:uiPriority w:val="39"/>
+    <w:rsid w:val="004F3E89"/>
+    <w:pPr>
+      <w:ind w:left="800"/>
+    </w:pPr>
+    <w:rPr>
+      <w:rFonts w:asciiTheme="minorHAnsi" w:hAnsiTheme="minorHAnsi"/>
+      <w:szCs w:val="20"/>
+    </w:rPr>
+  </w:style>
+  <w:style w:type="paragraph" w:styleId="TOC6">
+    <w:name w:val="toc 6"/>
+    <w:basedOn w:val="Normal"/>
+    <w:next w:val="Normal"/>
+    <w:autoRedefine/>
+    <w:uiPriority w:val="39"/>
+    <w:rsid w:val="004F3E89"/>
+    <w:pPr>
+      <w:ind w:left="1000"/>
+    </w:pPr>
+    <w:rPr>
+      <w:rFonts w:asciiTheme="minorHAnsi" w:hAnsiTheme="minorHAnsi"/>
+      <w:szCs w:val="20"/>
+    </w:rPr>
+  </w:style>
+  <w:style w:type="paragraph" w:styleId="TOC7">
+    <w:name w:val="toc 7"/>
+    <w:basedOn w:val="Normal"/>
+    <w:next w:val="Normal"/>
+    <w:autoRedefine/>
+    <w:uiPriority w:val="39"/>
+    <w:rsid w:val="004F3E89"/>
+    <w:pPr>
+      <w:ind w:left="1200"/>
+    </w:pPr>
+    <w:rPr>
+      <w:rFonts w:asciiTheme="minorHAnsi" w:hAnsiTheme="minorHAnsi"/>
+      <w:szCs w:val="20"/>
+    </w:rPr>
+  </w:style>
+  <w:style w:type="paragraph" w:styleId="TOC8">
+    <w:name w:val="toc 8"/>
+    <w:basedOn w:val="Normal"/>
+    <w:next w:val="Normal"/>
+    <w:autoRedefine/>
+    <w:uiPriority w:val="39"/>
+    <w:rsid w:val="004F3E89"/>
+    <w:pPr>
+      <w:ind w:left="1400"/>
+    </w:pPr>
+    <w:rPr>
+      <w:rFonts w:asciiTheme="minorHAnsi" w:hAnsiTheme="minorHAnsi"/>
+      <w:szCs w:val="20"/>
+    </w:rPr>
+  </w:style>
+  <w:style w:type="paragraph" w:styleId="TOC9">
+    <w:name w:val="toc 9"/>
+    <w:basedOn w:val="Normal"/>
+    <w:next w:val="Normal"/>
+    <w:autoRedefine/>
+    <w:uiPriority w:val="39"/>
+    <w:rsid w:val="004F3E89"/>
+    <w:pPr>
+      <w:ind w:left="1600"/>
+    </w:pPr>
+    <w:rPr>
+      <w:rFonts w:asciiTheme="minorHAnsi" w:hAnsiTheme="minorHAnsi"/>
+      <w:szCs w:val="20"/>
+    </w:rPr>
+  </w:style>
+  <w:style w:type="paragraph" w:customStyle="1" w:styleId="Contents">
+    <w:name w:val="Contents"/>
+    <w:basedOn w:val="Heading1"/>
+    <w:rsid w:val="004F3E89"/>
+    <w:pPr>
+      <w:numPr>
+        <w:numId w:val="0"/>
+      </w:numPr>
+      <w:outlineLvl w:val="9"/>
+    </w:pPr>
+  </w:style>
+  <w:style w:type="paragraph" w:customStyle="1" w:styleId="Heading1-FormatOnly">
+    <w:name w:val="Heading 1 - Format Only"/>
+    <w:basedOn w:val="Heading1"/>
+    <w:rsid w:val="004F3E89"/>
+    <w:pPr>
+      <w:outlineLvl w:val="9"/>
+    </w:pPr>
+  </w:style>
+  <w:style w:type="character" w:styleId="Hyperlink">
+    <w:name w:val="Hyperlink"/>
+    <w:uiPriority w:val="99"/>
+    <w:rsid w:val="004F3E89"/>
+    <w:rPr>
+      <w:color w:val="0000FF"/>
+      <w:u w:val="single"/>
+    </w:rPr>
+  </w:style>
+  <w:style w:type="paragraph" w:customStyle="1" w:styleId="NormalEmphasis">
+    <w:name w:val="Normal Emphasis"/>
+    <w:basedOn w:val="Normal"/>
+    <w:autoRedefine/>
+    <w:rsid w:val="004F3E89"/>
+    <w:rPr>
+      <w:i/>
+    </w:rPr>
+  </w:style>
+  <w:style w:type="paragraph" w:customStyle="1" w:styleId="Table-Text-Italics">
+    <w:name w:val="Table - Text - Italics"/>
+    <w:basedOn w:val="Table-Text"/>
+    <w:autoRedefine/>
+    <w:rsid w:val="004F3E89"/>
+    <w:rPr>
+      <w:i/>
+    </w:rPr>
+  </w:style>
+  <w:style w:type="paragraph" w:customStyle="1" w:styleId="Table-RowHead">
+    <w:name w:val="Table - Row Head"/>
+    <w:basedOn w:val="Table-ColHead"/>
+    <w:autoRedefine/>
+    <w:rsid w:val="004F3E89"/>
+    <w:rPr>
+      <w:rFonts w:cs="Arial"/>
+      <w:bCs/>
+    </w:rPr>
+  </w:style>
+  <w:style w:type="paragraph" w:customStyle="1" w:styleId="Table-Code">
+    <w:name w:val="Table - Code"/>
+    <w:basedOn w:val="Table-Text"/>
+    <w:autoRedefine/>
+    <w:rsid w:val="004F3E89"/>
+    <w:rPr>
+      <w:rFonts w:ascii="Courier New" w:hAnsi="Courier New"/>
+    </w:rPr>
+  </w:style>
+  <w:style w:type="paragraph" w:customStyle="1" w:styleId="ExternalDocumentReference">
+    <w:name w:val="External Document Reference"/>
+    <w:basedOn w:val="Normal"/>
+    <w:autoRedefine/>
+    <w:rsid w:val="004F3E89"/>
+    <w:rPr>
+      <w:i/>
+    </w:rPr>
+  </w:style>
+  <w:style w:type="character" w:styleId="FollowedHyperlink">
+    <w:name w:val="FollowedHyperlink"/>
+    <w:uiPriority w:val="99"/>
+    <w:rsid w:val="004F3E89"/>
+    <w:rPr>
+      <w:color w:val="800080"/>
+      <w:u w:val="single"/>
+    </w:rPr>
+  </w:style>
+  <w:style w:type="character" w:customStyle="1" w:styleId="FileName">
+    <w:name w:val="FileName"/>
+    <w:rsid w:val="004F3E89"/>
+    <w:rPr>
+      <w:rFonts w:ascii="Courier New" w:hAnsi="Courier New"/>
+    </w:rPr>
+  </w:style>
+  <w:style w:type="paragraph" w:customStyle="1" w:styleId="RevisionHistory">
+    <w:name w:val="Revision History"/>
+    <w:basedOn w:val="Normal"/>
+    <w:autoRedefine/>
+    <w:rsid w:val="004F3E89"/>
+    <w:rPr>
+      <w:b/>
+      <w:sz w:val="32"/>
+    </w:rPr>
+  </w:style>
+  <w:style w:type="paragraph" w:customStyle="1" w:styleId="RevisionHeading">
+    <w:name w:val="Revision Heading"/>
+    <w:basedOn w:val="Normal"/>
+    <w:autoRedefine/>
+    <w:rsid w:val="004F3E89"/>
+    <w:rPr>
+      <w:i/>
+      <w:sz w:val="32"/>
+    </w:rPr>
+  </w:style>
+  <w:style w:type="paragraph" w:styleId="NormalIndent">
+    <w:name w:val="Normal Indent"/>
+    <w:basedOn w:val="Normal"/>
+    <w:rsid w:val="004F3E89"/>
+    <w:pPr>
+      <w:ind w:left="720"/>
+    </w:pPr>
+  </w:style>
+  <w:style w:type="paragraph" w:customStyle="1" w:styleId="Table-Source">
+    <w:name w:val="Table - Source"/>
+    <w:basedOn w:val="Normal"/>
+    <w:next w:val="Normal"/>
+    <w:rsid w:val="004F3E89"/>
+    <w:pPr>
+      <w:pBdr>
+        <w:top w:val="single" w:sz="12" w:space="1" w:color="auto"/>
+      </w:pBdr>
+    </w:pPr>
+    <w:rPr>
+      <w:i/>
+      <w:sz w:val="18"/>
+    </w:rPr>
+  </w:style>
+  <w:style w:type="paragraph" w:styleId="BodyText">
+    <w:name w:val="Body Text"/>
+    <w:basedOn w:val="Normal"/>
+    <w:rsid w:val="004F3E89"/>
+    <w:pPr>
+      <w:spacing w:after="120"/>
+    </w:pPr>
+  </w:style>
+  <w:style w:type="paragraph" w:customStyle="1" w:styleId="Heading">
+    <w:name w:val="Heading"/>
+    <w:basedOn w:val="Normal"/>
+    <w:rsid w:val="004F3E89"/>
+  </w:style>
+  <w:style w:type="paragraph" w:customStyle="1" w:styleId="ArialBody">
+    <w:name w:val="Arial Body"/>
+    <w:basedOn w:val="Normal"/>
+    <w:next w:val="BodyText"/>
+    <w:rsid w:val="004F3E89"/>
+    <w:rPr>
+      <w:sz w:val="22"/>
+    </w:rPr>
+  </w:style>
+  <w:style w:type="paragraph" w:styleId="BlockText">
+    <w:name w:val="Block Text"/>
+    <w:basedOn w:val="Normal"/>
+    <w:rsid w:val="004F3E89"/>
+    <w:pPr>
+      <w:spacing w:after="120"/>
+      <w:ind w:left="1440" w:right="1440"/>
+    </w:pPr>
+  </w:style>
+  <w:style w:type="paragraph" w:styleId="ListBullet3">
+    <w:name w:val="List Bullet 3"/>
+    <w:aliases w:val="Arial List Bullet 3"/>
+    <w:basedOn w:val="Normal"/>
+    <w:autoRedefine/>
+    <w:rsid w:val="004F3E89"/>
+    <w:pPr>
+      <w:numPr>
+        <w:numId w:val="2"/>
+      </w:numPr>
+    </w:pPr>
+    <w:rPr>
+      <w:sz w:val="22"/>
+    </w:rPr>
+  </w:style>
+  <w:style w:type="paragraph" w:customStyle="1" w:styleId="ArialHeader">
+    <w:name w:val="Arial Header"/>
+    <w:basedOn w:val="Header"/>
+    <w:rsid w:val="004F3E89"/>
+  </w:style>
+  <w:style w:type="paragraph" w:styleId="BodyTextIndent">
+    <w:name w:val="Body Text Indent"/>
+    <w:basedOn w:val="Normal"/>
+    <w:rsid w:val="004F3E89"/>
+    <w:pPr>
+      <w:spacing w:line="360" w:lineRule="auto"/>
+      <w:ind w:left="720"/>
+    </w:pPr>
+    <w:rPr>
+      <w:szCs w:val="20"/>
+    </w:rPr>
+  </w:style>
+  <w:style w:type="paragraph" w:customStyle="1" w:styleId="mainheaders">
+    <w:name w:val="mainheaders"/>
+    <w:rsid w:val="004F3E89"/>
+    <w:pPr>
+      <w:shd w:val="clear" w:color="auto" w:fill="000000"/>
+    </w:pPr>
+    <w:rPr>
+      <w:rFonts w:ascii="Arial Black" w:hAnsi="Arial Black"/>
+      <w:noProof/>
+    </w:rPr>
+  </w:style>
+  <w:style w:type="paragraph" w:styleId="DocumentMap">
+    <w:name w:val="Document Map"/>
+    <w:basedOn w:val="Normal"/>
+    <w:semiHidden/>
+    <w:rsid w:val="004F3E89"/>
+    <w:pPr>
+      <w:shd w:val="clear" w:color="auto" w:fill="000080"/>
+    </w:pPr>
+    <w:rPr>
+      <w:rFonts w:ascii="Tahoma" w:hAnsi="Tahoma" w:cs="Tahoma"/>
+    </w:rPr>
+  </w:style>
+  <w:style w:type="paragraph" w:customStyle="1" w:styleId="Heading3-FormatOnly">
+    <w:name w:val="Heading 3 - Format Only"/>
+    <w:basedOn w:val="Heading3"/>
+    <w:rsid w:val="004F3E89"/>
+    <w:pPr>
+      <w:outlineLvl w:val="9"/>
+    </w:pPr>
+    <w:rPr>
+      <w:b w:val="0"/>
+    </w:rPr>
+  </w:style>
+  <w:style w:type="paragraph" w:customStyle="1" w:styleId="t">
+    <w:name w:val="t"/>
+    <w:basedOn w:val="Normal"/>
+    <w:rsid w:val="004F3E89"/>
+    <w:pPr>
+      <w:spacing w:before="100" w:beforeAutospacing="1" w:after="100" w:afterAutospacing="1"/>
+    </w:pPr>
+    <w:rPr>
+      <w:rFonts w:ascii="Times New Roman" w:hAnsi="Times New Roman"/>
+    </w:rPr>
+  </w:style>
+  <w:style w:type="paragraph" w:customStyle="1" w:styleId="Heading2-FormatOnly">
+    <w:name w:val="Heading 2 - Format Only"/>
+    <w:basedOn w:val="Heading2"/>
+    <w:rsid w:val="004F3E89"/>
+    <w:pPr>
+      <w:outlineLvl w:val="9"/>
+    </w:pPr>
+  </w:style>
+  <w:style w:type="paragraph" w:customStyle="1" w:styleId="DocumentProduct">
+    <w:name w:val="Document Product"/>
+    <w:basedOn w:val="DocumentTypeTitle"/>
+    <w:rsid w:val="004F3E89"/>
+  </w:style>
+  <w:style w:type="paragraph" w:customStyle="1" w:styleId="Heading3-FormatOnlyBold">
+    <w:name w:val="Heading 3 - Format Only Bold"/>
+    <w:basedOn w:val="Heading3-FormatOnly"/>
+    <w:rsid w:val="004F3E89"/>
+    <w:rPr>
+      <w:b/>
+    </w:rPr>
+  </w:style>
+  <w:style w:type="paragraph" w:customStyle="1" w:styleId="Heading1-NoPageBreak">
+    <w:name w:val="Heading 1 - No Page Break"/>
+    <w:basedOn w:val="Heading1"/>
+    <w:rsid w:val="004F3E89"/>
+    <w:pPr>
+      <w:pageBreakBefore w:val="0"/>
+    </w:pPr>
+  </w:style>
+  <w:style w:type="paragraph" w:styleId="BodyTextIndent2">
+    <w:name w:val="Body Text Indent 2"/>
+    <w:basedOn w:val="Normal"/>
+    <w:rsid w:val="004F3E89"/>
+    <w:pPr>
+      <w:ind w:left="360"/>
+    </w:pPr>
+  </w:style>
+  <w:style w:type="paragraph" w:styleId="Title">
+    <w:name w:val="Title"/>
+    <w:basedOn w:val="Normal"/>
+    <w:qFormat/>
+    <w:rsid w:val="004F3E89"/>
+    <w:pPr>
+      <w:jc w:val="center"/>
+    </w:pPr>
+    <w:rPr>
+      <w:b/>
+      <w:bCs/>
+      <w:sz w:val="18"/>
+      <w:u w:val="single"/>
+    </w:rPr>
+  </w:style>
+  <w:style w:type="paragraph" w:styleId="BodyText2">
+    <w:name w:val="Body Text 2"/>
+    <w:basedOn w:val="Normal"/>
+    <w:rsid w:val="004F3E89"/>
+    <w:rPr>
+      <w:color w:val="FF0000"/>
+    </w:rPr>
+  </w:style>
+  <w:style w:type="paragraph" w:styleId="Caption">
+    <w:name w:val="caption"/>
+    <w:basedOn w:val="Normal"/>
+    <w:next w:val="Normal"/>
+    <w:qFormat/>
+    <w:rsid w:val="004F3E89"/>
+    <w:pPr>
+      <w:spacing w:before="120" w:after="120"/>
+    </w:pPr>
+    <w:rPr>
+      <w:b/>
+      <w:bCs/>
+      <w:szCs w:val="20"/>
+    </w:rPr>
+  </w:style>
+  <w:style w:type="paragraph" w:styleId="BodyText3">
+    <w:name w:val="Body Text 3"/>
+    <w:basedOn w:val="Normal"/>
+    <w:rsid w:val="004F3E89"/>
+    <w:pPr>
+      <w:keepNext/>
+      <w:jc w:val="both"/>
+    </w:pPr>
+  </w:style>
+  <w:style w:type="table" w:styleId="TableGrid">
+    <w:name w:val="Table Grid"/>
+    <w:basedOn w:val="TableNormal"/>
+    <w:rsid w:val="003267FD"/>
+    <w:tblPr>
+      <w:tblInd w:w="0" w:type="dxa"/>
+      <w:tblBorders>
+        <w:top w:val="single" w:sz="4" w:space="0" w:color="auto"/>
+        <w:left w:val="single" w:sz="4" w:space="0" w:color="auto"/>
+        <w:bottom w:val="single" w:sz="4" w:space="0" w:color="auto"/>
+        <w:right w:val="single" w:sz="4" w:space="0" w:color="auto"/>
+        <w:insideH w:val="single" w:sz="4" w:space="0" w:color="auto"/>
+        <w:insideV w:val="single" w:sz="4" w:space="0" w:color="auto"/>
+      </w:tblBorders>
+      <w:tblCellMar>
+        <w:top w:w="0" w:type="dxa"/>
+        <w:left w:w="108" w:type="dxa"/>
+        <w:bottom w:w="0" w:type="dxa"/>
+        <w:right w:w="108" w:type="dxa"/>
+      </w:tblCellMar>
+    </w:tblPr>
+  </w:style>
+  <w:style w:type="paragraph" w:styleId="BalloonText">
+    <w:name w:val="Balloon Text"/>
+    <w:basedOn w:val="Normal"/>
+    <w:semiHidden/>
+    <w:rsid w:val="004747D1"/>
+    <w:rPr>
+      <w:rFonts w:ascii="Tahoma" w:hAnsi="Tahoma" w:cs="Tahoma"/>
+      <w:sz w:val="16"/>
+      <w:szCs w:val="16"/>
+    </w:rPr>
+  </w:style>
+  <w:style w:type="character" w:styleId="CommentReference">
+    <w:name w:val="annotation reference"/>
+    <w:semiHidden/>
+    <w:rsid w:val="00856E07"/>
+    <w:rPr>
+      <w:sz w:val="16"/>
+      <w:szCs w:val="16"/>
+    </w:rPr>
+  </w:style>
+  <w:style w:type="paragraph" w:styleId="CommentText">
+    <w:name w:val="annotation text"/>
+    <w:basedOn w:val="Normal"/>
+    <w:semiHidden/>
+    <w:rsid w:val="00856E07"/>
+    <w:rPr>
+      <w:szCs w:val="20"/>
+    </w:rPr>
+  </w:style>
+  <w:style w:type="paragraph" w:styleId="CommentSubject">
+    <w:name w:val="annotation subject"/>
+    <w:basedOn w:val="CommentText"/>
+    <w:next w:val="CommentText"/>
+    <w:semiHidden/>
+    <w:rsid w:val="00856E07"/>
+    <w:rPr>
+      <w:b/>
+      <w:bCs/>
+    </w:rPr>
+  </w:style>
+  <w:style w:type="paragraph" w:customStyle="1" w:styleId="SectionHeading">
+    <w:name w:val="Section Heading"/>
+    <w:basedOn w:val="Heading1"/>
+    <w:rsid w:val="00535598"/>
+    <w:pPr>
+      <w:keepNext/>
+      <w:keepLines/>
+      <w:framePr w:hSpace="187" w:vSpace="187" w:wrap="notBeside" w:vAnchor="text" w:hAnchor="text" w:y="1"/>
+      <w:pBdr>
+        <w:bottom w:val="single" w:sz="6" w:space="1" w:color="000000"/>
+      </w:pBdr>
+      <w:tabs>
+        <w:tab w:val="num" w:pos="432"/>
+      </w:tabs>
+      <w:spacing w:before="1440" w:after="360" w:line="240" w:lineRule="atLeast"/>
+      <w:ind w:left="432" w:hanging="432"/>
+      <w:jc w:val="right"/>
+      <w:outlineLvl w:val="9"/>
+    </w:pPr>
+    <w:rPr>
+      <w:rFonts w:ascii="Palatino" w:hAnsi="Palatino" w:cs="Palatino"/>
+      <w:b w:val="0"/>
+      <w:i/>
+      <w:iCs/>
+      <w:smallCaps w:val="0"/>
+      <w:noProof w:val="0"/>
+      <w:color w:val="000000"/>
+      <w:spacing w:val="-10"/>
+      <w:kern w:val="20"/>
+      <w:position w:val="8"/>
+      <w:sz w:val="36"/>
+      <w:szCs w:val="36"/>
+    </w:rPr>
+  </w:style>
+  <w:style w:type="character" w:customStyle="1" w:styleId="PeteHassler">
+    <w:name w:val="Pete Hassler"/>
+    <w:semiHidden/>
+    <w:rsid w:val="0006143D"/>
+    <w:rPr>
+      <w:rFonts w:ascii="Arial" w:hAnsi="Arial" w:cs="Arial"/>
+      <w:color w:val="auto"/>
+      <w:sz w:val="20"/>
+      <w:szCs w:val="20"/>
+    </w:rPr>
+  </w:style>
+  <w:style w:type="paragraph" w:customStyle="1" w:styleId="Pseudo-CodeStyle">
+    <w:name w:val="Pseudo-Code Style"/>
+    <w:basedOn w:val="Normal"/>
+    <w:rsid w:val="00E8178D"/>
+    <w:pPr>
+      <w:ind w:left="360"/>
+    </w:pPr>
+    <w:rPr>
+      <w:rFonts w:ascii="Courier New" w:hAnsi="Courier New" w:cs="Courier New"/>
+    </w:rPr>
+  </w:style>
+  <w:style w:type="paragraph" w:customStyle="1" w:styleId="StyleHeading714ptBoldCentered">
+    <w:name w:val="Style Heading 7 + 14 pt Bold Centered"/>
+    <w:basedOn w:val="Heading7"/>
+    <w:rsid w:val="00C6624A"/>
+    <w:pPr>
+      <w:jc w:val="center"/>
+    </w:pPr>
+    <w:rPr>
+      <w:b/>
+      <w:bCs/>
+      <w:sz w:val="28"/>
+      <w:szCs w:val="20"/>
+    </w:rPr>
+  </w:style>
+  <w:style w:type="paragraph" w:styleId="ListParagraph">
+    <w:name w:val="List Paragraph"/>
+    <w:basedOn w:val="Normal"/>
+    <w:uiPriority w:val="34"/>
+    <w:qFormat/>
+    <w:rsid w:val="0070580E"/>
+    <w:pPr>
+      <w:spacing w:after="200"/>
+      <w:ind w:left="720"/>
+      <w:contextualSpacing/>
+    </w:pPr>
+    <w:rPr>
+      <w:rFonts w:ascii="Calibri" w:eastAsia="Calibri" w:hAnsi="Calibri"/>
+    </w:rPr>
+  </w:style>
+  <w:style w:type="paragraph" w:customStyle="1" w:styleId="Body">
+    <w:name w:val="Body"/>
+    <w:basedOn w:val="Normal"/>
+    <w:qFormat/>
+    <w:rsid w:val="00F93203"/>
+    <w:pPr>
+      <w:spacing w:before="120"/>
+      <w:jc w:val="both"/>
+    </w:pPr>
+    <w:rPr>
+      <w:rFonts w:ascii="Calibri" w:hAnsi="Calibri"/>
+      <w:sz w:val="28"/>
+    </w:rPr>
+  </w:style>
+  <w:style w:type="paragraph" w:customStyle="1" w:styleId="Table">
+    <w:name w:val="Table"/>
+    <w:basedOn w:val="Normal"/>
+    <w:qFormat/>
+    <w:rsid w:val="00F74786"/>
+    <w:pPr>
+      <w:spacing w:before="60" w:after="60"/>
+    </w:pPr>
+    <w:rPr>
+      <w:color w:val="000000"/>
+    </w:rPr>
+  </w:style>
+  <w:style w:type="paragraph" w:customStyle="1" w:styleId="TableHeading">
+    <w:name w:val="Table Heading"/>
+    <w:basedOn w:val="Table"/>
+    <w:qFormat/>
+    <w:rsid w:val="00F74786"/>
+    <w:rPr>
+      <w:color w:val="FFFFFF"/>
+    </w:rPr>
+  </w:style>
+  <w:style w:type="paragraph" w:customStyle="1" w:styleId="functionannotation">
+    <w:name w:val="function annotation"/>
+    <w:basedOn w:val="Normal"/>
+    <w:qFormat/>
+    <w:rsid w:val="00543B9B"/>
+    <w:pPr>
+      <w:ind w:left="1350" w:hanging="702"/>
+    </w:pPr>
+    <w:rPr>
+      <w:szCs w:val="20"/>
+    </w:rPr>
+  </w:style>
+  <w:style w:type="paragraph" w:customStyle="1" w:styleId="function">
+    <w:name w:val="function"/>
+    <w:basedOn w:val="Normal"/>
+    <w:qFormat/>
+    <w:rsid w:val="00543B9B"/>
+    <w:pPr>
+      <w:autoSpaceDE w:val="0"/>
+      <w:autoSpaceDN w:val="0"/>
+      <w:adjustRightInd w:val="0"/>
+      <w:spacing w:before="120"/>
+      <w:ind w:left="648" w:hanging="360"/>
+    </w:pPr>
+    <w:rPr>
+      <w:rFonts w:ascii="Courier" w:hAnsi="Courier" w:cs="Courier New"/>
+      <w:szCs w:val="20"/>
+    </w:rPr>
+  </w:style>
+  <w:style w:type="paragraph" w:customStyle="1" w:styleId="Picture">
+    <w:name w:val="Picture"/>
+    <w:basedOn w:val="Normal"/>
+    <w:qFormat/>
+    <w:rsid w:val="00543B9B"/>
+    <w:pPr>
+      <w:spacing w:before="120" w:after="120"/>
+      <w:jc w:val="center"/>
+    </w:pPr>
+    <w:rPr>
+      <w:noProof/>
+    </w:rPr>
+  </w:style>
+  <w:style w:type="paragraph" w:styleId="TOCHeading">
+    <w:name w:val="TOC Heading"/>
+    <w:basedOn w:val="Heading1"/>
+    <w:next w:val="Normal"/>
+    <w:uiPriority w:val="39"/>
+    <w:unhideWhenUsed/>
+    <w:qFormat/>
+    <w:rsid w:val="000D5F84"/>
+    <w:pPr>
+      <w:keepNext/>
+      <w:keepLines/>
+      <w:pageBreakBefore w:val="0"/>
+      <w:numPr>
+        <w:numId w:val="0"/>
+      </w:numPr>
+      <w:pBdr>
+        <w:bottom w:val="none" w:sz="0" w:space="0" w:color="auto"/>
+      </w:pBdr>
+      <w:spacing w:before="480" w:after="0" w:line="276" w:lineRule="auto"/>
+      <w:outlineLvl w:val="9"/>
+    </w:pPr>
+    <w:rPr>
+      <w:rFonts w:asciiTheme="majorHAnsi" w:eastAsiaTheme="majorEastAsia" w:hAnsiTheme="majorHAnsi" w:cstheme="majorBidi"/>
+      <w:bCs/>
+      <w:smallCaps w:val="0"/>
+      <w:noProof w:val="0"/>
+      <w:color w:val="365F91" w:themeColor="accent1" w:themeShade="BF"/>
+      <w:szCs w:val="28"/>
+    </w:rPr>
+  </w:style>
+  <w:style w:type="paragraph" w:styleId="NormalWeb">
+    <w:name w:val="Normal (Web)"/>
+    <w:basedOn w:val="Normal"/>
+    <w:uiPriority w:val="99"/>
+    <w:rsid w:val="00CE1BA2"/>
+    <w:pPr>
+      <w:spacing w:beforeLines="1" w:afterLines="1"/>
+    </w:pPr>
+    <w:rPr>
+      <w:rFonts w:ascii="Times" w:hAnsi="Times"/>
+      <w:szCs w:val="20"/>
+    </w:rPr>
+  </w:style>
+  <w:style w:type="character" w:customStyle="1" w:styleId="z-TopofFormChar">
+    <w:name w:val="z-Top of Form Char"/>
+    <w:basedOn w:val="DefaultParagraphFont"/>
+    <w:link w:val="z-TopofForm"/>
+    <w:uiPriority w:val="99"/>
+    <w:rsid w:val="007F45F2"/>
+    <w:rPr>
+      <w:rFonts w:ascii="Arial" w:hAnsi="Arial"/>
+      <w:vanish/>
+      <w:sz w:val="16"/>
+      <w:szCs w:val="16"/>
+    </w:rPr>
+  </w:style>
+  <w:style w:type="paragraph" w:styleId="z-TopofForm">
+    <w:name w:val="HTML Top of Form"/>
+    <w:basedOn w:val="Normal"/>
+    <w:next w:val="Normal"/>
+    <w:link w:val="z-TopofFormChar"/>
+    <w:hidden/>
+    <w:uiPriority w:val="99"/>
+    <w:unhideWhenUsed/>
+    <w:rsid w:val="007F45F2"/>
+    <w:pPr>
+      <w:pBdr>
+        <w:bottom w:val="single" w:sz="6" w:space="1" w:color="auto"/>
+      </w:pBdr>
+      <w:spacing w:beforeLines="1" w:afterLines="1"/>
+      <w:jc w:val="center"/>
+    </w:pPr>
+    <w:rPr>
+      <w:vanish/>
+      <w:sz w:val="16"/>
+      <w:szCs w:val="16"/>
+    </w:rPr>
+  </w:style>
+  <w:style w:type="character" w:customStyle="1" w:styleId="z-BottomofFormChar">
+    <w:name w:val="z-Bottom of Form Char"/>
+    <w:basedOn w:val="DefaultParagraphFont"/>
+    <w:link w:val="z-BottomofForm"/>
+    <w:uiPriority w:val="99"/>
+    <w:rsid w:val="007F45F2"/>
+    <w:rPr>
+      <w:rFonts w:ascii="Arial" w:hAnsi="Arial"/>
+      <w:vanish/>
+      <w:sz w:val="16"/>
+      <w:szCs w:val="16"/>
+    </w:rPr>
+  </w:style>
+  <w:style w:type="paragraph" w:styleId="z-BottomofForm">
+    <w:name w:val="HTML Bottom of Form"/>
+    <w:basedOn w:val="Normal"/>
+    <w:next w:val="Normal"/>
+    <w:link w:val="z-BottomofFormChar"/>
+    <w:hidden/>
+    <w:uiPriority w:val="99"/>
+    <w:unhideWhenUsed/>
+    <w:rsid w:val="007F45F2"/>
+    <w:pPr>
+      <w:pBdr>
+        <w:top w:val="single" w:sz="6" w:space="1" w:color="auto"/>
+      </w:pBdr>
+      <w:spacing w:beforeLines="1" w:afterLines="1"/>
+      <w:jc w:val="center"/>
+    </w:pPr>
+    <w:rPr>
+      <w:vanish/>
+      <w:sz w:val="16"/>
+      <w:szCs w:val="16"/>
+    </w:rPr>
+  </w:style>
+  <w:style w:type="paragraph" w:customStyle="1" w:styleId="option">
+    <w:name w:val="option"/>
+    <w:basedOn w:val="Normal"/>
+    <w:rsid w:val="00715040"/>
+    <w:pPr>
+      <w:spacing w:beforeLines="1" w:afterLines="1"/>
+    </w:pPr>
+    <w:rPr>
+      <w:rFonts w:ascii="Times" w:hAnsi="Times"/>
+      <w:sz w:val="20"/>
+      <w:szCs w:val="20"/>
+    </w:rPr>
+  </w:style>
+  <w:style w:type="paragraph" w:styleId="List">
+    <w:name w:val="List"/>
+    <w:basedOn w:val="Normal"/>
+    <w:rsid w:val="00F93203"/>
+    <w:pPr>
+      <w:numPr>
+        <w:numId w:val="3"/>
+      </w:numPr>
+      <w:contextualSpacing/>
+    </w:pPr>
+  </w:style>
+  <w:style w:type="paragraph" w:customStyle="1" w:styleId="XML">
+    <w:name w:val="XML"/>
+    <w:basedOn w:val="Normal"/>
+    <w:autoRedefine/>
+    <w:qFormat/>
+    <w:rsid w:val="00DA75F7"/>
+    <w:pPr>
+      <w:widowControl w:val="0"/>
+      <w:tabs>
+        <w:tab w:val="left" w:pos="360"/>
+        <w:tab w:val="left" w:pos="720"/>
+        <w:tab w:val="left" w:pos="1080"/>
+      </w:tabs>
+      <w:autoSpaceDE w:val="0"/>
+      <w:autoSpaceDN w:val="0"/>
+      <w:adjustRightInd w:val="0"/>
+      <w:ind w:left="1080"/>
+    </w:pPr>
+    <w:rPr>
+      <w:rFonts w:ascii="Monaco" w:hAnsi="Monaco" w:cs="Monaco"/>
+      <w:noProof/>
+      <w:color w:val="3F5FBF"/>
+      <w:sz w:val="20"/>
+      <w:szCs w:val="20"/>
+    </w:rPr>
+  </w:style>
+</w:styles>
+</file>
+
+<file path=word/stylesWithEffects.xml><?xml version="1.0" encoding="utf-8"?>
+<w:styles xmlns:wpc="http://schemas.microsoft.com/office/word/2010/wordprocessingCanvas" xmlns:mo="http://schemas.microsoft.com/office/mac/office/2008/main" xmlns:mc="http://schemas.openxmlformats.org/markup-compatibility/2006" xmlns:mv="urn:schemas-microsoft-com:mac:vml" xmlns:o="urn:schemas-microsoft-com:office:office" xmlns:r="http://schemas.openxmlformats.org/officeDocument/2006/relationships" xmlns:m="http://schemas.openxmlformats.org/officeDocument/2006/math" xmlns:v="urn:schemas-microsoft-com:vml" xmlns:wp14="http://schemas.microsoft.com/office/word/2010/wordprocessingDrawing" xmlns:wp="http://schemas.openxmlformats.org/drawingml/2006/wordprocessingDrawing" xmlns:w10="urn:schemas-microsoft-com:office:word" xmlns:w="http://schemas.openxmlformats.org/wordprocessingml/2006/main" xmlns:w14="http://schemas.microsoft.com/office/word/2010/wordml" xmlns:wpg="http://schemas.microsoft.com/office/word/2010/wordprocessingGroup" xmlns:wpi="http://schemas.microsoft.com/office/word/2010/wordprocessingInk" xmlns:wne="http://schemas.microsoft.com/office/word/2006/wordml" xmlns:wps="http://schemas.microsoft.com/office/word/2010/wordprocessingShape" mc:Ignorable="w14 wp14">
+  <w:docDefaults>
+    <w:rPrDefault>
+      <w:rPr>
+        <w:rFonts w:ascii="Times New Roman" w:eastAsia="Times New Roman" w:hAnsi="Times New Roman" w:cs="Times New Roman"/>
+        <w:sz w:val="24"/>
+        <w:szCs w:val="24"/>
+        <w:lang w:val="en-US" w:eastAsia="en-US" w:bidi="ar-SA"/>
+      </w:rPr>
+    </w:rPrDefault>
+    <w:pPrDefault/>
+  </w:docDefaults>
+  <w:latentStyles w:defLockedState="0" w:defUIPriority="0" w:defSemiHidden="0" w:defUnhideWhenUsed="0" w:defQFormat="0" w:count="276">
+    <w:lsdException w:name="heading 5" w:semiHidden="1" w:unhideWhenUsed="1"/>
+    <w:lsdException w:name="heading 6" w:semiHidden="1" w:unhideWhenUsed="1"/>
+    <w:lsdException w:name="heading 7" w:semiHidden="1" w:unhideWhenUsed="1"/>
+    <w:lsdException w:name="heading 8" w:semiHidden="1" w:unhideWhenUsed="1"/>
+    <w:lsdException w:name="heading 9" w:semiHidden="1" w:unhideWhenUsed="1"/>
+    <w:lsdException w:name="index 1" w:semiHidden="1" w:unhideWhenUsed="1"/>
+    <w:lsdException w:name="index 2" w:semiHidden="1" w:unhideWhenUsed="1"/>
+    <w:lsdException w:name="index 3" w:semiHidden="1" w:unhideWhenUsed="1"/>
+    <w:lsdException w:name="index 4" w:semiHidden="1" w:unhideWhenUsed="1"/>
+    <w:lsdException w:name="index 5" w:semiHidden="1" w:unhideWhenUsed="1"/>
+    <w:lsdException w:name="index 6" w:semiHidden="1" w:unhideWhenUsed="1"/>
+    <w:lsdException w:name="index 7" w:semiHidden="1" w:unhideWhenUsed="1"/>
+    <w:lsdException w:name="index 8" w:semiHidden="1" w:unhideWhenUsed="1"/>
+    <w:lsdException w:name="index 9" w:semiHidden="1" w:unhideWhenUsed="1"/>
+    <w:lsdException w:name="toc 1" w:semiHidden="1" w:uiPriority="39" w:unhideWhenUsed="1"/>
+    <w:lsdException w:name="toc 2" w:semiHidden="1" w:uiPriority="39" w:unhideWhenUsed="1"/>
+    <w:lsdException w:name="toc 3" w:semiHidden="1" w:unhideWhenUsed="1"/>
+    <w:lsdException w:name="toc 4" w:semiHidden="1" w:unhideWhenUsed="1"/>
+    <w:lsdException w:name="toc 5" w:semiHidden="1" w:unhideWhenUsed="1"/>
+    <w:lsdException w:name="toc 6" w:semiHidden="1" w:unhideWhenUsed="1"/>
+    <w:lsdException w:name="toc 7" w:semiHidden="1" w:unhideWhenUsed="1"/>
+    <w:lsdException w:name="toc 8" w:semiHidden="1" w:unhideWhenUsed="1"/>
+    <w:lsdException w:name="toc 9" w:semiHidden="1" w:unhideWhenUsed="1"/>
+    <w:lsdException w:name="Normal Indent" w:semiHidden="1" w:unhideWhenUsed="1"/>
+    <w:lsdException w:name="footnote text" w:semiHidden="1" w:unhideWhenUsed="1"/>
+    <w:lsdException w:name="annotation text" w:semiHidden="1" w:unhideWhenUsed="1"/>
+    <w:lsdException w:name="header" w:semiHidden="1" w:unhideWhenUsed="1"/>
+    <w:lsdException w:name="footer" w:semiHidden="1" w:unhideWhenUsed="1"/>
+    <w:lsdException w:name="index heading" w:semiHidden="1" w:unhideWhenUsed="1"/>
+    <w:lsdException w:name="caption" w:semiHidden="1" w:unhideWhenUsed="1"/>
+    <w:lsdException w:name="table of figures" w:semiHidden="1" w:unhideWhenUsed="1"/>
+    <w:lsdException w:name="envelope address" w:semiHidden="1" w:unhideWhenUsed="1"/>
+    <w:lsdException w:name="envelope return" w:semiHidden="1" w:unhideWhenUsed="1"/>
+    <w:lsdException w:name="footnote reference" w:semiHidden="1" w:unhideWhenUsed="1"/>
+    <w:lsdException w:name="annotation reference" w:semiHidden="1" w:unhideWhenUsed="1"/>
+    <w:lsdException w:name="line number" w:semiHidden="1" w:unhideWhenUsed="1"/>
+    <w:lsdException w:name="page number" w:semiHidden="1" w:unhideWhenUsed="1"/>
+    <w:lsdException w:name="endnote reference" w:semiHidden="1" w:unhideWhenUsed="1"/>
+    <w:lsdException w:name="endnote text" w:semiHidden="1" w:unhideWhenUsed="1"/>
+    <w:lsdException w:name="table of authorities" w:semiHidden="1" w:unhideWhenUsed="1"/>
+    <w:lsdException w:name="macro" w:semiHidden="1" w:unhideWhenUsed="1"/>
+    <w:lsdException w:name="toa heading" w:semiHidden="1" w:unhideWhenUsed="1"/>
+    <w:lsdException w:name="List Bullet" w:semiHidden="1" w:unhideWhenUsed="1"/>
+    <w:lsdException w:name="List Number" w:semiHidden="1" w:unhideWhenUsed="1"/>
+    <w:lsdException w:name="List Number 5" w:semiHidden="1" w:unhideWhenUsed="1"/>
+    <w:lsdException w:name="Closing" w:semiHidden="1" w:unhideWhenUsed="1"/>
+    <w:lsdException w:name="Signature" w:semiHidden="1" w:unhideWhenUsed="1"/>
+    <w:lsdException w:name="Default Paragraph Font" w:semiHidden="1" w:unhideWhenUsed="1"/>
+    <w:lsdException w:name="Body Text" w:semiHidden="1" w:unhideWhenUsed="1"/>
+    <w:lsdException w:name="Body Text Indent" w:semiHidden="1" w:unhideWhenUsed="1"/>
+    <w:lsdException w:name="List Continue" w:semiHidden="1" w:unhideWhenUsed="1"/>
+    <w:lsdException w:name="List Continue 2" w:semiHidden="1" w:unhideWhenUsed="1"/>
+    <w:lsdException w:name="List Continue 3" w:semiHidden="1" w:unhideWhenUsed="1"/>
+    <w:lsdException w:name="List Continue 4" w:semiHidden="1" w:unhideWhenUsed="1"/>
+    <w:lsdException w:name="List Continue 5" w:semiHidden="1" w:unhideWhenUsed="1"/>
+    <w:lsdException w:name="Message Header" w:semiHidden="1" w:unhideWhenUsed="1"/>
+    <w:lsdException w:name="Salutation" w:semiHidden="1" w:unhideWhenUsed="1"/>
+    <w:lsdException w:name="Date" w:semiHidden="1" w:unhideWhenUsed="1"/>
+    <w:lsdException w:name="Body Text First Indent" w:semiHidden="1" w:unhideWhenUsed="1"/>
+    <w:lsdException w:name="Body Text First Indent 2" w:semiHidden="1" w:unhideWhenUsed="1"/>
+    <w:lsdException w:name="Note Heading" w:semiHidden="1" w:unhideWhenUsed="1"/>
+    <w:lsdException w:name="Body Text 2" w:semiHidden="1" w:unhideWhenUsed="1"/>
+    <w:lsdException w:name="Hyperlink" w:semiHidden="1" w:uiPriority="99" w:unhideWhenUsed="1"/>
+    <w:lsdException w:name="FollowedHyperlink" w:semiHidden="1" w:uiPriority="99" w:unhideWhenUsed="1"/>
+    <w:lsdException w:name="Strong" w:uiPriority="22" w:qFormat="1"/>
+    <w:lsdException w:name="Document Map" w:semiHidden="1" w:unhideWhenUsed="1"/>
+    <w:lsdException w:name="Plain Text" w:semiHidden="1" w:unhideWhenUsed="1"/>
+    <w:lsdException w:name="E-mail Signature" w:semiHidden="1" w:unhideWhenUsed="1"/>
+    <w:lsdException w:name="HTML Top of Form" w:semiHidden="1" w:uiPriority="99" w:unhideWhenUsed="1"/>
+    <w:lsdException w:name="HTML Bottom of Form" w:semiHidden="1" w:uiPriority="99" w:unhideWhenUsed="1"/>
+    <w:lsdException w:name="Normal (Web)" w:semiHidden="1" w:uiPriority="99" w:unhideWhenUsed="1"/>
+    <w:lsdException w:name="HTML Acronym" w:semiHidden="1" w:unhideWhenUsed="1"/>
+    <w:lsdException w:name="HTML Address" w:semiHidden="1" w:unhideWhenUsed="1"/>
+    <w:lsdException w:name="HTML Cite" w:semiHidden="1" w:unhideWhenUsed="1"/>
+    <w:lsdException w:name="HTML Code" w:semiHidden="1" w:unhideWhenUsed="1"/>
+    <w:lsdException w:name="HTML Definition" w:semiHidden="1" w:unhideWhenUsed="1"/>
+    <w:lsdException w:name="HTML Keyboard" w:semiHidden="1" w:unhideWhenUsed="1"/>
+    <w:lsdException w:name="HTML Preformatted" w:semiHidden="1" w:unhideWhenUsed="1"/>
+    <w:lsdException w:name="HTML Sample" w:semiHidden="1" w:unhideWhenUsed="1"/>
+    <w:lsdException w:name="HTML Typewriter" w:semiHidden="1" w:unhideWhenUsed="1"/>
+    <w:lsdException w:name="HTML Variable" w:semiHidden="1" w:unhideWhenUsed="1"/>
+    <w:lsdException w:name="Normal Table" w:semiHidden="1" w:unhideWhenUsed="1"/>
+    <w:lsdException w:name="annotation subject" w:semiHidden="1" w:unhideWhenUsed="1"/>
+    <w:lsdException w:name="No List" w:semiHidden="1" w:uiPriority="99" w:unhideWhenUsed="1"/>
+    <w:lsdException w:name="Outline List 1" w:semiHidden="1" w:unhideWhenUsed="1"/>
+    <w:lsdException w:name="Outline List 2" w:semiHidden="1" w:unhideWhenUsed="1"/>
+    <w:lsdException w:name="Outline List 3" w:semiHidden="1" w:unhideWhenUsed="1"/>
+    <w:lsdException w:name="Table Simple 1" w:semiHidden="1" w:unhideWhenUsed="1"/>
+    <w:lsdException w:name="Table Simple 2" w:semiHidden="1" w:unhideWhenUsed="1"/>
+    <w:lsdException w:name="Table Simple 3" w:semiHidden="1" w:unhideWhenUsed="1"/>
+    <w:lsdException w:name="Table Classic 1" w:semiHidden="1" w:unhideWhenUsed="1"/>
+    <w:lsdException w:name="Table Classic 2" w:semiHidden="1" w:unhideWhenUsed="1"/>
+    <w:lsdException w:name="Table Classic 3" w:semiHidden="1" w:unhideWhenUsed="1"/>
+    <w:lsdException w:name="Table Classic 4" w:semiHidden="1" w:unhideWhenUsed="1"/>
+    <w:lsdException w:name="Table Colorful 1" w:semiHidden="1" w:unhideWhenUsed="1"/>
+    <w:lsdException w:name="Table Colorful 2" w:semiHidden="1" w:unhideWhenUsed="1"/>
+    <w:lsdException w:name="Table Colorful 3" w:semiHidden="1" w:unhideWhenUsed="1"/>
+    <w:lsdException w:name="Table Columns 1" w:semiHidden="1" w:unhideWhenUsed="1"/>
+    <w:lsdException w:name="Table Columns 2" w:semiHidden="1" w:unhideWhenUsed="1"/>
+    <w:lsdException w:name="Table Columns 3" w:semiHidden="1" w:unhideWhenUsed="1"/>
+    <w:lsdException w:name="Table Columns 4" w:semiHidden="1" w:unhideWhenUsed="1"/>
+    <w:lsdException w:name="Table Columns 5" w:semiHidden="1" w:unhideWhenUsed="1"/>
+    <w:lsdException w:name="Table Grid 1" w:semiHidden="1" w:unhideWhenUsed="1"/>
+    <w:lsdException w:name="Table Grid 2" w:semiHidden="1" w:unhideWhenUsed="1"/>
+    <w:lsdException w:name="Table Grid 3" w:semiHidden="1" w:unhideWhenUsed="1"/>
+    <w:lsdException w:name="Table Grid 4" w:semiHidden="1" w:unhideWhenUsed="1"/>
+    <w:lsdException w:name="Table Grid 5" w:semiHidden="1" w:unhideWhenUsed="1"/>
+    <w:lsdException w:name="Table Grid 6" w:semiHidden="1" w:unhideWhenUsed="1"/>
+    <w:lsdException w:name="Table Grid 7" w:semiHidden="1" w:unhideWhenUsed="1"/>
+    <w:lsdException w:name="Table Grid 8" w:semiHidden="1" w:unhideWhenUsed="1"/>
+    <w:lsdException w:name="Table List 1" w:semiHidden="1" w:unhideWhenUsed="1"/>
+    <w:lsdException w:name="Table List 2" w:semiHidden="1" w:unhideWhenUsed="1"/>
+    <w:lsdException w:name="Table List 3" w:semiHidden="1" w:unhideWhenUsed="1"/>
+    <w:lsdException w:name="Table List 4" w:semiHidden="1" w:unhideWhenUsed="1"/>
+    <w:lsdException w:name="Table List 5" w:semiHidden="1" w:unhideWhenUsed="1"/>
+    <w:lsdException w:name="Table List 6" w:semiHidden="1" w:unhideWhenUsed="1"/>
+    <w:lsdException w:name="Table List 7" w:semiHidden="1" w:unhideWhenUsed="1"/>
+    <w:lsdException w:name="Table List 8" w:semiHidden="1" w:unhideWhenUsed="1"/>
+    <w:lsdException w:name="Table 3D effects 1" w:semiHidden="1" w:unhideWhenUsed="1"/>
+    <w:lsdException w:name="Table 3D effects 2" w:semiHidden="1" w:unhideWhenUsed="1"/>
+    <w:lsdException w:name="Table 3D effects 3" w:semiHidden="1" w:unhideWhenUsed="1"/>
+    <w:lsdException w:name="Table Contemporary" w:semiHidden="1" w:unhideWhenUsed="1"/>
+    <w:lsdException w:name="Table Elegant" w:semiHidden="1" w:unhideWhenUsed="1"/>
+    <w:lsdException w:name="Table Professional" w:semiHidden="1" w:unhideWhenUsed="1"/>
+    <w:lsdException w:name="Table Subtle 1" w:semiHidden="1" w:unhideWhenUsed="1"/>
+    <w:lsdException w:name="Table Subtle 2" w:semiHidden="1" w:unhideWhenUsed="1"/>
+    <w:lsdException w:name="Table Web 1" w:semiHidden="1" w:unhideWhenUsed="1"/>
+    <w:lsdException w:name="Table Web 2" w:semiHidden="1" w:unhideWhenUsed="1"/>
+    <w:lsdException w:name="Table Web 3" w:semiHidden="1" w:unhideWhenUsed="1"/>
+    <w:lsdException w:name="Balloon Text" w:semiHidden="1" w:unhideWhenUsed="1"/>
+    <w:lsdException w:name="Table Theme" w:semiHidden="1" w:unhideWhenUsed="1"/>
+    <w:lsdException w:name="Note Level 1" w:semiHidden="1" w:unhideWhenUsed="1"/>
+    <w:lsdException w:name="Note Level 2" w:semiHidden="1" w:unhideWhenUsed="1"/>
+    <w:lsdException w:name="Note Level 3" w:semiHidden="1" w:unhideWhenUsed="1"/>
+    <w:lsdException w:name="Note Level 4" w:semiHidden="1" w:unhideWhenUsed="1"/>
+    <w:lsdException w:name="Note Level 5" w:semiHidden="1" w:unhideWhenUsed="1"/>
+    <w:lsdException w:name="Note Level 6" w:semiHidden="1" w:unhideWhenUsed="1"/>
+    <w:lsdException w:name="Note Level 7" w:semiHidden="1" w:unhideWhenUsed="1"/>
+    <w:lsdException w:name="Revision" w:semiHidden="1"/>
   </w:latentStyles>
   <w:style w:type="paragraph" w:default="1" w:styleId="Normal">
     <w:name w:val="Normal"/>
@@ -35454,7 +36799,7 @@
 </file>
 
 <file path=customXml/itemProps1.xml><?xml version="1.0" encoding="utf-8"?>
-<ds:datastoreItem xmlns:ds="http://schemas.openxmlformats.org/officeDocument/2006/customXml" ds:itemID="{15F57723-6D13-C443-BE2A-EB07D48E1D02}">
+<ds:datastoreItem xmlns:ds="http://schemas.openxmlformats.org/officeDocument/2006/customXml" ds:itemID="{AFAA71E1-AE7E-8747-99D7-F233813CA64E}">
   <ds:schemaRefs>
     <ds:schemaRef ds:uri="http://schemas.openxmlformats.org/officeDocument/2006/bibliography"/>
   </ds:schemaRefs>

</xml_diff>